<commit_message>
Updated: úvod, závěr, popis dvou procesů
</commit_message>
<xml_diff>
--- a/dokumentace.docx
+++ b/dokumentace.docx
@@ -411,15 +411,142 @@
           <w:pPr>
             <w:pStyle w:val="Nadpis1"/>
           </w:pPr>
-          <w:r>
-            <w:lastRenderedPageBreak/>
-            <w:t xml:space="preserve">Analýza </w:t>
+        </w:p>
+        <w:p>
+          <w:pPr>
+            <w:pStyle w:val="Nadpis1"/>
+          </w:pPr>
+          <w:r>
+            <w:t>1</w:t>
+          </w:r>
+          <w:r>
+            <w:tab/>
+          </w:r>
+          <w:r>
+            <w:t>Úvod</w:t>
+          </w:r>
+          <w:r>
+            <w:t xml:space="preserve"> </w:t>
           </w:r>
           <w:r>
             <w:t xml:space="preserve">a shrnutí </w:t>
           </w:r>
           <w:r>
             <w:t>cílů projektu</w:t>
+          </w:r>
+        </w:p>
+        <w:p>
+          <w:pPr>
+            <w:spacing w:line="360" w:lineRule="auto"/>
+            <w:rPr>
+              <w:color w:val="000000"/>
+              <w:szCs w:val="24"/>
+            </w:rPr>
+          </w:pPr>
+          <w:r>
+            <w:rPr>
+              <w:color w:val="000000"/>
+              <w:szCs w:val="24"/>
+            </w:rPr>
+            <w:t>Cílem tohoto projektu je analýza, popis a modelování zvoleného procesu. V našem případě konkré</w:t>
+          </w:r>
+          <w:r>
+            <w:rPr>
+              <w:color w:val="000000"/>
+              <w:szCs w:val="24"/>
+            </w:rPr>
+            <w:t>t</w:t>
+          </w:r>
+          <w:r>
+            <w:rPr>
+              <w:color w:val="000000"/>
+              <w:szCs w:val="24"/>
+            </w:rPr>
+            <w:t>ně procesu koupi bytu.</w:t>
+          </w:r>
+          <w:r>
+            <w:rPr>
+              <w:color w:val="000000"/>
+              <w:szCs w:val="24"/>
+            </w:rPr>
+            <w:t xml:space="preserve"> Tento proces nás jako tým zaujal z důvodu jeho aktuálnosti a využitelnosti. Co nevidět budeme (snad) absolventi a s tím souvisí i konec studentských let, kdy bydlíme na kolejích, případně na privátech spolu s našimi spolužáky a kamarády za jistý měsíční paušál. </w:t>
+          </w:r>
+          <w:proofErr w:type="gramStart"/>
+          <w:r>
+            <w:rPr>
+              <w:color w:val="000000"/>
+              <w:szCs w:val="24"/>
+            </w:rPr>
+            <w:t>K</w:t>
+          </w:r>
+          <w:r>
+            <w:rPr>
+              <w:color w:val="000000"/>
+              <w:szCs w:val="24"/>
+            </w:rPr>
+            <w:t>dybychom</w:t>
+          </w:r>
+          <w:proofErr w:type="gramEnd"/>
+          <w:r>
+            <w:rPr>
+              <w:color w:val="000000"/>
+              <w:szCs w:val="24"/>
+            </w:rPr>
+            <w:t xml:space="preserve"> si už teď</w:t>
+          </w:r>
+          <w:r>
+            <w:rPr>
+              <w:color w:val="000000"/>
+              <w:szCs w:val="24"/>
+            </w:rPr>
+            <w:t xml:space="preserve"> si spočítali kolik nás </w:t>
+          </w:r>
+          <w:proofErr w:type="gramStart"/>
+          <w:r>
+            <w:rPr>
+              <w:color w:val="000000"/>
+              <w:szCs w:val="24"/>
+            </w:rPr>
+            <w:t>stálo</w:t>
+          </w:r>
+          <w:proofErr w:type="gramEnd"/>
+          <w:r>
+            <w:rPr>
+              <w:color w:val="000000"/>
+              <w:szCs w:val="24"/>
+            </w:rPr>
+            <w:t xml:space="preserve"> právě toto „bydlení“, tak určitě dojdeme k nezanedbatelné </w:t>
+          </w:r>
+          <w:r>
+            <w:rPr>
+              <w:color w:val="000000"/>
+              <w:szCs w:val="24"/>
+            </w:rPr>
+            <w:t>částce, kterou nejspíš nebudeme chtít dále zvyšovat. Logickým vyústěním této situace je proto koupě bytu vlastního, u kterého nebudeme muset měsíčně platit někomu cizímu peníze, které se nám už nikdy nevrátí.</w:t>
+          </w:r>
+          <w:r>
+            <w:rPr>
+              <w:color w:val="000000"/>
+              <w:szCs w:val="24"/>
+            </w:rPr>
+            <w:t xml:space="preserve"> Vypracováním tohoto projektu si tak slibujeme větší přehled v dané problematice a také uvědomení si všech možných zákoutí a rizik nákupu bytu.</w:t>
+          </w:r>
+        </w:p>
+        <w:p>
+          <w:pPr>
+            <w:spacing w:line="360" w:lineRule="auto"/>
+            <w:ind w:firstLine="708"/>
+            <w:rPr>
+              <w:color w:val="000000"/>
+              <w:szCs w:val="24"/>
+            </w:rPr>
+          </w:pPr>
+          <w:r>
+            <w:rPr>
+              <w:color w:val="000000"/>
+              <w:szCs w:val="24"/>
+            </w:rPr>
+            <w:t>Nejprve se zaměříme na identifikaci hlavních procesů a potom v těchto hlavních procesech identifikujeme procesy dílčí. Následovat bude důkladný rozbor a analýza dílčích procesů spolu s identifikací rizik a účastníků jednotlivých procesů. Nakonec budou tyto procesy modelovány a validovány v modelovacím nástroji ARIS.</w:t>
           </w:r>
         </w:p>
         <w:p>
@@ -431,15 +558,16 @@
               <w:szCs w:val="27"/>
             </w:rPr>
           </w:pPr>
-          <w:r>
+        </w:p>
+        <w:p>
+          <w:pPr>
             <w:rPr>
               <w:i/>
               <w:color w:val="000000"/>
               <w:sz w:val="27"/>
               <w:szCs w:val="27"/>
             </w:rPr>
-            <w:t>úvodní část věnovaná</w:t>
-          </w:r>
+          </w:pPr>
           <w:r>
             <w:rPr>
               <w:i/>
@@ -447,25 +575,6 @@
               <w:sz w:val="27"/>
               <w:szCs w:val="27"/>
             </w:rPr>
-            <w:t xml:space="preserve"> prezentaci zvoleného procesu a dalším významným skutečnostem</w:t>
-          </w:r>
-        </w:p>
-        <w:p>
-          <w:pPr>
-            <w:rPr>
-              <w:i/>
-              <w:color w:val="000000"/>
-              <w:sz w:val="27"/>
-              <w:szCs w:val="27"/>
-            </w:rPr>
-          </w:pPr>
-          <w:r>
-            <w:rPr>
-              <w:i/>
-              <w:color w:val="000000"/>
-              <w:sz w:val="27"/>
-              <w:szCs w:val="27"/>
-            </w:rPr>
             <w:br w:type="page"/>
           </w:r>
         </w:p>
@@ -473,8 +582,18 @@
           <w:pPr>
             <w:pStyle w:val="Nadpis1"/>
           </w:pPr>
-          <w:r>
-            <w:lastRenderedPageBreak/>
+        </w:p>
+        <w:p>
+          <w:pPr>
+            <w:pStyle w:val="Nadpis1"/>
+          </w:pPr>
+          <w:r>
+            <w:t>2</w:t>
+          </w:r>
+          <w:r>
+            <w:tab/>
+          </w:r>
+          <w:r>
             <w:t xml:space="preserve">Identifikace dílčích </w:t>
           </w:r>
           <w:proofErr w:type="spellStart"/>
@@ -484,16 +603,34 @@
           <w:proofErr w:type="spellEnd"/>
         </w:p>
         <w:p>
-          <w:r>
+          <w:pPr>
+            <w:spacing w:line="360" w:lineRule="auto"/>
+            <w:rPr>
+              <w:szCs w:val="24"/>
+            </w:rPr>
+          </w:pPr>
+          <w:r>
+            <w:rPr>
+              <w:szCs w:val="24"/>
+            </w:rPr>
             <w:t>Proces koupě bytu lze rozdě</w:t>
           </w:r>
           <w:r>
+            <w:rPr>
+              <w:szCs w:val="24"/>
+            </w:rPr>
             <w:t xml:space="preserve">lit do </w:t>
           </w:r>
           <w:r>
+            <w:rPr>
+              <w:szCs w:val="24"/>
+            </w:rPr>
             <w:t>následujících</w:t>
           </w:r>
           <w:r>
+            <w:rPr>
+              <w:szCs w:val="24"/>
+            </w:rPr>
             <w:t xml:space="preserve"> logických částí:</w:t>
           </w:r>
         </w:p>
@@ -504,8 +641,15 @@
               <w:ilvl w:val="0"/>
               <w:numId w:val="1"/>
             </w:numPr>
-          </w:pPr>
-          <w:r>
+            <w:spacing w:line="360" w:lineRule="auto"/>
+            <w:rPr>
+              <w:szCs w:val="24"/>
+            </w:rPr>
+          </w:pPr>
+          <w:r>
+            <w:rPr>
+              <w:szCs w:val="24"/>
+            </w:rPr>
             <w:t>Stanovení požadavků,</w:t>
           </w:r>
         </w:p>
@@ -516,8 +660,15 @@
               <w:ilvl w:val="0"/>
               <w:numId w:val="1"/>
             </w:numPr>
-          </w:pPr>
-          <w:r>
+            <w:spacing w:line="360" w:lineRule="auto"/>
+            <w:rPr>
+              <w:szCs w:val="24"/>
+            </w:rPr>
+          </w:pPr>
+          <w:r>
+            <w:rPr>
+              <w:szCs w:val="24"/>
+            </w:rPr>
             <w:t>Průzkum trhu,</w:t>
           </w:r>
         </w:p>
@@ -528,8 +679,15 @@
               <w:ilvl w:val="0"/>
               <w:numId w:val="1"/>
             </w:numPr>
-          </w:pPr>
-          <w:r>
+            <w:spacing w:line="360" w:lineRule="auto"/>
+            <w:rPr>
+              <w:szCs w:val="24"/>
+            </w:rPr>
+          </w:pPr>
+          <w:r>
+            <w:rPr>
+              <w:szCs w:val="24"/>
+            </w:rPr>
             <w:t>Prohlídky bytů,</w:t>
           </w:r>
         </w:p>
@@ -540,8 +698,15 @@
               <w:ilvl w:val="0"/>
               <w:numId w:val="1"/>
             </w:numPr>
-          </w:pPr>
-          <w:r>
+            <w:spacing w:line="360" w:lineRule="auto"/>
+            <w:rPr>
+              <w:szCs w:val="24"/>
+            </w:rPr>
+          </w:pPr>
+          <w:r>
+            <w:rPr>
+              <w:szCs w:val="24"/>
+            </w:rPr>
             <w:t>Rozhodování o koupi bytu,</w:t>
           </w:r>
         </w:p>
@@ -552,8 +717,15 @@
               <w:ilvl w:val="0"/>
               <w:numId w:val="1"/>
             </w:numPr>
-          </w:pPr>
-          <w:r>
+            <w:spacing w:line="360" w:lineRule="auto"/>
+            <w:rPr>
+              <w:szCs w:val="24"/>
+            </w:rPr>
+          </w:pPr>
+          <w:r>
+            <w:rPr>
+              <w:szCs w:val="24"/>
+            </w:rPr>
             <w:t>Samotná koupě bytu,</w:t>
           </w:r>
         </w:p>
@@ -564,8 +736,15 @@
               <w:ilvl w:val="0"/>
               <w:numId w:val="1"/>
             </w:numPr>
-          </w:pPr>
-          <w:r>
+            <w:spacing w:line="360" w:lineRule="auto"/>
+            <w:rPr>
+              <w:szCs w:val="24"/>
+            </w:rPr>
+          </w:pPr>
+          <w:r>
+            <w:rPr>
+              <w:szCs w:val="24"/>
+            </w:rPr>
             <w:t>Převzetí bytu,</w:t>
           </w:r>
         </w:p>
@@ -576,55 +755,111 @@
               <w:ilvl w:val="0"/>
               <w:numId w:val="1"/>
             </w:numPr>
-          </w:pPr>
-          <w:r>
+            <w:spacing w:line="360" w:lineRule="auto"/>
+            <w:rPr>
+              <w:szCs w:val="24"/>
+            </w:rPr>
+          </w:pPr>
+          <w:r>
+            <w:rPr>
+              <w:szCs w:val="24"/>
+            </w:rPr>
             <w:t>Zajištění bytu.</w:t>
           </w:r>
         </w:p>
         <w:p>
-          <w:r>
+          <w:pPr>
+            <w:spacing w:line="360" w:lineRule="auto"/>
+            <w:rPr>
+              <w:szCs w:val="24"/>
+            </w:rPr>
+          </w:pPr>
+          <w:r>
+            <w:rPr>
+              <w:szCs w:val="24"/>
+            </w:rPr>
             <w:t>Tyto části na sebe vzájemně navazují a výstup předchozí části je nezbytným předpokladem pro započetí části navazující.</w:t>
           </w:r>
           <w:r>
+            <w:rPr>
+              <w:szCs w:val="24"/>
+            </w:rPr>
             <w:t xml:space="preserve"> Každá z těchto částí představuje jeden z hlavních procesů při koupi bytu. </w:t>
           </w:r>
         </w:p>
         <w:p>
-          <w:r>
+          <w:pPr>
+            <w:spacing w:line="360" w:lineRule="auto"/>
+            <w:rPr>
+              <w:szCs w:val="24"/>
+            </w:rPr>
+          </w:pPr>
+          <w:r>
+            <w:rPr>
+              <w:szCs w:val="24"/>
+            </w:rPr>
             <w:t xml:space="preserve">Dále lze identifikovat jednotlivé dílčí </w:t>
           </w:r>
           <w:proofErr w:type="spellStart"/>
           <w:r>
+            <w:rPr>
+              <w:szCs w:val="24"/>
+            </w:rPr>
             <w:t>podprocesy</w:t>
           </w:r>
           <w:proofErr w:type="spellEnd"/>
           <w:r>
+            <w:rPr>
+              <w:szCs w:val="24"/>
+            </w:rPr>
             <w:t xml:space="preserve"> (činnosti), které jsou nedílnou součástí každého ze zmíněných hlavních procesů.</w:t>
           </w:r>
         </w:p>
         <w:p>
-          <w:r>
+          <w:pPr>
+            <w:spacing w:line="360" w:lineRule="auto"/>
+            <w:rPr>
+              <w:szCs w:val="24"/>
+            </w:rPr>
+          </w:pPr>
+          <w:r>
+            <w:rPr>
+              <w:szCs w:val="24"/>
+            </w:rPr>
             <w:t xml:space="preserve">Dílčí </w:t>
           </w:r>
           <w:proofErr w:type="spellStart"/>
           <w:r>
+            <w:rPr>
+              <w:szCs w:val="24"/>
+            </w:rPr>
             <w:t>podprocesy</w:t>
           </w:r>
           <w:proofErr w:type="spellEnd"/>
           <w:r>
+            <w:rPr>
+              <w:szCs w:val="24"/>
+            </w:rPr>
             <w:t xml:space="preserve"> </w:t>
           </w:r>
           <w:r>
+            <w:rPr>
+              <w:szCs w:val="24"/>
+            </w:rPr>
             <w:t xml:space="preserve">hlavního procesu </w:t>
           </w:r>
           <w:r>
             <w:rPr>
               <w:b/>
               <w:i/>
+              <w:szCs w:val="24"/>
             </w:rPr>
             <w:t>Stanovení požadavků</w:t>
           </w:r>
           <w:r>
+            <w:rPr>
+              <w:szCs w:val="24"/>
+            </w:rPr>
             <w:t>:</w:t>
           </w:r>
         </w:p>
@@ -635,8 +870,15 @@
               <w:ilvl w:val="0"/>
               <w:numId w:val="3"/>
             </w:numPr>
-          </w:pPr>
-          <w:r>
+            <w:spacing w:line="360" w:lineRule="auto"/>
+            <w:rPr>
+              <w:szCs w:val="24"/>
+            </w:rPr>
+          </w:pPr>
+          <w:r>
+            <w:rPr>
+              <w:szCs w:val="24"/>
+            </w:rPr>
             <w:t>Stanovení cenové relace</w:t>
           </w:r>
         </w:p>
@@ -647,8 +889,15 @@
               <w:ilvl w:val="0"/>
               <w:numId w:val="3"/>
             </w:numPr>
-          </w:pPr>
-          <w:r>
+            <w:spacing w:line="360" w:lineRule="auto"/>
+            <w:rPr>
+              <w:szCs w:val="24"/>
+            </w:rPr>
+          </w:pPr>
+          <w:r>
+            <w:rPr>
+              <w:szCs w:val="24"/>
+            </w:rPr>
             <w:t>Stanovení lokality bytu</w:t>
           </w:r>
         </w:p>
@@ -659,44 +908,71 @@
               <w:ilvl w:val="0"/>
               <w:numId w:val="3"/>
             </w:numPr>
-          </w:pPr>
-          <w:r>
+            <w:spacing w:line="360" w:lineRule="auto"/>
+            <w:rPr>
+              <w:szCs w:val="24"/>
+            </w:rPr>
+          </w:pPr>
+          <w:r>
+            <w:rPr>
+              <w:szCs w:val="24"/>
+            </w:rPr>
             <w:t>…</w:t>
           </w:r>
         </w:p>
         <w:p>
-          <w:r>
+          <w:pPr>
+            <w:spacing w:line="360" w:lineRule="auto"/>
+            <w:rPr>
+              <w:szCs w:val="24"/>
+            </w:rPr>
+          </w:pPr>
+          <w:r>
+            <w:rPr>
+              <w:szCs w:val="24"/>
+            </w:rPr>
             <w:t xml:space="preserve">Dílčí </w:t>
           </w:r>
           <w:proofErr w:type="spellStart"/>
           <w:r>
+            <w:rPr>
+              <w:szCs w:val="24"/>
+            </w:rPr>
             <w:t>podprocesy</w:t>
           </w:r>
           <w:proofErr w:type="spellEnd"/>
           <w:r>
-            <w:t xml:space="preserve"> hlavního procesu</w:t>
-          </w:r>
-          <w:r>
-            <w:t xml:space="preserve"> </w:t>
+            <w:rPr>
+              <w:szCs w:val="24"/>
+            </w:rPr>
+            <w:t xml:space="preserve"> hlavního procesu </w:t>
           </w:r>
           <w:r>
             <w:rPr>
               <w:b/>
               <w:i/>
+              <w:szCs w:val="24"/>
             </w:rPr>
             <w:t>Průzkum</w:t>
           </w:r>
           <w:r>
+            <w:rPr>
+              <w:szCs w:val="24"/>
+            </w:rPr>
             <w:t xml:space="preserve"> </w:t>
           </w:r>
           <w:r>
             <w:rPr>
               <w:b/>
               <w:i/>
+              <w:szCs w:val="24"/>
             </w:rPr>
             <w:t>trhu</w:t>
           </w:r>
           <w:r>
+            <w:rPr>
+              <w:szCs w:val="24"/>
+            </w:rPr>
             <w:t>:</w:t>
           </w:r>
         </w:p>
@@ -707,8 +983,15 @@
               <w:ilvl w:val="0"/>
               <w:numId w:val="4"/>
             </w:numPr>
-          </w:pPr>
-          <w:r>
+            <w:spacing w:line="360" w:lineRule="auto"/>
+            <w:rPr>
+              <w:szCs w:val="24"/>
+            </w:rPr>
+          </w:pPr>
+          <w:r>
+            <w:rPr>
+              <w:szCs w:val="24"/>
+            </w:rPr>
             <w:t>Vyhledání portálů určených k inzerci realit na prodej</w:t>
           </w:r>
         </w:p>
@@ -719,8 +1002,15 @@
               <w:ilvl w:val="0"/>
               <w:numId w:val="4"/>
             </w:numPr>
-          </w:pPr>
-          <w:r>
+            <w:spacing w:line="360" w:lineRule="auto"/>
+            <w:rPr>
+              <w:szCs w:val="24"/>
+            </w:rPr>
+          </w:pPr>
+          <w:r>
+            <w:rPr>
+              <w:szCs w:val="24"/>
+            </w:rPr>
             <w:t>Analýza portálů určených k inzerci realit na prodej</w:t>
           </w:r>
         </w:p>
@@ -731,8 +1021,15 @@
               <w:ilvl w:val="0"/>
               <w:numId w:val="4"/>
             </w:numPr>
-          </w:pPr>
-          <w:r>
+            <w:spacing w:line="360" w:lineRule="auto"/>
+            <w:rPr>
+              <w:szCs w:val="24"/>
+            </w:rPr>
+          </w:pPr>
+          <w:r>
+            <w:rPr>
+              <w:szCs w:val="24"/>
+            </w:rPr>
             <w:t>Sesbírání aktuálních nabídek od ověřených subjektů</w:t>
           </w:r>
         </w:p>
@@ -743,8 +1040,15 @@
               <w:ilvl w:val="0"/>
               <w:numId w:val="4"/>
             </w:numPr>
-          </w:pPr>
-          <w:r>
+            <w:spacing w:line="360" w:lineRule="auto"/>
+            <w:rPr>
+              <w:szCs w:val="24"/>
+            </w:rPr>
+          </w:pPr>
+          <w:r>
+            <w:rPr>
+              <w:szCs w:val="24"/>
+            </w:rPr>
             <w:t>Stanovení aktuálního poměru počet a rozložení pokojů vs. cena</w:t>
           </w:r>
         </w:p>
@@ -755,8 +1059,15 @@
               <w:ilvl w:val="0"/>
               <w:numId w:val="4"/>
             </w:numPr>
-          </w:pPr>
-          <w:r>
+            <w:spacing w:line="360" w:lineRule="auto"/>
+            <w:rPr>
+              <w:szCs w:val="24"/>
+            </w:rPr>
+          </w:pPr>
+          <w:r>
+            <w:rPr>
+              <w:szCs w:val="24"/>
+            </w:rPr>
             <w:t>Stanovení aktuálního poměru výměra bytu vs. cena</w:t>
           </w:r>
         </w:p>
@@ -767,8 +1078,15 @@
               <w:ilvl w:val="0"/>
               <w:numId w:val="4"/>
             </w:numPr>
-          </w:pPr>
-          <w:r>
+            <w:spacing w:line="360" w:lineRule="auto"/>
+            <w:rPr>
+              <w:szCs w:val="24"/>
+            </w:rPr>
+          </w:pPr>
+          <w:r>
+            <w:rPr>
+              <w:szCs w:val="24"/>
+            </w:rPr>
             <w:t>Stanovení aktuálního poměru lokalita vs. cena</w:t>
           </w:r>
         </w:p>
@@ -779,8 +1097,15 @@
               <w:ilvl w:val="0"/>
               <w:numId w:val="4"/>
             </w:numPr>
-          </w:pPr>
-          <w:r>
+            <w:spacing w:line="360" w:lineRule="auto"/>
+            <w:rPr>
+              <w:szCs w:val="24"/>
+            </w:rPr>
+          </w:pPr>
+          <w:r>
+            <w:rPr>
+              <w:szCs w:val="24"/>
+            </w:rPr>
             <w:t>Prohlížení aktuálních nabídek bytů od ověřených subjektů</w:t>
           </w:r>
         </w:p>
@@ -791,41 +1116,72 @@
               <w:ilvl w:val="0"/>
               <w:numId w:val="4"/>
             </w:numPr>
-          </w:pPr>
-          <w:r>
+            <w:spacing w:line="360" w:lineRule="auto"/>
+            <w:rPr>
+              <w:szCs w:val="24"/>
+            </w:rPr>
+          </w:pPr>
+          <w:r>
+            <w:rPr>
+              <w:szCs w:val="24"/>
+            </w:rPr>
+            <w:lastRenderedPageBreak/>
             <w:t>Domluvení prohlídky nalezeného objektu</w:t>
           </w:r>
         </w:p>
         <w:p>
-          <w:r>
+          <w:pPr>
+            <w:spacing w:line="360" w:lineRule="auto"/>
+            <w:rPr>
+              <w:szCs w:val="24"/>
+            </w:rPr>
+          </w:pPr>
+          <w:r>
+            <w:rPr>
+              <w:szCs w:val="24"/>
+            </w:rPr>
             <w:t xml:space="preserve">Dílčí </w:t>
           </w:r>
           <w:proofErr w:type="spellStart"/>
           <w:r>
+            <w:rPr>
+              <w:szCs w:val="24"/>
+            </w:rPr>
             <w:t>podprocesy</w:t>
           </w:r>
           <w:proofErr w:type="spellEnd"/>
           <w:r>
+            <w:rPr>
+              <w:szCs w:val="24"/>
+            </w:rPr>
             <w:t xml:space="preserve"> hlavního procesu </w:t>
           </w:r>
           <w:r>
             <w:rPr>
               <w:b/>
               <w:i/>
+              <w:szCs w:val="24"/>
             </w:rPr>
             <w:t>Prohlídky</w:t>
           </w:r>
           <w:r>
+            <w:rPr>
+              <w:szCs w:val="24"/>
+            </w:rPr>
             <w:t xml:space="preserve"> </w:t>
           </w:r>
           <w:r>
             <w:rPr>
               <w:b/>
               <w:i/>
+              <w:szCs w:val="24"/>
             </w:rPr>
             <w:t>bytů</w:t>
           </w:r>
           <w:r>
+            <w:rPr>
+              <w:szCs w:val="24"/>
+            </w:rPr>
             <w:t>:</w:t>
           </w:r>
         </w:p>
@@ -836,61 +1192,99 @@
               <w:ilvl w:val="0"/>
               <w:numId w:val="5"/>
             </w:numPr>
-          </w:pPr>
-          <w:r>
+            <w:spacing w:line="360" w:lineRule="auto"/>
+            <w:rPr>
+              <w:szCs w:val="24"/>
+            </w:rPr>
+          </w:pPr>
+          <w:r>
+            <w:rPr>
+              <w:szCs w:val="24"/>
+            </w:rPr>
             <w:t>…</w:t>
           </w:r>
         </w:p>
         <w:p>
-          <w:r>
+          <w:pPr>
+            <w:spacing w:line="360" w:lineRule="auto"/>
+            <w:rPr>
+              <w:szCs w:val="24"/>
+            </w:rPr>
+          </w:pPr>
+          <w:r>
+            <w:rPr>
+              <w:szCs w:val="24"/>
+            </w:rPr>
             <w:t xml:space="preserve">Dílčí </w:t>
           </w:r>
           <w:proofErr w:type="spellStart"/>
           <w:r>
+            <w:rPr>
+              <w:szCs w:val="24"/>
+            </w:rPr>
             <w:t>podprocesy</w:t>
           </w:r>
           <w:proofErr w:type="spellEnd"/>
           <w:r>
+            <w:rPr>
+              <w:szCs w:val="24"/>
+            </w:rPr>
             <w:t xml:space="preserve"> hlavního procesu </w:t>
           </w:r>
           <w:r>
             <w:rPr>
               <w:b/>
               <w:i/>
+              <w:szCs w:val="24"/>
             </w:rPr>
             <w:t>Rozhodování</w:t>
           </w:r>
           <w:r>
+            <w:rPr>
+              <w:szCs w:val="24"/>
+            </w:rPr>
             <w:t xml:space="preserve"> </w:t>
           </w:r>
           <w:r>
             <w:rPr>
               <w:b/>
               <w:i/>
+              <w:szCs w:val="24"/>
             </w:rPr>
             <w:t>o</w:t>
           </w:r>
           <w:r>
+            <w:rPr>
+              <w:szCs w:val="24"/>
+            </w:rPr>
             <w:t xml:space="preserve"> </w:t>
           </w:r>
           <w:r>
             <w:rPr>
               <w:b/>
               <w:i/>
+              <w:szCs w:val="24"/>
             </w:rPr>
             <w:t>koupi</w:t>
           </w:r>
           <w:r>
+            <w:rPr>
+              <w:szCs w:val="24"/>
+            </w:rPr>
             <w:t xml:space="preserve"> </w:t>
           </w:r>
           <w:r>
             <w:rPr>
               <w:b/>
               <w:i/>
+              <w:szCs w:val="24"/>
             </w:rPr>
             <w:t>bytu</w:t>
           </w:r>
           <w:r>
+            <w:rPr>
+              <w:szCs w:val="24"/>
+            </w:rPr>
             <w:t>:</w:t>
           </w:r>
         </w:p>
@@ -901,51 +1295,85 @@
               <w:ilvl w:val="0"/>
               <w:numId w:val="6"/>
             </w:numPr>
-          </w:pPr>
-          <w:r>
+            <w:spacing w:line="360" w:lineRule="auto"/>
+            <w:rPr>
+              <w:szCs w:val="24"/>
+            </w:rPr>
+          </w:pPr>
+          <w:r>
+            <w:rPr>
+              <w:szCs w:val="24"/>
+            </w:rPr>
             <w:t>…</w:t>
           </w:r>
         </w:p>
         <w:p>
-          <w:r>
+          <w:pPr>
+            <w:spacing w:line="360" w:lineRule="auto"/>
+            <w:rPr>
+              <w:szCs w:val="24"/>
+            </w:rPr>
+          </w:pPr>
+          <w:r>
+            <w:rPr>
+              <w:szCs w:val="24"/>
+            </w:rPr>
             <w:t xml:space="preserve">Dílčí </w:t>
           </w:r>
           <w:proofErr w:type="spellStart"/>
           <w:r>
+            <w:rPr>
+              <w:szCs w:val="24"/>
+            </w:rPr>
             <w:t>podprocesy</w:t>
           </w:r>
           <w:proofErr w:type="spellEnd"/>
           <w:r>
+            <w:rPr>
+              <w:szCs w:val="24"/>
+            </w:rPr>
             <w:t xml:space="preserve"> hlavního procesu </w:t>
           </w:r>
           <w:r>
             <w:rPr>
               <w:b/>
               <w:i/>
+              <w:szCs w:val="24"/>
             </w:rPr>
             <w:t>Samotná</w:t>
           </w:r>
           <w:r>
+            <w:rPr>
+              <w:szCs w:val="24"/>
+            </w:rPr>
             <w:t xml:space="preserve"> </w:t>
           </w:r>
           <w:r>
             <w:rPr>
               <w:b/>
               <w:i/>
+              <w:szCs w:val="24"/>
             </w:rPr>
             <w:t>koupě</w:t>
           </w:r>
           <w:r>
+            <w:rPr>
+              <w:szCs w:val="24"/>
+            </w:rPr>
             <w:t xml:space="preserve"> </w:t>
           </w:r>
           <w:r>
             <w:rPr>
               <w:b/>
               <w:i/>
+              <w:szCs w:val="24"/>
             </w:rPr>
             <w:t>bytu</w:t>
           </w:r>
           <w:r>
+            <w:rPr>
+              <w:szCs w:val="24"/>
+            </w:rPr>
             <w:t>:</w:t>
           </w:r>
         </w:p>
@@ -956,41 +1384,71 @@
               <w:ilvl w:val="0"/>
               <w:numId w:val="7"/>
             </w:numPr>
-          </w:pPr>
-          <w:r>
+            <w:spacing w:line="360" w:lineRule="auto"/>
+            <w:rPr>
+              <w:szCs w:val="24"/>
+            </w:rPr>
+          </w:pPr>
+          <w:r>
+            <w:rPr>
+              <w:szCs w:val="24"/>
+            </w:rPr>
             <w:t>…</w:t>
           </w:r>
         </w:p>
         <w:p>
-          <w:r>
+          <w:pPr>
+            <w:spacing w:line="360" w:lineRule="auto"/>
+            <w:rPr>
+              <w:szCs w:val="24"/>
+            </w:rPr>
+          </w:pPr>
+          <w:r>
+            <w:rPr>
+              <w:szCs w:val="24"/>
+            </w:rPr>
             <w:t xml:space="preserve">Dílčí </w:t>
           </w:r>
           <w:proofErr w:type="spellStart"/>
           <w:r>
+            <w:rPr>
+              <w:szCs w:val="24"/>
+            </w:rPr>
             <w:t>podprocesy</w:t>
           </w:r>
           <w:proofErr w:type="spellEnd"/>
           <w:r>
+            <w:rPr>
+              <w:szCs w:val="24"/>
+            </w:rPr>
             <w:t xml:space="preserve"> hlavního procesu </w:t>
           </w:r>
           <w:r>
             <w:rPr>
               <w:b/>
               <w:i/>
+              <w:szCs w:val="24"/>
             </w:rPr>
             <w:t>Převzetí</w:t>
           </w:r>
           <w:r>
+            <w:rPr>
+              <w:szCs w:val="24"/>
+            </w:rPr>
             <w:t xml:space="preserve"> </w:t>
           </w:r>
           <w:r>
             <w:rPr>
               <w:b/>
               <w:i/>
+              <w:szCs w:val="24"/>
             </w:rPr>
             <w:t>bytu</w:t>
           </w:r>
           <w:r>
+            <w:rPr>
+              <w:szCs w:val="24"/>
+            </w:rPr>
             <w:t>:</w:t>
           </w:r>
         </w:p>
@@ -1001,42 +1459,71 @@
               <w:ilvl w:val="0"/>
               <w:numId w:val="8"/>
             </w:numPr>
-          </w:pPr>
-          <w:r>
-            <w:lastRenderedPageBreak/>
+            <w:spacing w:line="360" w:lineRule="auto"/>
+            <w:rPr>
+              <w:szCs w:val="24"/>
+            </w:rPr>
+          </w:pPr>
+          <w:r>
+            <w:rPr>
+              <w:szCs w:val="24"/>
+            </w:rPr>
             <w:t>…</w:t>
           </w:r>
         </w:p>
         <w:p>
-          <w:r>
+          <w:pPr>
+            <w:spacing w:line="360" w:lineRule="auto"/>
+            <w:rPr>
+              <w:szCs w:val="24"/>
+            </w:rPr>
+          </w:pPr>
+          <w:r>
+            <w:rPr>
+              <w:szCs w:val="24"/>
+            </w:rPr>
             <w:t xml:space="preserve">Dílčí </w:t>
           </w:r>
           <w:proofErr w:type="spellStart"/>
           <w:r>
+            <w:rPr>
+              <w:szCs w:val="24"/>
+            </w:rPr>
             <w:t>podprocesy</w:t>
           </w:r>
           <w:proofErr w:type="spellEnd"/>
           <w:r>
+            <w:rPr>
+              <w:szCs w:val="24"/>
+            </w:rPr>
             <w:t xml:space="preserve"> hlavního procesu </w:t>
           </w:r>
           <w:r>
             <w:rPr>
               <w:b/>
               <w:i/>
+              <w:szCs w:val="24"/>
             </w:rPr>
             <w:t>Zajištění</w:t>
           </w:r>
           <w:r>
+            <w:rPr>
+              <w:szCs w:val="24"/>
+            </w:rPr>
             <w:t xml:space="preserve"> </w:t>
           </w:r>
           <w:r>
             <w:rPr>
               <w:b/>
               <w:i/>
+              <w:szCs w:val="24"/>
             </w:rPr>
             <w:t>bytu</w:t>
           </w:r>
           <w:r>
+            <w:rPr>
+              <w:szCs w:val="24"/>
+            </w:rPr>
             <w:t>:</w:t>
           </w:r>
         </w:p>
@@ -1047,8 +1534,15 @@
               <w:ilvl w:val="0"/>
               <w:numId w:val="10"/>
             </w:numPr>
-          </w:pPr>
-          <w:r>
+            <w:spacing w:line="360" w:lineRule="auto"/>
+            <w:rPr>
+              <w:szCs w:val="24"/>
+            </w:rPr>
+          </w:pPr>
+          <w:r>
+            <w:rPr>
+              <w:szCs w:val="24"/>
+            </w:rPr>
             <w:t>Analýza objektů pro preventivní opatření pro minimalizaci rizik spojených s provozem bytu</w:t>
           </w:r>
         </w:p>
@@ -1059,8 +1553,15 @@
               <w:ilvl w:val="0"/>
               <w:numId w:val="10"/>
             </w:numPr>
-          </w:pPr>
-          <w:r>
+            <w:spacing w:line="360" w:lineRule="auto"/>
+            <w:rPr>
+              <w:szCs w:val="24"/>
+            </w:rPr>
+          </w:pPr>
+          <w:r>
+            <w:rPr>
+              <w:szCs w:val="24"/>
+            </w:rPr>
             <w:t>Nákup objektů pro realizaci preventivních opatření</w:t>
           </w:r>
         </w:p>
@@ -1071,8 +1572,15 @@
               <w:ilvl w:val="0"/>
               <w:numId w:val="10"/>
             </w:numPr>
-          </w:pPr>
-          <w:r>
+            <w:spacing w:line="360" w:lineRule="auto"/>
+            <w:rPr>
+              <w:szCs w:val="24"/>
+            </w:rPr>
+          </w:pPr>
+          <w:r>
+            <w:rPr>
+              <w:szCs w:val="24"/>
+            </w:rPr>
             <w:t>Instalace objektů preventivních opatření</w:t>
           </w:r>
         </w:p>
@@ -1083,8 +1591,15 @@
               <w:ilvl w:val="0"/>
               <w:numId w:val="10"/>
             </w:numPr>
-          </w:pPr>
-          <w:r>
+            <w:spacing w:line="360" w:lineRule="auto"/>
+            <w:rPr>
+              <w:szCs w:val="24"/>
+            </w:rPr>
+          </w:pPr>
+          <w:r>
+            <w:rPr>
+              <w:szCs w:val="24"/>
+            </w:rPr>
             <w:t>Aktivní hledání vhodného pojištění</w:t>
           </w:r>
         </w:p>
@@ -1095,20 +1610,55 @@
               <w:ilvl w:val="0"/>
               <w:numId w:val="10"/>
             </w:numPr>
-          </w:pPr>
-          <w:r>
+            <w:spacing w:line="360" w:lineRule="auto"/>
+            <w:rPr>
+              <w:szCs w:val="24"/>
+            </w:rPr>
+          </w:pPr>
+          <w:r>
+            <w:rPr>
+              <w:szCs w:val="24"/>
+            </w:rPr>
             <w:t>Uzavření vhodného pojištění</w:t>
           </w:r>
         </w:p>
-        <w:p/>
-        <w:p/>
-        <w:p>
-          <w:r>
+        <w:p>
+          <w:pPr>
+            <w:rPr>
+              <w:sz w:val="20"/>
+            </w:rPr>
+          </w:pPr>
+        </w:p>
+        <w:p>
+          <w:pPr>
+            <w:rPr>
+              <w:sz w:val="20"/>
+            </w:rPr>
+          </w:pPr>
+        </w:p>
+        <w:p>
+          <w:pPr>
+            <w:rPr>
+              <w:sz w:val="20"/>
+            </w:rPr>
+          </w:pPr>
+          <w:r>
+            <w:rPr>
+              <w:sz w:val="20"/>
+            </w:rPr>
             <w:t xml:space="preserve">  </w:t>
           </w:r>
         </w:p>
         <w:p>
-          <w:r>
+          <w:pPr>
+            <w:rPr>
+              <w:sz w:val="20"/>
+            </w:rPr>
+          </w:pPr>
+          <w:r>
+            <w:rPr>
+              <w:sz w:val="20"/>
+            </w:rPr>
             <w:br w:type="page"/>
           </w:r>
         </w:p>
@@ -1116,8 +1666,18 @@
           <w:pPr>
             <w:pStyle w:val="Nadpis1"/>
           </w:pPr>
-          <w:r>
-            <w:lastRenderedPageBreak/>
+        </w:p>
+        <w:p>
+          <w:pPr>
+            <w:pStyle w:val="Nadpis1"/>
+          </w:pPr>
+          <w:r>
+            <w:t>3</w:t>
+          </w:r>
+          <w:r>
+            <w:tab/>
+          </w:r>
+          <w:r>
             <w:t>Vlastní návrh řešení</w:t>
           </w:r>
         </w:p>
@@ -1125,18 +1685,1517 @@
     </w:sdt>
     <w:p>
       <w:pPr>
+        <w:pStyle w:val="Nadpis2"/>
+      </w:pPr>
+      <w:r>
+        <w:t xml:space="preserve">Popis procesu </w:t>
+      </w:r>
+      <w:r>
         <w:rPr>
           <w:i/>
         </w:rPr>
-      </w:pPr>
-      <w:r>
+        <w:t>Stanovení požadavků</w:t>
+      </w:r>
+    </w:p>
+    <w:p/>
+    <w:p>
+      <w:pPr>
+        <w:pStyle w:val="Nadpis2"/>
         <w:rPr>
           <w:i/>
-          <w:color w:val="000000"/>
-          <w:sz w:val="27"/>
-          <w:szCs w:val="27"/>
-        </w:rPr>
-        <w:t>popis modelovaného procesu textovou formou a formou vhodného diagramu či schématu, definování všech účastníků procesu (rolí) a další významné souvislosti. Hlavní důraz je kladen na celkovou preciznost popisu zvoleného procesu a jeho modelu (postup tvorby, nastalé problémy a jejich způsob řešení atp.).</w:t>
+        </w:rPr>
+      </w:pPr>
+      <w:r>
+        <w:t xml:space="preserve">Popis procesu </w:t>
+      </w:r>
+      <w:r>
+        <w:rPr>
+          <w:i/>
+        </w:rPr>
+        <w:t>Průzkum</w:t>
+      </w:r>
+      <w:r>
+        <w:t xml:space="preserve"> </w:t>
+      </w:r>
+      <w:r>
+        <w:rPr>
+          <w:i/>
+        </w:rPr>
+        <w:t>trhu</w:t>
+      </w:r>
+    </w:p>
+    <w:p>
+      <w:pPr>
+        <w:spacing w:line="360" w:lineRule="auto"/>
+      </w:pPr>
+      <w:r>
+        <w:rPr>
+          <w:b/>
+        </w:rPr>
+        <w:t>Účastníci procesu</w:t>
+      </w:r>
+      <w:r>
+        <w:t xml:space="preserve">: </w:t>
+      </w:r>
+    </w:p>
+    <w:p>
+      <w:pPr>
+        <w:pStyle w:val="Odstavecseseznamem"/>
+        <w:numPr>
+          <w:ilvl w:val="0"/>
+          <w:numId w:val="12"/>
+        </w:numPr>
+        <w:spacing w:line="360" w:lineRule="auto"/>
+      </w:pPr>
+      <w:r>
+        <w:t xml:space="preserve">Budoucí vlastník bytu, </w:t>
+      </w:r>
+    </w:p>
+    <w:p>
+      <w:pPr>
+        <w:pStyle w:val="Odstavecseseznamem"/>
+        <w:numPr>
+          <w:ilvl w:val="0"/>
+          <w:numId w:val="12"/>
+        </w:numPr>
+        <w:spacing w:line="360" w:lineRule="auto"/>
+      </w:pPr>
+      <w:r>
+        <w:t xml:space="preserve">odborník na subjekty v oblasti nabízení nemovitostí, </w:t>
+      </w:r>
+    </w:p>
+    <w:p>
+      <w:pPr>
+        <w:pStyle w:val="Odstavecseseznamem"/>
+        <w:numPr>
+          <w:ilvl w:val="0"/>
+          <w:numId w:val="12"/>
+        </w:numPr>
+        <w:spacing w:line="360" w:lineRule="auto"/>
+      </w:pPr>
+      <w:r>
+        <w:t>fyzický zástupce subjektu nabízející nemovitost, která je objektem zájmu budoucího vlastníka bytu</w:t>
+      </w:r>
+    </w:p>
+    <w:p>
+      <w:pPr>
+        <w:spacing w:line="360" w:lineRule="auto"/>
+      </w:pPr>
+      <w:r>
+        <w:rPr>
+          <w:b/>
+        </w:rPr>
+        <w:t>Spouštěcí</w:t>
+      </w:r>
+      <w:r>
+        <w:t xml:space="preserve"> </w:t>
+      </w:r>
+      <w:r>
+        <w:rPr>
+          <w:b/>
+        </w:rPr>
+        <w:t>akce</w:t>
+      </w:r>
+      <w:r>
+        <w:t>: Požadavek na průzkum trhu.</w:t>
+      </w:r>
+    </w:p>
+    <w:p>
+      <w:pPr>
+        <w:spacing w:line="360" w:lineRule="auto"/>
+      </w:pPr>
+      <w:r>
+        <w:rPr>
+          <w:b/>
+        </w:rPr>
+        <w:t>Vstupy</w:t>
+      </w:r>
+      <w:r>
+        <w:t xml:space="preserve"> </w:t>
+      </w:r>
+      <w:r>
+        <w:rPr>
+          <w:b/>
+        </w:rPr>
+        <w:t>procesu</w:t>
+      </w:r>
+      <w:r>
+        <w:t>: Seznam stanovených požadavků na koupi bytu</w:t>
+      </w:r>
+    </w:p>
+    <w:p>
+      <w:pPr>
+        <w:spacing w:line="360" w:lineRule="auto"/>
+      </w:pPr>
+      <w:r>
+        <w:rPr>
+          <w:b/>
+        </w:rPr>
+        <w:t>Výstupy</w:t>
+      </w:r>
+      <w:r>
+        <w:t xml:space="preserve"> </w:t>
+      </w:r>
+      <w:r>
+        <w:rPr>
+          <w:b/>
+        </w:rPr>
+        <w:t>procesu</w:t>
+      </w:r>
+      <w:r>
+        <w:t xml:space="preserve">: Domluvena prohlídka </w:t>
+      </w:r>
+      <w:r>
+        <w:t>vhodného bytu ke koupi.</w:t>
+      </w:r>
+    </w:p>
+    <w:p>
+      <w:pPr>
+        <w:spacing w:line="360" w:lineRule="auto"/>
+      </w:pPr>
+      <w:r>
+        <w:rPr>
+          <w:b/>
+        </w:rPr>
+        <w:t>Rizika</w:t>
+      </w:r>
+      <w:r>
+        <w:t xml:space="preserve"> </w:t>
+      </w:r>
+      <w:r>
+        <w:rPr>
+          <w:b/>
+        </w:rPr>
+        <w:t>procesu</w:t>
+      </w:r>
+      <w:r>
+        <w:t>:</w:t>
+      </w:r>
+      <w:r>
+        <w:t xml:space="preserve"> </w:t>
+      </w:r>
+    </w:p>
+    <w:p>
+      <w:pPr>
+        <w:pStyle w:val="Odstavecseseznamem"/>
+        <w:numPr>
+          <w:ilvl w:val="0"/>
+          <w:numId w:val="12"/>
+        </w:numPr>
+        <w:spacing w:line="360" w:lineRule="auto"/>
+      </w:pPr>
+      <w:r>
+        <w:t>Nedostatečná loajalita odborníka v oblasti prodeje nemovitostí</w:t>
+      </w:r>
+    </w:p>
+    <w:p>
+      <w:pPr>
+        <w:pStyle w:val="Odstavecseseznamem"/>
+        <w:numPr>
+          <w:ilvl w:val="1"/>
+          <w:numId w:val="12"/>
+        </w:numPr>
+        <w:spacing w:line="360" w:lineRule="auto"/>
+      </w:pPr>
+      <w:r>
+        <w:t>Řešení: Důkladné ověření reputace odborníka</w:t>
+      </w:r>
+    </w:p>
+    <w:p>
+      <w:pPr>
+        <w:pStyle w:val="Odstavecseseznamem"/>
+        <w:numPr>
+          <w:ilvl w:val="0"/>
+          <w:numId w:val="12"/>
+        </w:numPr>
+        <w:spacing w:line="360" w:lineRule="auto"/>
+      </w:pPr>
+      <w:proofErr w:type="spellStart"/>
+      <w:r>
+        <w:t>Nekorespondence</w:t>
+      </w:r>
+      <w:proofErr w:type="spellEnd"/>
+      <w:r>
+        <w:t xml:space="preserve"> požadavků a dostupných finančních prostředků s reálnou cenou nemovitostí zjištěnou průzkumem trhu</w:t>
+      </w:r>
+    </w:p>
+    <w:p>
+      <w:pPr>
+        <w:pStyle w:val="Odstavecseseznamem"/>
+        <w:numPr>
+          <w:ilvl w:val="1"/>
+          <w:numId w:val="12"/>
+        </w:numPr>
+        <w:spacing w:line="360" w:lineRule="auto"/>
+      </w:pPr>
+      <w:r>
+        <w:t>Řešení: Zopakování procesu Stanovení požadavků</w:t>
+      </w:r>
+      <w:r>
+        <w:t xml:space="preserve"> s cílem snížení současných požadavků na nemovitost ke koupi</w:t>
+      </w:r>
+    </w:p>
+    <w:p>
+      <w:pPr>
+        <w:spacing w:line="360" w:lineRule="auto"/>
+      </w:pPr>
+      <w:r>
+        <w:rPr>
+          <w:b/>
+        </w:rPr>
+        <w:t>Detaily</w:t>
+      </w:r>
+      <w:r>
+        <w:t xml:space="preserve"> </w:t>
+      </w:r>
+      <w:r>
+        <w:rPr>
+          <w:b/>
+        </w:rPr>
+        <w:t>procesu</w:t>
+      </w:r>
+      <w:r>
+        <w:t>:</w:t>
+      </w:r>
+    </w:p>
+    <w:p>
+      <w:pPr>
+        <w:spacing w:line="360" w:lineRule="auto"/>
+      </w:pPr>
+      <w:r>
+        <w:t>Proces průzkum trhu navazuje na proces stanovení požadavků a pož</w:t>
+      </w:r>
+      <w:r>
+        <w:t>aduje od něj seznam</w:t>
+      </w:r>
+      <w:r>
+        <w:t xml:space="preserve"> stanovených požadavků, který bude později zpracovávat.</w:t>
+      </w:r>
+    </w:p>
+    <w:p>
+      <w:pPr>
+        <w:spacing w:line="360" w:lineRule="auto"/>
+      </w:pPr>
+      <w:r>
+        <w:lastRenderedPageBreak/>
+        <w:tab/>
+        <w:t xml:space="preserve">Nejprve proběhne </w:t>
+      </w:r>
+      <w:r>
+        <w:rPr>
+          <w:b/>
+        </w:rPr>
+        <w:t>H</w:t>
+      </w:r>
+      <w:r>
+        <w:rPr>
+          <w:b/>
+        </w:rPr>
+        <w:t>ledání</w:t>
+      </w:r>
+      <w:r>
+        <w:t xml:space="preserve"> </w:t>
+      </w:r>
+      <w:r>
+        <w:rPr>
+          <w:b/>
+        </w:rPr>
+        <w:t>portálů</w:t>
+      </w:r>
+      <w:r>
+        <w:t xml:space="preserve"> </w:t>
+      </w:r>
+      <w:r>
+        <w:rPr>
+          <w:b/>
+        </w:rPr>
+        <w:t>určených</w:t>
+      </w:r>
+      <w:r>
+        <w:t xml:space="preserve"> </w:t>
+      </w:r>
+      <w:r>
+        <w:rPr>
+          <w:b/>
+        </w:rPr>
+        <w:t>k</w:t>
+      </w:r>
+      <w:r>
+        <w:t> </w:t>
+      </w:r>
+      <w:r>
+        <w:rPr>
+          <w:b/>
+        </w:rPr>
+        <w:t>inzerci</w:t>
+      </w:r>
+      <w:r>
+        <w:t xml:space="preserve"> </w:t>
+      </w:r>
+      <w:r>
+        <w:rPr>
+          <w:b/>
+        </w:rPr>
+        <w:t>realit</w:t>
+      </w:r>
+      <w:r>
+        <w:t xml:space="preserve"> </w:t>
+      </w:r>
+      <w:r>
+        <w:rPr>
+          <w:b/>
+        </w:rPr>
+        <w:t>na</w:t>
+      </w:r>
+      <w:r>
+        <w:t xml:space="preserve"> </w:t>
+      </w:r>
+      <w:r>
+        <w:rPr>
+          <w:b/>
+        </w:rPr>
+        <w:t>prodej</w:t>
+      </w:r>
+      <w:r>
+        <w:t xml:space="preserve">. Jako aktér zde vystupuje budoucí vlastník bytu a výsledkem je seznam portálů určených k inzerci realit.  </w:t>
+      </w:r>
+    </w:p>
+    <w:p>
+      <w:pPr>
+        <w:spacing w:line="360" w:lineRule="auto"/>
+      </w:pPr>
+      <w:r>
+        <w:tab/>
+      </w:r>
+      <w:r>
+        <w:t xml:space="preserve">Dále následuje </w:t>
+      </w:r>
+      <w:r>
+        <w:rPr>
+          <w:b/>
+        </w:rPr>
+        <w:t>A</w:t>
+      </w:r>
+      <w:r>
+        <w:rPr>
+          <w:b/>
+        </w:rPr>
+        <w:t>nalýza</w:t>
+      </w:r>
+      <w:r>
+        <w:t xml:space="preserve"> </w:t>
+      </w:r>
+      <w:r>
+        <w:rPr>
+          <w:b/>
+        </w:rPr>
+        <w:t>portálů</w:t>
+      </w:r>
+      <w:r>
+        <w:t xml:space="preserve"> </w:t>
+      </w:r>
+      <w:r>
+        <w:rPr>
+          <w:b/>
+        </w:rPr>
+        <w:t>určených</w:t>
+      </w:r>
+      <w:r>
+        <w:t xml:space="preserve"> </w:t>
+      </w:r>
+      <w:r>
+        <w:rPr>
+          <w:b/>
+        </w:rPr>
+        <w:t>k</w:t>
+      </w:r>
+      <w:r>
+        <w:t> </w:t>
+      </w:r>
+      <w:r>
+        <w:rPr>
+          <w:b/>
+        </w:rPr>
+        <w:t>inzerci</w:t>
+      </w:r>
+      <w:r>
+        <w:t xml:space="preserve"> </w:t>
+      </w:r>
+      <w:r>
+        <w:rPr>
+          <w:b/>
+        </w:rPr>
+        <w:t>realit</w:t>
+      </w:r>
+      <w:r>
+        <w:t xml:space="preserve"> </w:t>
+      </w:r>
+      <w:r>
+        <w:rPr>
+          <w:b/>
+        </w:rPr>
+        <w:t>na</w:t>
+      </w:r>
+      <w:r>
+        <w:t xml:space="preserve"> </w:t>
+      </w:r>
+      <w:r>
+        <w:rPr>
+          <w:b/>
+        </w:rPr>
+        <w:t>prodej</w:t>
+      </w:r>
+      <w:r>
+        <w:t xml:space="preserve">. Jako aktér zde vystupuje Odborník na subjekty v oblasti nemovitostí, zdrojem je dokument </w:t>
+      </w:r>
+      <w:proofErr w:type="spellStart"/>
+      <w:r>
+        <w:t>Best</w:t>
+      </w:r>
+      <w:proofErr w:type="spellEnd"/>
+      <w:r>
+        <w:t xml:space="preserve"> </w:t>
+      </w:r>
+      <w:proofErr w:type="spellStart"/>
+      <w:r>
+        <w:t>practises</w:t>
+      </w:r>
+      <w:proofErr w:type="spellEnd"/>
+      <w:r>
+        <w:t xml:space="preserve"> pro výběr vhodného subjektu a výstupem je Seznam ověřených prodávajících subjektů.</w:t>
+      </w:r>
+    </w:p>
+    <w:p>
+      <w:pPr>
+        <w:spacing w:line="360" w:lineRule="auto"/>
+        <w:ind w:firstLine="708"/>
+      </w:pPr>
+      <w:r>
+        <w:t xml:space="preserve">Následuje </w:t>
+      </w:r>
+      <w:r>
+        <w:rPr>
+          <w:b/>
+        </w:rPr>
+        <w:t>Sesbírání</w:t>
+      </w:r>
+      <w:r>
+        <w:t xml:space="preserve"> </w:t>
+      </w:r>
+      <w:r>
+        <w:rPr>
+          <w:b/>
+        </w:rPr>
+        <w:t>aktuálních</w:t>
+      </w:r>
+      <w:r>
+        <w:t xml:space="preserve"> </w:t>
+      </w:r>
+      <w:r>
+        <w:rPr>
+          <w:b/>
+        </w:rPr>
+        <w:t>nabídek</w:t>
+      </w:r>
+      <w:r>
+        <w:t xml:space="preserve"> </w:t>
+      </w:r>
+      <w:r>
+        <w:rPr>
+          <w:b/>
+        </w:rPr>
+        <w:t>od</w:t>
+      </w:r>
+      <w:r>
+        <w:t xml:space="preserve"> </w:t>
+      </w:r>
+      <w:r>
+        <w:rPr>
+          <w:b/>
+        </w:rPr>
+        <w:t>ověřených</w:t>
+      </w:r>
+      <w:r>
+        <w:t xml:space="preserve"> </w:t>
+      </w:r>
+      <w:r>
+        <w:rPr>
+          <w:b/>
+        </w:rPr>
+        <w:t>subjektů</w:t>
+      </w:r>
+      <w:r>
+        <w:t>, které vychází ze seznamu ověřených prodávajících subjektů získaným v předchozím procesu. Výsledkem jsou data z aktuálních nabídek procesů.</w:t>
+      </w:r>
+    </w:p>
+    <w:p>
+      <w:pPr>
+        <w:spacing w:line="360" w:lineRule="auto"/>
+        <w:ind w:firstLine="708"/>
+      </w:pPr>
+      <w:r>
+        <w:t>Dále probíhají para</w:t>
+      </w:r>
+      <w:r>
+        <w:t>l</w:t>
+      </w:r>
+      <w:r>
+        <w:t xml:space="preserve">elně procesy </w:t>
+      </w:r>
+      <w:r>
+        <w:t xml:space="preserve">Stanovování aktuálního poměru: </w:t>
+      </w:r>
+      <w:r>
+        <w:rPr>
+          <w:b/>
+        </w:rPr>
+        <w:t>P</w:t>
+      </w:r>
+      <w:r>
+        <w:rPr>
+          <w:b/>
+        </w:rPr>
+        <w:t>očet</w:t>
+      </w:r>
+      <w:r>
+        <w:t xml:space="preserve"> </w:t>
+      </w:r>
+      <w:r>
+        <w:rPr>
+          <w:b/>
+        </w:rPr>
+        <w:t>a</w:t>
+      </w:r>
+      <w:r>
+        <w:t xml:space="preserve"> </w:t>
+      </w:r>
+      <w:r>
+        <w:rPr>
+          <w:b/>
+        </w:rPr>
+        <w:t>rozložení</w:t>
+      </w:r>
+      <w:r>
+        <w:t xml:space="preserve"> </w:t>
+      </w:r>
+      <w:r>
+        <w:rPr>
+          <w:b/>
+        </w:rPr>
+        <w:t>pokojů,</w:t>
+      </w:r>
+      <w:r>
+        <w:t xml:space="preserve"> </w:t>
+      </w:r>
+      <w:r>
+        <w:rPr>
+          <w:b/>
+        </w:rPr>
+        <w:t>lokalita,</w:t>
+      </w:r>
+      <w:r>
+        <w:t xml:space="preserve"> </w:t>
+      </w:r>
+      <w:r>
+        <w:rPr>
+          <w:b/>
+        </w:rPr>
+        <w:t>výměra</w:t>
+      </w:r>
+      <w:r>
+        <w:t xml:space="preserve"> </w:t>
+      </w:r>
+      <w:r>
+        <w:rPr>
+          <w:b/>
+        </w:rPr>
+        <w:t>bytu/cena</w:t>
+      </w:r>
+      <w:r>
+        <w:t>. Zdrojem pro všechny tyto procesy jsou data z aktuálních nabíd</w:t>
+      </w:r>
+      <w:r>
+        <w:t>ek bytů a seznam stanovených požadavků. Teprve po úspěšném dokončení těchto tří paralelních procesů lze přejít k dalšímu procesu.</w:t>
+      </w:r>
+    </w:p>
+    <w:p>
+      <w:pPr>
+        <w:spacing w:line="360" w:lineRule="auto"/>
+        <w:ind w:firstLine="708"/>
+      </w:pPr>
+      <w:r>
+        <w:t xml:space="preserve">Pokračujeme procesem </w:t>
+      </w:r>
+      <w:r>
+        <w:rPr>
+          <w:b/>
+        </w:rPr>
+        <w:t>Procházení</w:t>
+      </w:r>
+      <w:r>
+        <w:t xml:space="preserve"> </w:t>
+      </w:r>
+      <w:r>
+        <w:rPr>
+          <w:b/>
+        </w:rPr>
+        <w:t>aktuálních</w:t>
+      </w:r>
+      <w:r>
+        <w:t xml:space="preserve"> </w:t>
+      </w:r>
+      <w:r>
+        <w:rPr>
+          <w:b/>
+        </w:rPr>
+        <w:t>nabídek</w:t>
+      </w:r>
+      <w:r>
+        <w:t xml:space="preserve"> </w:t>
+      </w:r>
+      <w:r>
+        <w:rPr>
+          <w:b/>
+        </w:rPr>
+        <w:t>bytů</w:t>
+      </w:r>
+      <w:r>
+        <w:t xml:space="preserve"> </w:t>
+      </w:r>
+      <w:r>
+        <w:rPr>
+          <w:b/>
+        </w:rPr>
+        <w:t>od</w:t>
+      </w:r>
+      <w:r>
+        <w:t xml:space="preserve"> </w:t>
+      </w:r>
+      <w:r>
+        <w:rPr>
+          <w:b/>
+        </w:rPr>
+        <w:t>ověřených</w:t>
+      </w:r>
+      <w:r>
+        <w:t xml:space="preserve"> </w:t>
+      </w:r>
+      <w:r>
+        <w:rPr>
+          <w:b/>
+        </w:rPr>
+        <w:t>subjektů</w:t>
+      </w:r>
+      <w:r>
+        <w:t xml:space="preserve">. Jako hlavní aktér zde </w:t>
+      </w:r>
+      <w:r>
+        <w:t>vystupuje budoucí vlastník bytu, zdrojem je dokument popisující aktuální poměr cena/požadavky, získaný v předchozích třech paralelních procesech. U tohoto procesu je</w:t>
+      </w:r>
+      <w:r>
+        <w:t xml:space="preserve"> nutné </w:t>
+      </w:r>
+      <w:r>
+        <w:t xml:space="preserve">brát v potaz požadavek </w:t>
+      </w:r>
+      <w:r>
+        <w:t>na množství dostupných financí pro koupi bytu.</w:t>
+      </w:r>
+    </w:p>
+    <w:p>
+      <w:pPr>
+        <w:spacing w:line="360" w:lineRule="auto"/>
+        <w:ind w:firstLine="708"/>
+      </w:pPr>
+      <w:r>
+        <w:t xml:space="preserve">Po nalezení vhodného objektu ke koupi je spuštěn proces </w:t>
+      </w:r>
+      <w:r>
+        <w:rPr>
+          <w:b/>
+        </w:rPr>
+        <w:t>Domluvení</w:t>
+      </w:r>
+      <w:r>
+        <w:t xml:space="preserve"> </w:t>
+      </w:r>
+      <w:r>
+        <w:rPr>
+          <w:b/>
+        </w:rPr>
+        <w:t>prohlídky</w:t>
+      </w:r>
+      <w:r>
+        <w:t xml:space="preserve"> </w:t>
+      </w:r>
+      <w:r>
+        <w:rPr>
+          <w:b/>
+        </w:rPr>
+        <w:t>nalezeného</w:t>
+      </w:r>
+      <w:r>
+        <w:t xml:space="preserve"> </w:t>
+      </w:r>
+      <w:r>
+        <w:rPr>
+          <w:b/>
+        </w:rPr>
+        <w:t>objektu</w:t>
+      </w:r>
+      <w:r>
+        <w:t>. Jako aktéři zde vystupují budoucí vlastník bytu a fyzický zástupce subjektu nabízející nemovitost.</w:t>
+      </w:r>
+    </w:p>
+    <w:p>
+      <w:pPr>
+        <w:spacing w:line="360" w:lineRule="auto"/>
+        <w:ind w:firstLine="708"/>
+      </w:pPr>
+      <w:r>
+        <w:t>Po úspěšné domluvě prohlídky lze přejít k dalšímu hlavnímu procesu Prohlídky bytů.</w:t>
+      </w:r>
+    </w:p>
+    <w:p/>
+    <w:p>
+      <w:pPr>
+        <w:pStyle w:val="Nadpis2"/>
+        <w:rPr>
+          <w:i/>
+        </w:rPr>
+      </w:pPr>
+      <w:r>
+        <w:t xml:space="preserve">Popis procesu </w:t>
+      </w:r>
+      <w:r>
+        <w:rPr>
+          <w:i/>
+        </w:rPr>
+        <w:t>Prohlídky</w:t>
+      </w:r>
+      <w:r>
+        <w:t xml:space="preserve"> </w:t>
+      </w:r>
+      <w:r>
+        <w:rPr>
+          <w:i/>
+        </w:rPr>
+        <w:t>bytů</w:t>
+      </w:r>
+    </w:p>
+    <w:p/>
+    <w:p>
+      <w:pPr>
+        <w:pStyle w:val="Nadpis2"/>
+      </w:pPr>
+      <w:r>
+        <w:lastRenderedPageBreak/>
+        <w:t xml:space="preserve">Popis procesu </w:t>
+      </w:r>
+      <w:r>
+        <w:rPr>
+          <w:i/>
+        </w:rPr>
+        <w:t>Rozhodování o koupi bytu</w:t>
+      </w:r>
+    </w:p>
+    <w:p/>
+    <w:p>
+      <w:pPr>
+        <w:pStyle w:val="Nadpis2"/>
+      </w:pPr>
+      <w:r>
+        <w:t xml:space="preserve">Popis procesu </w:t>
+      </w:r>
+      <w:r>
+        <w:rPr>
+          <w:i/>
+        </w:rPr>
+        <w:t>Samotná koupě bytu</w:t>
+      </w:r>
+    </w:p>
+    <w:p/>
+    <w:p>
+      <w:pPr>
+        <w:pStyle w:val="Nadpis2"/>
+        <w:rPr>
+          <w:i/>
+        </w:rPr>
+      </w:pPr>
+      <w:r>
+        <w:t xml:space="preserve">Popis procesu </w:t>
+      </w:r>
+      <w:r>
+        <w:rPr>
+          <w:i/>
+        </w:rPr>
+        <w:t>Převzetí</w:t>
+      </w:r>
+      <w:r>
+        <w:t xml:space="preserve"> </w:t>
+      </w:r>
+      <w:r>
+        <w:rPr>
+          <w:i/>
+        </w:rPr>
+        <w:t>bytu</w:t>
+      </w:r>
+    </w:p>
+    <w:p/>
+    <w:p>
+      <w:pPr>
+        <w:pStyle w:val="Nadpis2"/>
+      </w:pPr>
+      <w:r>
+        <w:t xml:space="preserve">Popis procesu </w:t>
+      </w:r>
+      <w:r>
+        <w:rPr>
+          <w:i/>
+        </w:rPr>
+        <w:t>Zajištění</w:t>
+      </w:r>
+      <w:r>
+        <w:t xml:space="preserve"> </w:t>
+      </w:r>
+      <w:r>
+        <w:rPr>
+          <w:i/>
+        </w:rPr>
+        <w:t>bytu</w:t>
+      </w:r>
+    </w:p>
+    <w:p>
+      <w:pPr>
+        <w:spacing w:line="360" w:lineRule="auto"/>
+      </w:pPr>
+      <w:r>
+        <w:rPr>
+          <w:b/>
+        </w:rPr>
+        <w:t>Účastníci procesu</w:t>
+      </w:r>
+      <w:r>
+        <w:t xml:space="preserve">: </w:t>
+      </w:r>
+    </w:p>
+    <w:p>
+      <w:pPr>
+        <w:pStyle w:val="Odstavecseseznamem"/>
+        <w:numPr>
+          <w:ilvl w:val="0"/>
+          <w:numId w:val="12"/>
+        </w:numPr>
+        <w:spacing w:line="360" w:lineRule="auto"/>
+      </w:pPr>
+      <w:r>
+        <w:t>Vlastník bytu,</w:t>
+      </w:r>
+    </w:p>
+    <w:p>
+      <w:pPr>
+        <w:pStyle w:val="Odstavecseseznamem"/>
+        <w:numPr>
+          <w:ilvl w:val="0"/>
+          <w:numId w:val="12"/>
+        </w:numPr>
+        <w:spacing w:line="360" w:lineRule="auto"/>
+      </w:pPr>
+      <w:r>
+        <w:t>Odborník v oboru preventivních opatření pro minimalizaci rizik spojených s provozem bytu,</w:t>
+      </w:r>
+    </w:p>
+    <w:p>
+      <w:pPr>
+        <w:pStyle w:val="Odstavecseseznamem"/>
+        <w:numPr>
+          <w:ilvl w:val="0"/>
+          <w:numId w:val="12"/>
+        </w:numPr>
+        <w:spacing w:line="360" w:lineRule="auto"/>
+      </w:pPr>
+      <w:r>
+        <w:t>Technik,</w:t>
+      </w:r>
+    </w:p>
+    <w:p>
+      <w:pPr>
+        <w:pStyle w:val="Odstavecseseznamem"/>
+        <w:numPr>
+          <w:ilvl w:val="0"/>
+          <w:numId w:val="12"/>
+        </w:numPr>
+        <w:spacing w:line="360" w:lineRule="auto"/>
+      </w:pPr>
+      <w:r>
+        <w:t>Odborník v oblasti pojišťování nemovitostí,</w:t>
+      </w:r>
+    </w:p>
+    <w:p>
+      <w:pPr>
+        <w:pStyle w:val="Odstavecseseznamem"/>
+        <w:numPr>
+          <w:ilvl w:val="0"/>
+          <w:numId w:val="12"/>
+        </w:numPr>
+        <w:spacing w:line="360" w:lineRule="auto"/>
+      </w:pPr>
+      <w:r>
+        <w:t>Pojišťovatel</w:t>
+      </w:r>
+    </w:p>
+    <w:p>
+      <w:pPr>
+        <w:spacing w:line="360" w:lineRule="auto"/>
+      </w:pPr>
+      <w:r>
+        <w:rPr>
+          <w:b/>
+        </w:rPr>
+        <w:t>Spouštěcí</w:t>
+      </w:r>
+      <w:r>
+        <w:t xml:space="preserve"> </w:t>
+      </w:r>
+      <w:r>
+        <w:rPr>
+          <w:b/>
+        </w:rPr>
+        <w:t>akce</w:t>
+      </w:r>
+      <w:r>
+        <w:t>:</w:t>
+      </w:r>
+      <w:r>
+        <w:t xml:space="preserve"> Potřeba zajištění bytu po jeho převzetí</w:t>
+      </w:r>
+      <w:r>
+        <w:t>.</w:t>
+      </w:r>
+    </w:p>
+    <w:p>
+      <w:pPr>
+        <w:spacing w:line="360" w:lineRule="auto"/>
+      </w:pPr>
+      <w:r>
+        <w:rPr>
+          <w:b/>
+        </w:rPr>
+        <w:t>Vstupy</w:t>
+      </w:r>
+      <w:r>
+        <w:t xml:space="preserve"> </w:t>
+      </w:r>
+      <w:r>
+        <w:rPr>
+          <w:b/>
+        </w:rPr>
+        <w:t>procesu</w:t>
+      </w:r>
+      <w:r>
+        <w:t xml:space="preserve">: </w:t>
+      </w:r>
+      <w:r>
+        <w:t>Zakoupený a převzatý byt.</w:t>
+      </w:r>
+    </w:p>
+    <w:p>
+      <w:pPr>
+        <w:spacing w:line="360" w:lineRule="auto"/>
+      </w:pPr>
+      <w:r>
+        <w:rPr>
+          <w:b/>
+        </w:rPr>
+        <w:t>Výstupy</w:t>
+      </w:r>
+      <w:r>
+        <w:t xml:space="preserve"> </w:t>
+      </w:r>
+      <w:r>
+        <w:rPr>
+          <w:b/>
+        </w:rPr>
+        <w:t>procesu</w:t>
+      </w:r>
+      <w:r>
+        <w:t xml:space="preserve">: </w:t>
+      </w:r>
+      <w:r>
+        <w:t>Zajištěný byt.</w:t>
+      </w:r>
+    </w:p>
+    <w:p>
+      <w:pPr>
+        <w:spacing w:line="360" w:lineRule="auto"/>
+      </w:pPr>
+      <w:r>
+        <w:rPr>
+          <w:b/>
+        </w:rPr>
+        <w:t>Rizika</w:t>
+      </w:r>
+      <w:r>
+        <w:t xml:space="preserve"> </w:t>
+      </w:r>
+      <w:r>
+        <w:rPr>
+          <w:b/>
+        </w:rPr>
+        <w:t>procesu</w:t>
+      </w:r>
+      <w:r>
+        <w:t xml:space="preserve">: </w:t>
+      </w:r>
+    </w:p>
+    <w:p>
+      <w:pPr>
+        <w:pStyle w:val="Odstavecseseznamem"/>
+        <w:numPr>
+          <w:ilvl w:val="0"/>
+          <w:numId w:val="12"/>
+        </w:numPr>
+        <w:spacing w:line="360" w:lineRule="auto"/>
+      </w:pPr>
+      <w:r>
+        <w:t>Pojišťovací podvod</w:t>
+      </w:r>
+    </w:p>
+    <w:p>
+      <w:pPr>
+        <w:pStyle w:val="Odstavecseseznamem"/>
+        <w:numPr>
+          <w:ilvl w:val="1"/>
+          <w:numId w:val="12"/>
+        </w:numPr>
+        <w:spacing w:line="360" w:lineRule="auto"/>
+      </w:pPr>
+      <w:r>
+        <w:t xml:space="preserve">Řešení: Důkladné </w:t>
+      </w:r>
+      <w:r>
+        <w:t>prostudování pojistné smlouvy, nalezení právníka pro kontrolu</w:t>
+      </w:r>
+    </w:p>
+    <w:p>
+      <w:pPr>
+        <w:pStyle w:val="Odstavecseseznamem"/>
+        <w:numPr>
+          <w:ilvl w:val="0"/>
+          <w:numId w:val="12"/>
+        </w:numPr>
+        <w:spacing w:line="360" w:lineRule="auto"/>
+      </w:pPr>
+      <w:r>
+        <w:t xml:space="preserve">Nedostatek finančních prostředků pro nákup objektů pro preventivní opatření </w:t>
+      </w:r>
+      <w:r>
+        <w:t>proti rizikům spojených s provozem bytu</w:t>
+      </w:r>
+    </w:p>
+    <w:p>
+      <w:pPr>
+        <w:pStyle w:val="Odstavecseseznamem"/>
+        <w:numPr>
+          <w:ilvl w:val="1"/>
+          <w:numId w:val="12"/>
+        </w:numPr>
+        <w:spacing w:line="360" w:lineRule="auto"/>
+      </w:pPr>
+      <w:r>
+        <w:t>Řešení: Vyhodnocené nutnosti těchto objektů, případně výběr jen těch nejdůležitějších.</w:t>
+      </w:r>
+    </w:p>
+    <w:p>
+      <w:pPr>
+        <w:spacing w:line="360" w:lineRule="auto"/>
+      </w:pPr>
+      <w:r>
+        <w:rPr>
+          <w:b/>
+        </w:rPr>
+        <w:t>Detaily</w:t>
+      </w:r>
+      <w:r>
+        <w:t xml:space="preserve"> </w:t>
+      </w:r>
+      <w:r>
+        <w:rPr>
+          <w:b/>
+        </w:rPr>
+        <w:t>procesu</w:t>
+      </w:r>
+      <w:r>
+        <w:t>:</w:t>
+      </w:r>
+    </w:p>
+    <w:p>
+      <w:pPr>
+        <w:spacing w:line="360" w:lineRule="auto"/>
+      </w:pPr>
+      <w:r>
+        <w:lastRenderedPageBreak/>
+        <w:t>Proces lze hned na začátku rozdělit do dvou paralelních větví, kde v první větvi bude probíhat řešení preventivních opatření a ve druhé bude probíhat řešení pojištění bytu.</w:t>
+      </w:r>
+    </w:p>
+    <w:p>
+      <w:pPr>
+        <w:spacing w:line="360" w:lineRule="auto"/>
+      </w:pPr>
+      <w:r>
+        <w:t xml:space="preserve">První větev tedy začne </w:t>
+      </w:r>
+      <w:r>
+        <w:rPr>
+          <w:b/>
+        </w:rPr>
+        <w:t>Analýzou</w:t>
+      </w:r>
+      <w:r>
+        <w:t xml:space="preserve"> </w:t>
+      </w:r>
+      <w:r>
+        <w:rPr>
+          <w:b/>
+        </w:rPr>
+        <w:t>o</w:t>
+      </w:r>
+      <w:r>
+        <w:rPr>
+          <w:b/>
+        </w:rPr>
+        <w:t>bjektů</w:t>
+      </w:r>
+      <w:r>
+        <w:t xml:space="preserve"> </w:t>
+      </w:r>
+      <w:r>
+        <w:rPr>
+          <w:b/>
+        </w:rPr>
+        <w:t>pro</w:t>
+      </w:r>
+      <w:r>
+        <w:t xml:space="preserve"> </w:t>
+      </w:r>
+      <w:r>
+        <w:rPr>
+          <w:b/>
+        </w:rPr>
+        <w:t>preventivní</w:t>
+      </w:r>
+      <w:r>
+        <w:t xml:space="preserve"> </w:t>
+      </w:r>
+      <w:r>
+        <w:rPr>
+          <w:b/>
+        </w:rPr>
+        <w:t>opatření</w:t>
+      </w:r>
+      <w:r>
+        <w:t>, kde jako hlavní aktér vystupuje Odborník v oboru preventivních opatření pro minimalizaci rizik spojených s provozem bytu</w:t>
+      </w:r>
+      <w:r>
+        <w:t xml:space="preserve"> a dalším aktérem je vlastník bytu</w:t>
+      </w:r>
+      <w:r>
+        <w:t>. Výsledkem je seznam objektů pro preventivní opatření jako je například: zabezpečovací systém, hlásič úrovně CO2, hlásič kouře, detektory pohybu atd.</w:t>
+      </w:r>
+    </w:p>
+    <w:p>
+      <w:pPr>
+        <w:spacing w:line="360" w:lineRule="auto"/>
+      </w:pPr>
+      <w:r>
+        <w:t xml:space="preserve">Následuje proces </w:t>
+      </w:r>
+      <w:r>
+        <w:rPr>
+          <w:b/>
+        </w:rPr>
+        <w:t>N</w:t>
+      </w:r>
+      <w:r>
+        <w:rPr>
+          <w:b/>
+        </w:rPr>
+        <w:t>ákupu</w:t>
+      </w:r>
+      <w:r>
+        <w:t xml:space="preserve"> </w:t>
+      </w:r>
+      <w:r>
+        <w:rPr>
+          <w:b/>
+        </w:rPr>
+        <w:t>objektů</w:t>
+      </w:r>
+      <w:r>
+        <w:t xml:space="preserve"> </w:t>
+      </w:r>
+      <w:r>
+        <w:rPr>
+          <w:b/>
+        </w:rPr>
+        <w:t>pro</w:t>
+      </w:r>
+      <w:r>
+        <w:t xml:space="preserve"> </w:t>
+      </w:r>
+      <w:r>
+        <w:rPr>
+          <w:b/>
+        </w:rPr>
+        <w:t>realizaci</w:t>
+      </w:r>
+      <w:r>
+        <w:t xml:space="preserve"> </w:t>
+      </w:r>
+      <w:r>
+        <w:rPr>
+          <w:b/>
+        </w:rPr>
+        <w:t>preventivních</w:t>
+      </w:r>
+      <w:r>
+        <w:t xml:space="preserve"> </w:t>
+      </w:r>
+      <w:r>
+        <w:rPr>
+          <w:b/>
+        </w:rPr>
+        <w:t>opatření</w:t>
+      </w:r>
+      <w:r>
+        <w:t>, na kterém se podílí vlastník bytu.</w:t>
+      </w:r>
+    </w:p>
+    <w:p>
+      <w:pPr>
+        <w:spacing w:line="360" w:lineRule="auto"/>
+      </w:pPr>
+      <w:r>
+        <w:t xml:space="preserve">Po nákupu následuje proces </w:t>
+      </w:r>
+      <w:r>
+        <w:rPr>
+          <w:b/>
+        </w:rPr>
+        <w:t>I</w:t>
+      </w:r>
+      <w:r>
+        <w:rPr>
+          <w:b/>
+        </w:rPr>
+        <w:t>nstalace</w:t>
+      </w:r>
+      <w:r>
+        <w:t xml:space="preserve"> </w:t>
+      </w:r>
+      <w:r>
+        <w:rPr>
+          <w:b/>
+        </w:rPr>
+        <w:t>objektů</w:t>
+      </w:r>
+      <w:r>
+        <w:t xml:space="preserve"> </w:t>
+      </w:r>
+      <w:r>
+        <w:rPr>
+          <w:b/>
+        </w:rPr>
+        <w:t>pro</w:t>
+      </w:r>
+      <w:r>
+        <w:t xml:space="preserve"> </w:t>
+      </w:r>
+      <w:r>
+        <w:rPr>
+          <w:b/>
+        </w:rPr>
+        <w:t>preventivní</w:t>
+      </w:r>
+      <w:r>
+        <w:t xml:space="preserve"> </w:t>
+      </w:r>
+      <w:r>
+        <w:rPr>
+          <w:b/>
+        </w:rPr>
+        <w:t>opatření</w:t>
+      </w:r>
+      <w:r>
+        <w:t>. Jako aktér zde vystupuje Technik. Tímto procesem je ukončena první větev.</w:t>
+      </w:r>
+    </w:p>
+    <w:p>
+      <w:pPr>
+        <w:spacing w:line="360" w:lineRule="auto"/>
+      </w:pPr>
+      <w:r>
+        <w:t xml:space="preserve">Druhá větev začíná procesem </w:t>
+      </w:r>
+      <w:r>
+        <w:rPr>
+          <w:b/>
+        </w:rPr>
+        <w:t>Aktivní</w:t>
+      </w:r>
+      <w:r>
+        <w:t xml:space="preserve"> </w:t>
+      </w:r>
+      <w:r>
+        <w:rPr>
+          <w:b/>
+        </w:rPr>
+        <w:t>hledání</w:t>
+      </w:r>
+      <w:r>
+        <w:t xml:space="preserve"> </w:t>
+      </w:r>
+      <w:r>
+        <w:rPr>
+          <w:b/>
+        </w:rPr>
+        <w:t>vhodného</w:t>
+      </w:r>
+      <w:r>
+        <w:t xml:space="preserve"> </w:t>
+      </w:r>
+      <w:r>
+        <w:rPr>
+          <w:b/>
+        </w:rPr>
+        <w:t>pojištění</w:t>
+      </w:r>
+      <w:r>
+        <w:t>. Jako hlavní aktér zde vystupuje Odborník v oblasti pojištění nemovitostí.</w:t>
+      </w:r>
+      <w:r>
+        <w:t xml:space="preserve"> Výstupem je nalezení vhodného pojištění.</w:t>
+      </w:r>
+    </w:p>
+    <w:p>
+      <w:pPr>
+        <w:spacing w:line="360" w:lineRule="auto"/>
+      </w:pPr>
+      <w:r>
+        <w:t xml:space="preserve">Následuje proces </w:t>
+      </w:r>
+      <w:r>
+        <w:rPr>
+          <w:b/>
+        </w:rPr>
+        <w:t>U</w:t>
+      </w:r>
+      <w:r>
+        <w:rPr>
+          <w:b/>
+        </w:rPr>
+        <w:t>zavření</w:t>
+      </w:r>
+      <w:r>
+        <w:t xml:space="preserve"> </w:t>
+      </w:r>
+      <w:r>
+        <w:rPr>
+          <w:b/>
+        </w:rPr>
+        <w:t>vhodného</w:t>
+      </w:r>
+      <w:r>
+        <w:t xml:space="preserve"> </w:t>
+      </w:r>
+      <w:r>
+        <w:rPr>
+          <w:b/>
+        </w:rPr>
+        <w:t>pojištění</w:t>
+      </w:r>
+      <w:r>
+        <w:t>, u kterého je přítomen vlastník bytu a Pojišťovatel.</w:t>
+      </w:r>
+    </w:p>
+    <w:p>
+      <w:pPr>
+        <w:spacing w:line="360" w:lineRule="auto"/>
+      </w:pPr>
+      <w:r>
+        <w:t>Tím je ukončena i druhá větev a byt je možné prohlásit za zajištěný.</w:t>
+      </w:r>
+    </w:p>
+    <w:p>
+      <w:pPr>
+        <w:spacing w:line="360" w:lineRule="auto"/>
+      </w:pPr>
+    </w:p>
+    <w:p>
+      <w:pPr>
+        <w:rPr>
+          <w:i/>
+        </w:rPr>
+      </w:pPr>
+      <w:r>
+        <w:rPr>
+          <w:i/>
+        </w:rPr>
+        <w:br w:type="page"/>
+      </w:r>
+    </w:p>
+    <w:p>
+      <w:pPr>
+        <w:pStyle w:val="Nadpis1"/>
+      </w:pPr>
+    </w:p>
+    <w:p>
+      <w:pPr>
+        <w:pStyle w:val="Nadpis1"/>
+      </w:pPr>
+      <w:r>
+        <w:t>4</w:t>
+      </w:r>
+      <w:r>
+        <w:tab/>
+      </w:r>
+      <w:r>
+        <w:t>Závěr</w:t>
+      </w:r>
+    </w:p>
+    <w:p>
+      <w:pPr>
+        <w:spacing w:line="360" w:lineRule="auto"/>
+      </w:pPr>
+      <w:r>
+        <w:t xml:space="preserve">Výsledkem našeho projektu je identifikace a důkladný popis všech hlavních procesů procesu koupě bytu a jejich </w:t>
+      </w:r>
+      <w:r>
+        <w:t xml:space="preserve">dílčích </w:t>
+      </w:r>
+      <w:proofErr w:type="spellStart"/>
+      <w:r>
+        <w:t>podprocesů</w:t>
+      </w:r>
+      <w:proofErr w:type="spellEnd"/>
+      <w:r>
+        <w:t>. Obojí je popsáno v této dokumentaci. Dále je k projektu přiložen výsledný model procesu v modelovacím nástroji ARIS.</w:t>
+      </w:r>
+    </w:p>
+    <w:p>
+      <w:pPr>
+        <w:spacing w:line="360" w:lineRule="auto"/>
+      </w:pPr>
+      <w:r>
+        <w:t xml:space="preserve">Jak již bylo zmíněno v úvodu, tento projekt nám umožnil rozšířit si obzory v problematice nákupu bytu a taktéž jsme si nyní více vědomi možných rizik, které tento proces </w:t>
+      </w:r>
+      <w:r>
+        <w:t>může představovat.</w:t>
+      </w:r>
+    </w:p>
+    <w:p>
+      <w:r>
+        <w:t xml:space="preserve"> </w:t>
       </w:r>
     </w:p>
     <w:sectPr>
@@ -1153,6 +3212,119 @@
 <file path=word/numbering.xml><?xml version="1.0" encoding="utf-8"?>
 <w:numbering xmlns:ve="http://schemas.openxmlformats.org/markup-compatibility/2006" xmlns:o="urn:schemas-microsoft-com:office:office" xmlns:r="http://schemas.openxmlformats.org/officeDocument/2006/relationships" xmlns:m="http://schemas.openxmlformats.org/officeDocument/2006/math" xmlns:v="urn:schemas-microsoft-com:vml" xmlns:wp="http://schemas.openxmlformats.org/drawingml/2006/wordprocessingDrawing" xmlns:w10="urn:schemas-microsoft-com:office:word" xmlns:w="http://schemas.openxmlformats.org/wordprocessingml/2006/main" xmlns:wne="http://schemas.microsoft.com/office/word/2006/wordml">
   <w:abstractNum w:abstractNumId="0">
+    <w:nsid w:val="0352151A"/>
+    <w:multiLevelType w:val="hybridMultilevel"/>
+    <w:tmpl w:val="B33CA702"/>
+    <w:lvl w:ilvl="0" w:tplc="3E5E24D0">
+      <w:start w:val="4"/>
+      <w:numFmt w:val="bullet"/>
+      <w:lvlText w:val="-"/>
+      <w:lvlJc w:val="left"/>
+      <w:pPr>
+        <w:ind w:left="720" w:hanging="360"/>
+      </w:pPr>
+      <w:rPr>
+        <w:rFonts w:ascii="Sitka Text" w:eastAsiaTheme="minorHAnsi" w:hAnsi="Sitka Text" w:cstheme="minorBidi" w:hint="default"/>
+      </w:rPr>
+    </w:lvl>
+    <w:lvl w:ilvl="1" w:tplc="04050003">
+      <w:start w:val="1"/>
+      <w:numFmt w:val="bullet"/>
+      <w:lvlText w:val="o"/>
+      <w:lvlJc w:val="left"/>
+      <w:pPr>
+        <w:ind w:left="1440" w:hanging="360"/>
+      </w:pPr>
+      <w:rPr>
+        <w:rFonts w:ascii="Courier New" w:hAnsi="Courier New" w:cs="Courier New" w:hint="default"/>
+      </w:rPr>
+    </w:lvl>
+    <w:lvl w:ilvl="2" w:tplc="04050005" w:tentative="1">
+      <w:start w:val="1"/>
+      <w:numFmt w:val="bullet"/>
+      <w:lvlText w:val=""/>
+      <w:lvlJc w:val="left"/>
+      <w:pPr>
+        <w:ind w:left="2160" w:hanging="360"/>
+      </w:pPr>
+      <w:rPr>
+        <w:rFonts w:ascii="Wingdings" w:hAnsi="Wingdings" w:hint="default"/>
+      </w:rPr>
+    </w:lvl>
+    <w:lvl w:ilvl="3" w:tplc="04050001" w:tentative="1">
+      <w:start w:val="1"/>
+      <w:numFmt w:val="bullet"/>
+      <w:lvlText w:val=""/>
+      <w:lvlJc w:val="left"/>
+      <w:pPr>
+        <w:ind w:left="2880" w:hanging="360"/>
+      </w:pPr>
+      <w:rPr>
+        <w:rFonts w:ascii="Symbol" w:hAnsi="Symbol" w:hint="default"/>
+      </w:rPr>
+    </w:lvl>
+    <w:lvl w:ilvl="4" w:tplc="04050003" w:tentative="1">
+      <w:start w:val="1"/>
+      <w:numFmt w:val="bullet"/>
+      <w:lvlText w:val="o"/>
+      <w:lvlJc w:val="left"/>
+      <w:pPr>
+        <w:ind w:left="3600" w:hanging="360"/>
+      </w:pPr>
+      <w:rPr>
+        <w:rFonts w:ascii="Courier New" w:hAnsi="Courier New" w:cs="Courier New" w:hint="default"/>
+      </w:rPr>
+    </w:lvl>
+    <w:lvl w:ilvl="5" w:tplc="04050005" w:tentative="1">
+      <w:start w:val="1"/>
+      <w:numFmt w:val="bullet"/>
+      <w:lvlText w:val=""/>
+      <w:lvlJc w:val="left"/>
+      <w:pPr>
+        <w:ind w:left="4320" w:hanging="360"/>
+      </w:pPr>
+      <w:rPr>
+        <w:rFonts w:ascii="Wingdings" w:hAnsi="Wingdings" w:hint="default"/>
+      </w:rPr>
+    </w:lvl>
+    <w:lvl w:ilvl="6" w:tplc="04050001" w:tentative="1">
+      <w:start w:val="1"/>
+      <w:numFmt w:val="bullet"/>
+      <w:lvlText w:val=""/>
+      <w:lvlJc w:val="left"/>
+      <w:pPr>
+        <w:ind w:left="5040" w:hanging="360"/>
+      </w:pPr>
+      <w:rPr>
+        <w:rFonts w:ascii="Symbol" w:hAnsi="Symbol" w:hint="default"/>
+      </w:rPr>
+    </w:lvl>
+    <w:lvl w:ilvl="7" w:tplc="04050003" w:tentative="1">
+      <w:start w:val="1"/>
+      <w:numFmt w:val="bullet"/>
+      <w:lvlText w:val="o"/>
+      <w:lvlJc w:val="left"/>
+      <w:pPr>
+        <w:ind w:left="5760" w:hanging="360"/>
+      </w:pPr>
+      <w:rPr>
+        <w:rFonts w:ascii="Courier New" w:hAnsi="Courier New" w:cs="Courier New" w:hint="default"/>
+      </w:rPr>
+    </w:lvl>
+    <w:lvl w:ilvl="8" w:tplc="04050005" w:tentative="1">
+      <w:start w:val="1"/>
+      <w:numFmt w:val="bullet"/>
+      <w:lvlText w:val=""/>
+      <w:lvlJc w:val="left"/>
+      <w:pPr>
+        <w:ind w:left="6480" w:hanging="360"/>
+      </w:pPr>
+      <w:rPr>
+        <w:rFonts w:ascii="Wingdings" w:hAnsi="Wingdings" w:hint="default"/>
+      </w:rPr>
+    </w:lvl>
+  </w:abstractNum>
+  <w:abstractNum w:abstractNumId="1">
     <w:nsid w:val="1209178A"/>
     <w:multiLevelType w:val="hybridMultilevel"/>
     <w:tmpl w:val="09288A90"/>
@@ -1241,7 +3413,7 @@
       </w:pPr>
     </w:lvl>
   </w:abstractNum>
-  <w:abstractNum w:abstractNumId="1">
+  <w:abstractNum w:abstractNumId="2">
     <w:nsid w:val="16FA3CFA"/>
     <w:multiLevelType w:val="hybridMultilevel"/>
     <w:tmpl w:val="11B6C3EC"/>
@@ -1330,7 +3502,7 @@
       </w:pPr>
     </w:lvl>
   </w:abstractNum>
-  <w:abstractNum w:abstractNumId="2">
+  <w:abstractNum w:abstractNumId="3">
     <w:nsid w:val="265A7B2F"/>
     <w:multiLevelType w:val="hybridMultilevel"/>
     <w:tmpl w:val="8758CE46"/>
@@ -1419,7 +3591,7 @@
       </w:pPr>
     </w:lvl>
   </w:abstractNum>
-  <w:abstractNum w:abstractNumId="3">
+  <w:abstractNum w:abstractNumId="4">
     <w:nsid w:val="2B1C0236"/>
     <w:multiLevelType w:val="hybridMultilevel"/>
     <w:tmpl w:val="11B6C3EC"/>
@@ -1508,7 +3680,96 @@
       </w:pPr>
     </w:lvl>
   </w:abstractNum>
-  <w:abstractNum w:abstractNumId="4">
+  <w:abstractNum w:abstractNumId="5">
+    <w:nsid w:val="3C4D2911"/>
+    <w:multiLevelType w:val="hybridMultilevel"/>
+    <w:tmpl w:val="09288A90"/>
+    <w:lvl w:ilvl="0" w:tplc="0405000F">
+      <w:start w:val="1"/>
+      <w:numFmt w:val="decimal"/>
+      <w:lvlText w:val="%1."/>
+      <w:lvlJc w:val="left"/>
+      <w:pPr>
+        <w:ind w:left="720" w:hanging="360"/>
+      </w:pPr>
+      <w:rPr>
+        <w:rFonts w:hint="default"/>
+      </w:rPr>
+    </w:lvl>
+    <w:lvl w:ilvl="1" w:tplc="04050019" w:tentative="1">
+      <w:start w:val="1"/>
+      <w:numFmt w:val="lowerLetter"/>
+      <w:lvlText w:val="%2."/>
+      <w:lvlJc w:val="left"/>
+      <w:pPr>
+        <w:ind w:left="1440" w:hanging="360"/>
+      </w:pPr>
+    </w:lvl>
+    <w:lvl w:ilvl="2" w:tplc="0405001B" w:tentative="1">
+      <w:start w:val="1"/>
+      <w:numFmt w:val="lowerRoman"/>
+      <w:lvlText w:val="%3."/>
+      <w:lvlJc w:val="right"/>
+      <w:pPr>
+        <w:ind w:left="2160" w:hanging="180"/>
+      </w:pPr>
+    </w:lvl>
+    <w:lvl w:ilvl="3" w:tplc="0405000F" w:tentative="1">
+      <w:start w:val="1"/>
+      <w:numFmt w:val="decimal"/>
+      <w:lvlText w:val="%4."/>
+      <w:lvlJc w:val="left"/>
+      <w:pPr>
+        <w:ind w:left="2880" w:hanging="360"/>
+      </w:pPr>
+    </w:lvl>
+    <w:lvl w:ilvl="4" w:tplc="04050019" w:tentative="1">
+      <w:start w:val="1"/>
+      <w:numFmt w:val="lowerLetter"/>
+      <w:lvlText w:val="%5."/>
+      <w:lvlJc w:val="left"/>
+      <w:pPr>
+        <w:ind w:left="3600" w:hanging="360"/>
+      </w:pPr>
+    </w:lvl>
+    <w:lvl w:ilvl="5" w:tplc="0405001B" w:tentative="1">
+      <w:start w:val="1"/>
+      <w:numFmt w:val="lowerRoman"/>
+      <w:lvlText w:val="%6."/>
+      <w:lvlJc w:val="right"/>
+      <w:pPr>
+        <w:ind w:left="4320" w:hanging="180"/>
+      </w:pPr>
+    </w:lvl>
+    <w:lvl w:ilvl="6" w:tplc="0405000F" w:tentative="1">
+      <w:start w:val="1"/>
+      <w:numFmt w:val="decimal"/>
+      <w:lvlText w:val="%7."/>
+      <w:lvlJc w:val="left"/>
+      <w:pPr>
+        <w:ind w:left="5040" w:hanging="360"/>
+      </w:pPr>
+    </w:lvl>
+    <w:lvl w:ilvl="7" w:tplc="04050019" w:tentative="1">
+      <w:start w:val="1"/>
+      <w:numFmt w:val="lowerLetter"/>
+      <w:lvlText w:val="%8."/>
+      <w:lvlJc w:val="left"/>
+      <w:pPr>
+        <w:ind w:left="5760" w:hanging="360"/>
+      </w:pPr>
+    </w:lvl>
+    <w:lvl w:ilvl="8" w:tplc="0405001B" w:tentative="1">
+      <w:start w:val="1"/>
+      <w:numFmt w:val="lowerRoman"/>
+      <w:lvlText w:val="%9."/>
+      <w:lvlJc w:val="right"/>
+      <w:pPr>
+        <w:ind w:left="6480" w:hanging="180"/>
+      </w:pPr>
+    </w:lvl>
+  </w:abstractNum>
+  <w:abstractNum w:abstractNumId="6">
     <w:nsid w:val="45755B0B"/>
     <w:multiLevelType w:val="hybridMultilevel"/>
     <w:tmpl w:val="11B6C3EC"/>
@@ -1597,7 +3858,7 @@
       </w:pPr>
     </w:lvl>
   </w:abstractNum>
-  <w:abstractNum w:abstractNumId="5">
+  <w:abstractNum w:abstractNumId="7">
     <w:nsid w:val="47DB7314"/>
     <w:multiLevelType w:val="hybridMultilevel"/>
     <w:tmpl w:val="11B6C3EC"/>
@@ -1686,7 +3947,7 @@
       </w:pPr>
     </w:lvl>
   </w:abstractNum>
-  <w:abstractNum w:abstractNumId="6">
+  <w:abstractNum w:abstractNumId="8">
     <w:nsid w:val="4AA96C85"/>
     <w:multiLevelType w:val="hybridMultilevel"/>
     <w:tmpl w:val="99086930"/>
@@ -1775,7 +4036,7 @@
       </w:pPr>
     </w:lvl>
   </w:abstractNum>
-  <w:abstractNum w:abstractNumId="7">
+  <w:abstractNum w:abstractNumId="9">
     <w:nsid w:val="53BA4CC2"/>
     <w:multiLevelType w:val="hybridMultilevel"/>
     <w:tmpl w:val="09288A90"/>
@@ -1864,7 +4125,7 @@
       </w:pPr>
     </w:lvl>
   </w:abstractNum>
-  <w:abstractNum w:abstractNumId="8">
+  <w:abstractNum w:abstractNumId="10">
     <w:nsid w:val="642B2050"/>
     <w:multiLevelType w:val="hybridMultilevel"/>
     <w:tmpl w:val="11B6C3EC"/>
@@ -1953,7 +4214,7 @@
       </w:pPr>
     </w:lvl>
   </w:abstractNum>
-  <w:abstractNum w:abstractNumId="9">
+  <w:abstractNum w:abstractNumId="11">
     <w:nsid w:val="6CAE18F9"/>
     <w:multiLevelType w:val="hybridMultilevel"/>
     <w:tmpl w:val="23C801CA"/>
@@ -2043,34 +4304,40 @@
     </w:lvl>
   </w:abstractNum>
   <w:num w:numId="1">
-    <w:abstractNumId w:val="0"/>
+    <w:abstractNumId w:val="1"/>
   </w:num>
   <w:num w:numId="2">
+    <w:abstractNumId w:val="9"/>
+  </w:num>
+  <w:num w:numId="3">
+    <w:abstractNumId w:val="8"/>
+  </w:num>
+  <w:num w:numId="4">
+    <w:abstractNumId w:val="3"/>
+  </w:num>
+  <w:num w:numId="5">
+    <w:abstractNumId w:val="4"/>
+  </w:num>
+  <w:num w:numId="6">
     <w:abstractNumId w:val="7"/>
   </w:num>
-  <w:num w:numId="3">
+  <w:num w:numId="7">
+    <w:abstractNumId w:val="2"/>
+  </w:num>
+  <w:num w:numId="8">
+    <w:abstractNumId w:val="10"/>
+  </w:num>
+  <w:num w:numId="9">
     <w:abstractNumId w:val="6"/>
   </w:num>
-  <w:num w:numId="4">
-    <w:abstractNumId w:val="2"/>
+  <w:num w:numId="10">
+    <w:abstractNumId w:val="11"/>
   </w:num>
-  <w:num w:numId="5">
-    <w:abstractNumId w:val="3"/>
-  </w:num>
-  <w:num w:numId="6">
+  <w:num w:numId="11">
     <w:abstractNumId w:val="5"/>
   </w:num>
-  <w:num w:numId="7">
-    <w:abstractNumId w:val="1"/>
-  </w:num>
-  <w:num w:numId="8">
-    <w:abstractNumId w:val="8"/>
-  </w:num>
-  <w:num w:numId="9">
-    <w:abstractNumId w:val="4"/>
-  </w:num>
-  <w:num w:numId="10">
-    <w:abstractNumId w:val="9"/>
+  <w:num w:numId="12">
+    <w:abstractNumId w:val="0"/>
   </w:num>
 </w:numbering>
 </file>
@@ -2234,7 +4501,10 @@
   <w:style w:type="paragraph" w:default="1" w:styleId="Normln">
     <w:name w:val="Normal"/>
     <w:qFormat/>
-    <w:rsid w:val="006765DC"/>
+    <w:rsid w:val="00BA1A04"/>
+    <w:rPr>
+      <w:rFonts w:ascii="Sitka Text" w:hAnsi="Sitka Text"/>
+    </w:rPr>
   </w:style>
   <w:style w:type="paragraph" w:styleId="Nadpis1">
     <w:name w:val="heading 1"/>
@@ -2257,6 +4527,29 @@
       <w:color w:val="0099CC"/>
       <w:sz w:val="32"/>
       <w:szCs w:val="28"/>
+    </w:rPr>
+  </w:style>
+  <w:style w:type="paragraph" w:styleId="Nadpis2">
+    <w:name w:val="heading 2"/>
+    <w:basedOn w:val="Normln"/>
+    <w:next w:val="Normln"/>
+    <w:link w:val="Nadpis2Char"/>
+    <w:uiPriority w:val="9"/>
+    <w:unhideWhenUsed/>
+    <w:qFormat/>
+    <w:rsid w:val="00663613"/>
+    <w:pPr>
+      <w:keepNext/>
+      <w:keepLines/>
+      <w:spacing w:before="360" w:after="240"/>
+      <w:outlineLvl w:val="1"/>
+    </w:pPr>
+    <w:rPr>
+      <w:rFonts w:asciiTheme="majorHAnsi" w:eastAsiaTheme="majorEastAsia" w:hAnsiTheme="majorHAnsi" w:cstheme="majorBidi"/>
+      <w:bCs/>
+      <w:color w:val="FF0000"/>
+      <w:sz w:val="28"/>
+      <w:szCs w:val="26"/>
     </w:rPr>
   </w:style>
   <w:style w:type="character" w:default="1" w:styleId="Standardnpsmoodstavce">
@@ -2292,12 +4585,12 @@
     <w:link w:val="BezmezerChar"/>
     <w:uiPriority w:val="1"/>
     <w:qFormat/>
-    <w:rsid w:val="001D0DC0"/>
+    <w:rsid w:val="00BA1A04"/>
     <w:pPr>
       <w:spacing w:after="0" w:line="240" w:lineRule="auto"/>
     </w:pPr>
     <w:rPr>
-      <w:rFonts w:eastAsiaTheme="minorEastAsia"/>
+      <w:rFonts w:ascii="Sitka Text" w:eastAsiaTheme="minorEastAsia" w:hAnsi="Sitka Text"/>
     </w:rPr>
   </w:style>
   <w:style w:type="character" w:customStyle="1" w:styleId="BezmezerChar">
@@ -2305,9 +4598,9 @@
     <w:basedOn w:val="Standardnpsmoodstavce"/>
     <w:link w:val="Bezmezer"/>
     <w:uiPriority w:val="1"/>
-    <w:rsid w:val="001D0DC0"/>
+    <w:rsid w:val="00BA1A04"/>
     <w:rPr>
-      <w:rFonts w:eastAsiaTheme="minorEastAsia"/>
+      <w:rFonts w:ascii="Sitka Text" w:eastAsiaTheme="minorEastAsia" w:hAnsi="Sitka Text"/>
     </w:rPr>
   </w:style>
   <w:style w:type="paragraph" w:styleId="Textbubliny">
@@ -2366,6 +4659,20 @@
       <w:contextualSpacing/>
     </w:pPr>
   </w:style>
+  <w:style w:type="character" w:customStyle="1" w:styleId="Nadpis2Char">
+    <w:name w:val="Nadpis 2 Char"/>
+    <w:basedOn w:val="Standardnpsmoodstavce"/>
+    <w:link w:val="Nadpis2"/>
+    <w:uiPriority w:val="9"/>
+    <w:rsid w:val="00663613"/>
+    <w:rPr>
+      <w:rFonts w:asciiTheme="majorHAnsi" w:eastAsiaTheme="majorEastAsia" w:hAnsiTheme="majorHAnsi" w:cstheme="majorBidi"/>
+      <w:bCs/>
+      <w:color w:val="FF0000"/>
+      <w:sz w:val="28"/>
+      <w:szCs w:val="26"/>
+    </w:rPr>
+  </w:style>
 </w:styles>
 </file>
 
@@ -2470,6 +4777,20 @@
 
 <file path=word/glossary/fontTable.xml><?xml version="1.0" encoding="utf-8"?>
 <w:fonts xmlns:r="http://schemas.openxmlformats.org/officeDocument/2006/relationships" xmlns:w="http://schemas.openxmlformats.org/wordprocessingml/2006/main">
+  <w:font w:name="Sitka Text">
+    <w:panose1 w:val="02000505000000020004"/>
+    <w:charset w:val="EE"/>
+    <w:family w:val="auto"/>
+    <w:pitch w:val="variable"/>
+    <w:sig w:usb0="A00002EF" w:usb1="4000204B" w:usb2="00000000" w:usb3="00000000" w:csb0="0000019F" w:csb1="00000000"/>
+  </w:font>
+  <w:font w:name="Calibri">
+    <w:panose1 w:val="020F0502020204030204"/>
+    <w:charset w:val="EE"/>
+    <w:family w:val="swiss"/>
+    <w:pitch w:val="variable"/>
+    <w:sig w:usb0="E0002AFF" w:usb1="C000247B" w:usb2="00000009" w:usb3="00000000" w:csb0="000001FF" w:csb1="00000000"/>
+  </w:font>
   <w:font w:name="Times New Roman">
     <w:panose1 w:val="02020603050405020304"/>
     <w:charset w:val="EE"/>
@@ -2477,12 +4798,26 @@
     <w:pitch w:val="variable"/>
     <w:sig w:usb0="E0002EFF" w:usb1="C000785B" w:usb2="00000009" w:usb3="00000000" w:csb0="000001FF" w:csb1="00000000"/>
   </w:font>
-  <w:font w:name="Calibri">
-    <w:panose1 w:val="020F0502020204030204"/>
+  <w:font w:name="Courier New">
+    <w:panose1 w:val="02070309020205020404"/>
     <w:charset w:val="EE"/>
-    <w:family w:val="swiss"/>
+    <w:family w:val="modern"/>
+    <w:pitch w:val="fixed"/>
+    <w:sig w:usb0="E0002EFF" w:usb1="C0007843" w:usb2="00000009" w:usb3="00000000" w:csb0="000001FF" w:csb1="00000000"/>
+  </w:font>
+  <w:font w:name="Wingdings">
+    <w:panose1 w:val="05000000000000000000"/>
+    <w:charset w:val="02"/>
+    <w:family w:val="auto"/>
     <w:pitch w:val="variable"/>
-    <w:sig w:usb0="E0002AFF" w:usb1="C000247B" w:usb2="00000009" w:usb3="00000000" w:csb0="000001FF" w:csb1="00000000"/>
+    <w:sig w:usb0="00000000" w:usb1="10000000" w:usb2="00000000" w:usb3="00000000" w:csb0="80000000" w:csb1="00000000"/>
+  </w:font>
+  <w:font w:name="Symbol">
+    <w:panose1 w:val="05050102010706020507"/>
+    <w:charset w:val="02"/>
+    <w:family w:val="roman"/>
+    <w:pitch w:val="variable"/>
+    <w:sig w:usb0="00000000" w:usb1="10000000" w:usb2="00000000" w:usb3="00000000" w:csb0="80000000" w:csb1="00000000"/>
   </w:font>
   <w:font w:name="Cambria">
     <w:panose1 w:val="02040503050406030204"/>
@@ -2513,7 +4848,7 @@
   <w:rsids>
     <w:rsidRoot w:val="003D2A44"/>
     <w:rsid w:val="003D2A44"/>
-    <w:rsid w:val="00976C98"/>
+    <w:rsid w:val="003F09C8"/>
   </w:rsids>
   <m:mathPr>
     <m:mathFont m:val="Cambria Math"/>
@@ -3068,7 +5403,7 @@
 </file>
 
 <file path=customXml/itemProps1.xml><?xml version="1.0" encoding="utf-8"?>
-<ds:datastoreItem xmlns:ds="http://schemas.openxmlformats.org/officeDocument/2006/customXml" ds:itemID="{7080F5F3-869F-4554-9617-A2B19C80E82D}">
+<ds:datastoreItem xmlns:ds="http://schemas.openxmlformats.org/officeDocument/2006/customXml" ds:itemID="{70A8C6F9-ADAA-4632-B227-F89E74249A15}">
   <ds:schemaRefs>
     <ds:schemaRef ds:uri="http://schemas.openxmlformats.org/officeDocument/2006/bibliography"/>
   </ds:schemaRefs>

</xml_diff>

<commit_message>
Dokumentace - přidány moje části
</commit_message>
<xml_diff>
--- a/dokumentace.docx
+++ b/dokumentace.docx
@@ -1,13 +1,17 @@
 
 <file path=word/document.xml><?xml version="1.0" encoding="utf-8"?>
-<w:document xmlns:ve="http://schemas.openxmlformats.org/markup-compatibility/2006" xmlns:o="urn:schemas-microsoft-com:office:office" xmlns:r="http://schemas.openxmlformats.org/officeDocument/2006/relationships" xmlns:m="http://schemas.openxmlformats.org/officeDocument/2006/math" xmlns:v="urn:schemas-microsoft-com:vml" xmlns:wp="http://schemas.openxmlformats.org/drawingml/2006/wordprocessingDrawing" xmlns:w10="urn:schemas-microsoft-com:office:word" xmlns:w="http://schemas.openxmlformats.org/wordprocessingml/2006/main" xmlns:wne="http://schemas.microsoft.com/office/word/2006/wordml">
+<w:document xmlns:wpc="http://schemas.microsoft.com/office/word/2010/wordprocessingCanvas" xmlns:cx="http://schemas.microsoft.com/office/drawing/2014/chartex" xmlns:cx1="http://schemas.microsoft.com/office/drawing/2015/9/8/chartex" xmlns:cx2="http://schemas.microsoft.com/office/drawing/2015/10/21/chartex" xmlns:cx3="http://schemas.microsoft.com/office/drawing/2016/5/9/chartex" xmlns:cx4="http://schemas.microsoft.com/office/drawing/2016/5/10/chartex" xmlns:cx5="http://schemas.microsoft.com/office/drawing/2016/5/11/chartex" xmlns:cx6="http://schemas.microsoft.com/office/drawing/2016/5/12/chartex" xmlns:cx7="http://schemas.microsoft.com/office/drawing/2016/5/13/chartex" xmlns:cx8="http://schemas.microsoft.com/office/drawing/2016/5/14/chartex" xmlns:mc="http://schemas.openxmlformats.org/markup-compatibility/2006" xmlns:aink="http://schemas.microsoft.com/office/drawing/2016/ink" xmlns:am3d="http://schemas.microsoft.com/office/drawing/2017/model3d" xmlns:o="urn:schemas-microsoft-com:office:office" xmlns:r="http://schemas.openxmlformats.org/officeDocument/2006/relationships" xmlns:m="http://schemas.openxmlformats.org/officeDocument/2006/math" xmlns:v="urn:schemas-microsoft-com:vml" xmlns:wp14="http://schemas.microsoft.com/office/word/2010/wordprocessingDrawing" xmlns:wp="http://schemas.openxmlformats.org/drawingml/2006/wordprocessingDrawing" xmlns:w10="urn:schemas-microsoft-com:office:word" xmlns:w="http://schemas.openxmlformats.org/wordprocessingml/2006/main" xmlns:w14="http://schemas.microsoft.com/office/word/2010/wordml" xmlns:w15="http://schemas.microsoft.com/office/word/2012/wordml" xmlns:w16cid="http://schemas.microsoft.com/office/word/2016/wordml/cid" xmlns:w16se="http://schemas.microsoft.com/office/word/2015/wordml/symex" xmlns:wpg="http://schemas.microsoft.com/office/word/2010/wordprocessingGroup" xmlns:wpi="http://schemas.microsoft.com/office/word/2010/wordprocessingInk" xmlns:wne="http://schemas.microsoft.com/office/word/2006/wordml" xmlns:wps="http://schemas.microsoft.com/office/word/2010/wordprocessingShape" mc:Ignorable="w14 w15 w16se w16cid wp14">
   <w:body>
     <w:sdt>
       <w:sdtPr>
         <w:rPr>
           <w:rFonts w:asciiTheme="majorHAnsi" w:eastAsiaTheme="majorEastAsia" w:hAnsiTheme="majorHAnsi" w:cstheme="majorBidi"/>
+          <w:b/>
+          <w:bCs/>
           <w:caps/>
+          <w:color w:val="0099CC"/>
           <w:sz w:val="56"/>
+          <w:szCs w:val="28"/>
         </w:rPr>
         <w:id w:val="331268954"/>
         <w:docPartObj>
@@ -17,12 +21,8 @@
       </w:sdtPr>
       <w:sdtEndPr>
         <w:rPr>
-          <w:b/>
-          <w:bCs/>
           <w:caps w:val="0"/>
-          <w:color w:val="0099CC"/>
           <w:sz w:val="32"/>
-          <w:szCs w:val="28"/>
         </w:rPr>
       </w:sdtEndPr>
       <w:sdtContent>
@@ -30,7 +30,7 @@
           <w:tblPr>
             <w:tblW w:w="5175" w:type="pct"/>
             <w:jc w:val="center"/>
-            <w:tblLook w:val="04A0"/>
+            <w:tblLook w:val="04A0" w:firstRow="1" w:lastRow="0" w:firstColumn="1" w:lastColumn="0" w:noHBand="0" w:noVBand="1"/>
           </w:tblPr>
           <w:tblGrid>
             <w:gridCol w:w="9613"/>
@@ -44,8 +44,12 @@
               <w:sdtPr>
                 <w:rPr>
                   <w:rFonts w:asciiTheme="majorHAnsi" w:eastAsiaTheme="majorEastAsia" w:hAnsiTheme="majorHAnsi" w:cstheme="majorBidi"/>
+                  <w:b/>
+                  <w:bCs/>
                   <w:caps/>
+                  <w:color w:val="0099CC"/>
                   <w:sz w:val="56"/>
+                  <w:szCs w:val="28"/>
                 </w:rPr>
                 <w:alias w:val="Společnost"/>
                 <w:id w:val="15524243"/>
@@ -55,6 +59,14 @@
                 <w:dataBinding w:prefixMappings="xmlns:ns0='http://schemas.openxmlformats.org/officeDocument/2006/extended-properties'" w:xpath="/ns0:Properties[1]/ns0:Company[1]" w:storeItemID="{6668398D-A668-4E3E-A5EB-62B293D839F1}"/>
                 <w:text/>
               </w:sdtPr>
+              <w:sdtEndPr>
+                <w:rPr>
+                  <w:b w:val="0"/>
+                  <w:bCs w:val="0"/>
+                  <w:color w:val="auto"/>
+                  <w:szCs w:val="22"/>
+                </w:rPr>
+              </w:sdtEndPr>
               <w:sdtContent>
                 <w:tc>
                   <w:tcPr>
@@ -62,7 +74,7 @@
                   </w:tcPr>
                   <w:p>
                     <w:pPr>
-                      <w:pStyle w:val="Bezmezer"/>
+                      <w:pStyle w:val="NoSpacing"/>
                       <w:jc w:val="center"/>
                       <w:rPr>
                         <w:rFonts w:asciiTheme="majorHAnsi" w:eastAsiaTheme="majorEastAsia" w:hAnsiTheme="majorHAnsi" w:cstheme="majorBidi"/>
@@ -95,7 +107,7 @@
               </w:tcPr>
               <w:p>
                 <w:pPr>
-                  <w:pStyle w:val="Bezmezer"/>
+                  <w:pStyle w:val="NoSpacing"/>
                   <w:jc w:val="center"/>
                 </w:pPr>
               </w:p>
@@ -113,7 +125,7 @@
               </w:tcPr>
               <w:p>
                 <w:pPr>
-                  <w:pStyle w:val="Bezmezer"/>
+                  <w:pStyle w:val="NoSpacing"/>
                   <w:jc w:val="center"/>
                   <w:rPr>
                     <w:b/>
@@ -135,7 +147,7 @@
               </w:tcPr>
               <w:p>
                 <w:pPr>
-                  <w:pStyle w:val="Bezmezer"/>
+                  <w:pStyle w:val="NoSpacing"/>
                   <w:jc w:val="center"/>
                   <w:rPr>
                     <w:b/>
@@ -225,6 +237,7 @@
               <w:dataBinding w:prefixMappings="xmlns:ns0='http://schemas.openxmlformats.org/package/2006/metadata/core-properties' xmlns:ns1='http://purl.org/dc/elements/1.1/'" w:xpath="/ns0:coreProperties[1]/ns1:subject[1]" w:storeItemID="{6C3C8BC8-F283-45AE-878A-BAB7291924A1}"/>
               <w:text/>
             </w:sdtPr>
+            <w:sdtEndPr/>
             <w:sdtContent>
               <w:r>
                 <w:rPr>
@@ -248,7 +261,7 @@
           <w:tblPr>
             <w:tblpPr w:leftFromText="187" w:rightFromText="187" w:vertAnchor="page" w:horzAnchor="margin" w:tblpY="13885"/>
             <w:tblW w:w="5000" w:type="pct"/>
-            <w:tblLook w:val="04A0"/>
+            <w:tblLook w:val="04A0" w:firstRow="1" w:lastRow="0" w:firstColumn="1" w:lastColumn="0" w:noHBand="0" w:noVBand="1"/>
           </w:tblPr>
           <w:tblGrid>
             <w:gridCol w:w="9288"/>
@@ -260,7 +273,7 @@
               </w:tcPr>
               <w:p>
                 <w:pPr>
-                  <w:pStyle w:val="Bezmezer"/>
+                  <w:pStyle w:val="NoSpacing"/>
                   <w:rPr>
                     <w:rFonts w:asciiTheme="majorHAnsi" w:hAnsiTheme="majorHAnsi"/>
                     <w:sz w:val="28"/>
@@ -276,7 +289,7 @@
               </w:p>
               <w:p>
                 <w:pPr>
-                  <w:pStyle w:val="Bezmezer"/>
+                  <w:pStyle w:val="NoSpacing"/>
                   <w:jc w:val="right"/>
                   <w:rPr>
                     <w:rFonts w:asciiTheme="majorHAnsi" w:hAnsiTheme="majorHAnsi"/>
@@ -293,7 +306,7 @@
               </w:p>
               <w:p>
                 <w:pPr>
-                  <w:pStyle w:val="Bezmezer"/>
+                  <w:pStyle w:val="NoSpacing"/>
                   <w:jc w:val="right"/>
                   <w:rPr>
                     <w:rFonts w:asciiTheme="majorHAnsi" w:hAnsiTheme="majorHAnsi"/>
@@ -310,7 +323,7 @@
               </w:p>
               <w:p>
                 <w:pPr>
-                  <w:pStyle w:val="Bezmezer"/>
+                  <w:pStyle w:val="NoSpacing"/>
                   <w:jc w:val="right"/>
                   <w:rPr>
                     <w:rFonts w:asciiTheme="majorHAnsi" w:hAnsiTheme="majorHAnsi"/>
@@ -322,23 +335,7 @@
                     <w:rFonts w:asciiTheme="majorHAnsi" w:hAnsiTheme="majorHAnsi"/>
                     <w:sz w:val="28"/>
                   </w:rPr>
-                  <w:t xml:space="preserve">Anna </w:t>
-                </w:r>
-                <w:proofErr w:type="spellStart"/>
-                <w:r>
-                  <w:rPr>
-                    <w:rFonts w:asciiTheme="majorHAnsi" w:hAnsiTheme="majorHAnsi"/>
-                    <w:sz w:val="28"/>
-                  </w:rPr>
-                  <w:t>Popková</w:t>
-                </w:r>
-                <w:proofErr w:type="spellEnd"/>
-                <w:r>
-                  <w:rPr>
-                    <w:rFonts w:asciiTheme="majorHAnsi" w:hAnsiTheme="majorHAnsi"/>
-                    <w:sz w:val="28"/>
-                  </w:rPr>
-                  <w:t xml:space="preserve"> (xpopko00)</w:t>
+                  <w:t>Anna Popková (xpopko00)</w:t>
                 </w:r>
               </w:p>
             </w:tc>
@@ -350,7 +347,7 @@
               </w:tcPr>
               <w:p>
                 <w:pPr>
-                  <w:pStyle w:val="Bezmezer"/>
+                  <w:pStyle w:val="NoSpacing"/>
                 </w:pPr>
               </w:p>
             </w:tc>
@@ -362,7 +359,7 @@
               </w:tcPr>
               <w:p>
                 <w:pPr>
-                  <w:pStyle w:val="Bezmezer"/>
+                  <w:pStyle w:val="NoSpacing"/>
                 </w:pPr>
               </w:p>
             </w:tc>
@@ -387,6 +384,7 @@
               <w:dataBinding w:prefixMappings="xmlns:ns0='http://schemas.openxmlformats.org/package/2006/metadata/core-properties' xmlns:ns1='http://purl.org/dc/elements/1.1/'" w:xpath="/ns0:coreProperties[1]/ns1:title[1]" w:storeItemID="{6C3C8BC8-F283-45AE-878A-BAB7291924A1}"/>
               <w:text/>
             </w:sdtPr>
+            <w:sdtEndPr/>
             <w:sdtContent>
               <w:r>
                 <w:rPr>
@@ -409,12 +407,12 @@
         </w:p>
         <w:p>
           <w:pPr>
-            <w:pStyle w:val="Nadpis1"/>
-          </w:pPr>
-        </w:p>
-        <w:p>
-          <w:pPr>
-            <w:pStyle w:val="Nadpis1"/>
+            <w:pStyle w:val="Heading1"/>
+          </w:pPr>
+        </w:p>
+        <w:p>
+          <w:pPr>
+            <w:pStyle w:val="Heading1"/>
           </w:pPr>
           <w:r>
             <w:t>1</w:t>
@@ -471,51 +469,49 @@
             </w:rPr>
             <w:t xml:space="preserve"> Tento proces nás jako tým zaujal z důvodu jeho aktuálnosti a využitelnosti. Co nevidět budeme (snad) absolventi a s tím souvisí i konec studentských let, kdy bydlíme na kolejích, případně na privátech spolu s našimi spolužáky a kamarády za jistý měsíční paušál. </w:t>
           </w:r>
+          <w:r>
+            <w:rPr>
+              <w:color w:val="000000"/>
+              <w:szCs w:val="24"/>
+            </w:rPr>
+            <w:t>K</w:t>
+          </w:r>
+          <w:r>
+            <w:rPr>
+              <w:color w:val="000000"/>
+              <w:szCs w:val="24"/>
+            </w:rPr>
+            <w:t>dybychom</w:t>
+          </w:r>
+          <w:r>
+            <w:rPr>
+              <w:color w:val="000000"/>
+              <w:szCs w:val="24"/>
+            </w:rPr>
+            <w:t xml:space="preserve"> si už teď</w:t>
+          </w:r>
+          <w:r>
+            <w:rPr>
+              <w:color w:val="000000"/>
+              <w:szCs w:val="24"/>
+            </w:rPr>
+            <w:t xml:space="preserve"> si </w:t>
+          </w:r>
           <w:proofErr w:type="gramStart"/>
           <w:r>
             <w:rPr>
               <w:color w:val="000000"/>
               <w:szCs w:val="24"/>
             </w:rPr>
-            <w:t>K</w:t>
-          </w:r>
+            <w:t>spočítali</w:t>
+          </w:r>
+          <w:proofErr w:type="gramEnd"/>
           <w:r>
             <w:rPr>
               <w:color w:val="000000"/>
               <w:szCs w:val="24"/>
             </w:rPr>
-            <w:t>dybychom</w:t>
-          </w:r>
-          <w:proofErr w:type="gramEnd"/>
-          <w:r>
-            <w:rPr>
-              <w:color w:val="000000"/>
-              <w:szCs w:val="24"/>
-            </w:rPr>
-            <w:t xml:space="preserve"> si už teď</w:t>
-          </w:r>
-          <w:r>
-            <w:rPr>
-              <w:color w:val="000000"/>
-              <w:szCs w:val="24"/>
-            </w:rPr>
-            <w:t xml:space="preserve"> si spočítali kolik nás </w:t>
-          </w:r>
-          <w:proofErr w:type="gramStart"/>
-          <w:r>
-            <w:rPr>
-              <w:color w:val="000000"/>
-              <w:szCs w:val="24"/>
-            </w:rPr>
-            <w:t>stálo</w:t>
-          </w:r>
-          <w:proofErr w:type="gramEnd"/>
-          <w:r>
-            <w:rPr>
-              <w:color w:val="000000"/>
-              <w:szCs w:val="24"/>
-            </w:rPr>
-            <w:t xml:space="preserve"> právě toto „bydlení“, tak určitě dojdeme k nezanedbatelné </w:t>
+            <w:t xml:space="preserve"> kolik nás stálo právě toto „bydlení“, tak určitě dojdeme k nezanedbatelné </w:t>
           </w:r>
           <w:r>
             <w:rPr>
@@ -659,12 +655,12 @@
         </w:p>
         <w:p>
           <w:pPr>
-            <w:pStyle w:val="Nadpis1"/>
-          </w:pPr>
-        </w:p>
-        <w:p>
-          <w:pPr>
-            <w:pStyle w:val="Nadpis1"/>
+            <w:pStyle w:val="Heading1"/>
+          </w:pPr>
+        </w:p>
+        <w:p>
+          <w:pPr>
+            <w:pStyle w:val="Heading1"/>
           </w:pPr>
           <w:r>
             <w:t>2</w:t>
@@ -673,13 +669,8 @@
             <w:tab/>
           </w:r>
           <w:r>
-            <w:t xml:space="preserve">Identifikace dílčích </w:t>
-          </w:r>
-          <w:proofErr w:type="spellStart"/>
-          <w:r>
-            <w:t>podprocesů</w:t>
-          </w:r>
-          <w:proofErr w:type="spellEnd"/>
+            <w:t>Identifikace dílčích podprocesů</w:t>
+          </w:r>
         </w:p>
         <w:p>
           <w:pPr>
@@ -715,7 +706,7 @@
         </w:p>
         <w:p>
           <w:pPr>
-            <w:pStyle w:val="Odstavecseseznamem"/>
+            <w:pStyle w:val="ListParagraph"/>
             <w:numPr>
               <w:ilvl w:val="0"/>
               <w:numId w:val="1"/>
@@ -734,7 +725,7 @@
         </w:p>
         <w:p>
           <w:pPr>
-            <w:pStyle w:val="Odstavecseseznamem"/>
+            <w:pStyle w:val="ListParagraph"/>
             <w:numPr>
               <w:ilvl w:val="0"/>
               <w:numId w:val="1"/>
@@ -753,7 +744,7 @@
         </w:p>
         <w:p>
           <w:pPr>
-            <w:pStyle w:val="Odstavecseseznamem"/>
+            <w:pStyle w:val="ListParagraph"/>
             <w:numPr>
               <w:ilvl w:val="0"/>
               <w:numId w:val="1"/>
@@ -772,7 +763,7 @@
         </w:p>
         <w:p>
           <w:pPr>
-            <w:pStyle w:val="Odstavecseseznamem"/>
+            <w:pStyle w:val="ListParagraph"/>
             <w:numPr>
               <w:ilvl w:val="0"/>
               <w:numId w:val="1"/>
@@ -791,7 +782,7 @@
         </w:p>
         <w:p>
           <w:pPr>
-            <w:pStyle w:val="Odstavecseseznamem"/>
+            <w:pStyle w:val="ListParagraph"/>
             <w:numPr>
               <w:ilvl w:val="0"/>
               <w:numId w:val="1"/>
@@ -810,7 +801,7 @@
         </w:p>
         <w:p>
           <w:pPr>
-            <w:pStyle w:val="Odstavecseseznamem"/>
+            <w:pStyle w:val="ListParagraph"/>
             <w:numPr>
               <w:ilvl w:val="0"/>
               <w:numId w:val="1"/>
@@ -829,7 +820,7 @@
         </w:p>
         <w:p>
           <w:pPr>
-            <w:pStyle w:val="Odstavecseseznamem"/>
+            <w:pStyle w:val="ListParagraph"/>
             <w:numPr>
               <w:ilvl w:val="0"/>
               <w:numId w:val="1"/>
@@ -877,21 +868,7 @@
             <w:rPr>
               <w:szCs w:val="24"/>
             </w:rPr>
-            <w:t xml:space="preserve">Dále lze identifikovat jednotlivé dílčí </w:t>
-          </w:r>
-          <w:proofErr w:type="spellStart"/>
-          <w:r>
-            <w:rPr>
-              <w:szCs w:val="24"/>
-            </w:rPr>
-            <w:t>podprocesy</w:t>
-          </w:r>
-          <w:proofErr w:type="spellEnd"/>
-          <w:r>
-            <w:rPr>
-              <w:szCs w:val="24"/>
-            </w:rPr>
-            <w:t xml:space="preserve"> (činnosti), které jsou nedílnou součástí každého ze zmíněných hlavních procesů.</w:t>
+            <w:t>Dále lze identifikovat jednotlivé dílčí podprocesy (činnosti), které jsou nedílnou součástí každého ze zmíněných hlavních procesů.</w:t>
           </w:r>
         </w:p>
         <w:p>
@@ -905,21 +882,7 @@
             <w:rPr>
               <w:szCs w:val="24"/>
             </w:rPr>
-            <w:t xml:space="preserve">Dílčí </w:t>
-          </w:r>
-          <w:proofErr w:type="spellStart"/>
-          <w:r>
-            <w:rPr>
-              <w:szCs w:val="24"/>
-            </w:rPr>
-            <w:t>podprocesy</w:t>
-          </w:r>
-          <w:proofErr w:type="spellEnd"/>
-          <w:r>
-            <w:rPr>
-              <w:szCs w:val="24"/>
-            </w:rPr>
-            <w:t xml:space="preserve"> </w:t>
+            <w:t xml:space="preserve">Dílčí podprocesy </w:t>
           </w:r>
           <w:r>
             <w:rPr>
@@ -944,7 +907,7 @@
         </w:p>
         <w:p>
           <w:pPr>
-            <w:pStyle w:val="Odstavecseseznamem"/>
+            <w:pStyle w:val="ListParagraph"/>
             <w:numPr>
               <w:ilvl w:val="0"/>
               <w:numId w:val="3"/>
@@ -963,7 +926,7 @@
         </w:p>
         <w:p>
           <w:pPr>
-            <w:pStyle w:val="Odstavecseseznamem"/>
+            <w:pStyle w:val="ListParagraph"/>
             <w:numPr>
               <w:ilvl w:val="0"/>
               <w:numId w:val="3"/>
@@ -982,7 +945,7 @@
         </w:p>
         <w:p>
           <w:pPr>
-            <w:pStyle w:val="Odstavecseseznamem"/>
+            <w:pStyle w:val="ListParagraph"/>
             <w:numPr>
               <w:ilvl w:val="0"/>
               <w:numId w:val="3"/>
@@ -996,11 +959,16 @@
             <w:rPr>
               <w:szCs w:val="24"/>
             </w:rPr>
-            <w:t>…</w:t>
-          </w:r>
-        </w:p>
-        <w:p>
-          <w:pPr>
+            <w:t>Stanovení typu objektu</w:t>
+          </w:r>
+        </w:p>
+        <w:p>
+          <w:pPr>
+            <w:pStyle w:val="ListParagraph"/>
+            <w:numPr>
+              <w:ilvl w:val="0"/>
+              <w:numId w:val="3"/>
+            </w:numPr>
             <w:spacing w:line="360" w:lineRule="auto"/>
             <w:rPr>
               <w:szCs w:val="24"/>
@@ -1010,21 +978,116 @@
             <w:rPr>
               <w:szCs w:val="24"/>
             </w:rPr>
-            <w:t xml:space="preserve">Dílčí </w:t>
-          </w:r>
-          <w:proofErr w:type="spellStart"/>
-          <w:r>
-            <w:rPr>
-              <w:szCs w:val="24"/>
-            </w:rPr>
-            <w:t>podprocesy</w:t>
-          </w:r>
-          <w:proofErr w:type="spellEnd"/>
-          <w:r>
-            <w:rPr>
-              <w:szCs w:val="24"/>
-            </w:rPr>
-            <w:t xml:space="preserve"> hlavního procesu </w:t>
+            <w:t>Stanovení nároků na zachovalost objektu</w:t>
+          </w:r>
+        </w:p>
+        <w:p>
+          <w:pPr>
+            <w:pStyle w:val="ListParagraph"/>
+            <w:numPr>
+              <w:ilvl w:val="0"/>
+              <w:numId w:val="3"/>
+            </w:numPr>
+            <w:spacing w:line="360" w:lineRule="auto"/>
+            <w:rPr>
+              <w:szCs w:val="24"/>
+            </w:rPr>
+          </w:pPr>
+          <w:r>
+            <w:rPr>
+              <w:szCs w:val="24"/>
+            </w:rPr>
+            <w:t>Stanovení nároků na vybavení bytu</w:t>
+          </w:r>
+        </w:p>
+        <w:p>
+          <w:pPr>
+            <w:pStyle w:val="ListParagraph"/>
+            <w:numPr>
+              <w:ilvl w:val="0"/>
+              <w:numId w:val="3"/>
+            </w:numPr>
+            <w:spacing w:line="360" w:lineRule="auto"/>
+            <w:rPr>
+              <w:szCs w:val="24"/>
+            </w:rPr>
+          </w:pPr>
+          <w:r>
+            <w:rPr>
+              <w:szCs w:val="24"/>
+            </w:rPr>
+            <w:t>Stanovení počtu pokojů</w:t>
+          </w:r>
+        </w:p>
+        <w:p>
+          <w:pPr>
+            <w:pStyle w:val="ListParagraph"/>
+            <w:numPr>
+              <w:ilvl w:val="0"/>
+              <w:numId w:val="3"/>
+            </w:numPr>
+            <w:spacing w:line="360" w:lineRule="auto"/>
+            <w:rPr>
+              <w:szCs w:val="24"/>
+            </w:rPr>
+          </w:pPr>
+          <w:r>
+            <w:rPr>
+              <w:szCs w:val="24"/>
+            </w:rPr>
+            <w:t>Stanovení požadavků na rozlohové parametry</w:t>
+          </w:r>
+        </w:p>
+        <w:p>
+          <w:pPr>
+            <w:pStyle w:val="ListParagraph"/>
+            <w:numPr>
+              <w:ilvl w:val="0"/>
+              <w:numId w:val="3"/>
+            </w:numPr>
+            <w:spacing w:line="360" w:lineRule="auto"/>
+            <w:rPr>
+              <w:szCs w:val="24"/>
+            </w:rPr>
+          </w:pPr>
+          <w:r>
+            <w:rPr>
+              <w:szCs w:val="24"/>
+            </w:rPr>
+            <w:t>Určení požadavků na dopravní obsluhu</w:t>
+          </w:r>
+        </w:p>
+        <w:p>
+          <w:pPr>
+            <w:pStyle w:val="ListParagraph"/>
+            <w:numPr>
+              <w:ilvl w:val="0"/>
+              <w:numId w:val="3"/>
+            </w:numPr>
+            <w:spacing w:line="360" w:lineRule="auto"/>
+            <w:rPr>
+              <w:szCs w:val="24"/>
+            </w:rPr>
+          </w:pPr>
+          <w:r>
+            <w:rPr>
+              <w:szCs w:val="24"/>
+            </w:rPr>
+            <w:t>Určení požadavků na dostupnost služeb v lokalitě</w:t>
+          </w:r>
+        </w:p>
+        <w:p>
+          <w:pPr>
+            <w:spacing w:line="360" w:lineRule="auto"/>
+            <w:rPr>
+              <w:szCs w:val="24"/>
+            </w:rPr>
+          </w:pPr>
+          <w:r>
+            <w:rPr>
+              <w:szCs w:val="24"/>
+            </w:rPr>
+            <w:t xml:space="preserve">Dílčí podprocesy hlavního procesu </w:t>
           </w:r>
           <w:r>
             <w:rPr>
@@ -1057,7 +1120,7 @@
         </w:p>
         <w:p>
           <w:pPr>
-            <w:pStyle w:val="Odstavecseseznamem"/>
+            <w:pStyle w:val="ListParagraph"/>
             <w:numPr>
               <w:ilvl w:val="0"/>
               <w:numId w:val="4"/>
@@ -1076,7 +1139,7 @@
         </w:p>
         <w:p>
           <w:pPr>
-            <w:pStyle w:val="Odstavecseseznamem"/>
+            <w:pStyle w:val="ListParagraph"/>
             <w:numPr>
               <w:ilvl w:val="0"/>
               <w:numId w:val="4"/>
@@ -1090,12 +1153,13 @@
             <w:rPr>
               <w:szCs w:val="24"/>
             </w:rPr>
+            <w:lastRenderedPageBreak/>
             <w:t>Analýza portálů určených k inzerci realit na prodej</w:t>
           </w:r>
         </w:p>
         <w:p>
           <w:pPr>
-            <w:pStyle w:val="Odstavecseseznamem"/>
+            <w:pStyle w:val="ListParagraph"/>
             <w:numPr>
               <w:ilvl w:val="0"/>
               <w:numId w:val="4"/>
@@ -1114,7 +1178,7 @@
         </w:p>
         <w:p>
           <w:pPr>
-            <w:pStyle w:val="Odstavecseseznamem"/>
+            <w:pStyle w:val="ListParagraph"/>
             <w:numPr>
               <w:ilvl w:val="0"/>
               <w:numId w:val="4"/>
@@ -1133,7 +1197,7 @@
         </w:p>
         <w:p>
           <w:pPr>
-            <w:pStyle w:val="Odstavecseseznamem"/>
+            <w:pStyle w:val="ListParagraph"/>
             <w:numPr>
               <w:ilvl w:val="0"/>
               <w:numId w:val="4"/>
@@ -1152,7 +1216,7 @@
         </w:p>
         <w:p>
           <w:pPr>
-            <w:pStyle w:val="Odstavecseseznamem"/>
+            <w:pStyle w:val="ListParagraph"/>
             <w:numPr>
               <w:ilvl w:val="0"/>
               <w:numId w:val="4"/>
@@ -1171,7 +1235,7 @@
         </w:p>
         <w:p>
           <w:pPr>
-            <w:pStyle w:val="Odstavecseseznamem"/>
+            <w:pStyle w:val="ListParagraph"/>
             <w:numPr>
               <w:ilvl w:val="0"/>
               <w:numId w:val="4"/>
@@ -1190,7 +1254,7 @@
         </w:p>
         <w:p>
           <w:pPr>
-            <w:pStyle w:val="Odstavecseseznamem"/>
+            <w:pStyle w:val="ListParagraph"/>
             <w:numPr>
               <w:ilvl w:val="0"/>
               <w:numId w:val="4"/>
@@ -1204,7 +1268,6 @@
             <w:rPr>
               <w:szCs w:val="24"/>
             </w:rPr>
-            <w:lastRenderedPageBreak/>
             <w:t>Domluvení prohlídky nalezeného objektu</w:t>
           </w:r>
         </w:p>
@@ -1219,21 +1282,7 @@
             <w:rPr>
               <w:szCs w:val="24"/>
             </w:rPr>
-            <w:t xml:space="preserve">Dílčí </w:t>
-          </w:r>
-          <w:proofErr w:type="spellStart"/>
-          <w:r>
-            <w:rPr>
-              <w:szCs w:val="24"/>
-            </w:rPr>
-            <w:t>podprocesy</w:t>
-          </w:r>
-          <w:proofErr w:type="spellEnd"/>
-          <w:r>
-            <w:rPr>
-              <w:szCs w:val="24"/>
-            </w:rPr>
-            <w:t xml:space="preserve"> hlavního procesu </w:t>
+            <w:t xml:space="preserve">Dílčí podprocesy hlavního procesu </w:t>
           </w:r>
           <w:r>
             <w:rPr>
@@ -1266,7 +1315,7 @@
         </w:p>
         <w:p>
           <w:pPr>
-            <w:pStyle w:val="Odstavecseseznamem"/>
+            <w:pStyle w:val="ListParagraph"/>
             <w:numPr>
               <w:ilvl w:val="0"/>
               <w:numId w:val="5"/>
@@ -1294,21 +1343,7 @@
             <w:rPr>
               <w:szCs w:val="24"/>
             </w:rPr>
-            <w:t xml:space="preserve">Dílčí </w:t>
-          </w:r>
-          <w:proofErr w:type="spellStart"/>
-          <w:r>
-            <w:rPr>
-              <w:szCs w:val="24"/>
-            </w:rPr>
-            <w:t>podprocesy</w:t>
-          </w:r>
-          <w:proofErr w:type="spellEnd"/>
-          <w:r>
-            <w:rPr>
-              <w:szCs w:val="24"/>
-            </w:rPr>
-            <w:t xml:space="preserve"> hlavního procesu </w:t>
+            <w:t xml:space="preserve">Dílčí podprocesy hlavního procesu </w:t>
           </w:r>
           <w:r>
             <w:rPr>
@@ -1369,7 +1404,7 @@
         </w:p>
         <w:p>
           <w:pPr>
-            <w:pStyle w:val="Odstavecseseznamem"/>
+            <w:pStyle w:val="ListParagraph"/>
             <w:numPr>
               <w:ilvl w:val="0"/>
               <w:numId w:val="6"/>
@@ -1397,21 +1432,7 @@
             <w:rPr>
               <w:szCs w:val="24"/>
             </w:rPr>
-            <w:t xml:space="preserve">Dílčí </w:t>
-          </w:r>
-          <w:proofErr w:type="spellStart"/>
-          <w:r>
-            <w:rPr>
-              <w:szCs w:val="24"/>
-            </w:rPr>
-            <w:t>podprocesy</w:t>
-          </w:r>
-          <w:proofErr w:type="spellEnd"/>
-          <w:r>
-            <w:rPr>
-              <w:szCs w:val="24"/>
-            </w:rPr>
-            <w:t xml:space="preserve"> hlavního procesu </w:t>
+            <w:t xml:space="preserve">Dílčí podprocesy hlavního procesu </w:t>
           </w:r>
           <w:r>
             <w:rPr>
@@ -1458,7 +1479,7 @@
         </w:p>
         <w:p>
           <w:pPr>
-            <w:pStyle w:val="Odstavecseseznamem"/>
+            <w:pStyle w:val="ListParagraph"/>
             <w:numPr>
               <w:ilvl w:val="0"/>
               <w:numId w:val="7"/>
@@ -1474,6 +1495,8 @@
             </w:rPr>
             <w:t>…</w:t>
           </w:r>
+          <w:bookmarkStart w:id="0" w:name="_GoBack"/>
+          <w:bookmarkEnd w:id="0"/>
         </w:p>
         <w:p>
           <w:pPr>
@@ -1486,21 +1509,7 @@
             <w:rPr>
               <w:szCs w:val="24"/>
             </w:rPr>
-            <w:t xml:space="preserve">Dílčí </w:t>
-          </w:r>
-          <w:proofErr w:type="spellStart"/>
-          <w:r>
-            <w:rPr>
-              <w:szCs w:val="24"/>
-            </w:rPr>
-            <w:t>podprocesy</w:t>
-          </w:r>
-          <w:proofErr w:type="spellEnd"/>
-          <w:r>
-            <w:rPr>
-              <w:szCs w:val="24"/>
-            </w:rPr>
-            <w:t xml:space="preserve"> hlavního procesu </w:t>
+            <w:t xml:space="preserve">Dílčí podprocesy hlavního procesu </w:t>
           </w:r>
           <w:r>
             <w:rPr>
@@ -1533,7 +1542,7 @@
         </w:p>
         <w:p>
           <w:pPr>
-            <w:pStyle w:val="Odstavecseseznamem"/>
+            <w:pStyle w:val="ListParagraph"/>
             <w:numPr>
               <w:ilvl w:val="0"/>
               <w:numId w:val="8"/>
@@ -1547,11 +1556,22 @@
             <w:rPr>
               <w:szCs w:val="24"/>
             </w:rPr>
-            <w:t>…</w:t>
-          </w:r>
-        </w:p>
-        <w:p>
-          <w:pPr>
+            <w:t>Kontrola zaplacen</w:t>
+          </w:r>
+          <w:r>
+            <w:rPr>
+              <w:szCs w:val="24"/>
+            </w:rPr>
+            <w:t>í daně z převodu nemovitostí</w:t>
+          </w:r>
+        </w:p>
+        <w:p>
+          <w:pPr>
+            <w:pStyle w:val="ListParagraph"/>
+            <w:numPr>
+              <w:ilvl w:val="0"/>
+              <w:numId w:val="8"/>
+            </w:numPr>
             <w:spacing w:line="360" w:lineRule="auto"/>
             <w:rPr>
               <w:szCs w:val="24"/>
@@ -1561,21 +1581,78 @@
             <w:rPr>
               <w:szCs w:val="24"/>
             </w:rPr>
-            <w:t xml:space="preserve">Dílčí </w:t>
-          </w:r>
-          <w:proofErr w:type="spellStart"/>
-          <w:r>
-            <w:rPr>
-              <w:szCs w:val="24"/>
-            </w:rPr>
-            <w:t>podprocesy</w:t>
-          </w:r>
-          <w:proofErr w:type="spellEnd"/>
-          <w:r>
-            <w:rPr>
-              <w:szCs w:val="24"/>
-            </w:rPr>
-            <w:t xml:space="preserve"> hlavního procesu </w:t>
+            <w:t>Kontrola technického stavu bytu</w:t>
+          </w:r>
+        </w:p>
+        <w:p>
+          <w:pPr>
+            <w:pStyle w:val="ListParagraph"/>
+            <w:numPr>
+              <w:ilvl w:val="0"/>
+              <w:numId w:val="8"/>
+            </w:numPr>
+            <w:spacing w:line="360" w:lineRule="auto"/>
+            <w:rPr>
+              <w:szCs w:val="24"/>
+            </w:rPr>
+          </w:pPr>
+          <w:r>
+            <w:rPr>
+              <w:szCs w:val="24"/>
+            </w:rPr>
+            <w:t>Kontrola odečtu energií</w:t>
+          </w:r>
+        </w:p>
+        <w:p>
+          <w:pPr>
+            <w:pStyle w:val="ListParagraph"/>
+            <w:numPr>
+              <w:ilvl w:val="0"/>
+              <w:numId w:val="8"/>
+            </w:numPr>
+            <w:spacing w:line="360" w:lineRule="auto"/>
+            <w:rPr>
+              <w:szCs w:val="24"/>
+            </w:rPr>
+          </w:pPr>
+          <w:r>
+            <w:rPr>
+              <w:szCs w:val="24"/>
+            </w:rPr>
+            <w:t>Nalezení vyhovujícího pojištění</w:t>
+          </w:r>
+        </w:p>
+        <w:p>
+          <w:pPr>
+            <w:pStyle w:val="ListParagraph"/>
+            <w:numPr>
+              <w:ilvl w:val="1"/>
+              <w:numId w:val="8"/>
+            </w:numPr>
+            <w:spacing w:line="360" w:lineRule="auto"/>
+            <w:rPr>
+              <w:szCs w:val="24"/>
+            </w:rPr>
+          </w:pPr>
+          <w:r>
+            <w:rPr>
+              <w:szCs w:val="24"/>
+            </w:rPr>
+            <w:t>Pojištění bytu</w:t>
+          </w:r>
+        </w:p>
+        <w:p>
+          <w:pPr>
+            <w:spacing w:line="360" w:lineRule="auto"/>
+            <w:rPr>
+              <w:szCs w:val="24"/>
+            </w:rPr>
+          </w:pPr>
+          <w:r>
+            <w:rPr>
+              <w:szCs w:val="24"/>
+            </w:rPr>
+            <w:t xml:space="preserve">Dílčí podprocesy hlavního procesu </w:t>
           </w:r>
           <w:r>
             <w:rPr>
@@ -1608,7 +1685,7 @@
         </w:p>
         <w:p>
           <w:pPr>
-            <w:pStyle w:val="Odstavecseseznamem"/>
+            <w:pStyle w:val="ListParagraph"/>
             <w:numPr>
               <w:ilvl w:val="0"/>
               <w:numId w:val="10"/>
@@ -1627,7 +1704,7 @@
         </w:p>
         <w:p>
           <w:pPr>
-            <w:pStyle w:val="Odstavecseseznamem"/>
+            <w:pStyle w:val="ListParagraph"/>
             <w:numPr>
               <w:ilvl w:val="0"/>
               <w:numId w:val="10"/>
@@ -1646,7 +1723,7 @@
         </w:p>
         <w:p>
           <w:pPr>
-            <w:pStyle w:val="Odstavecseseznamem"/>
+            <w:pStyle w:val="ListParagraph"/>
             <w:numPr>
               <w:ilvl w:val="0"/>
               <w:numId w:val="10"/>
@@ -1665,7 +1742,7 @@
         </w:p>
         <w:p>
           <w:pPr>
-            <w:pStyle w:val="Odstavecseseznamem"/>
+            <w:pStyle w:val="ListParagraph"/>
             <w:numPr>
               <w:ilvl w:val="0"/>
               <w:numId w:val="10"/>
@@ -1684,7 +1761,7 @@
         </w:p>
         <w:p>
           <w:pPr>
-            <w:pStyle w:val="Odstavecseseznamem"/>
+            <w:pStyle w:val="ListParagraph"/>
             <w:numPr>
               <w:ilvl w:val="0"/>
               <w:numId w:val="10"/>
@@ -1725,6 +1802,7 @@
             <w:rPr>
               <w:sz w:val="20"/>
             </w:rPr>
+            <w:lastRenderedPageBreak/>
             <w:t xml:space="preserve">  </w:t>
           </w:r>
         </w:p>
@@ -1743,12 +1821,12 @@
         </w:p>
         <w:p>
           <w:pPr>
-            <w:pStyle w:val="Nadpis1"/>
-          </w:pPr>
-        </w:p>
-        <w:p>
-          <w:pPr>
-            <w:pStyle w:val="Nadpis1"/>
+            <w:pStyle w:val="Heading1"/>
+          </w:pPr>
+        </w:p>
+        <w:p>
+          <w:pPr>
+            <w:pStyle w:val="Heading1"/>
           </w:pPr>
           <w:r>
             <w:t>3</w:t>
@@ -1764,7 +1842,7 @@
     </w:sdt>
     <w:p>
       <w:pPr>
-        <w:pStyle w:val="Nadpis2"/>
+        <w:pStyle w:val="Heading2"/>
       </w:pPr>
       <w:r>
         <w:t xml:space="preserve">Popis procesu </w:t>
@@ -1779,7 +1857,7 @@
     <w:p/>
     <w:p>
       <w:pPr>
-        <w:pStyle w:val="Nadpis2"/>
+        <w:pStyle w:val="Heading2"/>
         <w:rPr>
           <w:i/>
         </w:rPr>
@@ -1819,7 +1897,7 @@
     </w:p>
     <w:p>
       <w:pPr>
-        <w:pStyle w:val="Odstavecseseznamem"/>
+        <w:pStyle w:val="ListParagraph"/>
         <w:numPr>
           <w:ilvl w:val="0"/>
           <w:numId w:val="12"/>
@@ -1832,7 +1910,7 @@
     </w:p>
     <w:p>
       <w:pPr>
-        <w:pStyle w:val="Odstavecseseznamem"/>
+        <w:pStyle w:val="ListParagraph"/>
         <w:numPr>
           <w:ilvl w:val="0"/>
           <w:numId w:val="12"/>
@@ -1845,7 +1923,7 @@
     </w:p>
     <w:p>
       <w:pPr>
-        <w:pStyle w:val="Odstavecseseznamem"/>
+        <w:pStyle w:val="ListParagraph"/>
         <w:numPr>
           <w:ilvl w:val="0"/>
           <w:numId w:val="12"/>
@@ -1956,7 +2034,7 @@
     </w:p>
     <w:p>
       <w:pPr>
-        <w:pStyle w:val="Odstavecseseznamem"/>
+        <w:pStyle w:val="ListParagraph"/>
         <w:numPr>
           <w:ilvl w:val="0"/>
           <w:numId w:val="12"/>
@@ -1969,7 +2047,7 @@
     </w:p>
     <w:p>
       <w:pPr>
-        <w:pStyle w:val="Odstavecseseznamem"/>
+        <w:pStyle w:val="ListParagraph"/>
         <w:numPr>
           <w:ilvl w:val="1"/>
           <w:numId w:val="12"/>
@@ -1982,7 +2060,7 @@
     </w:p>
     <w:p>
       <w:pPr>
-        <w:pStyle w:val="Odstavecseseznamem"/>
+        <w:pStyle w:val="ListParagraph"/>
         <w:numPr>
           <w:ilvl w:val="0"/>
           <w:numId w:val="12"/>
@@ -2000,7 +2078,7 @@
     </w:p>
     <w:p>
       <w:pPr>
-        <w:pStyle w:val="Odstavecseseznamem"/>
+        <w:pStyle w:val="ListParagraph"/>
         <w:numPr>
           <w:ilvl w:val="1"/>
           <w:numId w:val="12"/>
@@ -2225,15 +2303,7 @@
         <w:t>prodej</w:t>
       </w:r>
       <w:r>
-        <w:t xml:space="preserve">. Jako aktér zde vystupuje Odborník na subjekty v oblasti nemovitostí, zdrojem je dokument </w:t>
-      </w:r>
-      <w:proofErr w:type="spellStart"/>
-      <w:r>
-        <w:t>Best</w:t>
-      </w:r>
-      <w:proofErr w:type="spellEnd"/>
-      <w:r>
-        <w:t xml:space="preserve"> </w:t>
+        <w:t xml:space="preserve">. Jako aktér zde vystupuje Odborník na subjekty v oblasti nemovitostí, zdrojem je dokument Best </w:t>
       </w:r>
       <w:proofErr w:type="spellStart"/>
       <w:r>
@@ -2538,7 +2608,7 @@
     <w:p/>
     <w:p>
       <w:pPr>
-        <w:pStyle w:val="Nadpis2"/>
+        <w:pStyle w:val="Heading2"/>
         <w:rPr>
           <w:i/>
         </w:rPr>
@@ -2565,7 +2635,7 @@
     <w:p/>
     <w:p>
       <w:pPr>
-        <w:pStyle w:val="Nadpis2"/>
+        <w:pStyle w:val="Heading2"/>
       </w:pPr>
       <w:r>
         <w:lastRenderedPageBreak/>
@@ -2581,7 +2651,7 @@
     <w:p/>
     <w:p>
       <w:pPr>
-        <w:pStyle w:val="Nadpis2"/>
+        <w:pStyle w:val="Heading2"/>
       </w:pPr>
       <w:r>
         <w:t xml:space="preserve">Popis procesu </w:t>
@@ -2596,7 +2666,7 @@
     <w:p/>
     <w:p>
       <w:pPr>
-        <w:pStyle w:val="Nadpis2"/>
+        <w:pStyle w:val="Heading2"/>
         <w:rPr>
           <w:i/>
         </w:rPr>
@@ -2623,7 +2693,7 @@
     <w:p/>
     <w:p>
       <w:pPr>
-        <w:pStyle w:val="Nadpis2"/>
+        <w:pStyle w:val="Heading2"/>
       </w:pPr>
       <w:r>
         <w:t xml:space="preserve">Popis procesu </w:t>
@@ -2660,7 +2730,7 @@
     </w:p>
     <w:p>
       <w:pPr>
-        <w:pStyle w:val="Odstavecseseznamem"/>
+        <w:pStyle w:val="ListParagraph"/>
         <w:numPr>
           <w:ilvl w:val="0"/>
           <w:numId w:val="12"/>
@@ -2673,7 +2743,7 @@
     </w:p>
     <w:p>
       <w:pPr>
-        <w:pStyle w:val="Odstavecseseznamem"/>
+        <w:pStyle w:val="ListParagraph"/>
         <w:numPr>
           <w:ilvl w:val="0"/>
           <w:numId w:val="12"/>
@@ -2686,7 +2756,7 @@
     </w:p>
     <w:p>
       <w:pPr>
-        <w:pStyle w:val="Odstavecseseznamem"/>
+        <w:pStyle w:val="ListParagraph"/>
         <w:numPr>
           <w:ilvl w:val="0"/>
           <w:numId w:val="12"/>
@@ -2699,7 +2769,7 @@
     </w:p>
     <w:p>
       <w:pPr>
-        <w:pStyle w:val="Odstavecseseznamem"/>
+        <w:pStyle w:val="ListParagraph"/>
         <w:numPr>
           <w:ilvl w:val="0"/>
           <w:numId w:val="12"/>
@@ -2712,7 +2782,7 @@
     </w:p>
     <w:p>
       <w:pPr>
-        <w:pStyle w:val="Odstavecseseznamem"/>
+        <w:pStyle w:val="ListParagraph"/>
         <w:numPr>
           <w:ilvl w:val="0"/>
           <w:numId w:val="12"/>
@@ -2829,7 +2899,7 @@
     </w:p>
     <w:p>
       <w:pPr>
-        <w:pStyle w:val="Odstavecseseznamem"/>
+        <w:pStyle w:val="ListParagraph"/>
         <w:numPr>
           <w:ilvl w:val="0"/>
           <w:numId w:val="12"/>
@@ -2842,7 +2912,7 @@
     </w:p>
     <w:p>
       <w:pPr>
-        <w:pStyle w:val="Odstavecseseznamem"/>
+        <w:pStyle w:val="ListParagraph"/>
         <w:numPr>
           <w:ilvl w:val="1"/>
           <w:numId w:val="12"/>
@@ -2858,7 +2928,7 @@
     </w:p>
     <w:p>
       <w:pPr>
-        <w:pStyle w:val="Odstavecseseznamem"/>
+        <w:pStyle w:val="ListParagraph"/>
         <w:numPr>
           <w:ilvl w:val="0"/>
           <w:numId w:val="12"/>
@@ -2874,7 +2944,7 @@
     </w:p>
     <w:p>
       <w:pPr>
-        <w:pStyle w:val="Odstavecseseznamem"/>
+        <w:pStyle w:val="ListParagraph"/>
         <w:numPr>
           <w:ilvl w:val="1"/>
           <w:numId w:val="12"/>
@@ -3225,12 +3295,12 @@
     </w:p>
     <w:p>
       <w:pPr>
-        <w:pStyle w:val="Nadpis1"/>
+        <w:pStyle w:val="Heading1"/>
       </w:pPr>
     </w:p>
     <w:p>
       <w:pPr>
-        <w:pStyle w:val="Nadpis1"/>
+        <w:pStyle w:val="Heading1"/>
       </w:pPr>
       <w:r>
         <w:t>4</w:t>
@@ -3250,15 +3320,7 @@
         <w:t xml:space="preserve">Výsledkem našeho projektu je identifikace a důkladný popis všech hlavních procesů procesu koupě bytu a jejich </w:t>
       </w:r>
       <w:r>
-        <w:t xml:space="preserve">dílčích </w:t>
-      </w:r>
-      <w:proofErr w:type="spellStart"/>
-      <w:r>
-        <w:t>podprocesů</w:t>
-      </w:r>
-      <w:proofErr w:type="spellEnd"/>
-      <w:r>
-        <w:t>. Obojí je popsáno v této dokumentaci. Dále je k projektu přiložen výsledný model procesu v modelovacím nástroji ARIS.</w:t>
+        <w:t>dílčích podprocesů. Obojí je popsáno v této dokumentaci. Dále je k projektu přiložen výsledný model procesu v modelovacím nástroji ARIS.</w:t>
       </w:r>
     </w:p>
     <w:p>
@@ -3289,8 +3351,8 @@
 </file>
 
 <file path=word/numbering.xml><?xml version="1.0" encoding="utf-8"?>
-<w:numbering xmlns:ve="http://schemas.openxmlformats.org/markup-compatibility/2006" xmlns:o="urn:schemas-microsoft-com:office:office" xmlns:r="http://schemas.openxmlformats.org/officeDocument/2006/relationships" xmlns:m="http://schemas.openxmlformats.org/officeDocument/2006/math" xmlns:v="urn:schemas-microsoft-com:vml" xmlns:wp="http://schemas.openxmlformats.org/drawingml/2006/wordprocessingDrawing" xmlns:w10="urn:schemas-microsoft-com:office:word" xmlns:w="http://schemas.openxmlformats.org/wordprocessingml/2006/main" xmlns:wne="http://schemas.microsoft.com/office/word/2006/wordml">
-  <w:abstractNum w:abstractNumId="0">
+<w:numbering xmlns:wpc="http://schemas.microsoft.com/office/word/2010/wordprocessingCanvas" xmlns:cx="http://schemas.microsoft.com/office/drawing/2014/chartex" xmlns:cx1="http://schemas.microsoft.com/office/drawing/2015/9/8/chartex" xmlns:cx2="http://schemas.microsoft.com/office/drawing/2015/10/21/chartex" xmlns:cx3="http://schemas.microsoft.com/office/drawing/2016/5/9/chartex" xmlns:cx4="http://schemas.microsoft.com/office/drawing/2016/5/10/chartex" xmlns:cx5="http://schemas.microsoft.com/office/drawing/2016/5/11/chartex" xmlns:cx6="http://schemas.microsoft.com/office/drawing/2016/5/12/chartex" xmlns:cx7="http://schemas.microsoft.com/office/drawing/2016/5/13/chartex" xmlns:cx8="http://schemas.microsoft.com/office/drawing/2016/5/14/chartex" xmlns:mc="http://schemas.openxmlformats.org/markup-compatibility/2006" xmlns:aink="http://schemas.microsoft.com/office/drawing/2016/ink" xmlns:am3d="http://schemas.microsoft.com/office/drawing/2017/model3d" xmlns:o="urn:schemas-microsoft-com:office:office" xmlns:r="http://schemas.openxmlformats.org/officeDocument/2006/relationships" xmlns:m="http://schemas.openxmlformats.org/officeDocument/2006/math" xmlns:v="urn:schemas-microsoft-com:vml" xmlns:wp14="http://schemas.microsoft.com/office/word/2010/wordprocessingDrawing" xmlns:wp="http://schemas.openxmlformats.org/drawingml/2006/wordprocessingDrawing" xmlns:w10="urn:schemas-microsoft-com:office:word" xmlns:w="http://schemas.openxmlformats.org/wordprocessingml/2006/main" xmlns:w14="http://schemas.microsoft.com/office/word/2010/wordml" xmlns:w15="http://schemas.microsoft.com/office/word/2012/wordml" xmlns:w16cid="http://schemas.microsoft.com/office/word/2016/wordml/cid" xmlns:w16se="http://schemas.microsoft.com/office/word/2015/wordml/symex" xmlns:wpg="http://schemas.microsoft.com/office/word/2010/wordprocessingGroup" xmlns:wpi="http://schemas.microsoft.com/office/word/2010/wordprocessingInk" xmlns:wne="http://schemas.microsoft.com/office/word/2006/wordml" xmlns:wps="http://schemas.microsoft.com/office/word/2010/wordprocessingShape" mc:Ignorable="w14 w15 w16se w16cid wp14">
+  <w:abstractNum w:abstractNumId="0" w15:restartNumberingAfterBreak="0">
     <w:nsid w:val="0352151A"/>
     <w:multiLevelType w:val="hybridMultilevel"/>
     <w:tmpl w:val="B33CA702"/>
@@ -3403,7 +3465,7 @@
       </w:rPr>
     </w:lvl>
   </w:abstractNum>
-  <w:abstractNum w:abstractNumId="1">
+  <w:abstractNum w:abstractNumId="1" w15:restartNumberingAfterBreak="0">
     <w:nsid w:val="1209178A"/>
     <w:multiLevelType w:val="hybridMultilevel"/>
     <w:tmpl w:val="09288A90"/>
@@ -3492,7 +3554,7 @@
       </w:pPr>
     </w:lvl>
   </w:abstractNum>
-  <w:abstractNum w:abstractNumId="2">
+  <w:abstractNum w:abstractNumId="2" w15:restartNumberingAfterBreak="0">
     <w:nsid w:val="16FA3CFA"/>
     <w:multiLevelType w:val="hybridMultilevel"/>
     <w:tmpl w:val="11B6C3EC"/>
@@ -3581,7 +3643,7 @@
       </w:pPr>
     </w:lvl>
   </w:abstractNum>
-  <w:abstractNum w:abstractNumId="3">
+  <w:abstractNum w:abstractNumId="3" w15:restartNumberingAfterBreak="0">
     <w:nsid w:val="265A7B2F"/>
     <w:multiLevelType w:val="hybridMultilevel"/>
     <w:tmpl w:val="8758CE46"/>
@@ -3670,7 +3732,7 @@
       </w:pPr>
     </w:lvl>
   </w:abstractNum>
-  <w:abstractNum w:abstractNumId="4">
+  <w:abstractNum w:abstractNumId="4" w15:restartNumberingAfterBreak="0">
     <w:nsid w:val="2B1C0236"/>
     <w:multiLevelType w:val="hybridMultilevel"/>
     <w:tmpl w:val="11B6C3EC"/>
@@ -3759,7 +3821,7 @@
       </w:pPr>
     </w:lvl>
   </w:abstractNum>
-  <w:abstractNum w:abstractNumId="5">
+  <w:abstractNum w:abstractNumId="5" w15:restartNumberingAfterBreak="0">
     <w:nsid w:val="3C4D2911"/>
     <w:multiLevelType w:val="hybridMultilevel"/>
     <w:tmpl w:val="09288A90"/>
@@ -3848,7 +3910,7 @@
       </w:pPr>
     </w:lvl>
   </w:abstractNum>
-  <w:abstractNum w:abstractNumId="6">
+  <w:abstractNum w:abstractNumId="6" w15:restartNumberingAfterBreak="0">
     <w:nsid w:val="45755B0B"/>
     <w:multiLevelType w:val="hybridMultilevel"/>
     <w:tmpl w:val="11B6C3EC"/>
@@ -3937,7 +3999,7 @@
       </w:pPr>
     </w:lvl>
   </w:abstractNum>
-  <w:abstractNum w:abstractNumId="7">
+  <w:abstractNum w:abstractNumId="7" w15:restartNumberingAfterBreak="0">
     <w:nsid w:val="47DB7314"/>
     <w:multiLevelType w:val="hybridMultilevel"/>
     <w:tmpl w:val="11B6C3EC"/>
@@ -4026,7 +4088,7 @@
       </w:pPr>
     </w:lvl>
   </w:abstractNum>
-  <w:abstractNum w:abstractNumId="8">
+  <w:abstractNum w:abstractNumId="8" w15:restartNumberingAfterBreak="0">
     <w:nsid w:val="4AA96C85"/>
     <w:multiLevelType w:val="hybridMultilevel"/>
     <w:tmpl w:val="99086930"/>
@@ -4115,7 +4177,7 @@
       </w:pPr>
     </w:lvl>
   </w:abstractNum>
-  <w:abstractNum w:abstractNumId="9">
+  <w:abstractNum w:abstractNumId="9" w15:restartNumberingAfterBreak="0">
     <w:nsid w:val="53BA4CC2"/>
     <w:multiLevelType w:val="hybridMultilevel"/>
     <w:tmpl w:val="09288A90"/>
@@ -4204,7 +4266,7 @@
       </w:pPr>
     </w:lvl>
   </w:abstractNum>
-  <w:abstractNum w:abstractNumId="10">
+  <w:abstractNum w:abstractNumId="10" w15:restartNumberingAfterBreak="0">
     <w:nsid w:val="642B2050"/>
     <w:multiLevelType w:val="hybridMultilevel"/>
     <w:tmpl w:val="11B6C3EC"/>
@@ -4220,7 +4282,7 @@
         <w:rFonts w:hint="default"/>
       </w:rPr>
     </w:lvl>
-    <w:lvl w:ilvl="1" w:tplc="04050019" w:tentative="1">
+    <w:lvl w:ilvl="1" w:tplc="04050019">
       <w:start w:val="1"/>
       <w:numFmt w:val="lowerLetter"/>
       <w:lvlText w:val="%2."/>
@@ -4293,7 +4355,7 @@
       </w:pPr>
     </w:lvl>
   </w:abstractNum>
-  <w:abstractNum w:abstractNumId="11">
+  <w:abstractNum w:abstractNumId="11" w15:restartNumberingAfterBreak="0">
     <w:nsid w:val="6CAE18F9"/>
     <w:multiLevelType w:val="hybridMultilevel"/>
     <w:tmpl w:val="23C801CA"/>
@@ -4422,7 +4484,7 @@
 </file>
 
 <file path=word/styles.xml><?xml version="1.0" encoding="utf-8"?>
-<w:styles xmlns:r="http://schemas.openxmlformats.org/officeDocument/2006/relationships" xmlns:w="http://schemas.openxmlformats.org/wordprocessingml/2006/main">
+<w:styles xmlns:mc="http://schemas.openxmlformats.org/markup-compatibility/2006" xmlns:r="http://schemas.openxmlformats.org/officeDocument/2006/relationships" xmlns:w="http://schemas.openxmlformats.org/wordprocessingml/2006/main" xmlns:w14="http://schemas.microsoft.com/office/word/2010/wordml" xmlns:w15="http://schemas.microsoft.com/office/word/2012/wordml" xmlns:w16cid="http://schemas.microsoft.com/office/word/2016/wordml/cid" xmlns:w16se="http://schemas.microsoft.com/office/word/2015/wordml/symex" mc:Ignorable="w14 w15 w16se w16cid">
   <w:docDefaults>
     <w:rPrDefault>
       <w:rPr>
@@ -4438,146 +4500,384 @@
       </w:pPr>
     </w:pPrDefault>
   </w:docDefaults>
-  <w:latentStyles w:defLockedState="0" w:defUIPriority="99" w:defSemiHidden="1" w:defUnhideWhenUsed="1" w:defQFormat="0" w:count="267">
-    <w:lsdException w:name="Normal" w:semiHidden="0" w:uiPriority="0" w:unhideWhenUsed="0" w:qFormat="1"/>
-    <w:lsdException w:name="heading 1" w:semiHidden="0" w:uiPriority="9" w:unhideWhenUsed="0" w:qFormat="1"/>
-    <w:lsdException w:name="heading 2" w:uiPriority="9" w:qFormat="1"/>
-    <w:lsdException w:name="heading 3" w:uiPriority="9" w:qFormat="1"/>
-    <w:lsdException w:name="heading 4" w:uiPriority="9" w:qFormat="1"/>
-    <w:lsdException w:name="heading 5" w:uiPriority="9" w:qFormat="1"/>
-    <w:lsdException w:name="heading 6" w:uiPriority="9" w:qFormat="1"/>
-    <w:lsdException w:name="heading 7" w:uiPriority="9" w:qFormat="1"/>
-    <w:lsdException w:name="heading 8" w:uiPriority="9" w:qFormat="1"/>
-    <w:lsdException w:name="heading 9" w:uiPriority="9" w:qFormat="1"/>
-    <w:lsdException w:name="toc 1" w:uiPriority="39"/>
-    <w:lsdException w:name="toc 2" w:uiPriority="39"/>
-    <w:lsdException w:name="toc 3" w:uiPriority="39"/>
-    <w:lsdException w:name="toc 4" w:uiPriority="39"/>
-    <w:lsdException w:name="toc 5" w:uiPriority="39"/>
-    <w:lsdException w:name="toc 6" w:uiPriority="39"/>
-    <w:lsdException w:name="toc 7" w:uiPriority="39"/>
-    <w:lsdException w:name="toc 8" w:uiPriority="39"/>
-    <w:lsdException w:name="toc 9" w:uiPriority="39"/>
-    <w:lsdException w:name="caption" w:uiPriority="35" w:qFormat="1"/>
-    <w:lsdException w:name="Title" w:semiHidden="0" w:uiPriority="10" w:unhideWhenUsed="0" w:qFormat="1"/>
-    <w:lsdException w:name="Default Paragraph Font" w:uiPriority="1"/>
-    <w:lsdException w:name="Subtitle" w:semiHidden="0" w:uiPriority="11" w:unhideWhenUsed="0" w:qFormat="1"/>
-    <w:lsdException w:name="Strong" w:semiHidden="0" w:uiPriority="22" w:unhideWhenUsed="0" w:qFormat="1"/>
-    <w:lsdException w:name="Emphasis" w:semiHidden="0" w:uiPriority="20" w:unhideWhenUsed="0" w:qFormat="1"/>
-    <w:lsdException w:name="Table Grid" w:semiHidden="0" w:uiPriority="59" w:unhideWhenUsed="0"/>
-    <w:lsdException w:name="Placeholder Text" w:unhideWhenUsed="0"/>
-    <w:lsdException w:name="No Spacing" w:semiHidden="0" w:uiPriority="1" w:unhideWhenUsed="0" w:qFormat="1"/>
-    <w:lsdException w:name="Light Shading" w:semiHidden="0" w:uiPriority="60" w:unhideWhenUsed="0"/>
-    <w:lsdException w:name="Light List" w:semiHidden="0" w:uiPriority="61" w:unhideWhenUsed="0"/>
-    <w:lsdException w:name="Light Grid" w:semiHidden="0" w:uiPriority="62" w:unhideWhenUsed="0"/>
-    <w:lsdException w:name="Medium Shading 1" w:semiHidden="0" w:uiPriority="63" w:unhideWhenUsed="0"/>
-    <w:lsdException w:name="Medium Shading 2" w:semiHidden="0" w:uiPriority="64" w:unhideWhenUsed="0"/>
-    <w:lsdException w:name="Medium List 1" w:semiHidden="0" w:uiPriority="65" w:unhideWhenUsed="0"/>
-    <w:lsdException w:name="Medium List 2" w:semiHidden="0" w:uiPriority="66" w:unhideWhenUsed="0"/>
-    <w:lsdException w:name="Medium Grid 1" w:semiHidden="0" w:uiPriority="67" w:unhideWhenUsed="0"/>
-    <w:lsdException w:name="Medium Grid 2" w:semiHidden="0" w:uiPriority="68" w:unhideWhenUsed="0"/>
-    <w:lsdException w:name="Medium Grid 3" w:semiHidden="0" w:uiPriority="69" w:unhideWhenUsed="0"/>
-    <w:lsdException w:name="Dark List" w:semiHidden="0" w:uiPriority="70" w:unhideWhenUsed="0"/>
-    <w:lsdException w:name="Colorful Shading" w:semiHidden="0" w:uiPriority="71" w:unhideWhenUsed="0"/>
-    <w:lsdException w:name="Colorful List" w:semiHidden="0" w:uiPriority="72" w:unhideWhenUsed="0"/>
-    <w:lsdException w:name="Colorful Grid" w:semiHidden="0" w:uiPriority="73" w:unhideWhenUsed="0"/>
-    <w:lsdException w:name="Light Shading Accent 1" w:semiHidden="0" w:uiPriority="60" w:unhideWhenUsed="0"/>
-    <w:lsdException w:name="Light List Accent 1" w:semiHidden="0" w:uiPriority="61" w:unhideWhenUsed="0"/>
-    <w:lsdException w:name="Light Grid Accent 1" w:semiHidden="0" w:uiPriority="62" w:unhideWhenUsed="0"/>
-    <w:lsdException w:name="Medium Shading 1 Accent 1" w:semiHidden="0" w:uiPriority="63" w:unhideWhenUsed="0"/>
-    <w:lsdException w:name="Medium Shading 2 Accent 1" w:semiHidden="0" w:uiPriority="64" w:unhideWhenUsed="0"/>
-    <w:lsdException w:name="Medium List 1 Accent 1" w:semiHidden="0" w:uiPriority="65" w:unhideWhenUsed="0"/>
-    <w:lsdException w:name="Revision" w:unhideWhenUsed="0"/>
-    <w:lsdException w:name="List Paragraph" w:semiHidden="0" w:uiPriority="34" w:unhideWhenUsed="0" w:qFormat="1"/>
-    <w:lsdException w:name="Quote" w:semiHidden="0" w:uiPriority="29" w:unhideWhenUsed="0" w:qFormat="1"/>
-    <w:lsdException w:name="Intense Quote" w:semiHidden="0" w:uiPriority="30" w:unhideWhenUsed="0" w:qFormat="1"/>
-    <w:lsdException w:name="Medium List 2 Accent 1" w:semiHidden="0" w:uiPriority="66" w:unhideWhenUsed="0"/>
-    <w:lsdException w:name="Medium Grid 1 Accent 1" w:semiHidden="0" w:uiPriority="67" w:unhideWhenUsed="0"/>
-    <w:lsdException w:name="Medium Grid 2 Accent 1" w:semiHidden="0" w:uiPriority="68" w:unhideWhenUsed="0"/>
-    <w:lsdException w:name="Medium Grid 3 Accent 1" w:semiHidden="0" w:uiPriority="69" w:unhideWhenUsed="0"/>
-    <w:lsdException w:name="Dark List Accent 1" w:semiHidden="0" w:uiPriority="70" w:unhideWhenUsed="0"/>
-    <w:lsdException w:name="Colorful Shading Accent 1" w:semiHidden="0" w:uiPriority="71" w:unhideWhenUsed="0"/>
-    <w:lsdException w:name="Colorful List Accent 1" w:semiHidden="0" w:uiPriority="72" w:unhideWhenUsed="0"/>
-    <w:lsdException w:name="Colorful Grid Accent 1" w:semiHidden="0" w:uiPriority="73" w:unhideWhenUsed="0"/>
-    <w:lsdException w:name="Light Shading Accent 2" w:semiHidden="0" w:uiPriority="60" w:unhideWhenUsed="0"/>
-    <w:lsdException w:name="Light List Accent 2" w:semiHidden="0" w:uiPriority="61" w:unhideWhenUsed="0"/>
-    <w:lsdException w:name="Light Grid Accent 2" w:semiHidden="0" w:uiPriority="62" w:unhideWhenUsed="0"/>
-    <w:lsdException w:name="Medium Shading 1 Accent 2" w:semiHidden="0" w:uiPriority="63" w:unhideWhenUsed="0"/>
-    <w:lsdException w:name="Medium Shading 2 Accent 2" w:semiHidden="0" w:uiPriority="64" w:unhideWhenUsed="0"/>
-    <w:lsdException w:name="Medium List 1 Accent 2" w:semiHidden="0" w:uiPriority="65" w:unhideWhenUsed="0"/>
-    <w:lsdException w:name="Medium List 2 Accent 2" w:semiHidden="0" w:uiPriority="66" w:unhideWhenUsed="0"/>
-    <w:lsdException w:name="Medium Grid 1 Accent 2" w:semiHidden="0" w:uiPriority="67" w:unhideWhenUsed="0"/>
-    <w:lsdException w:name="Medium Grid 2 Accent 2" w:semiHidden="0" w:uiPriority="68" w:unhideWhenUsed="0"/>
-    <w:lsdException w:name="Medium Grid 3 Accent 2" w:semiHidden="0" w:uiPriority="69" w:unhideWhenUsed="0"/>
-    <w:lsdException w:name="Dark List Accent 2" w:semiHidden="0" w:uiPriority="70" w:unhideWhenUsed="0"/>
-    <w:lsdException w:name="Colorful Shading Accent 2" w:semiHidden="0" w:uiPriority="71" w:unhideWhenUsed="0"/>
-    <w:lsdException w:name="Colorful List Accent 2" w:semiHidden="0" w:uiPriority="72" w:unhideWhenUsed="0"/>
-    <w:lsdException w:name="Colorful Grid Accent 2" w:semiHidden="0" w:uiPriority="73" w:unhideWhenUsed="0"/>
-    <w:lsdException w:name="Light Shading Accent 3" w:semiHidden="0" w:uiPriority="60" w:unhideWhenUsed="0"/>
-    <w:lsdException w:name="Light List Accent 3" w:semiHidden="0" w:uiPriority="61" w:unhideWhenUsed="0"/>
-    <w:lsdException w:name="Light Grid Accent 3" w:semiHidden="0" w:uiPriority="62" w:unhideWhenUsed="0"/>
-    <w:lsdException w:name="Medium Shading 1 Accent 3" w:semiHidden="0" w:uiPriority="63" w:unhideWhenUsed="0"/>
-    <w:lsdException w:name="Medium Shading 2 Accent 3" w:semiHidden="0" w:uiPriority="64" w:unhideWhenUsed="0"/>
-    <w:lsdException w:name="Medium List 1 Accent 3" w:semiHidden="0" w:uiPriority="65" w:unhideWhenUsed="0"/>
-    <w:lsdException w:name="Medium List 2 Accent 3" w:semiHidden="0" w:uiPriority="66" w:unhideWhenUsed="0"/>
-    <w:lsdException w:name="Medium Grid 1 Accent 3" w:semiHidden="0" w:uiPriority="67" w:unhideWhenUsed="0"/>
-    <w:lsdException w:name="Medium Grid 2 Accent 3" w:semiHidden="0" w:uiPriority="68" w:unhideWhenUsed="0"/>
-    <w:lsdException w:name="Medium Grid 3 Accent 3" w:semiHidden="0" w:uiPriority="69" w:unhideWhenUsed="0"/>
-    <w:lsdException w:name="Dark List Accent 3" w:semiHidden="0" w:uiPriority="70" w:unhideWhenUsed="0"/>
-    <w:lsdException w:name="Colorful Shading Accent 3" w:semiHidden="0" w:uiPriority="71" w:unhideWhenUsed="0"/>
-    <w:lsdException w:name="Colorful List Accent 3" w:semiHidden="0" w:uiPriority="72" w:unhideWhenUsed="0"/>
-    <w:lsdException w:name="Colorful Grid Accent 3" w:semiHidden="0" w:uiPriority="73" w:unhideWhenUsed="0"/>
-    <w:lsdException w:name="Light Shading Accent 4" w:semiHidden="0" w:uiPriority="60" w:unhideWhenUsed="0"/>
-    <w:lsdException w:name="Light List Accent 4" w:semiHidden="0" w:uiPriority="61" w:unhideWhenUsed="0"/>
-    <w:lsdException w:name="Light Grid Accent 4" w:semiHidden="0" w:uiPriority="62" w:unhideWhenUsed="0"/>
-    <w:lsdException w:name="Medium Shading 1 Accent 4" w:semiHidden="0" w:uiPriority="63" w:unhideWhenUsed="0"/>
-    <w:lsdException w:name="Medium Shading 2 Accent 4" w:semiHidden="0" w:uiPriority="64" w:unhideWhenUsed="0"/>
-    <w:lsdException w:name="Medium List 1 Accent 4" w:semiHidden="0" w:uiPriority="65" w:unhideWhenUsed="0"/>
-    <w:lsdException w:name="Medium List 2 Accent 4" w:semiHidden="0" w:uiPriority="66" w:unhideWhenUsed="0"/>
-    <w:lsdException w:name="Medium Grid 1 Accent 4" w:semiHidden="0" w:uiPriority="67" w:unhideWhenUsed="0"/>
-    <w:lsdException w:name="Medium Grid 2 Accent 4" w:semiHidden="0" w:uiPriority="68" w:unhideWhenUsed="0"/>
-    <w:lsdException w:name="Medium Grid 3 Accent 4" w:semiHidden="0" w:uiPriority="69" w:unhideWhenUsed="0"/>
-    <w:lsdException w:name="Dark List Accent 4" w:semiHidden="0" w:uiPriority="70" w:unhideWhenUsed="0"/>
-    <w:lsdException w:name="Colorful Shading Accent 4" w:semiHidden="0" w:uiPriority="71" w:unhideWhenUsed="0"/>
-    <w:lsdException w:name="Colorful List Accent 4" w:semiHidden="0" w:uiPriority="72" w:unhideWhenUsed="0"/>
-    <w:lsdException w:name="Colorful Grid Accent 4" w:semiHidden="0" w:uiPriority="73" w:unhideWhenUsed="0"/>
-    <w:lsdException w:name="Light Shading Accent 5" w:semiHidden="0" w:uiPriority="60" w:unhideWhenUsed="0"/>
-    <w:lsdException w:name="Light List Accent 5" w:semiHidden="0" w:uiPriority="61" w:unhideWhenUsed="0"/>
-    <w:lsdException w:name="Light Grid Accent 5" w:semiHidden="0" w:uiPriority="62" w:unhideWhenUsed="0"/>
-    <w:lsdException w:name="Medium Shading 1 Accent 5" w:semiHidden="0" w:uiPriority="63" w:unhideWhenUsed="0"/>
-    <w:lsdException w:name="Medium Shading 2 Accent 5" w:semiHidden="0" w:uiPriority="64" w:unhideWhenUsed="0"/>
-    <w:lsdException w:name="Medium List 1 Accent 5" w:semiHidden="0" w:uiPriority="65" w:unhideWhenUsed="0"/>
-    <w:lsdException w:name="Medium List 2 Accent 5" w:semiHidden="0" w:uiPriority="66" w:unhideWhenUsed="0"/>
-    <w:lsdException w:name="Medium Grid 1 Accent 5" w:semiHidden="0" w:uiPriority="67" w:unhideWhenUsed="0"/>
-    <w:lsdException w:name="Medium Grid 2 Accent 5" w:semiHidden="0" w:uiPriority="68" w:unhideWhenUsed="0"/>
-    <w:lsdException w:name="Medium Grid 3 Accent 5" w:semiHidden="0" w:uiPriority="69" w:unhideWhenUsed="0"/>
-    <w:lsdException w:name="Dark List Accent 5" w:semiHidden="0" w:uiPriority="70" w:unhideWhenUsed="0"/>
-    <w:lsdException w:name="Colorful Shading Accent 5" w:semiHidden="0" w:uiPriority="71" w:unhideWhenUsed="0"/>
-    <w:lsdException w:name="Colorful List Accent 5" w:semiHidden="0" w:uiPriority="72" w:unhideWhenUsed="0"/>
-    <w:lsdException w:name="Colorful Grid Accent 5" w:semiHidden="0" w:uiPriority="73" w:unhideWhenUsed="0"/>
-    <w:lsdException w:name="Light Shading Accent 6" w:semiHidden="0" w:uiPriority="60" w:unhideWhenUsed="0"/>
-    <w:lsdException w:name="Light List Accent 6" w:semiHidden="0" w:uiPriority="61" w:unhideWhenUsed="0"/>
-    <w:lsdException w:name="Light Grid Accent 6" w:semiHidden="0" w:uiPriority="62" w:unhideWhenUsed="0"/>
-    <w:lsdException w:name="Medium Shading 1 Accent 6" w:semiHidden="0" w:uiPriority="63" w:unhideWhenUsed="0"/>
-    <w:lsdException w:name="Medium Shading 2 Accent 6" w:semiHidden="0" w:uiPriority="64" w:unhideWhenUsed="0"/>
-    <w:lsdException w:name="Medium List 1 Accent 6" w:semiHidden="0" w:uiPriority="65" w:unhideWhenUsed="0"/>
-    <w:lsdException w:name="Medium List 2 Accent 6" w:semiHidden="0" w:uiPriority="66" w:unhideWhenUsed="0"/>
-    <w:lsdException w:name="Medium Grid 1 Accent 6" w:semiHidden="0" w:uiPriority="67" w:unhideWhenUsed="0"/>
-    <w:lsdException w:name="Medium Grid 2 Accent 6" w:semiHidden="0" w:uiPriority="68" w:unhideWhenUsed="0"/>
-    <w:lsdException w:name="Medium Grid 3 Accent 6" w:semiHidden="0" w:uiPriority="69" w:unhideWhenUsed="0"/>
-    <w:lsdException w:name="Dark List Accent 6" w:semiHidden="0" w:uiPriority="70" w:unhideWhenUsed="0"/>
-    <w:lsdException w:name="Colorful Shading Accent 6" w:semiHidden="0" w:uiPriority="71" w:unhideWhenUsed="0"/>
-    <w:lsdException w:name="Colorful List Accent 6" w:semiHidden="0" w:uiPriority="72" w:unhideWhenUsed="0"/>
-    <w:lsdException w:name="Colorful Grid Accent 6" w:semiHidden="0" w:uiPriority="73" w:unhideWhenUsed="0"/>
-    <w:lsdException w:name="Subtle Emphasis" w:semiHidden="0" w:uiPriority="19" w:unhideWhenUsed="0" w:qFormat="1"/>
-    <w:lsdException w:name="Intense Emphasis" w:semiHidden="0" w:uiPriority="21" w:unhideWhenUsed="0" w:qFormat="1"/>
-    <w:lsdException w:name="Subtle Reference" w:semiHidden="0" w:uiPriority="31" w:unhideWhenUsed="0" w:qFormat="1"/>
-    <w:lsdException w:name="Intense Reference" w:semiHidden="0" w:uiPriority="32" w:unhideWhenUsed="0" w:qFormat="1"/>
-    <w:lsdException w:name="Book Title" w:semiHidden="0" w:uiPriority="33" w:unhideWhenUsed="0" w:qFormat="1"/>
-    <w:lsdException w:name="Bibliography" w:uiPriority="37"/>
-    <w:lsdException w:name="TOC Heading" w:uiPriority="39" w:qFormat="1"/>
+  <w:latentStyles w:defLockedState="0" w:defUIPriority="99" w:defSemiHidden="0" w:defUnhideWhenUsed="0" w:defQFormat="0" w:count="375">
+    <w:lsdException w:name="Normal" w:uiPriority="0" w:qFormat="1"/>
+    <w:lsdException w:name="heading 1" w:uiPriority="9" w:qFormat="1"/>
+    <w:lsdException w:name="heading 2" w:semiHidden="1" w:uiPriority="9" w:unhideWhenUsed="1" w:qFormat="1"/>
+    <w:lsdException w:name="heading 3" w:semiHidden="1" w:uiPriority="9" w:unhideWhenUsed="1" w:qFormat="1"/>
+    <w:lsdException w:name="heading 4" w:semiHidden="1" w:uiPriority="9" w:unhideWhenUsed="1" w:qFormat="1"/>
+    <w:lsdException w:name="heading 5" w:semiHidden="1" w:uiPriority="9" w:unhideWhenUsed="1" w:qFormat="1"/>
+    <w:lsdException w:name="heading 6" w:semiHidden="1" w:uiPriority="9" w:unhideWhenUsed="1" w:qFormat="1"/>
+    <w:lsdException w:name="heading 7" w:semiHidden="1" w:uiPriority="9" w:unhideWhenUsed="1" w:qFormat="1"/>
+    <w:lsdException w:name="heading 8" w:semiHidden="1" w:uiPriority="9" w:unhideWhenUsed="1" w:qFormat="1"/>
+    <w:lsdException w:name="heading 9" w:semiHidden="1" w:uiPriority="9" w:unhideWhenUsed="1" w:qFormat="1"/>
+    <w:lsdException w:name="index 1" w:semiHidden="1" w:unhideWhenUsed="1"/>
+    <w:lsdException w:name="index 2" w:semiHidden="1" w:unhideWhenUsed="1"/>
+    <w:lsdException w:name="index 3" w:semiHidden="1" w:unhideWhenUsed="1"/>
+    <w:lsdException w:name="index 4" w:semiHidden="1" w:unhideWhenUsed="1"/>
+    <w:lsdException w:name="index 5" w:semiHidden="1" w:unhideWhenUsed="1"/>
+    <w:lsdException w:name="index 6" w:semiHidden="1" w:unhideWhenUsed="1"/>
+    <w:lsdException w:name="index 7" w:semiHidden="1" w:unhideWhenUsed="1"/>
+    <w:lsdException w:name="index 8" w:semiHidden="1" w:unhideWhenUsed="1"/>
+    <w:lsdException w:name="index 9" w:semiHidden="1" w:unhideWhenUsed="1"/>
+    <w:lsdException w:name="toc 1" w:semiHidden="1" w:uiPriority="39" w:unhideWhenUsed="1"/>
+    <w:lsdException w:name="toc 2" w:semiHidden="1" w:uiPriority="39" w:unhideWhenUsed="1"/>
+    <w:lsdException w:name="toc 3" w:semiHidden="1" w:uiPriority="39" w:unhideWhenUsed="1"/>
+    <w:lsdException w:name="toc 4" w:semiHidden="1" w:uiPriority="39" w:unhideWhenUsed="1"/>
+    <w:lsdException w:name="toc 5" w:semiHidden="1" w:uiPriority="39" w:unhideWhenUsed="1"/>
+    <w:lsdException w:name="toc 6" w:semiHidden="1" w:uiPriority="39" w:unhideWhenUsed="1"/>
+    <w:lsdException w:name="toc 7" w:semiHidden="1" w:uiPriority="39" w:unhideWhenUsed="1"/>
+    <w:lsdException w:name="toc 8" w:semiHidden="1" w:uiPriority="39" w:unhideWhenUsed="1"/>
+    <w:lsdException w:name="toc 9" w:semiHidden="1" w:uiPriority="39" w:unhideWhenUsed="1"/>
+    <w:lsdException w:name="Normal Indent" w:semiHidden="1" w:unhideWhenUsed="1"/>
+    <w:lsdException w:name="footnote text" w:semiHidden="1" w:unhideWhenUsed="1"/>
+    <w:lsdException w:name="annotation text" w:semiHidden="1" w:unhideWhenUsed="1"/>
+    <w:lsdException w:name="header" w:semiHidden="1" w:unhideWhenUsed="1"/>
+    <w:lsdException w:name="footer" w:semiHidden="1" w:unhideWhenUsed="1"/>
+    <w:lsdException w:name="index heading" w:semiHidden="1" w:unhideWhenUsed="1"/>
+    <w:lsdException w:name="caption" w:semiHidden="1" w:uiPriority="35" w:unhideWhenUsed="1" w:qFormat="1"/>
+    <w:lsdException w:name="table of figures" w:semiHidden="1" w:unhideWhenUsed="1"/>
+    <w:lsdException w:name="envelope address" w:semiHidden="1" w:unhideWhenUsed="1"/>
+    <w:lsdException w:name="envelope return" w:semiHidden="1" w:unhideWhenUsed="1"/>
+    <w:lsdException w:name="footnote reference" w:semiHidden="1" w:unhideWhenUsed="1"/>
+    <w:lsdException w:name="annotation reference" w:semiHidden="1" w:unhideWhenUsed="1"/>
+    <w:lsdException w:name="line number" w:semiHidden="1" w:unhideWhenUsed="1"/>
+    <w:lsdException w:name="page number" w:semiHidden="1" w:unhideWhenUsed="1"/>
+    <w:lsdException w:name="endnote reference" w:semiHidden="1" w:unhideWhenUsed="1"/>
+    <w:lsdException w:name="endnote text" w:semiHidden="1" w:unhideWhenUsed="1"/>
+    <w:lsdException w:name="table of authorities" w:semiHidden="1" w:unhideWhenUsed="1"/>
+    <w:lsdException w:name="macro" w:semiHidden="1" w:unhideWhenUsed="1"/>
+    <w:lsdException w:name="toa heading" w:semiHidden="1" w:unhideWhenUsed="1"/>
+    <w:lsdException w:name="List" w:semiHidden="1" w:unhideWhenUsed="1"/>
+    <w:lsdException w:name="List Bullet" w:semiHidden="1" w:unhideWhenUsed="1"/>
+    <w:lsdException w:name="List Number" w:semiHidden="1" w:unhideWhenUsed="1"/>
+    <w:lsdException w:name="List 2" w:semiHidden="1" w:unhideWhenUsed="1"/>
+    <w:lsdException w:name="List 3" w:semiHidden="1" w:unhideWhenUsed="1"/>
+    <w:lsdException w:name="List 4" w:semiHidden="1" w:unhideWhenUsed="1"/>
+    <w:lsdException w:name="List 5" w:semiHidden="1" w:unhideWhenUsed="1"/>
+    <w:lsdException w:name="List Bullet 2" w:semiHidden="1" w:unhideWhenUsed="1"/>
+    <w:lsdException w:name="List Bullet 3" w:semiHidden="1" w:unhideWhenUsed="1"/>
+    <w:lsdException w:name="List Bullet 4" w:semiHidden="1" w:unhideWhenUsed="1"/>
+    <w:lsdException w:name="List Bullet 5" w:semiHidden="1" w:unhideWhenUsed="1"/>
+    <w:lsdException w:name="List Number 2" w:semiHidden="1" w:unhideWhenUsed="1"/>
+    <w:lsdException w:name="List Number 3" w:semiHidden="1" w:unhideWhenUsed="1"/>
+    <w:lsdException w:name="List Number 4" w:semiHidden="1" w:unhideWhenUsed="1"/>
+    <w:lsdException w:name="List Number 5" w:semiHidden="1" w:unhideWhenUsed="1"/>
+    <w:lsdException w:name="Title" w:uiPriority="10" w:qFormat="1"/>
+    <w:lsdException w:name="Closing" w:semiHidden="1" w:unhideWhenUsed="1"/>
+    <w:lsdException w:name="Signature" w:semiHidden="1" w:unhideWhenUsed="1"/>
+    <w:lsdException w:name="Default Paragraph Font" w:semiHidden="1" w:uiPriority="1" w:unhideWhenUsed="1"/>
+    <w:lsdException w:name="Body Text" w:semiHidden="1" w:unhideWhenUsed="1"/>
+    <w:lsdException w:name="Body Text Indent" w:semiHidden="1" w:unhideWhenUsed="1"/>
+    <w:lsdException w:name="List Continue" w:semiHidden="1" w:unhideWhenUsed="1"/>
+    <w:lsdException w:name="List Continue 2" w:semiHidden="1" w:unhideWhenUsed="1"/>
+    <w:lsdException w:name="List Continue 3" w:semiHidden="1" w:unhideWhenUsed="1"/>
+    <w:lsdException w:name="List Continue 4" w:semiHidden="1" w:unhideWhenUsed="1"/>
+    <w:lsdException w:name="List Continue 5" w:semiHidden="1" w:unhideWhenUsed="1"/>
+    <w:lsdException w:name="Message Header" w:semiHidden="1" w:unhideWhenUsed="1"/>
+    <w:lsdException w:name="Subtitle" w:uiPriority="11" w:qFormat="1"/>
+    <w:lsdException w:name="Salutation" w:semiHidden="1" w:unhideWhenUsed="1"/>
+    <w:lsdException w:name="Date" w:semiHidden="1" w:unhideWhenUsed="1"/>
+    <w:lsdException w:name="Body Text First Indent" w:semiHidden="1" w:unhideWhenUsed="1"/>
+    <w:lsdException w:name="Body Text First Indent 2" w:semiHidden="1" w:unhideWhenUsed="1"/>
+    <w:lsdException w:name="Note Heading" w:semiHidden="1" w:unhideWhenUsed="1"/>
+    <w:lsdException w:name="Body Text 2" w:semiHidden="1" w:unhideWhenUsed="1"/>
+    <w:lsdException w:name="Body Text 3" w:semiHidden="1" w:unhideWhenUsed="1"/>
+    <w:lsdException w:name="Body Text Indent 2" w:semiHidden="1" w:unhideWhenUsed="1"/>
+    <w:lsdException w:name="Body Text Indent 3" w:semiHidden="1" w:unhideWhenUsed="1"/>
+    <w:lsdException w:name="Block Text" w:semiHidden="1" w:unhideWhenUsed="1"/>
+    <w:lsdException w:name="Hyperlink" w:semiHidden="1" w:unhideWhenUsed="1"/>
+    <w:lsdException w:name="FollowedHyperlink" w:semiHidden="1" w:unhideWhenUsed="1"/>
+    <w:lsdException w:name="Strong" w:uiPriority="22" w:qFormat="1"/>
+    <w:lsdException w:name="Emphasis" w:uiPriority="20" w:qFormat="1"/>
+    <w:lsdException w:name="Document Map" w:semiHidden="1" w:unhideWhenUsed="1"/>
+    <w:lsdException w:name="Plain Text" w:semiHidden="1" w:unhideWhenUsed="1"/>
+    <w:lsdException w:name="E-mail Signature" w:semiHidden="1" w:unhideWhenUsed="1"/>
+    <w:lsdException w:name="HTML Top of Form" w:semiHidden="1" w:unhideWhenUsed="1"/>
+    <w:lsdException w:name="HTML Bottom of Form" w:semiHidden="1" w:unhideWhenUsed="1"/>
+    <w:lsdException w:name="Normal (Web)" w:semiHidden="1" w:unhideWhenUsed="1"/>
+    <w:lsdException w:name="HTML Acronym" w:semiHidden="1" w:unhideWhenUsed="1"/>
+    <w:lsdException w:name="HTML Address" w:semiHidden="1" w:unhideWhenUsed="1"/>
+    <w:lsdException w:name="HTML Cite" w:semiHidden="1" w:unhideWhenUsed="1"/>
+    <w:lsdException w:name="HTML Code" w:semiHidden="1" w:unhideWhenUsed="1"/>
+    <w:lsdException w:name="HTML Definition" w:semiHidden="1" w:unhideWhenUsed="1"/>
+    <w:lsdException w:name="HTML Keyboard" w:semiHidden="1" w:unhideWhenUsed="1"/>
+    <w:lsdException w:name="HTML Preformatted" w:semiHidden="1" w:unhideWhenUsed="1"/>
+    <w:lsdException w:name="HTML Sample" w:semiHidden="1" w:unhideWhenUsed="1"/>
+    <w:lsdException w:name="HTML Typewriter" w:semiHidden="1" w:unhideWhenUsed="1"/>
+    <w:lsdException w:name="HTML Variable" w:semiHidden="1" w:unhideWhenUsed="1"/>
+    <w:lsdException w:name="Normal Table" w:semiHidden="1" w:unhideWhenUsed="1"/>
+    <w:lsdException w:name="annotation subject" w:semiHidden="1" w:unhideWhenUsed="1"/>
+    <w:lsdException w:name="No List" w:semiHidden="1" w:unhideWhenUsed="1"/>
+    <w:lsdException w:name="Outline List 1" w:semiHidden="1" w:unhideWhenUsed="1"/>
+    <w:lsdException w:name="Outline List 2" w:semiHidden="1" w:unhideWhenUsed="1"/>
+    <w:lsdException w:name="Outline List 3" w:semiHidden="1" w:unhideWhenUsed="1"/>
+    <w:lsdException w:name="Table Simple 1" w:semiHidden="1" w:unhideWhenUsed="1"/>
+    <w:lsdException w:name="Table Simple 2" w:semiHidden="1" w:unhideWhenUsed="1"/>
+    <w:lsdException w:name="Table Simple 3" w:semiHidden="1" w:unhideWhenUsed="1"/>
+    <w:lsdException w:name="Table Classic 1" w:semiHidden="1" w:unhideWhenUsed="1"/>
+    <w:lsdException w:name="Table Classic 2" w:semiHidden="1" w:unhideWhenUsed="1"/>
+    <w:lsdException w:name="Table Classic 3" w:semiHidden="1" w:unhideWhenUsed="1"/>
+    <w:lsdException w:name="Table Classic 4" w:semiHidden="1" w:unhideWhenUsed="1"/>
+    <w:lsdException w:name="Table Colorful 1" w:semiHidden="1" w:unhideWhenUsed="1"/>
+    <w:lsdException w:name="Table Colorful 2" w:semiHidden="1" w:unhideWhenUsed="1"/>
+    <w:lsdException w:name="Table Colorful 3" w:semiHidden="1" w:unhideWhenUsed="1"/>
+    <w:lsdException w:name="Table Columns 1" w:semiHidden="1" w:unhideWhenUsed="1"/>
+    <w:lsdException w:name="Table Columns 2" w:semiHidden="1" w:unhideWhenUsed="1"/>
+    <w:lsdException w:name="Table Columns 3" w:semiHidden="1" w:unhideWhenUsed="1"/>
+    <w:lsdException w:name="Table Columns 4" w:semiHidden="1" w:unhideWhenUsed="1"/>
+    <w:lsdException w:name="Table Columns 5" w:semiHidden="1" w:unhideWhenUsed="1"/>
+    <w:lsdException w:name="Table Grid 1" w:semiHidden="1" w:unhideWhenUsed="1"/>
+    <w:lsdException w:name="Table Grid 2" w:semiHidden="1" w:unhideWhenUsed="1"/>
+    <w:lsdException w:name="Table Grid 3" w:semiHidden="1" w:unhideWhenUsed="1"/>
+    <w:lsdException w:name="Table Grid 4" w:semiHidden="1" w:unhideWhenUsed="1"/>
+    <w:lsdException w:name="Table Grid 5" w:semiHidden="1" w:unhideWhenUsed="1"/>
+    <w:lsdException w:name="Table Grid 6" w:semiHidden="1" w:unhideWhenUsed="1"/>
+    <w:lsdException w:name="Table Grid 7" w:semiHidden="1" w:unhideWhenUsed="1"/>
+    <w:lsdException w:name="Table Grid 8" w:semiHidden="1" w:unhideWhenUsed="1"/>
+    <w:lsdException w:name="Table List 1" w:semiHidden="1" w:unhideWhenUsed="1"/>
+    <w:lsdException w:name="Table List 2" w:semiHidden="1" w:unhideWhenUsed="1"/>
+    <w:lsdException w:name="Table List 3" w:semiHidden="1" w:unhideWhenUsed="1"/>
+    <w:lsdException w:name="Table List 4" w:semiHidden="1" w:unhideWhenUsed="1"/>
+    <w:lsdException w:name="Table List 5" w:semiHidden="1" w:unhideWhenUsed="1"/>
+    <w:lsdException w:name="Table List 6" w:semiHidden="1" w:unhideWhenUsed="1"/>
+    <w:lsdException w:name="Table List 7" w:semiHidden="1" w:unhideWhenUsed="1"/>
+    <w:lsdException w:name="Table List 8" w:semiHidden="1" w:unhideWhenUsed="1"/>
+    <w:lsdException w:name="Table 3D effects 1" w:semiHidden="1" w:unhideWhenUsed="1"/>
+    <w:lsdException w:name="Table 3D effects 2" w:semiHidden="1" w:unhideWhenUsed="1"/>
+    <w:lsdException w:name="Table 3D effects 3" w:semiHidden="1" w:unhideWhenUsed="1"/>
+    <w:lsdException w:name="Table Contemporary" w:semiHidden="1" w:unhideWhenUsed="1"/>
+    <w:lsdException w:name="Table Elegant" w:semiHidden="1" w:unhideWhenUsed="1"/>
+    <w:lsdException w:name="Table Professional" w:semiHidden="1" w:unhideWhenUsed="1"/>
+    <w:lsdException w:name="Table Subtle 1" w:semiHidden="1" w:unhideWhenUsed="1"/>
+    <w:lsdException w:name="Table Subtle 2" w:semiHidden="1" w:unhideWhenUsed="1"/>
+    <w:lsdException w:name="Table Web 1" w:semiHidden="1" w:unhideWhenUsed="1"/>
+    <w:lsdException w:name="Table Web 2" w:semiHidden="1" w:unhideWhenUsed="1"/>
+    <w:lsdException w:name="Table Web 3" w:semiHidden="1" w:unhideWhenUsed="1"/>
+    <w:lsdException w:name="Balloon Text" w:semiHidden="1" w:unhideWhenUsed="1"/>
+    <w:lsdException w:name="Table Grid" w:semiHidden="1" w:uiPriority="59" w:unhideWhenUsed="1"/>
+    <w:lsdException w:name="Table Theme" w:semiHidden="1" w:unhideWhenUsed="1"/>
+    <w:lsdException w:name="Placeholder Text" w:semiHidden="1"/>
+    <w:lsdException w:name="No Spacing" w:uiPriority="1" w:qFormat="1"/>
+    <w:lsdException w:name="Light Shading" w:uiPriority="60"/>
+    <w:lsdException w:name="Light List" w:uiPriority="61"/>
+    <w:lsdException w:name="Light Grid" w:uiPriority="62"/>
+    <w:lsdException w:name="Medium Shading 1" w:uiPriority="63"/>
+    <w:lsdException w:name="Medium Shading 2" w:uiPriority="64"/>
+    <w:lsdException w:name="Medium List 1" w:uiPriority="65"/>
+    <w:lsdException w:name="Medium List 2" w:uiPriority="66"/>
+    <w:lsdException w:name="Medium Grid 1" w:uiPriority="67"/>
+    <w:lsdException w:name="Medium Grid 2" w:uiPriority="68"/>
+    <w:lsdException w:name="Medium Grid 3" w:uiPriority="69"/>
+    <w:lsdException w:name="Dark List" w:uiPriority="70"/>
+    <w:lsdException w:name="Colorful Shading" w:uiPriority="71"/>
+    <w:lsdException w:name="Colorful List" w:uiPriority="72"/>
+    <w:lsdException w:name="Colorful Grid" w:uiPriority="73"/>
+    <w:lsdException w:name="Light Shading Accent 1" w:uiPriority="60"/>
+    <w:lsdException w:name="Light List Accent 1" w:uiPriority="61"/>
+    <w:lsdException w:name="Light Grid Accent 1" w:uiPriority="62"/>
+    <w:lsdException w:name="Medium Shading 1 Accent 1" w:uiPriority="63"/>
+    <w:lsdException w:name="Medium Shading 2 Accent 1" w:uiPriority="64"/>
+    <w:lsdException w:name="Medium List 1 Accent 1" w:uiPriority="65"/>
+    <w:lsdException w:name="Revision" w:semiHidden="1"/>
+    <w:lsdException w:name="List Paragraph" w:uiPriority="34" w:qFormat="1"/>
+    <w:lsdException w:name="Quote" w:uiPriority="29" w:qFormat="1"/>
+    <w:lsdException w:name="Intense Quote" w:uiPriority="30" w:qFormat="1"/>
+    <w:lsdException w:name="Medium List 2 Accent 1" w:uiPriority="66"/>
+    <w:lsdException w:name="Medium Grid 1 Accent 1" w:uiPriority="67"/>
+    <w:lsdException w:name="Medium Grid 2 Accent 1" w:uiPriority="68"/>
+    <w:lsdException w:name="Medium Grid 3 Accent 1" w:uiPriority="69"/>
+    <w:lsdException w:name="Dark List Accent 1" w:uiPriority="70"/>
+    <w:lsdException w:name="Colorful Shading Accent 1" w:uiPriority="71"/>
+    <w:lsdException w:name="Colorful List Accent 1" w:uiPriority="72"/>
+    <w:lsdException w:name="Colorful Grid Accent 1" w:uiPriority="73"/>
+    <w:lsdException w:name="Light Shading Accent 2" w:uiPriority="60"/>
+    <w:lsdException w:name="Light List Accent 2" w:uiPriority="61"/>
+    <w:lsdException w:name="Light Grid Accent 2" w:uiPriority="62"/>
+    <w:lsdException w:name="Medium Shading 1 Accent 2" w:uiPriority="63"/>
+    <w:lsdException w:name="Medium Shading 2 Accent 2" w:uiPriority="64"/>
+    <w:lsdException w:name="Medium List 1 Accent 2" w:uiPriority="65"/>
+    <w:lsdException w:name="Medium List 2 Accent 2" w:uiPriority="66"/>
+    <w:lsdException w:name="Medium Grid 1 Accent 2" w:uiPriority="67"/>
+    <w:lsdException w:name="Medium Grid 2 Accent 2" w:uiPriority="68"/>
+    <w:lsdException w:name="Medium Grid 3 Accent 2" w:uiPriority="69"/>
+    <w:lsdException w:name="Dark List Accent 2" w:uiPriority="70"/>
+    <w:lsdException w:name="Colorful Shading Accent 2" w:uiPriority="71"/>
+    <w:lsdException w:name="Colorful List Accent 2" w:uiPriority="72"/>
+    <w:lsdException w:name="Colorful Grid Accent 2" w:uiPriority="73"/>
+    <w:lsdException w:name="Light Shading Accent 3" w:uiPriority="60"/>
+    <w:lsdException w:name="Light List Accent 3" w:uiPriority="61"/>
+    <w:lsdException w:name="Light Grid Accent 3" w:uiPriority="62"/>
+    <w:lsdException w:name="Medium Shading 1 Accent 3" w:uiPriority="63"/>
+    <w:lsdException w:name="Medium Shading 2 Accent 3" w:uiPriority="64"/>
+    <w:lsdException w:name="Medium List 1 Accent 3" w:uiPriority="65"/>
+    <w:lsdException w:name="Medium List 2 Accent 3" w:uiPriority="66"/>
+    <w:lsdException w:name="Medium Grid 1 Accent 3" w:uiPriority="67"/>
+    <w:lsdException w:name="Medium Grid 2 Accent 3" w:uiPriority="68"/>
+    <w:lsdException w:name="Medium Grid 3 Accent 3" w:uiPriority="69"/>
+    <w:lsdException w:name="Dark List Accent 3" w:uiPriority="70"/>
+    <w:lsdException w:name="Colorful Shading Accent 3" w:uiPriority="71"/>
+    <w:lsdException w:name="Colorful List Accent 3" w:uiPriority="72"/>
+    <w:lsdException w:name="Colorful Grid Accent 3" w:uiPriority="73"/>
+    <w:lsdException w:name="Light Shading Accent 4" w:uiPriority="60"/>
+    <w:lsdException w:name="Light List Accent 4" w:uiPriority="61"/>
+    <w:lsdException w:name="Light Grid Accent 4" w:uiPriority="62"/>
+    <w:lsdException w:name="Medium Shading 1 Accent 4" w:uiPriority="63"/>
+    <w:lsdException w:name="Medium Shading 2 Accent 4" w:uiPriority="64"/>
+    <w:lsdException w:name="Medium List 1 Accent 4" w:uiPriority="65"/>
+    <w:lsdException w:name="Medium List 2 Accent 4" w:uiPriority="66"/>
+    <w:lsdException w:name="Medium Grid 1 Accent 4" w:uiPriority="67"/>
+    <w:lsdException w:name="Medium Grid 2 Accent 4" w:uiPriority="68"/>
+    <w:lsdException w:name="Medium Grid 3 Accent 4" w:uiPriority="69"/>
+    <w:lsdException w:name="Dark List Accent 4" w:uiPriority="70"/>
+    <w:lsdException w:name="Colorful Shading Accent 4" w:uiPriority="71"/>
+    <w:lsdException w:name="Colorful List Accent 4" w:uiPriority="72"/>
+    <w:lsdException w:name="Colorful Grid Accent 4" w:uiPriority="73"/>
+    <w:lsdException w:name="Light Shading Accent 5" w:uiPriority="60"/>
+    <w:lsdException w:name="Light List Accent 5" w:uiPriority="61"/>
+    <w:lsdException w:name="Light Grid Accent 5" w:uiPriority="62"/>
+    <w:lsdException w:name="Medium Shading 1 Accent 5" w:uiPriority="63"/>
+    <w:lsdException w:name="Medium Shading 2 Accent 5" w:uiPriority="64"/>
+    <w:lsdException w:name="Medium List 1 Accent 5" w:uiPriority="65"/>
+    <w:lsdException w:name="Medium List 2 Accent 5" w:uiPriority="66"/>
+    <w:lsdException w:name="Medium Grid 1 Accent 5" w:uiPriority="67"/>
+    <w:lsdException w:name="Medium Grid 2 Accent 5" w:uiPriority="68"/>
+    <w:lsdException w:name="Medium Grid 3 Accent 5" w:uiPriority="69"/>
+    <w:lsdException w:name="Dark List Accent 5" w:uiPriority="70"/>
+    <w:lsdException w:name="Colorful Shading Accent 5" w:uiPriority="71"/>
+    <w:lsdException w:name="Colorful List Accent 5" w:uiPriority="72"/>
+    <w:lsdException w:name="Colorful Grid Accent 5" w:uiPriority="73"/>
+    <w:lsdException w:name="Light Shading Accent 6" w:uiPriority="60"/>
+    <w:lsdException w:name="Light List Accent 6" w:uiPriority="61"/>
+    <w:lsdException w:name="Light Grid Accent 6" w:uiPriority="62"/>
+    <w:lsdException w:name="Medium Shading 1 Accent 6" w:uiPriority="63"/>
+    <w:lsdException w:name="Medium Shading 2 Accent 6" w:uiPriority="64"/>
+    <w:lsdException w:name="Medium List 1 Accent 6" w:uiPriority="65"/>
+    <w:lsdException w:name="Medium List 2 Accent 6" w:uiPriority="66"/>
+    <w:lsdException w:name="Medium Grid 1 Accent 6" w:uiPriority="67"/>
+    <w:lsdException w:name="Medium Grid 2 Accent 6" w:uiPriority="68"/>
+    <w:lsdException w:name="Medium Grid 3 Accent 6" w:uiPriority="69"/>
+    <w:lsdException w:name="Dark List Accent 6" w:uiPriority="70"/>
+    <w:lsdException w:name="Colorful Shading Accent 6" w:uiPriority="71"/>
+    <w:lsdException w:name="Colorful List Accent 6" w:uiPriority="72"/>
+    <w:lsdException w:name="Colorful Grid Accent 6" w:uiPriority="73"/>
+    <w:lsdException w:name="Subtle Emphasis" w:uiPriority="19" w:qFormat="1"/>
+    <w:lsdException w:name="Intense Emphasis" w:uiPriority="21" w:qFormat="1"/>
+    <w:lsdException w:name="Subtle Reference" w:uiPriority="31" w:qFormat="1"/>
+    <w:lsdException w:name="Intense Reference" w:uiPriority="32" w:qFormat="1"/>
+    <w:lsdException w:name="Book Title" w:uiPriority="33" w:qFormat="1"/>
+    <w:lsdException w:name="Bibliography" w:semiHidden="1" w:uiPriority="37" w:unhideWhenUsed="1"/>
+    <w:lsdException w:name="TOC Heading" w:semiHidden="1" w:uiPriority="39" w:unhideWhenUsed="1" w:qFormat="1"/>
+    <w:lsdException w:name="Plain Table 1" w:uiPriority="41"/>
+    <w:lsdException w:name="Plain Table 2" w:uiPriority="42"/>
+    <w:lsdException w:name="Plain Table 3" w:uiPriority="43"/>
+    <w:lsdException w:name="Plain Table 4" w:uiPriority="44"/>
+    <w:lsdException w:name="Plain Table 5" w:uiPriority="45"/>
+    <w:lsdException w:name="Grid Table Light" w:uiPriority="40"/>
+    <w:lsdException w:name="Grid Table 1 Light" w:uiPriority="46"/>
+    <w:lsdException w:name="Grid Table 2" w:uiPriority="47"/>
+    <w:lsdException w:name="Grid Table 3" w:uiPriority="48"/>
+    <w:lsdException w:name="Grid Table 4" w:uiPriority="49"/>
+    <w:lsdException w:name="Grid Table 5 Dark" w:uiPriority="50"/>
+    <w:lsdException w:name="Grid Table 6 Colorful" w:uiPriority="51"/>
+    <w:lsdException w:name="Grid Table 7 Colorful" w:uiPriority="52"/>
+    <w:lsdException w:name="Grid Table 1 Light Accent 1" w:uiPriority="46"/>
+    <w:lsdException w:name="Grid Table 2 Accent 1" w:uiPriority="47"/>
+    <w:lsdException w:name="Grid Table 3 Accent 1" w:uiPriority="48"/>
+    <w:lsdException w:name="Grid Table 4 Accent 1" w:uiPriority="49"/>
+    <w:lsdException w:name="Grid Table 5 Dark Accent 1" w:uiPriority="50"/>
+    <w:lsdException w:name="Grid Table 6 Colorful Accent 1" w:uiPriority="51"/>
+    <w:lsdException w:name="Grid Table 7 Colorful Accent 1" w:uiPriority="52"/>
+    <w:lsdException w:name="Grid Table 1 Light Accent 2" w:uiPriority="46"/>
+    <w:lsdException w:name="Grid Table 2 Accent 2" w:uiPriority="47"/>
+    <w:lsdException w:name="Grid Table 3 Accent 2" w:uiPriority="48"/>
+    <w:lsdException w:name="Grid Table 4 Accent 2" w:uiPriority="49"/>
+    <w:lsdException w:name="Grid Table 5 Dark Accent 2" w:uiPriority="50"/>
+    <w:lsdException w:name="Grid Table 6 Colorful Accent 2" w:uiPriority="51"/>
+    <w:lsdException w:name="Grid Table 7 Colorful Accent 2" w:uiPriority="52"/>
+    <w:lsdException w:name="Grid Table 1 Light Accent 3" w:uiPriority="46"/>
+    <w:lsdException w:name="Grid Table 2 Accent 3" w:uiPriority="47"/>
+    <w:lsdException w:name="Grid Table 3 Accent 3" w:uiPriority="48"/>
+    <w:lsdException w:name="Grid Table 4 Accent 3" w:uiPriority="49"/>
+    <w:lsdException w:name="Grid Table 5 Dark Accent 3" w:uiPriority="50"/>
+    <w:lsdException w:name="Grid Table 6 Colorful Accent 3" w:uiPriority="51"/>
+    <w:lsdException w:name="Grid Table 7 Colorful Accent 3" w:uiPriority="52"/>
+    <w:lsdException w:name="Grid Table 1 Light Accent 4" w:uiPriority="46"/>
+    <w:lsdException w:name="Grid Table 2 Accent 4" w:uiPriority="47"/>
+    <w:lsdException w:name="Grid Table 3 Accent 4" w:uiPriority="48"/>
+    <w:lsdException w:name="Grid Table 4 Accent 4" w:uiPriority="49"/>
+    <w:lsdException w:name="Grid Table 5 Dark Accent 4" w:uiPriority="50"/>
+    <w:lsdException w:name="Grid Table 6 Colorful Accent 4" w:uiPriority="51"/>
+    <w:lsdException w:name="Grid Table 7 Colorful Accent 4" w:uiPriority="52"/>
+    <w:lsdException w:name="Grid Table 1 Light Accent 5" w:uiPriority="46"/>
+    <w:lsdException w:name="Grid Table 2 Accent 5" w:uiPriority="47"/>
+    <w:lsdException w:name="Grid Table 3 Accent 5" w:uiPriority="48"/>
+    <w:lsdException w:name="Grid Table 4 Accent 5" w:uiPriority="49"/>
+    <w:lsdException w:name="Grid Table 5 Dark Accent 5" w:uiPriority="50"/>
+    <w:lsdException w:name="Grid Table 6 Colorful Accent 5" w:uiPriority="51"/>
+    <w:lsdException w:name="Grid Table 7 Colorful Accent 5" w:uiPriority="52"/>
+    <w:lsdException w:name="Grid Table 1 Light Accent 6" w:uiPriority="46"/>
+    <w:lsdException w:name="Grid Table 2 Accent 6" w:uiPriority="47"/>
+    <w:lsdException w:name="Grid Table 3 Accent 6" w:uiPriority="48"/>
+    <w:lsdException w:name="Grid Table 4 Accent 6" w:uiPriority="49"/>
+    <w:lsdException w:name="Grid Table 5 Dark Accent 6" w:uiPriority="50"/>
+    <w:lsdException w:name="Grid Table 6 Colorful Accent 6" w:uiPriority="51"/>
+    <w:lsdException w:name="Grid Table 7 Colorful Accent 6" w:uiPriority="52"/>
+    <w:lsdException w:name="List Table 1 Light" w:uiPriority="46"/>
+    <w:lsdException w:name="List Table 2" w:uiPriority="47"/>
+    <w:lsdException w:name="List Table 3" w:uiPriority="48"/>
+    <w:lsdException w:name="List Table 4" w:uiPriority="49"/>
+    <w:lsdException w:name="List Table 5 Dark" w:uiPriority="50"/>
+    <w:lsdException w:name="List Table 6 Colorful" w:uiPriority="51"/>
+    <w:lsdException w:name="List Table 7 Colorful" w:uiPriority="52"/>
+    <w:lsdException w:name="List Table 1 Light Accent 1" w:uiPriority="46"/>
+    <w:lsdException w:name="List Table 2 Accent 1" w:uiPriority="47"/>
+    <w:lsdException w:name="List Table 3 Accent 1" w:uiPriority="48"/>
+    <w:lsdException w:name="List Table 4 Accent 1" w:uiPriority="49"/>
+    <w:lsdException w:name="List Table 5 Dark Accent 1" w:uiPriority="50"/>
+    <w:lsdException w:name="List Table 6 Colorful Accent 1" w:uiPriority="51"/>
+    <w:lsdException w:name="List Table 7 Colorful Accent 1" w:uiPriority="52"/>
+    <w:lsdException w:name="List Table 1 Light Accent 2" w:uiPriority="46"/>
+    <w:lsdException w:name="List Table 2 Accent 2" w:uiPriority="47"/>
+    <w:lsdException w:name="List Table 3 Accent 2" w:uiPriority="48"/>
+    <w:lsdException w:name="List Table 4 Accent 2" w:uiPriority="49"/>
+    <w:lsdException w:name="List Table 5 Dark Accent 2" w:uiPriority="50"/>
+    <w:lsdException w:name="List Table 6 Colorful Accent 2" w:uiPriority="51"/>
+    <w:lsdException w:name="List Table 7 Colorful Accent 2" w:uiPriority="52"/>
+    <w:lsdException w:name="List Table 1 Light Accent 3" w:uiPriority="46"/>
+    <w:lsdException w:name="List Table 2 Accent 3" w:uiPriority="47"/>
+    <w:lsdException w:name="List Table 3 Accent 3" w:uiPriority="48"/>
+    <w:lsdException w:name="List Table 4 Accent 3" w:uiPriority="49"/>
+    <w:lsdException w:name="List Table 5 Dark Accent 3" w:uiPriority="50"/>
+    <w:lsdException w:name="List Table 6 Colorful Accent 3" w:uiPriority="51"/>
+    <w:lsdException w:name="List Table 7 Colorful Accent 3" w:uiPriority="52"/>
+    <w:lsdException w:name="List Table 1 Light Accent 4" w:uiPriority="46"/>
+    <w:lsdException w:name="List Table 2 Accent 4" w:uiPriority="47"/>
+    <w:lsdException w:name="List Table 3 Accent 4" w:uiPriority="48"/>
+    <w:lsdException w:name="List Table 4 Accent 4" w:uiPriority="49"/>
+    <w:lsdException w:name="List Table 5 Dark Accent 4" w:uiPriority="50"/>
+    <w:lsdException w:name="List Table 6 Colorful Accent 4" w:uiPriority="51"/>
+    <w:lsdException w:name="List Table 7 Colorful Accent 4" w:uiPriority="52"/>
+    <w:lsdException w:name="List Table 1 Light Accent 5" w:uiPriority="46"/>
+    <w:lsdException w:name="List Table 2 Accent 5" w:uiPriority="47"/>
+    <w:lsdException w:name="List Table 3 Accent 5" w:uiPriority="48"/>
+    <w:lsdException w:name="List Table 4 Accent 5" w:uiPriority="49"/>
+    <w:lsdException w:name="List Table 5 Dark Accent 5" w:uiPriority="50"/>
+    <w:lsdException w:name="List Table 6 Colorful Accent 5" w:uiPriority="51"/>
+    <w:lsdException w:name="List Table 7 Colorful Accent 5" w:uiPriority="52"/>
+    <w:lsdException w:name="List Table 1 Light Accent 6" w:uiPriority="46"/>
+    <w:lsdException w:name="List Table 2 Accent 6" w:uiPriority="47"/>
+    <w:lsdException w:name="List Table 3 Accent 6" w:uiPriority="48"/>
+    <w:lsdException w:name="List Table 4 Accent 6" w:uiPriority="49"/>
+    <w:lsdException w:name="List Table 5 Dark Accent 6" w:uiPriority="50"/>
+    <w:lsdException w:name="List Table 6 Colorful Accent 6" w:uiPriority="51"/>
+    <w:lsdException w:name="List Table 7 Colorful Accent 6" w:uiPriority="52"/>
+    <w:lsdException w:name="Mention" w:semiHidden="1" w:unhideWhenUsed="1"/>
+    <w:lsdException w:name="Smart Hyperlink" w:semiHidden="1" w:unhideWhenUsed="1"/>
+    <w:lsdException w:name="Hashtag" w:semiHidden="1" w:unhideWhenUsed="1"/>
+    <w:lsdException w:name="Unresolved Mention" w:semiHidden="1" w:unhideWhenUsed="1"/>
   </w:latentStyles>
-  <w:style w:type="paragraph" w:default="1" w:styleId="Normln">
+  <w:style w:type="paragraph" w:default="1" w:styleId="Normal">
     <w:name w:val="Normal"/>
     <w:qFormat/>
     <w:rsid w:val="00BA1A04"/>
@@ -4585,11 +4885,11 @@
       <w:rFonts w:ascii="Sitka Text" w:hAnsi="Sitka Text"/>
     </w:rPr>
   </w:style>
-  <w:style w:type="paragraph" w:styleId="Nadpis1">
+  <w:style w:type="paragraph" w:styleId="Heading1">
     <w:name w:val="heading 1"/>
-    <w:basedOn w:val="Normln"/>
-    <w:next w:val="Normln"/>
-    <w:link w:val="Nadpis1Char"/>
+    <w:basedOn w:val="Normal"/>
+    <w:next w:val="Normal"/>
+    <w:link w:val="Heading1Char"/>
     <w:uiPriority w:val="9"/>
     <w:qFormat/>
     <w:rsid w:val="00176345"/>
@@ -4608,11 +4908,11 @@
       <w:szCs w:val="28"/>
     </w:rPr>
   </w:style>
-  <w:style w:type="paragraph" w:styleId="Nadpis2">
+  <w:style w:type="paragraph" w:styleId="Heading2">
     <w:name w:val="heading 2"/>
-    <w:basedOn w:val="Normln"/>
-    <w:next w:val="Normln"/>
-    <w:link w:val="Nadpis2Char"/>
+    <w:basedOn w:val="Normal"/>
+    <w:next w:val="Normal"/>
+    <w:link w:val="Heading2Char"/>
     <w:uiPriority w:val="9"/>
     <w:unhideWhenUsed/>
     <w:qFormat/>
@@ -4631,18 +4931,17 @@
       <w:szCs w:val="26"/>
     </w:rPr>
   </w:style>
-  <w:style w:type="character" w:default="1" w:styleId="Standardnpsmoodstavce">
+  <w:style w:type="character" w:default="1" w:styleId="DefaultParagraphFont">
     <w:name w:val="Default Paragraph Font"/>
     <w:uiPriority w:val="1"/>
     <w:semiHidden/>
     <w:unhideWhenUsed/>
   </w:style>
-  <w:style w:type="table" w:default="1" w:styleId="Normlntabulka">
+  <w:style w:type="table" w:default="1" w:styleId="TableNormal">
     <w:name w:val="Normal Table"/>
     <w:uiPriority w:val="99"/>
     <w:semiHidden/>
     <w:unhideWhenUsed/>
-    <w:qFormat/>
     <w:tblPr>
       <w:tblInd w:w="0" w:type="dxa"/>
       <w:tblCellMar>
@@ -4653,15 +4952,15 @@
       </w:tblCellMar>
     </w:tblPr>
   </w:style>
-  <w:style w:type="numbering" w:default="1" w:styleId="Bezseznamu">
+  <w:style w:type="numbering" w:default="1" w:styleId="NoList">
     <w:name w:val="No List"/>
     <w:uiPriority w:val="99"/>
     <w:semiHidden/>
     <w:unhideWhenUsed/>
   </w:style>
-  <w:style w:type="paragraph" w:styleId="Bezmezer">
+  <w:style w:type="paragraph" w:styleId="NoSpacing">
     <w:name w:val="No Spacing"/>
-    <w:link w:val="BezmezerChar"/>
+    <w:link w:val="NoSpacingChar"/>
     <w:uiPriority w:val="1"/>
     <w:qFormat/>
     <w:rsid w:val="00BA1A04"/>
@@ -4672,20 +4971,20 @@
       <w:rFonts w:ascii="Sitka Text" w:eastAsiaTheme="minorEastAsia" w:hAnsi="Sitka Text"/>
     </w:rPr>
   </w:style>
-  <w:style w:type="character" w:customStyle="1" w:styleId="BezmezerChar">
-    <w:name w:val="Bez mezer Char"/>
-    <w:basedOn w:val="Standardnpsmoodstavce"/>
-    <w:link w:val="Bezmezer"/>
+  <w:style w:type="character" w:customStyle="1" w:styleId="NoSpacingChar">
+    <w:name w:val="No Spacing Char"/>
+    <w:basedOn w:val="DefaultParagraphFont"/>
+    <w:link w:val="NoSpacing"/>
     <w:uiPriority w:val="1"/>
     <w:rsid w:val="00BA1A04"/>
     <w:rPr>
       <w:rFonts w:ascii="Sitka Text" w:eastAsiaTheme="minorEastAsia" w:hAnsi="Sitka Text"/>
     </w:rPr>
   </w:style>
-  <w:style w:type="paragraph" w:styleId="Textbubliny">
+  <w:style w:type="paragraph" w:styleId="BalloonText">
     <w:name w:val="Balloon Text"/>
-    <w:basedOn w:val="Normln"/>
-    <w:link w:val="TextbublinyChar"/>
+    <w:basedOn w:val="Normal"/>
+    <w:link w:val="BalloonTextChar"/>
     <w:uiPriority w:val="99"/>
     <w:semiHidden/>
     <w:unhideWhenUsed/>
@@ -4699,10 +4998,10 @@
       <w:szCs w:val="16"/>
     </w:rPr>
   </w:style>
-  <w:style w:type="character" w:customStyle="1" w:styleId="TextbublinyChar">
-    <w:name w:val="Text bubliny Char"/>
-    <w:basedOn w:val="Standardnpsmoodstavce"/>
-    <w:link w:val="Textbubliny"/>
+  <w:style w:type="character" w:customStyle="1" w:styleId="BalloonTextChar">
+    <w:name w:val="Balloon Text Char"/>
+    <w:basedOn w:val="DefaultParagraphFont"/>
+    <w:link w:val="BalloonText"/>
     <w:uiPriority w:val="99"/>
     <w:semiHidden/>
     <w:rsid w:val="001D0DC0"/>
@@ -4712,10 +5011,10 @@
       <w:szCs w:val="16"/>
     </w:rPr>
   </w:style>
-  <w:style w:type="character" w:customStyle="1" w:styleId="Nadpis1Char">
-    <w:name w:val="Nadpis 1 Char"/>
-    <w:basedOn w:val="Standardnpsmoodstavce"/>
-    <w:link w:val="Nadpis1"/>
+  <w:style w:type="character" w:customStyle="1" w:styleId="Heading1Char">
+    <w:name w:val="Heading 1 Char"/>
+    <w:basedOn w:val="DefaultParagraphFont"/>
+    <w:link w:val="Heading1"/>
     <w:uiPriority w:val="9"/>
     <w:rsid w:val="00176345"/>
     <w:rPr>
@@ -4727,9 +5026,9 @@
       <w:szCs w:val="28"/>
     </w:rPr>
   </w:style>
-  <w:style w:type="paragraph" w:styleId="Odstavecseseznamem">
+  <w:style w:type="paragraph" w:styleId="ListParagraph">
     <w:name w:val="List Paragraph"/>
-    <w:basedOn w:val="Normln"/>
+    <w:basedOn w:val="Normal"/>
     <w:uiPriority w:val="34"/>
     <w:qFormat/>
     <w:rsid w:val="00176345"/>
@@ -4738,10 +5037,10 @@
       <w:contextualSpacing/>
     </w:pPr>
   </w:style>
-  <w:style w:type="character" w:customStyle="1" w:styleId="Nadpis2Char">
-    <w:name w:val="Nadpis 2 Char"/>
-    <w:basedOn w:val="Standardnpsmoodstavce"/>
-    <w:link w:val="Nadpis2"/>
+  <w:style w:type="character" w:customStyle="1" w:styleId="Heading2Char">
+    <w:name w:val="Heading 2 Char"/>
+    <w:basedOn w:val="DefaultParagraphFont"/>
+    <w:link w:val="Heading2"/>
     <w:uiPriority w:val="9"/>
     <w:rsid w:val="00663613"/>
     <w:rPr>
@@ -4756,7 +5055,7 @@
 </file>
 
 <file path=word/glossary/document.xml><?xml version="1.0" encoding="utf-8"?>
-<w:glossaryDocument xmlns:ve="http://schemas.openxmlformats.org/markup-compatibility/2006" xmlns:o="urn:schemas-microsoft-com:office:office" xmlns:r="http://schemas.openxmlformats.org/officeDocument/2006/relationships" xmlns:m="http://schemas.openxmlformats.org/officeDocument/2006/math" xmlns:v="urn:schemas-microsoft-com:vml" xmlns:wp="http://schemas.openxmlformats.org/drawingml/2006/wordprocessingDrawing" xmlns:w10="urn:schemas-microsoft-com:office:word" xmlns:w="http://schemas.openxmlformats.org/wordprocessingml/2006/main" xmlns:wne="http://schemas.microsoft.com/office/word/2006/wordml">
+<w:glossaryDocument xmlns:wpc="http://schemas.microsoft.com/office/word/2010/wordprocessingCanvas" xmlns:cx="http://schemas.microsoft.com/office/drawing/2014/chartex" xmlns:cx1="http://schemas.microsoft.com/office/drawing/2015/9/8/chartex" xmlns:cx2="http://schemas.microsoft.com/office/drawing/2015/10/21/chartex" xmlns:cx3="http://schemas.microsoft.com/office/drawing/2016/5/9/chartex" xmlns:cx4="http://schemas.microsoft.com/office/drawing/2016/5/10/chartex" xmlns:cx5="http://schemas.microsoft.com/office/drawing/2016/5/11/chartex" xmlns:cx6="http://schemas.microsoft.com/office/drawing/2016/5/12/chartex" xmlns:cx7="http://schemas.microsoft.com/office/drawing/2016/5/13/chartex" xmlns:cx8="http://schemas.microsoft.com/office/drawing/2016/5/14/chartex" xmlns:mc="http://schemas.openxmlformats.org/markup-compatibility/2006" xmlns:aink="http://schemas.microsoft.com/office/drawing/2016/ink" xmlns:am3d="http://schemas.microsoft.com/office/drawing/2017/model3d" xmlns:o="urn:schemas-microsoft-com:office:office" xmlns:r="http://schemas.openxmlformats.org/officeDocument/2006/relationships" xmlns:m="http://schemas.openxmlformats.org/officeDocument/2006/math" xmlns:v="urn:schemas-microsoft-com:vml" xmlns:wp14="http://schemas.microsoft.com/office/word/2010/wordprocessingDrawing" xmlns:wp="http://schemas.openxmlformats.org/drawingml/2006/wordprocessingDrawing" xmlns:w10="urn:schemas-microsoft-com:office:word" xmlns:w="http://schemas.openxmlformats.org/wordprocessingml/2006/main" xmlns:w14="http://schemas.microsoft.com/office/word/2010/wordml" xmlns:w15="http://schemas.microsoft.com/office/word/2012/wordml" xmlns:w16cid="http://schemas.microsoft.com/office/word/2016/wordml/cid" xmlns:w16se="http://schemas.microsoft.com/office/word/2015/wordml/symex" xmlns:wpg="http://schemas.microsoft.com/office/word/2010/wordprocessingGroup" xmlns:wpi="http://schemas.microsoft.com/office/word/2010/wordprocessingInk" xmlns:wne="http://schemas.microsoft.com/office/word/2006/wordml" xmlns:wps="http://schemas.microsoft.com/office/word/2010/wordprocessingShape" mc:Ignorable="w14 w15 w16se w16cid wp14">
   <w:docParts>
     <w:docPart>
       <w:docPartPr>
@@ -4855,31 +5154,31 @@
 </file>
 
 <file path=word/glossary/fontTable.xml><?xml version="1.0" encoding="utf-8"?>
-<w:fonts xmlns:r="http://schemas.openxmlformats.org/officeDocument/2006/relationships" xmlns:w="http://schemas.openxmlformats.org/wordprocessingml/2006/main">
+<w:fonts xmlns:mc="http://schemas.openxmlformats.org/markup-compatibility/2006" xmlns:r="http://schemas.openxmlformats.org/officeDocument/2006/relationships" xmlns:w="http://schemas.openxmlformats.org/wordprocessingml/2006/main" xmlns:w14="http://schemas.microsoft.com/office/word/2010/wordml" xmlns:w15="http://schemas.microsoft.com/office/word/2012/wordml" xmlns:w16cid="http://schemas.microsoft.com/office/word/2016/wordml/cid" xmlns:w16se="http://schemas.microsoft.com/office/word/2015/wordml/symex" mc:Ignorable="w14 w15 w16se w16cid">
   <w:font w:name="Sitka Text">
     <w:panose1 w:val="02000505000000020004"/>
-    <w:charset w:val="EE"/>
+    <w:charset w:val="00"/>
     <w:family w:val="auto"/>
     <w:pitch w:val="variable"/>
     <w:sig w:usb0="A00002EF" w:usb1="4000204B" w:usb2="00000000" w:usb3="00000000" w:csb0="0000019F" w:csb1="00000000"/>
   </w:font>
   <w:font w:name="Calibri">
     <w:panose1 w:val="020F0502020204030204"/>
-    <w:charset w:val="EE"/>
+    <w:charset w:val="00"/>
     <w:family w:val="swiss"/>
     <w:pitch w:val="variable"/>
     <w:sig w:usb0="E0002AFF" w:usb1="C000247B" w:usb2="00000009" w:usb3="00000000" w:csb0="000001FF" w:csb1="00000000"/>
   </w:font>
   <w:font w:name="Times New Roman">
     <w:panose1 w:val="02020603050405020304"/>
-    <w:charset w:val="EE"/>
+    <w:charset w:val="00"/>
     <w:family w:val="roman"/>
     <w:pitch w:val="variable"/>
     <w:sig w:usb0="E0002EFF" w:usb1="C000785B" w:usb2="00000009" w:usb3="00000000" w:csb0="000001FF" w:csb1="00000000"/>
   </w:font>
   <w:font w:name="Courier New">
     <w:panose1 w:val="02070309020205020404"/>
-    <w:charset w:val="EE"/>
+    <w:charset w:val="00"/>
     <w:family w:val="modern"/>
     <w:pitch w:val="fixed"/>
     <w:sig w:usb0="E0002EFF" w:usb1="C0007843" w:usb2="00000009" w:usb3="00000000" w:csb0="000001FF" w:csb1="00000000"/>
@@ -4900,7 +5199,7 @@
   </w:font>
   <w:font w:name="Cambria">
     <w:panose1 w:val="02040503050406030204"/>
-    <w:charset w:val="EE"/>
+    <w:charset w:val="00"/>
     <w:family w:val="roman"/>
     <w:pitch w:val="variable"/>
     <w:sig w:usb0="E00006FF" w:usb1="400004FF" w:usb2="00000000" w:usb3="00000000" w:csb0="0000019F" w:csb1="00000000"/>
@@ -4912,28 +5211,39 @@
     <w:pitch w:val="variable"/>
     <w:sig w:usb0="E1002EFF" w:usb1="C000605B" w:usb2="00000029" w:usb3="00000000" w:csb0="000101FF" w:csb1="00000000"/>
   </w:font>
+  <w:font w:name="Calibri Light">
+    <w:panose1 w:val="020F0302020204030204"/>
+    <w:charset w:val="00"/>
+    <w:family w:val="swiss"/>
+    <w:pitch w:val="variable"/>
+    <w:sig w:usb0="E0002AFF" w:usb1="C000247B" w:usb2="00000009" w:usb3="00000000" w:csb0="000001FF" w:csb1="00000000"/>
+  </w:font>
 </w:fonts>
 </file>
 
 <file path=word/glossary/settings.xml><?xml version="1.0" encoding="utf-8"?>
-<w:settings xmlns:o="urn:schemas-microsoft-com:office:office" xmlns:r="http://schemas.openxmlformats.org/officeDocument/2006/relationships" xmlns:m="http://schemas.openxmlformats.org/officeDocument/2006/math" xmlns:v="urn:schemas-microsoft-com:vml" xmlns:w10="urn:schemas-microsoft-com:office:word" xmlns:w="http://schemas.openxmlformats.org/wordprocessingml/2006/main" xmlns:sl="http://schemas.openxmlformats.org/schemaLibrary/2006/main">
+<w:settings xmlns:mc="http://schemas.openxmlformats.org/markup-compatibility/2006" xmlns:o="urn:schemas-microsoft-com:office:office" xmlns:r="http://schemas.openxmlformats.org/officeDocument/2006/relationships" xmlns:m="http://schemas.openxmlformats.org/officeDocument/2006/math" xmlns:v="urn:schemas-microsoft-com:vml" xmlns:w10="urn:schemas-microsoft-com:office:word" xmlns:w="http://schemas.openxmlformats.org/wordprocessingml/2006/main" xmlns:w14="http://schemas.microsoft.com/office/word/2010/wordml" xmlns:w15="http://schemas.microsoft.com/office/word/2012/wordml" xmlns:w16cid="http://schemas.microsoft.com/office/word/2016/wordml/cid" xmlns:w16se="http://schemas.microsoft.com/office/word/2015/wordml/symex" xmlns:sl="http://schemas.openxmlformats.org/schemaLibrary/2006/main" mc:Ignorable="w14 w15 w16se w16cid">
   <w:view w:val="normal"/>
   <w:defaultTabStop w:val="708"/>
   <w:hyphenationZone w:val="425"/>
   <w:characterSpacingControl w:val="doNotCompress"/>
   <w:compat>
     <w:useFELayout/>
+    <w:compatSetting w:name="compatibilityMode" w:uri="http://schemas.microsoft.com/office/word" w:val="12"/>
+    <w:compatSetting w:name="useWord2013TrackBottomHyphenation" w:uri="http://schemas.microsoft.com/office/word" w:val="1"/>
   </w:compat>
   <w:rsids>
     <w:rsidRoot w:val="003D2A44"/>
     <w:rsid w:val="002F273F"/>
     <w:rsid w:val="003D2A44"/>
+    <w:rsid w:val="0044551A"/>
+    <w:rsid w:val="00E3367C"/>
   </w:rsids>
   <m:mathPr>
     <m:mathFont m:val="Cambria Math"/>
     <m:brkBin m:val="before"/>
     <m:brkBinSub m:val="--"/>
-    <m:smallFrac m:val="off"/>
+    <m:smallFrac m:val="0"/>
     <m:dispDef/>
     <m:lMargin m:val="0"/>
     <m:rMargin m:val="0"/>
@@ -4944,13 +5254,13 @@
   </m:mathPr>
   <w:themeFontLang w:val="cs-CZ"/>
   <w:clrSchemeMapping w:bg1="light1" w:t1="dark1" w:bg2="light2" w:t2="dark2" w:accent1="accent1" w:accent2="accent2" w:accent3="accent3" w:accent4="accent4" w:accent5="accent5" w:accent6="accent6" w:hyperlink="hyperlink" w:followedHyperlink="followedHyperlink"/>
-  <w:decimalSymbol w:val="."/>
-  <w:listSeparator w:val=","/>
+  <w:decimalSymbol w:val=","/>
+  <w:listSeparator w:val=";"/>
 </w:settings>
 </file>
 
 <file path=word/glossary/styles.xml><?xml version="1.0" encoding="utf-8"?>
-<w:styles xmlns:r="http://schemas.openxmlformats.org/officeDocument/2006/relationships" xmlns:w="http://schemas.openxmlformats.org/wordprocessingml/2006/main">
+<w:styles xmlns:mc="http://schemas.openxmlformats.org/markup-compatibility/2006" xmlns:r="http://schemas.openxmlformats.org/officeDocument/2006/relationships" xmlns:w="http://schemas.openxmlformats.org/wordprocessingml/2006/main" xmlns:w14="http://schemas.microsoft.com/office/word/2010/wordml" xmlns:w15="http://schemas.microsoft.com/office/word/2012/wordml" xmlns:w16cid="http://schemas.microsoft.com/office/word/2016/wordml/cid" xmlns:w16se="http://schemas.microsoft.com/office/word/2015/wordml/symex" mc:Ignorable="w14 w15 w16se w16cid">
   <w:docDefaults>
     <w:rPrDefault>
       <w:rPr>
@@ -4966,161 +5276,398 @@
       </w:pPr>
     </w:pPrDefault>
   </w:docDefaults>
-  <w:latentStyles w:defLockedState="0" w:defUIPriority="99" w:defSemiHidden="1" w:defUnhideWhenUsed="1" w:defQFormat="0" w:count="267">
-    <w:lsdException w:name="Normal" w:semiHidden="0" w:uiPriority="0" w:unhideWhenUsed="0" w:qFormat="1"/>
-    <w:lsdException w:name="heading 1" w:semiHidden="0" w:uiPriority="9" w:unhideWhenUsed="0" w:qFormat="1"/>
-    <w:lsdException w:name="heading 2" w:uiPriority="9" w:qFormat="1"/>
-    <w:lsdException w:name="heading 3" w:uiPriority="9" w:qFormat="1"/>
-    <w:lsdException w:name="heading 4" w:uiPriority="9" w:qFormat="1"/>
-    <w:lsdException w:name="heading 5" w:uiPriority="9" w:qFormat="1"/>
-    <w:lsdException w:name="heading 6" w:uiPriority="9" w:qFormat="1"/>
-    <w:lsdException w:name="heading 7" w:uiPriority="9" w:qFormat="1"/>
-    <w:lsdException w:name="heading 8" w:uiPriority="9" w:qFormat="1"/>
-    <w:lsdException w:name="heading 9" w:uiPriority="9" w:qFormat="1"/>
-    <w:lsdException w:name="toc 1" w:uiPriority="39"/>
-    <w:lsdException w:name="toc 2" w:uiPriority="39"/>
-    <w:lsdException w:name="toc 3" w:uiPriority="39"/>
-    <w:lsdException w:name="toc 4" w:uiPriority="39"/>
-    <w:lsdException w:name="toc 5" w:uiPriority="39"/>
-    <w:lsdException w:name="toc 6" w:uiPriority="39"/>
-    <w:lsdException w:name="toc 7" w:uiPriority="39"/>
-    <w:lsdException w:name="toc 8" w:uiPriority="39"/>
-    <w:lsdException w:name="toc 9" w:uiPriority="39"/>
-    <w:lsdException w:name="caption" w:uiPriority="35" w:qFormat="1"/>
-    <w:lsdException w:name="Title" w:semiHidden="0" w:uiPriority="10" w:unhideWhenUsed="0" w:qFormat="1"/>
-    <w:lsdException w:name="Default Paragraph Font" w:uiPriority="1"/>
-    <w:lsdException w:name="Subtitle" w:semiHidden="0" w:uiPriority="11" w:unhideWhenUsed="0" w:qFormat="1"/>
-    <w:lsdException w:name="Strong" w:semiHidden="0" w:uiPriority="22" w:unhideWhenUsed="0" w:qFormat="1"/>
-    <w:lsdException w:name="Emphasis" w:semiHidden="0" w:uiPriority="20" w:unhideWhenUsed="0" w:qFormat="1"/>
-    <w:lsdException w:name="Table Grid" w:semiHidden="0" w:uiPriority="59" w:unhideWhenUsed="0"/>
-    <w:lsdException w:name="Placeholder Text" w:unhideWhenUsed="0"/>
-    <w:lsdException w:name="No Spacing" w:semiHidden="0" w:uiPriority="1" w:unhideWhenUsed="0" w:qFormat="1"/>
-    <w:lsdException w:name="Light Shading" w:semiHidden="0" w:uiPriority="60" w:unhideWhenUsed="0"/>
-    <w:lsdException w:name="Light List" w:semiHidden="0" w:uiPriority="61" w:unhideWhenUsed="0"/>
-    <w:lsdException w:name="Light Grid" w:semiHidden="0" w:uiPriority="62" w:unhideWhenUsed="0"/>
-    <w:lsdException w:name="Medium Shading 1" w:semiHidden="0" w:uiPriority="63" w:unhideWhenUsed="0"/>
-    <w:lsdException w:name="Medium Shading 2" w:semiHidden="0" w:uiPriority="64" w:unhideWhenUsed="0"/>
-    <w:lsdException w:name="Medium List 1" w:semiHidden="0" w:uiPriority="65" w:unhideWhenUsed="0"/>
-    <w:lsdException w:name="Medium List 2" w:semiHidden="0" w:uiPriority="66" w:unhideWhenUsed="0"/>
-    <w:lsdException w:name="Medium Grid 1" w:semiHidden="0" w:uiPriority="67" w:unhideWhenUsed="0"/>
-    <w:lsdException w:name="Medium Grid 2" w:semiHidden="0" w:uiPriority="68" w:unhideWhenUsed="0"/>
-    <w:lsdException w:name="Medium Grid 3" w:semiHidden="0" w:uiPriority="69" w:unhideWhenUsed="0"/>
-    <w:lsdException w:name="Dark List" w:semiHidden="0" w:uiPriority="70" w:unhideWhenUsed="0"/>
-    <w:lsdException w:name="Colorful Shading" w:semiHidden="0" w:uiPriority="71" w:unhideWhenUsed="0"/>
-    <w:lsdException w:name="Colorful List" w:semiHidden="0" w:uiPriority="72" w:unhideWhenUsed="0"/>
-    <w:lsdException w:name="Colorful Grid" w:semiHidden="0" w:uiPriority="73" w:unhideWhenUsed="0"/>
-    <w:lsdException w:name="Light Shading Accent 1" w:semiHidden="0" w:uiPriority="60" w:unhideWhenUsed="0"/>
-    <w:lsdException w:name="Light List Accent 1" w:semiHidden="0" w:uiPriority="61" w:unhideWhenUsed="0"/>
-    <w:lsdException w:name="Light Grid Accent 1" w:semiHidden="0" w:uiPriority="62" w:unhideWhenUsed="0"/>
-    <w:lsdException w:name="Medium Shading 1 Accent 1" w:semiHidden="0" w:uiPriority="63" w:unhideWhenUsed="0"/>
-    <w:lsdException w:name="Medium Shading 2 Accent 1" w:semiHidden="0" w:uiPriority="64" w:unhideWhenUsed="0"/>
-    <w:lsdException w:name="Medium List 1 Accent 1" w:semiHidden="0" w:uiPriority="65" w:unhideWhenUsed="0"/>
-    <w:lsdException w:name="Revision" w:unhideWhenUsed="0"/>
-    <w:lsdException w:name="List Paragraph" w:semiHidden="0" w:uiPriority="34" w:unhideWhenUsed="0" w:qFormat="1"/>
-    <w:lsdException w:name="Quote" w:semiHidden="0" w:uiPriority="29" w:unhideWhenUsed="0" w:qFormat="1"/>
-    <w:lsdException w:name="Intense Quote" w:semiHidden="0" w:uiPriority="30" w:unhideWhenUsed="0" w:qFormat="1"/>
-    <w:lsdException w:name="Medium List 2 Accent 1" w:semiHidden="0" w:uiPriority="66" w:unhideWhenUsed="0"/>
-    <w:lsdException w:name="Medium Grid 1 Accent 1" w:semiHidden="0" w:uiPriority="67" w:unhideWhenUsed="0"/>
-    <w:lsdException w:name="Medium Grid 2 Accent 1" w:semiHidden="0" w:uiPriority="68" w:unhideWhenUsed="0"/>
-    <w:lsdException w:name="Medium Grid 3 Accent 1" w:semiHidden="0" w:uiPriority="69" w:unhideWhenUsed="0"/>
-    <w:lsdException w:name="Dark List Accent 1" w:semiHidden="0" w:uiPriority="70" w:unhideWhenUsed="0"/>
-    <w:lsdException w:name="Colorful Shading Accent 1" w:semiHidden="0" w:uiPriority="71" w:unhideWhenUsed="0"/>
-    <w:lsdException w:name="Colorful List Accent 1" w:semiHidden="0" w:uiPriority="72" w:unhideWhenUsed="0"/>
-    <w:lsdException w:name="Colorful Grid Accent 1" w:semiHidden="0" w:uiPriority="73" w:unhideWhenUsed="0"/>
-    <w:lsdException w:name="Light Shading Accent 2" w:semiHidden="0" w:uiPriority="60" w:unhideWhenUsed="0"/>
-    <w:lsdException w:name="Light List Accent 2" w:semiHidden="0" w:uiPriority="61" w:unhideWhenUsed="0"/>
-    <w:lsdException w:name="Light Grid Accent 2" w:semiHidden="0" w:uiPriority="62" w:unhideWhenUsed="0"/>
-    <w:lsdException w:name="Medium Shading 1 Accent 2" w:semiHidden="0" w:uiPriority="63" w:unhideWhenUsed="0"/>
-    <w:lsdException w:name="Medium Shading 2 Accent 2" w:semiHidden="0" w:uiPriority="64" w:unhideWhenUsed="0"/>
-    <w:lsdException w:name="Medium List 1 Accent 2" w:semiHidden="0" w:uiPriority="65" w:unhideWhenUsed="0"/>
-    <w:lsdException w:name="Medium List 2 Accent 2" w:semiHidden="0" w:uiPriority="66" w:unhideWhenUsed="0"/>
-    <w:lsdException w:name="Medium Grid 1 Accent 2" w:semiHidden="0" w:uiPriority="67" w:unhideWhenUsed="0"/>
-    <w:lsdException w:name="Medium Grid 2 Accent 2" w:semiHidden="0" w:uiPriority="68" w:unhideWhenUsed="0"/>
-    <w:lsdException w:name="Medium Grid 3 Accent 2" w:semiHidden="0" w:uiPriority="69" w:unhideWhenUsed="0"/>
-    <w:lsdException w:name="Dark List Accent 2" w:semiHidden="0" w:uiPriority="70" w:unhideWhenUsed="0"/>
-    <w:lsdException w:name="Colorful Shading Accent 2" w:semiHidden="0" w:uiPriority="71" w:unhideWhenUsed="0"/>
-    <w:lsdException w:name="Colorful List Accent 2" w:semiHidden="0" w:uiPriority="72" w:unhideWhenUsed="0"/>
-    <w:lsdException w:name="Colorful Grid Accent 2" w:semiHidden="0" w:uiPriority="73" w:unhideWhenUsed="0"/>
-    <w:lsdException w:name="Light Shading Accent 3" w:semiHidden="0" w:uiPriority="60" w:unhideWhenUsed="0"/>
-    <w:lsdException w:name="Light List Accent 3" w:semiHidden="0" w:uiPriority="61" w:unhideWhenUsed="0"/>
-    <w:lsdException w:name="Light Grid Accent 3" w:semiHidden="0" w:uiPriority="62" w:unhideWhenUsed="0"/>
-    <w:lsdException w:name="Medium Shading 1 Accent 3" w:semiHidden="0" w:uiPriority="63" w:unhideWhenUsed="0"/>
-    <w:lsdException w:name="Medium Shading 2 Accent 3" w:semiHidden="0" w:uiPriority="64" w:unhideWhenUsed="0"/>
-    <w:lsdException w:name="Medium List 1 Accent 3" w:semiHidden="0" w:uiPriority="65" w:unhideWhenUsed="0"/>
-    <w:lsdException w:name="Medium List 2 Accent 3" w:semiHidden="0" w:uiPriority="66" w:unhideWhenUsed="0"/>
-    <w:lsdException w:name="Medium Grid 1 Accent 3" w:semiHidden="0" w:uiPriority="67" w:unhideWhenUsed="0"/>
-    <w:lsdException w:name="Medium Grid 2 Accent 3" w:semiHidden="0" w:uiPriority="68" w:unhideWhenUsed="0"/>
-    <w:lsdException w:name="Medium Grid 3 Accent 3" w:semiHidden="0" w:uiPriority="69" w:unhideWhenUsed="0"/>
-    <w:lsdException w:name="Dark List Accent 3" w:semiHidden="0" w:uiPriority="70" w:unhideWhenUsed="0"/>
-    <w:lsdException w:name="Colorful Shading Accent 3" w:semiHidden="0" w:uiPriority="71" w:unhideWhenUsed="0"/>
-    <w:lsdException w:name="Colorful List Accent 3" w:semiHidden="0" w:uiPriority="72" w:unhideWhenUsed="0"/>
-    <w:lsdException w:name="Colorful Grid Accent 3" w:semiHidden="0" w:uiPriority="73" w:unhideWhenUsed="0"/>
-    <w:lsdException w:name="Light Shading Accent 4" w:semiHidden="0" w:uiPriority="60" w:unhideWhenUsed="0"/>
-    <w:lsdException w:name="Light List Accent 4" w:semiHidden="0" w:uiPriority="61" w:unhideWhenUsed="0"/>
-    <w:lsdException w:name="Light Grid Accent 4" w:semiHidden="0" w:uiPriority="62" w:unhideWhenUsed="0"/>
-    <w:lsdException w:name="Medium Shading 1 Accent 4" w:semiHidden="0" w:uiPriority="63" w:unhideWhenUsed="0"/>
-    <w:lsdException w:name="Medium Shading 2 Accent 4" w:semiHidden="0" w:uiPriority="64" w:unhideWhenUsed="0"/>
-    <w:lsdException w:name="Medium List 1 Accent 4" w:semiHidden="0" w:uiPriority="65" w:unhideWhenUsed="0"/>
-    <w:lsdException w:name="Medium List 2 Accent 4" w:semiHidden="0" w:uiPriority="66" w:unhideWhenUsed="0"/>
-    <w:lsdException w:name="Medium Grid 1 Accent 4" w:semiHidden="0" w:uiPriority="67" w:unhideWhenUsed="0"/>
-    <w:lsdException w:name="Medium Grid 2 Accent 4" w:semiHidden="0" w:uiPriority="68" w:unhideWhenUsed="0"/>
-    <w:lsdException w:name="Medium Grid 3 Accent 4" w:semiHidden="0" w:uiPriority="69" w:unhideWhenUsed="0"/>
-    <w:lsdException w:name="Dark List Accent 4" w:semiHidden="0" w:uiPriority="70" w:unhideWhenUsed="0"/>
-    <w:lsdException w:name="Colorful Shading Accent 4" w:semiHidden="0" w:uiPriority="71" w:unhideWhenUsed="0"/>
-    <w:lsdException w:name="Colorful List Accent 4" w:semiHidden="0" w:uiPriority="72" w:unhideWhenUsed="0"/>
-    <w:lsdException w:name="Colorful Grid Accent 4" w:semiHidden="0" w:uiPriority="73" w:unhideWhenUsed="0"/>
-    <w:lsdException w:name="Light Shading Accent 5" w:semiHidden="0" w:uiPriority="60" w:unhideWhenUsed="0"/>
-    <w:lsdException w:name="Light List Accent 5" w:semiHidden="0" w:uiPriority="61" w:unhideWhenUsed="0"/>
-    <w:lsdException w:name="Light Grid Accent 5" w:semiHidden="0" w:uiPriority="62" w:unhideWhenUsed="0"/>
-    <w:lsdException w:name="Medium Shading 1 Accent 5" w:semiHidden="0" w:uiPriority="63" w:unhideWhenUsed="0"/>
-    <w:lsdException w:name="Medium Shading 2 Accent 5" w:semiHidden="0" w:uiPriority="64" w:unhideWhenUsed="0"/>
-    <w:lsdException w:name="Medium List 1 Accent 5" w:semiHidden="0" w:uiPriority="65" w:unhideWhenUsed="0"/>
-    <w:lsdException w:name="Medium List 2 Accent 5" w:semiHidden="0" w:uiPriority="66" w:unhideWhenUsed="0"/>
-    <w:lsdException w:name="Medium Grid 1 Accent 5" w:semiHidden="0" w:uiPriority="67" w:unhideWhenUsed="0"/>
-    <w:lsdException w:name="Medium Grid 2 Accent 5" w:semiHidden="0" w:uiPriority="68" w:unhideWhenUsed="0"/>
-    <w:lsdException w:name="Medium Grid 3 Accent 5" w:semiHidden="0" w:uiPriority="69" w:unhideWhenUsed="0"/>
-    <w:lsdException w:name="Dark List Accent 5" w:semiHidden="0" w:uiPriority="70" w:unhideWhenUsed="0"/>
-    <w:lsdException w:name="Colorful Shading Accent 5" w:semiHidden="0" w:uiPriority="71" w:unhideWhenUsed="0"/>
-    <w:lsdException w:name="Colorful List Accent 5" w:semiHidden="0" w:uiPriority="72" w:unhideWhenUsed="0"/>
-    <w:lsdException w:name="Colorful Grid Accent 5" w:semiHidden="0" w:uiPriority="73" w:unhideWhenUsed="0"/>
-    <w:lsdException w:name="Light Shading Accent 6" w:semiHidden="0" w:uiPriority="60" w:unhideWhenUsed="0"/>
-    <w:lsdException w:name="Light List Accent 6" w:semiHidden="0" w:uiPriority="61" w:unhideWhenUsed="0"/>
-    <w:lsdException w:name="Light Grid Accent 6" w:semiHidden="0" w:uiPriority="62" w:unhideWhenUsed="0"/>
-    <w:lsdException w:name="Medium Shading 1 Accent 6" w:semiHidden="0" w:uiPriority="63" w:unhideWhenUsed="0"/>
-    <w:lsdException w:name="Medium Shading 2 Accent 6" w:semiHidden="0" w:uiPriority="64" w:unhideWhenUsed="0"/>
-    <w:lsdException w:name="Medium List 1 Accent 6" w:semiHidden="0" w:uiPriority="65" w:unhideWhenUsed="0"/>
-    <w:lsdException w:name="Medium List 2 Accent 6" w:semiHidden="0" w:uiPriority="66" w:unhideWhenUsed="0"/>
-    <w:lsdException w:name="Medium Grid 1 Accent 6" w:semiHidden="0" w:uiPriority="67" w:unhideWhenUsed="0"/>
-    <w:lsdException w:name="Medium Grid 2 Accent 6" w:semiHidden="0" w:uiPriority="68" w:unhideWhenUsed="0"/>
-    <w:lsdException w:name="Medium Grid 3 Accent 6" w:semiHidden="0" w:uiPriority="69" w:unhideWhenUsed="0"/>
-    <w:lsdException w:name="Dark List Accent 6" w:semiHidden="0" w:uiPriority="70" w:unhideWhenUsed="0"/>
-    <w:lsdException w:name="Colorful Shading Accent 6" w:semiHidden="0" w:uiPriority="71" w:unhideWhenUsed="0"/>
-    <w:lsdException w:name="Colorful List Accent 6" w:semiHidden="0" w:uiPriority="72" w:unhideWhenUsed="0"/>
-    <w:lsdException w:name="Colorful Grid Accent 6" w:semiHidden="0" w:uiPriority="73" w:unhideWhenUsed="0"/>
-    <w:lsdException w:name="Subtle Emphasis" w:semiHidden="0" w:uiPriority="19" w:unhideWhenUsed="0" w:qFormat="1"/>
-    <w:lsdException w:name="Intense Emphasis" w:semiHidden="0" w:uiPriority="21" w:unhideWhenUsed="0" w:qFormat="1"/>
-    <w:lsdException w:name="Subtle Reference" w:semiHidden="0" w:uiPriority="31" w:unhideWhenUsed="0" w:qFormat="1"/>
-    <w:lsdException w:name="Intense Reference" w:semiHidden="0" w:uiPriority="32" w:unhideWhenUsed="0" w:qFormat="1"/>
-    <w:lsdException w:name="Book Title" w:semiHidden="0" w:uiPriority="33" w:unhideWhenUsed="0" w:qFormat="1"/>
-    <w:lsdException w:name="Bibliography" w:uiPriority="37"/>
-    <w:lsdException w:name="TOC Heading" w:uiPriority="39" w:qFormat="1"/>
+  <w:latentStyles w:defLockedState="0" w:defUIPriority="99" w:defSemiHidden="0" w:defUnhideWhenUsed="0" w:defQFormat="0" w:count="375">
+    <w:lsdException w:name="Normal" w:uiPriority="0" w:qFormat="1"/>
+    <w:lsdException w:name="heading 1" w:uiPriority="9" w:qFormat="1"/>
+    <w:lsdException w:name="heading 2" w:semiHidden="1" w:uiPriority="9" w:unhideWhenUsed="1" w:qFormat="1"/>
+    <w:lsdException w:name="heading 3" w:semiHidden="1" w:uiPriority="9" w:unhideWhenUsed="1" w:qFormat="1"/>
+    <w:lsdException w:name="heading 4" w:semiHidden="1" w:uiPriority="9" w:unhideWhenUsed="1" w:qFormat="1"/>
+    <w:lsdException w:name="heading 5" w:semiHidden="1" w:uiPriority="9" w:unhideWhenUsed="1" w:qFormat="1"/>
+    <w:lsdException w:name="heading 6" w:semiHidden="1" w:uiPriority="9" w:unhideWhenUsed="1" w:qFormat="1"/>
+    <w:lsdException w:name="heading 7" w:semiHidden="1" w:uiPriority="9" w:unhideWhenUsed="1" w:qFormat="1"/>
+    <w:lsdException w:name="heading 8" w:semiHidden="1" w:uiPriority="9" w:unhideWhenUsed="1" w:qFormat="1"/>
+    <w:lsdException w:name="heading 9" w:semiHidden="1" w:uiPriority="9" w:unhideWhenUsed="1" w:qFormat="1"/>
+    <w:lsdException w:name="index 1" w:semiHidden="1" w:unhideWhenUsed="1"/>
+    <w:lsdException w:name="index 2" w:semiHidden="1" w:unhideWhenUsed="1"/>
+    <w:lsdException w:name="index 3" w:semiHidden="1" w:unhideWhenUsed="1"/>
+    <w:lsdException w:name="index 4" w:semiHidden="1" w:unhideWhenUsed="1"/>
+    <w:lsdException w:name="index 5" w:semiHidden="1" w:unhideWhenUsed="1"/>
+    <w:lsdException w:name="index 6" w:semiHidden="1" w:unhideWhenUsed="1"/>
+    <w:lsdException w:name="index 7" w:semiHidden="1" w:unhideWhenUsed="1"/>
+    <w:lsdException w:name="index 8" w:semiHidden="1" w:unhideWhenUsed="1"/>
+    <w:lsdException w:name="index 9" w:semiHidden="1" w:unhideWhenUsed="1"/>
+    <w:lsdException w:name="toc 1" w:semiHidden="1" w:uiPriority="39" w:unhideWhenUsed="1"/>
+    <w:lsdException w:name="toc 2" w:semiHidden="1" w:uiPriority="39" w:unhideWhenUsed="1"/>
+    <w:lsdException w:name="toc 3" w:semiHidden="1" w:uiPriority="39" w:unhideWhenUsed="1"/>
+    <w:lsdException w:name="toc 4" w:semiHidden="1" w:uiPriority="39" w:unhideWhenUsed="1"/>
+    <w:lsdException w:name="toc 5" w:semiHidden="1" w:uiPriority="39" w:unhideWhenUsed="1"/>
+    <w:lsdException w:name="toc 6" w:semiHidden="1" w:uiPriority="39" w:unhideWhenUsed="1"/>
+    <w:lsdException w:name="toc 7" w:semiHidden="1" w:uiPriority="39" w:unhideWhenUsed="1"/>
+    <w:lsdException w:name="toc 8" w:semiHidden="1" w:uiPriority="39" w:unhideWhenUsed="1"/>
+    <w:lsdException w:name="toc 9" w:semiHidden="1" w:uiPriority="39" w:unhideWhenUsed="1"/>
+    <w:lsdException w:name="Normal Indent" w:semiHidden="1" w:unhideWhenUsed="1"/>
+    <w:lsdException w:name="footnote text" w:semiHidden="1" w:unhideWhenUsed="1"/>
+    <w:lsdException w:name="annotation text" w:semiHidden="1" w:unhideWhenUsed="1"/>
+    <w:lsdException w:name="header" w:semiHidden="1" w:unhideWhenUsed="1"/>
+    <w:lsdException w:name="footer" w:semiHidden="1" w:unhideWhenUsed="1"/>
+    <w:lsdException w:name="index heading" w:semiHidden="1" w:unhideWhenUsed="1"/>
+    <w:lsdException w:name="caption" w:semiHidden="1" w:uiPriority="35" w:unhideWhenUsed="1" w:qFormat="1"/>
+    <w:lsdException w:name="table of figures" w:semiHidden="1" w:unhideWhenUsed="1"/>
+    <w:lsdException w:name="envelope address" w:semiHidden="1" w:unhideWhenUsed="1"/>
+    <w:lsdException w:name="envelope return" w:semiHidden="1" w:unhideWhenUsed="1"/>
+    <w:lsdException w:name="footnote reference" w:semiHidden="1" w:unhideWhenUsed="1"/>
+    <w:lsdException w:name="annotation reference" w:semiHidden="1" w:unhideWhenUsed="1"/>
+    <w:lsdException w:name="line number" w:semiHidden="1" w:unhideWhenUsed="1"/>
+    <w:lsdException w:name="page number" w:semiHidden="1" w:unhideWhenUsed="1"/>
+    <w:lsdException w:name="endnote reference" w:semiHidden="1" w:unhideWhenUsed="1"/>
+    <w:lsdException w:name="endnote text" w:semiHidden="1" w:unhideWhenUsed="1"/>
+    <w:lsdException w:name="table of authorities" w:semiHidden="1" w:unhideWhenUsed="1"/>
+    <w:lsdException w:name="macro" w:semiHidden="1" w:unhideWhenUsed="1"/>
+    <w:lsdException w:name="toa heading" w:semiHidden="1" w:unhideWhenUsed="1"/>
+    <w:lsdException w:name="List" w:semiHidden="1" w:unhideWhenUsed="1"/>
+    <w:lsdException w:name="List Bullet" w:semiHidden="1" w:unhideWhenUsed="1"/>
+    <w:lsdException w:name="List Number" w:semiHidden="1" w:unhideWhenUsed="1"/>
+    <w:lsdException w:name="List 2" w:semiHidden="1" w:unhideWhenUsed="1"/>
+    <w:lsdException w:name="List 3" w:semiHidden="1" w:unhideWhenUsed="1"/>
+    <w:lsdException w:name="List 4" w:semiHidden="1" w:unhideWhenUsed="1"/>
+    <w:lsdException w:name="List 5" w:semiHidden="1" w:unhideWhenUsed="1"/>
+    <w:lsdException w:name="List Bullet 2" w:semiHidden="1" w:unhideWhenUsed="1"/>
+    <w:lsdException w:name="List Bullet 3" w:semiHidden="1" w:unhideWhenUsed="1"/>
+    <w:lsdException w:name="List Bullet 4" w:semiHidden="1" w:unhideWhenUsed="1"/>
+    <w:lsdException w:name="List Bullet 5" w:semiHidden="1" w:unhideWhenUsed="1"/>
+    <w:lsdException w:name="List Number 2" w:semiHidden="1" w:unhideWhenUsed="1"/>
+    <w:lsdException w:name="List Number 3" w:semiHidden="1" w:unhideWhenUsed="1"/>
+    <w:lsdException w:name="List Number 4" w:semiHidden="1" w:unhideWhenUsed="1"/>
+    <w:lsdException w:name="List Number 5" w:semiHidden="1" w:unhideWhenUsed="1"/>
+    <w:lsdException w:name="Title" w:uiPriority="10" w:qFormat="1"/>
+    <w:lsdException w:name="Closing" w:semiHidden="1" w:unhideWhenUsed="1"/>
+    <w:lsdException w:name="Signature" w:semiHidden="1" w:unhideWhenUsed="1"/>
+    <w:lsdException w:name="Default Paragraph Font" w:semiHidden="1" w:uiPriority="1" w:unhideWhenUsed="1"/>
+    <w:lsdException w:name="Body Text" w:semiHidden="1" w:unhideWhenUsed="1"/>
+    <w:lsdException w:name="Body Text Indent" w:semiHidden="1" w:unhideWhenUsed="1"/>
+    <w:lsdException w:name="List Continue" w:semiHidden="1" w:unhideWhenUsed="1"/>
+    <w:lsdException w:name="List Continue 2" w:semiHidden="1" w:unhideWhenUsed="1"/>
+    <w:lsdException w:name="List Continue 3" w:semiHidden="1" w:unhideWhenUsed="1"/>
+    <w:lsdException w:name="List Continue 4" w:semiHidden="1" w:unhideWhenUsed="1"/>
+    <w:lsdException w:name="List Continue 5" w:semiHidden="1" w:unhideWhenUsed="1"/>
+    <w:lsdException w:name="Message Header" w:semiHidden="1" w:unhideWhenUsed="1"/>
+    <w:lsdException w:name="Subtitle" w:uiPriority="11" w:qFormat="1"/>
+    <w:lsdException w:name="Salutation" w:semiHidden="1" w:unhideWhenUsed="1"/>
+    <w:lsdException w:name="Date" w:semiHidden="1" w:unhideWhenUsed="1"/>
+    <w:lsdException w:name="Body Text First Indent" w:semiHidden="1" w:unhideWhenUsed="1"/>
+    <w:lsdException w:name="Body Text First Indent 2" w:semiHidden="1" w:unhideWhenUsed="1"/>
+    <w:lsdException w:name="Note Heading" w:semiHidden="1" w:unhideWhenUsed="1"/>
+    <w:lsdException w:name="Body Text 2" w:semiHidden="1" w:unhideWhenUsed="1"/>
+    <w:lsdException w:name="Body Text 3" w:semiHidden="1" w:unhideWhenUsed="1"/>
+    <w:lsdException w:name="Body Text Indent 2" w:semiHidden="1" w:unhideWhenUsed="1"/>
+    <w:lsdException w:name="Body Text Indent 3" w:semiHidden="1" w:unhideWhenUsed="1"/>
+    <w:lsdException w:name="Block Text" w:semiHidden="1" w:unhideWhenUsed="1"/>
+    <w:lsdException w:name="Hyperlink" w:semiHidden="1" w:unhideWhenUsed="1"/>
+    <w:lsdException w:name="FollowedHyperlink" w:semiHidden="1" w:unhideWhenUsed="1"/>
+    <w:lsdException w:name="Strong" w:uiPriority="22" w:qFormat="1"/>
+    <w:lsdException w:name="Emphasis" w:uiPriority="20" w:qFormat="1"/>
+    <w:lsdException w:name="Document Map" w:semiHidden="1" w:unhideWhenUsed="1"/>
+    <w:lsdException w:name="Plain Text" w:semiHidden="1" w:unhideWhenUsed="1"/>
+    <w:lsdException w:name="E-mail Signature" w:semiHidden="1" w:unhideWhenUsed="1"/>
+    <w:lsdException w:name="HTML Top of Form" w:semiHidden="1" w:unhideWhenUsed="1"/>
+    <w:lsdException w:name="HTML Bottom of Form" w:semiHidden="1" w:unhideWhenUsed="1"/>
+    <w:lsdException w:name="Normal (Web)" w:semiHidden="1" w:unhideWhenUsed="1"/>
+    <w:lsdException w:name="HTML Acronym" w:semiHidden="1" w:unhideWhenUsed="1"/>
+    <w:lsdException w:name="HTML Address" w:semiHidden="1" w:unhideWhenUsed="1"/>
+    <w:lsdException w:name="HTML Cite" w:semiHidden="1" w:unhideWhenUsed="1"/>
+    <w:lsdException w:name="HTML Code" w:semiHidden="1" w:unhideWhenUsed="1"/>
+    <w:lsdException w:name="HTML Definition" w:semiHidden="1" w:unhideWhenUsed="1"/>
+    <w:lsdException w:name="HTML Keyboard" w:semiHidden="1" w:unhideWhenUsed="1"/>
+    <w:lsdException w:name="HTML Preformatted" w:semiHidden="1" w:unhideWhenUsed="1"/>
+    <w:lsdException w:name="HTML Sample" w:semiHidden="1" w:unhideWhenUsed="1"/>
+    <w:lsdException w:name="HTML Typewriter" w:semiHidden="1" w:unhideWhenUsed="1"/>
+    <w:lsdException w:name="HTML Variable" w:semiHidden="1" w:unhideWhenUsed="1"/>
+    <w:lsdException w:name="Normal Table" w:semiHidden="1" w:unhideWhenUsed="1"/>
+    <w:lsdException w:name="annotation subject" w:semiHidden="1" w:unhideWhenUsed="1"/>
+    <w:lsdException w:name="No List" w:semiHidden="1" w:unhideWhenUsed="1"/>
+    <w:lsdException w:name="Outline List 1" w:semiHidden="1" w:unhideWhenUsed="1"/>
+    <w:lsdException w:name="Outline List 2" w:semiHidden="1" w:unhideWhenUsed="1"/>
+    <w:lsdException w:name="Outline List 3" w:semiHidden="1" w:unhideWhenUsed="1"/>
+    <w:lsdException w:name="Table Simple 1" w:semiHidden="1" w:unhideWhenUsed="1"/>
+    <w:lsdException w:name="Table Simple 2" w:semiHidden="1" w:unhideWhenUsed="1"/>
+    <w:lsdException w:name="Table Simple 3" w:semiHidden="1" w:unhideWhenUsed="1"/>
+    <w:lsdException w:name="Table Classic 1" w:semiHidden="1" w:unhideWhenUsed="1"/>
+    <w:lsdException w:name="Table Classic 2" w:semiHidden="1" w:unhideWhenUsed="1"/>
+    <w:lsdException w:name="Table Classic 3" w:semiHidden="1" w:unhideWhenUsed="1"/>
+    <w:lsdException w:name="Table Classic 4" w:semiHidden="1" w:unhideWhenUsed="1"/>
+    <w:lsdException w:name="Table Colorful 1" w:semiHidden="1" w:unhideWhenUsed="1"/>
+    <w:lsdException w:name="Table Colorful 2" w:semiHidden="1" w:unhideWhenUsed="1"/>
+    <w:lsdException w:name="Table Colorful 3" w:semiHidden="1" w:unhideWhenUsed="1"/>
+    <w:lsdException w:name="Table Columns 1" w:semiHidden="1" w:unhideWhenUsed="1"/>
+    <w:lsdException w:name="Table Columns 2" w:semiHidden="1" w:unhideWhenUsed="1"/>
+    <w:lsdException w:name="Table Columns 3" w:semiHidden="1" w:unhideWhenUsed="1"/>
+    <w:lsdException w:name="Table Columns 4" w:semiHidden="1" w:unhideWhenUsed="1"/>
+    <w:lsdException w:name="Table Columns 5" w:semiHidden="1" w:unhideWhenUsed="1"/>
+    <w:lsdException w:name="Table Grid 1" w:semiHidden="1" w:unhideWhenUsed="1"/>
+    <w:lsdException w:name="Table Grid 2" w:semiHidden="1" w:unhideWhenUsed="1"/>
+    <w:lsdException w:name="Table Grid 3" w:semiHidden="1" w:unhideWhenUsed="1"/>
+    <w:lsdException w:name="Table Grid 4" w:semiHidden="1" w:unhideWhenUsed="1"/>
+    <w:lsdException w:name="Table Grid 5" w:semiHidden="1" w:unhideWhenUsed="1"/>
+    <w:lsdException w:name="Table Grid 6" w:semiHidden="1" w:unhideWhenUsed="1"/>
+    <w:lsdException w:name="Table Grid 7" w:semiHidden="1" w:unhideWhenUsed="1"/>
+    <w:lsdException w:name="Table Grid 8" w:semiHidden="1" w:unhideWhenUsed="1"/>
+    <w:lsdException w:name="Table List 1" w:semiHidden="1" w:unhideWhenUsed="1"/>
+    <w:lsdException w:name="Table List 2" w:semiHidden="1" w:unhideWhenUsed="1"/>
+    <w:lsdException w:name="Table List 3" w:semiHidden="1" w:unhideWhenUsed="1"/>
+    <w:lsdException w:name="Table List 4" w:semiHidden="1" w:unhideWhenUsed="1"/>
+    <w:lsdException w:name="Table List 5" w:semiHidden="1" w:unhideWhenUsed="1"/>
+    <w:lsdException w:name="Table List 6" w:semiHidden="1" w:unhideWhenUsed="1"/>
+    <w:lsdException w:name="Table List 7" w:semiHidden="1" w:unhideWhenUsed="1"/>
+    <w:lsdException w:name="Table List 8" w:semiHidden="1" w:unhideWhenUsed="1"/>
+    <w:lsdException w:name="Table 3D effects 1" w:semiHidden="1" w:unhideWhenUsed="1"/>
+    <w:lsdException w:name="Table 3D effects 2" w:semiHidden="1" w:unhideWhenUsed="1"/>
+    <w:lsdException w:name="Table 3D effects 3" w:semiHidden="1" w:unhideWhenUsed="1"/>
+    <w:lsdException w:name="Table Contemporary" w:semiHidden="1" w:unhideWhenUsed="1"/>
+    <w:lsdException w:name="Table Elegant" w:semiHidden="1" w:unhideWhenUsed="1"/>
+    <w:lsdException w:name="Table Professional" w:semiHidden="1" w:unhideWhenUsed="1"/>
+    <w:lsdException w:name="Table Subtle 1" w:semiHidden="1" w:unhideWhenUsed="1"/>
+    <w:lsdException w:name="Table Subtle 2" w:semiHidden="1" w:unhideWhenUsed="1"/>
+    <w:lsdException w:name="Table Web 1" w:semiHidden="1" w:unhideWhenUsed="1"/>
+    <w:lsdException w:name="Table Web 2" w:semiHidden="1" w:unhideWhenUsed="1"/>
+    <w:lsdException w:name="Table Web 3" w:semiHidden="1" w:unhideWhenUsed="1"/>
+    <w:lsdException w:name="Balloon Text" w:semiHidden="1" w:unhideWhenUsed="1"/>
+    <w:lsdException w:name="Table Grid" w:semiHidden="1" w:uiPriority="59" w:unhideWhenUsed="1"/>
+    <w:lsdException w:name="Table Theme" w:semiHidden="1" w:unhideWhenUsed="1"/>
+    <w:lsdException w:name="Placeholder Text" w:semiHidden="1"/>
+    <w:lsdException w:name="No Spacing" w:uiPriority="1" w:qFormat="1"/>
+    <w:lsdException w:name="Light Shading" w:uiPriority="60"/>
+    <w:lsdException w:name="Light List" w:uiPriority="61"/>
+    <w:lsdException w:name="Light Grid" w:uiPriority="62"/>
+    <w:lsdException w:name="Medium Shading 1" w:uiPriority="63"/>
+    <w:lsdException w:name="Medium Shading 2" w:uiPriority="64"/>
+    <w:lsdException w:name="Medium List 1" w:uiPriority="65"/>
+    <w:lsdException w:name="Medium List 2" w:uiPriority="66"/>
+    <w:lsdException w:name="Medium Grid 1" w:uiPriority="67"/>
+    <w:lsdException w:name="Medium Grid 2" w:uiPriority="68"/>
+    <w:lsdException w:name="Medium Grid 3" w:uiPriority="69"/>
+    <w:lsdException w:name="Dark List" w:uiPriority="70"/>
+    <w:lsdException w:name="Colorful Shading" w:uiPriority="71"/>
+    <w:lsdException w:name="Colorful List" w:uiPriority="72"/>
+    <w:lsdException w:name="Colorful Grid" w:uiPriority="73"/>
+    <w:lsdException w:name="Light Shading Accent 1" w:uiPriority="60"/>
+    <w:lsdException w:name="Light List Accent 1" w:uiPriority="61"/>
+    <w:lsdException w:name="Light Grid Accent 1" w:uiPriority="62"/>
+    <w:lsdException w:name="Medium Shading 1 Accent 1" w:uiPriority="63"/>
+    <w:lsdException w:name="Medium Shading 2 Accent 1" w:uiPriority="64"/>
+    <w:lsdException w:name="Medium List 1 Accent 1" w:uiPriority="65"/>
+    <w:lsdException w:name="Revision" w:semiHidden="1"/>
+    <w:lsdException w:name="List Paragraph" w:uiPriority="34" w:qFormat="1"/>
+    <w:lsdException w:name="Quote" w:uiPriority="29" w:qFormat="1"/>
+    <w:lsdException w:name="Intense Quote" w:uiPriority="30" w:qFormat="1"/>
+    <w:lsdException w:name="Medium List 2 Accent 1" w:uiPriority="66"/>
+    <w:lsdException w:name="Medium Grid 1 Accent 1" w:uiPriority="67"/>
+    <w:lsdException w:name="Medium Grid 2 Accent 1" w:uiPriority="68"/>
+    <w:lsdException w:name="Medium Grid 3 Accent 1" w:uiPriority="69"/>
+    <w:lsdException w:name="Dark List Accent 1" w:uiPriority="70"/>
+    <w:lsdException w:name="Colorful Shading Accent 1" w:uiPriority="71"/>
+    <w:lsdException w:name="Colorful List Accent 1" w:uiPriority="72"/>
+    <w:lsdException w:name="Colorful Grid Accent 1" w:uiPriority="73"/>
+    <w:lsdException w:name="Light Shading Accent 2" w:uiPriority="60"/>
+    <w:lsdException w:name="Light List Accent 2" w:uiPriority="61"/>
+    <w:lsdException w:name="Light Grid Accent 2" w:uiPriority="62"/>
+    <w:lsdException w:name="Medium Shading 1 Accent 2" w:uiPriority="63"/>
+    <w:lsdException w:name="Medium Shading 2 Accent 2" w:uiPriority="64"/>
+    <w:lsdException w:name="Medium List 1 Accent 2" w:uiPriority="65"/>
+    <w:lsdException w:name="Medium List 2 Accent 2" w:uiPriority="66"/>
+    <w:lsdException w:name="Medium Grid 1 Accent 2" w:uiPriority="67"/>
+    <w:lsdException w:name="Medium Grid 2 Accent 2" w:uiPriority="68"/>
+    <w:lsdException w:name="Medium Grid 3 Accent 2" w:uiPriority="69"/>
+    <w:lsdException w:name="Dark List Accent 2" w:uiPriority="70"/>
+    <w:lsdException w:name="Colorful Shading Accent 2" w:uiPriority="71"/>
+    <w:lsdException w:name="Colorful List Accent 2" w:uiPriority="72"/>
+    <w:lsdException w:name="Colorful Grid Accent 2" w:uiPriority="73"/>
+    <w:lsdException w:name="Light Shading Accent 3" w:uiPriority="60"/>
+    <w:lsdException w:name="Light List Accent 3" w:uiPriority="61"/>
+    <w:lsdException w:name="Light Grid Accent 3" w:uiPriority="62"/>
+    <w:lsdException w:name="Medium Shading 1 Accent 3" w:uiPriority="63"/>
+    <w:lsdException w:name="Medium Shading 2 Accent 3" w:uiPriority="64"/>
+    <w:lsdException w:name="Medium List 1 Accent 3" w:uiPriority="65"/>
+    <w:lsdException w:name="Medium List 2 Accent 3" w:uiPriority="66"/>
+    <w:lsdException w:name="Medium Grid 1 Accent 3" w:uiPriority="67"/>
+    <w:lsdException w:name="Medium Grid 2 Accent 3" w:uiPriority="68"/>
+    <w:lsdException w:name="Medium Grid 3 Accent 3" w:uiPriority="69"/>
+    <w:lsdException w:name="Dark List Accent 3" w:uiPriority="70"/>
+    <w:lsdException w:name="Colorful Shading Accent 3" w:uiPriority="71"/>
+    <w:lsdException w:name="Colorful List Accent 3" w:uiPriority="72"/>
+    <w:lsdException w:name="Colorful Grid Accent 3" w:uiPriority="73"/>
+    <w:lsdException w:name="Light Shading Accent 4" w:uiPriority="60"/>
+    <w:lsdException w:name="Light List Accent 4" w:uiPriority="61"/>
+    <w:lsdException w:name="Light Grid Accent 4" w:uiPriority="62"/>
+    <w:lsdException w:name="Medium Shading 1 Accent 4" w:uiPriority="63"/>
+    <w:lsdException w:name="Medium Shading 2 Accent 4" w:uiPriority="64"/>
+    <w:lsdException w:name="Medium List 1 Accent 4" w:uiPriority="65"/>
+    <w:lsdException w:name="Medium List 2 Accent 4" w:uiPriority="66"/>
+    <w:lsdException w:name="Medium Grid 1 Accent 4" w:uiPriority="67"/>
+    <w:lsdException w:name="Medium Grid 2 Accent 4" w:uiPriority="68"/>
+    <w:lsdException w:name="Medium Grid 3 Accent 4" w:uiPriority="69"/>
+    <w:lsdException w:name="Dark List Accent 4" w:uiPriority="70"/>
+    <w:lsdException w:name="Colorful Shading Accent 4" w:uiPriority="71"/>
+    <w:lsdException w:name="Colorful List Accent 4" w:uiPriority="72"/>
+    <w:lsdException w:name="Colorful Grid Accent 4" w:uiPriority="73"/>
+    <w:lsdException w:name="Light Shading Accent 5" w:uiPriority="60"/>
+    <w:lsdException w:name="Light List Accent 5" w:uiPriority="61"/>
+    <w:lsdException w:name="Light Grid Accent 5" w:uiPriority="62"/>
+    <w:lsdException w:name="Medium Shading 1 Accent 5" w:uiPriority="63"/>
+    <w:lsdException w:name="Medium Shading 2 Accent 5" w:uiPriority="64"/>
+    <w:lsdException w:name="Medium List 1 Accent 5" w:uiPriority="65"/>
+    <w:lsdException w:name="Medium List 2 Accent 5" w:uiPriority="66"/>
+    <w:lsdException w:name="Medium Grid 1 Accent 5" w:uiPriority="67"/>
+    <w:lsdException w:name="Medium Grid 2 Accent 5" w:uiPriority="68"/>
+    <w:lsdException w:name="Medium Grid 3 Accent 5" w:uiPriority="69"/>
+    <w:lsdException w:name="Dark List Accent 5" w:uiPriority="70"/>
+    <w:lsdException w:name="Colorful Shading Accent 5" w:uiPriority="71"/>
+    <w:lsdException w:name="Colorful List Accent 5" w:uiPriority="72"/>
+    <w:lsdException w:name="Colorful Grid Accent 5" w:uiPriority="73"/>
+    <w:lsdException w:name="Light Shading Accent 6" w:uiPriority="60"/>
+    <w:lsdException w:name="Light List Accent 6" w:uiPriority="61"/>
+    <w:lsdException w:name="Light Grid Accent 6" w:uiPriority="62"/>
+    <w:lsdException w:name="Medium Shading 1 Accent 6" w:uiPriority="63"/>
+    <w:lsdException w:name="Medium Shading 2 Accent 6" w:uiPriority="64"/>
+    <w:lsdException w:name="Medium List 1 Accent 6" w:uiPriority="65"/>
+    <w:lsdException w:name="Medium List 2 Accent 6" w:uiPriority="66"/>
+    <w:lsdException w:name="Medium Grid 1 Accent 6" w:uiPriority="67"/>
+    <w:lsdException w:name="Medium Grid 2 Accent 6" w:uiPriority="68"/>
+    <w:lsdException w:name="Medium Grid 3 Accent 6" w:uiPriority="69"/>
+    <w:lsdException w:name="Dark List Accent 6" w:uiPriority="70"/>
+    <w:lsdException w:name="Colorful Shading Accent 6" w:uiPriority="71"/>
+    <w:lsdException w:name="Colorful List Accent 6" w:uiPriority="72"/>
+    <w:lsdException w:name="Colorful Grid Accent 6" w:uiPriority="73"/>
+    <w:lsdException w:name="Subtle Emphasis" w:uiPriority="19" w:qFormat="1"/>
+    <w:lsdException w:name="Intense Emphasis" w:uiPriority="21" w:qFormat="1"/>
+    <w:lsdException w:name="Subtle Reference" w:uiPriority="31" w:qFormat="1"/>
+    <w:lsdException w:name="Intense Reference" w:uiPriority="32" w:qFormat="1"/>
+    <w:lsdException w:name="Book Title" w:uiPriority="33" w:qFormat="1"/>
+    <w:lsdException w:name="Bibliography" w:semiHidden="1" w:uiPriority="37" w:unhideWhenUsed="1"/>
+    <w:lsdException w:name="TOC Heading" w:semiHidden="1" w:uiPriority="39" w:unhideWhenUsed="1" w:qFormat="1"/>
+    <w:lsdException w:name="Plain Table 1" w:uiPriority="41"/>
+    <w:lsdException w:name="Plain Table 2" w:uiPriority="42"/>
+    <w:lsdException w:name="Plain Table 3" w:uiPriority="43"/>
+    <w:lsdException w:name="Plain Table 4" w:uiPriority="44"/>
+    <w:lsdException w:name="Plain Table 5" w:uiPriority="45"/>
+    <w:lsdException w:name="Grid Table Light" w:uiPriority="40"/>
+    <w:lsdException w:name="Grid Table 1 Light" w:uiPriority="46"/>
+    <w:lsdException w:name="Grid Table 2" w:uiPriority="47"/>
+    <w:lsdException w:name="Grid Table 3" w:uiPriority="48"/>
+    <w:lsdException w:name="Grid Table 4" w:uiPriority="49"/>
+    <w:lsdException w:name="Grid Table 5 Dark" w:uiPriority="50"/>
+    <w:lsdException w:name="Grid Table 6 Colorful" w:uiPriority="51"/>
+    <w:lsdException w:name="Grid Table 7 Colorful" w:uiPriority="52"/>
+    <w:lsdException w:name="Grid Table 1 Light Accent 1" w:uiPriority="46"/>
+    <w:lsdException w:name="Grid Table 2 Accent 1" w:uiPriority="47"/>
+    <w:lsdException w:name="Grid Table 3 Accent 1" w:uiPriority="48"/>
+    <w:lsdException w:name="Grid Table 4 Accent 1" w:uiPriority="49"/>
+    <w:lsdException w:name="Grid Table 5 Dark Accent 1" w:uiPriority="50"/>
+    <w:lsdException w:name="Grid Table 6 Colorful Accent 1" w:uiPriority="51"/>
+    <w:lsdException w:name="Grid Table 7 Colorful Accent 1" w:uiPriority="52"/>
+    <w:lsdException w:name="Grid Table 1 Light Accent 2" w:uiPriority="46"/>
+    <w:lsdException w:name="Grid Table 2 Accent 2" w:uiPriority="47"/>
+    <w:lsdException w:name="Grid Table 3 Accent 2" w:uiPriority="48"/>
+    <w:lsdException w:name="Grid Table 4 Accent 2" w:uiPriority="49"/>
+    <w:lsdException w:name="Grid Table 5 Dark Accent 2" w:uiPriority="50"/>
+    <w:lsdException w:name="Grid Table 6 Colorful Accent 2" w:uiPriority="51"/>
+    <w:lsdException w:name="Grid Table 7 Colorful Accent 2" w:uiPriority="52"/>
+    <w:lsdException w:name="Grid Table 1 Light Accent 3" w:uiPriority="46"/>
+    <w:lsdException w:name="Grid Table 2 Accent 3" w:uiPriority="47"/>
+    <w:lsdException w:name="Grid Table 3 Accent 3" w:uiPriority="48"/>
+    <w:lsdException w:name="Grid Table 4 Accent 3" w:uiPriority="49"/>
+    <w:lsdException w:name="Grid Table 5 Dark Accent 3" w:uiPriority="50"/>
+    <w:lsdException w:name="Grid Table 6 Colorful Accent 3" w:uiPriority="51"/>
+    <w:lsdException w:name="Grid Table 7 Colorful Accent 3" w:uiPriority="52"/>
+    <w:lsdException w:name="Grid Table 1 Light Accent 4" w:uiPriority="46"/>
+    <w:lsdException w:name="Grid Table 2 Accent 4" w:uiPriority="47"/>
+    <w:lsdException w:name="Grid Table 3 Accent 4" w:uiPriority="48"/>
+    <w:lsdException w:name="Grid Table 4 Accent 4" w:uiPriority="49"/>
+    <w:lsdException w:name="Grid Table 5 Dark Accent 4" w:uiPriority="50"/>
+    <w:lsdException w:name="Grid Table 6 Colorful Accent 4" w:uiPriority="51"/>
+    <w:lsdException w:name="Grid Table 7 Colorful Accent 4" w:uiPriority="52"/>
+    <w:lsdException w:name="Grid Table 1 Light Accent 5" w:uiPriority="46"/>
+    <w:lsdException w:name="Grid Table 2 Accent 5" w:uiPriority="47"/>
+    <w:lsdException w:name="Grid Table 3 Accent 5" w:uiPriority="48"/>
+    <w:lsdException w:name="Grid Table 4 Accent 5" w:uiPriority="49"/>
+    <w:lsdException w:name="Grid Table 5 Dark Accent 5" w:uiPriority="50"/>
+    <w:lsdException w:name="Grid Table 6 Colorful Accent 5" w:uiPriority="51"/>
+    <w:lsdException w:name="Grid Table 7 Colorful Accent 5" w:uiPriority="52"/>
+    <w:lsdException w:name="Grid Table 1 Light Accent 6" w:uiPriority="46"/>
+    <w:lsdException w:name="Grid Table 2 Accent 6" w:uiPriority="47"/>
+    <w:lsdException w:name="Grid Table 3 Accent 6" w:uiPriority="48"/>
+    <w:lsdException w:name="Grid Table 4 Accent 6" w:uiPriority="49"/>
+    <w:lsdException w:name="Grid Table 5 Dark Accent 6" w:uiPriority="50"/>
+    <w:lsdException w:name="Grid Table 6 Colorful Accent 6" w:uiPriority="51"/>
+    <w:lsdException w:name="Grid Table 7 Colorful Accent 6" w:uiPriority="52"/>
+    <w:lsdException w:name="List Table 1 Light" w:uiPriority="46"/>
+    <w:lsdException w:name="List Table 2" w:uiPriority="47"/>
+    <w:lsdException w:name="List Table 3" w:uiPriority="48"/>
+    <w:lsdException w:name="List Table 4" w:uiPriority="49"/>
+    <w:lsdException w:name="List Table 5 Dark" w:uiPriority="50"/>
+    <w:lsdException w:name="List Table 6 Colorful" w:uiPriority="51"/>
+    <w:lsdException w:name="List Table 7 Colorful" w:uiPriority="52"/>
+    <w:lsdException w:name="List Table 1 Light Accent 1" w:uiPriority="46"/>
+    <w:lsdException w:name="List Table 2 Accent 1" w:uiPriority="47"/>
+    <w:lsdException w:name="List Table 3 Accent 1" w:uiPriority="48"/>
+    <w:lsdException w:name="List Table 4 Accent 1" w:uiPriority="49"/>
+    <w:lsdException w:name="List Table 5 Dark Accent 1" w:uiPriority="50"/>
+    <w:lsdException w:name="List Table 6 Colorful Accent 1" w:uiPriority="51"/>
+    <w:lsdException w:name="List Table 7 Colorful Accent 1" w:uiPriority="52"/>
+    <w:lsdException w:name="List Table 1 Light Accent 2" w:uiPriority="46"/>
+    <w:lsdException w:name="List Table 2 Accent 2" w:uiPriority="47"/>
+    <w:lsdException w:name="List Table 3 Accent 2" w:uiPriority="48"/>
+    <w:lsdException w:name="List Table 4 Accent 2" w:uiPriority="49"/>
+    <w:lsdException w:name="List Table 5 Dark Accent 2" w:uiPriority="50"/>
+    <w:lsdException w:name="List Table 6 Colorful Accent 2" w:uiPriority="51"/>
+    <w:lsdException w:name="List Table 7 Colorful Accent 2" w:uiPriority="52"/>
+    <w:lsdException w:name="List Table 1 Light Accent 3" w:uiPriority="46"/>
+    <w:lsdException w:name="List Table 2 Accent 3" w:uiPriority="47"/>
+    <w:lsdException w:name="List Table 3 Accent 3" w:uiPriority="48"/>
+    <w:lsdException w:name="List Table 4 Accent 3" w:uiPriority="49"/>
+    <w:lsdException w:name="List Table 5 Dark Accent 3" w:uiPriority="50"/>
+    <w:lsdException w:name="List Table 6 Colorful Accent 3" w:uiPriority="51"/>
+    <w:lsdException w:name="List Table 7 Colorful Accent 3" w:uiPriority="52"/>
+    <w:lsdException w:name="List Table 1 Light Accent 4" w:uiPriority="46"/>
+    <w:lsdException w:name="List Table 2 Accent 4" w:uiPriority="47"/>
+    <w:lsdException w:name="List Table 3 Accent 4" w:uiPriority="48"/>
+    <w:lsdException w:name="List Table 4 Accent 4" w:uiPriority="49"/>
+    <w:lsdException w:name="List Table 5 Dark Accent 4" w:uiPriority="50"/>
+    <w:lsdException w:name="List Table 6 Colorful Accent 4" w:uiPriority="51"/>
+    <w:lsdException w:name="List Table 7 Colorful Accent 4" w:uiPriority="52"/>
+    <w:lsdException w:name="List Table 1 Light Accent 5" w:uiPriority="46"/>
+    <w:lsdException w:name="List Table 2 Accent 5" w:uiPriority="47"/>
+    <w:lsdException w:name="List Table 3 Accent 5" w:uiPriority="48"/>
+    <w:lsdException w:name="List Table 4 Accent 5" w:uiPriority="49"/>
+    <w:lsdException w:name="List Table 5 Dark Accent 5" w:uiPriority="50"/>
+    <w:lsdException w:name="List Table 6 Colorful Accent 5" w:uiPriority="51"/>
+    <w:lsdException w:name="List Table 7 Colorful Accent 5" w:uiPriority="52"/>
+    <w:lsdException w:name="List Table 1 Light Accent 6" w:uiPriority="46"/>
+    <w:lsdException w:name="List Table 2 Accent 6" w:uiPriority="47"/>
+    <w:lsdException w:name="List Table 3 Accent 6" w:uiPriority="48"/>
+    <w:lsdException w:name="List Table 4 Accent 6" w:uiPriority="49"/>
+    <w:lsdException w:name="List Table 5 Dark Accent 6" w:uiPriority="50"/>
+    <w:lsdException w:name="List Table 6 Colorful Accent 6" w:uiPriority="51"/>
+    <w:lsdException w:name="List Table 7 Colorful Accent 6" w:uiPriority="52"/>
+    <w:lsdException w:name="Mention" w:semiHidden="1" w:unhideWhenUsed="1"/>
+    <w:lsdException w:name="Smart Hyperlink" w:semiHidden="1" w:unhideWhenUsed="1"/>
+    <w:lsdException w:name="Hashtag" w:semiHidden="1" w:unhideWhenUsed="1"/>
+    <w:lsdException w:name="Unresolved Mention" w:semiHidden="1" w:unhideWhenUsed="1"/>
   </w:latentStyles>
-  <w:style w:type="paragraph" w:default="1" w:styleId="Normln">
+  <w:style w:type="paragraph" w:default="1" w:styleId="Normal">
     <w:name w:val="Normal"/>
     <w:qFormat/>
   </w:style>
-  <w:style w:type="character" w:default="1" w:styleId="Standardnpsmoodstavce">
+  <w:style w:type="character" w:default="1" w:styleId="DefaultParagraphFont">
     <w:name w:val="Default Paragraph Font"/>
     <w:uiPriority w:val="1"/>
     <w:semiHidden/>
     <w:unhideWhenUsed/>
   </w:style>
-  <w:style w:type="table" w:default="1" w:styleId="Normlntabulka">
+  <w:style w:type="table" w:default="1" w:styleId="TableNormal">
     <w:name w:val="Normal Table"/>
     <w:uiPriority w:val="99"/>
     <w:semiHidden/>
     <w:unhideWhenUsed/>
-    <w:qFormat/>
     <w:tblPr>
       <w:tblInd w:w="0" w:type="dxa"/>
       <w:tblCellMar>
@@ -5131,7 +5678,7 @@
       </w:tblCellMar>
     </w:tblPr>
   </w:style>
-  <w:style w:type="numbering" w:default="1" w:styleId="Bezseznamu">
+  <w:style w:type="numbering" w:default="1" w:styleId="NoList">
     <w:name w:val="No List"/>
     <w:uiPriority w:val="99"/>
     <w:semiHidden/>
@@ -5189,7 +5736,7 @@
 </file>
 
 <file path=word/glossary/webSettings.xml><?xml version="1.0" encoding="utf-8"?>
-<w:webSettings xmlns:r="http://schemas.openxmlformats.org/officeDocument/2006/relationships" xmlns:w="http://schemas.openxmlformats.org/wordprocessingml/2006/main">
+<w:webSettings xmlns:mc="http://schemas.openxmlformats.org/markup-compatibility/2006" xmlns:r="http://schemas.openxmlformats.org/officeDocument/2006/relationships" xmlns:w="http://schemas.openxmlformats.org/wordprocessingml/2006/main" xmlns:w14="http://schemas.microsoft.com/office/word/2010/wordml" xmlns:w15="http://schemas.microsoft.com/office/word/2012/wordml" xmlns:w16cid="http://schemas.microsoft.com/office/word/2016/wordml/cid" xmlns:w16se="http://schemas.microsoft.com/office/word/2015/wordml/symex" mc:Ignorable="w14 w15 w16se w16cid">
   <w:optimizeForBrowser/>
 </w:webSettings>
 </file>
@@ -5482,7 +6029,7 @@
 </file>
 
 <file path=customXml/itemProps1.xml><?xml version="1.0" encoding="utf-8"?>
-<ds:datastoreItem xmlns:ds="http://schemas.openxmlformats.org/officeDocument/2006/customXml" ds:itemID="{3562096E-D910-4BC9-AA8D-E1799D573100}">
+<ds:datastoreItem xmlns:ds="http://schemas.openxmlformats.org/officeDocument/2006/customXml" ds:itemID="{C03592B0-8FA3-485E-80D7-CA2D93F9B52A}">
   <ds:schemaRefs>
     <ds:schemaRef ds:uri="http://schemas.openxmlformats.org/officeDocument/2006/bibliography"/>
   </ds:schemaRefs>

</xml_diff>

<commit_message>
Resolved #1 - Added remaining activities list
+ improved formatting because none of you, apparently knows how to style their lists! Freaking MS Word users!
</commit_message>
<xml_diff>
--- a/dokumentace.docx
+++ b/dokumentace.docx
@@ -1,6 +1,6 @@
 
 <file path=word/document.xml><?xml version="1.0" encoding="utf-8"?>
-<w:document xmlns:wpc="http://schemas.microsoft.com/office/word/2010/wordprocessingCanvas" xmlns:cx="http://schemas.microsoft.com/office/drawing/2014/chartex" xmlns:cx1="http://schemas.microsoft.com/office/drawing/2015/9/8/chartex" xmlns:cx2="http://schemas.microsoft.com/office/drawing/2015/10/21/chartex" xmlns:cx3="http://schemas.microsoft.com/office/drawing/2016/5/9/chartex" xmlns:cx4="http://schemas.microsoft.com/office/drawing/2016/5/10/chartex" xmlns:cx5="http://schemas.microsoft.com/office/drawing/2016/5/11/chartex" xmlns:cx6="http://schemas.microsoft.com/office/drawing/2016/5/12/chartex" xmlns:cx7="http://schemas.microsoft.com/office/drawing/2016/5/13/chartex" xmlns:cx8="http://schemas.microsoft.com/office/drawing/2016/5/14/chartex" xmlns:mc="http://schemas.openxmlformats.org/markup-compatibility/2006" xmlns:aink="http://schemas.microsoft.com/office/drawing/2016/ink" xmlns:am3d="http://schemas.microsoft.com/office/drawing/2017/model3d" xmlns:o="urn:schemas-microsoft-com:office:office" xmlns:r="http://schemas.openxmlformats.org/officeDocument/2006/relationships" xmlns:m="http://schemas.openxmlformats.org/officeDocument/2006/math" xmlns:v="urn:schemas-microsoft-com:vml" xmlns:wp14="http://schemas.microsoft.com/office/word/2010/wordprocessingDrawing" xmlns:wp="http://schemas.openxmlformats.org/drawingml/2006/wordprocessingDrawing" xmlns:w10="urn:schemas-microsoft-com:office:word" xmlns:w="http://schemas.openxmlformats.org/wordprocessingml/2006/main" xmlns:w14="http://schemas.microsoft.com/office/word/2010/wordml" xmlns:w15="http://schemas.microsoft.com/office/word/2012/wordml" xmlns:w16cid="http://schemas.microsoft.com/office/word/2016/wordml/cid" xmlns:w16se="http://schemas.microsoft.com/office/word/2015/wordml/symex" xmlns:wpg="http://schemas.microsoft.com/office/word/2010/wordprocessingGroup" xmlns:wpi="http://schemas.microsoft.com/office/word/2010/wordprocessingInk" xmlns:wne="http://schemas.microsoft.com/office/word/2006/wordml" xmlns:wps="http://schemas.microsoft.com/office/word/2010/wordprocessingShape" mc:Ignorable="w14 w15 w16se w16cid wp14">
+<w:document xmlns:ve="http://schemas.openxmlformats.org/markup-compatibility/2006" xmlns:o="urn:schemas-microsoft-com:office:office" xmlns:r="http://schemas.openxmlformats.org/officeDocument/2006/relationships" xmlns:m="http://schemas.openxmlformats.org/officeDocument/2006/math" xmlns:v="urn:schemas-microsoft-com:vml" xmlns:wp="http://schemas.openxmlformats.org/drawingml/2006/wordprocessingDrawing" xmlns:w10="urn:schemas-microsoft-com:office:word" xmlns:w="http://schemas.openxmlformats.org/wordprocessingml/2006/main" xmlns:wne="http://schemas.microsoft.com/office/word/2006/wordml">
   <w:body>
     <w:sdt>
       <w:sdtPr>
@@ -30,7 +30,7 @@
           <w:tblPr>
             <w:tblW w:w="5175" w:type="pct"/>
             <w:jc w:val="center"/>
-            <w:tblLook w:val="04A0" w:firstRow="1" w:lastRow="0" w:firstColumn="1" w:lastColumn="0" w:noHBand="0" w:noVBand="1"/>
+            <w:tblLook w:val="04A0"/>
           </w:tblPr>
           <w:tblGrid>
             <w:gridCol w:w="9613"/>
@@ -74,7 +74,7 @@
                   </w:tcPr>
                   <w:p>
                     <w:pPr>
-                      <w:pStyle w:val="NoSpacing"/>
+                      <w:pStyle w:val="Bezmezer"/>
                       <w:jc w:val="center"/>
                       <w:rPr>
                         <w:rFonts w:asciiTheme="majorHAnsi" w:eastAsiaTheme="majorEastAsia" w:hAnsiTheme="majorHAnsi" w:cstheme="majorBidi"/>
@@ -107,7 +107,7 @@
               </w:tcPr>
               <w:p>
                 <w:pPr>
-                  <w:pStyle w:val="NoSpacing"/>
+                  <w:pStyle w:val="Bezmezer"/>
                   <w:jc w:val="center"/>
                 </w:pPr>
               </w:p>
@@ -125,7 +125,7 @@
               </w:tcPr>
               <w:p>
                 <w:pPr>
-                  <w:pStyle w:val="NoSpacing"/>
+                  <w:pStyle w:val="Bezmezer"/>
                   <w:jc w:val="center"/>
                   <w:rPr>
                     <w:b/>
@@ -147,7 +147,7 @@
               </w:tcPr>
               <w:p>
                 <w:pPr>
-                  <w:pStyle w:val="NoSpacing"/>
+                  <w:pStyle w:val="Bezmezer"/>
                   <w:jc w:val="center"/>
                   <w:rPr>
                     <w:b/>
@@ -237,7 +237,6 @@
               <w:dataBinding w:prefixMappings="xmlns:ns0='http://schemas.openxmlformats.org/package/2006/metadata/core-properties' xmlns:ns1='http://purl.org/dc/elements/1.1/'" w:xpath="/ns0:coreProperties[1]/ns1:subject[1]" w:storeItemID="{6C3C8BC8-F283-45AE-878A-BAB7291924A1}"/>
               <w:text/>
             </w:sdtPr>
-            <w:sdtEndPr/>
             <w:sdtContent>
               <w:r>
                 <w:rPr>
@@ -261,7 +260,7 @@
           <w:tblPr>
             <w:tblpPr w:leftFromText="187" w:rightFromText="187" w:vertAnchor="page" w:horzAnchor="margin" w:tblpY="13885"/>
             <w:tblW w:w="5000" w:type="pct"/>
-            <w:tblLook w:val="04A0" w:firstRow="1" w:lastRow="0" w:firstColumn="1" w:lastColumn="0" w:noHBand="0" w:noVBand="1"/>
+            <w:tblLook w:val="04A0"/>
           </w:tblPr>
           <w:tblGrid>
             <w:gridCol w:w="9288"/>
@@ -273,7 +272,7 @@
               </w:tcPr>
               <w:p>
                 <w:pPr>
-                  <w:pStyle w:val="NoSpacing"/>
+                  <w:pStyle w:val="Bezmezer"/>
                   <w:rPr>
                     <w:rFonts w:asciiTheme="majorHAnsi" w:hAnsiTheme="majorHAnsi"/>
                     <w:sz w:val="28"/>
@@ -289,7 +288,7 @@
               </w:p>
               <w:p>
                 <w:pPr>
-                  <w:pStyle w:val="NoSpacing"/>
+                  <w:pStyle w:val="Bezmezer"/>
                   <w:jc w:val="right"/>
                   <w:rPr>
                     <w:rFonts w:asciiTheme="majorHAnsi" w:hAnsiTheme="majorHAnsi"/>
@@ -306,7 +305,7 @@
               </w:p>
               <w:p>
                 <w:pPr>
-                  <w:pStyle w:val="NoSpacing"/>
+                  <w:pStyle w:val="Bezmezer"/>
                   <w:jc w:val="right"/>
                   <w:rPr>
                     <w:rFonts w:asciiTheme="majorHAnsi" w:hAnsiTheme="majorHAnsi"/>
@@ -323,7 +322,7 @@
               </w:p>
               <w:p>
                 <w:pPr>
-                  <w:pStyle w:val="NoSpacing"/>
+                  <w:pStyle w:val="Bezmezer"/>
                   <w:jc w:val="right"/>
                   <w:rPr>
                     <w:rFonts w:asciiTheme="majorHAnsi" w:hAnsiTheme="majorHAnsi"/>
@@ -347,7 +346,7 @@
               </w:tcPr>
               <w:p>
                 <w:pPr>
-                  <w:pStyle w:val="NoSpacing"/>
+                  <w:pStyle w:val="Bezmezer"/>
                 </w:pPr>
               </w:p>
             </w:tc>
@@ -359,7 +358,7 @@
               </w:tcPr>
               <w:p>
                 <w:pPr>
-                  <w:pStyle w:val="NoSpacing"/>
+                  <w:pStyle w:val="Bezmezer"/>
                 </w:pPr>
               </w:p>
             </w:tc>
@@ -384,7 +383,6 @@
               <w:dataBinding w:prefixMappings="xmlns:ns0='http://schemas.openxmlformats.org/package/2006/metadata/core-properties' xmlns:ns1='http://purl.org/dc/elements/1.1/'" w:xpath="/ns0:coreProperties[1]/ns1:title[1]" w:storeItemID="{6C3C8BC8-F283-45AE-878A-BAB7291924A1}"/>
               <w:text/>
             </w:sdtPr>
-            <w:sdtEndPr/>
             <w:sdtContent>
               <w:r>
                 <w:rPr>
@@ -407,12 +405,12 @@
         </w:p>
         <w:p>
           <w:pPr>
-            <w:pStyle w:val="Heading1"/>
-          </w:pPr>
-        </w:p>
-        <w:p>
-          <w:pPr>
-            <w:pStyle w:val="Heading1"/>
+            <w:pStyle w:val="Nadpis1"/>
+          </w:pPr>
+        </w:p>
+        <w:p>
+          <w:pPr>
+            <w:pStyle w:val="Nadpis1"/>
           </w:pPr>
           <w:r>
             <w:t>1</w:t>
@@ -495,23 +493,7 @@
               <w:color w:val="000000"/>
               <w:szCs w:val="24"/>
             </w:rPr>
-            <w:t xml:space="preserve"> si </w:t>
-          </w:r>
-          <w:proofErr w:type="gramStart"/>
-          <w:r>
-            <w:rPr>
-              <w:color w:val="000000"/>
-              <w:szCs w:val="24"/>
-            </w:rPr>
-            <w:t>spočítali</w:t>
-          </w:r>
-          <w:proofErr w:type="gramEnd"/>
-          <w:r>
-            <w:rPr>
-              <w:color w:val="000000"/>
-              <w:szCs w:val="24"/>
-            </w:rPr>
-            <w:t xml:space="preserve"> kolik nás stálo právě toto „bydlení“, tak určitě dojdeme k nezanedbatelné </w:t>
+            <w:t xml:space="preserve"> si spočítali kolik nás stálo právě toto „bydlení“, tak určitě dojdeme k nezanedbatelné </w:t>
           </w:r>
           <w:r>
             <w:rPr>
@@ -655,12 +637,12 @@
         </w:p>
         <w:p>
           <w:pPr>
-            <w:pStyle w:val="Heading1"/>
-          </w:pPr>
-        </w:p>
-        <w:p>
-          <w:pPr>
-            <w:pStyle w:val="Heading1"/>
+            <w:pStyle w:val="Nadpis1"/>
+          </w:pPr>
+        </w:p>
+        <w:p>
+          <w:pPr>
+            <w:pStyle w:val="Nadpis1"/>
           </w:pPr>
           <w:r>
             <w:t>2</w:t>
@@ -706,7 +688,7 @@
         </w:p>
         <w:p>
           <w:pPr>
-            <w:pStyle w:val="ListParagraph"/>
+            <w:pStyle w:val="Odstavecseseznamem"/>
             <w:numPr>
               <w:ilvl w:val="0"/>
               <w:numId w:val="1"/>
@@ -725,7 +707,7 @@
         </w:p>
         <w:p>
           <w:pPr>
-            <w:pStyle w:val="ListParagraph"/>
+            <w:pStyle w:val="Odstavecseseznamem"/>
             <w:numPr>
               <w:ilvl w:val="0"/>
               <w:numId w:val="1"/>
@@ -739,12 +721,18 @@
             <w:rPr>
               <w:szCs w:val="24"/>
             </w:rPr>
-            <w:t>Průzkum trhu,</w:t>
-          </w:r>
-        </w:p>
-        <w:p>
-          <w:pPr>
-            <w:pStyle w:val="ListParagraph"/>
+            <w:t>p</w:t>
+          </w:r>
+          <w:r>
+            <w:rPr>
+              <w:szCs w:val="24"/>
+            </w:rPr>
+            <w:t>růzkum trhu,</w:t>
+          </w:r>
+        </w:p>
+        <w:p>
+          <w:pPr>
+            <w:pStyle w:val="Odstavecseseznamem"/>
             <w:numPr>
               <w:ilvl w:val="0"/>
               <w:numId w:val="1"/>
@@ -758,12 +746,18 @@
             <w:rPr>
               <w:szCs w:val="24"/>
             </w:rPr>
-            <w:t>Prohlídky bytů,</w:t>
-          </w:r>
-        </w:p>
-        <w:p>
-          <w:pPr>
-            <w:pStyle w:val="ListParagraph"/>
+            <w:t>p</w:t>
+          </w:r>
+          <w:r>
+            <w:rPr>
+              <w:szCs w:val="24"/>
+            </w:rPr>
+            <w:t>rohlídky bytů,</w:t>
+          </w:r>
+        </w:p>
+        <w:p>
+          <w:pPr>
+            <w:pStyle w:val="Odstavecseseznamem"/>
             <w:numPr>
               <w:ilvl w:val="0"/>
               <w:numId w:val="1"/>
@@ -777,12 +771,18 @@
             <w:rPr>
               <w:szCs w:val="24"/>
             </w:rPr>
-            <w:t>Rozhodování o koupi bytu,</w:t>
-          </w:r>
-        </w:p>
-        <w:p>
-          <w:pPr>
-            <w:pStyle w:val="ListParagraph"/>
+            <w:t>r</w:t>
+          </w:r>
+          <w:r>
+            <w:rPr>
+              <w:szCs w:val="24"/>
+            </w:rPr>
+            <w:t>ozhodování o koupi bytu,</w:t>
+          </w:r>
+        </w:p>
+        <w:p>
+          <w:pPr>
+            <w:pStyle w:val="Odstavecseseznamem"/>
             <w:numPr>
               <w:ilvl w:val="0"/>
               <w:numId w:val="1"/>
@@ -796,12 +796,18 @@
             <w:rPr>
               <w:szCs w:val="24"/>
             </w:rPr>
-            <w:t>Samotná koupě bytu,</w:t>
-          </w:r>
-        </w:p>
-        <w:p>
-          <w:pPr>
-            <w:pStyle w:val="ListParagraph"/>
+            <w:t>s</w:t>
+          </w:r>
+          <w:r>
+            <w:rPr>
+              <w:szCs w:val="24"/>
+            </w:rPr>
+            <w:t>amotná koupě bytu,</w:t>
+          </w:r>
+        </w:p>
+        <w:p>
+          <w:pPr>
+            <w:pStyle w:val="Odstavecseseznamem"/>
             <w:numPr>
               <w:ilvl w:val="0"/>
               <w:numId w:val="1"/>
@@ -815,12 +821,18 @@
             <w:rPr>
               <w:szCs w:val="24"/>
             </w:rPr>
-            <w:t>Převzetí bytu,</w:t>
-          </w:r>
-        </w:p>
-        <w:p>
-          <w:pPr>
-            <w:pStyle w:val="ListParagraph"/>
+            <w:t>p</w:t>
+          </w:r>
+          <w:r>
+            <w:rPr>
+              <w:szCs w:val="24"/>
+            </w:rPr>
+            <w:t>řevzetí bytu,</w:t>
+          </w:r>
+        </w:p>
+        <w:p>
+          <w:pPr>
+            <w:pStyle w:val="Odstavecseseznamem"/>
             <w:numPr>
               <w:ilvl w:val="0"/>
               <w:numId w:val="1"/>
@@ -834,7 +846,13 @@
             <w:rPr>
               <w:szCs w:val="24"/>
             </w:rPr>
-            <w:t>Zajištění bytu.</w:t>
+            <w:t>z</w:t>
+          </w:r>
+          <w:r>
+            <w:rPr>
+              <w:szCs w:val="24"/>
+            </w:rPr>
+            <w:t>ajištění bytu.</w:t>
           </w:r>
         </w:p>
         <w:p>
@@ -907,7 +925,7 @@
         </w:p>
         <w:p>
           <w:pPr>
-            <w:pStyle w:val="ListParagraph"/>
+            <w:pStyle w:val="Odstavecseseznamem"/>
             <w:numPr>
               <w:ilvl w:val="0"/>
               <w:numId w:val="3"/>
@@ -923,10 +941,16 @@
             </w:rPr>
             <w:t>Stanovení cenové relace</w:t>
           </w:r>
-        </w:p>
-        <w:p>
-          <w:pPr>
-            <w:pStyle w:val="ListParagraph"/>
+          <w:r>
+            <w:rPr>
+              <w:szCs w:val="24"/>
+            </w:rPr>
+            <w:t>.</w:t>
+          </w:r>
+        </w:p>
+        <w:p>
+          <w:pPr>
+            <w:pStyle w:val="Odstavecseseznamem"/>
             <w:numPr>
               <w:ilvl w:val="0"/>
               <w:numId w:val="3"/>
@@ -942,10 +966,16 @@
             </w:rPr>
             <w:t>Stanovení lokality bytu</w:t>
           </w:r>
-        </w:p>
-        <w:p>
-          <w:pPr>
-            <w:pStyle w:val="ListParagraph"/>
+          <w:r>
+            <w:rPr>
+              <w:szCs w:val="24"/>
+            </w:rPr>
+            <w:t>.</w:t>
+          </w:r>
+        </w:p>
+        <w:p>
+          <w:pPr>
+            <w:pStyle w:val="Odstavecseseznamem"/>
             <w:numPr>
               <w:ilvl w:val="0"/>
               <w:numId w:val="3"/>
@@ -961,10 +991,16 @@
             </w:rPr>
             <w:t>Stanovení typu objektu</w:t>
           </w:r>
-        </w:p>
-        <w:p>
-          <w:pPr>
-            <w:pStyle w:val="ListParagraph"/>
+          <w:r>
+            <w:rPr>
+              <w:szCs w:val="24"/>
+            </w:rPr>
+            <w:t>.</w:t>
+          </w:r>
+        </w:p>
+        <w:p>
+          <w:pPr>
+            <w:pStyle w:val="Odstavecseseznamem"/>
             <w:numPr>
               <w:ilvl w:val="0"/>
               <w:numId w:val="3"/>
@@ -980,10 +1016,16 @@
             </w:rPr>
             <w:t>Stanovení nároků na zachovalost objektu</w:t>
           </w:r>
-        </w:p>
-        <w:p>
-          <w:pPr>
-            <w:pStyle w:val="ListParagraph"/>
+          <w:r>
+            <w:rPr>
+              <w:szCs w:val="24"/>
+            </w:rPr>
+            <w:t>.</w:t>
+          </w:r>
+        </w:p>
+        <w:p>
+          <w:pPr>
+            <w:pStyle w:val="Odstavecseseznamem"/>
             <w:numPr>
               <w:ilvl w:val="0"/>
               <w:numId w:val="3"/>
@@ -999,10 +1041,16 @@
             </w:rPr>
             <w:t>Stanovení nároků na vybavení bytu</w:t>
           </w:r>
-        </w:p>
-        <w:p>
-          <w:pPr>
-            <w:pStyle w:val="ListParagraph"/>
+          <w:r>
+            <w:rPr>
+              <w:szCs w:val="24"/>
+            </w:rPr>
+            <w:t>.</w:t>
+          </w:r>
+        </w:p>
+        <w:p>
+          <w:pPr>
+            <w:pStyle w:val="Odstavecseseznamem"/>
             <w:numPr>
               <w:ilvl w:val="0"/>
               <w:numId w:val="3"/>
@@ -1018,10 +1066,16 @@
             </w:rPr>
             <w:t>Stanovení počtu pokojů</w:t>
           </w:r>
-        </w:p>
-        <w:p>
-          <w:pPr>
-            <w:pStyle w:val="ListParagraph"/>
+          <w:r>
+            <w:rPr>
+              <w:szCs w:val="24"/>
+            </w:rPr>
+            <w:t>.</w:t>
+          </w:r>
+        </w:p>
+        <w:p>
+          <w:pPr>
+            <w:pStyle w:val="Odstavecseseznamem"/>
             <w:numPr>
               <w:ilvl w:val="0"/>
               <w:numId w:val="3"/>
@@ -1037,10 +1091,16 @@
             </w:rPr>
             <w:t>Stanovení požadavků na rozlohové parametry</w:t>
           </w:r>
-        </w:p>
-        <w:p>
-          <w:pPr>
-            <w:pStyle w:val="ListParagraph"/>
+          <w:r>
+            <w:rPr>
+              <w:szCs w:val="24"/>
+            </w:rPr>
+            <w:t>.</w:t>
+          </w:r>
+        </w:p>
+        <w:p>
+          <w:pPr>
+            <w:pStyle w:val="Odstavecseseznamem"/>
             <w:numPr>
               <w:ilvl w:val="0"/>
               <w:numId w:val="3"/>
@@ -1056,10 +1116,16 @@
             </w:rPr>
             <w:t>Určení požadavků na dopravní obsluhu</w:t>
           </w:r>
-        </w:p>
-        <w:p>
-          <w:pPr>
-            <w:pStyle w:val="ListParagraph"/>
+          <w:r>
+            <w:rPr>
+              <w:szCs w:val="24"/>
+            </w:rPr>
+            <w:t>.</w:t>
+          </w:r>
+        </w:p>
+        <w:p>
+          <w:pPr>
+            <w:pStyle w:val="Odstavecseseznamem"/>
             <w:numPr>
               <w:ilvl w:val="0"/>
               <w:numId w:val="3"/>
@@ -1073,7 +1139,25 @@
             <w:rPr>
               <w:szCs w:val="24"/>
             </w:rPr>
-            <w:t>Určení požadavků na dostupnost služeb v lokalitě</w:t>
+            <w:t>Určení požadavků na dostupnost služeb v</w:t>
+          </w:r>
+          <w:r>
+            <w:rPr>
+              <w:szCs w:val="24"/>
+            </w:rPr>
+            <w:t> </w:t>
+          </w:r>
+          <w:r>
+            <w:rPr>
+              <w:szCs w:val="24"/>
+            </w:rPr>
+            <w:t>lokalitě</w:t>
+          </w:r>
+          <w:r>
+            <w:rPr>
+              <w:szCs w:val="24"/>
+            </w:rPr>
+            <w:t>.</w:t>
           </w:r>
         </w:p>
         <w:p>
@@ -1120,7 +1204,7 @@
         </w:p>
         <w:p>
           <w:pPr>
-            <w:pStyle w:val="ListParagraph"/>
+            <w:pStyle w:val="Odstavecseseznamem"/>
             <w:numPr>
               <w:ilvl w:val="0"/>
               <w:numId w:val="4"/>
@@ -1136,10 +1220,16 @@
             </w:rPr>
             <w:t>Vyhledání portálů určených k inzerci realit na prodej</w:t>
           </w:r>
-        </w:p>
-        <w:p>
-          <w:pPr>
-            <w:pStyle w:val="ListParagraph"/>
+          <w:r>
+            <w:rPr>
+              <w:szCs w:val="24"/>
+            </w:rPr>
+            <w:t>.</w:t>
+          </w:r>
+        </w:p>
+        <w:p>
+          <w:pPr>
+            <w:pStyle w:val="Odstavecseseznamem"/>
             <w:numPr>
               <w:ilvl w:val="0"/>
               <w:numId w:val="4"/>
@@ -1153,13 +1243,18 @@
             <w:rPr>
               <w:szCs w:val="24"/>
             </w:rPr>
-            <w:lastRenderedPageBreak/>
             <w:t>Analýza portálů určených k inzerci realit na prodej</w:t>
           </w:r>
-        </w:p>
-        <w:p>
-          <w:pPr>
-            <w:pStyle w:val="ListParagraph"/>
+          <w:r>
+            <w:rPr>
+              <w:szCs w:val="24"/>
+            </w:rPr>
+            <w:t>.</w:t>
+          </w:r>
+        </w:p>
+        <w:p>
+          <w:pPr>
+            <w:pStyle w:val="Odstavecseseznamem"/>
             <w:numPr>
               <w:ilvl w:val="0"/>
               <w:numId w:val="4"/>
@@ -1175,10 +1270,16 @@
             </w:rPr>
             <w:t>Sesbírání aktuálních nabídek od ověřených subjektů</w:t>
           </w:r>
-        </w:p>
-        <w:p>
-          <w:pPr>
-            <w:pStyle w:val="ListParagraph"/>
+          <w:r>
+            <w:rPr>
+              <w:szCs w:val="24"/>
+            </w:rPr>
+            <w:t>.</w:t>
+          </w:r>
+        </w:p>
+        <w:p>
+          <w:pPr>
+            <w:pStyle w:val="Odstavecseseznamem"/>
             <w:numPr>
               <w:ilvl w:val="0"/>
               <w:numId w:val="4"/>
@@ -1192,12 +1293,19 @@
             <w:rPr>
               <w:szCs w:val="24"/>
             </w:rPr>
+            <w:lastRenderedPageBreak/>
             <w:t>Stanovení aktuálního poměru počet a rozložení pokojů vs. cena</w:t>
           </w:r>
-        </w:p>
-        <w:p>
-          <w:pPr>
-            <w:pStyle w:val="ListParagraph"/>
+          <w:r>
+            <w:rPr>
+              <w:szCs w:val="24"/>
+            </w:rPr>
+            <w:t>.</w:t>
+          </w:r>
+        </w:p>
+        <w:p>
+          <w:pPr>
+            <w:pStyle w:val="Odstavecseseznamem"/>
             <w:numPr>
               <w:ilvl w:val="0"/>
               <w:numId w:val="4"/>
@@ -1213,10 +1321,16 @@
             </w:rPr>
             <w:t>Stanovení aktuálního poměru výměra bytu vs. cena</w:t>
           </w:r>
-        </w:p>
-        <w:p>
-          <w:pPr>
-            <w:pStyle w:val="ListParagraph"/>
+          <w:r>
+            <w:rPr>
+              <w:szCs w:val="24"/>
+            </w:rPr>
+            <w:t>.</w:t>
+          </w:r>
+        </w:p>
+        <w:p>
+          <w:pPr>
+            <w:pStyle w:val="Odstavecseseznamem"/>
             <w:numPr>
               <w:ilvl w:val="0"/>
               <w:numId w:val="4"/>
@@ -1232,10 +1346,16 @@
             </w:rPr>
             <w:t>Stanovení aktuálního poměru lokalita vs. cena</w:t>
           </w:r>
-        </w:p>
-        <w:p>
-          <w:pPr>
-            <w:pStyle w:val="ListParagraph"/>
+          <w:r>
+            <w:rPr>
+              <w:szCs w:val="24"/>
+            </w:rPr>
+            <w:t>.</w:t>
+          </w:r>
+        </w:p>
+        <w:p>
+          <w:pPr>
+            <w:pStyle w:val="Odstavecseseznamem"/>
             <w:numPr>
               <w:ilvl w:val="0"/>
               <w:numId w:val="4"/>
@@ -1251,10 +1371,16 @@
             </w:rPr>
             <w:t>Prohlížení aktuálních nabídek bytů od ověřených subjektů</w:t>
           </w:r>
-        </w:p>
-        <w:p>
-          <w:pPr>
-            <w:pStyle w:val="ListParagraph"/>
+          <w:r>
+            <w:rPr>
+              <w:szCs w:val="24"/>
+            </w:rPr>
+            <w:t>.</w:t>
+          </w:r>
+        </w:p>
+        <w:p>
+          <w:pPr>
+            <w:pStyle w:val="Odstavecseseznamem"/>
             <w:numPr>
               <w:ilvl w:val="0"/>
               <w:numId w:val="4"/>
@@ -1270,6 +1396,12 @@
             </w:rPr>
             <w:t>Domluvení prohlídky nalezeného objektu</w:t>
           </w:r>
+          <w:r>
+            <w:rPr>
+              <w:szCs w:val="24"/>
+            </w:rPr>
+            <w:t>.</w:t>
+          </w:r>
         </w:p>
         <w:p>
           <w:pPr>
@@ -1315,7 +1447,7 @@
         </w:p>
         <w:p>
           <w:pPr>
-            <w:pStyle w:val="ListParagraph"/>
+            <w:pStyle w:val="Odstavecseseznamem"/>
             <w:numPr>
               <w:ilvl w:val="0"/>
               <w:numId w:val="5"/>
@@ -1329,7 +1461,64 @@
             <w:rPr>
               <w:szCs w:val="24"/>
             </w:rPr>
-            <w:t>…</w:t>
+            <w:t>Vyplňování formuláře s akceptačními kritérii bytu.</w:t>
+          </w:r>
+        </w:p>
+        <w:p>
+          <w:pPr>
+            <w:pStyle w:val="Odstavecseseznamem"/>
+            <w:numPr>
+              <w:ilvl w:val="0"/>
+              <w:numId w:val="5"/>
+            </w:numPr>
+            <w:spacing w:line="360" w:lineRule="auto"/>
+            <w:rPr>
+              <w:szCs w:val="24"/>
+            </w:rPr>
+          </w:pPr>
+          <w:r>
+            <w:rPr>
+              <w:szCs w:val="24"/>
+            </w:rPr>
+            <w:t>Porovnávání inzerovaných parametrů s reálnými parametry.</w:t>
+          </w:r>
+        </w:p>
+        <w:p>
+          <w:pPr>
+            <w:pStyle w:val="Odstavecseseznamem"/>
+            <w:numPr>
+              <w:ilvl w:val="0"/>
+              <w:numId w:val="5"/>
+            </w:numPr>
+            <w:spacing w:line="360" w:lineRule="auto"/>
+            <w:rPr>
+              <w:szCs w:val="24"/>
+            </w:rPr>
+          </w:pPr>
+          <w:r>
+            <w:rPr>
+              <w:szCs w:val="24"/>
+            </w:rPr>
+            <w:t>Zhodnocení akceptačních kritérií na neutrální půde.</w:t>
+          </w:r>
+        </w:p>
+        <w:p>
+          <w:pPr>
+            <w:pStyle w:val="Odstavecseseznamem"/>
+            <w:numPr>
+              <w:ilvl w:val="0"/>
+              <w:numId w:val="5"/>
+            </w:numPr>
+            <w:spacing w:line="360" w:lineRule="auto"/>
+            <w:rPr>
+              <w:szCs w:val="24"/>
+            </w:rPr>
+          </w:pPr>
+          <w:r>
+            <w:rPr>
+              <w:szCs w:val="24"/>
+            </w:rPr>
+            <w:t>Sestavení prioretizovaného seznamu zajímavých bytů.</w:t>
           </w:r>
         </w:p>
         <w:p>
@@ -1404,7 +1593,7 @@
         </w:p>
         <w:p>
           <w:pPr>
-            <w:pStyle w:val="ListParagraph"/>
+            <w:pStyle w:val="Odstavecseseznamem"/>
             <w:numPr>
               <w:ilvl w:val="0"/>
               <w:numId w:val="6"/>
@@ -1418,7 +1607,70 @@
             <w:rPr>
               <w:szCs w:val="24"/>
             </w:rPr>
-            <w:t>…</w:t>
+            <w:t>Prověření existence věcných břemen, exekučních řízení a prodávající osoby.</w:t>
+          </w:r>
+        </w:p>
+        <w:p>
+          <w:pPr>
+            <w:pStyle w:val="Odstavecseseznamem"/>
+            <w:numPr>
+              <w:ilvl w:val="0"/>
+              <w:numId w:val="6"/>
+            </w:numPr>
+            <w:spacing w:line="360" w:lineRule="auto"/>
+            <w:rPr>
+              <w:szCs w:val="24"/>
+            </w:rPr>
+          </w:pPr>
+          <w:r>
+            <w:rPr>
+              <w:szCs w:val="24"/>
+            </w:rPr>
+            <w:t>Ověření technických parametrů (vlhkost v bytě, stáří bytu, výměra, energetická náročnost).</w:t>
+          </w:r>
+        </w:p>
+        <w:p>
+          <w:pPr>
+            <w:pStyle w:val="Odstavecseseznamem"/>
+            <w:numPr>
+              <w:ilvl w:val="0"/>
+              <w:numId w:val="6"/>
+            </w:numPr>
+            <w:spacing w:line="360" w:lineRule="auto"/>
+            <w:rPr>
+              <w:szCs w:val="24"/>
+            </w:rPr>
+          </w:pPr>
+          <w:r>
+            <w:rPr>
+              <w:szCs w:val="24"/>
+            </w:rPr>
+            <w:t>Průzkum okolí bytu</w:t>
+          </w:r>
+          <w:r>
+            <w:rPr>
+              <w:szCs w:val="24"/>
+            </w:rPr>
+            <w:t xml:space="preserve"> (nejbližší kulturní centra, obchody, potenciálně nevyhovující sousedi, nebo zdroje hluku).</w:t>
+          </w:r>
+        </w:p>
+        <w:p>
+          <w:pPr>
+            <w:pStyle w:val="Odstavecseseznamem"/>
+            <w:numPr>
+              <w:ilvl w:val="0"/>
+              <w:numId w:val="6"/>
+            </w:numPr>
+            <w:spacing w:line="360" w:lineRule="auto"/>
+            <w:rPr>
+              <w:szCs w:val="24"/>
+            </w:rPr>
+          </w:pPr>
+          <w:r>
+            <w:rPr>
+              <w:szCs w:val="24"/>
+            </w:rPr>
+            <w:t>Výběr finálního bytu z prioretizovaného seznamu zvažovatelných bytů.</w:t>
           </w:r>
         </w:p>
         <w:p>
@@ -1479,7 +1731,7 @@
         </w:p>
         <w:p>
           <w:pPr>
-            <w:pStyle w:val="ListParagraph"/>
+            <w:pStyle w:val="Odstavecseseznamem"/>
             <w:numPr>
               <w:ilvl w:val="0"/>
               <w:numId w:val="7"/>
@@ -1489,14 +1741,70 @@
               <w:szCs w:val="24"/>
             </w:rPr>
           </w:pPr>
-          <w:r>
-            <w:rPr>
-              <w:szCs w:val="24"/>
-            </w:rPr>
-            <w:t>…</w:t>
-          </w:r>
           <w:bookmarkStart w:id="0" w:name="_GoBack"/>
           <w:bookmarkEnd w:id="0"/>
+          <w:r>
+            <w:rPr>
+              <w:szCs w:val="24"/>
+            </w:rPr>
+            <w:t>Určení způsobu provedení platby a realokace prostředků</w:t>
+          </w:r>
+          <w:r>
+            <w:rPr>
+              <w:szCs w:val="24"/>
+            </w:rPr>
+            <w:t>.</w:t>
+          </w:r>
+        </w:p>
+        <w:p>
+          <w:pPr>
+            <w:pStyle w:val="Odstavecseseznamem"/>
+            <w:numPr>
+              <w:ilvl w:val="0"/>
+              <w:numId w:val="7"/>
+            </w:numPr>
+            <w:spacing w:line="360" w:lineRule="auto"/>
+            <w:rPr>
+              <w:szCs w:val="24"/>
+            </w:rPr>
+          </w:pPr>
+          <w:r>
+            <w:rPr>
+              <w:szCs w:val="24"/>
+            </w:rPr>
+            <w:t>Rezervační smlouva s realitní kanceláří</w:t>
+          </w:r>
+          <w:r>
+            <w:rPr>
+              <w:szCs w:val="24"/>
+            </w:rPr>
+            <w:t>.</w:t>
+          </w:r>
+        </w:p>
+        <w:p>
+          <w:pPr>
+            <w:pStyle w:val="Odstavecseseznamem"/>
+            <w:numPr>
+              <w:ilvl w:val="0"/>
+              <w:numId w:val="7"/>
+            </w:numPr>
+            <w:spacing w:line="360" w:lineRule="auto"/>
+            <w:rPr>
+              <w:szCs w:val="24"/>
+            </w:rPr>
+          </w:pPr>
+          <w:r>
+            <w:rPr>
+              <w:szCs w:val="24"/>
+            </w:rPr>
+            <w:t>Podpis smlouvy a provedení platby</w:t>
+          </w:r>
+          <w:r>
+            <w:rPr>
+              <w:szCs w:val="24"/>
+            </w:rPr>
+            <w:t>.</w:t>
+          </w:r>
         </w:p>
         <w:p>
           <w:pPr>
@@ -1542,7 +1850,7 @@
         </w:p>
         <w:p>
           <w:pPr>
-            <w:pStyle w:val="ListParagraph"/>
+            <w:pStyle w:val="Odstavecseseznamem"/>
             <w:numPr>
               <w:ilvl w:val="0"/>
               <w:numId w:val="8"/>
@@ -1564,10 +1872,16 @@
             </w:rPr>
             <w:t>í daně z převodu nemovitostí</w:t>
           </w:r>
-        </w:p>
-        <w:p>
-          <w:pPr>
-            <w:pStyle w:val="ListParagraph"/>
+          <w:r>
+            <w:rPr>
+              <w:szCs w:val="24"/>
+            </w:rPr>
+            <w:t>.</w:t>
+          </w:r>
+        </w:p>
+        <w:p>
+          <w:pPr>
+            <w:pStyle w:val="Odstavecseseznamem"/>
             <w:numPr>
               <w:ilvl w:val="0"/>
               <w:numId w:val="8"/>
@@ -1583,10 +1897,16 @@
             </w:rPr>
             <w:t>Kontrola technického stavu bytu</w:t>
           </w:r>
-        </w:p>
-        <w:p>
-          <w:pPr>
-            <w:pStyle w:val="ListParagraph"/>
+          <w:r>
+            <w:rPr>
+              <w:szCs w:val="24"/>
+            </w:rPr>
+            <w:t>.</w:t>
+          </w:r>
+        </w:p>
+        <w:p>
+          <w:pPr>
+            <w:pStyle w:val="Odstavecseseznamem"/>
             <w:numPr>
               <w:ilvl w:val="0"/>
               <w:numId w:val="8"/>
@@ -1602,43 +1922,11 @@
             </w:rPr>
             <w:t>Kontrola odečtu energií</w:t>
           </w:r>
-        </w:p>
-        <w:p>
-          <w:pPr>
-            <w:pStyle w:val="ListParagraph"/>
-            <w:numPr>
-              <w:ilvl w:val="0"/>
-              <w:numId w:val="8"/>
-            </w:numPr>
-            <w:spacing w:line="360" w:lineRule="auto"/>
-            <w:rPr>
-              <w:szCs w:val="24"/>
-            </w:rPr>
-          </w:pPr>
-          <w:r>
-            <w:rPr>
-              <w:szCs w:val="24"/>
-            </w:rPr>
-            <w:t>Nalezení vyhovujícího pojištění</w:t>
-          </w:r>
-        </w:p>
-        <w:p>
-          <w:pPr>
-            <w:pStyle w:val="ListParagraph"/>
-            <w:numPr>
-              <w:ilvl w:val="1"/>
-              <w:numId w:val="8"/>
-            </w:numPr>
-            <w:spacing w:line="360" w:lineRule="auto"/>
-            <w:rPr>
-              <w:szCs w:val="24"/>
-            </w:rPr>
-          </w:pPr>
-          <w:r>
-            <w:rPr>
-              <w:szCs w:val="24"/>
-            </w:rPr>
-            <w:t>Pojištění bytu</w:t>
+          <w:r>
+            <w:rPr>
+              <w:szCs w:val="24"/>
+            </w:rPr>
+            <w:t>.</w:t>
           </w:r>
         </w:p>
         <w:p>
@@ -1685,7 +1973,7 @@
         </w:p>
         <w:p>
           <w:pPr>
-            <w:pStyle w:val="ListParagraph"/>
+            <w:pStyle w:val="Odstavecseseznamem"/>
             <w:numPr>
               <w:ilvl w:val="0"/>
               <w:numId w:val="10"/>
@@ -1701,10 +1989,16 @@
             </w:rPr>
             <w:t>Analýza objektů pro preventivní opatření pro minimalizaci rizik spojených s provozem bytu</w:t>
           </w:r>
-        </w:p>
-        <w:p>
-          <w:pPr>
-            <w:pStyle w:val="ListParagraph"/>
+          <w:r>
+            <w:rPr>
+              <w:szCs w:val="24"/>
+            </w:rPr>
+            <w:t>.</w:t>
+          </w:r>
+        </w:p>
+        <w:p>
+          <w:pPr>
+            <w:pStyle w:val="Odstavecseseznamem"/>
             <w:numPr>
               <w:ilvl w:val="0"/>
               <w:numId w:val="10"/>
@@ -1720,10 +2014,16 @@
             </w:rPr>
             <w:t>Nákup objektů pro realizaci preventivních opatření</w:t>
           </w:r>
-        </w:p>
-        <w:p>
-          <w:pPr>
-            <w:pStyle w:val="ListParagraph"/>
+          <w:r>
+            <w:rPr>
+              <w:szCs w:val="24"/>
+            </w:rPr>
+            <w:t>.</w:t>
+          </w:r>
+        </w:p>
+        <w:p>
+          <w:pPr>
+            <w:pStyle w:val="Odstavecseseznamem"/>
             <w:numPr>
               <w:ilvl w:val="0"/>
               <w:numId w:val="10"/>
@@ -1739,10 +2039,16 @@
             </w:rPr>
             <w:t>Instalace objektů preventivních opatření</w:t>
           </w:r>
-        </w:p>
-        <w:p>
-          <w:pPr>
-            <w:pStyle w:val="ListParagraph"/>
+          <w:r>
+            <w:rPr>
+              <w:szCs w:val="24"/>
+            </w:rPr>
+            <w:t>.</w:t>
+          </w:r>
+        </w:p>
+        <w:p>
+          <w:pPr>
+            <w:pStyle w:val="Odstavecseseznamem"/>
             <w:numPr>
               <w:ilvl w:val="0"/>
               <w:numId w:val="10"/>
@@ -1758,10 +2064,16 @@
             </w:rPr>
             <w:t>Aktivní hledání vhodného pojištění</w:t>
           </w:r>
-        </w:p>
-        <w:p>
-          <w:pPr>
-            <w:pStyle w:val="ListParagraph"/>
+          <w:r>
+            <w:rPr>
+              <w:szCs w:val="24"/>
+            </w:rPr>
+            <w:t>.</w:t>
+          </w:r>
+        </w:p>
+        <w:p>
+          <w:pPr>
+            <w:pStyle w:val="Odstavecseseznamem"/>
             <w:numPr>
               <w:ilvl w:val="0"/>
               <w:numId w:val="10"/>
@@ -1775,8 +2087,15 @@
             <w:rPr>
               <w:szCs w:val="24"/>
             </w:rPr>
+            <w:lastRenderedPageBreak/>
             <w:t>Uzavření vhodného pojištění</w:t>
           </w:r>
+          <w:r>
+            <w:rPr>
+              <w:szCs w:val="24"/>
+            </w:rPr>
+            <w:t xml:space="preserve">. </w:t>
+          </w:r>
         </w:p>
         <w:p>
           <w:pPr>
@@ -1802,7 +2121,6 @@
             <w:rPr>
               <w:sz w:val="20"/>
             </w:rPr>
-            <w:lastRenderedPageBreak/>
             <w:t xml:space="preserve">  </w:t>
           </w:r>
         </w:p>
@@ -1821,12 +2139,12 @@
         </w:p>
         <w:p>
           <w:pPr>
-            <w:pStyle w:val="Heading1"/>
-          </w:pPr>
-        </w:p>
-        <w:p>
-          <w:pPr>
-            <w:pStyle w:val="Heading1"/>
+            <w:pStyle w:val="Nadpis1"/>
+          </w:pPr>
+        </w:p>
+        <w:p>
+          <w:pPr>
+            <w:pStyle w:val="Nadpis1"/>
           </w:pPr>
           <w:r>
             <w:t>3</w:t>
@@ -1842,7 +2160,7 @@
     </w:sdt>
     <w:p>
       <w:pPr>
-        <w:pStyle w:val="Heading2"/>
+        <w:pStyle w:val="Nadpis2"/>
       </w:pPr>
       <w:r>
         <w:t xml:space="preserve">Popis procesu </w:t>
@@ -1857,7 +2175,7 @@
     <w:p/>
     <w:p>
       <w:pPr>
-        <w:pStyle w:val="Heading2"/>
+        <w:pStyle w:val="Nadpis2"/>
         <w:rPr>
           <w:i/>
         </w:rPr>
@@ -1897,7 +2215,7 @@
     </w:p>
     <w:p>
       <w:pPr>
-        <w:pStyle w:val="ListParagraph"/>
+        <w:pStyle w:val="Odstavecseseznamem"/>
         <w:numPr>
           <w:ilvl w:val="0"/>
           <w:numId w:val="12"/>
@@ -1910,7 +2228,7 @@
     </w:p>
     <w:p>
       <w:pPr>
-        <w:pStyle w:val="ListParagraph"/>
+        <w:pStyle w:val="Odstavecseseznamem"/>
         <w:numPr>
           <w:ilvl w:val="0"/>
           <w:numId w:val="12"/>
@@ -1923,7 +2241,7 @@
     </w:p>
     <w:p>
       <w:pPr>
-        <w:pStyle w:val="ListParagraph"/>
+        <w:pStyle w:val="Odstavecseseznamem"/>
         <w:numPr>
           <w:ilvl w:val="0"/>
           <w:numId w:val="12"/>
@@ -2034,7 +2352,7 @@
     </w:p>
     <w:p>
       <w:pPr>
-        <w:pStyle w:val="ListParagraph"/>
+        <w:pStyle w:val="Odstavecseseznamem"/>
         <w:numPr>
           <w:ilvl w:val="0"/>
           <w:numId w:val="12"/>
@@ -2047,7 +2365,7 @@
     </w:p>
     <w:p>
       <w:pPr>
-        <w:pStyle w:val="ListParagraph"/>
+        <w:pStyle w:val="Odstavecseseznamem"/>
         <w:numPr>
           <w:ilvl w:val="1"/>
           <w:numId w:val="12"/>
@@ -2060,25 +2378,20 @@
     </w:p>
     <w:p>
       <w:pPr>
-        <w:pStyle w:val="ListParagraph"/>
+        <w:pStyle w:val="Odstavecseseznamem"/>
         <w:numPr>
           <w:ilvl w:val="0"/>
           <w:numId w:val="12"/>
         </w:numPr>
         <w:spacing w:line="360" w:lineRule="auto"/>
       </w:pPr>
-      <w:proofErr w:type="spellStart"/>
-      <w:r>
-        <w:t>Nekorespondence</w:t>
-      </w:r>
-      <w:proofErr w:type="spellEnd"/>
-      <w:r>
-        <w:t xml:space="preserve"> požadavků a dostupných finančních prostředků s reálnou cenou nemovitostí zjištěnou průzkumem trhu</w:t>
+      <w:r>
+        <w:t>Nekorespondence požadavků a dostupných finančních prostředků s reálnou cenou nemovitostí zjištěnou průzkumem trhu</w:t>
       </w:r>
     </w:p>
     <w:p>
       <w:pPr>
-        <w:pStyle w:val="ListParagraph"/>
+        <w:pStyle w:val="Odstavecseseznamem"/>
         <w:numPr>
           <w:ilvl w:val="1"/>
           <w:numId w:val="12"/>
@@ -2134,21 +2447,110 @@
         <w:spacing w:line="360" w:lineRule="auto"/>
       </w:pPr>
       <w:r>
+        <w:tab/>
+        <w:t xml:space="preserve">Nejprve proběhne </w:t>
+      </w:r>
+      <w:r>
+        <w:rPr>
+          <w:b/>
+        </w:rPr>
+        <w:t>H</w:t>
+      </w:r>
+      <w:r>
+        <w:rPr>
+          <w:b/>
+        </w:rPr>
+        <w:t>ledání</w:t>
+      </w:r>
+      <w:r>
+        <w:t xml:space="preserve"> </w:t>
+      </w:r>
+      <w:r>
+        <w:rPr>
+          <w:b/>
+        </w:rPr>
+        <w:t>portálů</w:t>
+      </w:r>
+      <w:r>
+        <w:t xml:space="preserve"> </w:t>
+      </w:r>
+      <w:r>
+        <w:rPr>
+          <w:b/>
+        </w:rPr>
+        <w:t>určených</w:t>
+      </w:r>
+      <w:r>
+        <w:t xml:space="preserve"> </w:t>
+      </w:r>
+      <w:r>
+        <w:rPr>
+          <w:b/>
+        </w:rPr>
+        <w:t>k</w:t>
+      </w:r>
+      <w:r>
+        <w:t> </w:t>
+      </w:r>
+      <w:r>
+        <w:rPr>
+          <w:b/>
+        </w:rPr>
+        <w:t>inzerci</w:t>
+      </w:r>
+      <w:r>
+        <w:t xml:space="preserve"> </w:t>
+      </w:r>
+      <w:r>
+        <w:rPr>
+          <w:b/>
+        </w:rPr>
+        <w:t>realit</w:t>
+      </w:r>
+      <w:r>
+        <w:t xml:space="preserve"> </w:t>
+      </w:r>
+      <w:r>
+        <w:rPr>
+          <w:b/>
+        </w:rPr>
+        <w:t>na</w:t>
+      </w:r>
+      <w:r>
+        <w:t xml:space="preserve"> </w:t>
+      </w:r>
+      <w:r>
+        <w:rPr>
+          <w:b/>
+        </w:rPr>
+        <w:t>prodej</w:t>
+      </w:r>
+      <w:r>
+        <w:t xml:space="preserve">. Jako aktér zde vystupuje budoucí vlastník bytu a výsledkem je seznam portálů určených k inzerci realit.  </w:t>
+      </w:r>
+    </w:p>
+    <w:p>
+      <w:pPr>
+        <w:spacing w:line="360" w:lineRule="auto"/>
+      </w:pPr>
+      <w:r>
         <w:lastRenderedPageBreak/>
         <w:tab/>
-        <w:t xml:space="preserve">Nejprve proběhne </w:t>
-      </w:r>
-      <w:r>
-        <w:rPr>
-          <w:b/>
-        </w:rPr>
-        <w:t>H</w:t>
-      </w:r>
-      <w:r>
-        <w:rPr>
-          <w:b/>
-        </w:rPr>
-        <w:t>ledání</w:t>
+      </w:r>
+      <w:r>
+        <w:t xml:space="preserve">Dále následuje </w:t>
+      </w:r>
+      <w:r>
+        <w:rPr>
+          <w:b/>
+        </w:rPr>
+        <w:t>A</w:t>
+      </w:r>
+      <w:r>
+        <w:rPr>
+          <w:b/>
+        </w:rPr>
+        <w:t>nalýza</w:t>
       </w:r>
       <w:r>
         <w:t xml:space="preserve"> </w:t>
@@ -2214,104 +2616,7 @@
         <w:t>prodej</w:t>
       </w:r>
       <w:r>
-        <w:t xml:space="preserve">. Jako aktér zde vystupuje budoucí vlastník bytu a výsledkem je seznam portálů určených k inzerci realit.  </w:t>
-      </w:r>
-    </w:p>
-    <w:p>
-      <w:pPr>
-        <w:spacing w:line="360" w:lineRule="auto"/>
-      </w:pPr>
-      <w:r>
-        <w:tab/>
-      </w:r>
-      <w:r>
-        <w:t xml:space="preserve">Dále následuje </w:t>
-      </w:r>
-      <w:r>
-        <w:rPr>
-          <w:b/>
-        </w:rPr>
-        <w:t>A</w:t>
-      </w:r>
-      <w:r>
-        <w:rPr>
-          <w:b/>
-        </w:rPr>
-        <w:t>nalýza</w:t>
-      </w:r>
-      <w:r>
-        <w:t xml:space="preserve"> </w:t>
-      </w:r>
-      <w:r>
-        <w:rPr>
-          <w:b/>
-        </w:rPr>
-        <w:t>portálů</w:t>
-      </w:r>
-      <w:r>
-        <w:t xml:space="preserve"> </w:t>
-      </w:r>
-      <w:r>
-        <w:rPr>
-          <w:b/>
-        </w:rPr>
-        <w:t>určených</w:t>
-      </w:r>
-      <w:r>
-        <w:t xml:space="preserve"> </w:t>
-      </w:r>
-      <w:r>
-        <w:rPr>
-          <w:b/>
-        </w:rPr>
-        <w:t>k</w:t>
-      </w:r>
-      <w:r>
-        <w:t> </w:t>
-      </w:r>
-      <w:r>
-        <w:rPr>
-          <w:b/>
-        </w:rPr>
-        <w:t>inzerci</w:t>
-      </w:r>
-      <w:r>
-        <w:t xml:space="preserve"> </w:t>
-      </w:r>
-      <w:r>
-        <w:rPr>
-          <w:b/>
-        </w:rPr>
-        <w:t>realit</w:t>
-      </w:r>
-      <w:r>
-        <w:t xml:space="preserve"> </w:t>
-      </w:r>
-      <w:r>
-        <w:rPr>
-          <w:b/>
-        </w:rPr>
-        <w:t>na</w:t>
-      </w:r>
-      <w:r>
-        <w:t xml:space="preserve"> </w:t>
-      </w:r>
-      <w:r>
-        <w:rPr>
-          <w:b/>
-        </w:rPr>
-        <w:t>prodej</w:t>
-      </w:r>
-      <w:r>
-        <w:t xml:space="preserve">. Jako aktér zde vystupuje Odborník na subjekty v oblasti nemovitostí, zdrojem je dokument Best </w:t>
-      </w:r>
-      <w:proofErr w:type="spellStart"/>
-      <w:r>
-        <w:t>practises</w:t>
-      </w:r>
-      <w:proofErr w:type="spellEnd"/>
-      <w:r>
-        <w:t xml:space="preserve"> pro výběr vhodného subjektu a výstupem je Seznam ověřených prodávajících subjektů.</w:t>
+        <w:t>. Jako aktér zde vystupuje Odborník na subjekty v oblasti nemovitostí, zdrojem je dokument Best practises pro výběr vhodného subjektu a výstupem je Seznam ověřených prodávajících subjektů.</w:t>
       </w:r>
     </w:p>
     <w:p>
@@ -2608,7 +2913,7 @@
     <w:p/>
     <w:p>
       <w:pPr>
-        <w:pStyle w:val="Heading2"/>
+        <w:pStyle w:val="Nadpis2"/>
         <w:rPr>
           <w:i/>
         </w:rPr>
@@ -2635,10 +2940,9 @@
     <w:p/>
     <w:p>
       <w:pPr>
-        <w:pStyle w:val="Heading2"/>
-      </w:pPr>
-      <w:r>
-        <w:lastRenderedPageBreak/>
+        <w:pStyle w:val="Nadpis2"/>
+      </w:pPr>
+      <w:r>
         <w:t xml:space="preserve">Popis procesu </w:t>
       </w:r>
       <w:r>
@@ -2651,7 +2955,7 @@
     <w:p/>
     <w:p>
       <w:pPr>
-        <w:pStyle w:val="Heading2"/>
+        <w:pStyle w:val="Nadpis2"/>
       </w:pPr>
       <w:r>
         <w:t xml:space="preserve">Popis procesu </w:t>
@@ -2666,7 +2970,7 @@
     <w:p/>
     <w:p>
       <w:pPr>
-        <w:pStyle w:val="Heading2"/>
+        <w:pStyle w:val="Nadpis2"/>
         <w:rPr>
           <w:i/>
         </w:rPr>
@@ -2693,9 +2997,10 @@
     <w:p/>
     <w:p>
       <w:pPr>
-        <w:pStyle w:val="Heading2"/>
-      </w:pPr>
-      <w:r>
+        <w:pStyle w:val="Nadpis2"/>
+      </w:pPr>
+      <w:r>
+        <w:lastRenderedPageBreak/>
         <w:t xml:space="preserve">Popis procesu </w:t>
       </w:r>
       <w:r>
@@ -2730,7 +3035,7 @@
     </w:p>
     <w:p>
       <w:pPr>
-        <w:pStyle w:val="ListParagraph"/>
+        <w:pStyle w:val="Odstavecseseznamem"/>
         <w:numPr>
           <w:ilvl w:val="0"/>
           <w:numId w:val="12"/>
@@ -2743,7 +3048,7 @@
     </w:p>
     <w:p>
       <w:pPr>
-        <w:pStyle w:val="ListParagraph"/>
+        <w:pStyle w:val="Odstavecseseznamem"/>
         <w:numPr>
           <w:ilvl w:val="0"/>
           <w:numId w:val="12"/>
@@ -2756,7 +3061,7 @@
     </w:p>
     <w:p>
       <w:pPr>
-        <w:pStyle w:val="ListParagraph"/>
+        <w:pStyle w:val="Odstavecseseznamem"/>
         <w:numPr>
           <w:ilvl w:val="0"/>
           <w:numId w:val="12"/>
@@ -2769,7 +3074,7 @@
     </w:p>
     <w:p>
       <w:pPr>
-        <w:pStyle w:val="ListParagraph"/>
+        <w:pStyle w:val="Odstavecseseznamem"/>
         <w:numPr>
           <w:ilvl w:val="0"/>
           <w:numId w:val="12"/>
@@ -2782,7 +3087,7 @@
     </w:p>
     <w:p>
       <w:pPr>
-        <w:pStyle w:val="ListParagraph"/>
+        <w:pStyle w:val="Odstavecseseznamem"/>
         <w:numPr>
           <w:ilvl w:val="0"/>
           <w:numId w:val="12"/>
@@ -2899,7 +3204,7 @@
     </w:p>
     <w:p>
       <w:pPr>
-        <w:pStyle w:val="ListParagraph"/>
+        <w:pStyle w:val="Odstavecseseznamem"/>
         <w:numPr>
           <w:ilvl w:val="0"/>
           <w:numId w:val="12"/>
@@ -2912,7 +3217,7 @@
     </w:p>
     <w:p>
       <w:pPr>
-        <w:pStyle w:val="ListParagraph"/>
+        <w:pStyle w:val="Odstavecseseznamem"/>
         <w:numPr>
           <w:ilvl w:val="1"/>
           <w:numId w:val="12"/>
@@ -2928,7 +3233,7 @@
     </w:p>
     <w:p>
       <w:pPr>
-        <w:pStyle w:val="ListParagraph"/>
+        <w:pStyle w:val="Odstavecseseznamem"/>
         <w:numPr>
           <w:ilvl w:val="0"/>
           <w:numId w:val="12"/>
@@ -2944,7 +3249,7 @@
     </w:p>
     <w:p>
       <w:pPr>
-        <w:pStyle w:val="ListParagraph"/>
+        <w:pStyle w:val="Odstavecseseznamem"/>
         <w:numPr>
           <w:ilvl w:val="1"/>
           <w:numId w:val="12"/>
@@ -2983,7 +3288,6 @@
         <w:spacing w:line="360" w:lineRule="auto"/>
       </w:pPr>
       <w:r>
-        <w:lastRenderedPageBreak/>
         <w:t>Proces lze hned na začátku rozdělit do dvou paralelních větví, kde v první větvi bude probíhat řešení preventivních opatření a ve druhé bude probíhat řešení pojištění bytu.</w:t>
       </w:r>
     </w:p>
@@ -3125,6 +3429,7 @@
         <w:spacing w:line="360" w:lineRule="auto"/>
       </w:pPr>
       <w:r>
+        <w:lastRenderedPageBreak/>
         <w:t xml:space="preserve">Po nákupu následuje proces </w:t>
       </w:r>
       <w:r>
@@ -3295,12 +3600,12 @@
     </w:p>
     <w:p>
       <w:pPr>
-        <w:pStyle w:val="Heading1"/>
+        <w:pStyle w:val="Nadpis1"/>
       </w:pPr>
     </w:p>
     <w:p>
       <w:pPr>
-        <w:pStyle w:val="Heading1"/>
+        <w:pStyle w:val="Nadpis1"/>
       </w:pPr>
       <w:r>
         <w:t>4</w:t>
@@ -3351,8 +3656,8 @@
 </file>
 
 <file path=word/numbering.xml><?xml version="1.0" encoding="utf-8"?>
-<w:numbering xmlns:wpc="http://schemas.microsoft.com/office/word/2010/wordprocessingCanvas" xmlns:cx="http://schemas.microsoft.com/office/drawing/2014/chartex" xmlns:cx1="http://schemas.microsoft.com/office/drawing/2015/9/8/chartex" xmlns:cx2="http://schemas.microsoft.com/office/drawing/2015/10/21/chartex" xmlns:cx3="http://schemas.microsoft.com/office/drawing/2016/5/9/chartex" xmlns:cx4="http://schemas.microsoft.com/office/drawing/2016/5/10/chartex" xmlns:cx5="http://schemas.microsoft.com/office/drawing/2016/5/11/chartex" xmlns:cx6="http://schemas.microsoft.com/office/drawing/2016/5/12/chartex" xmlns:cx7="http://schemas.microsoft.com/office/drawing/2016/5/13/chartex" xmlns:cx8="http://schemas.microsoft.com/office/drawing/2016/5/14/chartex" xmlns:mc="http://schemas.openxmlformats.org/markup-compatibility/2006" xmlns:aink="http://schemas.microsoft.com/office/drawing/2016/ink" xmlns:am3d="http://schemas.microsoft.com/office/drawing/2017/model3d" xmlns:o="urn:schemas-microsoft-com:office:office" xmlns:r="http://schemas.openxmlformats.org/officeDocument/2006/relationships" xmlns:m="http://schemas.openxmlformats.org/officeDocument/2006/math" xmlns:v="urn:schemas-microsoft-com:vml" xmlns:wp14="http://schemas.microsoft.com/office/word/2010/wordprocessingDrawing" xmlns:wp="http://schemas.openxmlformats.org/drawingml/2006/wordprocessingDrawing" xmlns:w10="urn:schemas-microsoft-com:office:word" xmlns:w="http://schemas.openxmlformats.org/wordprocessingml/2006/main" xmlns:w14="http://schemas.microsoft.com/office/word/2010/wordml" xmlns:w15="http://schemas.microsoft.com/office/word/2012/wordml" xmlns:w16cid="http://schemas.microsoft.com/office/word/2016/wordml/cid" xmlns:w16se="http://schemas.microsoft.com/office/word/2015/wordml/symex" xmlns:wpg="http://schemas.microsoft.com/office/word/2010/wordprocessingGroup" xmlns:wpi="http://schemas.microsoft.com/office/word/2010/wordprocessingInk" xmlns:wne="http://schemas.microsoft.com/office/word/2006/wordml" xmlns:wps="http://schemas.microsoft.com/office/word/2010/wordprocessingShape" mc:Ignorable="w14 w15 w16se w16cid wp14">
-  <w:abstractNum w:abstractNumId="0" w15:restartNumberingAfterBreak="0">
+<w:numbering xmlns:ve="http://schemas.openxmlformats.org/markup-compatibility/2006" xmlns:o="urn:schemas-microsoft-com:office:office" xmlns:r="http://schemas.openxmlformats.org/officeDocument/2006/relationships" xmlns:m="http://schemas.openxmlformats.org/officeDocument/2006/math" xmlns:v="urn:schemas-microsoft-com:vml" xmlns:wp="http://schemas.openxmlformats.org/drawingml/2006/wordprocessingDrawing" xmlns:w10="urn:schemas-microsoft-com:office:word" xmlns:w="http://schemas.openxmlformats.org/wordprocessingml/2006/main" xmlns:wne="http://schemas.microsoft.com/office/word/2006/wordml">
+  <w:abstractNum w:abstractNumId="0">
     <w:nsid w:val="0352151A"/>
     <w:multiLevelType w:val="hybridMultilevel"/>
     <w:tmpl w:val="B33CA702"/>
@@ -3465,7 +3770,7 @@
       </w:rPr>
     </w:lvl>
   </w:abstractNum>
-  <w:abstractNum w:abstractNumId="1" w15:restartNumberingAfterBreak="0">
+  <w:abstractNum w:abstractNumId="1">
     <w:nsid w:val="1209178A"/>
     <w:multiLevelType w:val="hybridMultilevel"/>
     <w:tmpl w:val="09288A90"/>
@@ -3554,7 +3859,7 @@
       </w:pPr>
     </w:lvl>
   </w:abstractNum>
-  <w:abstractNum w:abstractNumId="2" w15:restartNumberingAfterBreak="0">
+  <w:abstractNum w:abstractNumId="2">
     <w:nsid w:val="16FA3CFA"/>
     <w:multiLevelType w:val="hybridMultilevel"/>
     <w:tmpl w:val="11B6C3EC"/>
@@ -3643,7 +3948,7 @@
       </w:pPr>
     </w:lvl>
   </w:abstractNum>
-  <w:abstractNum w:abstractNumId="3" w15:restartNumberingAfterBreak="0">
+  <w:abstractNum w:abstractNumId="3">
     <w:nsid w:val="265A7B2F"/>
     <w:multiLevelType w:val="hybridMultilevel"/>
     <w:tmpl w:val="8758CE46"/>
@@ -3732,7 +4037,7 @@
       </w:pPr>
     </w:lvl>
   </w:abstractNum>
-  <w:abstractNum w:abstractNumId="4" w15:restartNumberingAfterBreak="0">
+  <w:abstractNum w:abstractNumId="4">
     <w:nsid w:val="2B1C0236"/>
     <w:multiLevelType w:val="hybridMultilevel"/>
     <w:tmpl w:val="11B6C3EC"/>
@@ -3821,7 +4126,7 @@
       </w:pPr>
     </w:lvl>
   </w:abstractNum>
-  <w:abstractNum w:abstractNumId="5" w15:restartNumberingAfterBreak="0">
+  <w:abstractNum w:abstractNumId="5">
     <w:nsid w:val="3C4D2911"/>
     <w:multiLevelType w:val="hybridMultilevel"/>
     <w:tmpl w:val="09288A90"/>
@@ -3910,7 +4215,7 @@
       </w:pPr>
     </w:lvl>
   </w:abstractNum>
-  <w:abstractNum w:abstractNumId="6" w15:restartNumberingAfterBreak="0">
+  <w:abstractNum w:abstractNumId="6">
     <w:nsid w:val="45755B0B"/>
     <w:multiLevelType w:val="hybridMultilevel"/>
     <w:tmpl w:val="11B6C3EC"/>
@@ -3999,7 +4304,7 @@
       </w:pPr>
     </w:lvl>
   </w:abstractNum>
-  <w:abstractNum w:abstractNumId="7" w15:restartNumberingAfterBreak="0">
+  <w:abstractNum w:abstractNumId="7">
     <w:nsid w:val="47DB7314"/>
     <w:multiLevelType w:val="hybridMultilevel"/>
     <w:tmpl w:val="11B6C3EC"/>
@@ -4088,7 +4393,7 @@
       </w:pPr>
     </w:lvl>
   </w:abstractNum>
-  <w:abstractNum w:abstractNumId="8" w15:restartNumberingAfterBreak="0">
+  <w:abstractNum w:abstractNumId="8">
     <w:nsid w:val="4AA96C85"/>
     <w:multiLevelType w:val="hybridMultilevel"/>
     <w:tmpl w:val="99086930"/>
@@ -4177,7 +4482,7 @@
       </w:pPr>
     </w:lvl>
   </w:abstractNum>
-  <w:abstractNum w:abstractNumId="9" w15:restartNumberingAfterBreak="0">
+  <w:abstractNum w:abstractNumId="9">
     <w:nsid w:val="53BA4CC2"/>
     <w:multiLevelType w:val="hybridMultilevel"/>
     <w:tmpl w:val="09288A90"/>
@@ -4266,7 +4571,7 @@
       </w:pPr>
     </w:lvl>
   </w:abstractNum>
-  <w:abstractNum w:abstractNumId="10" w15:restartNumberingAfterBreak="0">
+  <w:abstractNum w:abstractNumId="10">
     <w:nsid w:val="642B2050"/>
     <w:multiLevelType w:val="hybridMultilevel"/>
     <w:tmpl w:val="11B6C3EC"/>
@@ -4355,7 +4660,7 @@
       </w:pPr>
     </w:lvl>
   </w:abstractNum>
-  <w:abstractNum w:abstractNumId="11" w15:restartNumberingAfterBreak="0">
+  <w:abstractNum w:abstractNumId="11">
     <w:nsid w:val="6CAE18F9"/>
     <w:multiLevelType w:val="hybridMultilevel"/>
     <w:tmpl w:val="23C801CA"/>
@@ -4371,7 +4676,7 @@
         <w:rFonts w:hint="default"/>
       </w:rPr>
     </w:lvl>
-    <w:lvl w:ilvl="1" w:tplc="04050019" w:tentative="1">
+    <w:lvl w:ilvl="1" w:tplc="04050019">
       <w:start w:val="1"/>
       <w:numFmt w:val="lowerLetter"/>
       <w:lvlText w:val="%2."/>
@@ -4484,7 +4789,7 @@
 </file>
 
 <file path=word/styles.xml><?xml version="1.0" encoding="utf-8"?>
-<w:styles xmlns:mc="http://schemas.openxmlformats.org/markup-compatibility/2006" xmlns:r="http://schemas.openxmlformats.org/officeDocument/2006/relationships" xmlns:w="http://schemas.openxmlformats.org/wordprocessingml/2006/main" xmlns:w14="http://schemas.microsoft.com/office/word/2010/wordml" xmlns:w15="http://schemas.microsoft.com/office/word/2012/wordml" xmlns:w16cid="http://schemas.microsoft.com/office/word/2016/wordml/cid" xmlns:w16se="http://schemas.microsoft.com/office/word/2015/wordml/symex" mc:Ignorable="w14 w15 w16se w16cid">
+<w:styles xmlns:r="http://schemas.openxmlformats.org/officeDocument/2006/relationships" xmlns:w="http://schemas.openxmlformats.org/wordprocessingml/2006/main">
   <w:docDefaults>
     <w:rPrDefault>
       <w:rPr>
@@ -4500,384 +4805,146 @@
       </w:pPr>
     </w:pPrDefault>
   </w:docDefaults>
-  <w:latentStyles w:defLockedState="0" w:defUIPriority="99" w:defSemiHidden="0" w:defUnhideWhenUsed="0" w:defQFormat="0" w:count="375">
-    <w:lsdException w:name="Normal" w:uiPriority="0" w:qFormat="1"/>
-    <w:lsdException w:name="heading 1" w:uiPriority="9" w:qFormat="1"/>
-    <w:lsdException w:name="heading 2" w:semiHidden="1" w:uiPriority="9" w:unhideWhenUsed="1" w:qFormat="1"/>
-    <w:lsdException w:name="heading 3" w:semiHidden="1" w:uiPriority="9" w:unhideWhenUsed="1" w:qFormat="1"/>
-    <w:lsdException w:name="heading 4" w:semiHidden="1" w:uiPriority="9" w:unhideWhenUsed="1" w:qFormat="1"/>
-    <w:lsdException w:name="heading 5" w:semiHidden="1" w:uiPriority="9" w:unhideWhenUsed="1" w:qFormat="1"/>
-    <w:lsdException w:name="heading 6" w:semiHidden="1" w:uiPriority="9" w:unhideWhenUsed="1" w:qFormat="1"/>
-    <w:lsdException w:name="heading 7" w:semiHidden="1" w:uiPriority="9" w:unhideWhenUsed="1" w:qFormat="1"/>
-    <w:lsdException w:name="heading 8" w:semiHidden="1" w:uiPriority="9" w:unhideWhenUsed="1" w:qFormat="1"/>
-    <w:lsdException w:name="heading 9" w:semiHidden="1" w:uiPriority="9" w:unhideWhenUsed="1" w:qFormat="1"/>
-    <w:lsdException w:name="index 1" w:semiHidden="1" w:unhideWhenUsed="1"/>
-    <w:lsdException w:name="index 2" w:semiHidden="1" w:unhideWhenUsed="1"/>
-    <w:lsdException w:name="index 3" w:semiHidden="1" w:unhideWhenUsed="1"/>
-    <w:lsdException w:name="index 4" w:semiHidden="1" w:unhideWhenUsed="1"/>
-    <w:lsdException w:name="index 5" w:semiHidden="1" w:unhideWhenUsed="1"/>
-    <w:lsdException w:name="index 6" w:semiHidden="1" w:unhideWhenUsed="1"/>
-    <w:lsdException w:name="index 7" w:semiHidden="1" w:unhideWhenUsed="1"/>
-    <w:lsdException w:name="index 8" w:semiHidden="1" w:unhideWhenUsed="1"/>
-    <w:lsdException w:name="index 9" w:semiHidden="1" w:unhideWhenUsed="1"/>
-    <w:lsdException w:name="toc 1" w:semiHidden="1" w:uiPriority="39" w:unhideWhenUsed="1"/>
-    <w:lsdException w:name="toc 2" w:semiHidden="1" w:uiPriority="39" w:unhideWhenUsed="1"/>
-    <w:lsdException w:name="toc 3" w:semiHidden="1" w:uiPriority="39" w:unhideWhenUsed="1"/>
-    <w:lsdException w:name="toc 4" w:semiHidden="1" w:uiPriority="39" w:unhideWhenUsed="1"/>
-    <w:lsdException w:name="toc 5" w:semiHidden="1" w:uiPriority="39" w:unhideWhenUsed="1"/>
-    <w:lsdException w:name="toc 6" w:semiHidden="1" w:uiPriority="39" w:unhideWhenUsed="1"/>
-    <w:lsdException w:name="toc 7" w:semiHidden="1" w:uiPriority="39" w:unhideWhenUsed="1"/>
-    <w:lsdException w:name="toc 8" w:semiHidden="1" w:uiPriority="39" w:unhideWhenUsed="1"/>
-    <w:lsdException w:name="toc 9" w:semiHidden="1" w:uiPriority="39" w:unhideWhenUsed="1"/>
-    <w:lsdException w:name="Normal Indent" w:semiHidden="1" w:unhideWhenUsed="1"/>
-    <w:lsdException w:name="footnote text" w:semiHidden="1" w:unhideWhenUsed="1"/>
-    <w:lsdException w:name="annotation text" w:semiHidden="1" w:unhideWhenUsed="1"/>
-    <w:lsdException w:name="header" w:semiHidden="1" w:unhideWhenUsed="1"/>
-    <w:lsdException w:name="footer" w:semiHidden="1" w:unhideWhenUsed="1"/>
-    <w:lsdException w:name="index heading" w:semiHidden="1" w:unhideWhenUsed="1"/>
-    <w:lsdException w:name="caption" w:semiHidden="1" w:uiPriority="35" w:unhideWhenUsed="1" w:qFormat="1"/>
-    <w:lsdException w:name="table of figures" w:semiHidden="1" w:unhideWhenUsed="1"/>
-    <w:lsdException w:name="envelope address" w:semiHidden="1" w:unhideWhenUsed="1"/>
-    <w:lsdException w:name="envelope return" w:semiHidden="1" w:unhideWhenUsed="1"/>
-    <w:lsdException w:name="footnote reference" w:semiHidden="1" w:unhideWhenUsed="1"/>
-    <w:lsdException w:name="annotation reference" w:semiHidden="1" w:unhideWhenUsed="1"/>
-    <w:lsdException w:name="line number" w:semiHidden="1" w:unhideWhenUsed="1"/>
-    <w:lsdException w:name="page number" w:semiHidden="1" w:unhideWhenUsed="1"/>
-    <w:lsdException w:name="endnote reference" w:semiHidden="1" w:unhideWhenUsed="1"/>
-    <w:lsdException w:name="endnote text" w:semiHidden="1" w:unhideWhenUsed="1"/>
-    <w:lsdException w:name="table of authorities" w:semiHidden="1" w:unhideWhenUsed="1"/>
-    <w:lsdException w:name="macro" w:semiHidden="1" w:unhideWhenUsed="1"/>
-    <w:lsdException w:name="toa heading" w:semiHidden="1" w:unhideWhenUsed="1"/>
-    <w:lsdException w:name="List" w:semiHidden="1" w:unhideWhenUsed="1"/>
-    <w:lsdException w:name="List Bullet" w:semiHidden="1" w:unhideWhenUsed="1"/>
-    <w:lsdException w:name="List Number" w:semiHidden="1" w:unhideWhenUsed="1"/>
-    <w:lsdException w:name="List 2" w:semiHidden="1" w:unhideWhenUsed="1"/>
-    <w:lsdException w:name="List 3" w:semiHidden="1" w:unhideWhenUsed="1"/>
-    <w:lsdException w:name="List 4" w:semiHidden="1" w:unhideWhenUsed="1"/>
-    <w:lsdException w:name="List 5" w:semiHidden="1" w:unhideWhenUsed="1"/>
-    <w:lsdException w:name="List Bullet 2" w:semiHidden="1" w:unhideWhenUsed="1"/>
-    <w:lsdException w:name="List Bullet 3" w:semiHidden="1" w:unhideWhenUsed="1"/>
-    <w:lsdException w:name="List Bullet 4" w:semiHidden="1" w:unhideWhenUsed="1"/>
-    <w:lsdException w:name="List Bullet 5" w:semiHidden="1" w:unhideWhenUsed="1"/>
-    <w:lsdException w:name="List Number 2" w:semiHidden="1" w:unhideWhenUsed="1"/>
-    <w:lsdException w:name="List Number 3" w:semiHidden="1" w:unhideWhenUsed="1"/>
-    <w:lsdException w:name="List Number 4" w:semiHidden="1" w:unhideWhenUsed="1"/>
-    <w:lsdException w:name="List Number 5" w:semiHidden="1" w:unhideWhenUsed="1"/>
-    <w:lsdException w:name="Title" w:uiPriority="10" w:qFormat="1"/>
-    <w:lsdException w:name="Closing" w:semiHidden="1" w:unhideWhenUsed="1"/>
-    <w:lsdException w:name="Signature" w:semiHidden="1" w:unhideWhenUsed="1"/>
-    <w:lsdException w:name="Default Paragraph Font" w:semiHidden="1" w:uiPriority="1" w:unhideWhenUsed="1"/>
-    <w:lsdException w:name="Body Text" w:semiHidden="1" w:unhideWhenUsed="1"/>
-    <w:lsdException w:name="Body Text Indent" w:semiHidden="1" w:unhideWhenUsed="1"/>
-    <w:lsdException w:name="List Continue" w:semiHidden="1" w:unhideWhenUsed="1"/>
-    <w:lsdException w:name="List Continue 2" w:semiHidden="1" w:unhideWhenUsed="1"/>
-    <w:lsdException w:name="List Continue 3" w:semiHidden="1" w:unhideWhenUsed="1"/>
-    <w:lsdException w:name="List Continue 4" w:semiHidden="1" w:unhideWhenUsed="1"/>
-    <w:lsdException w:name="List Continue 5" w:semiHidden="1" w:unhideWhenUsed="1"/>
-    <w:lsdException w:name="Message Header" w:semiHidden="1" w:unhideWhenUsed="1"/>
-    <w:lsdException w:name="Subtitle" w:uiPriority="11" w:qFormat="1"/>
-    <w:lsdException w:name="Salutation" w:semiHidden="1" w:unhideWhenUsed="1"/>
-    <w:lsdException w:name="Date" w:semiHidden="1" w:unhideWhenUsed="1"/>
-    <w:lsdException w:name="Body Text First Indent" w:semiHidden="1" w:unhideWhenUsed="1"/>
-    <w:lsdException w:name="Body Text First Indent 2" w:semiHidden="1" w:unhideWhenUsed="1"/>
-    <w:lsdException w:name="Note Heading" w:semiHidden="1" w:unhideWhenUsed="1"/>
-    <w:lsdException w:name="Body Text 2" w:semiHidden="1" w:unhideWhenUsed="1"/>
-    <w:lsdException w:name="Body Text 3" w:semiHidden="1" w:unhideWhenUsed="1"/>
-    <w:lsdException w:name="Body Text Indent 2" w:semiHidden="1" w:unhideWhenUsed="1"/>
-    <w:lsdException w:name="Body Text Indent 3" w:semiHidden="1" w:unhideWhenUsed="1"/>
-    <w:lsdException w:name="Block Text" w:semiHidden="1" w:unhideWhenUsed="1"/>
-    <w:lsdException w:name="Hyperlink" w:semiHidden="1" w:unhideWhenUsed="1"/>
-    <w:lsdException w:name="FollowedHyperlink" w:semiHidden="1" w:unhideWhenUsed="1"/>
-    <w:lsdException w:name="Strong" w:uiPriority="22" w:qFormat="1"/>
-    <w:lsdException w:name="Emphasis" w:uiPriority="20" w:qFormat="1"/>
-    <w:lsdException w:name="Document Map" w:semiHidden="1" w:unhideWhenUsed="1"/>
-    <w:lsdException w:name="Plain Text" w:semiHidden="1" w:unhideWhenUsed="1"/>
-    <w:lsdException w:name="E-mail Signature" w:semiHidden="1" w:unhideWhenUsed="1"/>
-    <w:lsdException w:name="HTML Top of Form" w:semiHidden="1" w:unhideWhenUsed="1"/>
-    <w:lsdException w:name="HTML Bottom of Form" w:semiHidden="1" w:unhideWhenUsed="1"/>
-    <w:lsdException w:name="Normal (Web)" w:semiHidden="1" w:unhideWhenUsed="1"/>
-    <w:lsdException w:name="HTML Acronym" w:semiHidden="1" w:unhideWhenUsed="1"/>
-    <w:lsdException w:name="HTML Address" w:semiHidden="1" w:unhideWhenUsed="1"/>
-    <w:lsdException w:name="HTML Cite" w:semiHidden="1" w:unhideWhenUsed="1"/>
-    <w:lsdException w:name="HTML Code" w:semiHidden="1" w:unhideWhenUsed="1"/>
-    <w:lsdException w:name="HTML Definition" w:semiHidden="1" w:unhideWhenUsed="1"/>
-    <w:lsdException w:name="HTML Keyboard" w:semiHidden="1" w:unhideWhenUsed="1"/>
-    <w:lsdException w:name="HTML Preformatted" w:semiHidden="1" w:unhideWhenUsed="1"/>
-    <w:lsdException w:name="HTML Sample" w:semiHidden="1" w:unhideWhenUsed="1"/>
-    <w:lsdException w:name="HTML Typewriter" w:semiHidden="1" w:unhideWhenUsed="1"/>
-    <w:lsdException w:name="HTML Variable" w:semiHidden="1" w:unhideWhenUsed="1"/>
-    <w:lsdException w:name="Normal Table" w:semiHidden="1" w:unhideWhenUsed="1"/>
-    <w:lsdException w:name="annotation subject" w:semiHidden="1" w:unhideWhenUsed="1"/>
-    <w:lsdException w:name="No List" w:semiHidden="1" w:unhideWhenUsed="1"/>
-    <w:lsdException w:name="Outline List 1" w:semiHidden="1" w:unhideWhenUsed="1"/>
-    <w:lsdException w:name="Outline List 2" w:semiHidden="1" w:unhideWhenUsed="1"/>
-    <w:lsdException w:name="Outline List 3" w:semiHidden="1" w:unhideWhenUsed="1"/>
-    <w:lsdException w:name="Table Simple 1" w:semiHidden="1" w:unhideWhenUsed="1"/>
-    <w:lsdException w:name="Table Simple 2" w:semiHidden="1" w:unhideWhenUsed="1"/>
-    <w:lsdException w:name="Table Simple 3" w:semiHidden="1" w:unhideWhenUsed="1"/>
-    <w:lsdException w:name="Table Classic 1" w:semiHidden="1" w:unhideWhenUsed="1"/>
-    <w:lsdException w:name="Table Classic 2" w:semiHidden="1" w:unhideWhenUsed="1"/>
-    <w:lsdException w:name="Table Classic 3" w:semiHidden="1" w:unhideWhenUsed="1"/>
-    <w:lsdException w:name="Table Classic 4" w:semiHidden="1" w:unhideWhenUsed="1"/>
-    <w:lsdException w:name="Table Colorful 1" w:semiHidden="1" w:unhideWhenUsed="1"/>
-    <w:lsdException w:name="Table Colorful 2" w:semiHidden="1" w:unhideWhenUsed="1"/>
-    <w:lsdException w:name="Table Colorful 3" w:semiHidden="1" w:unhideWhenUsed="1"/>
-    <w:lsdException w:name="Table Columns 1" w:semiHidden="1" w:unhideWhenUsed="1"/>
-    <w:lsdException w:name="Table Columns 2" w:semiHidden="1" w:unhideWhenUsed="1"/>
-    <w:lsdException w:name="Table Columns 3" w:semiHidden="1" w:unhideWhenUsed="1"/>
-    <w:lsdException w:name="Table Columns 4" w:semiHidden="1" w:unhideWhenUsed="1"/>
-    <w:lsdException w:name="Table Columns 5" w:semiHidden="1" w:unhideWhenUsed="1"/>
-    <w:lsdException w:name="Table Grid 1" w:semiHidden="1" w:unhideWhenUsed="1"/>
-    <w:lsdException w:name="Table Grid 2" w:semiHidden="1" w:unhideWhenUsed="1"/>
-    <w:lsdException w:name="Table Grid 3" w:semiHidden="1" w:unhideWhenUsed="1"/>
-    <w:lsdException w:name="Table Grid 4" w:semiHidden="1" w:unhideWhenUsed="1"/>
-    <w:lsdException w:name="Table Grid 5" w:semiHidden="1" w:unhideWhenUsed="1"/>
-    <w:lsdException w:name="Table Grid 6" w:semiHidden="1" w:unhideWhenUsed="1"/>
-    <w:lsdException w:name="Table Grid 7" w:semiHidden="1" w:unhideWhenUsed="1"/>
-    <w:lsdException w:name="Table Grid 8" w:semiHidden="1" w:unhideWhenUsed="1"/>
-    <w:lsdException w:name="Table List 1" w:semiHidden="1" w:unhideWhenUsed="1"/>
-    <w:lsdException w:name="Table List 2" w:semiHidden="1" w:unhideWhenUsed="1"/>
-    <w:lsdException w:name="Table List 3" w:semiHidden="1" w:unhideWhenUsed="1"/>
-    <w:lsdException w:name="Table List 4" w:semiHidden="1" w:unhideWhenUsed="1"/>
-    <w:lsdException w:name="Table List 5" w:semiHidden="1" w:unhideWhenUsed="1"/>
-    <w:lsdException w:name="Table List 6" w:semiHidden="1" w:unhideWhenUsed="1"/>
-    <w:lsdException w:name="Table List 7" w:semiHidden="1" w:unhideWhenUsed="1"/>
-    <w:lsdException w:name="Table List 8" w:semiHidden="1" w:unhideWhenUsed="1"/>
-    <w:lsdException w:name="Table 3D effects 1" w:semiHidden="1" w:unhideWhenUsed="1"/>
-    <w:lsdException w:name="Table 3D effects 2" w:semiHidden="1" w:unhideWhenUsed="1"/>
-    <w:lsdException w:name="Table 3D effects 3" w:semiHidden="1" w:unhideWhenUsed="1"/>
-    <w:lsdException w:name="Table Contemporary" w:semiHidden="1" w:unhideWhenUsed="1"/>
-    <w:lsdException w:name="Table Elegant" w:semiHidden="1" w:unhideWhenUsed="1"/>
-    <w:lsdException w:name="Table Professional" w:semiHidden="1" w:unhideWhenUsed="1"/>
-    <w:lsdException w:name="Table Subtle 1" w:semiHidden="1" w:unhideWhenUsed="1"/>
-    <w:lsdException w:name="Table Subtle 2" w:semiHidden="1" w:unhideWhenUsed="1"/>
-    <w:lsdException w:name="Table Web 1" w:semiHidden="1" w:unhideWhenUsed="1"/>
-    <w:lsdException w:name="Table Web 2" w:semiHidden="1" w:unhideWhenUsed="1"/>
-    <w:lsdException w:name="Table Web 3" w:semiHidden="1" w:unhideWhenUsed="1"/>
-    <w:lsdException w:name="Balloon Text" w:semiHidden="1" w:unhideWhenUsed="1"/>
-    <w:lsdException w:name="Table Grid" w:semiHidden="1" w:uiPriority="59" w:unhideWhenUsed="1"/>
-    <w:lsdException w:name="Table Theme" w:semiHidden="1" w:unhideWhenUsed="1"/>
-    <w:lsdException w:name="Placeholder Text" w:semiHidden="1"/>
-    <w:lsdException w:name="No Spacing" w:uiPriority="1" w:qFormat="1"/>
-    <w:lsdException w:name="Light Shading" w:uiPriority="60"/>
-    <w:lsdException w:name="Light List" w:uiPriority="61"/>
-    <w:lsdException w:name="Light Grid" w:uiPriority="62"/>
-    <w:lsdException w:name="Medium Shading 1" w:uiPriority="63"/>
-    <w:lsdException w:name="Medium Shading 2" w:uiPriority="64"/>
-    <w:lsdException w:name="Medium List 1" w:uiPriority="65"/>
-    <w:lsdException w:name="Medium List 2" w:uiPriority="66"/>
-    <w:lsdException w:name="Medium Grid 1" w:uiPriority="67"/>
-    <w:lsdException w:name="Medium Grid 2" w:uiPriority="68"/>
-    <w:lsdException w:name="Medium Grid 3" w:uiPriority="69"/>
-    <w:lsdException w:name="Dark List" w:uiPriority="70"/>
-    <w:lsdException w:name="Colorful Shading" w:uiPriority="71"/>
-    <w:lsdException w:name="Colorful List" w:uiPriority="72"/>
-    <w:lsdException w:name="Colorful Grid" w:uiPriority="73"/>
-    <w:lsdException w:name="Light Shading Accent 1" w:uiPriority="60"/>
-    <w:lsdException w:name="Light List Accent 1" w:uiPriority="61"/>
-    <w:lsdException w:name="Light Grid Accent 1" w:uiPriority="62"/>
-    <w:lsdException w:name="Medium Shading 1 Accent 1" w:uiPriority="63"/>
-    <w:lsdException w:name="Medium Shading 2 Accent 1" w:uiPriority="64"/>
-    <w:lsdException w:name="Medium List 1 Accent 1" w:uiPriority="65"/>
-    <w:lsdException w:name="Revision" w:semiHidden="1"/>
-    <w:lsdException w:name="List Paragraph" w:uiPriority="34" w:qFormat="1"/>
-    <w:lsdException w:name="Quote" w:uiPriority="29" w:qFormat="1"/>
-    <w:lsdException w:name="Intense Quote" w:uiPriority="30" w:qFormat="1"/>
-    <w:lsdException w:name="Medium List 2 Accent 1" w:uiPriority="66"/>
-    <w:lsdException w:name="Medium Grid 1 Accent 1" w:uiPriority="67"/>
-    <w:lsdException w:name="Medium Grid 2 Accent 1" w:uiPriority="68"/>
-    <w:lsdException w:name="Medium Grid 3 Accent 1" w:uiPriority="69"/>
-    <w:lsdException w:name="Dark List Accent 1" w:uiPriority="70"/>
-    <w:lsdException w:name="Colorful Shading Accent 1" w:uiPriority="71"/>
-    <w:lsdException w:name="Colorful List Accent 1" w:uiPriority="72"/>
-    <w:lsdException w:name="Colorful Grid Accent 1" w:uiPriority="73"/>
-    <w:lsdException w:name="Light Shading Accent 2" w:uiPriority="60"/>
-    <w:lsdException w:name="Light List Accent 2" w:uiPriority="61"/>
-    <w:lsdException w:name="Light Grid Accent 2" w:uiPriority="62"/>
-    <w:lsdException w:name="Medium Shading 1 Accent 2" w:uiPriority="63"/>
-    <w:lsdException w:name="Medium Shading 2 Accent 2" w:uiPriority="64"/>
-    <w:lsdException w:name="Medium List 1 Accent 2" w:uiPriority="65"/>
-    <w:lsdException w:name="Medium List 2 Accent 2" w:uiPriority="66"/>
-    <w:lsdException w:name="Medium Grid 1 Accent 2" w:uiPriority="67"/>
-    <w:lsdException w:name="Medium Grid 2 Accent 2" w:uiPriority="68"/>
-    <w:lsdException w:name="Medium Grid 3 Accent 2" w:uiPriority="69"/>
-    <w:lsdException w:name="Dark List Accent 2" w:uiPriority="70"/>
-    <w:lsdException w:name="Colorful Shading Accent 2" w:uiPriority="71"/>
-    <w:lsdException w:name="Colorful List Accent 2" w:uiPriority="72"/>
-    <w:lsdException w:name="Colorful Grid Accent 2" w:uiPriority="73"/>
-    <w:lsdException w:name="Light Shading Accent 3" w:uiPriority="60"/>
-    <w:lsdException w:name="Light List Accent 3" w:uiPriority="61"/>
-    <w:lsdException w:name="Light Grid Accent 3" w:uiPriority="62"/>
-    <w:lsdException w:name="Medium Shading 1 Accent 3" w:uiPriority="63"/>
-    <w:lsdException w:name="Medium Shading 2 Accent 3" w:uiPriority="64"/>
-    <w:lsdException w:name="Medium List 1 Accent 3" w:uiPriority="65"/>
-    <w:lsdException w:name="Medium List 2 Accent 3" w:uiPriority="66"/>
-    <w:lsdException w:name="Medium Grid 1 Accent 3" w:uiPriority="67"/>
-    <w:lsdException w:name="Medium Grid 2 Accent 3" w:uiPriority="68"/>
-    <w:lsdException w:name="Medium Grid 3 Accent 3" w:uiPriority="69"/>
-    <w:lsdException w:name="Dark List Accent 3" w:uiPriority="70"/>
-    <w:lsdException w:name="Colorful Shading Accent 3" w:uiPriority="71"/>
-    <w:lsdException w:name="Colorful List Accent 3" w:uiPriority="72"/>
-    <w:lsdException w:name="Colorful Grid Accent 3" w:uiPriority="73"/>
-    <w:lsdException w:name="Light Shading Accent 4" w:uiPriority="60"/>
-    <w:lsdException w:name="Light List Accent 4" w:uiPriority="61"/>
-    <w:lsdException w:name="Light Grid Accent 4" w:uiPriority="62"/>
-    <w:lsdException w:name="Medium Shading 1 Accent 4" w:uiPriority="63"/>
-    <w:lsdException w:name="Medium Shading 2 Accent 4" w:uiPriority="64"/>
-    <w:lsdException w:name="Medium List 1 Accent 4" w:uiPriority="65"/>
-    <w:lsdException w:name="Medium List 2 Accent 4" w:uiPriority="66"/>
-    <w:lsdException w:name="Medium Grid 1 Accent 4" w:uiPriority="67"/>
-    <w:lsdException w:name="Medium Grid 2 Accent 4" w:uiPriority="68"/>
-    <w:lsdException w:name="Medium Grid 3 Accent 4" w:uiPriority="69"/>
-    <w:lsdException w:name="Dark List Accent 4" w:uiPriority="70"/>
-    <w:lsdException w:name="Colorful Shading Accent 4" w:uiPriority="71"/>
-    <w:lsdException w:name="Colorful List Accent 4" w:uiPriority="72"/>
-    <w:lsdException w:name="Colorful Grid Accent 4" w:uiPriority="73"/>
-    <w:lsdException w:name="Light Shading Accent 5" w:uiPriority="60"/>
-    <w:lsdException w:name="Light List Accent 5" w:uiPriority="61"/>
-    <w:lsdException w:name="Light Grid Accent 5" w:uiPriority="62"/>
-    <w:lsdException w:name="Medium Shading 1 Accent 5" w:uiPriority="63"/>
-    <w:lsdException w:name="Medium Shading 2 Accent 5" w:uiPriority="64"/>
-    <w:lsdException w:name="Medium List 1 Accent 5" w:uiPriority="65"/>
-    <w:lsdException w:name="Medium List 2 Accent 5" w:uiPriority="66"/>
-    <w:lsdException w:name="Medium Grid 1 Accent 5" w:uiPriority="67"/>
-    <w:lsdException w:name="Medium Grid 2 Accent 5" w:uiPriority="68"/>
-    <w:lsdException w:name="Medium Grid 3 Accent 5" w:uiPriority="69"/>
-    <w:lsdException w:name="Dark List Accent 5" w:uiPriority="70"/>
-    <w:lsdException w:name="Colorful Shading Accent 5" w:uiPriority="71"/>
-    <w:lsdException w:name="Colorful List Accent 5" w:uiPriority="72"/>
-    <w:lsdException w:name="Colorful Grid Accent 5" w:uiPriority="73"/>
-    <w:lsdException w:name="Light Shading Accent 6" w:uiPriority="60"/>
-    <w:lsdException w:name="Light List Accent 6" w:uiPriority="61"/>
-    <w:lsdException w:name="Light Grid Accent 6" w:uiPriority="62"/>
-    <w:lsdException w:name="Medium Shading 1 Accent 6" w:uiPriority="63"/>
-    <w:lsdException w:name="Medium Shading 2 Accent 6" w:uiPriority="64"/>
-    <w:lsdException w:name="Medium List 1 Accent 6" w:uiPriority="65"/>
-    <w:lsdException w:name="Medium List 2 Accent 6" w:uiPriority="66"/>
-    <w:lsdException w:name="Medium Grid 1 Accent 6" w:uiPriority="67"/>
-    <w:lsdException w:name="Medium Grid 2 Accent 6" w:uiPriority="68"/>
-    <w:lsdException w:name="Medium Grid 3 Accent 6" w:uiPriority="69"/>
-    <w:lsdException w:name="Dark List Accent 6" w:uiPriority="70"/>
-    <w:lsdException w:name="Colorful Shading Accent 6" w:uiPriority="71"/>
-    <w:lsdException w:name="Colorful List Accent 6" w:uiPriority="72"/>
-    <w:lsdException w:name="Colorful Grid Accent 6" w:uiPriority="73"/>
-    <w:lsdException w:name="Subtle Emphasis" w:uiPriority="19" w:qFormat="1"/>
-    <w:lsdException w:name="Intense Emphasis" w:uiPriority="21" w:qFormat="1"/>
-    <w:lsdException w:name="Subtle Reference" w:uiPriority="31" w:qFormat="1"/>
-    <w:lsdException w:name="Intense Reference" w:uiPriority="32" w:qFormat="1"/>
-    <w:lsdException w:name="Book Title" w:uiPriority="33" w:qFormat="1"/>
-    <w:lsdException w:name="Bibliography" w:semiHidden="1" w:uiPriority="37" w:unhideWhenUsed="1"/>
-    <w:lsdException w:name="TOC Heading" w:semiHidden="1" w:uiPriority="39" w:unhideWhenUsed="1" w:qFormat="1"/>
-    <w:lsdException w:name="Plain Table 1" w:uiPriority="41"/>
-    <w:lsdException w:name="Plain Table 2" w:uiPriority="42"/>
-    <w:lsdException w:name="Plain Table 3" w:uiPriority="43"/>
-    <w:lsdException w:name="Plain Table 4" w:uiPriority="44"/>
-    <w:lsdException w:name="Plain Table 5" w:uiPriority="45"/>
-    <w:lsdException w:name="Grid Table Light" w:uiPriority="40"/>
-    <w:lsdException w:name="Grid Table 1 Light" w:uiPriority="46"/>
-    <w:lsdException w:name="Grid Table 2" w:uiPriority="47"/>
-    <w:lsdException w:name="Grid Table 3" w:uiPriority="48"/>
-    <w:lsdException w:name="Grid Table 4" w:uiPriority="49"/>
-    <w:lsdException w:name="Grid Table 5 Dark" w:uiPriority="50"/>
-    <w:lsdException w:name="Grid Table 6 Colorful" w:uiPriority="51"/>
-    <w:lsdException w:name="Grid Table 7 Colorful" w:uiPriority="52"/>
-    <w:lsdException w:name="Grid Table 1 Light Accent 1" w:uiPriority="46"/>
-    <w:lsdException w:name="Grid Table 2 Accent 1" w:uiPriority="47"/>
-    <w:lsdException w:name="Grid Table 3 Accent 1" w:uiPriority="48"/>
-    <w:lsdException w:name="Grid Table 4 Accent 1" w:uiPriority="49"/>
-    <w:lsdException w:name="Grid Table 5 Dark Accent 1" w:uiPriority="50"/>
-    <w:lsdException w:name="Grid Table 6 Colorful Accent 1" w:uiPriority="51"/>
-    <w:lsdException w:name="Grid Table 7 Colorful Accent 1" w:uiPriority="52"/>
-    <w:lsdException w:name="Grid Table 1 Light Accent 2" w:uiPriority="46"/>
-    <w:lsdException w:name="Grid Table 2 Accent 2" w:uiPriority="47"/>
-    <w:lsdException w:name="Grid Table 3 Accent 2" w:uiPriority="48"/>
-    <w:lsdException w:name="Grid Table 4 Accent 2" w:uiPriority="49"/>
-    <w:lsdException w:name="Grid Table 5 Dark Accent 2" w:uiPriority="50"/>
-    <w:lsdException w:name="Grid Table 6 Colorful Accent 2" w:uiPriority="51"/>
-    <w:lsdException w:name="Grid Table 7 Colorful Accent 2" w:uiPriority="52"/>
-    <w:lsdException w:name="Grid Table 1 Light Accent 3" w:uiPriority="46"/>
-    <w:lsdException w:name="Grid Table 2 Accent 3" w:uiPriority="47"/>
-    <w:lsdException w:name="Grid Table 3 Accent 3" w:uiPriority="48"/>
-    <w:lsdException w:name="Grid Table 4 Accent 3" w:uiPriority="49"/>
-    <w:lsdException w:name="Grid Table 5 Dark Accent 3" w:uiPriority="50"/>
-    <w:lsdException w:name="Grid Table 6 Colorful Accent 3" w:uiPriority="51"/>
-    <w:lsdException w:name="Grid Table 7 Colorful Accent 3" w:uiPriority="52"/>
-    <w:lsdException w:name="Grid Table 1 Light Accent 4" w:uiPriority="46"/>
-    <w:lsdException w:name="Grid Table 2 Accent 4" w:uiPriority="47"/>
-    <w:lsdException w:name="Grid Table 3 Accent 4" w:uiPriority="48"/>
-    <w:lsdException w:name="Grid Table 4 Accent 4" w:uiPriority="49"/>
-    <w:lsdException w:name="Grid Table 5 Dark Accent 4" w:uiPriority="50"/>
-    <w:lsdException w:name="Grid Table 6 Colorful Accent 4" w:uiPriority="51"/>
-    <w:lsdException w:name="Grid Table 7 Colorful Accent 4" w:uiPriority="52"/>
-    <w:lsdException w:name="Grid Table 1 Light Accent 5" w:uiPriority="46"/>
-    <w:lsdException w:name="Grid Table 2 Accent 5" w:uiPriority="47"/>
-    <w:lsdException w:name="Grid Table 3 Accent 5" w:uiPriority="48"/>
-    <w:lsdException w:name="Grid Table 4 Accent 5" w:uiPriority="49"/>
-    <w:lsdException w:name="Grid Table 5 Dark Accent 5" w:uiPriority="50"/>
-    <w:lsdException w:name="Grid Table 6 Colorful Accent 5" w:uiPriority="51"/>
-    <w:lsdException w:name="Grid Table 7 Colorful Accent 5" w:uiPriority="52"/>
-    <w:lsdException w:name="Grid Table 1 Light Accent 6" w:uiPriority="46"/>
-    <w:lsdException w:name="Grid Table 2 Accent 6" w:uiPriority="47"/>
-    <w:lsdException w:name="Grid Table 3 Accent 6" w:uiPriority="48"/>
-    <w:lsdException w:name="Grid Table 4 Accent 6" w:uiPriority="49"/>
-    <w:lsdException w:name="Grid Table 5 Dark Accent 6" w:uiPriority="50"/>
-    <w:lsdException w:name="Grid Table 6 Colorful Accent 6" w:uiPriority="51"/>
-    <w:lsdException w:name="Grid Table 7 Colorful Accent 6" w:uiPriority="52"/>
-    <w:lsdException w:name="List Table 1 Light" w:uiPriority="46"/>
-    <w:lsdException w:name="List Table 2" w:uiPriority="47"/>
-    <w:lsdException w:name="List Table 3" w:uiPriority="48"/>
-    <w:lsdException w:name="List Table 4" w:uiPriority="49"/>
-    <w:lsdException w:name="List Table 5 Dark" w:uiPriority="50"/>
-    <w:lsdException w:name="List Table 6 Colorful" w:uiPriority="51"/>
-    <w:lsdException w:name="List Table 7 Colorful" w:uiPriority="52"/>
-    <w:lsdException w:name="List Table 1 Light Accent 1" w:uiPriority="46"/>
-    <w:lsdException w:name="List Table 2 Accent 1" w:uiPriority="47"/>
-    <w:lsdException w:name="List Table 3 Accent 1" w:uiPriority="48"/>
-    <w:lsdException w:name="List Table 4 Accent 1" w:uiPriority="49"/>
-    <w:lsdException w:name="List Table 5 Dark Accent 1" w:uiPriority="50"/>
-    <w:lsdException w:name="List Table 6 Colorful Accent 1" w:uiPriority="51"/>
-    <w:lsdException w:name="List Table 7 Colorful Accent 1" w:uiPriority="52"/>
-    <w:lsdException w:name="List Table 1 Light Accent 2" w:uiPriority="46"/>
-    <w:lsdException w:name="List Table 2 Accent 2" w:uiPriority="47"/>
-    <w:lsdException w:name="List Table 3 Accent 2" w:uiPriority="48"/>
-    <w:lsdException w:name="List Table 4 Accent 2" w:uiPriority="49"/>
-    <w:lsdException w:name="List Table 5 Dark Accent 2" w:uiPriority="50"/>
-    <w:lsdException w:name="List Table 6 Colorful Accent 2" w:uiPriority="51"/>
-    <w:lsdException w:name="List Table 7 Colorful Accent 2" w:uiPriority="52"/>
-    <w:lsdException w:name="List Table 1 Light Accent 3" w:uiPriority="46"/>
-    <w:lsdException w:name="List Table 2 Accent 3" w:uiPriority="47"/>
-    <w:lsdException w:name="List Table 3 Accent 3" w:uiPriority="48"/>
-    <w:lsdException w:name="List Table 4 Accent 3" w:uiPriority="49"/>
-    <w:lsdException w:name="List Table 5 Dark Accent 3" w:uiPriority="50"/>
-    <w:lsdException w:name="List Table 6 Colorful Accent 3" w:uiPriority="51"/>
-    <w:lsdException w:name="List Table 7 Colorful Accent 3" w:uiPriority="52"/>
-    <w:lsdException w:name="List Table 1 Light Accent 4" w:uiPriority="46"/>
-    <w:lsdException w:name="List Table 2 Accent 4" w:uiPriority="47"/>
-    <w:lsdException w:name="List Table 3 Accent 4" w:uiPriority="48"/>
-    <w:lsdException w:name="List Table 4 Accent 4" w:uiPriority="49"/>
-    <w:lsdException w:name="List Table 5 Dark Accent 4" w:uiPriority="50"/>
-    <w:lsdException w:name="List Table 6 Colorful Accent 4" w:uiPriority="51"/>
-    <w:lsdException w:name="List Table 7 Colorful Accent 4" w:uiPriority="52"/>
-    <w:lsdException w:name="List Table 1 Light Accent 5" w:uiPriority="46"/>
-    <w:lsdException w:name="List Table 2 Accent 5" w:uiPriority="47"/>
-    <w:lsdException w:name="List Table 3 Accent 5" w:uiPriority="48"/>
-    <w:lsdException w:name="List Table 4 Accent 5" w:uiPriority="49"/>
-    <w:lsdException w:name="List Table 5 Dark Accent 5" w:uiPriority="50"/>
-    <w:lsdException w:name="List Table 6 Colorful Accent 5" w:uiPriority="51"/>
-    <w:lsdException w:name="List Table 7 Colorful Accent 5" w:uiPriority="52"/>
-    <w:lsdException w:name="List Table 1 Light Accent 6" w:uiPriority="46"/>
-    <w:lsdException w:name="List Table 2 Accent 6" w:uiPriority="47"/>
-    <w:lsdException w:name="List Table 3 Accent 6" w:uiPriority="48"/>
-    <w:lsdException w:name="List Table 4 Accent 6" w:uiPriority="49"/>
-    <w:lsdException w:name="List Table 5 Dark Accent 6" w:uiPriority="50"/>
-    <w:lsdException w:name="List Table 6 Colorful Accent 6" w:uiPriority="51"/>
-    <w:lsdException w:name="List Table 7 Colorful Accent 6" w:uiPriority="52"/>
-    <w:lsdException w:name="Mention" w:semiHidden="1" w:unhideWhenUsed="1"/>
-    <w:lsdException w:name="Smart Hyperlink" w:semiHidden="1" w:unhideWhenUsed="1"/>
-    <w:lsdException w:name="Hashtag" w:semiHidden="1" w:unhideWhenUsed="1"/>
-    <w:lsdException w:name="Unresolved Mention" w:semiHidden="1" w:unhideWhenUsed="1"/>
+  <w:latentStyles w:defLockedState="0" w:defUIPriority="99" w:defSemiHidden="1" w:defUnhideWhenUsed="1" w:defQFormat="0" w:count="267">
+    <w:lsdException w:name="Normal" w:semiHidden="0" w:uiPriority="0" w:unhideWhenUsed="0" w:qFormat="1"/>
+    <w:lsdException w:name="heading 1" w:semiHidden="0" w:uiPriority="9" w:unhideWhenUsed="0" w:qFormat="1"/>
+    <w:lsdException w:name="heading 2" w:uiPriority="9" w:qFormat="1"/>
+    <w:lsdException w:name="heading 3" w:uiPriority="9" w:qFormat="1"/>
+    <w:lsdException w:name="heading 4" w:uiPriority="9" w:qFormat="1"/>
+    <w:lsdException w:name="heading 5" w:uiPriority="9" w:qFormat="1"/>
+    <w:lsdException w:name="heading 6" w:uiPriority="9" w:qFormat="1"/>
+    <w:lsdException w:name="heading 7" w:uiPriority="9" w:qFormat="1"/>
+    <w:lsdException w:name="heading 8" w:uiPriority="9" w:qFormat="1"/>
+    <w:lsdException w:name="heading 9" w:uiPriority="9" w:qFormat="1"/>
+    <w:lsdException w:name="toc 1" w:uiPriority="39"/>
+    <w:lsdException w:name="toc 2" w:uiPriority="39"/>
+    <w:lsdException w:name="toc 3" w:uiPriority="39"/>
+    <w:lsdException w:name="toc 4" w:uiPriority="39"/>
+    <w:lsdException w:name="toc 5" w:uiPriority="39"/>
+    <w:lsdException w:name="toc 6" w:uiPriority="39"/>
+    <w:lsdException w:name="toc 7" w:uiPriority="39"/>
+    <w:lsdException w:name="toc 8" w:uiPriority="39"/>
+    <w:lsdException w:name="toc 9" w:uiPriority="39"/>
+    <w:lsdException w:name="caption" w:uiPriority="35" w:qFormat="1"/>
+    <w:lsdException w:name="Title" w:semiHidden="0" w:uiPriority="10" w:unhideWhenUsed="0" w:qFormat="1"/>
+    <w:lsdException w:name="Default Paragraph Font" w:uiPriority="1"/>
+    <w:lsdException w:name="Subtitle" w:semiHidden="0" w:uiPriority="11" w:unhideWhenUsed="0" w:qFormat="1"/>
+    <w:lsdException w:name="Strong" w:semiHidden="0" w:uiPriority="22" w:unhideWhenUsed="0" w:qFormat="1"/>
+    <w:lsdException w:name="Emphasis" w:semiHidden="0" w:uiPriority="20" w:unhideWhenUsed="0" w:qFormat="1"/>
+    <w:lsdException w:name="Table Grid" w:uiPriority="59"/>
+    <w:lsdException w:name="Placeholder Text" w:unhideWhenUsed="0"/>
+    <w:lsdException w:name="No Spacing" w:semiHidden="0" w:uiPriority="1" w:unhideWhenUsed="0" w:qFormat="1"/>
+    <w:lsdException w:name="Light Shading" w:semiHidden="0" w:uiPriority="60" w:unhideWhenUsed="0"/>
+    <w:lsdException w:name="Light List" w:semiHidden="0" w:uiPriority="61" w:unhideWhenUsed="0"/>
+    <w:lsdException w:name="Light Grid" w:semiHidden="0" w:uiPriority="62" w:unhideWhenUsed="0"/>
+    <w:lsdException w:name="Medium Shading 1" w:semiHidden="0" w:uiPriority="63" w:unhideWhenUsed="0"/>
+    <w:lsdException w:name="Medium Shading 2" w:semiHidden="0" w:uiPriority="64" w:unhideWhenUsed="0"/>
+    <w:lsdException w:name="Medium List 1" w:semiHidden="0" w:uiPriority="65" w:unhideWhenUsed="0"/>
+    <w:lsdException w:name="Medium List 2" w:semiHidden="0" w:uiPriority="66" w:unhideWhenUsed="0"/>
+    <w:lsdException w:name="Medium Grid 1" w:semiHidden="0" w:uiPriority="67" w:unhideWhenUsed="0"/>
+    <w:lsdException w:name="Medium Grid 2" w:semiHidden="0" w:uiPriority="68" w:unhideWhenUsed="0"/>
+    <w:lsdException w:name="Medium Grid 3" w:semiHidden="0" w:uiPriority="69" w:unhideWhenUsed="0"/>
+    <w:lsdException w:name="Dark List" w:semiHidden="0" w:uiPriority="70" w:unhideWhenUsed="0"/>
+    <w:lsdException w:name="Colorful Shading" w:semiHidden="0" w:uiPriority="71" w:unhideWhenUsed="0"/>
+    <w:lsdException w:name="Colorful List" w:semiHidden="0" w:uiPriority="72" w:unhideWhenUsed="0"/>
+    <w:lsdException w:name="Colorful Grid" w:semiHidden="0" w:uiPriority="73" w:unhideWhenUsed="0"/>
+    <w:lsdException w:name="Light Shading Accent 1" w:semiHidden="0" w:uiPriority="60" w:unhideWhenUsed="0"/>
+    <w:lsdException w:name="Light List Accent 1" w:semiHidden="0" w:uiPriority="61" w:unhideWhenUsed="0"/>
+    <w:lsdException w:name="Light Grid Accent 1" w:semiHidden="0" w:uiPriority="62" w:unhideWhenUsed="0"/>
+    <w:lsdException w:name="Medium Shading 1 Accent 1" w:semiHidden="0" w:uiPriority="63" w:unhideWhenUsed="0"/>
+    <w:lsdException w:name="Medium Shading 2 Accent 1" w:semiHidden="0" w:uiPriority="64" w:unhideWhenUsed="0"/>
+    <w:lsdException w:name="Medium List 1 Accent 1" w:semiHidden="0" w:uiPriority="65" w:unhideWhenUsed="0"/>
+    <w:lsdException w:name="Revision" w:unhideWhenUsed="0"/>
+    <w:lsdException w:name="List Paragraph" w:semiHidden="0" w:uiPriority="34" w:unhideWhenUsed="0" w:qFormat="1"/>
+    <w:lsdException w:name="Quote" w:semiHidden="0" w:uiPriority="29" w:unhideWhenUsed="0" w:qFormat="1"/>
+    <w:lsdException w:name="Intense Quote" w:semiHidden="0" w:uiPriority="30" w:unhideWhenUsed="0" w:qFormat="1"/>
+    <w:lsdException w:name="Medium List 2 Accent 1" w:semiHidden="0" w:uiPriority="66" w:unhideWhenUsed="0"/>
+    <w:lsdException w:name="Medium Grid 1 Accent 1" w:semiHidden="0" w:uiPriority="67" w:unhideWhenUsed="0"/>
+    <w:lsdException w:name="Medium Grid 2 Accent 1" w:semiHidden="0" w:uiPriority="68" w:unhideWhenUsed="0"/>
+    <w:lsdException w:name="Medium Grid 3 Accent 1" w:semiHidden="0" w:uiPriority="69" w:unhideWhenUsed="0"/>
+    <w:lsdException w:name="Dark List Accent 1" w:semiHidden="0" w:uiPriority="70" w:unhideWhenUsed="0"/>
+    <w:lsdException w:name="Colorful Shading Accent 1" w:semiHidden="0" w:uiPriority="71" w:unhideWhenUsed="0"/>
+    <w:lsdException w:name="Colorful List Accent 1" w:semiHidden="0" w:uiPriority="72" w:unhideWhenUsed="0"/>
+    <w:lsdException w:name="Colorful Grid Accent 1" w:semiHidden="0" w:uiPriority="73" w:unhideWhenUsed="0"/>
+    <w:lsdException w:name="Light Shading Accent 2" w:semiHidden="0" w:uiPriority="60" w:unhideWhenUsed="0"/>
+    <w:lsdException w:name="Light List Accent 2" w:semiHidden="0" w:uiPriority="61" w:unhideWhenUsed="0"/>
+    <w:lsdException w:name="Light Grid Accent 2" w:semiHidden="0" w:uiPriority="62" w:unhideWhenUsed="0"/>
+    <w:lsdException w:name="Medium Shading 1 Accent 2" w:semiHidden="0" w:uiPriority="63" w:unhideWhenUsed="0"/>
+    <w:lsdException w:name="Medium Shading 2 Accent 2" w:semiHidden="0" w:uiPriority="64" w:unhideWhenUsed="0"/>
+    <w:lsdException w:name="Medium List 1 Accent 2" w:semiHidden="0" w:uiPriority="65" w:unhideWhenUsed="0"/>
+    <w:lsdException w:name="Medium List 2 Accent 2" w:semiHidden="0" w:uiPriority="66" w:unhideWhenUsed="0"/>
+    <w:lsdException w:name="Medium Grid 1 Accent 2" w:semiHidden="0" w:uiPriority="67" w:unhideWhenUsed="0"/>
+    <w:lsdException w:name="Medium Grid 2 Accent 2" w:semiHidden="0" w:uiPriority="68" w:unhideWhenUsed="0"/>
+    <w:lsdException w:name="Medium Grid 3 Accent 2" w:semiHidden="0" w:uiPriority="69" w:unhideWhenUsed="0"/>
+    <w:lsdException w:name="Dark List Accent 2" w:semiHidden="0" w:uiPriority="70" w:unhideWhenUsed="0"/>
+    <w:lsdException w:name="Colorful Shading Accent 2" w:semiHidden="0" w:uiPriority="71" w:unhideWhenUsed="0"/>
+    <w:lsdException w:name="Colorful List Accent 2" w:semiHidden="0" w:uiPriority="72" w:unhideWhenUsed="0"/>
+    <w:lsdException w:name="Colorful Grid Accent 2" w:semiHidden="0" w:uiPriority="73" w:unhideWhenUsed="0"/>
+    <w:lsdException w:name="Light Shading Accent 3" w:semiHidden="0" w:uiPriority="60" w:unhideWhenUsed="0"/>
+    <w:lsdException w:name="Light List Accent 3" w:semiHidden="0" w:uiPriority="61" w:unhideWhenUsed="0"/>
+    <w:lsdException w:name="Light Grid Accent 3" w:semiHidden="0" w:uiPriority="62" w:unhideWhenUsed="0"/>
+    <w:lsdException w:name="Medium Shading 1 Accent 3" w:semiHidden="0" w:uiPriority="63" w:unhideWhenUsed="0"/>
+    <w:lsdException w:name="Medium Shading 2 Accent 3" w:semiHidden="0" w:uiPriority="64" w:unhideWhenUsed="0"/>
+    <w:lsdException w:name="Medium List 1 Accent 3" w:semiHidden="0" w:uiPriority="65" w:unhideWhenUsed="0"/>
+    <w:lsdException w:name="Medium List 2 Accent 3" w:semiHidden="0" w:uiPriority="66" w:unhideWhenUsed="0"/>
+    <w:lsdException w:name="Medium Grid 1 Accent 3" w:semiHidden="0" w:uiPriority="67" w:unhideWhenUsed="0"/>
+    <w:lsdException w:name="Medium Grid 2 Accent 3" w:semiHidden="0" w:uiPriority="68" w:unhideWhenUsed="0"/>
+    <w:lsdException w:name="Medium Grid 3 Accent 3" w:semiHidden="0" w:uiPriority="69" w:unhideWhenUsed="0"/>
+    <w:lsdException w:name="Dark List Accent 3" w:semiHidden="0" w:uiPriority="70" w:unhideWhenUsed="0"/>
+    <w:lsdException w:name="Colorful Shading Accent 3" w:semiHidden="0" w:uiPriority="71" w:unhideWhenUsed="0"/>
+    <w:lsdException w:name="Colorful List Accent 3" w:semiHidden="0" w:uiPriority="72" w:unhideWhenUsed="0"/>
+    <w:lsdException w:name="Colorful Grid Accent 3" w:semiHidden="0" w:uiPriority="73" w:unhideWhenUsed="0"/>
+    <w:lsdException w:name="Light Shading Accent 4" w:semiHidden="0" w:uiPriority="60" w:unhideWhenUsed="0"/>
+    <w:lsdException w:name="Light List Accent 4" w:semiHidden="0" w:uiPriority="61" w:unhideWhenUsed="0"/>
+    <w:lsdException w:name="Light Grid Accent 4" w:semiHidden="0" w:uiPriority="62" w:unhideWhenUsed="0"/>
+    <w:lsdException w:name="Medium Shading 1 Accent 4" w:semiHidden="0" w:uiPriority="63" w:unhideWhenUsed="0"/>
+    <w:lsdException w:name="Medium Shading 2 Accent 4" w:semiHidden="0" w:uiPriority="64" w:unhideWhenUsed="0"/>
+    <w:lsdException w:name="Medium List 1 Accent 4" w:semiHidden="0" w:uiPriority="65" w:unhideWhenUsed="0"/>
+    <w:lsdException w:name="Medium List 2 Accent 4" w:semiHidden="0" w:uiPriority="66" w:unhideWhenUsed="0"/>
+    <w:lsdException w:name="Medium Grid 1 Accent 4" w:semiHidden="0" w:uiPriority="67" w:unhideWhenUsed="0"/>
+    <w:lsdException w:name="Medium Grid 2 Accent 4" w:semiHidden="0" w:uiPriority="68" w:unhideWhenUsed="0"/>
+    <w:lsdException w:name="Medium Grid 3 Accent 4" w:semiHidden="0" w:uiPriority="69" w:unhideWhenUsed="0"/>
+    <w:lsdException w:name="Dark List Accent 4" w:semiHidden="0" w:uiPriority="70" w:unhideWhenUsed="0"/>
+    <w:lsdException w:name="Colorful Shading Accent 4" w:semiHidden="0" w:uiPriority="71" w:unhideWhenUsed="0"/>
+    <w:lsdException w:name="Colorful List Accent 4" w:semiHidden="0" w:uiPriority="72" w:unhideWhenUsed="0"/>
+    <w:lsdException w:name="Colorful Grid Accent 4" w:semiHidden="0" w:uiPriority="73" w:unhideWhenUsed="0"/>
+    <w:lsdException w:name="Light Shading Accent 5" w:semiHidden="0" w:uiPriority="60" w:unhideWhenUsed="0"/>
+    <w:lsdException w:name="Light List Accent 5" w:semiHidden="0" w:uiPriority="61" w:unhideWhenUsed="0"/>
+    <w:lsdException w:name="Light Grid Accent 5" w:semiHidden="0" w:uiPriority="62" w:unhideWhenUsed="0"/>
+    <w:lsdException w:name="Medium Shading 1 Accent 5" w:semiHidden="0" w:uiPriority="63" w:unhideWhenUsed="0"/>
+    <w:lsdException w:name="Medium Shading 2 Accent 5" w:semiHidden="0" w:uiPriority="64" w:unhideWhenUsed="0"/>
+    <w:lsdException w:name="Medium List 1 Accent 5" w:semiHidden="0" w:uiPriority="65" w:unhideWhenUsed="0"/>
+    <w:lsdException w:name="Medium List 2 Accent 5" w:semiHidden="0" w:uiPriority="66" w:unhideWhenUsed="0"/>
+    <w:lsdException w:name="Medium Grid 1 Accent 5" w:semiHidden="0" w:uiPriority="67" w:unhideWhenUsed="0"/>
+    <w:lsdException w:name="Medium Grid 2 Accent 5" w:semiHidden="0" w:uiPriority="68" w:unhideWhenUsed="0"/>
+    <w:lsdException w:name="Medium Grid 3 Accent 5" w:semiHidden="0" w:uiPriority="69" w:unhideWhenUsed="0"/>
+    <w:lsdException w:name="Dark List Accent 5" w:semiHidden="0" w:uiPriority="70" w:unhideWhenUsed="0"/>
+    <w:lsdException w:name="Colorful Shading Accent 5" w:semiHidden="0" w:uiPriority="71" w:unhideWhenUsed="0"/>
+    <w:lsdException w:name="Colorful List Accent 5" w:semiHidden="0" w:uiPriority="72" w:unhideWhenUsed="0"/>
+    <w:lsdException w:name="Colorful Grid Accent 5" w:semiHidden="0" w:uiPriority="73" w:unhideWhenUsed="0"/>
+    <w:lsdException w:name="Light Shading Accent 6" w:semiHidden="0" w:uiPriority="60" w:unhideWhenUsed="0"/>
+    <w:lsdException w:name="Light List Accent 6" w:semiHidden="0" w:uiPriority="61" w:unhideWhenUsed="0"/>
+    <w:lsdException w:name="Light Grid Accent 6" w:semiHidden="0" w:uiPriority="62" w:unhideWhenUsed="0"/>
+    <w:lsdException w:name="Medium Shading 1 Accent 6" w:semiHidden="0" w:uiPriority="63" w:unhideWhenUsed="0"/>
+    <w:lsdException w:name="Medium Shading 2 Accent 6" w:semiHidden="0" w:uiPriority="64" w:unhideWhenUsed="0"/>
+    <w:lsdException w:name="Medium List 1 Accent 6" w:semiHidden="0" w:uiPriority="65" w:unhideWhenUsed="0"/>
+    <w:lsdException w:name="Medium List 2 Accent 6" w:semiHidden="0" w:uiPriority="66" w:unhideWhenUsed="0"/>
+    <w:lsdException w:name="Medium Grid 1 Accent 6" w:semiHidden="0" w:uiPriority="67" w:unhideWhenUsed="0"/>
+    <w:lsdException w:name="Medium Grid 2 Accent 6" w:semiHidden="0" w:uiPriority="68" w:unhideWhenUsed="0"/>
+    <w:lsdException w:name="Medium Grid 3 Accent 6" w:semiHidden="0" w:uiPriority="69" w:unhideWhenUsed="0"/>
+    <w:lsdException w:name="Dark List Accent 6" w:semiHidden="0" w:uiPriority="70" w:unhideWhenUsed="0"/>
+    <w:lsdException w:name="Colorful Shading Accent 6" w:semiHidden="0" w:uiPriority="71" w:unhideWhenUsed="0"/>
+    <w:lsdException w:name="Colorful List Accent 6" w:semiHidden="0" w:uiPriority="72" w:unhideWhenUsed="0"/>
+    <w:lsdException w:name="Colorful Grid Accent 6" w:semiHidden="0" w:uiPriority="73" w:unhideWhenUsed="0"/>
+    <w:lsdException w:name="Subtle Emphasis" w:semiHidden="0" w:uiPriority="19" w:unhideWhenUsed="0" w:qFormat="1"/>
+    <w:lsdException w:name="Intense Emphasis" w:semiHidden="0" w:uiPriority="21" w:unhideWhenUsed="0" w:qFormat="1"/>
+    <w:lsdException w:name="Subtle Reference" w:semiHidden="0" w:uiPriority="31" w:unhideWhenUsed="0" w:qFormat="1"/>
+    <w:lsdException w:name="Intense Reference" w:semiHidden="0" w:uiPriority="32" w:unhideWhenUsed="0" w:qFormat="1"/>
+    <w:lsdException w:name="Book Title" w:semiHidden="0" w:uiPriority="33" w:unhideWhenUsed="0" w:qFormat="1"/>
+    <w:lsdException w:name="Bibliography" w:uiPriority="37"/>
+    <w:lsdException w:name="TOC Heading" w:uiPriority="39" w:qFormat="1"/>
   </w:latentStyles>
-  <w:style w:type="paragraph" w:default="1" w:styleId="Normal">
+  <w:style w:type="paragraph" w:default="1" w:styleId="Normln">
     <w:name w:val="Normal"/>
     <w:qFormat/>
     <w:rsid w:val="00BA1A04"/>
@@ -4885,11 +4952,11 @@
       <w:rFonts w:ascii="Sitka Text" w:hAnsi="Sitka Text"/>
     </w:rPr>
   </w:style>
-  <w:style w:type="paragraph" w:styleId="Heading1">
+  <w:style w:type="paragraph" w:styleId="Nadpis1">
     <w:name w:val="heading 1"/>
-    <w:basedOn w:val="Normal"/>
-    <w:next w:val="Normal"/>
-    <w:link w:val="Heading1Char"/>
+    <w:basedOn w:val="Normln"/>
+    <w:next w:val="Normln"/>
+    <w:link w:val="Nadpis1Char"/>
     <w:uiPriority w:val="9"/>
     <w:qFormat/>
     <w:rsid w:val="00176345"/>
@@ -4908,11 +4975,11 @@
       <w:szCs w:val="28"/>
     </w:rPr>
   </w:style>
-  <w:style w:type="paragraph" w:styleId="Heading2">
+  <w:style w:type="paragraph" w:styleId="Nadpis2">
     <w:name w:val="heading 2"/>
-    <w:basedOn w:val="Normal"/>
-    <w:next w:val="Normal"/>
-    <w:link w:val="Heading2Char"/>
+    <w:basedOn w:val="Normln"/>
+    <w:next w:val="Normln"/>
+    <w:link w:val="Nadpis2Char"/>
     <w:uiPriority w:val="9"/>
     <w:unhideWhenUsed/>
     <w:qFormat/>
@@ -4931,17 +4998,18 @@
       <w:szCs w:val="26"/>
     </w:rPr>
   </w:style>
-  <w:style w:type="character" w:default="1" w:styleId="DefaultParagraphFont">
+  <w:style w:type="character" w:default="1" w:styleId="Standardnpsmoodstavce">
     <w:name w:val="Default Paragraph Font"/>
     <w:uiPriority w:val="1"/>
     <w:semiHidden/>
     <w:unhideWhenUsed/>
   </w:style>
-  <w:style w:type="table" w:default="1" w:styleId="TableNormal">
+  <w:style w:type="table" w:default="1" w:styleId="Normlntabulka">
     <w:name w:val="Normal Table"/>
     <w:uiPriority w:val="99"/>
     <w:semiHidden/>
     <w:unhideWhenUsed/>
+    <w:qFormat/>
     <w:tblPr>
       <w:tblInd w:w="0" w:type="dxa"/>
       <w:tblCellMar>
@@ -4952,15 +5020,15 @@
       </w:tblCellMar>
     </w:tblPr>
   </w:style>
-  <w:style w:type="numbering" w:default="1" w:styleId="NoList">
+  <w:style w:type="numbering" w:default="1" w:styleId="Bezseznamu">
     <w:name w:val="No List"/>
     <w:uiPriority w:val="99"/>
     <w:semiHidden/>
     <w:unhideWhenUsed/>
   </w:style>
-  <w:style w:type="paragraph" w:styleId="NoSpacing">
+  <w:style w:type="paragraph" w:styleId="Bezmezer">
     <w:name w:val="No Spacing"/>
-    <w:link w:val="NoSpacingChar"/>
+    <w:link w:val="BezmezerChar"/>
     <w:uiPriority w:val="1"/>
     <w:qFormat/>
     <w:rsid w:val="00BA1A04"/>
@@ -4971,20 +5039,20 @@
       <w:rFonts w:ascii="Sitka Text" w:eastAsiaTheme="minorEastAsia" w:hAnsi="Sitka Text"/>
     </w:rPr>
   </w:style>
-  <w:style w:type="character" w:customStyle="1" w:styleId="NoSpacingChar">
-    <w:name w:val="No Spacing Char"/>
-    <w:basedOn w:val="DefaultParagraphFont"/>
-    <w:link w:val="NoSpacing"/>
+  <w:style w:type="character" w:customStyle="1" w:styleId="BezmezerChar">
+    <w:name w:val="Bez mezer Char"/>
+    <w:basedOn w:val="Standardnpsmoodstavce"/>
+    <w:link w:val="Bezmezer"/>
     <w:uiPriority w:val="1"/>
     <w:rsid w:val="00BA1A04"/>
     <w:rPr>
       <w:rFonts w:ascii="Sitka Text" w:eastAsiaTheme="minorEastAsia" w:hAnsi="Sitka Text"/>
     </w:rPr>
   </w:style>
-  <w:style w:type="paragraph" w:styleId="BalloonText">
+  <w:style w:type="paragraph" w:styleId="Textbubliny">
     <w:name w:val="Balloon Text"/>
-    <w:basedOn w:val="Normal"/>
-    <w:link w:val="BalloonTextChar"/>
+    <w:basedOn w:val="Normln"/>
+    <w:link w:val="TextbublinyChar"/>
     <w:uiPriority w:val="99"/>
     <w:semiHidden/>
     <w:unhideWhenUsed/>
@@ -4998,10 +5066,10 @@
       <w:szCs w:val="16"/>
     </w:rPr>
   </w:style>
-  <w:style w:type="character" w:customStyle="1" w:styleId="BalloonTextChar">
-    <w:name w:val="Balloon Text Char"/>
-    <w:basedOn w:val="DefaultParagraphFont"/>
-    <w:link w:val="BalloonText"/>
+  <w:style w:type="character" w:customStyle="1" w:styleId="TextbublinyChar">
+    <w:name w:val="Text bubliny Char"/>
+    <w:basedOn w:val="Standardnpsmoodstavce"/>
+    <w:link w:val="Textbubliny"/>
     <w:uiPriority w:val="99"/>
     <w:semiHidden/>
     <w:rsid w:val="001D0DC0"/>
@@ -5011,10 +5079,10 @@
       <w:szCs w:val="16"/>
     </w:rPr>
   </w:style>
-  <w:style w:type="character" w:customStyle="1" w:styleId="Heading1Char">
-    <w:name w:val="Heading 1 Char"/>
-    <w:basedOn w:val="DefaultParagraphFont"/>
-    <w:link w:val="Heading1"/>
+  <w:style w:type="character" w:customStyle="1" w:styleId="Nadpis1Char">
+    <w:name w:val="Nadpis 1 Char"/>
+    <w:basedOn w:val="Standardnpsmoodstavce"/>
+    <w:link w:val="Nadpis1"/>
     <w:uiPriority w:val="9"/>
     <w:rsid w:val="00176345"/>
     <w:rPr>
@@ -5026,9 +5094,9 @@
       <w:szCs w:val="28"/>
     </w:rPr>
   </w:style>
-  <w:style w:type="paragraph" w:styleId="ListParagraph">
+  <w:style w:type="paragraph" w:styleId="Odstavecseseznamem">
     <w:name w:val="List Paragraph"/>
-    <w:basedOn w:val="Normal"/>
+    <w:basedOn w:val="Normln"/>
     <w:uiPriority w:val="34"/>
     <w:qFormat/>
     <w:rsid w:val="00176345"/>
@@ -5037,10 +5105,10 @@
       <w:contextualSpacing/>
     </w:pPr>
   </w:style>
-  <w:style w:type="character" w:customStyle="1" w:styleId="Heading2Char">
-    <w:name w:val="Heading 2 Char"/>
-    <w:basedOn w:val="DefaultParagraphFont"/>
-    <w:link w:val="Heading2"/>
+  <w:style w:type="character" w:customStyle="1" w:styleId="Nadpis2Char">
+    <w:name w:val="Nadpis 2 Char"/>
+    <w:basedOn w:val="Standardnpsmoodstavce"/>
+    <w:link w:val="Nadpis2"/>
     <w:uiPriority w:val="9"/>
     <w:rsid w:val="00663613"/>
     <w:rPr>
@@ -5055,7 +5123,7 @@
 </file>
 
 <file path=word/glossary/document.xml><?xml version="1.0" encoding="utf-8"?>
-<w:glossaryDocument xmlns:wpc="http://schemas.microsoft.com/office/word/2010/wordprocessingCanvas" xmlns:cx="http://schemas.microsoft.com/office/drawing/2014/chartex" xmlns:cx1="http://schemas.microsoft.com/office/drawing/2015/9/8/chartex" xmlns:cx2="http://schemas.microsoft.com/office/drawing/2015/10/21/chartex" xmlns:cx3="http://schemas.microsoft.com/office/drawing/2016/5/9/chartex" xmlns:cx4="http://schemas.microsoft.com/office/drawing/2016/5/10/chartex" xmlns:cx5="http://schemas.microsoft.com/office/drawing/2016/5/11/chartex" xmlns:cx6="http://schemas.microsoft.com/office/drawing/2016/5/12/chartex" xmlns:cx7="http://schemas.microsoft.com/office/drawing/2016/5/13/chartex" xmlns:cx8="http://schemas.microsoft.com/office/drawing/2016/5/14/chartex" xmlns:mc="http://schemas.openxmlformats.org/markup-compatibility/2006" xmlns:aink="http://schemas.microsoft.com/office/drawing/2016/ink" xmlns:am3d="http://schemas.microsoft.com/office/drawing/2017/model3d" xmlns:o="urn:schemas-microsoft-com:office:office" xmlns:r="http://schemas.openxmlformats.org/officeDocument/2006/relationships" xmlns:m="http://schemas.openxmlformats.org/officeDocument/2006/math" xmlns:v="urn:schemas-microsoft-com:vml" xmlns:wp14="http://schemas.microsoft.com/office/word/2010/wordprocessingDrawing" xmlns:wp="http://schemas.openxmlformats.org/drawingml/2006/wordprocessingDrawing" xmlns:w10="urn:schemas-microsoft-com:office:word" xmlns:w="http://schemas.openxmlformats.org/wordprocessingml/2006/main" xmlns:w14="http://schemas.microsoft.com/office/word/2010/wordml" xmlns:w15="http://schemas.microsoft.com/office/word/2012/wordml" xmlns:w16cid="http://schemas.microsoft.com/office/word/2016/wordml/cid" xmlns:w16se="http://schemas.microsoft.com/office/word/2015/wordml/symex" xmlns:wpg="http://schemas.microsoft.com/office/word/2010/wordprocessingGroup" xmlns:wpi="http://schemas.microsoft.com/office/word/2010/wordprocessingInk" xmlns:wne="http://schemas.microsoft.com/office/word/2006/wordml" xmlns:wps="http://schemas.microsoft.com/office/word/2010/wordprocessingShape" mc:Ignorable="w14 w15 w16se w16cid wp14">
+<w:glossaryDocument xmlns:ve="http://schemas.openxmlformats.org/markup-compatibility/2006" xmlns:o="urn:schemas-microsoft-com:office:office" xmlns:r="http://schemas.openxmlformats.org/officeDocument/2006/relationships" xmlns:m="http://schemas.openxmlformats.org/officeDocument/2006/math" xmlns:v="urn:schemas-microsoft-com:vml" xmlns:wp="http://schemas.openxmlformats.org/drawingml/2006/wordprocessingDrawing" xmlns:w10="urn:schemas-microsoft-com:office:word" xmlns:w="http://schemas.openxmlformats.org/wordprocessingml/2006/main" xmlns:wne="http://schemas.microsoft.com/office/word/2006/wordml">
   <w:docParts>
     <w:docPart>
       <w:docPartPr>
@@ -5118,70 +5186,39 @@
         </w:p>
       </w:docPartBody>
     </w:docPart>
-    <w:docPart>
-      <w:docPartPr>
-        <w:name w:val="1E40AB824F994A559CFCF41C24642E26"/>
-        <w:category>
-          <w:name w:val="Obecné"/>
-          <w:gallery w:val="placeholder"/>
-        </w:category>
-        <w:types>
-          <w:type w:val="bbPlcHdr"/>
-        </w:types>
-        <w:behaviors>
-          <w:behavior w:val="content"/>
-        </w:behaviors>
-        <w:guid w:val="{054A0922-7610-463B-A8D3-DC8991CE259A}"/>
-      </w:docPartPr>
-      <w:docPartBody>
-        <w:p>
-          <w:pPr>
-            <w:pStyle w:val="1E40AB824F994A559CFCF41C24642E26"/>
-          </w:pPr>
-          <w:r>
-            <w:rPr>
-              <w:rFonts w:asciiTheme="majorHAnsi" w:eastAsiaTheme="majorEastAsia" w:hAnsiTheme="majorHAnsi" w:cstheme="majorBidi"/>
-              <w:sz w:val="80"/>
-              <w:szCs w:val="80"/>
-            </w:rPr>
-            <w:t>[Zadejte název dokumentu.]</w:t>
-          </w:r>
-        </w:p>
-      </w:docPartBody>
-    </w:docPart>
   </w:docParts>
 </w:glossaryDocument>
 </file>
 
 <file path=word/glossary/fontTable.xml><?xml version="1.0" encoding="utf-8"?>
-<w:fonts xmlns:mc="http://schemas.openxmlformats.org/markup-compatibility/2006" xmlns:r="http://schemas.openxmlformats.org/officeDocument/2006/relationships" xmlns:w="http://schemas.openxmlformats.org/wordprocessingml/2006/main" xmlns:w14="http://schemas.microsoft.com/office/word/2010/wordml" xmlns:w15="http://schemas.microsoft.com/office/word/2012/wordml" xmlns:w16cid="http://schemas.microsoft.com/office/word/2016/wordml/cid" xmlns:w16se="http://schemas.microsoft.com/office/word/2015/wordml/symex" mc:Ignorable="w14 w15 w16se w16cid">
+<w:fonts xmlns:r="http://schemas.openxmlformats.org/officeDocument/2006/relationships" xmlns:w="http://schemas.openxmlformats.org/wordprocessingml/2006/main">
   <w:font w:name="Sitka Text">
-    <w:panose1 w:val="02000505000000020004"/>
+    <w:altName w:val="Arial"/>
     <w:charset w:val="00"/>
     <w:family w:val="auto"/>
     <w:pitch w:val="variable"/>
-    <w:sig w:usb0="A00002EF" w:usb1="4000204B" w:usb2="00000000" w:usb3="00000000" w:csb0="0000019F" w:csb1="00000000"/>
+    <w:sig w:usb0="00000001" w:usb1="4000204B" w:usb2="00000000" w:usb3="00000000" w:csb0="0000019F" w:csb1="00000000"/>
   </w:font>
   <w:font w:name="Calibri">
     <w:panose1 w:val="020F0502020204030204"/>
-    <w:charset w:val="00"/>
+    <w:charset w:val="EE"/>
     <w:family w:val="swiss"/>
     <w:pitch w:val="variable"/>
-    <w:sig w:usb0="E0002AFF" w:usb1="C000247B" w:usb2="00000009" w:usb3="00000000" w:csb0="000001FF" w:csb1="00000000"/>
+    <w:sig w:usb0="E00002FF" w:usb1="4000ACFF" w:usb2="00000001" w:usb3="00000000" w:csb0="0000019F" w:csb1="00000000"/>
   </w:font>
   <w:font w:name="Times New Roman">
     <w:panose1 w:val="02020603050405020304"/>
-    <w:charset w:val="00"/>
+    <w:charset w:val="EE"/>
     <w:family w:val="roman"/>
     <w:pitch w:val="variable"/>
-    <w:sig w:usb0="E0002EFF" w:usb1="C000785B" w:usb2="00000009" w:usb3="00000000" w:csb0="000001FF" w:csb1="00000000"/>
+    <w:sig w:usb0="E0002AFF" w:usb1="C0007841" w:usb2="00000009" w:usb3="00000000" w:csb0="000001FF" w:csb1="00000000"/>
   </w:font>
   <w:font w:name="Courier New">
     <w:panose1 w:val="02070309020205020404"/>
-    <w:charset w:val="00"/>
+    <w:charset w:val="EE"/>
     <w:family w:val="modern"/>
     <w:pitch w:val="fixed"/>
-    <w:sig w:usb0="E0002EFF" w:usb1="C0007843" w:usb2="00000009" w:usb3="00000000" w:csb0="000001FF" w:csb1="00000000"/>
+    <w:sig w:usb0="E0002AFF" w:usb1="C0007843" w:usb2="00000009" w:usb3="00000000" w:csb0="000001FF" w:csb1="00000000"/>
   </w:font>
   <w:font w:name="Wingdings">
     <w:panose1 w:val="05000000000000000000"/>
@@ -5199,10 +5236,10 @@
   </w:font>
   <w:font w:name="Cambria">
     <w:panose1 w:val="02040503050406030204"/>
-    <w:charset w:val="00"/>
+    <w:charset w:val="EE"/>
     <w:family w:val="roman"/>
     <w:pitch w:val="variable"/>
-    <w:sig w:usb0="E00006FF" w:usb1="400004FF" w:usb2="00000000" w:usb3="00000000" w:csb0="0000019F" w:csb1="00000000"/>
+    <w:sig w:usb0="E00002FF" w:usb1="400004FF" w:usb2="00000000" w:usb3="00000000" w:csb0="0000019F" w:csb1="00000000"/>
   </w:font>
   <w:font w:name="Tahoma">
     <w:panose1 w:val="020B0604030504040204"/>
@@ -5211,39 +5248,31 @@
     <w:pitch w:val="variable"/>
     <w:sig w:usb0="E1002EFF" w:usb1="C000605B" w:usb2="00000029" w:usb3="00000000" w:csb0="000101FF" w:csb1="00000000"/>
   </w:font>
-  <w:font w:name="Calibri Light">
-    <w:panose1 w:val="020F0302020204030204"/>
-    <w:charset w:val="00"/>
-    <w:family w:val="swiss"/>
-    <w:pitch w:val="variable"/>
-    <w:sig w:usb0="E0002AFF" w:usb1="C000247B" w:usb2="00000009" w:usb3="00000000" w:csb0="000001FF" w:csb1="00000000"/>
-  </w:font>
 </w:fonts>
 </file>
 
 <file path=word/glossary/settings.xml><?xml version="1.0" encoding="utf-8"?>
-<w:settings xmlns:mc="http://schemas.openxmlformats.org/markup-compatibility/2006" xmlns:o="urn:schemas-microsoft-com:office:office" xmlns:r="http://schemas.openxmlformats.org/officeDocument/2006/relationships" xmlns:m="http://schemas.openxmlformats.org/officeDocument/2006/math" xmlns:v="urn:schemas-microsoft-com:vml" xmlns:w10="urn:schemas-microsoft-com:office:word" xmlns:w="http://schemas.openxmlformats.org/wordprocessingml/2006/main" xmlns:w14="http://schemas.microsoft.com/office/word/2010/wordml" xmlns:w15="http://schemas.microsoft.com/office/word/2012/wordml" xmlns:w16cid="http://schemas.microsoft.com/office/word/2016/wordml/cid" xmlns:w16se="http://schemas.microsoft.com/office/word/2015/wordml/symex" xmlns:sl="http://schemas.openxmlformats.org/schemaLibrary/2006/main" mc:Ignorable="w14 w15 w16se w16cid">
+<w:settings xmlns:o="urn:schemas-microsoft-com:office:office" xmlns:r="http://schemas.openxmlformats.org/officeDocument/2006/relationships" xmlns:m="http://schemas.openxmlformats.org/officeDocument/2006/math" xmlns:v="urn:schemas-microsoft-com:vml" xmlns:w10="urn:schemas-microsoft-com:office:word" xmlns:w="http://schemas.openxmlformats.org/wordprocessingml/2006/main" xmlns:sl="http://schemas.openxmlformats.org/schemaLibrary/2006/main">
   <w:view w:val="normal"/>
   <w:defaultTabStop w:val="708"/>
   <w:hyphenationZone w:val="425"/>
   <w:characterSpacingControl w:val="doNotCompress"/>
   <w:compat>
     <w:useFELayout/>
-    <w:compatSetting w:name="compatibilityMode" w:uri="http://schemas.microsoft.com/office/word" w:val="12"/>
-    <w:compatSetting w:name="useWord2013TrackBottomHyphenation" w:uri="http://schemas.microsoft.com/office/word" w:val="1"/>
   </w:compat>
   <w:rsids>
     <w:rsidRoot w:val="003D2A44"/>
     <w:rsid w:val="002F273F"/>
     <w:rsid w:val="003D2A44"/>
     <w:rsid w:val="0044551A"/>
+    <w:rsid w:val="00C45701"/>
     <w:rsid w:val="00E3367C"/>
   </w:rsids>
   <m:mathPr>
     <m:mathFont m:val="Cambria Math"/>
     <m:brkBin m:val="before"/>
     <m:brkBinSub m:val="--"/>
-    <m:smallFrac m:val="0"/>
+    <m:smallFrac m:val="off"/>
     <m:dispDef/>
     <m:lMargin m:val="0"/>
     <m:rMargin m:val="0"/>
@@ -5260,7 +5289,7 @@
 </file>
 
 <file path=word/glossary/styles.xml><?xml version="1.0" encoding="utf-8"?>
-<w:styles xmlns:mc="http://schemas.openxmlformats.org/markup-compatibility/2006" xmlns:r="http://schemas.openxmlformats.org/officeDocument/2006/relationships" xmlns:w="http://schemas.openxmlformats.org/wordprocessingml/2006/main" xmlns:w14="http://schemas.microsoft.com/office/word/2010/wordml" xmlns:w15="http://schemas.microsoft.com/office/word/2012/wordml" xmlns:w16cid="http://schemas.microsoft.com/office/word/2016/wordml/cid" xmlns:w16se="http://schemas.microsoft.com/office/word/2015/wordml/symex" mc:Ignorable="w14 w15 w16se w16cid">
+<w:styles xmlns:r="http://schemas.openxmlformats.org/officeDocument/2006/relationships" xmlns:w="http://schemas.openxmlformats.org/wordprocessingml/2006/main">
   <w:docDefaults>
     <w:rPrDefault>
       <w:rPr>
@@ -5276,398 +5305,162 @@
       </w:pPr>
     </w:pPrDefault>
   </w:docDefaults>
-  <w:latentStyles w:defLockedState="0" w:defUIPriority="99" w:defSemiHidden="0" w:defUnhideWhenUsed="0" w:defQFormat="0" w:count="375">
-    <w:lsdException w:name="Normal" w:uiPriority="0" w:qFormat="1"/>
-    <w:lsdException w:name="heading 1" w:uiPriority="9" w:qFormat="1"/>
-    <w:lsdException w:name="heading 2" w:semiHidden="1" w:uiPriority="9" w:unhideWhenUsed="1" w:qFormat="1"/>
-    <w:lsdException w:name="heading 3" w:semiHidden="1" w:uiPriority="9" w:unhideWhenUsed="1" w:qFormat="1"/>
-    <w:lsdException w:name="heading 4" w:semiHidden="1" w:uiPriority="9" w:unhideWhenUsed="1" w:qFormat="1"/>
-    <w:lsdException w:name="heading 5" w:semiHidden="1" w:uiPriority="9" w:unhideWhenUsed="1" w:qFormat="1"/>
-    <w:lsdException w:name="heading 6" w:semiHidden="1" w:uiPriority="9" w:unhideWhenUsed="1" w:qFormat="1"/>
-    <w:lsdException w:name="heading 7" w:semiHidden="1" w:uiPriority="9" w:unhideWhenUsed="1" w:qFormat="1"/>
-    <w:lsdException w:name="heading 8" w:semiHidden="1" w:uiPriority="9" w:unhideWhenUsed="1" w:qFormat="1"/>
-    <w:lsdException w:name="heading 9" w:semiHidden="1" w:uiPriority="9" w:unhideWhenUsed="1" w:qFormat="1"/>
-    <w:lsdException w:name="index 1" w:semiHidden="1" w:unhideWhenUsed="1"/>
-    <w:lsdException w:name="index 2" w:semiHidden="1" w:unhideWhenUsed="1"/>
-    <w:lsdException w:name="index 3" w:semiHidden="1" w:unhideWhenUsed="1"/>
-    <w:lsdException w:name="index 4" w:semiHidden="1" w:unhideWhenUsed="1"/>
-    <w:lsdException w:name="index 5" w:semiHidden="1" w:unhideWhenUsed="1"/>
-    <w:lsdException w:name="index 6" w:semiHidden="1" w:unhideWhenUsed="1"/>
-    <w:lsdException w:name="index 7" w:semiHidden="1" w:unhideWhenUsed="1"/>
-    <w:lsdException w:name="index 8" w:semiHidden="1" w:unhideWhenUsed="1"/>
-    <w:lsdException w:name="index 9" w:semiHidden="1" w:unhideWhenUsed="1"/>
-    <w:lsdException w:name="toc 1" w:semiHidden="1" w:uiPriority="39" w:unhideWhenUsed="1"/>
-    <w:lsdException w:name="toc 2" w:semiHidden="1" w:uiPriority="39" w:unhideWhenUsed="1"/>
-    <w:lsdException w:name="toc 3" w:semiHidden="1" w:uiPriority="39" w:unhideWhenUsed="1"/>
-    <w:lsdException w:name="toc 4" w:semiHidden="1" w:uiPriority="39" w:unhideWhenUsed="1"/>
-    <w:lsdException w:name="toc 5" w:semiHidden="1" w:uiPriority="39" w:unhideWhenUsed="1"/>
-    <w:lsdException w:name="toc 6" w:semiHidden="1" w:uiPriority="39" w:unhideWhenUsed="1"/>
-    <w:lsdException w:name="toc 7" w:semiHidden="1" w:uiPriority="39" w:unhideWhenUsed="1"/>
-    <w:lsdException w:name="toc 8" w:semiHidden="1" w:uiPriority="39" w:unhideWhenUsed="1"/>
-    <w:lsdException w:name="toc 9" w:semiHidden="1" w:uiPriority="39" w:unhideWhenUsed="1"/>
-    <w:lsdException w:name="Normal Indent" w:semiHidden="1" w:unhideWhenUsed="1"/>
-    <w:lsdException w:name="footnote text" w:semiHidden="1" w:unhideWhenUsed="1"/>
-    <w:lsdException w:name="annotation text" w:semiHidden="1" w:unhideWhenUsed="1"/>
-    <w:lsdException w:name="header" w:semiHidden="1" w:unhideWhenUsed="1"/>
-    <w:lsdException w:name="footer" w:semiHidden="1" w:unhideWhenUsed="1"/>
-    <w:lsdException w:name="index heading" w:semiHidden="1" w:unhideWhenUsed="1"/>
-    <w:lsdException w:name="caption" w:semiHidden="1" w:uiPriority="35" w:unhideWhenUsed="1" w:qFormat="1"/>
-    <w:lsdException w:name="table of figures" w:semiHidden="1" w:unhideWhenUsed="1"/>
-    <w:lsdException w:name="envelope address" w:semiHidden="1" w:unhideWhenUsed="1"/>
-    <w:lsdException w:name="envelope return" w:semiHidden="1" w:unhideWhenUsed="1"/>
-    <w:lsdException w:name="footnote reference" w:semiHidden="1" w:unhideWhenUsed="1"/>
-    <w:lsdException w:name="annotation reference" w:semiHidden="1" w:unhideWhenUsed="1"/>
-    <w:lsdException w:name="line number" w:semiHidden="1" w:unhideWhenUsed="1"/>
-    <w:lsdException w:name="page number" w:semiHidden="1" w:unhideWhenUsed="1"/>
-    <w:lsdException w:name="endnote reference" w:semiHidden="1" w:unhideWhenUsed="1"/>
-    <w:lsdException w:name="endnote text" w:semiHidden="1" w:unhideWhenUsed="1"/>
-    <w:lsdException w:name="table of authorities" w:semiHidden="1" w:unhideWhenUsed="1"/>
-    <w:lsdException w:name="macro" w:semiHidden="1" w:unhideWhenUsed="1"/>
-    <w:lsdException w:name="toa heading" w:semiHidden="1" w:unhideWhenUsed="1"/>
-    <w:lsdException w:name="List" w:semiHidden="1" w:unhideWhenUsed="1"/>
-    <w:lsdException w:name="List Bullet" w:semiHidden="1" w:unhideWhenUsed="1"/>
-    <w:lsdException w:name="List Number" w:semiHidden="1" w:unhideWhenUsed="1"/>
-    <w:lsdException w:name="List 2" w:semiHidden="1" w:unhideWhenUsed="1"/>
-    <w:lsdException w:name="List 3" w:semiHidden="1" w:unhideWhenUsed="1"/>
-    <w:lsdException w:name="List 4" w:semiHidden="1" w:unhideWhenUsed="1"/>
-    <w:lsdException w:name="List 5" w:semiHidden="1" w:unhideWhenUsed="1"/>
-    <w:lsdException w:name="List Bullet 2" w:semiHidden="1" w:unhideWhenUsed="1"/>
-    <w:lsdException w:name="List Bullet 3" w:semiHidden="1" w:unhideWhenUsed="1"/>
-    <w:lsdException w:name="List Bullet 4" w:semiHidden="1" w:unhideWhenUsed="1"/>
-    <w:lsdException w:name="List Bullet 5" w:semiHidden="1" w:unhideWhenUsed="1"/>
-    <w:lsdException w:name="List Number 2" w:semiHidden="1" w:unhideWhenUsed="1"/>
-    <w:lsdException w:name="List Number 3" w:semiHidden="1" w:unhideWhenUsed="1"/>
-    <w:lsdException w:name="List Number 4" w:semiHidden="1" w:unhideWhenUsed="1"/>
-    <w:lsdException w:name="List Number 5" w:semiHidden="1" w:unhideWhenUsed="1"/>
-    <w:lsdException w:name="Title" w:uiPriority="10" w:qFormat="1"/>
-    <w:lsdException w:name="Closing" w:semiHidden="1" w:unhideWhenUsed="1"/>
-    <w:lsdException w:name="Signature" w:semiHidden="1" w:unhideWhenUsed="1"/>
-    <w:lsdException w:name="Default Paragraph Font" w:semiHidden="1" w:uiPriority="1" w:unhideWhenUsed="1"/>
-    <w:lsdException w:name="Body Text" w:semiHidden="1" w:unhideWhenUsed="1"/>
-    <w:lsdException w:name="Body Text Indent" w:semiHidden="1" w:unhideWhenUsed="1"/>
-    <w:lsdException w:name="List Continue" w:semiHidden="1" w:unhideWhenUsed="1"/>
-    <w:lsdException w:name="List Continue 2" w:semiHidden="1" w:unhideWhenUsed="1"/>
-    <w:lsdException w:name="List Continue 3" w:semiHidden="1" w:unhideWhenUsed="1"/>
-    <w:lsdException w:name="List Continue 4" w:semiHidden="1" w:unhideWhenUsed="1"/>
-    <w:lsdException w:name="List Continue 5" w:semiHidden="1" w:unhideWhenUsed="1"/>
-    <w:lsdException w:name="Message Header" w:semiHidden="1" w:unhideWhenUsed="1"/>
-    <w:lsdException w:name="Subtitle" w:uiPriority="11" w:qFormat="1"/>
-    <w:lsdException w:name="Salutation" w:semiHidden="1" w:unhideWhenUsed="1"/>
-    <w:lsdException w:name="Date" w:semiHidden="1" w:unhideWhenUsed="1"/>
-    <w:lsdException w:name="Body Text First Indent" w:semiHidden="1" w:unhideWhenUsed="1"/>
-    <w:lsdException w:name="Body Text First Indent 2" w:semiHidden="1" w:unhideWhenUsed="1"/>
-    <w:lsdException w:name="Note Heading" w:semiHidden="1" w:unhideWhenUsed="1"/>
-    <w:lsdException w:name="Body Text 2" w:semiHidden="1" w:unhideWhenUsed="1"/>
-    <w:lsdException w:name="Body Text 3" w:semiHidden="1" w:unhideWhenUsed="1"/>
-    <w:lsdException w:name="Body Text Indent 2" w:semiHidden="1" w:unhideWhenUsed="1"/>
-    <w:lsdException w:name="Body Text Indent 3" w:semiHidden="1" w:unhideWhenUsed="1"/>
-    <w:lsdException w:name="Block Text" w:semiHidden="1" w:unhideWhenUsed="1"/>
-    <w:lsdException w:name="Hyperlink" w:semiHidden="1" w:unhideWhenUsed="1"/>
-    <w:lsdException w:name="FollowedHyperlink" w:semiHidden="1" w:unhideWhenUsed="1"/>
-    <w:lsdException w:name="Strong" w:uiPriority="22" w:qFormat="1"/>
-    <w:lsdException w:name="Emphasis" w:uiPriority="20" w:qFormat="1"/>
-    <w:lsdException w:name="Document Map" w:semiHidden="1" w:unhideWhenUsed="1"/>
-    <w:lsdException w:name="Plain Text" w:semiHidden="1" w:unhideWhenUsed="1"/>
-    <w:lsdException w:name="E-mail Signature" w:semiHidden="1" w:unhideWhenUsed="1"/>
-    <w:lsdException w:name="HTML Top of Form" w:semiHidden="1" w:unhideWhenUsed="1"/>
-    <w:lsdException w:name="HTML Bottom of Form" w:semiHidden="1" w:unhideWhenUsed="1"/>
-    <w:lsdException w:name="Normal (Web)" w:semiHidden="1" w:unhideWhenUsed="1"/>
-    <w:lsdException w:name="HTML Acronym" w:semiHidden="1" w:unhideWhenUsed="1"/>
-    <w:lsdException w:name="HTML Address" w:semiHidden="1" w:unhideWhenUsed="1"/>
-    <w:lsdException w:name="HTML Cite" w:semiHidden="1" w:unhideWhenUsed="1"/>
-    <w:lsdException w:name="HTML Code" w:semiHidden="1" w:unhideWhenUsed="1"/>
-    <w:lsdException w:name="HTML Definition" w:semiHidden="1" w:unhideWhenUsed="1"/>
-    <w:lsdException w:name="HTML Keyboard" w:semiHidden="1" w:unhideWhenUsed="1"/>
-    <w:lsdException w:name="HTML Preformatted" w:semiHidden="1" w:unhideWhenUsed="1"/>
-    <w:lsdException w:name="HTML Sample" w:semiHidden="1" w:unhideWhenUsed="1"/>
-    <w:lsdException w:name="HTML Typewriter" w:semiHidden="1" w:unhideWhenUsed="1"/>
-    <w:lsdException w:name="HTML Variable" w:semiHidden="1" w:unhideWhenUsed="1"/>
-    <w:lsdException w:name="Normal Table" w:semiHidden="1" w:unhideWhenUsed="1"/>
-    <w:lsdException w:name="annotation subject" w:semiHidden="1" w:unhideWhenUsed="1"/>
-    <w:lsdException w:name="No List" w:semiHidden="1" w:unhideWhenUsed="1"/>
-    <w:lsdException w:name="Outline List 1" w:semiHidden="1" w:unhideWhenUsed="1"/>
-    <w:lsdException w:name="Outline List 2" w:semiHidden="1" w:unhideWhenUsed="1"/>
-    <w:lsdException w:name="Outline List 3" w:semiHidden="1" w:unhideWhenUsed="1"/>
-    <w:lsdException w:name="Table Simple 1" w:semiHidden="1" w:unhideWhenUsed="1"/>
-    <w:lsdException w:name="Table Simple 2" w:semiHidden="1" w:unhideWhenUsed="1"/>
-    <w:lsdException w:name="Table Simple 3" w:semiHidden="1" w:unhideWhenUsed="1"/>
-    <w:lsdException w:name="Table Classic 1" w:semiHidden="1" w:unhideWhenUsed="1"/>
-    <w:lsdException w:name="Table Classic 2" w:semiHidden="1" w:unhideWhenUsed="1"/>
-    <w:lsdException w:name="Table Classic 3" w:semiHidden="1" w:unhideWhenUsed="1"/>
-    <w:lsdException w:name="Table Classic 4" w:semiHidden="1" w:unhideWhenUsed="1"/>
-    <w:lsdException w:name="Table Colorful 1" w:semiHidden="1" w:unhideWhenUsed="1"/>
-    <w:lsdException w:name="Table Colorful 2" w:semiHidden="1" w:unhideWhenUsed="1"/>
-    <w:lsdException w:name="Table Colorful 3" w:semiHidden="1" w:unhideWhenUsed="1"/>
-    <w:lsdException w:name="Table Columns 1" w:semiHidden="1" w:unhideWhenUsed="1"/>
-    <w:lsdException w:name="Table Columns 2" w:semiHidden="1" w:unhideWhenUsed="1"/>
-    <w:lsdException w:name="Table Columns 3" w:semiHidden="1" w:unhideWhenUsed="1"/>
-    <w:lsdException w:name="Table Columns 4" w:semiHidden="1" w:unhideWhenUsed="1"/>
-    <w:lsdException w:name="Table Columns 5" w:semiHidden="1" w:unhideWhenUsed="1"/>
-    <w:lsdException w:name="Table Grid 1" w:semiHidden="1" w:unhideWhenUsed="1"/>
-    <w:lsdException w:name="Table Grid 2" w:semiHidden="1" w:unhideWhenUsed="1"/>
-    <w:lsdException w:name="Table Grid 3" w:semiHidden="1" w:unhideWhenUsed="1"/>
-    <w:lsdException w:name="Table Grid 4" w:semiHidden="1" w:unhideWhenUsed="1"/>
-    <w:lsdException w:name="Table Grid 5" w:semiHidden="1" w:unhideWhenUsed="1"/>
-    <w:lsdException w:name="Table Grid 6" w:semiHidden="1" w:unhideWhenUsed="1"/>
-    <w:lsdException w:name="Table Grid 7" w:semiHidden="1" w:unhideWhenUsed="1"/>
-    <w:lsdException w:name="Table Grid 8" w:semiHidden="1" w:unhideWhenUsed="1"/>
-    <w:lsdException w:name="Table List 1" w:semiHidden="1" w:unhideWhenUsed="1"/>
-    <w:lsdException w:name="Table List 2" w:semiHidden="1" w:unhideWhenUsed="1"/>
-    <w:lsdException w:name="Table List 3" w:semiHidden="1" w:unhideWhenUsed="1"/>
-    <w:lsdException w:name="Table List 4" w:semiHidden="1" w:unhideWhenUsed="1"/>
-    <w:lsdException w:name="Table List 5" w:semiHidden="1" w:unhideWhenUsed="1"/>
-    <w:lsdException w:name="Table List 6" w:semiHidden="1" w:unhideWhenUsed="1"/>
-    <w:lsdException w:name="Table List 7" w:semiHidden="1" w:unhideWhenUsed="1"/>
-    <w:lsdException w:name="Table List 8" w:semiHidden="1" w:unhideWhenUsed="1"/>
-    <w:lsdException w:name="Table 3D effects 1" w:semiHidden="1" w:unhideWhenUsed="1"/>
-    <w:lsdException w:name="Table 3D effects 2" w:semiHidden="1" w:unhideWhenUsed="1"/>
-    <w:lsdException w:name="Table 3D effects 3" w:semiHidden="1" w:unhideWhenUsed="1"/>
-    <w:lsdException w:name="Table Contemporary" w:semiHidden="1" w:unhideWhenUsed="1"/>
-    <w:lsdException w:name="Table Elegant" w:semiHidden="1" w:unhideWhenUsed="1"/>
-    <w:lsdException w:name="Table Professional" w:semiHidden="1" w:unhideWhenUsed="1"/>
-    <w:lsdException w:name="Table Subtle 1" w:semiHidden="1" w:unhideWhenUsed="1"/>
-    <w:lsdException w:name="Table Subtle 2" w:semiHidden="1" w:unhideWhenUsed="1"/>
-    <w:lsdException w:name="Table Web 1" w:semiHidden="1" w:unhideWhenUsed="1"/>
-    <w:lsdException w:name="Table Web 2" w:semiHidden="1" w:unhideWhenUsed="1"/>
-    <w:lsdException w:name="Table Web 3" w:semiHidden="1" w:unhideWhenUsed="1"/>
-    <w:lsdException w:name="Balloon Text" w:semiHidden="1" w:unhideWhenUsed="1"/>
-    <w:lsdException w:name="Table Grid" w:semiHidden="1" w:uiPriority="59" w:unhideWhenUsed="1"/>
-    <w:lsdException w:name="Table Theme" w:semiHidden="1" w:unhideWhenUsed="1"/>
-    <w:lsdException w:name="Placeholder Text" w:semiHidden="1"/>
-    <w:lsdException w:name="No Spacing" w:uiPriority="1" w:qFormat="1"/>
-    <w:lsdException w:name="Light Shading" w:uiPriority="60"/>
-    <w:lsdException w:name="Light List" w:uiPriority="61"/>
-    <w:lsdException w:name="Light Grid" w:uiPriority="62"/>
-    <w:lsdException w:name="Medium Shading 1" w:uiPriority="63"/>
-    <w:lsdException w:name="Medium Shading 2" w:uiPriority="64"/>
-    <w:lsdException w:name="Medium List 1" w:uiPriority="65"/>
-    <w:lsdException w:name="Medium List 2" w:uiPriority="66"/>
-    <w:lsdException w:name="Medium Grid 1" w:uiPriority="67"/>
-    <w:lsdException w:name="Medium Grid 2" w:uiPriority="68"/>
-    <w:lsdException w:name="Medium Grid 3" w:uiPriority="69"/>
-    <w:lsdException w:name="Dark List" w:uiPriority="70"/>
-    <w:lsdException w:name="Colorful Shading" w:uiPriority="71"/>
-    <w:lsdException w:name="Colorful List" w:uiPriority="72"/>
-    <w:lsdException w:name="Colorful Grid" w:uiPriority="73"/>
-    <w:lsdException w:name="Light Shading Accent 1" w:uiPriority="60"/>
-    <w:lsdException w:name="Light List Accent 1" w:uiPriority="61"/>
-    <w:lsdException w:name="Light Grid Accent 1" w:uiPriority="62"/>
-    <w:lsdException w:name="Medium Shading 1 Accent 1" w:uiPriority="63"/>
-    <w:lsdException w:name="Medium Shading 2 Accent 1" w:uiPriority="64"/>
-    <w:lsdException w:name="Medium List 1 Accent 1" w:uiPriority="65"/>
-    <w:lsdException w:name="Revision" w:semiHidden="1"/>
-    <w:lsdException w:name="List Paragraph" w:uiPriority="34" w:qFormat="1"/>
-    <w:lsdException w:name="Quote" w:uiPriority="29" w:qFormat="1"/>
-    <w:lsdException w:name="Intense Quote" w:uiPriority="30" w:qFormat="1"/>
-    <w:lsdException w:name="Medium List 2 Accent 1" w:uiPriority="66"/>
-    <w:lsdException w:name="Medium Grid 1 Accent 1" w:uiPriority="67"/>
-    <w:lsdException w:name="Medium Grid 2 Accent 1" w:uiPriority="68"/>
-    <w:lsdException w:name="Medium Grid 3 Accent 1" w:uiPriority="69"/>
-    <w:lsdException w:name="Dark List Accent 1" w:uiPriority="70"/>
-    <w:lsdException w:name="Colorful Shading Accent 1" w:uiPriority="71"/>
-    <w:lsdException w:name="Colorful List Accent 1" w:uiPriority="72"/>
-    <w:lsdException w:name="Colorful Grid Accent 1" w:uiPriority="73"/>
-    <w:lsdException w:name="Light Shading Accent 2" w:uiPriority="60"/>
-    <w:lsdException w:name="Light List Accent 2" w:uiPriority="61"/>
-    <w:lsdException w:name="Light Grid Accent 2" w:uiPriority="62"/>
-    <w:lsdException w:name="Medium Shading 1 Accent 2" w:uiPriority="63"/>
-    <w:lsdException w:name="Medium Shading 2 Accent 2" w:uiPriority="64"/>
-    <w:lsdException w:name="Medium List 1 Accent 2" w:uiPriority="65"/>
-    <w:lsdException w:name="Medium List 2 Accent 2" w:uiPriority="66"/>
-    <w:lsdException w:name="Medium Grid 1 Accent 2" w:uiPriority="67"/>
-    <w:lsdException w:name="Medium Grid 2 Accent 2" w:uiPriority="68"/>
-    <w:lsdException w:name="Medium Grid 3 Accent 2" w:uiPriority="69"/>
-    <w:lsdException w:name="Dark List Accent 2" w:uiPriority="70"/>
-    <w:lsdException w:name="Colorful Shading Accent 2" w:uiPriority="71"/>
-    <w:lsdException w:name="Colorful List Accent 2" w:uiPriority="72"/>
-    <w:lsdException w:name="Colorful Grid Accent 2" w:uiPriority="73"/>
-    <w:lsdException w:name="Light Shading Accent 3" w:uiPriority="60"/>
-    <w:lsdException w:name="Light List Accent 3" w:uiPriority="61"/>
-    <w:lsdException w:name="Light Grid Accent 3" w:uiPriority="62"/>
-    <w:lsdException w:name="Medium Shading 1 Accent 3" w:uiPriority="63"/>
-    <w:lsdException w:name="Medium Shading 2 Accent 3" w:uiPriority="64"/>
-    <w:lsdException w:name="Medium List 1 Accent 3" w:uiPriority="65"/>
-    <w:lsdException w:name="Medium List 2 Accent 3" w:uiPriority="66"/>
-    <w:lsdException w:name="Medium Grid 1 Accent 3" w:uiPriority="67"/>
-    <w:lsdException w:name="Medium Grid 2 Accent 3" w:uiPriority="68"/>
-    <w:lsdException w:name="Medium Grid 3 Accent 3" w:uiPriority="69"/>
-    <w:lsdException w:name="Dark List Accent 3" w:uiPriority="70"/>
-    <w:lsdException w:name="Colorful Shading Accent 3" w:uiPriority="71"/>
-    <w:lsdException w:name="Colorful List Accent 3" w:uiPriority="72"/>
-    <w:lsdException w:name="Colorful Grid Accent 3" w:uiPriority="73"/>
-    <w:lsdException w:name="Light Shading Accent 4" w:uiPriority="60"/>
-    <w:lsdException w:name="Light List Accent 4" w:uiPriority="61"/>
-    <w:lsdException w:name="Light Grid Accent 4" w:uiPriority="62"/>
-    <w:lsdException w:name="Medium Shading 1 Accent 4" w:uiPriority="63"/>
-    <w:lsdException w:name="Medium Shading 2 Accent 4" w:uiPriority="64"/>
-    <w:lsdException w:name="Medium List 1 Accent 4" w:uiPriority="65"/>
-    <w:lsdException w:name="Medium List 2 Accent 4" w:uiPriority="66"/>
-    <w:lsdException w:name="Medium Grid 1 Accent 4" w:uiPriority="67"/>
-    <w:lsdException w:name="Medium Grid 2 Accent 4" w:uiPriority="68"/>
-    <w:lsdException w:name="Medium Grid 3 Accent 4" w:uiPriority="69"/>
-    <w:lsdException w:name="Dark List Accent 4" w:uiPriority="70"/>
-    <w:lsdException w:name="Colorful Shading Accent 4" w:uiPriority="71"/>
-    <w:lsdException w:name="Colorful List Accent 4" w:uiPriority="72"/>
-    <w:lsdException w:name="Colorful Grid Accent 4" w:uiPriority="73"/>
-    <w:lsdException w:name="Light Shading Accent 5" w:uiPriority="60"/>
-    <w:lsdException w:name="Light List Accent 5" w:uiPriority="61"/>
-    <w:lsdException w:name="Light Grid Accent 5" w:uiPriority="62"/>
-    <w:lsdException w:name="Medium Shading 1 Accent 5" w:uiPriority="63"/>
-    <w:lsdException w:name="Medium Shading 2 Accent 5" w:uiPriority="64"/>
-    <w:lsdException w:name="Medium List 1 Accent 5" w:uiPriority="65"/>
-    <w:lsdException w:name="Medium List 2 Accent 5" w:uiPriority="66"/>
-    <w:lsdException w:name="Medium Grid 1 Accent 5" w:uiPriority="67"/>
-    <w:lsdException w:name="Medium Grid 2 Accent 5" w:uiPriority="68"/>
-    <w:lsdException w:name="Medium Grid 3 Accent 5" w:uiPriority="69"/>
-    <w:lsdException w:name="Dark List Accent 5" w:uiPriority="70"/>
-    <w:lsdException w:name="Colorful Shading Accent 5" w:uiPriority="71"/>
-    <w:lsdException w:name="Colorful List Accent 5" w:uiPriority="72"/>
-    <w:lsdException w:name="Colorful Grid Accent 5" w:uiPriority="73"/>
-    <w:lsdException w:name="Light Shading Accent 6" w:uiPriority="60"/>
-    <w:lsdException w:name="Light List Accent 6" w:uiPriority="61"/>
-    <w:lsdException w:name="Light Grid Accent 6" w:uiPriority="62"/>
-    <w:lsdException w:name="Medium Shading 1 Accent 6" w:uiPriority="63"/>
-    <w:lsdException w:name="Medium Shading 2 Accent 6" w:uiPriority="64"/>
-    <w:lsdException w:name="Medium List 1 Accent 6" w:uiPriority="65"/>
-    <w:lsdException w:name="Medium List 2 Accent 6" w:uiPriority="66"/>
-    <w:lsdException w:name="Medium Grid 1 Accent 6" w:uiPriority="67"/>
-    <w:lsdException w:name="Medium Grid 2 Accent 6" w:uiPriority="68"/>
-    <w:lsdException w:name="Medium Grid 3 Accent 6" w:uiPriority="69"/>
-    <w:lsdException w:name="Dark List Accent 6" w:uiPriority="70"/>
-    <w:lsdException w:name="Colorful Shading Accent 6" w:uiPriority="71"/>
-    <w:lsdException w:name="Colorful List Accent 6" w:uiPriority="72"/>
-    <w:lsdException w:name="Colorful Grid Accent 6" w:uiPriority="73"/>
-    <w:lsdException w:name="Subtle Emphasis" w:uiPriority="19" w:qFormat="1"/>
-    <w:lsdException w:name="Intense Emphasis" w:uiPriority="21" w:qFormat="1"/>
-    <w:lsdException w:name="Subtle Reference" w:uiPriority="31" w:qFormat="1"/>
-    <w:lsdException w:name="Intense Reference" w:uiPriority="32" w:qFormat="1"/>
-    <w:lsdException w:name="Book Title" w:uiPriority="33" w:qFormat="1"/>
-    <w:lsdException w:name="Bibliography" w:semiHidden="1" w:uiPriority="37" w:unhideWhenUsed="1"/>
-    <w:lsdException w:name="TOC Heading" w:semiHidden="1" w:uiPriority="39" w:unhideWhenUsed="1" w:qFormat="1"/>
-    <w:lsdException w:name="Plain Table 1" w:uiPriority="41"/>
-    <w:lsdException w:name="Plain Table 2" w:uiPriority="42"/>
-    <w:lsdException w:name="Plain Table 3" w:uiPriority="43"/>
-    <w:lsdException w:name="Plain Table 4" w:uiPriority="44"/>
-    <w:lsdException w:name="Plain Table 5" w:uiPriority="45"/>
-    <w:lsdException w:name="Grid Table Light" w:uiPriority="40"/>
-    <w:lsdException w:name="Grid Table 1 Light" w:uiPriority="46"/>
-    <w:lsdException w:name="Grid Table 2" w:uiPriority="47"/>
-    <w:lsdException w:name="Grid Table 3" w:uiPriority="48"/>
-    <w:lsdException w:name="Grid Table 4" w:uiPriority="49"/>
-    <w:lsdException w:name="Grid Table 5 Dark" w:uiPriority="50"/>
-    <w:lsdException w:name="Grid Table 6 Colorful" w:uiPriority="51"/>
-    <w:lsdException w:name="Grid Table 7 Colorful" w:uiPriority="52"/>
-    <w:lsdException w:name="Grid Table 1 Light Accent 1" w:uiPriority="46"/>
-    <w:lsdException w:name="Grid Table 2 Accent 1" w:uiPriority="47"/>
-    <w:lsdException w:name="Grid Table 3 Accent 1" w:uiPriority="48"/>
-    <w:lsdException w:name="Grid Table 4 Accent 1" w:uiPriority="49"/>
-    <w:lsdException w:name="Grid Table 5 Dark Accent 1" w:uiPriority="50"/>
-    <w:lsdException w:name="Grid Table 6 Colorful Accent 1" w:uiPriority="51"/>
-    <w:lsdException w:name="Grid Table 7 Colorful Accent 1" w:uiPriority="52"/>
-    <w:lsdException w:name="Grid Table 1 Light Accent 2" w:uiPriority="46"/>
-    <w:lsdException w:name="Grid Table 2 Accent 2" w:uiPriority="47"/>
-    <w:lsdException w:name="Grid Table 3 Accent 2" w:uiPriority="48"/>
-    <w:lsdException w:name="Grid Table 4 Accent 2" w:uiPriority="49"/>
-    <w:lsdException w:name="Grid Table 5 Dark Accent 2" w:uiPriority="50"/>
-    <w:lsdException w:name="Grid Table 6 Colorful Accent 2" w:uiPriority="51"/>
-    <w:lsdException w:name="Grid Table 7 Colorful Accent 2" w:uiPriority="52"/>
-    <w:lsdException w:name="Grid Table 1 Light Accent 3" w:uiPriority="46"/>
-    <w:lsdException w:name="Grid Table 2 Accent 3" w:uiPriority="47"/>
-    <w:lsdException w:name="Grid Table 3 Accent 3" w:uiPriority="48"/>
-    <w:lsdException w:name="Grid Table 4 Accent 3" w:uiPriority="49"/>
-    <w:lsdException w:name="Grid Table 5 Dark Accent 3" w:uiPriority="50"/>
-    <w:lsdException w:name="Grid Table 6 Colorful Accent 3" w:uiPriority="51"/>
-    <w:lsdException w:name="Grid Table 7 Colorful Accent 3" w:uiPriority="52"/>
-    <w:lsdException w:name="Grid Table 1 Light Accent 4" w:uiPriority="46"/>
-    <w:lsdException w:name="Grid Table 2 Accent 4" w:uiPriority="47"/>
-    <w:lsdException w:name="Grid Table 3 Accent 4" w:uiPriority="48"/>
-    <w:lsdException w:name="Grid Table 4 Accent 4" w:uiPriority="49"/>
-    <w:lsdException w:name="Grid Table 5 Dark Accent 4" w:uiPriority="50"/>
-    <w:lsdException w:name="Grid Table 6 Colorful Accent 4" w:uiPriority="51"/>
-    <w:lsdException w:name="Grid Table 7 Colorful Accent 4" w:uiPriority="52"/>
-    <w:lsdException w:name="Grid Table 1 Light Accent 5" w:uiPriority="46"/>
-    <w:lsdException w:name="Grid Table 2 Accent 5" w:uiPriority="47"/>
-    <w:lsdException w:name="Grid Table 3 Accent 5" w:uiPriority="48"/>
-    <w:lsdException w:name="Grid Table 4 Accent 5" w:uiPriority="49"/>
-    <w:lsdException w:name="Grid Table 5 Dark Accent 5" w:uiPriority="50"/>
-    <w:lsdException w:name="Grid Table 6 Colorful Accent 5" w:uiPriority="51"/>
-    <w:lsdException w:name="Grid Table 7 Colorful Accent 5" w:uiPriority="52"/>
-    <w:lsdException w:name="Grid Table 1 Light Accent 6" w:uiPriority="46"/>
-    <w:lsdException w:name="Grid Table 2 Accent 6" w:uiPriority="47"/>
-    <w:lsdException w:name="Grid Table 3 Accent 6" w:uiPriority="48"/>
-    <w:lsdException w:name="Grid Table 4 Accent 6" w:uiPriority="49"/>
-    <w:lsdException w:name="Grid Table 5 Dark Accent 6" w:uiPriority="50"/>
-    <w:lsdException w:name="Grid Table 6 Colorful Accent 6" w:uiPriority="51"/>
-    <w:lsdException w:name="Grid Table 7 Colorful Accent 6" w:uiPriority="52"/>
-    <w:lsdException w:name="List Table 1 Light" w:uiPriority="46"/>
-    <w:lsdException w:name="List Table 2" w:uiPriority="47"/>
-    <w:lsdException w:name="List Table 3" w:uiPriority="48"/>
-    <w:lsdException w:name="List Table 4" w:uiPriority="49"/>
-    <w:lsdException w:name="List Table 5 Dark" w:uiPriority="50"/>
-    <w:lsdException w:name="List Table 6 Colorful" w:uiPriority="51"/>
-    <w:lsdException w:name="List Table 7 Colorful" w:uiPriority="52"/>
-    <w:lsdException w:name="List Table 1 Light Accent 1" w:uiPriority="46"/>
-    <w:lsdException w:name="List Table 2 Accent 1" w:uiPriority="47"/>
-    <w:lsdException w:name="List Table 3 Accent 1" w:uiPriority="48"/>
-    <w:lsdException w:name="List Table 4 Accent 1" w:uiPriority="49"/>
-    <w:lsdException w:name="List Table 5 Dark Accent 1" w:uiPriority="50"/>
-    <w:lsdException w:name="List Table 6 Colorful Accent 1" w:uiPriority="51"/>
-    <w:lsdException w:name="List Table 7 Colorful Accent 1" w:uiPriority="52"/>
-    <w:lsdException w:name="List Table 1 Light Accent 2" w:uiPriority="46"/>
-    <w:lsdException w:name="List Table 2 Accent 2" w:uiPriority="47"/>
-    <w:lsdException w:name="List Table 3 Accent 2" w:uiPriority="48"/>
-    <w:lsdException w:name="List Table 4 Accent 2" w:uiPriority="49"/>
-    <w:lsdException w:name="List Table 5 Dark Accent 2" w:uiPriority="50"/>
-    <w:lsdException w:name="List Table 6 Colorful Accent 2" w:uiPriority="51"/>
-    <w:lsdException w:name="List Table 7 Colorful Accent 2" w:uiPriority="52"/>
-    <w:lsdException w:name="List Table 1 Light Accent 3" w:uiPriority="46"/>
-    <w:lsdException w:name="List Table 2 Accent 3" w:uiPriority="47"/>
-    <w:lsdException w:name="List Table 3 Accent 3" w:uiPriority="48"/>
-    <w:lsdException w:name="List Table 4 Accent 3" w:uiPriority="49"/>
-    <w:lsdException w:name="List Table 5 Dark Accent 3" w:uiPriority="50"/>
-    <w:lsdException w:name="List Table 6 Colorful Accent 3" w:uiPriority="51"/>
-    <w:lsdException w:name="List Table 7 Colorful Accent 3" w:uiPriority="52"/>
-    <w:lsdException w:name="List Table 1 Light Accent 4" w:uiPriority="46"/>
-    <w:lsdException w:name="List Table 2 Accent 4" w:uiPriority="47"/>
-    <w:lsdException w:name="List Table 3 Accent 4" w:uiPriority="48"/>
-    <w:lsdException w:name="List Table 4 Accent 4" w:uiPriority="49"/>
-    <w:lsdException w:name="List Table 5 Dark Accent 4" w:uiPriority="50"/>
-    <w:lsdException w:name="List Table 6 Colorful Accent 4" w:uiPriority="51"/>
-    <w:lsdException w:name="List Table 7 Colorful Accent 4" w:uiPriority="52"/>
-    <w:lsdException w:name="List Table 1 Light Accent 5" w:uiPriority="46"/>
-    <w:lsdException w:name="List Table 2 Accent 5" w:uiPriority="47"/>
-    <w:lsdException w:name="List Table 3 Accent 5" w:uiPriority="48"/>
-    <w:lsdException w:name="List Table 4 Accent 5" w:uiPriority="49"/>
-    <w:lsdException w:name="List Table 5 Dark Accent 5" w:uiPriority="50"/>
-    <w:lsdException w:name="List Table 6 Colorful Accent 5" w:uiPriority="51"/>
-    <w:lsdException w:name="List Table 7 Colorful Accent 5" w:uiPriority="52"/>
-    <w:lsdException w:name="List Table 1 Light Accent 6" w:uiPriority="46"/>
-    <w:lsdException w:name="List Table 2 Accent 6" w:uiPriority="47"/>
-    <w:lsdException w:name="List Table 3 Accent 6" w:uiPriority="48"/>
-    <w:lsdException w:name="List Table 4 Accent 6" w:uiPriority="49"/>
-    <w:lsdException w:name="List Table 5 Dark Accent 6" w:uiPriority="50"/>
-    <w:lsdException w:name="List Table 6 Colorful Accent 6" w:uiPriority="51"/>
-    <w:lsdException w:name="List Table 7 Colorful Accent 6" w:uiPriority="52"/>
-    <w:lsdException w:name="Mention" w:semiHidden="1" w:unhideWhenUsed="1"/>
-    <w:lsdException w:name="Smart Hyperlink" w:semiHidden="1" w:unhideWhenUsed="1"/>
-    <w:lsdException w:name="Hashtag" w:semiHidden="1" w:unhideWhenUsed="1"/>
-    <w:lsdException w:name="Unresolved Mention" w:semiHidden="1" w:unhideWhenUsed="1"/>
+  <w:latentStyles w:defLockedState="0" w:defUIPriority="99" w:defSemiHidden="1" w:defUnhideWhenUsed="1" w:defQFormat="0" w:count="267">
+    <w:lsdException w:name="Normal" w:semiHidden="0" w:uiPriority="0" w:unhideWhenUsed="0" w:qFormat="1"/>
+    <w:lsdException w:name="heading 1" w:semiHidden="0" w:uiPriority="9" w:unhideWhenUsed="0" w:qFormat="1"/>
+    <w:lsdException w:name="heading 2" w:uiPriority="9" w:qFormat="1"/>
+    <w:lsdException w:name="heading 3" w:uiPriority="9" w:qFormat="1"/>
+    <w:lsdException w:name="heading 4" w:uiPriority="9" w:qFormat="1"/>
+    <w:lsdException w:name="heading 5" w:uiPriority="9" w:qFormat="1"/>
+    <w:lsdException w:name="heading 6" w:uiPriority="9" w:qFormat="1"/>
+    <w:lsdException w:name="heading 7" w:uiPriority="9" w:qFormat="1"/>
+    <w:lsdException w:name="heading 8" w:uiPriority="9" w:qFormat="1"/>
+    <w:lsdException w:name="heading 9" w:uiPriority="9" w:qFormat="1"/>
+    <w:lsdException w:name="toc 1" w:uiPriority="39"/>
+    <w:lsdException w:name="toc 2" w:uiPriority="39"/>
+    <w:lsdException w:name="toc 3" w:uiPriority="39"/>
+    <w:lsdException w:name="toc 4" w:uiPriority="39"/>
+    <w:lsdException w:name="toc 5" w:uiPriority="39"/>
+    <w:lsdException w:name="toc 6" w:uiPriority="39"/>
+    <w:lsdException w:name="toc 7" w:uiPriority="39"/>
+    <w:lsdException w:name="toc 8" w:uiPriority="39"/>
+    <w:lsdException w:name="toc 9" w:uiPriority="39"/>
+    <w:lsdException w:name="caption" w:uiPriority="35" w:qFormat="1"/>
+    <w:lsdException w:name="Title" w:semiHidden="0" w:uiPriority="10" w:unhideWhenUsed="0" w:qFormat="1"/>
+    <w:lsdException w:name="Default Paragraph Font" w:uiPriority="1"/>
+    <w:lsdException w:name="Subtitle" w:semiHidden="0" w:uiPriority="11" w:unhideWhenUsed="0" w:qFormat="1"/>
+    <w:lsdException w:name="Strong" w:semiHidden="0" w:uiPriority="22" w:unhideWhenUsed="0" w:qFormat="1"/>
+    <w:lsdException w:name="Emphasis" w:semiHidden="0" w:uiPriority="20" w:unhideWhenUsed="0" w:qFormat="1"/>
+    <w:lsdException w:name="Table Grid" w:uiPriority="59"/>
+    <w:lsdException w:name="Placeholder Text" w:unhideWhenUsed="0"/>
+    <w:lsdException w:name="No Spacing" w:semiHidden="0" w:uiPriority="1" w:unhideWhenUsed="0" w:qFormat="1"/>
+    <w:lsdException w:name="Light Shading" w:semiHidden="0" w:uiPriority="60" w:unhideWhenUsed="0"/>
+    <w:lsdException w:name="Light List" w:semiHidden="0" w:uiPriority="61" w:unhideWhenUsed="0"/>
+    <w:lsdException w:name="Light Grid" w:semiHidden="0" w:uiPriority="62" w:unhideWhenUsed="0"/>
+    <w:lsdException w:name="Medium Shading 1" w:semiHidden="0" w:uiPriority="63" w:unhideWhenUsed="0"/>
+    <w:lsdException w:name="Medium Shading 2" w:semiHidden="0" w:uiPriority="64" w:unhideWhenUsed="0"/>
+    <w:lsdException w:name="Medium List 1" w:semiHidden="0" w:uiPriority="65" w:unhideWhenUsed="0"/>
+    <w:lsdException w:name="Medium List 2" w:semiHidden="0" w:uiPriority="66" w:unhideWhenUsed="0"/>
+    <w:lsdException w:name="Medium Grid 1" w:semiHidden="0" w:uiPriority="67" w:unhideWhenUsed="0"/>
+    <w:lsdException w:name="Medium Grid 2" w:semiHidden="0" w:uiPriority="68" w:unhideWhenUsed="0"/>
+    <w:lsdException w:name="Medium Grid 3" w:semiHidden="0" w:uiPriority="69" w:unhideWhenUsed="0"/>
+    <w:lsdException w:name="Dark List" w:semiHidden="0" w:uiPriority="70" w:unhideWhenUsed="0"/>
+    <w:lsdException w:name="Colorful Shading" w:semiHidden="0" w:uiPriority="71" w:unhideWhenUsed="0"/>
+    <w:lsdException w:name="Colorful List" w:semiHidden="0" w:uiPriority="72" w:unhideWhenUsed="0"/>
+    <w:lsdException w:name="Colorful Grid" w:semiHidden="0" w:uiPriority="73" w:unhideWhenUsed="0"/>
+    <w:lsdException w:name="Light Shading Accent 1" w:semiHidden="0" w:uiPriority="60" w:unhideWhenUsed="0"/>
+    <w:lsdException w:name="Light List Accent 1" w:semiHidden="0" w:uiPriority="61" w:unhideWhenUsed="0"/>
+    <w:lsdException w:name="Light Grid Accent 1" w:semiHidden="0" w:uiPriority="62" w:unhideWhenUsed="0"/>
+    <w:lsdException w:name="Medium Shading 1 Accent 1" w:semiHidden="0" w:uiPriority="63" w:unhideWhenUsed="0"/>
+    <w:lsdException w:name="Medium Shading 2 Accent 1" w:semiHidden="0" w:uiPriority="64" w:unhideWhenUsed="0"/>
+    <w:lsdException w:name="Medium List 1 Accent 1" w:semiHidden="0" w:uiPriority="65" w:unhideWhenUsed="0"/>
+    <w:lsdException w:name="Revision" w:unhideWhenUsed="0"/>
+    <w:lsdException w:name="List Paragraph" w:semiHidden="0" w:uiPriority="34" w:unhideWhenUsed="0" w:qFormat="1"/>
+    <w:lsdException w:name="Quote" w:semiHidden="0" w:uiPriority="29" w:unhideWhenUsed="0" w:qFormat="1"/>
+    <w:lsdException w:name="Intense Quote" w:semiHidden="0" w:uiPriority="30" w:unhideWhenUsed="0" w:qFormat="1"/>
+    <w:lsdException w:name="Medium List 2 Accent 1" w:semiHidden="0" w:uiPriority="66" w:unhideWhenUsed="0"/>
+    <w:lsdException w:name="Medium Grid 1 Accent 1" w:semiHidden="0" w:uiPriority="67" w:unhideWhenUsed="0"/>
+    <w:lsdException w:name="Medium Grid 2 Accent 1" w:semiHidden="0" w:uiPriority="68" w:unhideWhenUsed="0"/>
+    <w:lsdException w:name="Medium Grid 3 Accent 1" w:semiHidden="0" w:uiPriority="69" w:unhideWhenUsed="0"/>
+    <w:lsdException w:name="Dark List Accent 1" w:semiHidden="0" w:uiPriority="70" w:unhideWhenUsed="0"/>
+    <w:lsdException w:name="Colorful Shading Accent 1" w:semiHidden="0" w:uiPriority="71" w:unhideWhenUsed="0"/>
+    <w:lsdException w:name="Colorful List Accent 1" w:semiHidden="0" w:uiPriority="72" w:unhideWhenUsed="0"/>
+    <w:lsdException w:name="Colorful Grid Accent 1" w:semiHidden="0" w:uiPriority="73" w:unhideWhenUsed="0"/>
+    <w:lsdException w:name="Light Shading Accent 2" w:semiHidden="0" w:uiPriority="60" w:unhideWhenUsed="0"/>
+    <w:lsdException w:name="Light List Accent 2" w:semiHidden="0" w:uiPriority="61" w:unhideWhenUsed="0"/>
+    <w:lsdException w:name="Light Grid Accent 2" w:semiHidden="0" w:uiPriority="62" w:unhideWhenUsed="0"/>
+    <w:lsdException w:name="Medium Shading 1 Accent 2" w:semiHidden="0" w:uiPriority="63" w:unhideWhenUsed="0"/>
+    <w:lsdException w:name="Medium Shading 2 Accent 2" w:semiHidden="0" w:uiPriority="64" w:unhideWhenUsed="0"/>
+    <w:lsdException w:name="Medium List 1 Accent 2" w:semiHidden="0" w:uiPriority="65" w:unhideWhenUsed="0"/>
+    <w:lsdException w:name="Medium List 2 Accent 2" w:semiHidden="0" w:uiPriority="66" w:unhideWhenUsed="0"/>
+    <w:lsdException w:name="Medium Grid 1 Accent 2" w:semiHidden="0" w:uiPriority="67" w:unhideWhenUsed="0"/>
+    <w:lsdException w:name="Medium Grid 2 Accent 2" w:semiHidden="0" w:uiPriority="68" w:unhideWhenUsed="0"/>
+    <w:lsdException w:name="Medium Grid 3 Accent 2" w:semiHidden="0" w:uiPriority="69" w:unhideWhenUsed="0"/>
+    <w:lsdException w:name="Dark List Accent 2" w:semiHidden="0" w:uiPriority="70" w:unhideWhenUsed="0"/>
+    <w:lsdException w:name="Colorful Shading Accent 2" w:semiHidden="0" w:uiPriority="71" w:unhideWhenUsed="0"/>
+    <w:lsdException w:name="Colorful List Accent 2" w:semiHidden="0" w:uiPriority="72" w:unhideWhenUsed="0"/>
+    <w:lsdException w:name="Colorful Grid Accent 2" w:semiHidden="0" w:uiPriority="73" w:unhideWhenUsed="0"/>
+    <w:lsdException w:name="Light Shading Accent 3" w:semiHidden="0" w:uiPriority="60" w:unhideWhenUsed="0"/>
+    <w:lsdException w:name="Light List Accent 3" w:semiHidden="0" w:uiPriority="61" w:unhideWhenUsed="0"/>
+    <w:lsdException w:name="Light Grid Accent 3" w:semiHidden="0" w:uiPriority="62" w:unhideWhenUsed="0"/>
+    <w:lsdException w:name="Medium Shading 1 Accent 3" w:semiHidden="0" w:uiPriority="63" w:unhideWhenUsed="0"/>
+    <w:lsdException w:name="Medium Shading 2 Accent 3" w:semiHidden="0" w:uiPriority="64" w:unhideWhenUsed="0"/>
+    <w:lsdException w:name="Medium List 1 Accent 3" w:semiHidden="0" w:uiPriority="65" w:unhideWhenUsed="0"/>
+    <w:lsdException w:name="Medium List 2 Accent 3" w:semiHidden="0" w:uiPriority="66" w:unhideWhenUsed="0"/>
+    <w:lsdException w:name="Medium Grid 1 Accent 3" w:semiHidden="0" w:uiPriority="67" w:unhideWhenUsed="0"/>
+    <w:lsdException w:name="Medium Grid 2 Accent 3" w:semiHidden="0" w:uiPriority="68" w:unhideWhenUsed="0"/>
+    <w:lsdException w:name="Medium Grid 3 Accent 3" w:semiHidden="0" w:uiPriority="69" w:unhideWhenUsed="0"/>
+    <w:lsdException w:name="Dark List Accent 3" w:semiHidden="0" w:uiPriority="70" w:unhideWhenUsed="0"/>
+    <w:lsdException w:name="Colorful Shading Accent 3" w:semiHidden="0" w:uiPriority="71" w:unhideWhenUsed="0"/>
+    <w:lsdException w:name="Colorful List Accent 3" w:semiHidden="0" w:uiPriority="72" w:unhideWhenUsed="0"/>
+    <w:lsdException w:name="Colorful Grid Accent 3" w:semiHidden="0" w:uiPriority="73" w:unhideWhenUsed="0"/>
+    <w:lsdException w:name="Light Shading Accent 4" w:semiHidden="0" w:uiPriority="60" w:unhideWhenUsed="0"/>
+    <w:lsdException w:name="Light List Accent 4" w:semiHidden="0" w:uiPriority="61" w:unhideWhenUsed="0"/>
+    <w:lsdException w:name="Light Grid Accent 4" w:semiHidden="0" w:uiPriority="62" w:unhideWhenUsed="0"/>
+    <w:lsdException w:name="Medium Shading 1 Accent 4" w:semiHidden="0" w:uiPriority="63" w:unhideWhenUsed="0"/>
+    <w:lsdException w:name="Medium Shading 2 Accent 4" w:semiHidden="0" w:uiPriority="64" w:unhideWhenUsed="0"/>
+    <w:lsdException w:name="Medium List 1 Accent 4" w:semiHidden="0" w:uiPriority="65" w:unhideWhenUsed="0"/>
+    <w:lsdException w:name="Medium List 2 Accent 4" w:semiHidden="0" w:uiPriority="66" w:unhideWhenUsed="0"/>
+    <w:lsdException w:name="Medium Grid 1 Accent 4" w:semiHidden="0" w:uiPriority="67" w:unhideWhenUsed="0"/>
+    <w:lsdException w:name="Medium Grid 2 Accent 4" w:semiHidden="0" w:uiPriority="68" w:unhideWhenUsed="0"/>
+    <w:lsdException w:name="Medium Grid 3 Accent 4" w:semiHidden="0" w:uiPriority="69" w:unhideWhenUsed="0"/>
+    <w:lsdException w:name="Dark List Accent 4" w:semiHidden="0" w:uiPriority="70" w:unhideWhenUsed="0"/>
+    <w:lsdException w:name="Colorful Shading Accent 4" w:semiHidden="0" w:uiPriority="71" w:unhideWhenUsed="0"/>
+    <w:lsdException w:name="Colorful List Accent 4" w:semiHidden="0" w:uiPriority="72" w:unhideWhenUsed="0"/>
+    <w:lsdException w:name="Colorful Grid Accent 4" w:semiHidden="0" w:uiPriority="73" w:unhideWhenUsed="0"/>
+    <w:lsdException w:name="Light Shading Accent 5" w:semiHidden="0" w:uiPriority="60" w:unhideWhenUsed="0"/>
+    <w:lsdException w:name="Light List Accent 5" w:semiHidden="0" w:uiPriority="61" w:unhideWhenUsed="0"/>
+    <w:lsdException w:name="Light Grid Accent 5" w:semiHidden="0" w:uiPriority="62" w:unhideWhenUsed="0"/>
+    <w:lsdException w:name="Medium Shading 1 Accent 5" w:semiHidden="0" w:uiPriority="63" w:unhideWhenUsed="0"/>
+    <w:lsdException w:name="Medium Shading 2 Accent 5" w:semiHidden="0" w:uiPriority="64" w:unhideWhenUsed="0"/>
+    <w:lsdException w:name="Medium List 1 Accent 5" w:semiHidden="0" w:uiPriority="65" w:unhideWhenUsed="0"/>
+    <w:lsdException w:name="Medium List 2 Accent 5" w:semiHidden="0" w:uiPriority="66" w:unhideWhenUsed="0"/>
+    <w:lsdException w:name="Medium Grid 1 Accent 5" w:semiHidden="0" w:uiPriority="67" w:unhideWhenUsed="0"/>
+    <w:lsdException w:name="Medium Grid 2 Accent 5" w:semiHidden="0" w:uiPriority="68" w:unhideWhenUsed="0"/>
+    <w:lsdException w:name="Medium Grid 3 Accent 5" w:semiHidden="0" w:uiPriority="69" w:unhideWhenUsed="0"/>
+    <w:lsdException w:name="Dark List Accent 5" w:semiHidden="0" w:uiPriority="70" w:unhideWhenUsed="0"/>
+    <w:lsdException w:name="Colorful Shading Accent 5" w:semiHidden="0" w:uiPriority="71" w:unhideWhenUsed="0"/>
+    <w:lsdException w:name="Colorful List Accent 5" w:semiHidden="0" w:uiPriority="72" w:unhideWhenUsed="0"/>
+    <w:lsdException w:name="Colorful Grid Accent 5" w:semiHidden="0" w:uiPriority="73" w:unhideWhenUsed="0"/>
+    <w:lsdException w:name="Light Shading Accent 6" w:semiHidden="0" w:uiPriority="60" w:unhideWhenUsed="0"/>
+    <w:lsdException w:name="Light List Accent 6" w:semiHidden="0" w:uiPriority="61" w:unhideWhenUsed="0"/>
+    <w:lsdException w:name="Light Grid Accent 6" w:semiHidden="0" w:uiPriority="62" w:unhideWhenUsed="0"/>
+    <w:lsdException w:name="Medium Shading 1 Accent 6" w:semiHidden="0" w:uiPriority="63" w:unhideWhenUsed="0"/>
+    <w:lsdException w:name="Medium Shading 2 Accent 6" w:semiHidden="0" w:uiPriority="64" w:unhideWhenUsed="0"/>
+    <w:lsdException w:name="Medium List 1 Accent 6" w:semiHidden="0" w:uiPriority="65" w:unhideWhenUsed="0"/>
+    <w:lsdException w:name="Medium List 2 Accent 6" w:semiHidden="0" w:uiPriority="66" w:unhideWhenUsed="0"/>
+    <w:lsdException w:name="Medium Grid 1 Accent 6" w:semiHidden="0" w:uiPriority="67" w:unhideWhenUsed="0"/>
+    <w:lsdException w:name="Medium Grid 2 Accent 6" w:semiHidden="0" w:uiPriority="68" w:unhideWhenUsed="0"/>
+    <w:lsdException w:name="Medium Grid 3 Accent 6" w:semiHidden="0" w:uiPriority="69" w:unhideWhenUsed="0"/>
+    <w:lsdException w:name="Dark List Accent 6" w:semiHidden="0" w:uiPriority="70" w:unhideWhenUsed="0"/>
+    <w:lsdException w:name="Colorful Shading Accent 6" w:semiHidden="0" w:uiPriority="71" w:unhideWhenUsed="0"/>
+    <w:lsdException w:name="Colorful List Accent 6" w:semiHidden="0" w:uiPriority="72" w:unhideWhenUsed="0"/>
+    <w:lsdException w:name="Colorful Grid Accent 6" w:semiHidden="0" w:uiPriority="73" w:unhideWhenUsed="0"/>
+    <w:lsdException w:name="Subtle Emphasis" w:semiHidden="0" w:uiPriority="19" w:unhideWhenUsed="0" w:qFormat="1"/>
+    <w:lsdException w:name="Intense Emphasis" w:semiHidden="0" w:uiPriority="21" w:unhideWhenUsed="0" w:qFormat="1"/>
+    <w:lsdException w:name="Subtle Reference" w:semiHidden="0" w:uiPriority="31" w:unhideWhenUsed="0" w:qFormat="1"/>
+    <w:lsdException w:name="Intense Reference" w:semiHidden="0" w:uiPriority="32" w:unhideWhenUsed="0" w:qFormat="1"/>
+    <w:lsdException w:name="Book Title" w:semiHidden="0" w:uiPriority="33" w:unhideWhenUsed="0" w:qFormat="1"/>
+    <w:lsdException w:name="Bibliography" w:uiPriority="37"/>
+    <w:lsdException w:name="TOC Heading" w:uiPriority="39" w:qFormat="1"/>
   </w:latentStyles>
-  <w:style w:type="paragraph" w:default="1" w:styleId="Normal">
+  <w:style w:type="paragraph" w:default="1" w:styleId="Normln">
     <w:name w:val="Normal"/>
     <w:qFormat/>
+    <w:rsid w:val="00C45701"/>
   </w:style>
-  <w:style w:type="character" w:default="1" w:styleId="DefaultParagraphFont">
+  <w:style w:type="character" w:default="1" w:styleId="Standardnpsmoodstavce">
     <w:name w:val="Default Paragraph Font"/>
     <w:uiPriority w:val="1"/>
     <w:semiHidden/>
     <w:unhideWhenUsed/>
   </w:style>
-  <w:style w:type="table" w:default="1" w:styleId="TableNormal">
+  <w:style w:type="table" w:default="1" w:styleId="Normlntabulka">
     <w:name w:val="Normal Table"/>
     <w:uiPriority w:val="99"/>
     <w:semiHidden/>
     <w:unhideWhenUsed/>
+    <w:qFormat/>
     <w:tblPr>
       <w:tblInd w:w="0" w:type="dxa"/>
       <w:tblCellMar>
@@ -5678,7 +5471,7 @@
       </w:tblCellMar>
     </w:tblPr>
   </w:style>
-  <w:style w:type="numbering" w:default="1" w:styleId="NoList">
+  <w:style w:type="numbering" w:default="1" w:styleId="Bezseznamu">
     <w:name w:val="No List"/>
     <w:uiPriority w:val="99"/>
     <w:semiHidden/>
@@ -5736,7 +5529,7 @@
 </file>
 
 <file path=word/glossary/webSettings.xml><?xml version="1.0" encoding="utf-8"?>
-<w:webSettings xmlns:mc="http://schemas.openxmlformats.org/markup-compatibility/2006" xmlns:r="http://schemas.openxmlformats.org/officeDocument/2006/relationships" xmlns:w="http://schemas.openxmlformats.org/wordprocessingml/2006/main" xmlns:w14="http://schemas.microsoft.com/office/word/2010/wordml" xmlns:w15="http://schemas.microsoft.com/office/word/2012/wordml" xmlns:w16cid="http://schemas.microsoft.com/office/word/2016/wordml/cid" xmlns:w16se="http://schemas.microsoft.com/office/word/2015/wordml/symex" mc:Ignorable="w14 w15 w16se w16cid">
+<w:webSettings xmlns:r="http://schemas.openxmlformats.org/officeDocument/2006/relationships" xmlns:w="http://schemas.openxmlformats.org/wordprocessingml/2006/main">
   <w:optimizeForBrowser/>
 </w:webSettings>
 </file>
@@ -6029,7 +5822,7 @@
 </file>
 
 <file path=customXml/itemProps1.xml><?xml version="1.0" encoding="utf-8"?>
-<ds:datastoreItem xmlns:ds="http://schemas.openxmlformats.org/officeDocument/2006/customXml" ds:itemID="{C03592B0-8FA3-485E-80D7-CA2D93F9B52A}">
+<ds:datastoreItem xmlns:ds="http://schemas.openxmlformats.org/officeDocument/2006/customXml" ds:itemID="{CD6BF5F0-4C1A-4B14-8A0C-78F7B94484E2}">
   <ds:schemaRefs>
     <ds:schemaRef ds:uri="http://schemas.openxmlformats.org/officeDocument/2006/bibliography"/>
   </ds:schemaRefs>

</xml_diff>

<commit_message>
Doplněn detail procesu Převzetí bytu
</commit_message>
<xml_diff>
--- a/dokumentace.docx
+++ b/dokumentace.docx
@@ -1,6 +1,6 @@
 
 <file path=word/document.xml><?xml version="1.0" encoding="utf-8"?>
-<w:document xmlns:ve="http://schemas.openxmlformats.org/markup-compatibility/2006" xmlns:o="urn:schemas-microsoft-com:office:office" xmlns:r="http://schemas.openxmlformats.org/officeDocument/2006/relationships" xmlns:m="http://schemas.openxmlformats.org/officeDocument/2006/math" xmlns:v="urn:schemas-microsoft-com:vml" xmlns:wp="http://schemas.openxmlformats.org/drawingml/2006/wordprocessingDrawing" xmlns:w10="urn:schemas-microsoft-com:office:word" xmlns:w="http://schemas.openxmlformats.org/wordprocessingml/2006/main" xmlns:wne="http://schemas.microsoft.com/office/word/2006/wordml">
+<w:document xmlns:wpc="http://schemas.microsoft.com/office/word/2010/wordprocessingCanvas" xmlns:cx="http://schemas.microsoft.com/office/drawing/2014/chartex" xmlns:cx1="http://schemas.microsoft.com/office/drawing/2015/9/8/chartex" xmlns:cx2="http://schemas.microsoft.com/office/drawing/2015/10/21/chartex" xmlns:cx3="http://schemas.microsoft.com/office/drawing/2016/5/9/chartex" xmlns:cx4="http://schemas.microsoft.com/office/drawing/2016/5/10/chartex" xmlns:cx5="http://schemas.microsoft.com/office/drawing/2016/5/11/chartex" xmlns:cx6="http://schemas.microsoft.com/office/drawing/2016/5/12/chartex" xmlns:cx7="http://schemas.microsoft.com/office/drawing/2016/5/13/chartex" xmlns:cx8="http://schemas.microsoft.com/office/drawing/2016/5/14/chartex" xmlns:mc="http://schemas.openxmlformats.org/markup-compatibility/2006" xmlns:aink="http://schemas.microsoft.com/office/drawing/2016/ink" xmlns:am3d="http://schemas.microsoft.com/office/drawing/2017/model3d" xmlns:o="urn:schemas-microsoft-com:office:office" xmlns:r="http://schemas.openxmlformats.org/officeDocument/2006/relationships" xmlns:m="http://schemas.openxmlformats.org/officeDocument/2006/math" xmlns:v="urn:schemas-microsoft-com:vml" xmlns:wp14="http://schemas.microsoft.com/office/word/2010/wordprocessingDrawing" xmlns:wp="http://schemas.openxmlformats.org/drawingml/2006/wordprocessingDrawing" xmlns:w10="urn:schemas-microsoft-com:office:word" xmlns:w="http://schemas.openxmlformats.org/wordprocessingml/2006/main" xmlns:w14="http://schemas.microsoft.com/office/word/2010/wordml" xmlns:w15="http://schemas.microsoft.com/office/word/2012/wordml" xmlns:w16cid="http://schemas.microsoft.com/office/word/2016/wordml/cid" xmlns:w16se="http://schemas.microsoft.com/office/word/2015/wordml/symex" xmlns:wpg="http://schemas.microsoft.com/office/word/2010/wordprocessingGroup" xmlns:wpi="http://schemas.microsoft.com/office/word/2010/wordprocessingInk" xmlns:wne="http://schemas.microsoft.com/office/word/2006/wordml" xmlns:wps="http://schemas.microsoft.com/office/word/2010/wordprocessingShape" mc:Ignorable="w14 w15 w16se w16cid wp14">
   <w:body>
     <w:sdt>
       <w:sdtPr>
@@ -30,7 +30,7 @@
           <w:tblPr>
             <w:tblW w:w="5175" w:type="pct"/>
             <w:jc w:val="center"/>
-            <w:tblLook w:val="04A0"/>
+            <w:tblLook w:val="04A0" w:firstRow="1" w:lastRow="0" w:firstColumn="1" w:lastColumn="0" w:noHBand="0" w:noVBand="1"/>
           </w:tblPr>
           <w:tblGrid>
             <w:gridCol w:w="9613"/>
@@ -74,7 +74,7 @@
                   </w:tcPr>
                   <w:p>
                     <w:pPr>
-                      <w:pStyle w:val="Bezmezer"/>
+                      <w:pStyle w:val="NoSpacing"/>
                       <w:jc w:val="center"/>
                       <w:rPr>
                         <w:rFonts w:asciiTheme="majorHAnsi" w:eastAsiaTheme="majorEastAsia" w:hAnsiTheme="majorHAnsi" w:cstheme="majorBidi"/>
@@ -107,7 +107,7 @@
               </w:tcPr>
               <w:p>
                 <w:pPr>
-                  <w:pStyle w:val="Bezmezer"/>
+                  <w:pStyle w:val="NoSpacing"/>
                   <w:jc w:val="center"/>
                 </w:pPr>
               </w:p>
@@ -125,7 +125,7 @@
               </w:tcPr>
               <w:p>
                 <w:pPr>
-                  <w:pStyle w:val="Bezmezer"/>
+                  <w:pStyle w:val="NoSpacing"/>
                   <w:jc w:val="center"/>
                   <w:rPr>
                     <w:b/>
@@ -147,7 +147,7 @@
               </w:tcPr>
               <w:p>
                 <w:pPr>
-                  <w:pStyle w:val="Bezmezer"/>
+                  <w:pStyle w:val="NoSpacing"/>
                   <w:jc w:val="center"/>
                   <w:rPr>
                     <w:b/>
@@ -237,6 +237,7 @@
               <w:dataBinding w:prefixMappings="xmlns:ns0='http://schemas.openxmlformats.org/package/2006/metadata/core-properties' xmlns:ns1='http://purl.org/dc/elements/1.1/'" w:xpath="/ns0:coreProperties[1]/ns1:subject[1]" w:storeItemID="{6C3C8BC8-F283-45AE-878A-BAB7291924A1}"/>
               <w:text/>
             </w:sdtPr>
+            <w:sdtEndPr/>
             <w:sdtContent>
               <w:r>
                 <w:rPr>
@@ -260,7 +261,7 @@
           <w:tblPr>
             <w:tblpPr w:leftFromText="187" w:rightFromText="187" w:vertAnchor="page" w:horzAnchor="margin" w:tblpY="13885"/>
             <w:tblW w:w="5000" w:type="pct"/>
-            <w:tblLook w:val="04A0"/>
+            <w:tblLook w:val="04A0" w:firstRow="1" w:lastRow="0" w:firstColumn="1" w:lastColumn="0" w:noHBand="0" w:noVBand="1"/>
           </w:tblPr>
           <w:tblGrid>
             <w:gridCol w:w="9288"/>
@@ -272,7 +273,7 @@
               </w:tcPr>
               <w:p>
                 <w:pPr>
-                  <w:pStyle w:val="Bezmezer"/>
+                  <w:pStyle w:val="NoSpacing"/>
                   <w:rPr>
                     <w:rFonts w:asciiTheme="majorHAnsi" w:hAnsiTheme="majorHAnsi"/>
                     <w:sz w:val="28"/>
@@ -288,7 +289,7 @@
               </w:p>
               <w:p>
                 <w:pPr>
-                  <w:pStyle w:val="Bezmezer"/>
+                  <w:pStyle w:val="NoSpacing"/>
                   <w:jc w:val="right"/>
                   <w:rPr>
                     <w:rFonts w:asciiTheme="majorHAnsi" w:hAnsiTheme="majorHAnsi"/>
@@ -305,7 +306,7 @@
               </w:p>
               <w:p>
                 <w:pPr>
-                  <w:pStyle w:val="Bezmezer"/>
+                  <w:pStyle w:val="NoSpacing"/>
                   <w:jc w:val="right"/>
                   <w:rPr>
                     <w:rFonts w:asciiTheme="majorHAnsi" w:hAnsiTheme="majorHAnsi"/>
@@ -322,7 +323,7 @@
               </w:p>
               <w:p>
                 <w:pPr>
-                  <w:pStyle w:val="Bezmezer"/>
+                  <w:pStyle w:val="NoSpacing"/>
                   <w:jc w:val="right"/>
                   <w:rPr>
                     <w:rFonts w:asciiTheme="majorHAnsi" w:hAnsiTheme="majorHAnsi"/>
@@ -346,7 +347,7 @@
               </w:tcPr>
               <w:p>
                 <w:pPr>
-                  <w:pStyle w:val="Bezmezer"/>
+                  <w:pStyle w:val="NoSpacing"/>
                 </w:pPr>
               </w:p>
             </w:tc>
@@ -358,7 +359,7 @@
               </w:tcPr>
               <w:p>
                 <w:pPr>
-                  <w:pStyle w:val="Bezmezer"/>
+                  <w:pStyle w:val="NoSpacing"/>
                 </w:pPr>
               </w:p>
             </w:tc>
@@ -377,12 +378,10 @@
               </w:rPr>
               <w:alias w:val="Název"/>
               <w:id w:val="15524250"/>
-              <w:placeholder>
-                <w:docPart w:val="1E40AB824F994A559CFCF41C24642E26"/>
-              </w:placeholder>
               <w:dataBinding w:prefixMappings="xmlns:ns0='http://schemas.openxmlformats.org/package/2006/metadata/core-properties' xmlns:ns1='http://purl.org/dc/elements/1.1/'" w:xpath="/ns0:coreProperties[1]/ns1:title[1]" w:storeItemID="{6C3C8BC8-F283-45AE-878A-BAB7291924A1}"/>
               <w:text/>
             </w:sdtPr>
+            <w:sdtEndPr/>
             <w:sdtContent>
               <w:r>
                 <w:rPr>
@@ -405,12 +404,12 @@
         </w:p>
         <w:p>
           <w:pPr>
-            <w:pStyle w:val="Nadpis1"/>
-          </w:pPr>
-        </w:p>
-        <w:p>
-          <w:pPr>
-            <w:pStyle w:val="Nadpis1"/>
+            <w:pStyle w:val="Heading1"/>
+          </w:pPr>
+        </w:p>
+        <w:p>
+          <w:pPr>
+            <w:pStyle w:val="Heading1"/>
           </w:pPr>
           <w:r>
             <w:t>1</w:t>
@@ -493,7 +492,23 @@
               <w:color w:val="000000"/>
               <w:szCs w:val="24"/>
             </w:rPr>
-            <w:t xml:space="preserve"> si spočítali kolik nás stálo právě toto „bydlení“, tak určitě dojdeme k nezanedbatelné </w:t>
+            <w:t xml:space="preserve"> si </w:t>
+          </w:r>
+          <w:proofErr w:type="gramStart"/>
+          <w:r>
+            <w:rPr>
+              <w:color w:val="000000"/>
+              <w:szCs w:val="24"/>
+            </w:rPr>
+            <w:t>spočítali</w:t>
+          </w:r>
+          <w:proofErr w:type="gramEnd"/>
+          <w:r>
+            <w:rPr>
+              <w:color w:val="000000"/>
+              <w:szCs w:val="24"/>
+            </w:rPr>
+            <w:t xml:space="preserve"> kolik nás stálo právě toto „bydlení“, tak určitě dojdeme k nezanedbatelné </w:t>
           </w:r>
           <w:r>
             <w:rPr>
@@ -637,12 +652,12 @@
         </w:p>
         <w:p>
           <w:pPr>
-            <w:pStyle w:val="Nadpis1"/>
-          </w:pPr>
-        </w:p>
-        <w:p>
-          <w:pPr>
-            <w:pStyle w:val="Nadpis1"/>
+            <w:pStyle w:val="Heading1"/>
+          </w:pPr>
+        </w:p>
+        <w:p>
+          <w:pPr>
+            <w:pStyle w:val="Heading1"/>
           </w:pPr>
           <w:r>
             <w:t>2</w:t>
@@ -688,7 +703,7 @@
         </w:p>
         <w:p>
           <w:pPr>
-            <w:pStyle w:val="Odstavecseseznamem"/>
+            <w:pStyle w:val="ListParagraph"/>
             <w:numPr>
               <w:ilvl w:val="0"/>
               <w:numId w:val="1"/>
@@ -707,7 +722,7 @@
         </w:p>
         <w:p>
           <w:pPr>
-            <w:pStyle w:val="Odstavecseseznamem"/>
+            <w:pStyle w:val="ListParagraph"/>
             <w:numPr>
               <w:ilvl w:val="0"/>
               <w:numId w:val="1"/>
@@ -732,7 +747,7 @@
         </w:p>
         <w:p>
           <w:pPr>
-            <w:pStyle w:val="Odstavecseseznamem"/>
+            <w:pStyle w:val="ListParagraph"/>
             <w:numPr>
               <w:ilvl w:val="0"/>
               <w:numId w:val="1"/>
@@ -757,7 +772,7 @@
         </w:p>
         <w:p>
           <w:pPr>
-            <w:pStyle w:val="Odstavecseseznamem"/>
+            <w:pStyle w:val="ListParagraph"/>
             <w:numPr>
               <w:ilvl w:val="0"/>
               <w:numId w:val="1"/>
@@ -782,7 +797,7 @@
         </w:p>
         <w:p>
           <w:pPr>
-            <w:pStyle w:val="Odstavecseseznamem"/>
+            <w:pStyle w:val="ListParagraph"/>
             <w:numPr>
               <w:ilvl w:val="0"/>
               <w:numId w:val="1"/>
@@ -807,7 +822,7 @@
         </w:p>
         <w:p>
           <w:pPr>
-            <w:pStyle w:val="Odstavecseseznamem"/>
+            <w:pStyle w:val="ListParagraph"/>
             <w:numPr>
               <w:ilvl w:val="0"/>
               <w:numId w:val="1"/>
@@ -832,7 +847,7 @@
         </w:p>
         <w:p>
           <w:pPr>
-            <w:pStyle w:val="Odstavecseseznamem"/>
+            <w:pStyle w:val="ListParagraph"/>
             <w:numPr>
               <w:ilvl w:val="0"/>
               <w:numId w:val="1"/>
@@ -925,7 +940,7 @@
         </w:p>
         <w:p>
           <w:pPr>
-            <w:pStyle w:val="Odstavecseseznamem"/>
+            <w:pStyle w:val="ListParagraph"/>
             <w:numPr>
               <w:ilvl w:val="0"/>
               <w:numId w:val="3"/>
@@ -950,7 +965,7 @@
         </w:p>
         <w:p>
           <w:pPr>
-            <w:pStyle w:val="Odstavecseseznamem"/>
+            <w:pStyle w:val="ListParagraph"/>
             <w:numPr>
               <w:ilvl w:val="0"/>
               <w:numId w:val="3"/>
@@ -975,7 +990,7 @@
         </w:p>
         <w:p>
           <w:pPr>
-            <w:pStyle w:val="Odstavecseseznamem"/>
+            <w:pStyle w:val="ListParagraph"/>
             <w:numPr>
               <w:ilvl w:val="0"/>
               <w:numId w:val="3"/>
@@ -1000,7 +1015,7 @@
         </w:p>
         <w:p>
           <w:pPr>
-            <w:pStyle w:val="Odstavecseseznamem"/>
+            <w:pStyle w:val="ListParagraph"/>
             <w:numPr>
               <w:ilvl w:val="0"/>
               <w:numId w:val="3"/>
@@ -1025,7 +1040,7 @@
         </w:p>
         <w:p>
           <w:pPr>
-            <w:pStyle w:val="Odstavecseseznamem"/>
+            <w:pStyle w:val="ListParagraph"/>
             <w:numPr>
               <w:ilvl w:val="0"/>
               <w:numId w:val="3"/>
@@ -1050,7 +1065,7 @@
         </w:p>
         <w:p>
           <w:pPr>
-            <w:pStyle w:val="Odstavecseseznamem"/>
+            <w:pStyle w:val="ListParagraph"/>
             <w:numPr>
               <w:ilvl w:val="0"/>
               <w:numId w:val="3"/>
@@ -1075,7 +1090,7 @@
         </w:p>
         <w:p>
           <w:pPr>
-            <w:pStyle w:val="Odstavecseseznamem"/>
+            <w:pStyle w:val="ListParagraph"/>
             <w:numPr>
               <w:ilvl w:val="0"/>
               <w:numId w:val="3"/>
@@ -1100,7 +1115,7 @@
         </w:p>
         <w:p>
           <w:pPr>
-            <w:pStyle w:val="Odstavecseseznamem"/>
+            <w:pStyle w:val="ListParagraph"/>
             <w:numPr>
               <w:ilvl w:val="0"/>
               <w:numId w:val="3"/>
@@ -1125,7 +1140,7 @@
         </w:p>
         <w:p>
           <w:pPr>
-            <w:pStyle w:val="Odstavecseseznamem"/>
+            <w:pStyle w:val="ListParagraph"/>
             <w:numPr>
               <w:ilvl w:val="0"/>
               <w:numId w:val="3"/>
@@ -1204,7 +1219,7 @@
         </w:p>
         <w:p>
           <w:pPr>
-            <w:pStyle w:val="Odstavecseseznamem"/>
+            <w:pStyle w:val="ListParagraph"/>
             <w:numPr>
               <w:ilvl w:val="0"/>
               <w:numId w:val="4"/>
@@ -1229,7 +1244,7 @@
         </w:p>
         <w:p>
           <w:pPr>
-            <w:pStyle w:val="Odstavecseseznamem"/>
+            <w:pStyle w:val="ListParagraph"/>
             <w:numPr>
               <w:ilvl w:val="0"/>
               <w:numId w:val="4"/>
@@ -1243,6 +1258,7 @@
             <w:rPr>
               <w:szCs w:val="24"/>
             </w:rPr>
+            <w:lastRenderedPageBreak/>
             <w:t>Analýza portálů určených k inzerci realit na prodej</w:t>
           </w:r>
           <w:r>
@@ -1254,7 +1270,7 @@
         </w:p>
         <w:p>
           <w:pPr>
-            <w:pStyle w:val="Odstavecseseznamem"/>
+            <w:pStyle w:val="ListParagraph"/>
             <w:numPr>
               <w:ilvl w:val="0"/>
               <w:numId w:val="4"/>
@@ -1279,7 +1295,7 @@
         </w:p>
         <w:p>
           <w:pPr>
-            <w:pStyle w:val="Odstavecseseznamem"/>
+            <w:pStyle w:val="ListParagraph"/>
             <w:numPr>
               <w:ilvl w:val="0"/>
               <w:numId w:val="4"/>
@@ -1293,7 +1309,6 @@
             <w:rPr>
               <w:szCs w:val="24"/>
             </w:rPr>
-            <w:lastRenderedPageBreak/>
             <w:t>Stanovení aktuálního poměru počet a rozložení pokojů vs. cena</w:t>
           </w:r>
           <w:r>
@@ -1305,7 +1320,7 @@
         </w:p>
         <w:p>
           <w:pPr>
-            <w:pStyle w:val="Odstavecseseznamem"/>
+            <w:pStyle w:val="ListParagraph"/>
             <w:numPr>
               <w:ilvl w:val="0"/>
               <w:numId w:val="4"/>
@@ -1330,7 +1345,7 @@
         </w:p>
         <w:p>
           <w:pPr>
-            <w:pStyle w:val="Odstavecseseznamem"/>
+            <w:pStyle w:val="ListParagraph"/>
             <w:numPr>
               <w:ilvl w:val="0"/>
               <w:numId w:val="4"/>
@@ -1355,7 +1370,7 @@
         </w:p>
         <w:p>
           <w:pPr>
-            <w:pStyle w:val="Odstavecseseznamem"/>
+            <w:pStyle w:val="ListParagraph"/>
             <w:numPr>
               <w:ilvl w:val="0"/>
               <w:numId w:val="4"/>
@@ -1380,7 +1395,7 @@
         </w:p>
         <w:p>
           <w:pPr>
-            <w:pStyle w:val="Odstavecseseznamem"/>
+            <w:pStyle w:val="ListParagraph"/>
             <w:numPr>
               <w:ilvl w:val="0"/>
               <w:numId w:val="4"/>
@@ -1447,7 +1462,7 @@
         </w:p>
         <w:p>
           <w:pPr>
-            <w:pStyle w:val="Odstavecseseznamem"/>
+            <w:pStyle w:val="ListParagraph"/>
             <w:numPr>
               <w:ilvl w:val="0"/>
               <w:numId w:val="5"/>
@@ -1466,7 +1481,7 @@
         </w:p>
         <w:p>
           <w:pPr>
-            <w:pStyle w:val="Odstavecseseznamem"/>
+            <w:pStyle w:val="ListParagraph"/>
             <w:numPr>
               <w:ilvl w:val="0"/>
               <w:numId w:val="5"/>
@@ -1485,7 +1500,7 @@
         </w:p>
         <w:p>
           <w:pPr>
-            <w:pStyle w:val="Odstavecseseznamem"/>
+            <w:pStyle w:val="ListParagraph"/>
             <w:numPr>
               <w:ilvl w:val="0"/>
               <w:numId w:val="5"/>
@@ -1499,12 +1514,26 @@
             <w:rPr>
               <w:szCs w:val="24"/>
             </w:rPr>
-            <w:t>Zhodnocení akceptačních kritérií na neutrální půde.</w:t>
-          </w:r>
-        </w:p>
-        <w:p>
-          <w:pPr>
-            <w:pStyle w:val="Odstavecseseznamem"/>
+            <w:t xml:space="preserve">Zhodnocení akceptačních kritérií na neutrální </w:t>
+          </w:r>
+          <w:proofErr w:type="spellStart"/>
+          <w:r>
+            <w:rPr>
+              <w:szCs w:val="24"/>
+            </w:rPr>
+            <w:t>půde</w:t>
+          </w:r>
+          <w:proofErr w:type="spellEnd"/>
+          <w:r>
+            <w:rPr>
+              <w:szCs w:val="24"/>
+            </w:rPr>
+            <w:t>.</w:t>
+          </w:r>
+        </w:p>
+        <w:p>
+          <w:pPr>
+            <w:pStyle w:val="ListParagraph"/>
             <w:numPr>
               <w:ilvl w:val="0"/>
               <w:numId w:val="5"/>
@@ -1518,7 +1547,21 @@
             <w:rPr>
               <w:szCs w:val="24"/>
             </w:rPr>
-            <w:t>Sestavení prioretizovaného seznamu zajímavých bytů.</w:t>
+            <w:t xml:space="preserve">Sestavení </w:t>
+          </w:r>
+          <w:proofErr w:type="spellStart"/>
+          <w:r>
+            <w:rPr>
+              <w:szCs w:val="24"/>
+            </w:rPr>
+            <w:t>prioretizovaného</w:t>
+          </w:r>
+          <w:proofErr w:type="spellEnd"/>
+          <w:r>
+            <w:rPr>
+              <w:szCs w:val="24"/>
+            </w:rPr>
+            <w:t xml:space="preserve"> seznamu zajímavých bytů.</w:t>
           </w:r>
         </w:p>
         <w:p>
@@ -1593,7 +1636,7 @@
         </w:p>
         <w:p>
           <w:pPr>
-            <w:pStyle w:val="Odstavecseseznamem"/>
+            <w:pStyle w:val="ListParagraph"/>
             <w:numPr>
               <w:ilvl w:val="0"/>
               <w:numId w:val="6"/>
@@ -1612,7 +1655,7 @@
         </w:p>
         <w:p>
           <w:pPr>
-            <w:pStyle w:val="Odstavecseseznamem"/>
+            <w:pStyle w:val="ListParagraph"/>
             <w:numPr>
               <w:ilvl w:val="0"/>
               <w:numId w:val="6"/>
@@ -1631,7 +1674,7 @@
         </w:p>
         <w:p>
           <w:pPr>
-            <w:pStyle w:val="Odstavecseseznamem"/>
+            <w:pStyle w:val="ListParagraph"/>
             <w:numPr>
               <w:ilvl w:val="0"/>
               <w:numId w:val="6"/>
@@ -1656,7 +1699,7 @@
         </w:p>
         <w:p>
           <w:pPr>
-            <w:pStyle w:val="Odstavecseseznamem"/>
+            <w:pStyle w:val="ListParagraph"/>
             <w:numPr>
               <w:ilvl w:val="0"/>
               <w:numId w:val="6"/>
@@ -1670,7 +1713,35 @@
             <w:rPr>
               <w:szCs w:val="24"/>
             </w:rPr>
-            <w:t>Výběr finálního bytu z prioretizovaného seznamu zvažovatelných bytů.</w:t>
+            <w:t>Výběr finálního bytu z </w:t>
+          </w:r>
+          <w:proofErr w:type="spellStart"/>
+          <w:r>
+            <w:rPr>
+              <w:szCs w:val="24"/>
+            </w:rPr>
+            <w:t>prioretizovaného</w:t>
+          </w:r>
+          <w:proofErr w:type="spellEnd"/>
+          <w:r>
+            <w:rPr>
+              <w:szCs w:val="24"/>
+            </w:rPr>
+            <w:t xml:space="preserve"> seznamu </w:t>
+          </w:r>
+          <w:proofErr w:type="spellStart"/>
+          <w:r>
+            <w:rPr>
+              <w:szCs w:val="24"/>
+            </w:rPr>
+            <w:t>zvažovatelných</w:t>
+          </w:r>
+          <w:proofErr w:type="spellEnd"/>
+          <w:r>
+            <w:rPr>
+              <w:szCs w:val="24"/>
+            </w:rPr>
+            <w:t xml:space="preserve"> bytů.</w:t>
           </w:r>
         </w:p>
         <w:p>
@@ -1731,7 +1802,7 @@
         </w:p>
         <w:p>
           <w:pPr>
-            <w:pStyle w:val="Odstavecseseznamem"/>
+            <w:pStyle w:val="ListParagraph"/>
             <w:numPr>
               <w:ilvl w:val="0"/>
               <w:numId w:val="7"/>
@@ -1741,8 +1812,6 @@
               <w:szCs w:val="24"/>
             </w:rPr>
           </w:pPr>
-          <w:bookmarkStart w:id="0" w:name="_GoBack"/>
-          <w:bookmarkEnd w:id="0"/>
           <w:r>
             <w:rPr>
               <w:szCs w:val="24"/>
@@ -1758,7 +1827,7 @@
         </w:p>
         <w:p>
           <w:pPr>
-            <w:pStyle w:val="Odstavecseseznamem"/>
+            <w:pStyle w:val="ListParagraph"/>
             <w:numPr>
               <w:ilvl w:val="0"/>
               <w:numId w:val="7"/>
@@ -1783,7 +1852,7 @@
         </w:p>
         <w:p>
           <w:pPr>
-            <w:pStyle w:val="Odstavecseseznamem"/>
+            <w:pStyle w:val="ListParagraph"/>
             <w:numPr>
               <w:ilvl w:val="0"/>
               <w:numId w:val="7"/>
@@ -1850,7 +1919,7 @@
         </w:p>
         <w:p>
           <w:pPr>
-            <w:pStyle w:val="Odstavecseseznamem"/>
+            <w:pStyle w:val="ListParagraph"/>
             <w:numPr>
               <w:ilvl w:val="0"/>
               <w:numId w:val="8"/>
@@ -1881,7 +1950,7 @@
         </w:p>
         <w:p>
           <w:pPr>
-            <w:pStyle w:val="Odstavecseseznamem"/>
+            <w:pStyle w:val="ListParagraph"/>
             <w:numPr>
               <w:ilvl w:val="0"/>
               <w:numId w:val="8"/>
@@ -1906,7 +1975,7 @@
         </w:p>
         <w:p>
           <w:pPr>
-            <w:pStyle w:val="Odstavecseseznamem"/>
+            <w:pStyle w:val="ListParagraph"/>
             <w:numPr>
               <w:ilvl w:val="0"/>
               <w:numId w:val="8"/>
@@ -1973,7 +2042,7 @@
         </w:p>
         <w:p>
           <w:pPr>
-            <w:pStyle w:val="Odstavecseseznamem"/>
+            <w:pStyle w:val="ListParagraph"/>
             <w:numPr>
               <w:ilvl w:val="0"/>
               <w:numId w:val="10"/>
@@ -1987,6 +2056,7 @@
             <w:rPr>
               <w:szCs w:val="24"/>
             </w:rPr>
+            <w:lastRenderedPageBreak/>
             <w:t>Analýza objektů pro preventivní opatření pro minimalizaci rizik spojených s provozem bytu</w:t>
           </w:r>
           <w:r>
@@ -1998,7 +2068,7 @@
         </w:p>
         <w:p>
           <w:pPr>
-            <w:pStyle w:val="Odstavecseseznamem"/>
+            <w:pStyle w:val="ListParagraph"/>
             <w:numPr>
               <w:ilvl w:val="0"/>
               <w:numId w:val="10"/>
@@ -2023,7 +2093,7 @@
         </w:p>
         <w:p>
           <w:pPr>
-            <w:pStyle w:val="Odstavecseseznamem"/>
+            <w:pStyle w:val="ListParagraph"/>
             <w:numPr>
               <w:ilvl w:val="0"/>
               <w:numId w:val="10"/>
@@ -2048,7 +2118,7 @@
         </w:p>
         <w:p>
           <w:pPr>
-            <w:pStyle w:val="Odstavecseseznamem"/>
+            <w:pStyle w:val="ListParagraph"/>
             <w:numPr>
               <w:ilvl w:val="0"/>
               <w:numId w:val="10"/>
@@ -2073,7 +2143,7 @@
         </w:p>
         <w:p>
           <w:pPr>
-            <w:pStyle w:val="Odstavecseseznamem"/>
+            <w:pStyle w:val="ListParagraph"/>
             <w:numPr>
               <w:ilvl w:val="0"/>
               <w:numId w:val="10"/>
@@ -2087,7 +2157,6 @@
             <w:rPr>
               <w:szCs w:val="24"/>
             </w:rPr>
-            <w:lastRenderedPageBreak/>
             <w:t>Uzavření vhodného pojištění</w:t>
           </w:r>
           <w:r>
@@ -2139,12 +2208,12 @@
         </w:p>
         <w:p>
           <w:pPr>
-            <w:pStyle w:val="Nadpis1"/>
-          </w:pPr>
-        </w:p>
-        <w:p>
-          <w:pPr>
-            <w:pStyle w:val="Nadpis1"/>
+            <w:pStyle w:val="Heading1"/>
+          </w:pPr>
+        </w:p>
+        <w:p>
+          <w:pPr>
+            <w:pStyle w:val="Heading1"/>
           </w:pPr>
           <w:r>
             <w:t>3</w:t>
@@ -2160,7 +2229,7 @@
     </w:sdt>
     <w:p>
       <w:pPr>
-        <w:pStyle w:val="Nadpis2"/>
+        <w:pStyle w:val="Heading2"/>
       </w:pPr>
       <w:r>
         <w:t xml:space="preserve">Popis procesu </w:t>
@@ -2175,7 +2244,7 @@
     <w:p/>
     <w:p>
       <w:pPr>
-        <w:pStyle w:val="Nadpis2"/>
+        <w:pStyle w:val="Heading2"/>
         <w:rPr>
           <w:i/>
         </w:rPr>
@@ -2215,7 +2284,7 @@
     </w:p>
     <w:p>
       <w:pPr>
-        <w:pStyle w:val="Odstavecseseznamem"/>
+        <w:pStyle w:val="ListParagraph"/>
         <w:numPr>
           <w:ilvl w:val="0"/>
           <w:numId w:val="12"/>
@@ -2228,7 +2297,7 @@
     </w:p>
     <w:p>
       <w:pPr>
-        <w:pStyle w:val="Odstavecseseznamem"/>
+        <w:pStyle w:val="ListParagraph"/>
         <w:numPr>
           <w:ilvl w:val="0"/>
           <w:numId w:val="12"/>
@@ -2241,7 +2310,7 @@
     </w:p>
     <w:p>
       <w:pPr>
-        <w:pStyle w:val="Odstavecseseznamem"/>
+        <w:pStyle w:val="ListParagraph"/>
         <w:numPr>
           <w:ilvl w:val="0"/>
           <w:numId w:val="12"/>
@@ -2352,7 +2421,7 @@
     </w:p>
     <w:p>
       <w:pPr>
-        <w:pStyle w:val="Odstavecseseznamem"/>
+        <w:pStyle w:val="ListParagraph"/>
         <w:numPr>
           <w:ilvl w:val="0"/>
           <w:numId w:val="12"/>
@@ -2365,7 +2434,7 @@
     </w:p>
     <w:p>
       <w:pPr>
-        <w:pStyle w:val="Odstavecseseznamem"/>
+        <w:pStyle w:val="ListParagraph"/>
         <w:numPr>
           <w:ilvl w:val="1"/>
           <w:numId w:val="12"/>
@@ -2378,20 +2447,25 @@
     </w:p>
     <w:p>
       <w:pPr>
-        <w:pStyle w:val="Odstavecseseznamem"/>
+        <w:pStyle w:val="ListParagraph"/>
         <w:numPr>
           <w:ilvl w:val="0"/>
           <w:numId w:val="12"/>
         </w:numPr>
         <w:spacing w:line="360" w:lineRule="auto"/>
       </w:pPr>
-      <w:r>
-        <w:t>Nekorespondence požadavků a dostupných finančních prostředků s reálnou cenou nemovitostí zjištěnou průzkumem trhu</w:t>
-      </w:r>
-    </w:p>
-    <w:p>
-      <w:pPr>
-        <w:pStyle w:val="Odstavecseseznamem"/>
+      <w:proofErr w:type="spellStart"/>
+      <w:r>
+        <w:t>Nekorespondence</w:t>
+      </w:r>
+      <w:proofErr w:type="spellEnd"/>
+      <w:r>
+        <w:t xml:space="preserve"> požadavků a dostupných finančních prostředků s reálnou cenou nemovitostí zjištěnou průzkumem trhu</w:t>
+      </w:r>
+    </w:p>
+    <w:p>
+      <w:pPr>
+        <w:pStyle w:val="ListParagraph"/>
         <w:numPr>
           <w:ilvl w:val="1"/>
           <w:numId w:val="12"/>
@@ -2447,6 +2521,7 @@
         <w:spacing w:line="360" w:lineRule="auto"/>
       </w:pPr>
       <w:r>
+        <w:lastRenderedPageBreak/>
         <w:tab/>
         <w:t xml:space="preserve">Nejprve proběhne </w:t>
       </w:r>
@@ -2534,7 +2609,6 @@
         <w:spacing w:line="360" w:lineRule="auto"/>
       </w:pPr>
       <w:r>
-        <w:lastRenderedPageBreak/>
         <w:tab/>
       </w:r>
       <w:r>
@@ -2616,7 +2690,15 @@
         <w:t>prodej</w:t>
       </w:r>
       <w:r>
-        <w:t>. Jako aktér zde vystupuje Odborník na subjekty v oblasti nemovitostí, zdrojem je dokument Best practises pro výběr vhodného subjektu a výstupem je Seznam ověřených prodávajících subjektů.</w:t>
+        <w:t xml:space="preserve">. Jako aktér zde vystupuje Odborník na subjekty v oblasti nemovitostí, zdrojem je dokument Best </w:t>
+      </w:r>
+      <w:proofErr w:type="spellStart"/>
+      <w:r>
+        <w:t>practises</w:t>
+      </w:r>
+      <w:proofErr w:type="spellEnd"/>
+      <w:r>
+        <w:t xml:space="preserve"> pro výběr vhodného subjektu a výstupem je Seznam ověřených prodávajících subjektů.</w:t>
       </w:r>
     </w:p>
     <w:p>
@@ -2679,7 +2761,15 @@
         <w:t>subjektů</w:t>
       </w:r>
       <w:r>
-        <w:t>, které vychází ze seznamu ověřených prodávajících subjektů získaným v předchozím procesu. Výsledkem jsou data z aktuálních nabídek procesů.</w:t>
+        <w:t xml:space="preserve">, které vychází ze seznamu ověřených prodávajících subjektů </w:t>
+      </w:r>
+      <w:proofErr w:type="gramStart"/>
+      <w:r>
+        <w:t>získaným</w:t>
+      </w:r>
+      <w:proofErr w:type="gramEnd"/>
+      <w:r>
+        <w:t xml:space="preserve"> v předchozím procesu. Výsledkem jsou data z aktuálních nabídek procesů.</w:t>
       </w:r>
     </w:p>
     <w:p>
@@ -2913,7 +3003,7 @@
     <w:p/>
     <w:p>
       <w:pPr>
-        <w:pStyle w:val="Nadpis2"/>
+        <w:pStyle w:val="Heading2"/>
         <w:rPr>
           <w:i/>
         </w:rPr>
@@ -2940,64 +3030,7 @@
     <w:p/>
     <w:p>
       <w:pPr>
-        <w:pStyle w:val="Nadpis2"/>
-      </w:pPr>
-      <w:r>
-        <w:t xml:space="preserve">Popis procesu </w:t>
-      </w:r>
-      <w:r>
-        <w:rPr>
-          <w:i/>
-        </w:rPr>
-        <w:t>Rozhodování o koupi bytu</w:t>
-      </w:r>
-    </w:p>
-    <w:p/>
-    <w:p>
-      <w:pPr>
-        <w:pStyle w:val="Nadpis2"/>
-      </w:pPr>
-      <w:r>
-        <w:t xml:space="preserve">Popis procesu </w:t>
-      </w:r>
-      <w:r>
-        <w:rPr>
-          <w:i/>
-        </w:rPr>
-        <w:t>Samotná koupě bytu</w:t>
-      </w:r>
-    </w:p>
-    <w:p/>
-    <w:p>
-      <w:pPr>
-        <w:pStyle w:val="Nadpis2"/>
-        <w:rPr>
-          <w:i/>
-        </w:rPr>
-      </w:pPr>
-      <w:r>
-        <w:t xml:space="preserve">Popis procesu </w:t>
-      </w:r>
-      <w:r>
-        <w:rPr>
-          <w:i/>
-        </w:rPr>
-        <w:t>Převzetí</w:t>
-      </w:r>
-      <w:r>
-        <w:t xml:space="preserve"> </w:t>
-      </w:r>
-      <w:r>
-        <w:rPr>
-          <w:i/>
-        </w:rPr>
-        <w:t>bytu</w:t>
-      </w:r>
-    </w:p>
-    <w:p/>
-    <w:p>
-      <w:pPr>
-        <w:pStyle w:val="Nadpis2"/>
+        <w:pStyle w:val="Heading2"/>
       </w:pPr>
       <w:r>
         <w:lastRenderedPageBreak/>
@@ -3007,15 +3040,48 @@
         <w:rPr>
           <w:i/>
         </w:rPr>
-        <w:t>Zajištění</w:t>
-      </w:r>
-      <w:r>
-        <w:t xml:space="preserve"> </w:t>
+        <w:t>Rozhodování o koupi bytu</w:t>
+      </w:r>
+    </w:p>
+    <w:p/>
+    <w:p>
+      <w:pPr>
+        <w:pStyle w:val="Heading2"/>
+      </w:pPr>
+      <w:r>
+        <w:t xml:space="preserve">Popis procesu </w:t>
       </w:r>
       <w:r>
         <w:rPr>
           <w:i/>
         </w:rPr>
+        <w:t>Samotná koupě bytu</w:t>
+      </w:r>
+    </w:p>
+    <w:p/>
+    <w:p>
+      <w:pPr>
+        <w:pStyle w:val="Heading2"/>
+        <w:rPr>
+          <w:i/>
+        </w:rPr>
+      </w:pPr>
+      <w:r>
+        <w:t xml:space="preserve">Popis procesu </w:t>
+      </w:r>
+      <w:r>
+        <w:rPr>
+          <w:i/>
+        </w:rPr>
+        <w:t>Převzetí</w:t>
+      </w:r>
+      <w:r>
+        <w:t xml:space="preserve"> </w:t>
+      </w:r>
+      <w:r>
+        <w:rPr>
+          <w:i/>
+        </w:rPr>
         <w:t>bytu</w:t>
       </w:r>
     </w:p>
@@ -3035,7 +3101,7 @@
     </w:p>
     <w:p>
       <w:pPr>
-        <w:pStyle w:val="Odstavecseseznamem"/>
+        <w:pStyle w:val="ListParagraph"/>
         <w:numPr>
           <w:ilvl w:val="0"/>
           <w:numId w:val="12"/>
@@ -3048,7 +3114,7 @@
     </w:p>
     <w:p>
       <w:pPr>
-        <w:pStyle w:val="Odstavecseseznamem"/>
+        <w:pStyle w:val="ListParagraph"/>
         <w:numPr>
           <w:ilvl w:val="0"/>
           <w:numId w:val="12"/>
@@ -3056,12 +3122,12 @@
         <w:spacing w:line="360" w:lineRule="auto"/>
       </w:pPr>
       <w:r>
-        <w:t>Odborník v oboru preventivních opatření pro minimalizaci rizik spojených s provozem bytu,</w:t>
-      </w:r>
-    </w:p>
-    <w:p>
-      <w:pPr>
-        <w:pStyle w:val="Odstavecseseznamem"/>
+        <w:t>Finanční úředník</w:t>
+      </w:r>
+    </w:p>
+    <w:p>
+      <w:pPr>
+        <w:pStyle w:val="ListParagraph"/>
         <w:numPr>
           <w:ilvl w:val="0"/>
           <w:numId w:val="12"/>
@@ -3069,12 +3135,12 @@
         <w:spacing w:line="360" w:lineRule="auto"/>
       </w:pPr>
       <w:r>
-        <w:t>Technik,</w:t>
-      </w:r>
-    </w:p>
-    <w:p>
-      <w:pPr>
-        <w:pStyle w:val="Odstavecseseznamem"/>
+        <w:t>Technický odborník</w:t>
+      </w:r>
+    </w:p>
+    <w:p>
+      <w:pPr>
+        <w:pStyle w:val="ListParagraph"/>
         <w:numPr>
           <w:ilvl w:val="0"/>
           <w:numId w:val="12"/>
@@ -3082,12 +3148,118 @@
         <w:spacing w:line="360" w:lineRule="auto"/>
       </w:pPr>
       <w:r>
-        <w:t>Odborník v oblasti pojišťování nemovitostí,</w:t>
-      </w:r>
-    </w:p>
-    <w:p>
-      <w:pPr>
-        <w:pStyle w:val="Odstavecseseznamem"/>
+        <w:t>Opravář</w:t>
+      </w:r>
+    </w:p>
+    <w:p>
+      <w:pPr>
+        <w:spacing w:line="360" w:lineRule="auto"/>
+      </w:pPr>
+      <w:r>
+        <w:rPr>
+          <w:b/>
+        </w:rPr>
+        <w:t>Spouštěcí</w:t>
+      </w:r>
+      <w:r>
+        <w:t xml:space="preserve"> </w:t>
+      </w:r>
+      <w:r>
+        <w:rPr>
+          <w:b/>
+        </w:rPr>
+        <w:t>akce</w:t>
+      </w:r>
+      <w:r>
+        <w:t>:</w:t>
+      </w:r>
+      <w:r>
+        <w:t xml:space="preserve"> </w:t>
+      </w:r>
+      <w:r>
+        <w:t>Požadavek na převzetí bytu</w:t>
+      </w:r>
+    </w:p>
+    <w:p>
+      <w:pPr>
+        <w:spacing w:line="360" w:lineRule="auto"/>
+      </w:pPr>
+      <w:r>
+        <w:rPr>
+          <w:b/>
+        </w:rPr>
+        <w:t>Vstupy</w:t>
+      </w:r>
+      <w:r>
+        <w:t xml:space="preserve"> </w:t>
+      </w:r>
+      <w:r>
+        <w:rPr>
+          <w:b/>
+        </w:rPr>
+        <w:t>procesu</w:t>
+      </w:r>
+      <w:r>
+        <w:t xml:space="preserve">: </w:t>
+      </w:r>
+      <w:r>
+        <w:t>Zakoupený byt</w:t>
+      </w:r>
+      <w:bookmarkStart w:id="0" w:name="_GoBack"/>
+      <w:bookmarkEnd w:id="0"/>
+    </w:p>
+    <w:p>
+      <w:pPr>
+        <w:spacing w:line="360" w:lineRule="auto"/>
+      </w:pPr>
+      <w:r>
+        <w:rPr>
+          <w:b/>
+        </w:rPr>
+        <w:t>Výstupy</w:t>
+      </w:r>
+      <w:r>
+        <w:t xml:space="preserve"> </w:t>
+      </w:r>
+      <w:r>
+        <w:rPr>
+          <w:b/>
+        </w:rPr>
+        <w:t>procesu</w:t>
+      </w:r>
+      <w:r>
+        <w:t xml:space="preserve">: </w:t>
+      </w:r>
+      <w:r>
+        <w:t>Převzatý byt</w:t>
+      </w:r>
+    </w:p>
+    <w:p>
+      <w:pPr>
+        <w:spacing w:line="360" w:lineRule="auto"/>
+      </w:pPr>
+      <w:r>
+        <w:rPr>
+          <w:b/>
+        </w:rPr>
+        <w:t>Rizika</w:t>
+      </w:r>
+      <w:r>
+        <w:t xml:space="preserve"> </w:t>
+      </w:r>
+      <w:r>
+        <w:rPr>
+          <w:b/>
+        </w:rPr>
+        <w:t>procesu</w:t>
+      </w:r>
+      <w:r>
+        <w:t xml:space="preserve">: </w:t>
+      </w:r>
+    </w:p>
+    <w:p>
+      <w:pPr>
+        <w:pStyle w:val="ListParagraph"/>
         <w:numPr>
           <w:ilvl w:val="0"/>
           <w:numId w:val="12"/>
@@ -3095,116 +3267,28 @@
         <w:spacing w:line="360" w:lineRule="auto"/>
       </w:pPr>
       <w:r>
-        <w:t>Pojišťovatel</w:t>
-      </w:r>
-    </w:p>
-    <w:p>
-      <w:pPr>
+        <w:t>Nedostatek financí při placení daní</w:t>
+      </w:r>
+    </w:p>
+    <w:p>
+      <w:pPr>
+        <w:pStyle w:val="ListParagraph"/>
+        <w:numPr>
+          <w:ilvl w:val="1"/>
+          <w:numId w:val="12"/>
+        </w:numPr>
         <w:spacing w:line="360" w:lineRule="auto"/>
       </w:pPr>
       <w:r>
-        <w:rPr>
-          <w:b/>
-        </w:rPr>
-        <w:t>Spouštěcí</w:t>
-      </w:r>
-      <w:r>
-        <w:t xml:space="preserve"> </w:t>
-      </w:r>
-      <w:r>
-        <w:rPr>
-          <w:b/>
-        </w:rPr>
-        <w:t>akce</w:t>
-      </w:r>
-      <w:r>
-        <w:t>:</w:t>
-      </w:r>
-      <w:r>
-        <w:t xml:space="preserve"> Potřeba zajištění bytu po jeho převzetí</w:t>
-      </w:r>
-      <w:r>
-        <w:t>.</w:t>
-      </w:r>
-    </w:p>
-    <w:p>
-      <w:pPr>
-        <w:spacing w:line="360" w:lineRule="auto"/>
-      </w:pPr>
-      <w:r>
-        <w:rPr>
-          <w:b/>
-        </w:rPr>
-        <w:t>Vstupy</w:t>
-      </w:r>
-      <w:r>
-        <w:t xml:space="preserve"> </w:t>
-      </w:r>
-      <w:r>
-        <w:rPr>
-          <w:b/>
-        </w:rPr>
-        <w:t>procesu</w:t>
-      </w:r>
-      <w:r>
-        <w:t xml:space="preserve">: </w:t>
-      </w:r>
-      <w:r>
-        <w:t>Zakoupený a převzatý byt.</w:t>
-      </w:r>
-    </w:p>
-    <w:p>
-      <w:pPr>
-        <w:spacing w:line="360" w:lineRule="auto"/>
-      </w:pPr>
-      <w:r>
-        <w:rPr>
-          <w:b/>
-        </w:rPr>
-        <w:t>Výstupy</w:t>
-      </w:r>
-      <w:r>
-        <w:t xml:space="preserve"> </w:t>
-      </w:r>
-      <w:r>
-        <w:rPr>
-          <w:b/>
-        </w:rPr>
-        <w:t>procesu</w:t>
-      </w:r>
-      <w:r>
-        <w:t xml:space="preserve">: </w:t>
-      </w:r>
-      <w:r>
-        <w:t>Zajištěný byt.</w:t>
-      </w:r>
-    </w:p>
-    <w:p>
-      <w:pPr>
-        <w:spacing w:line="360" w:lineRule="auto"/>
-      </w:pPr>
-      <w:r>
-        <w:rPr>
-          <w:b/>
-        </w:rPr>
-        <w:t>Rizika</w:t>
-      </w:r>
-      <w:r>
-        <w:t xml:space="preserve"> </w:t>
-      </w:r>
-      <w:r>
-        <w:rPr>
-          <w:b/>
-        </w:rPr>
-        <w:t>procesu</w:t>
-      </w:r>
-      <w:r>
-        <w:t xml:space="preserve">: </w:t>
-      </w:r>
-    </w:p>
-    <w:p>
-      <w:pPr>
-        <w:pStyle w:val="Odstavecseseznamem"/>
+        <w:t>Řešení:</w:t>
+      </w:r>
+      <w:r>
+        <w:t xml:space="preserve"> Nejlepším řešením jsou peníze odložené stranou, protože na daň se nevztahuje hypotéka, další možností je půjčka</w:t>
+      </w:r>
+    </w:p>
+    <w:p>
+      <w:pPr>
+        <w:pStyle w:val="ListParagraph"/>
         <w:numPr>
           <w:ilvl w:val="0"/>
           <w:numId w:val="12"/>
@@ -3212,12 +3296,12 @@
         <w:spacing w:line="360" w:lineRule="auto"/>
       </w:pPr>
       <w:r>
-        <w:t>Pojišťovací podvod</w:t>
-      </w:r>
-    </w:p>
-    <w:p>
-      <w:pPr>
-        <w:pStyle w:val="Odstavecseseznamem"/>
+        <w:t>Nedostatek financí pro opravy technických nedostatků</w:t>
+      </w:r>
+    </w:p>
+    <w:p>
+      <w:pPr>
+        <w:pStyle w:val="ListParagraph"/>
         <w:numPr>
           <w:ilvl w:val="1"/>
           <w:numId w:val="12"/>
@@ -3225,15 +3309,124 @@
         <w:spacing w:line="360" w:lineRule="auto"/>
       </w:pPr>
       <w:r>
-        <w:t xml:space="preserve">Řešení: Důkladné </w:t>
-      </w:r>
-      <w:r>
-        <w:t>prostudování pojistné smlouvy, nalezení právníka pro kontrolu</w:t>
-      </w:r>
-    </w:p>
-    <w:p>
-      <w:pPr>
-        <w:pStyle w:val="Odstavecseseznamem"/>
+        <w:t xml:space="preserve">Řešení: </w:t>
+      </w:r>
+      <w:r>
+        <w:t>Oprava jen nejnutnějších částí</w:t>
+      </w:r>
+    </w:p>
+    <w:p>
+      <w:pPr>
+        <w:spacing w:line="360" w:lineRule="auto"/>
+      </w:pPr>
+      <w:r>
+        <w:rPr>
+          <w:b/>
+        </w:rPr>
+        <w:t>Detaily</w:t>
+      </w:r>
+      <w:r>
+        <w:t xml:space="preserve"> </w:t>
+      </w:r>
+      <w:r>
+        <w:rPr>
+          <w:b/>
+        </w:rPr>
+        <w:t>procesu</w:t>
+      </w:r>
+      <w:r>
+        <w:t>:</w:t>
+      </w:r>
+    </w:p>
+    <w:p>
+      <w:r>
+        <w:t xml:space="preserve">Celý proces je na začátku rozdělen na tři </w:t>
+      </w:r>
+      <w:proofErr w:type="spellStart"/>
+      <w:r>
+        <w:t>podčásti</w:t>
+      </w:r>
+      <w:proofErr w:type="spellEnd"/>
+      <w:r>
+        <w:t xml:space="preserve">, které se musí dokončit zároveň, ale je možné je provádět zároveň. </w:t>
+      </w:r>
+    </w:p>
+    <w:p>
+      <w:r>
+        <w:t>V první části řeší proces kontrolu zaplacení daně z nemovitosti. Do této akce vstupuje jak vlastník bytu, tak hlavně úředník z finančního úřadu. Tok procesu se dělí podle výsledku kontroly. Pokud je kontrola neúspěšná, je nutné daň zaplatit</w:t>
+      </w:r>
+      <w:r>
+        <w:t>. Zde hrozí nedostatek financí. Výsledkem obou větví je přechod do stejného stavu.</w:t>
+      </w:r>
+    </w:p>
+    <w:p>
+      <w:r>
+        <w:t>Druhá část se týká kontroly technického stavu.</w:t>
+      </w:r>
+      <w:r>
+        <w:t xml:space="preserve"> Hlavním aktérem je technický odborník, který pro vlastníka provede kontrolu. Po kontrole opět dochází k dělení procesu. </w:t>
+      </w:r>
+      <w:r>
+        <w:lastRenderedPageBreak/>
+        <w:t>V případě, že byly nalezeny technické nedostatky, je nutné je opravit. V této fázi vstupuje do procesu další aktér, a to opravář. Po dokončení oprav se obě větve opět spojí.</w:t>
+      </w:r>
+    </w:p>
+    <w:p>
+      <w:r>
+        <w:t>Poslední, tedy třetí část, se zabývá kontrolou odečtu energií</w:t>
+      </w:r>
+      <w:r>
+        <w:t xml:space="preserve"> podle seznamu energií k odečtení. Po dokončení třetí </w:t>
+      </w:r>
+      <w:proofErr w:type="spellStart"/>
+      <w:r>
+        <w:t>podčásti</w:t>
+      </w:r>
+      <w:proofErr w:type="spellEnd"/>
+      <w:r>
+        <w:t xml:space="preserve"> hlavního procesu a všech ostatních je možné prohlásit byt za převzatý a přistoupit k zajištění bytu.</w:t>
+      </w:r>
+    </w:p>
+    <w:p>
+      <w:pPr>
+        <w:pStyle w:val="Heading2"/>
+      </w:pPr>
+      <w:r>
+        <w:t xml:space="preserve">Popis procesu </w:t>
+      </w:r>
+      <w:r>
+        <w:rPr>
+          <w:i/>
+        </w:rPr>
+        <w:t>Zajištění</w:t>
+      </w:r>
+      <w:r>
+        <w:t xml:space="preserve"> </w:t>
+      </w:r>
+      <w:r>
+        <w:rPr>
+          <w:i/>
+        </w:rPr>
+        <w:t>bytu</w:t>
+      </w:r>
+    </w:p>
+    <w:p>
+      <w:pPr>
+        <w:spacing w:line="360" w:lineRule="auto"/>
+      </w:pPr>
+      <w:r>
+        <w:rPr>
+          <w:b/>
+        </w:rPr>
+        <w:t>Účastníci procesu</w:t>
+      </w:r>
+      <w:r>
+        <w:t xml:space="preserve">: </w:t>
+      </w:r>
+    </w:p>
+    <w:p>
+      <w:pPr>
+        <w:pStyle w:val="ListParagraph"/>
         <w:numPr>
           <w:ilvl w:val="0"/>
           <w:numId w:val="12"/>
@@ -3241,15 +3434,181 @@
         <w:spacing w:line="360" w:lineRule="auto"/>
       </w:pPr>
       <w:r>
-        <w:t xml:space="preserve">Nedostatek finančních prostředků pro nákup objektů pro preventivní opatření </w:t>
-      </w:r>
-      <w:r>
-        <w:t>proti rizikům spojených s provozem bytu</w:t>
-      </w:r>
-    </w:p>
-    <w:p>
-      <w:pPr>
-        <w:pStyle w:val="Odstavecseseznamem"/>
+        <w:t>Vlastník bytu,</w:t>
+      </w:r>
+    </w:p>
+    <w:p>
+      <w:pPr>
+        <w:pStyle w:val="ListParagraph"/>
+        <w:numPr>
+          <w:ilvl w:val="0"/>
+          <w:numId w:val="12"/>
+        </w:numPr>
+        <w:spacing w:line="360" w:lineRule="auto"/>
+      </w:pPr>
+      <w:r>
+        <w:t>Odborník v oboru preventivních opatření pro minimalizaci rizik spojených s provozem bytu,</w:t>
+      </w:r>
+    </w:p>
+    <w:p>
+      <w:pPr>
+        <w:pStyle w:val="ListParagraph"/>
+        <w:numPr>
+          <w:ilvl w:val="0"/>
+          <w:numId w:val="12"/>
+        </w:numPr>
+        <w:spacing w:line="360" w:lineRule="auto"/>
+      </w:pPr>
+      <w:r>
+        <w:t>Technik,</w:t>
+      </w:r>
+    </w:p>
+    <w:p>
+      <w:pPr>
+        <w:pStyle w:val="ListParagraph"/>
+        <w:numPr>
+          <w:ilvl w:val="0"/>
+          <w:numId w:val="12"/>
+        </w:numPr>
+        <w:spacing w:line="360" w:lineRule="auto"/>
+      </w:pPr>
+      <w:r>
+        <w:t>Odborník v oblasti pojišťování nemovitostí,</w:t>
+      </w:r>
+    </w:p>
+    <w:p>
+      <w:pPr>
+        <w:pStyle w:val="ListParagraph"/>
+        <w:numPr>
+          <w:ilvl w:val="0"/>
+          <w:numId w:val="12"/>
+        </w:numPr>
+        <w:spacing w:line="360" w:lineRule="auto"/>
+      </w:pPr>
+      <w:r>
+        <w:t>Pojišťovatel</w:t>
+      </w:r>
+    </w:p>
+    <w:p>
+      <w:pPr>
+        <w:spacing w:line="360" w:lineRule="auto"/>
+      </w:pPr>
+      <w:r>
+        <w:rPr>
+          <w:b/>
+        </w:rPr>
+        <w:t>Spouštěcí</w:t>
+      </w:r>
+      <w:r>
+        <w:t xml:space="preserve"> </w:t>
+      </w:r>
+      <w:r>
+        <w:rPr>
+          <w:b/>
+        </w:rPr>
+        <w:t>akce</w:t>
+      </w:r>
+      <w:r>
+        <w:t>:</w:t>
+      </w:r>
+      <w:r>
+        <w:t xml:space="preserve"> Potřeba zajištění bytu po jeho převzetí</w:t>
+      </w:r>
+      <w:r>
+        <w:t>.</w:t>
+      </w:r>
+    </w:p>
+    <w:p>
+      <w:pPr>
+        <w:spacing w:line="360" w:lineRule="auto"/>
+      </w:pPr>
+      <w:r>
+        <w:rPr>
+          <w:b/>
+        </w:rPr>
+        <w:t>Vstupy</w:t>
+      </w:r>
+      <w:r>
+        <w:t xml:space="preserve"> </w:t>
+      </w:r>
+      <w:r>
+        <w:rPr>
+          <w:b/>
+        </w:rPr>
+        <w:t>procesu</w:t>
+      </w:r>
+      <w:r>
+        <w:t xml:space="preserve">: </w:t>
+      </w:r>
+      <w:r>
+        <w:t>Zakoupený a převzatý byt.</w:t>
+      </w:r>
+    </w:p>
+    <w:p>
+      <w:pPr>
+        <w:spacing w:line="360" w:lineRule="auto"/>
+      </w:pPr>
+      <w:r>
+        <w:rPr>
+          <w:b/>
+        </w:rPr>
+        <w:t>Výstupy</w:t>
+      </w:r>
+      <w:r>
+        <w:t xml:space="preserve"> </w:t>
+      </w:r>
+      <w:r>
+        <w:rPr>
+          <w:b/>
+        </w:rPr>
+        <w:t>procesu</w:t>
+      </w:r>
+      <w:r>
+        <w:t xml:space="preserve">: </w:t>
+      </w:r>
+      <w:r>
+        <w:t>Zajištěný byt.</w:t>
+      </w:r>
+    </w:p>
+    <w:p>
+      <w:pPr>
+        <w:spacing w:line="360" w:lineRule="auto"/>
+      </w:pPr>
+      <w:r>
+        <w:rPr>
+          <w:b/>
+        </w:rPr>
+        <w:t>Rizika</w:t>
+      </w:r>
+      <w:r>
+        <w:t xml:space="preserve"> </w:t>
+      </w:r>
+      <w:r>
+        <w:rPr>
+          <w:b/>
+        </w:rPr>
+        <w:t>procesu</w:t>
+      </w:r>
+      <w:r>
+        <w:t xml:space="preserve">: </w:t>
+      </w:r>
+    </w:p>
+    <w:p>
+      <w:pPr>
+        <w:pStyle w:val="ListParagraph"/>
+        <w:numPr>
+          <w:ilvl w:val="0"/>
+          <w:numId w:val="12"/>
+        </w:numPr>
+        <w:spacing w:line="360" w:lineRule="auto"/>
+      </w:pPr>
+      <w:r>
+        <w:t>Pojišťovací podvod</w:t>
+      </w:r>
+    </w:p>
+    <w:p>
+      <w:pPr>
+        <w:pStyle w:val="ListParagraph"/>
         <w:numPr>
           <w:ilvl w:val="1"/>
           <w:numId w:val="12"/>
@@ -3257,6 +3616,38 @@
         <w:spacing w:line="360" w:lineRule="auto"/>
       </w:pPr>
       <w:r>
+        <w:t xml:space="preserve">Řešení: Důkladné </w:t>
+      </w:r>
+      <w:r>
+        <w:t>prostudování pojistné smlouvy, nalezení právníka pro kontrolu</w:t>
+      </w:r>
+    </w:p>
+    <w:p>
+      <w:pPr>
+        <w:pStyle w:val="ListParagraph"/>
+        <w:numPr>
+          <w:ilvl w:val="0"/>
+          <w:numId w:val="12"/>
+        </w:numPr>
+        <w:spacing w:line="360" w:lineRule="auto"/>
+      </w:pPr>
+      <w:r>
+        <w:t xml:space="preserve">Nedostatek finančních prostředků pro nákup objektů pro preventivní opatření </w:t>
+      </w:r>
+      <w:r>
+        <w:t>proti rizikům spojených s provozem bytu</w:t>
+      </w:r>
+    </w:p>
+    <w:p>
+      <w:pPr>
+        <w:pStyle w:val="ListParagraph"/>
+        <w:numPr>
+          <w:ilvl w:val="1"/>
+          <w:numId w:val="12"/>
+        </w:numPr>
+        <w:spacing w:line="360" w:lineRule="auto"/>
+      </w:pPr>
+      <w:r>
         <w:t>Řešení: Vyhodnocené nutnosti těchto objektů, případně výběr jen těch nejdůležitějších.</w:t>
       </w:r>
     </w:p>
@@ -3296,6 +3687,7 @@
         <w:spacing w:line="360" w:lineRule="auto"/>
       </w:pPr>
       <w:r>
+        <w:lastRenderedPageBreak/>
         <w:t xml:space="preserve">První větev tedy začne </w:t>
       </w:r>
       <w:r>
@@ -3429,7 +3821,6 @@
         <w:spacing w:line="360" w:lineRule="auto"/>
       </w:pPr>
       <w:r>
-        <w:lastRenderedPageBreak/>
         <w:t xml:space="preserve">Po nákupu následuje proces </w:t>
       </w:r>
       <w:r>
@@ -3600,12 +3991,12 @@
     </w:p>
     <w:p>
       <w:pPr>
-        <w:pStyle w:val="Nadpis1"/>
-      </w:pPr>
-    </w:p>
-    <w:p>
-      <w:pPr>
-        <w:pStyle w:val="Nadpis1"/>
+        <w:pStyle w:val="Heading1"/>
+      </w:pPr>
+    </w:p>
+    <w:p>
+      <w:pPr>
+        <w:pStyle w:val="Heading1"/>
       </w:pPr>
       <w:r>
         <w:t>4</w:t>
@@ -3656,8 +4047,8 @@
 </file>
 
 <file path=word/numbering.xml><?xml version="1.0" encoding="utf-8"?>
-<w:numbering xmlns:ve="http://schemas.openxmlformats.org/markup-compatibility/2006" xmlns:o="urn:schemas-microsoft-com:office:office" xmlns:r="http://schemas.openxmlformats.org/officeDocument/2006/relationships" xmlns:m="http://schemas.openxmlformats.org/officeDocument/2006/math" xmlns:v="urn:schemas-microsoft-com:vml" xmlns:wp="http://schemas.openxmlformats.org/drawingml/2006/wordprocessingDrawing" xmlns:w10="urn:schemas-microsoft-com:office:word" xmlns:w="http://schemas.openxmlformats.org/wordprocessingml/2006/main" xmlns:wne="http://schemas.microsoft.com/office/word/2006/wordml">
-  <w:abstractNum w:abstractNumId="0">
+<w:numbering xmlns:wpc="http://schemas.microsoft.com/office/word/2010/wordprocessingCanvas" xmlns:cx="http://schemas.microsoft.com/office/drawing/2014/chartex" xmlns:cx1="http://schemas.microsoft.com/office/drawing/2015/9/8/chartex" xmlns:cx2="http://schemas.microsoft.com/office/drawing/2015/10/21/chartex" xmlns:cx3="http://schemas.microsoft.com/office/drawing/2016/5/9/chartex" xmlns:cx4="http://schemas.microsoft.com/office/drawing/2016/5/10/chartex" xmlns:cx5="http://schemas.microsoft.com/office/drawing/2016/5/11/chartex" xmlns:cx6="http://schemas.microsoft.com/office/drawing/2016/5/12/chartex" xmlns:cx7="http://schemas.microsoft.com/office/drawing/2016/5/13/chartex" xmlns:cx8="http://schemas.microsoft.com/office/drawing/2016/5/14/chartex" xmlns:mc="http://schemas.openxmlformats.org/markup-compatibility/2006" xmlns:aink="http://schemas.microsoft.com/office/drawing/2016/ink" xmlns:am3d="http://schemas.microsoft.com/office/drawing/2017/model3d" xmlns:o="urn:schemas-microsoft-com:office:office" xmlns:r="http://schemas.openxmlformats.org/officeDocument/2006/relationships" xmlns:m="http://schemas.openxmlformats.org/officeDocument/2006/math" xmlns:v="urn:schemas-microsoft-com:vml" xmlns:wp14="http://schemas.microsoft.com/office/word/2010/wordprocessingDrawing" xmlns:wp="http://schemas.openxmlformats.org/drawingml/2006/wordprocessingDrawing" xmlns:w10="urn:schemas-microsoft-com:office:word" xmlns:w="http://schemas.openxmlformats.org/wordprocessingml/2006/main" xmlns:w14="http://schemas.microsoft.com/office/word/2010/wordml" xmlns:w15="http://schemas.microsoft.com/office/word/2012/wordml" xmlns:w16cid="http://schemas.microsoft.com/office/word/2016/wordml/cid" xmlns:w16se="http://schemas.microsoft.com/office/word/2015/wordml/symex" xmlns:wpg="http://schemas.microsoft.com/office/word/2010/wordprocessingGroup" xmlns:wpi="http://schemas.microsoft.com/office/word/2010/wordprocessingInk" xmlns:wne="http://schemas.microsoft.com/office/word/2006/wordml" xmlns:wps="http://schemas.microsoft.com/office/word/2010/wordprocessingShape" mc:Ignorable="w14 w15 w16se w16cid wp14">
+  <w:abstractNum w:abstractNumId="0" w15:restartNumberingAfterBreak="0">
     <w:nsid w:val="0352151A"/>
     <w:multiLevelType w:val="hybridMultilevel"/>
     <w:tmpl w:val="B33CA702"/>
@@ -3770,7 +4161,7 @@
       </w:rPr>
     </w:lvl>
   </w:abstractNum>
-  <w:abstractNum w:abstractNumId="1">
+  <w:abstractNum w:abstractNumId="1" w15:restartNumberingAfterBreak="0">
     <w:nsid w:val="1209178A"/>
     <w:multiLevelType w:val="hybridMultilevel"/>
     <w:tmpl w:val="09288A90"/>
@@ -3859,7 +4250,7 @@
       </w:pPr>
     </w:lvl>
   </w:abstractNum>
-  <w:abstractNum w:abstractNumId="2">
+  <w:abstractNum w:abstractNumId="2" w15:restartNumberingAfterBreak="0">
     <w:nsid w:val="16FA3CFA"/>
     <w:multiLevelType w:val="hybridMultilevel"/>
     <w:tmpl w:val="11B6C3EC"/>
@@ -3948,7 +4339,7 @@
       </w:pPr>
     </w:lvl>
   </w:abstractNum>
-  <w:abstractNum w:abstractNumId="3">
+  <w:abstractNum w:abstractNumId="3" w15:restartNumberingAfterBreak="0">
     <w:nsid w:val="265A7B2F"/>
     <w:multiLevelType w:val="hybridMultilevel"/>
     <w:tmpl w:val="8758CE46"/>
@@ -4037,7 +4428,7 @@
       </w:pPr>
     </w:lvl>
   </w:abstractNum>
-  <w:abstractNum w:abstractNumId="4">
+  <w:abstractNum w:abstractNumId="4" w15:restartNumberingAfterBreak="0">
     <w:nsid w:val="2B1C0236"/>
     <w:multiLevelType w:val="hybridMultilevel"/>
     <w:tmpl w:val="11B6C3EC"/>
@@ -4126,7 +4517,7 @@
       </w:pPr>
     </w:lvl>
   </w:abstractNum>
-  <w:abstractNum w:abstractNumId="5">
+  <w:abstractNum w:abstractNumId="5" w15:restartNumberingAfterBreak="0">
     <w:nsid w:val="3C4D2911"/>
     <w:multiLevelType w:val="hybridMultilevel"/>
     <w:tmpl w:val="09288A90"/>
@@ -4215,7 +4606,7 @@
       </w:pPr>
     </w:lvl>
   </w:abstractNum>
-  <w:abstractNum w:abstractNumId="6">
+  <w:abstractNum w:abstractNumId="6" w15:restartNumberingAfterBreak="0">
     <w:nsid w:val="45755B0B"/>
     <w:multiLevelType w:val="hybridMultilevel"/>
     <w:tmpl w:val="11B6C3EC"/>
@@ -4304,7 +4695,7 @@
       </w:pPr>
     </w:lvl>
   </w:abstractNum>
-  <w:abstractNum w:abstractNumId="7">
+  <w:abstractNum w:abstractNumId="7" w15:restartNumberingAfterBreak="0">
     <w:nsid w:val="47DB7314"/>
     <w:multiLevelType w:val="hybridMultilevel"/>
     <w:tmpl w:val="11B6C3EC"/>
@@ -4393,7 +4784,7 @@
       </w:pPr>
     </w:lvl>
   </w:abstractNum>
-  <w:abstractNum w:abstractNumId="8">
+  <w:abstractNum w:abstractNumId="8" w15:restartNumberingAfterBreak="0">
     <w:nsid w:val="4AA96C85"/>
     <w:multiLevelType w:val="hybridMultilevel"/>
     <w:tmpl w:val="99086930"/>
@@ -4482,7 +4873,7 @@
       </w:pPr>
     </w:lvl>
   </w:abstractNum>
-  <w:abstractNum w:abstractNumId="9">
+  <w:abstractNum w:abstractNumId="9" w15:restartNumberingAfterBreak="0">
     <w:nsid w:val="53BA4CC2"/>
     <w:multiLevelType w:val="hybridMultilevel"/>
     <w:tmpl w:val="09288A90"/>
@@ -4571,7 +4962,7 @@
       </w:pPr>
     </w:lvl>
   </w:abstractNum>
-  <w:abstractNum w:abstractNumId="10">
+  <w:abstractNum w:abstractNumId="10" w15:restartNumberingAfterBreak="0">
     <w:nsid w:val="642B2050"/>
     <w:multiLevelType w:val="hybridMultilevel"/>
     <w:tmpl w:val="11B6C3EC"/>
@@ -4660,7 +5051,7 @@
       </w:pPr>
     </w:lvl>
   </w:abstractNum>
-  <w:abstractNum w:abstractNumId="11">
+  <w:abstractNum w:abstractNumId="11" w15:restartNumberingAfterBreak="0">
     <w:nsid w:val="6CAE18F9"/>
     <w:multiLevelType w:val="hybridMultilevel"/>
     <w:tmpl w:val="23C801CA"/>
@@ -4789,7 +5180,7 @@
 </file>
 
 <file path=word/styles.xml><?xml version="1.0" encoding="utf-8"?>
-<w:styles xmlns:r="http://schemas.openxmlformats.org/officeDocument/2006/relationships" xmlns:w="http://schemas.openxmlformats.org/wordprocessingml/2006/main">
+<w:styles xmlns:mc="http://schemas.openxmlformats.org/markup-compatibility/2006" xmlns:r="http://schemas.openxmlformats.org/officeDocument/2006/relationships" xmlns:w="http://schemas.openxmlformats.org/wordprocessingml/2006/main" xmlns:w14="http://schemas.microsoft.com/office/word/2010/wordml" xmlns:w15="http://schemas.microsoft.com/office/word/2012/wordml" xmlns:w16cid="http://schemas.microsoft.com/office/word/2016/wordml/cid" xmlns:w16se="http://schemas.microsoft.com/office/word/2015/wordml/symex" mc:Ignorable="w14 w15 w16se w16cid">
   <w:docDefaults>
     <w:rPrDefault>
       <w:rPr>
@@ -4805,146 +5196,384 @@
       </w:pPr>
     </w:pPrDefault>
   </w:docDefaults>
-  <w:latentStyles w:defLockedState="0" w:defUIPriority="99" w:defSemiHidden="1" w:defUnhideWhenUsed="1" w:defQFormat="0" w:count="267">
-    <w:lsdException w:name="Normal" w:semiHidden="0" w:uiPriority="0" w:unhideWhenUsed="0" w:qFormat="1"/>
-    <w:lsdException w:name="heading 1" w:semiHidden="0" w:uiPriority="9" w:unhideWhenUsed="0" w:qFormat="1"/>
-    <w:lsdException w:name="heading 2" w:uiPriority="9" w:qFormat="1"/>
-    <w:lsdException w:name="heading 3" w:uiPriority="9" w:qFormat="1"/>
-    <w:lsdException w:name="heading 4" w:uiPriority="9" w:qFormat="1"/>
-    <w:lsdException w:name="heading 5" w:uiPriority="9" w:qFormat="1"/>
-    <w:lsdException w:name="heading 6" w:uiPriority="9" w:qFormat="1"/>
-    <w:lsdException w:name="heading 7" w:uiPriority="9" w:qFormat="1"/>
-    <w:lsdException w:name="heading 8" w:uiPriority="9" w:qFormat="1"/>
-    <w:lsdException w:name="heading 9" w:uiPriority="9" w:qFormat="1"/>
-    <w:lsdException w:name="toc 1" w:uiPriority="39"/>
-    <w:lsdException w:name="toc 2" w:uiPriority="39"/>
-    <w:lsdException w:name="toc 3" w:uiPriority="39"/>
-    <w:lsdException w:name="toc 4" w:uiPriority="39"/>
-    <w:lsdException w:name="toc 5" w:uiPriority="39"/>
-    <w:lsdException w:name="toc 6" w:uiPriority="39"/>
-    <w:lsdException w:name="toc 7" w:uiPriority="39"/>
-    <w:lsdException w:name="toc 8" w:uiPriority="39"/>
-    <w:lsdException w:name="toc 9" w:uiPriority="39"/>
-    <w:lsdException w:name="caption" w:uiPriority="35" w:qFormat="1"/>
-    <w:lsdException w:name="Title" w:semiHidden="0" w:uiPriority="10" w:unhideWhenUsed="0" w:qFormat="1"/>
-    <w:lsdException w:name="Default Paragraph Font" w:uiPriority="1"/>
-    <w:lsdException w:name="Subtitle" w:semiHidden="0" w:uiPriority="11" w:unhideWhenUsed="0" w:qFormat="1"/>
-    <w:lsdException w:name="Strong" w:semiHidden="0" w:uiPriority="22" w:unhideWhenUsed="0" w:qFormat="1"/>
-    <w:lsdException w:name="Emphasis" w:semiHidden="0" w:uiPriority="20" w:unhideWhenUsed="0" w:qFormat="1"/>
-    <w:lsdException w:name="Table Grid" w:uiPriority="59"/>
-    <w:lsdException w:name="Placeholder Text" w:unhideWhenUsed="0"/>
-    <w:lsdException w:name="No Spacing" w:semiHidden="0" w:uiPriority="1" w:unhideWhenUsed="0" w:qFormat="1"/>
-    <w:lsdException w:name="Light Shading" w:semiHidden="0" w:uiPriority="60" w:unhideWhenUsed="0"/>
-    <w:lsdException w:name="Light List" w:semiHidden="0" w:uiPriority="61" w:unhideWhenUsed="0"/>
-    <w:lsdException w:name="Light Grid" w:semiHidden="0" w:uiPriority="62" w:unhideWhenUsed="0"/>
-    <w:lsdException w:name="Medium Shading 1" w:semiHidden="0" w:uiPriority="63" w:unhideWhenUsed="0"/>
-    <w:lsdException w:name="Medium Shading 2" w:semiHidden="0" w:uiPriority="64" w:unhideWhenUsed="0"/>
-    <w:lsdException w:name="Medium List 1" w:semiHidden="0" w:uiPriority="65" w:unhideWhenUsed="0"/>
-    <w:lsdException w:name="Medium List 2" w:semiHidden="0" w:uiPriority="66" w:unhideWhenUsed="0"/>
-    <w:lsdException w:name="Medium Grid 1" w:semiHidden="0" w:uiPriority="67" w:unhideWhenUsed="0"/>
-    <w:lsdException w:name="Medium Grid 2" w:semiHidden="0" w:uiPriority="68" w:unhideWhenUsed="0"/>
-    <w:lsdException w:name="Medium Grid 3" w:semiHidden="0" w:uiPriority="69" w:unhideWhenUsed="0"/>
-    <w:lsdException w:name="Dark List" w:semiHidden="0" w:uiPriority="70" w:unhideWhenUsed="0"/>
-    <w:lsdException w:name="Colorful Shading" w:semiHidden="0" w:uiPriority="71" w:unhideWhenUsed="0"/>
-    <w:lsdException w:name="Colorful List" w:semiHidden="0" w:uiPriority="72" w:unhideWhenUsed="0"/>
-    <w:lsdException w:name="Colorful Grid" w:semiHidden="0" w:uiPriority="73" w:unhideWhenUsed="0"/>
-    <w:lsdException w:name="Light Shading Accent 1" w:semiHidden="0" w:uiPriority="60" w:unhideWhenUsed="0"/>
-    <w:lsdException w:name="Light List Accent 1" w:semiHidden="0" w:uiPriority="61" w:unhideWhenUsed="0"/>
-    <w:lsdException w:name="Light Grid Accent 1" w:semiHidden="0" w:uiPriority="62" w:unhideWhenUsed="0"/>
-    <w:lsdException w:name="Medium Shading 1 Accent 1" w:semiHidden="0" w:uiPriority="63" w:unhideWhenUsed="0"/>
-    <w:lsdException w:name="Medium Shading 2 Accent 1" w:semiHidden="0" w:uiPriority="64" w:unhideWhenUsed="0"/>
-    <w:lsdException w:name="Medium List 1 Accent 1" w:semiHidden="0" w:uiPriority="65" w:unhideWhenUsed="0"/>
-    <w:lsdException w:name="Revision" w:unhideWhenUsed="0"/>
-    <w:lsdException w:name="List Paragraph" w:semiHidden="0" w:uiPriority="34" w:unhideWhenUsed="0" w:qFormat="1"/>
-    <w:lsdException w:name="Quote" w:semiHidden="0" w:uiPriority="29" w:unhideWhenUsed="0" w:qFormat="1"/>
-    <w:lsdException w:name="Intense Quote" w:semiHidden="0" w:uiPriority="30" w:unhideWhenUsed="0" w:qFormat="1"/>
-    <w:lsdException w:name="Medium List 2 Accent 1" w:semiHidden="0" w:uiPriority="66" w:unhideWhenUsed="0"/>
-    <w:lsdException w:name="Medium Grid 1 Accent 1" w:semiHidden="0" w:uiPriority="67" w:unhideWhenUsed="0"/>
-    <w:lsdException w:name="Medium Grid 2 Accent 1" w:semiHidden="0" w:uiPriority="68" w:unhideWhenUsed="0"/>
-    <w:lsdException w:name="Medium Grid 3 Accent 1" w:semiHidden="0" w:uiPriority="69" w:unhideWhenUsed="0"/>
-    <w:lsdException w:name="Dark List Accent 1" w:semiHidden="0" w:uiPriority="70" w:unhideWhenUsed="0"/>
-    <w:lsdException w:name="Colorful Shading Accent 1" w:semiHidden="0" w:uiPriority="71" w:unhideWhenUsed="0"/>
-    <w:lsdException w:name="Colorful List Accent 1" w:semiHidden="0" w:uiPriority="72" w:unhideWhenUsed="0"/>
-    <w:lsdException w:name="Colorful Grid Accent 1" w:semiHidden="0" w:uiPriority="73" w:unhideWhenUsed="0"/>
-    <w:lsdException w:name="Light Shading Accent 2" w:semiHidden="0" w:uiPriority="60" w:unhideWhenUsed="0"/>
-    <w:lsdException w:name="Light List Accent 2" w:semiHidden="0" w:uiPriority="61" w:unhideWhenUsed="0"/>
-    <w:lsdException w:name="Light Grid Accent 2" w:semiHidden="0" w:uiPriority="62" w:unhideWhenUsed="0"/>
-    <w:lsdException w:name="Medium Shading 1 Accent 2" w:semiHidden="0" w:uiPriority="63" w:unhideWhenUsed="0"/>
-    <w:lsdException w:name="Medium Shading 2 Accent 2" w:semiHidden="0" w:uiPriority="64" w:unhideWhenUsed="0"/>
-    <w:lsdException w:name="Medium List 1 Accent 2" w:semiHidden="0" w:uiPriority="65" w:unhideWhenUsed="0"/>
-    <w:lsdException w:name="Medium List 2 Accent 2" w:semiHidden="0" w:uiPriority="66" w:unhideWhenUsed="0"/>
-    <w:lsdException w:name="Medium Grid 1 Accent 2" w:semiHidden="0" w:uiPriority="67" w:unhideWhenUsed="0"/>
-    <w:lsdException w:name="Medium Grid 2 Accent 2" w:semiHidden="0" w:uiPriority="68" w:unhideWhenUsed="0"/>
-    <w:lsdException w:name="Medium Grid 3 Accent 2" w:semiHidden="0" w:uiPriority="69" w:unhideWhenUsed="0"/>
-    <w:lsdException w:name="Dark List Accent 2" w:semiHidden="0" w:uiPriority="70" w:unhideWhenUsed="0"/>
-    <w:lsdException w:name="Colorful Shading Accent 2" w:semiHidden="0" w:uiPriority="71" w:unhideWhenUsed="0"/>
-    <w:lsdException w:name="Colorful List Accent 2" w:semiHidden="0" w:uiPriority="72" w:unhideWhenUsed="0"/>
-    <w:lsdException w:name="Colorful Grid Accent 2" w:semiHidden="0" w:uiPriority="73" w:unhideWhenUsed="0"/>
-    <w:lsdException w:name="Light Shading Accent 3" w:semiHidden="0" w:uiPriority="60" w:unhideWhenUsed="0"/>
-    <w:lsdException w:name="Light List Accent 3" w:semiHidden="0" w:uiPriority="61" w:unhideWhenUsed="0"/>
-    <w:lsdException w:name="Light Grid Accent 3" w:semiHidden="0" w:uiPriority="62" w:unhideWhenUsed="0"/>
-    <w:lsdException w:name="Medium Shading 1 Accent 3" w:semiHidden="0" w:uiPriority="63" w:unhideWhenUsed="0"/>
-    <w:lsdException w:name="Medium Shading 2 Accent 3" w:semiHidden="0" w:uiPriority="64" w:unhideWhenUsed="0"/>
-    <w:lsdException w:name="Medium List 1 Accent 3" w:semiHidden="0" w:uiPriority="65" w:unhideWhenUsed="0"/>
-    <w:lsdException w:name="Medium List 2 Accent 3" w:semiHidden="0" w:uiPriority="66" w:unhideWhenUsed="0"/>
-    <w:lsdException w:name="Medium Grid 1 Accent 3" w:semiHidden="0" w:uiPriority="67" w:unhideWhenUsed="0"/>
-    <w:lsdException w:name="Medium Grid 2 Accent 3" w:semiHidden="0" w:uiPriority="68" w:unhideWhenUsed="0"/>
-    <w:lsdException w:name="Medium Grid 3 Accent 3" w:semiHidden="0" w:uiPriority="69" w:unhideWhenUsed="0"/>
-    <w:lsdException w:name="Dark List Accent 3" w:semiHidden="0" w:uiPriority="70" w:unhideWhenUsed="0"/>
-    <w:lsdException w:name="Colorful Shading Accent 3" w:semiHidden="0" w:uiPriority="71" w:unhideWhenUsed="0"/>
-    <w:lsdException w:name="Colorful List Accent 3" w:semiHidden="0" w:uiPriority="72" w:unhideWhenUsed="0"/>
-    <w:lsdException w:name="Colorful Grid Accent 3" w:semiHidden="0" w:uiPriority="73" w:unhideWhenUsed="0"/>
-    <w:lsdException w:name="Light Shading Accent 4" w:semiHidden="0" w:uiPriority="60" w:unhideWhenUsed="0"/>
-    <w:lsdException w:name="Light List Accent 4" w:semiHidden="0" w:uiPriority="61" w:unhideWhenUsed="0"/>
-    <w:lsdException w:name="Light Grid Accent 4" w:semiHidden="0" w:uiPriority="62" w:unhideWhenUsed="0"/>
-    <w:lsdException w:name="Medium Shading 1 Accent 4" w:semiHidden="0" w:uiPriority="63" w:unhideWhenUsed="0"/>
-    <w:lsdException w:name="Medium Shading 2 Accent 4" w:semiHidden="0" w:uiPriority="64" w:unhideWhenUsed="0"/>
-    <w:lsdException w:name="Medium List 1 Accent 4" w:semiHidden="0" w:uiPriority="65" w:unhideWhenUsed="0"/>
-    <w:lsdException w:name="Medium List 2 Accent 4" w:semiHidden="0" w:uiPriority="66" w:unhideWhenUsed="0"/>
-    <w:lsdException w:name="Medium Grid 1 Accent 4" w:semiHidden="0" w:uiPriority="67" w:unhideWhenUsed="0"/>
-    <w:lsdException w:name="Medium Grid 2 Accent 4" w:semiHidden="0" w:uiPriority="68" w:unhideWhenUsed="0"/>
-    <w:lsdException w:name="Medium Grid 3 Accent 4" w:semiHidden="0" w:uiPriority="69" w:unhideWhenUsed="0"/>
-    <w:lsdException w:name="Dark List Accent 4" w:semiHidden="0" w:uiPriority="70" w:unhideWhenUsed="0"/>
-    <w:lsdException w:name="Colorful Shading Accent 4" w:semiHidden="0" w:uiPriority="71" w:unhideWhenUsed="0"/>
-    <w:lsdException w:name="Colorful List Accent 4" w:semiHidden="0" w:uiPriority="72" w:unhideWhenUsed="0"/>
-    <w:lsdException w:name="Colorful Grid Accent 4" w:semiHidden="0" w:uiPriority="73" w:unhideWhenUsed="0"/>
-    <w:lsdException w:name="Light Shading Accent 5" w:semiHidden="0" w:uiPriority="60" w:unhideWhenUsed="0"/>
-    <w:lsdException w:name="Light List Accent 5" w:semiHidden="0" w:uiPriority="61" w:unhideWhenUsed="0"/>
-    <w:lsdException w:name="Light Grid Accent 5" w:semiHidden="0" w:uiPriority="62" w:unhideWhenUsed="0"/>
-    <w:lsdException w:name="Medium Shading 1 Accent 5" w:semiHidden="0" w:uiPriority="63" w:unhideWhenUsed="0"/>
-    <w:lsdException w:name="Medium Shading 2 Accent 5" w:semiHidden="0" w:uiPriority="64" w:unhideWhenUsed="0"/>
-    <w:lsdException w:name="Medium List 1 Accent 5" w:semiHidden="0" w:uiPriority="65" w:unhideWhenUsed="0"/>
-    <w:lsdException w:name="Medium List 2 Accent 5" w:semiHidden="0" w:uiPriority="66" w:unhideWhenUsed="0"/>
-    <w:lsdException w:name="Medium Grid 1 Accent 5" w:semiHidden="0" w:uiPriority="67" w:unhideWhenUsed="0"/>
-    <w:lsdException w:name="Medium Grid 2 Accent 5" w:semiHidden="0" w:uiPriority="68" w:unhideWhenUsed="0"/>
-    <w:lsdException w:name="Medium Grid 3 Accent 5" w:semiHidden="0" w:uiPriority="69" w:unhideWhenUsed="0"/>
-    <w:lsdException w:name="Dark List Accent 5" w:semiHidden="0" w:uiPriority="70" w:unhideWhenUsed="0"/>
-    <w:lsdException w:name="Colorful Shading Accent 5" w:semiHidden="0" w:uiPriority="71" w:unhideWhenUsed="0"/>
-    <w:lsdException w:name="Colorful List Accent 5" w:semiHidden="0" w:uiPriority="72" w:unhideWhenUsed="0"/>
-    <w:lsdException w:name="Colorful Grid Accent 5" w:semiHidden="0" w:uiPriority="73" w:unhideWhenUsed="0"/>
-    <w:lsdException w:name="Light Shading Accent 6" w:semiHidden="0" w:uiPriority="60" w:unhideWhenUsed="0"/>
-    <w:lsdException w:name="Light List Accent 6" w:semiHidden="0" w:uiPriority="61" w:unhideWhenUsed="0"/>
-    <w:lsdException w:name="Light Grid Accent 6" w:semiHidden="0" w:uiPriority="62" w:unhideWhenUsed="0"/>
-    <w:lsdException w:name="Medium Shading 1 Accent 6" w:semiHidden="0" w:uiPriority="63" w:unhideWhenUsed="0"/>
-    <w:lsdException w:name="Medium Shading 2 Accent 6" w:semiHidden="0" w:uiPriority="64" w:unhideWhenUsed="0"/>
-    <w:lsdException w:name="Medium List 1 Accent 6" w:semiHidden="0" w:uiPriority="65" w:unhideWhenUsed="0"/>
-    <w:lsdException w:name="Medium List 2 Accent 6" w:semiHidden="0" w:uiPriority="66" w:unhideWhenUsed="0"/>
-    <w:lsdException w:name="Medium Grid 1 Accent 6" w:semiHidden="0" w:uiPriority="67" w:unhideWhenUsed="0"/>
-    <w:lsdException w:name="Medium Grid 2 Accent 6" w:semiHidden="0" w:uiPriority="68" w:unhideWhenUsed="0"/>
-    <w:lsdException w:name="Medium Grid 3 Accent 6" w:semiHidden="0" w:uiPriority="69" w:unhideWhenUsed="0"/>
-    <w:lsdException w:name="Dark List Accent 6" w:semiHidden="0" w:uiPriority="70" w:unhideWhenUsed="0"/>
-    <w:lsdException w:name="Colorful Shading Accent 6" w:semiHidden="0" w:uiPriority="71" w:unhideWhenUsed="0"/>
-    <w:lsdException w:name="Colorful List Accent 6" w:semiHidden="0" w:uiPriority="72" w:unhideWhenUsed="0"/>
-    <w:lsdException w:name="Colorful Grid Accent 6" w:semiHidden="0" w:uiPriority="73" w:unhideWhenUsed="0"/>
-    <w:lsdException w:name="Subtle Emphasis" w:semiHidden="0" w:uiPriority="19" w:unhideWhenUsed="0" w:qFormat="1"/>
-    <w:lsdException w:name="Intense Emphasis" w:semiHidden="0" w:uiPriority="21" w:unhideWhenUsed="0" w:qFormat="1"/>
-    <w:lsdException w:name="Subtle Reference" w:semiHidden="0" w:uiPriority="31" w:unhideWhenUsed="0" w:qFormat="1"/>
-    <w:lsdException w:name="Intense Reference" w:semiHidden="0" w:uiPriority="32" w:unhideWhenUsed="0" w:qFormat="1"/>
-    <w:lsdException w:name="Book Title" w:semiHidden="0" w:uiPriority="33" w:unhideWhenUsed="0" w:qFormat="1"/>
-    <w:lsdException w:name="Bibliography" w:uiPriority="37"/>
-    <w:lsdException w:name="TOC Heading" w:uiPriority="39" w:qFormat="1"/>
+  <w:latentStyles w:defLockedState="0" w:defUIPriority="99" w:defSemiHidden="0" w:defUnhideWhenUsed="0" w:defQFormat="0" w:count="375">
+    <w:lsdException w:name="Normal" w:uiPriority="0" w:qFormat="1"/>
+    <w:lsdException w:name="heading 1" w:uiPriority="9" w:qFormat="1"/>
+    <w:lsdException w:name="heading 2" w:semiHidden="1" w:uiPriority="9" w:unhideWhenUsed="1" w:qFormat="1"/>
+    <w:lsdException w:name="heading 3" w:semiHidden="1" w:uiPriority="9" w:unhideWhenUsed="1" w:qFormat="1"/>
+    <w:lsdException w:name="heading 4" w:semiHidden="1" w:uiPriority="9" w:unhideWhenUsed="1" w:qFormat="1"/>
+    <w:lsdException w:name="heading 5" w:semiHidden="1" w:uiPriority="9" w:unhideWhenUsed="1" w:qFormat="1"/>
+    <w:lsdException w:name="heading 6" w:semiHidden="1" w:uiPriority="9" w:unhideWhenUsed="1" w:qFormat="1"/>
+    <w:lsdException w:name="heading 7" w:semiHidden="1" w:uiPriority="9" w:unhideWhenUsed="1" w:qFormat="1"/>
+    <w:lsdException w:name="heading 8" w:semiHidden="1" w:uiPriority="9" w:unhideWhenUsed="1" w:qFormat="1"/>
+    <w:lsdException w:name="heading 9" w:semiHidden="1" w:uiPriority="9" w:unhideWhenUsed="1" w:qFormat="1"/>
+    <w:lsdException w:name="index 1" w:semiHidden="1" w:unhideWhenUsed="1"/>
+    <w:lsdException w:name="index 2" w:semiHidden="1" w:unhideWhenUsed="1"/>
+    <w:lsdException w:name="index 3" w:semiHidden="1" w:unhideWhenUsed="1"/>
+    <w:lsdException w:name="index 4" w:semiHidden="1" w:unhideWhenUsed="1"/>
+    <w:lsdException w:name="index 5" w:semiHidden="1" w:unhideWhenUsed="1"/>
+    <w:lsdException w:name="index 6" w:semiHidden="1" w:unhideWhenUsed="1"/>
+    <w:lsdException w:name="index 7" w:semiHidden="1" w:unhideWhenUsed="1"/>
+    <w:lsdException w:name="index 8" w:semiHidden="1" w:unhideWhenUsed="1"/>
+    <w:lsdException w:name="index 9" w:semiHidden="1" w:unhideWhenUsed="1"/>
+    <w:lsdException w:name="toc 1" w:semiHidden="1" w:uiPriority="39" w:unhideWhenUsed="1"/>
+    <w:lsdException w:name="toc 2" w:semiHidden="1" w:uiPriority="39" w:unhideWhenUsed="1"/>
+    <w:lsdException w:name="toc 3" w:semiHidden="1" w:uiPriority="39" w:unhideWhenUsed="1"/>
+    <w:lsdException w:name="toc 4" w:semiHidden="1" w:uiPriority="39" w:unhideWhenUsed="1"/>
+    <w:lsdException w:name="toc 5" w:semiHidden="1" w:uiPriority="39" w:unhideWhenUsed="1"/>
+    <w:lsdException w:name="toc 6" w:semiHidden="1" w:uiPriority="39" w:unhideWhenUsed="1"/>
+    <w:lsdException w:name="toc 7" w:semiHidden="1" w:uiPriority="39" w:unhideWhenUsed="1"/>
+    <w:lsdException w:name="toc 8" w:semiHidden="1" w:uiPriority="39" w:unhideWhenUsed="1"/>
+    <w:lsdException w:name="toc 9" w:semiHidden="1" w:uiPriority="39" w:unhideWhenUsed="1"/>
+    <w:lsdException w:name="Normal Indent" w:semiHidden="1" w:unhideWhenUsed="1"/>
+    <w:lsdException w:name="footnote text" w:semiHidden="1" w:unhideWhenUsed="1"/>
+    <w:lsdException w:name="annotation text" w:semiHidden="1" w:unhideWhenUsed="1"/>
+    <w:lsdException w:name="header" w:semiHidden="1" w:unhideWhenUsed="1"/>
+    <w:lsdException w:name="footer" w:semiHidden="1" w:unhideWhenUsed="1"/>
+    <w:lsdException w:name="index heading" w:semiHidden="1" w:unhideWhenUsed="1"/>
+    <w:lsdException w:name="caption" w:semiHidden="1" w:uiPriority="35" w:unhideWhenUsed="1" w:qFormat="1"/>
+    <w:lsdException w:name="table of figures" w:semiHidden="1" w:unhideWhenUsed="1"/>
+    <w:lsdException w:name="envelope address" w:semiHidden="1" w:unhideWhenUsed="1"/>
+    <w:lsdException w:name="envelope return" w:semiHidden="1" w:unhideWhenUsed="1"/>
+    <w:lsdException w:name="footnote reference" w:semiHidden="1" w:unhideWhenUsed="1"/>
+    <w:lsdException w:name="annotation reference" w:semiHidden="1" w:unhideWhenUsed="1"/>
+    <w:lsdException w:name="line number" w:semiHidden="1" w:unhideWhenUsed="1"/>
+    <w:lsdException w:name="page number" w:semiHidden="1" w:unhideWhenUsed="1"/>
+    <w:lsdException w:name="endnote reference" w:semiHidden="1" w:unhideWhenUsed="1"/>
+    <w:lsdException w:name="endnote text" w:semiHidden="1" w:unhideWhenUsed="1"/>
+    <w:lsdException w:name="table of authorities" w:semiHidden="1" w:unhideWhenUsed="1"/>
+    <w:lsdException w:name="macro" w:semiHidden="1" w:unhideWhenUsed="1"/>
+    <w:lsdException w:name="toa heading" w:semiHidden="1" w:unhideWhenUsed="1"/>
+    <w:lsdException w:name="List" w:semiHidden="1" w:unhideWhenUsed="1"/>
+    <w:lsdException w:name="List Bullet" w:semiHidden="1" w:unhideWhenUsed="1"/>
+    <w:lsdException w:name="List Number" w:semiHidden="1" w:unhideWhenUsed="1"/>
+    <w:lsdException w:name="List 2" w:semiHidden="1" w:unhideWhenUsed="1"/>
+    <w:lsdException w:name="List 3" w:semiHidden="1" w:unhideWhenUsed="1"/>
+    <w:lsdException w:name="List 4" w:semiHidden="1" w:unhideWhenUsed="1"/>
+    <w:lsdException w:name="List 5" w:semiHidden="1" w:unhideWhenUsed="1"/>
+    <w:lsdException w:name="List Bullet 2" w:semiHidden="1" w:unhideWhenUsed="1"/>
+    <w:lsdException w:name="List Bullet 3" w:semiHidden="1" w:unhideWhenUsed="1"/>
+    <w:lsdException w:name="List Bullet 4" w:semiHidden="1" w:unhideWhenUsed="1"/>
+    <w:lsdException w:name="List Bullet 5" w:semiHidden="1" w:unhideWhenUsed="1"/>
+    <w:lsdException w:name="List Number 2" w:semiHidden="1" w:unhideWhenUsed="1"/>
+    <w:lsdException w:name="List Number 3" w:semiHidden="1" w:unhideWhenUsed="1"/>
+    <w:lsdException w:name="List Number 4" w:semiHidden="1" w:unhideWhenUsed="1"/>
+    <w:lsdException w:name="List Number 5" w:semiHidden="1" w:unhideWhenUsed="1"/>
+    <w:lsdException w:name="Title" w:uiPriority="10" w:qFormat="1"/>
+    <w:lsdException w:name="Closing" w:semiHidden="1" w:unhideWhenUsed="1"/>
+    <w:lsdException w:name="Signature" w:semiHidden="1" w:unhideWhenUsed="1"/>
+    <w:lsdException w:name="Default Paragraph Font" w:semiHidden="1" w:uiPriority="1" w:unhideWhenUsed="1"/>
+    <w:lsdException w:name="Body Text" w:semiHidden="1" w:unhideWhenUsed="1"/>
+    <w:lsdException w:name="Body Text Indent" w:semiHidden="1" w:unhideWhenUsed="1"/>
+    <w:lsdException w:name="List Continue" w:semiHidden="1" w:unhideWhenUsed="1"/>
+    <w:lsdException w:name="List Continue 2" w:semiHidden="1" w:unhideWhenUsed="1"/>
+    <w:lsdException w:name="List Continue 3" w:semiHidden="1" w:unhideWhenUsed="1"/>
+    <w:lsdException w:name="List Continue 4" w:semiHidden="1" w:unhideWhenUsed="1"/>
+    <w:lsdException w:name="List Continue 5" w:semiHidden="1" w:unhideWhenUsed="1"/>
+    <w:lsdException w:name="Message Header" w:semiHidden="1" w:unhideWhenUsed="1"/>
+    <w:lsdException w:name="Subtitle" w:uiPriority="11" w:qFormat="1"/>
+    <w:lsdException w:name="Salutation" w:semiHidden="1" w:unhideWhenUsed="1"/>
+    <w:lsdException w:name="Date" w:semiHidden="1" w:unhideWhenUsed="1"/>
+    <w:lsdException w:name="Body Text First Indent" w:semiHidden="1" w:unhideWhenUsed="1"/>
+    <w:lsdException w:name="Body Text First Indent 2" w:semiHidden="1" w:unhideWhenUsed="1"/>
+    <w:lsdException w:name="Note Heading" w:semiHidden="1" w:unhideWhenUsed="1"/>
+    <w:lsdException w:name="Body Text 2" w:semiHidden="1" w:unhideWhenUsed="1"/>
+    <w:lsdException w:name="Body Text 3" w:semiHidden="1" w:unhideWhenUsed="1"/>
+    <w:lsdException w:name="Body Text Indent 2" w:semiHidden="1" w:unhideWhenUsed="1"/>
+    <w:lsdException w:name="Body Text Indent 3" w:semiHidden="1" w:unhideWhenUsed="1"/>
+    <w:lsdException w:name="Block Text" w:semiHidden="1" w:unhideWhenUsed="1"/>
+    <w:lsdException w:name="Hyperlink" w:semiHidden="1" w:unhideWhenUsed="1"/>
+    <w:lsdException w:name="FollowedHyperlink" w:semiHidden="1" w:unhideWhenUsed="1"/>
+    <w:lsdException w:name="Strong" w:uiPriority="22" w:qFormat="1"/>
+    <w:lsdException w:name="Emphasis" w:uiPriority="20" w:qFormat="1"/>
+    <w:lsdException w:name="Document Map" w:semiHidden="1" w:unhideWhenUsed="1"/>
+    <w:lsdException w:name="Plain Text" w:semiHidden="1" w:unhideWhenUsed="1"/>
+    <w:lsdException w:name="E-mail Signature" w:semiHidden="1" w:unhideWhenUsed="1"/>
+    <w:lsdException w:name="HTML Top of Form" w:semiHidden="1" w:unhideWhenUsed="1"/>
+    <w:lsdException w:name="HTML Bottom of Form" w:semiHidden="1" w:unhideWhenUsed="1"/>
+    <w:lsdException w:name="Normal (Web)" w:semiHidden="1" w:unhideWhenUsed="1"/>
+    <w:lsdException w:name="HTML Acronym" w:semiHidden="1" w:unhideWhenUsed="1"/>
+    <w:lsdException w:name="HTML Address" w:semiHidden="1" w:unhideWhenUsed="1"/>
+    <w:lsdException w:name="HTML Cite" w:semiHidden="1" w:unhideWhenUsed="1"/>
+    <w:lsdException w:name="HTML Code" w:semiHidden="1" w:unhideWhenUsed="1"/>
+    <w:lsdException w:name="HTML Definition" w:semiHidden="1" w:unhideWhenUsed="1"/>
+    <w:lsdException w:name="HTML Keyboard" w:semiHidden="1" w:unhideWhenUsed="1"/>
+    <w:lsdException w:name="HTML Preformatted" w:semiHidden="1" w:unhideWhenUsed="1"/>
+    <w:lsdException w:name="HTML Sample" w:semiHidden="1" w:unhideWhenUsed="1"/>
+    <w:lsdException w:name="HTML Typewriter" w:semiHidden="1" w:unhideWhenUsed="1"/>
+    <w:lsdException w:name="HTML Variable" w:semiHidden="1" w:unhideWhenUsed="1"/>
+    <w:lsdException w:name="Normal Table" w:semiHidden="1" w:unhideWhenUsed="1"/>
+    <w:lsdException w:name="annotation subject" w:semiHidden="1" w:unhideWhenUsed="1"/>
+    <w:lsdException w:name="No List" w:semiHidden="1" w:unhideWhenUsed="1"/>
+    <w:lsdException w:name="Outline List 1" w:semiHidden="1" w:unhideWhenUsed="1"/>
+    <w:lsdException w:name="Outline List 2" w:semiHidden="1" w:unhideWhenUsed="1"/>
+    <w:lsdException w:name="Outline List 3" w:semiHidden="1" w:unhideWhenUsed="1"/>
+    <w:lsdException w:name="Table Simple 1" w:semiHidden="1" w:unhideWhenUsed="1"/>
+    <w:lsdException w:name="Table Simple 2" w:semiHidden="1" w:unhideWhenUsed="1"/>
+    <w:lsdException w:name="Table Simple 3" w:semiHidden="1" w:unhideWhenUsed="1"/>
+    <w:lsdException w:name="Table Classic 1" w:semiHidden="1" w:unhideWhenUsed="1"/>
+    <w:lsdException w:name="Table Classic 2" w:semiHidden="1" w:unhideWhenUsed="1"/>
+    <w:lsdException w:name="Table Classic 3" w:semiHidden="1" w:unhideWhenUsed="1"/>
+    <w:lsdException w:name="Table Classic 4" w:semiHidden="1" w:unhideWhenUsed="1"/>
+    <w:lsdException w:name="Table Colorful 1" w:semiHidden="1" w:unhideWhenUsed="1"/>
+    <w:lsdException w:name="Table Colorful 2" w:semiHidden="1" w:unhideWhenUsed="1"/>
+    <w:lsdException w:name="Table Colorful 3" w:semiHidden="1" w:unhideWhenUsed="1"/>
+    <w:lsdException w:name="Table Columns 1" w:semiHidden="1" w:unhideWhenUsed="1"/>
+    <w:lsdException w:name="Table Columns 2" w:semiHidden="1" w:unhideWhenUsed="1"/>
+    <w:lsdException w:name="Table Columns 3" w:semiHidden="1" w:unhideWhenUsed="1"/>
+    <w:lsdException w:name="Table Columns 4" w:semiHidden="1" w:unhideWhenUsed="1"/>
+    <w:lsdException w:name="Table Columns 5" w:semiHidden="1" w:unhideWhenUsed="1"/>
+    <w:lsdException w:name="Table Grid 1" w:semiHidden="1" w:unhideWhenUsed="1"/>
+    <w:lsdException w:name="Table Grid 2" w:semiHidden="1" w:unhideWhenUsed="1"/>
+    <w:lsdException w:name="Table Grid 3" w:semiHidden="1" w:unhideWhenUsed="1"/>
+    <w:lsdException w:name="Table Grid 4" w:semiHidden="1" w:unhideWhenUsed="1"/>
+    <w:lsdException w:name="Table Grid 5" w:semiHidden="1" w:unhideWhenUsed="1"/>
+    <w:lsdException w:name="Table Grid 6" w:semiHidden="1" w:unhideWhenUsed="1"/>
+    <w:lsdException w:name="Table Grid 7" w:semiHidden="1" w:unhideWhenUsed="1"/>
+    <w:lsdException w:name="Table Grid 8" w:semiHidden="1" w:unhideWhenUsed="1"/>
+    <w:lsdException w:name="Table List 1" w:semiHidden="1" w:unhideWhenUsed="1"/>
+    <w:lsdException w:name="Table List 2" w:semiHidden="1" w:unhideWhenUsed="1"/>
+    <w:lsdException w:name="Table List 3" w:semiHidden="1" w:unhideWhenUsed="1"/>
+    <w:lsdException w:name="Table List 4" w:semiHidden="1" w:unhideWhenUsed="1"/>
+    <w:lsdException w:name="Table List 5" w:semiHidden="1" w:unhideWhenUsed="1"/>
+    <w:lsdException w:name="Table List 6" w:semiHidden="1" w:unhideWhenUsed="1"/>
+    <w:lsdException w:name="Table List 7" w:semiHidden="1" w:unhideWhenUsed="1"/>
+    <w:lsdException w:name="Table List 8" w:semiHidden="1" w:unhideWhenUsed="1"/>
+    <w:lsdException w:name="Table 3D effects 1" w:semiHidden="1" w:unhideWhenUsed="1"/>
+    <w:lsdException w:name="Table 3D effects 2" w:semiHidden="1" w:unhideWhenUsed="1"/>
+    <w:lsdException w:name="Table 3D effects 3" w:semiHidden="1" w:unhideWhenUsed="1"/>
+    <w:lsdException w:name="Table Contemporary" w:semiHidden="1" w:unhideWhenUsed="1"/>
+    <w:lsdException w:name="Table Elegant" w:semiHidden="1" w:unhideWhenUsed="1"/>
+    <w:lsdException w:name="Table Professional" w:semiHidden="1" w:unhideWhenUsed="1"/>
+    <w:lsdException w:name="Table Subtle 1" w:semiHidden="1" w:unhideWhenUsed="1"/>
+    <w:lsdException w:name="Table Subtle 2" w:semiHidden="1" w:unhideWhenUsed="1"/>
+    <w:lsdException w:name="Table Web 1" w:semiHidden="1" w:unhideWhenUsed="1"/>
+    <w:lsdException w:name="Table Web 2" w:semiHidden="1" w:unhideWhenUsed="1"/>
+    <w:lsdException w:name="Table Web 3" w:semiHidden="1" w:unhideWhenUsed="1"/>
+    <w:lsdException w:name="Balloon Text" w:semiHidden="1" w:unhideWhenUsed="1"/>
+    <w:lsdException w:name="Table Grid" w:semiHidden="1" w:uiPriority="59" w:unhideWhenUsed="1"/>
+    <w:lsdException w:name="Table Theme" w:semiHidden="1" w:unhideWhenUsed="1"/>
+    <w:lsdException w:name="Placeholder Text" w:semiHidden="1"/>
+    <w:lsdException w:name="No Spacing" w:uiPriority="1" w:qFormat="1"/>
+    <w:lsdException w:name="Light Shading" w:uiPriority="60"/>
+    <w:lsdException w:name="Light List" w:uiPriority="61"/>
+    <w:lsdException w:name="Light Grid" w:uiPriority="62"/>
+    <w:lsdException w:name="Medium Shading 1" w:uiPriority="63"/>
+    <w:lsdException w:name="Medium Shading 2" w:uiPriority="64"/>
+    <w:lsdException w:name="Medium List 1" w:uiPriority="65"/>
+    <w:lsdException w:name="Medium List 2" w:uiPriority="66"/>
+    <w:lsdException w:name="Medium Grid 1" w:uiPriority="67"/>
+    <w:lsdException w:name="Medium Grid 2" w:uiPriority="68"/>
+    <w:lsdException w:name="Medium Grid 3" w:uiPriority="69"/>
+    <w:lsdException w:name="Dark List" w:uiPriority="70"/>
+    <w:lsdException w:name="Colorful Shading" w:uiPriority="71"/>
+    <w:lsdException w:name="Colorful List" w:uiPriority="72"/>
+    <w:lsdException w:name="Colorful Grid" w:uiPriority="73"/>
+    <w:lsdException w:name="Light Shading Accent 1" w:uiPriority="60"/>
+    <w:lsdException w:name="Light List Accent 1" w:uiPriority="61"/>
+    <w:lsdException w:name="Light Grid Accent 1" w:uiPriority="62"/>
+    <w:lsdException w:name="Medium Shading 1 Accent 1" w:uiPriority="63"/>
+    <w:lsdException w:name="Medium Shading 2 Accent 1" w:uiPriority="64"/>
+    <w:lsdException w:name="Medium List 1 Accent 1" w:uiPriority="65"/>
+    <w:lsdException w:name="Revision" w:semiHidden="1"/>
+    <w:lsdException w:name="List Paragraph" w:uiPriority="34" w:qFormat="1"/>
+    <w:lsdException w:name="Quote" w:uiPriority="29" w:qFormat="1"/>
+    <w:lsdException w:name="Intense Quote" w:uiPriority="30" w:qFormat="1"/>
+    <w:lsdException w:name="Medium List 2 Accent 1" w:uiPriority="66"/>
+    <w:lsdException w:name="Medium Grid 1 Accent 1" w:uiPriority="67"/>
+    <w:lsdException w:name="Medium Grid 2 Accent 1" w:uiPriority="68"/>
+    <w:lsdException w:name="Medium Grid 3 Accent 1" w:uiPriority="69"/>
+    <w:lsdException w:name="Dark List Accent 1" w:uiPriority="70"/>
+    <w:lsdException w:name="Colorful Shading Accent 1" w:uiPriority="71"/>
+    <w:lsdException w:name="Colorful List Accent 1" w:uiPriority="72"/>
+    <w:lsdException w:name="Colorful Grid Accent 1" w:uiPriority="73"/>
+    <w:lsdException w:name="Light Shading Accent 2" w:uiPriority="60"/>
+    <w:lsdException w:name="Light List Accent 2" w:uiPriority="61"/>
+    <w:lsdException w:name="Light Grid Accent 2" w:uiPriority="62"/>
+    <w:lsdException w:name="Medium Shading 1 Accent 2" w:uiPriority="63"/>
+    <w:lsdException w:name="Medium Shading 2 Accent 2" w:uiPriority="64"/>
+    <w:lsdException w:name="Medium List 1 Accent 2" w:uiPriority="65"/>
+    <w:lsdException w:name="Medium List 2 Accent 2" w:uiPriority="66"/>
+    <w:lsdException w:name="Medium Grid 1 Accent 2" w:uiPriority="67"/>
+    <w:lsdException w:name="Medium Grid 2 Accent 2" w:uiPriority="68"/>
+    <w:lsdException w:name="Medium Grid 3 Accent 2" w:uiPriority="69"/>
+    <w:lsdException w:name="Dark List Accent 2" w:uiPriority="70"/>
+    <w:lsdException w:name="Colorful Shading Accent 2" w:uiPriority="71"/>
+    <w:lsdException w:name="Colorful List Accent 2" w:uiPriority="72"/>
+    <w:lsdException w:name="Colorful Grid Accent 2" w:uiPriority="73"/>
+    <w:lsdException w:name="Light Shading Accent 3" w:uiPriority="60"/>
+    <w:lsdException w:name="Light List Accent 3" w:uiPriority="61"/>
+    <w:lsdException w:name="Light Grid Accent 3" w:uiPriority="62"/>
+    <w:lsdException w:name="Medium Shading 1 Accent 3" w:uiPriority="63"/>
+    <w:lsdException w:name="Medium Shading 2 Accent 3" w:uiPriority="64"/>
+    <w:lsdException w:name="Medium List 1 Accent 3" w:uiPriority="65"/>
+    <w:lsdException w:name="Medium List 2 Accent 3" w:uiPriority="66"/>
+    <w:lsdException w:name="Medium Grid 1 Accent 3" w:uiPriority="67"/>
+    <w:lsdException w:name="Medium Grid 2 Accent 3" w:uiPriority="68"/>
+    <w:lsdException w:name="Medium Grid 3 Accent 3" w:uiPriority="69"/>
+    <w:lsdException w:name="Dark List Accent 3" w:uiPriority="70"/>
+    <w:lsdException w:name="Colorful Shading Accent 3" w:uiPriority="71"/>
+    <w:lsdException w:name="Colorful List Accent 3" w:uiPriority="72"/>
+    <w:lsdException w:name="Colorful Grid Accent 3" w:uiPriority="73"/>
+    <w:lsdException w:name="Light Shading Accent 4" w:uiPriority="60"/>
+    <w:lsdException w:name="Light List Accent 4" w:uiPriority="61"/>
+    <w:lsdException w:name="Light Grid Accent 4" w:uiPriority="62"/>
+    <w:lsdException w:name="Medium Shading 1 Accent 4" w:uiPriority="63"/>
+    <w:lsdException w:name="Medium Shading 2 Accent 4" w:uiPriority="64"/>
+    <w:lsdException w:name="Medium List 1 Accent 4" w:uiPriority="65"/>
+    <w:lsdException w:name="Medium List 2 Accent 4" w:uiPriority="66"/>
+    <w:lsdException w:name="Medium Grid 1 Accent 4" w:uiPriority="67"/>
+    <w:lsdException w:name="Medium Grid 2 Accent 4" w:uiPriority="68"/>
+    <w:lsdException w:name="Medium Grid 3 Accent 4" w:uiPriority="69"/>
+    <w:lsdException w:name="Dark List Accent 4" w:uiPriority="70"/>
+    <w:lsdException w:name="Colorful Shading Accent 4" w:uiPriority="71"/>
+    <w:lsdException w:name="Colorful List Accent 4" w:uiPriority="72"/>
+    <w:lsdException w:name="Colorful Grid Accent 4" w:uiPriority="73"/>
+    <w:lsdException w:name="Light Shading Accent 5" w:uiPriority="60"/>
+    <w:lsdException w:name="Light List Accent 5" w:uiPriority="61"/>
+    <w:lsdException w:name="Light Grid Accent 5" w:uiPriority="62"/>
+    <w:lsdException w:name="Medium Shading 1 Accent 5" w:uiPriority="63"/>
+    <w:lsdException w:name="Medium Shading 2 Accent 5" w:uiPriority="64"/>
+    <w:lsdException w:name="Medium List 1 Accent 5" w:uiPriority="65"/>
+    <w:lsdException w:name="Medium List 2 Accent 5" w:uiPriority="66"/>
+    <w:lsdException w:name="Medium Grid 1 Accent 5" w:uiPriority="67"/>
+    <w:lsdException w:name="Medium Grid 2 Accent 5" w:uiPriority="68"/>
+    <w:lsdException w:name="Medium Grid 3 Accent 5" w:uiPriority="69"/>
+    <w:lsdException w:name="Dark List Accent 5" w:uiPriority="70"/>
+    <w:lsdException w:name="Colorful Shading Accent 5" w:uiPriority="71"/>
+    <w:lsdException w:name="Colorful List Accent 5" w:uiPriority="72"/>
+    <w:lsdException w:name="Colorful Grid Accent 5" w:uiPriority="73"/>
+    <w:lsdException w:name="Light Shading Accent 6" w:uiPriority="60"/>
+    <w:lsdException w:name="Light List Accent 6" w:uiPriority="61"/>
+    <w:lsdException w:name="Light Grid Accent 6" w:uiPriority="62"/>
+    <w:lsdException w:name="Medium Shading 1 Accent 6" w:uiPriority="63"/>
+    <w:lsdException w:name="Medium Shading 2 Accent 6" w:uiPriority="64"/>
+    <w:lsdException w:name="Medium List 1 Accent 6" w:uiPriority="65"/>
+    <w:lsdException w:name="Medium List 2 Accent 6" w:uiPriority="66"/>
+    <w:lsdException w:name="Medium Grid 1 Accent 6" w:uiPriority="67"/>
+    <w:lsdException w:name="Medium Grid 2 Accent 6" w:uiPriority="68"/>
+    <w:lsdException w:name="Medium Grid 3 Accent 6" w:uiPriority="69"/>
+    <w:lsdException w:name="Dark List Accent 6" w:uiPriority="70"/>
+    <w:lsdException w:name="Colorful Shading Accent 6" w:uiPriority="71"/>
+    <w:lsdException w:name="Colorful List Accent 6" w:uiPriority="72"/>
+    <w:lsdException w:name="Colorful Grid Accent 6" w:uiPriority="73"/>
+    <w:lsdException w:name="Subtle Emphasis" w:uiPriority="19" w:qFormat="1"/>
+    <w:lsdException w:name="Intense Emphasis" w:uiPriority="21" w:qFormat="1"/>
+    <w:lsdException w:name="Subtle Reference" w:uiPriority="31" w:qFormat="1"/>
+    <w:lsdException w:name="Intense Reference" w:uiPriority="32" w:qFormat="1"/>
+    <w:lsdException w:name="Book Title" w:uiPriority="33" w:qFormat="1"/>
+    <w:lsdException w:name="Bibliography" w:semiHidden="1" w:uiPriority="37" w:unhideWhenUsed="1"/>
+    <w:lsdException w:name="TOC Heading" w:semiHidden="1" w:uiPriority="39" w:unhideWhenUsed="1" w:qFormat="1"/>
+    <w:lsdException w:name="Plain Table 1" w:uiPriority="41"/>
+    <w:lsdException w:name="Plain Table 2" w:uiPriority="42"/>
+    <w:lsdException w:name="Plain Table 3" w:uiPriority="43"/>
+    <w:lsdException w:name="Plain Table 4" w:uiPriority="44"/>
+    <w:lsdException w:name="Plain Table 5" w:uiPriority="45"/>
+    <w:lsdException w:name="Grid Table Light" w:uiPriority="40"/>
+    <w:lsdException w:name="Grid Table 1 Light" w:uiPriority="46"/>
+    <w:lsdException w:name="Grid Table 2" w:uiPriority="47"/>
+    <w:lsdException w:name="Grid Table 3" w:uiPriority="48"/>
+    <w:lsdException w:name="Grid Table 4" w:uiPriority="49"/>
+    <w:lsdException w:name="Grid Table 5 Dark" w:uiPriority="50"/>
+    <w:lsdException w:name="Grid Table 6 Colorful" w:uiPriority="51"/>
+    <w:lsdException w:name="Grid Table 7 Colorful" w:uiPriority="52"/>
+    <w:lsdException w:name="Grid Table 1 Light Accent 1" w:uiPriority="46"/>
+    <w:lsdException w:name="Grid Table 2 Accent 1" w:uiPriority="47"/>
+    <w:lsdException w:name="Grid Table 3 Accent 1" w:uiPriority="48"/>
+    <w:lsdException w:name="Grid Table 4 Accent 1" w:uiPriority="49"/>
+    <w:lsdException w:name="Grid Table 5 Dark Accent 1" w:uiPriority="50"/>
+    <w:lsdException w:name="Grid Table 6 Colorful Accent 1" w:uiPriority="51"/>
+    <w:lsdException w:name="Grid Table 7 Colorful Accent 1" w:uiPriority="52"/>
+    <w:lsdException w:name="Grid Table 1 Light Accent 2" w:uiPriority="46"/>
+    <w:lsdException w:name="Grid Table 2 Accent 2" w:uiPriority="47"/>
+    <w:lsdException w:name="Grid Table 3 Accent 2" w:uiPriority="48"/>
+    <w:lsdException w:name="Grid Table 4 Accent 2" w:uiPriority="49"/>
+    <w:lsdException w:name="Grid Table 5 Dark Accent 2" w:uiPriority="50"/>
+    <w:lsdException w:name="Grid Table 6 Colorful Accent 2" w:uiPriority="51"/>
+    <w:lsdException w:name="Grid Table 7 Colorful Accent 2" w:uiPriority="52"/>
+    <w:lsdException w:name="Grid Table 1 Light Accent 3" w:uiPriority="46"/>
+    <w:lsdException w:name="Grid Table 2 Accent 3" w:uiPriority="47"/>
+    <w:lsdException w:name="Grid Table 3 Accent 3" w:uiPriority="48"/>
+    <w:lsdException w:name="Grid Table 4 Accent 3" w:uiPriority="49"/>
+    <w:lsdException w:name="Grid Table 5 Dark Accent 3" w:uiPriority="50"/>
+    <w:lsdException w:name="Grid Table 6 Colorful Accent 3" w:uiPriority="51"/>
+    <w:lsdException w:name="Grid Table 7 Colorful Accent 3" w:uiPriority="52"/>
+    <w:lsdException w:name="Grid Table 1 Light Accent 4" w:uiPriority="46"/>
+    <w:lsdException w:name="Grid Table 2 Accent 4" w:uiPriority="47"/>
+    <w:lsdException w:name="Grid Table 3 Accent 4" w:uiPriority="48"/>
+    <w:lsdException w:name="Grid Table 4 Accent 4" w:uiPriority="49"/>
+    <w:lsdException w:name="Grid Table 5 Dark Accent 4" w:uiPriority="50"/>
+    <w:lsdException w:name="Grid Table 6 Colorful Accent 4" w:uiPriority="51"/>
+    <w:lsdException w:name="Grid Table 7 Colorful Accent 4" w:uiPriority="52"/>
+    <w:lsdException w:name="Grid Table 1 Light Accent 5" w:uiPriority="46"/>
+    <w:lsdException w:name="Grid Table 2 Accent 5" w:uiPriority="47"/>
+    <w:lsdException w:name="Grid Table 3 Accent 5" w:uiPriority="48"/>
+    <w:lsdException w:name="Grid Table 4 Accent 5" w:uiPriority="49"/>
+    <w:lsdException w:name="Grid Table 5 Dark Accent 5" w:uiPriority="50"/>
+    <w:lsdException w:name="Grid Table 6 Colorful Accent 5" w:uiPriority="51"/>
+    <w:lsdException w:name="Grid Table 7 Colorful Accent 5" w:uiPriority="52"/>
+    <w:lsdException w:name="Grid Table 1 Light Accent 6" w:uiPriority="46"/>
+    <w:lsdException w:name="Grid Table 2 Accent 6" w:uiPriority="47"/>
+    <w:lsdException w:name="Grid Table 3 Accent 6" w:uiPriority="48"/>
+    <w:lsdException w:name="Grid Table 4 Accent 6" w:uiPriority="49"/>
+    <w:lsdException w:name="Grid Table 5 Dark Accent 6" w:uiPriority="50"/>
+    <w:lsdException w:name="Grid Table 6 Colorful Accent 6" w:uiPriority="51"/>
+    <w:lsdException w:name="Grid Table 7 Colorful Accent 6" w:uiPriority="52"/>
+    <w:lsdException w:name="List Table 1 Light" w:uiPriority="46"/>
+    <w:lsdException w:name="List Table 2" w:uiPriority="47"/>
+    <w:lsdException w:name="List Table 3" w:uiPriority="48"/>
+    <w:lsdException w:name="List Table 4" w:uiPriority="49"/>
+    <w:lsdException w:name="List Table 5 Dark" w:uiPriority="50"/>
+    <w:lsdException w:name="List Table 6 Colorful" w:uiPriority="51"/>
+    <w:lsdException w:name="List Table 7 Colorful" w:uiPriority="52"/>
+    <w:lsdException w:name="List Table 1 Light Accent 1" w:uiPriority="46"/>
+    <w:lsdException w:name="List Table 2 Accent 1" w:uiPriority="47"/>
+    <w:lsdException w:name="List Table 3 Accent 1" w:uiPriority="48"/>
+    <w:lsdException w:name="List Table 4 Accent 1" w:uiPriority="49"/>
+    <w:lsdException w:name="List Table 5 Dark Accent 1" w:uiPriority="50"/>
+    <w:lsdException w:name="List Table 6 Colorful Accent 1" w:uiPriority="51"/>
+    <w:lsdException w:name="List Table 7 Colorful Accent 1" w:uiPriority="52"/>
+    <w:lsdException w:name="List Table 1 Light Accent 2" w:uiPriority="46"/>
+    <w:lsdException w:name="List Table 2 Accent 2" w:uiPriority="47"/>
+    <w:lsdException w:name="List Table 3 Accent 2" w:uiPriority="48"/>
+    <w:lsdException w:name="List Table 4 Accent 2" w:uiPriority="49"/>
+    <w:lsdException w:name="List Table 5 Dark Accent 2" w:uiPriority="50"/>
+    <w:lsdException w:name="List Table 6 Colorful Accent 2" w:uiPriority="51"/>
+    <w:lsdException w:name="List Table 7 Colorful Accent 2" w:uiPriority="52"/>
+    <w:lsdException w:name="List Table 1 Light Accent 3" w:uiPriority="46"/>
+    <w:lsdException w:name="List Table 2 Accent 3" w:uiPriority="47"/>
+    <w:lsdException w:name="List Table 3 Accent 3" w:uiPriority="48"/>
+    <w:lsdException w:name="List Table 4 Accent 3" w:uiPriority="49"/>
+    <w:lsdException w:name="List Table 5 Dark Accent 3" w:uiPriority="50"/>
+    <w:lsdException w:name="List Table 6 Colorful Accent 3" w:uiPriority="51"/>
+    <w:lsdException w:name="List Table 7 Colorful Accent 3" w:uiPriority="52"/>
+    <w:lsdException w:name="List Table 1 Light Accent 4" w:uiPriority="46"/>
+    <w:lsdException w:name="List Table 2 Accent 4" w:uiPriority="47"/>
+    <w:lsdException w:name="List Table 3 Accent 4" w:uiPriority="48"/>
+    <w:lsdException w:name="List Table 4 Accent 4" w:uiPriority="49"/>
+    <w:lsdException w:name="List Table 5 Dark Accent 4" w:uiPriority="50"/>
+    <w:lsdException w:name="List Table 6 Colorful Accent 4" w:uiPriority="51"/>
+    <w:lsdException w:name="List Table 7 Colorful Accent 4" w:uiPriority="52"/>
+    <w:lsdException w:name="List Table 1 Light Accent 5" w:uiPriority="46"/>
+    <w:lsdException w:name="List Table 2 Accent 5" w:uiPriority="47"/>
+    <w:lsdException w:name="List Table 3 Accent 5" w:uiPriority="48"/>
+    <w:lsdException w:name="List Table 4 Accent 5" w:uiPriority="49"/>
+    <w:lsdException w:name="List Table 5 Dark Accent 5" w:uiPriority="50"/>
+    <w:lsdException w:name="List Table 6 Colorful Accent 5" w:uiPriority="51"/>
+    <w:lsdException w:name="List Table 7 Colorful Accent 5" w:uiPriority="52"/>
+    <w:lsdException w:name="List Table 1 Light Accent 6" w:uiPriority="46"/>
+    <w:lsdException w:name="List Table 2 Accent 6" w:uiPriority="47"/>
+    <w:lsdException w:name="List Table 3 Accent 6" w:uiPriority="48"/>
+    <w:lsdException w:name="List Table 4 Accent 6" w:uiPriority="49"/>
+    <w:lsdException w:name="List Table 5 Dark Accent 6" w:uiPriority="50"/>
+    <w:lsdException w:name="List Table 6 Colorful Accent 6" w:uiPriority="51"/>
+    <w:lsdException w:name="List Table 7 Colorful Accent 6" w:uiPriority="52"/>
+    <w:lsdException w:name="Mention" w:semiHidden="1" w:unhideWhenUsed="1"/>
+    <w:lsdException w:name="Smart Hyperlink" w:semiHidden="1" w:unhideWhenUsed="1"/>
+    <w:lsdException w:name="Hashtag" w:semiHidden="1" w:unhideWhenUsed="1"/>
+    <w:lsdException w:name="Unresolved Mention" w:semiHidden="1" w:unhideWhenUsed="1"/>
   </w:latentStyles>
-  <w:style w:type="paragraph" w:default="1" w:styleId="Normln">
+  <w:style w:type="paragraph" w:default="1" w:styleId="Normal">
     <w:name w:val="Normal"/>
     <w:qFormat/>
     <w:rsid w:val="00BA1A04"/>
@@ -4952,11 +5581,11 @@
       <w:rFonts w:ascii="Sitka Text" w:hAnsi="Sitka Text"/>
     </w:rPr>
   </w:style>
-  <w:style w:type="paragraph" w:styleId="Nadpis1">
+  <w:style w:type="paragraph" w:styleId="Heading1">
     <w:name w:val="heading 1"/>
-    <w:basedOn w:val="Normln"/>
-    <w:next w:val="Normln"/>
-    <w:link w:val="Nadpis1Char"/>
+    <w:basedOn w:val="Normal"/>
+    <w:next w:val="Normal"/>
+    <w:link w:val="Heading1Char"/>
     <w:uiPriority w:val="9"/>
     <w:qFormat/>
     <w:rsid w:val="00176345"/>
@@ -4975,11 +5604,11 @@
       <w:szCs w:val="28"/>
     </w:rPr>
   </w:style>
-  <w:style w:type="paragraph" w:styleId="Nadpis2">
+  <w:style w:type="paragraph" w:styleId="Heading2">
     <w:name w:val="heading 2"/>
-    <w:basedOn w:val="Normln"/>
-    <w:next w:val="Normln"/>
-    <w:link w:val="Nadpis2Char"/>
+    <w:basedOn w:val="Normal"/>
+    <w:next w:val="Normal"/>
+    <w:link w:val="Heading2Char"/>
     <w:uiPriority w:val="9"/>
     <w:unhideWhenUsed/>
     <w:qFormat/>
@@ -4998,18 +5627,16 @@
       <w:szCs w:val="26"/>
     </w:rPr>
   </w:style>
-  <w:style w:type="character" w:default="1" w:styleId="Standardnpsmoodstavce">
+  <w:style w:type="character" w:default="1" w:styleId="DefaultParagraphFont">
     <w:name w:val="Default Paragraph Font"/>
     <w:uiPriority w:val="1"/>
-    <w:semiHidden/>
     <w:unhideWhenUsed/>
   </w:style>
-  <w:style w:type="table" w:default="1" w:styleId="Normlntabulka">
+  <w:style w:type="table" w:default="1" w:styleId="TableNormal">
     <w:name w:val="Normal Table"/>
     <w:uiPriority w:val="99"/>
     <w:semiHidden/>
     <w:unhideWhenUsed/>
-    <w:qFormat/>
     <w:tblPr>
       <w:tblInd w:w="0" w:type="dxa"/>
       <w:tblCellMar>
@@ -5020,15 +5647,15 @@
       </w:tblCellMar>
     </w:tblPr>
   </w:style>
-  <w:style w:type="numbering" w:default="1" w:styleId="Bezseznamu">
+  <w:style w:type="numbering" w:default="1" w:styleId="NoList">
     <w:name w:val="No List"/>
     <w:uiPriority w:val="99"/>
     <w:semiHidden/>
     <w:unhideWhenUsed/>
   </w:style>
-  <w:style w:type="paragraph" w:styleId="Bezmezer">
+  <w:style w:type="paragraph" w:styleId="NoSpacing">
     <w:name w:val="No Spacing"/>
-    <w:link w:val="BezmezerChar"/>
+    <w:link w:val="NoSpacingChar"/>
     <w:uiPriority w:val="1"/>
     <w:qFormat/>
     <w:rsid w:val="00BA1A04"/>
@@ -5039,20 +5666,20 @@
       <w:rFonts w:ascii="Sitka Text" w:eastAsiaTheme="minorEastAsia" w:hAnsi="Sitka Text"/>
     </w:rPr>
   </w:style>
-  <w:style w:type="character" w:customStyle="1" w:styleId="BezmezerChar">
-    <w:name w:val="Bez mezer Char"/>
-    <w:basedOn w:val="Standardnpsmoodstavce"/>
-    <w:link w:val="Bezmezer"/>
+  <w:style w:type="character" w:customStyle="1" w:styleId="NoSpacingChar">
+    <w:name w:val="No Spacing Char"/>
+    <w:basedOn w:val="DefaultParagraphFont"/>
+    <w:link w:val="NoSpacing"/>
     <w:uiPriority w:val="1"/>
     <w:rsid w:val="00BA1A04"/>
     <w:rPr>
       <w:rFonts w:ascii="Sitka Text" w:eastAsiaTheme="minorEastAsia" w:hAnsi="Sitka Text"/>
     </w:rPr>
   </w:style>
-  <w:style w:type="paragraph" w:styleId="Textbubliny">
+  <w:style w:type="paragraph" w:styleId="BalloonText">
     <w:name w:val="Balloon Text"/>
-    <w:basedOn w:val="Normln"/>
-    <w:link w:val="TextbublinyChar"/>
+    <w:basedOn w:val="Normal"/>
+    <w:link w:val="BalloonTextChar"/>
     <w:uiPriority w:val="99"/>
     <w:semiHidden/>
     <w:unhideWhenUsed/>
@@ -5066,10 +5693,10 @@
       <w:szCs w:val="16"/>
     </w:rPr>
   </w:style>
-  <w:style w:type="character" w:customStyle="1" w:styleId="TextbublinyChar">
-    <w:name w:val="Text bubliny Char"/>
-    <w:basedOn w:val="Standardnpsmoodstavce"/>
-    <w:link w:val="Textbubliny"/>
+  <w:style w:type="character" w:customStyle="1" w:styleId="BalloonTextChar">
+    <w:name w:val="Balloon Text Char"/>
+    <w:basedOn w:val="DefaultParagraphFont"/>
+    <w:link w:val="BalloonText"/>
     <w:uiPriority w:val="99"/>
     <w:semiHidden/>
     <w:rsid w:val="001D0DC0"/>
@@ -5079,10 +5706,10 @@
       <w:szCs w:val="16"/>
     </w:rPr>
   </w:style>
-  <w:style w:type="character" w:customStyle="1" w:styleId="Nadpis1Char">
-    <w:name w:val="Nadpis 1 Char"/>
-    <w:basedOn w:val="Standardnpsmoodstavce"/>
-    <w:link w:val="Nadpis1"/>
+  <w:style w:type="character" w:customStyle="1" w:styleId="Heading1Char">
+    <w:name w:val="Heading 1 Char"/>
+    <w:basedOn w:val="DefaultParagraphFont"/>
+    <w:link w:val="Heading1"/>
     <w:uiPriority w:val="9"/>
     <w:rsid w:val="00176345"/>
     <w:rPr>
@@ -5094,9 +5721,9 @@
       <w:szCs w:val="28"/>
     </w:rPr>
   </w:style>
-  <w:style w:type="paragraph" w:styleId="Odstavecseseznamem">
+  <w:style w:type="paragraph" w:styleId="ListParagraph">
     <w:name w:val="List Paragraph"/>
-    <w:basedOn w:val="Normln"/>
+    <w:basedOn w:val="Normal"/>
     <w:uiPriority w:val="34"/>
     <w:qFormat/>
     <w:rsid w:val="00176345"/>
@@ -5105,10 +5732,10 @@
       <w:contextualSpacing/>
     </w:pPr>
   </w:style>
-  <w:style w:type="character" w:customStyle="1" w:styleId="Nadpis2Char">
-    <w:name w:val="Nadpis 2 Char"/>
-    <w:basedOn w:val="Standardnpsmoodstavce"/>
-    <w:link w:val="Nadpis2"/>
+  <w:style w:type="character" w:customStyle="1" w:styleId="Heading2Char">
+    <w:name w:val="Heading 2 Char"/>
+    <w:basedOn w:val="DefaultParagraphFont"/>
+    <w:link w:val="Heading2"/>
     <w:uiPriority w:val="9"/>
     <w:rsid w:val="00663613"/>
     <w:rPr>
@@ -5123,7 +5750,7 @@
 </file>
 
 <file path=word/glossary/document.xml><?xml version="1.0" encoding="utf-8"?>
-<w:glossaryDocument xmlns:ve="http://schemas.openxmlformats.org/markup-compatibility/2006" xmlns:o="urn:schemas-microsoft-com:office:office" xmlns:r="http://schemas.openxmlformats.org/officeDocument/2006/relationships" xmlns:m="http://schemas.openxmlformats.org/officeDocument/2006/math" xmlns:v="urn:schemas-microsoft-com:vml" xmlns:wp="http://schemas.openxmlformats.org/drawingml/2006/wordprocessingDrawing" xmlns:w10="urn:schemas-microsoft-com:office:word" xmlns:w="http://schemas.openxmlformats.org/wordprocessingml/2006/main" xmlns:wne="http://schemas.microsoft.com/office/word/2006/wordml">
+<w:glossaryDocument xmlns:wpc="http://schemas.microsoft.com/office/word/2010/wordprocessingCanvas" xmlns:cx="http://schemas.microsoft.com/office/drawing/2014/chartex" xmlns:cx1="http://schemas.microsoft.com/office/drawing/2015/9/8/chartex" xmlns:cx2="http://schemas.microsoft.com/office/drawing/2015/10/21/chartex" xmlns:cx3="http://schemas.microsoft.com/office/drawing/2016/5/9/chartex" xmlns:cx4="http://schemas.microsoft.com/office/drawing/2016/5/10/chartex" xmlns:cx5="http://schemas.microsoft.com/office/drawing/2016/5/11/chartex" xmlns:cx6="http://schemas.microsoft.com/office/drawing/2016/5/12/chartex" xmlns:cx7="http://schemas.microsoft.com/office/drawing/2016/5/13/chartex" xmlns:cx8="http://schemas.microsoft.com/office/drawing/2016/5/14/chartex" xmlns:mc="http://schemas.openxmlformats.org/markup-compatibility/2006" xmlns:aink="http://schemas.microsoft.com/office/drawing/2016/ink" xmlns:am3d="http://schemas.microsoft.com/office/drawing/2017/model3d" xmlns:o="urn:schemas-microsoft-com:office:office" xmlns:r="http://schemas.openxmlformats.org/officeDocument/2006/relationships" xmlns:m="http://schemas.openxmlformats.org/officeDocument/2006/math" xmlns:v="urn:schemas-microsoft-com:vml" xmlns:wp14="http://schemas.microsoft.com/office/word/2010/wordprocessingDrawing" xmlns:wp="http://schemas.openxmlformats.org/drawingml/2006/wordprocessingDrawing" xmlns:w10="urn:schemas-microsoft-com:office:word" xmlns:w="http://schemas.openxmlformats.org/wordprocessingml/2006/main" xmlns:w14="http://schemas.microsoft.com/office/word/2010/wordml" xmlns:w15="http://schemas.microsoft.com/office/word/2012/wordml" xmlns:w16cid="http://schemas.microsoft.com/office/word/2016/wordml/cid" xmlns:w16se="http://schemas.microsoft.com/office/word/2015/wordml/symex" xmlns:wpg="http://schemas.microsoft.com/office/word/2010/wordprocessingGroup" xmlns:wpi="http://schemas.microsoft.com/office/word/2010/wordprocessingInk" xmlns:wne="http://schemas.microsoft.com/office/word/2006/wordml" xmlns:wps="http://schemas.microsoft.com/office/word/2010/wordprocessingShape" mc:Ignorable="w14 w15 w16se w16cid wp14">
   <w:docParts>
     <w:docPart>
       <w:docPartPr>
@@ -5191,34 +5818,34 @@
 </file>
 
 <file path=word/glossary/fontTable.xml><?xml version="1.0" encoding="utf-8"?>
-<w:fonts xmlns:r="http://schemas.openxmlformats.org/officeDocument/2006/relationships" xmlns:w="http://schemas.openxmlformats.org/wordprocessingml/2006/main">
+<w:fonts xmlns:mc="http://schemas.openxmlformats.org/markup-compatibility/2006" xmlns:r="http://schemas.openxmlformats.org/officeDocument/2006/relationships" xmlns:w="http://schemas.openxmlformats.org/wordprocessingml/2006/main" xmlns:w14="http://schemas.microsoft.com/office/word/2010/wordml" xmlns:w15="http://schemas.microsoft.com/office/word/2012/wordml" xmlns:w16cid="http://schemas.microsoft.com/office/word/2016/wordml/cid" xmlns:w16se="http://schemas.microsoft.com/office/word/2015/wordml/symex" mc:Ignorable="w14 w15 w16se w16cid">
   <w:font w:name="Sitka Text">
-    <w:altName w:val="Arial"/>
+    <w:panose1 w:val="02000505000000020004"/>
     <w:charset w:val="00"/>
     <w:family w:val="auto"/>
     <w:pitch w:val="variable"/>
-    <w:sig w:usb0="00000001" w:usb1="4000204B" w:usb2="00000000" w:usb3="00000000" w:csb0="0000019F" w:csb1="00000000"/>
+    <w:sig w:usb0="A00002EF" w:usb1="4000204B" w:usb2="00000000" w:usb3="00000000" w:csb0="0000019F" w:csb1="00000000"/>
   </w:font>
   <w:font w:name="Calibri">
     <w:panose1 w:val="020F0502020204030204"/>
-    <w:charset w:val="EE"/>
+    <w:charset w:val="00"/>
     <w:family w:val="swiss"/>
     <w:pitch w:val="variable"/>
-    <w:sig w:usb0="E00002FF" w:usb1="4000ACFF" w:usb2="00000001" w:usb3="00000000" w:csb0="0000019F" w:csb1="00000000"/>
+    <w:sig w:usb0="E0002AFF" w:usb1="C000247B" w:usb2="00000009" w:usb3="00000000" w:csb0="000001FF" w:csb1="00000000"/>
   </w:font>
   <w:font w:name="Times New Roman">
     <w:panose1 w:val="02020603050405020304"/>
-    <w:charset w:val="EE"/>
+    <w:charset w:val="00"/>
     <w:family w:val="roman"/>
     <w:pitch w:val="variable"/>
-    <w:sig w:usb0="E0002AFF" w:usb1="C0007841" w:usb2="00000009" w:usb3="00000000" w:csb0="000001FF" w:csb1="00000000"/>
+    <w:sig w:usb0="E0002EFF" w:usb1="C000785B" w:usb2="00000009" w:usb3="00000000" w:csb0="000001FF" w:csb1="00000000"/>
   </w:font>
   <w:font w:name="Courier New">
     <w:panose1 w:val="02070309020205020404"/>
-    <w:charset w:val="EE"/>
+    <w:charset w:val="00"/>
     <w:family w:val="modern"/>
     <w:pitch w:val="fixed"/>
-    <w:sig w:usb0="E0002AFF" w:usb1="C0007843" w:usb2="00000009" w:usb3="00000000" w:csb0="000001FF" w:csb1="00000000"/>
+    <w:sig w:usb0="E0002EFF" w:usb1="C0007843" w:usb2="00000009" w:usb3="00000000" w:csb0="000001FF" w:csb1="00000000"/>
   </w:font>
   <w:font w:name="Wingdings">
     <w:panose1 w:val="05000000000000000000"/>
@@ -5236,10 +5863,10 @@
   </w:font>
   <w:font w:name="Cambria">
     <w:panose1 w:val="02040503050406030204"/>
-    <w:charset w:val="EE"/>
+    <w:charset w:val="00"/>
     <w:family w:val="roman"/>
     <w:pitch w:val="variable"/>
-    <w:sig w:usb0="E00002FF" w:usb1="400004FF" w:usb2="00000000" w:usb3="00000000" w:csb0="0000019F" w:csb1="00000000"/>
+    <w:sig w:usb0="E00006FF" w:usb1="400004FF" w:usb2="00000000" w:usb3="00000000" w:csb0="0000019F" w:csb1="00000000"/>
   </w:font>
   <w:font w:name="Tahoma">
     <w:panose1 w:val="020B0604030504040204"/>
@@ -5248,17 +5875,26 @@
     <w:pitch w:val="variable"/>
     <w:sig w:usb0="E1002EFF" w:usb1="C000605B" w:usb2="00000029" w:usb3="00000000" w:csb0="000101FF" w:csb1="00000000"/>
   </w:font>
+  <w:font w:name="Calibri Light">
+    <w:panose1 w:val="020F0302020204030204"/>
+    <w:charset w:val="00"/>
+    <w:family w:val="swiss"/>
+    <w:pitch w:val="variable"/>
+    <w:sig w:usb0="E0002AFF" w:usb1="C000247B" w:usb2="00000009" w:usb3="00000000" w:csb0="000001FF" w:csb1="00000000"/>
+  </w:font>
 </w:fonts>
 </file>
 
 <file path=word/glossary/settings.xml><?xml version="1.0" encoding="utf-8"?>
-<w:settings xmlns:o="urn:schemas-microsoft-com:office:office" xmlns:r="http://schemas.openxmlformats.org/officeDocument/2006/relationships" xmlns:m="http://schemas.openxmlformats.org/officeDocument/2006/math" xmlns:v="urn:schemas-microsoft-com:vml" xmlns:w10="urn:schemas-microsoft-com:office:word" xmlns:w="http://schemas.openxmlformats.org/wordprocessingml/2006/main" xmlns:sl="http://schemas.openxmlformats.org/schemaLibrary/2006/main">
+<w:settings xmlns:mc="http://schemas.openxmlformats.org/markup-compatibility/2006" xmlns:o="urn:schemas-microsoft-com:office:office" xmlns:r="http://schemas.openxmlformats.org/officeDocument/2006/relationships" xmlns:m="http://schemas.openxmlformats.org/officeDocument/2006/math" xmlns:v="urn:schemas-microsoft-com:vml" xmlns:w10="urn:schemas-microsoft-com:office:word" xmlns:w="http://schemas.openxmlformats.org/wordprocessingml/2006/main" xmlns:w14="http://schemas.microsoft.com/office/word/2010/wordml" xmlns:w15="http://schemas.microsoft.com/office/word/2012/wordml" xmlns:w16cid="http://schemas.microsoft.com/office/word/2016/wordml/cid" xmlns:w16se="http://schemas.microsoft.com/office/word/2015/wordml/symex" xmlns:sl="http://schemas.openxmlformats.org/schemaLibrary/2006/main" mc:Ignorable="w14 w15 w16se w16cid">
   <w:view w:val="normal"/>
   <w:defaultTabStop w:val="708"/>
   <w:hyphenationZone w:val="425"/>
   <w:characterSpacingControl w:val="doNotCompress"/>
   <w:compat>
     <w:useFELayout/>
+    <w:compatSetting w:name="compatibilityMode" w:uri="http://schemas.microsoft.com/office/word" w:val="12"/>
+    <w:compatSetting w:name="useWord2013TrackBottomHyphenation" w:uri="http://schemas.microsoft.com/office/word" w:val="1"/>
   </w:compat>
   <w:rsids>
     <w:rsidRoot w:val="003D2A44"/>
@@ -5266,13 +5902,14 @@
     <w:rsid w:val="003D2A44"/>
     <w:rsid w:val="0044551A"/>
     <w:rsid w:val="00C45701"/>
+    <w:rsid w:val="00C47250"/>
     <w:rsid w:val="00E3367C"/>
   </w:rsids>
   <m:mathPr>
     <m:mathFont m:val="Cambria Math"/>
     <m:brkBin m:val="before"/>
     <m:brkBinSub m:val="--"/>
-    <m:smallFrac m:val="off"/>
+    <m:smallFrac m:val="0"/>
     <m:dispDef/>
     <m:lMargin m:val="0"/>
     <m:rMargin m:val="0"/>
@@ -5289,7 +5926,7 @@
 </file>
 
 <file path=word/glossary/styles.xml><?xml version="1.0" encoding="utf-8"?>
-<w:styles xmlns:r="http://schemas.openxmlformats.org/officeDocument/2006/relationships" xmlns:w="http://schemas.openxmlformats.org/wordprocessingml/2006/main">
+<w:styles xmlns:mc="http://schemas.openxmlformats.org/markup-compatibility/2006" xmlns:r="http://schemas.openxmlformats.org/officeDocument/2006/relationships" xmlns:w="http://schemas.openxmlformats.org/wordprocessingml/2006/main" xmlns:w14="http://schemas.microsoft.com/office/word/2010/wordml" xmlns:w15="http://schemas.microsoft.com/office/word/2012/wordml" xmlns:w16cid="http://schemas.microsoft.com/office/word/2016/wordml/cid" xmlns:w16se="http://schemas.microsoft.com/office/word/2015/wordml/symex" mc:Ignorable="w14 w15 w16se w16cid">
   <w:docDefaults>
     <w:rPrDefault>
       <w:rPr>
@@ -5305,162 +5942,399 @@
       </w:pPr>
     </w:pPrDefault>
   </w:docDefaults>
-  <w:latentStyles w:defLockedState="0" w:defUIPriority="99" w:defSemiHidden="1" w:defUnhideWhenUsed="1" w:defQFormat="0" w:count="267">
-    <w:lsdException w:name="Normal" w:semiHidden="0" w:uiPriority="0" w:unhideWhenUsed="0" w:qFormat="1"/>
-    <w:lsdException w:name="heading 1" w:semiHidden="0" w:uiPriority="9" w:unhideWhenUsed="0" w:qFormat="1"/>
-    <w:lsdException w:name="heading 2" w:uiPriority="9" w:qFormat="1"/>
-    <w:lsdException w:name="heading 3" w:uiPriority="9" w:qFormat="1"/>
-    <w:lsdException w:name="heading 4" w:uiPriority="9" w:qFormat="1"/>
-    <w:lsdException w:name="heading 5" w:uiPriority="9" w:qFormat="1"/>
-    <w:lsdException w:name="heading 6" w:uiPriority="9" w:qFormat="1"/>
-    <w:lsdException w:name="heading 7" w:uiPriority="9" w:qFormat="1"/>
-    <w:lsdException w:name="heading 8" w:uiPriority="9" w:qFormat="1"/>
-    <w:lsdException w:name="heading 9" w:uiPriority="9" w:qFormat="1"/>
-    <w:lsdException w:name="toc 1" w:uiPriority="39"/>
-    <w:lsdException w:name="toc 2" w:uiPriority="39"/>
-    <w:lsdException w:name="toc 3" w:uiPriority="39"/>
-    <w:lsdException w:name="toc 4" w:uiPriority="39"/>
-    <w:lsdException w:name="toc 5" w:uiPriority="39"/>
-    <w:lsdException w:name="toc 6" w:uiPriority="39"/>
-    <w:lsdException w:name="toc 7" w:uiPriority="39"/>
-    <w:lsdException w:name="toc 8" w:uiPriority="39"/>
-    <w:lsdException w:name="toc 9" w:uiPriority="39"/>
-    <w:lsdException w:name="caption" w:uiPriority="35" w:qFormat="1"/>
-    <w:lsdException w:name="Title" w:semiHidden="0" w:uiPriority="10" w:unhideWhenUsed="0" w:qFormat="1"/>
-    <w:lsdException w:name="Default Paragraph Font" w:uiPriority="1"/>
-    <w:lsdException w:name="Subtitle" w:semiHidden="0" w:uiPriority="11" w:unhideWhenUsed="0" w:qFormat="1"/>
-    <w:lsdException w:name="Strong" w:semiHidden="0" w:uiPriority="22" w:unhideWhenUsed="0" w:qFormat="1"/>
-    <w:lsdException w:name="Emphasis" w:semiHidden="0" w:uiPriority="20" w:unhideWhenUsed="0" w:qFormat="1"/>
-    <w:lsdException w:name="Table Grid" w:uiPriority="59"/>
-    <w:lsdException w:name="Placeholder Text" w:unhideWhenUsed="0"/>
-    <w:lsdException w:name="No Spacing" w:semiHidden="0" w:uiPriority="1" w:unhideWhenUsed="0" w:qFormat="1"/>
-    <w:lsdException w:name="Light Shading" w:semiHidden="0" w:uiPriority="60" w:unhideWhenUsed="0"/>
-    <w:lsdException w:name="Light List" w:semiHidden="0" w:uiPriority="61" w:unhideWhenUsed="0"/>
-    <w:lsdException w:name="Light Grid" w:semiHidden="0" w:uiPriority="62" w:unhideWhenUsed="0"/>
-    <w:lsdException w:name="Medium Shading 1" w:semiHidden="0" w:uiPriority="63" w:unhideWhenUsed="0"/>
-    <w:lsdException w:name="Medium Shading 2" w:semiHidden="0" w:uiPriority="64" w:unhideWhenUsed="0"/>
-    <w:lsdException w:name="Medium List 1" w:semiHidden="0" w:uiPriority="65" w:unhideWhenUsed="0"/>
-    <w:lsdException w:name="Medium List 2" w:semiHidden="0" w:uiPriority="66" w:unhideWhenUsed="0"/>
-    <w:lsdException w:name="Medium Grid 1" w:semiHidden="0" w:uiPriority="67" w:unhideWhenUsed="0"/>
-    <w:lsdException w:name="Medium Grid 2" w:semiHidden="0" w:uiPriority="68" w:unhideWhenUsed="0"/>
-    <w:lsdException w:name="Medium Grid 3" w:semiHidden="0" w:uiPriority="69" w:unhideWhenUsed="0"/>
-    <w:lsdException w:name="Dark List" w:semiHidden="0" w:uiPriority="70" w:unhideWhenUsed="0"/>
-    <w:lsdException w:name="Colorful Shading" w:semiHidden="0" w:uiPriority="71" w:unhideWhenUsed="0"/>
-    <w:lsdException w:name="Colorful List" w:semiHidden="0" w:uiPriority="72" w:unhideWhenUsed="0"/>
-    <w:lsdException w:name="Colorful Grid" w:semiHidden="0" w:uiPriority="73" w:unhideWhenUsed="0"/>
-    <w:lsdException w:name="Light Shading Accent 1" w:semiHidden="0" w:uiPriority="60" w:unhideWhenUsed="0"/>
-    <w:lsdException w:name="Light List Accent 1" w:semiHidden="0" w:uiPriority="61" w:unhideWhenUsed="0"/>
-    <w:lsdException w:name="Light Grid Accent 1" w:semiHidden="0" w:uiPriority="62" w:unhideWhenUsed="0"/>
-    <w:lsdException w:name="Medium Shading 1 Accent 1" w:semiHidden="0" w:uiPriority="63" w:unhideWhenUsed="0"/>
-    <w:lsdException w:name="Medium Shading 2 Accent 1" w:semiHidden="0" w:uiPriority="64" w:unhideWhenUsed="0"/>
-    <w:lsdException w:name="Medium List 1 Accent 1" w:semiHidden="0" w:uiPriority="65" w:unhideWhenUsed="0"/>
-    <w:lsdException w:name="Revision" w:unhideWhenUsed="0"/>
-    <w:lsdException w:name="List Paragraph" w:semiHidden="0" w:uiPriority="34" w:unhideWhenUsed="0" w:qFormat="1"/>
-    <w:lsdException w:name="Quote" w:semiHidden="0" w:uiPriority="29" w:unhideWhenUsed="0" w:qFormat="1"/>
-    <w:lsdException w:name="Intense Quote" w:semiHidden="0" w:uiPriority="30" w:unhideWhenUsed="0" w:qFormat="1"/>
-    <w:lsdException w:name="Medium List 2 Accent 1" w:semiHidden="0" w:uiPriority="66" w:unhideWhenUsed="0"/>
-    <w:lsdException w:name="Medium Grid 1 Accent 1" w:semiHidden="0" w:uiPriority="67" w:unhideWhenUsed="0"/>
-    <w:lsdException w:name="Medium Grid 2 Accent 1" w:semiHidden="0" w:uiPriority="68" w:unhideWhenUsed="0"/>
-    <w:lsdException w:name="Medium Grid 3 Accent 1" w:semiHidden="0" w:uiPriority="69" w:unhideWhenUsed="0"/>
-    <w:lsdException w:name="Dark List Accent 1" w:semiHidden="0" w:uiPriority="70" w:unhideWhenUsed="0"/>
-    <w:lsdException w:name="Colorful Shading Accent 1" w:semiHidden="0" w:uiPriority="71" w:unhideWhenUsed="0"/>
-    <w:lsdException w:name="Colorful List Accent 1" w:semiHidden="0" w:uiPriority="72" w:unhideWhenUsed="0"/>
-    <w:lsdException w:name="Colorful Grid Accent 1" w:semiHidden="0" w:uiPriority="73" w:unhideWhenUsed="0"/>
-    <w:lsdException w:name="Light Shading Accent 2" w:semiHidden="0" w:uiPriority="60" w:unhideWhenUsed="0"/>
-    <w:lsdException w:name="Light List Accent 2" w:semiHidden="0" w:uiPriority="61" w:unhideWhenUsed="0"/>
-    <w:lsdException w:name="Light Grid Accent 2" w:semiHidden="0" w:uiPriority="62" w:unhideWhenUsed="0"/>
-    <w:lsdException w:name="Medium Shading 1 Accent 2" w:semiHidden="0" w:uiPriority="63" w:unhideWhenUsed="0"/>
-    <w:lsdException w:name="Medium Shading 2 Accent 2" w:semiHidden="0" w:uiPriority="64" w:unhideWhenUsed="0"/>
-    <w:lsdException w:name="Medium List 1 Accent 2" w:semiHidden="0" w:uiPriority="65" w:unhideWhenUsed="0"/>
-    <w:lsdException w:name="Medium List 2 Accent 2" w:semiHidden="0" w:uiPriority="66" w:unhideWhenUsed="0"/>
-    <w:lsdException w:name="Medium Grid 1 Accent 2" w:semiHidden="0" w:uiPriority="67" w:unhideWhenUsed="0"/>
-    <w:lsdException w:name="Medium Grid 2 Accent 2" w:semiHidden="0" w:uiPriority="68" w:unhideWhenUsed="0"/>
-    <w:lsdException w:name="Medium Grid 3 Accent 2" w:semiHidden="0" w:uiPriority="69" w:unhideWhenUsed="0"/>
-    <w:lsdException w:name="Dark List Accent 2" w:semiHidden="0" w:uiPriority="70" w:unhideWhenUsed="0"/>
-    <w:lsdException w:name="Colorful Shading Accent 2" w:semiHidden="0" w:uiPriority="71" w:unhideWhenUsed="0"/>
-    <w:lsdException w:name="Colorful List Accent 2" w:semiHidden="0" w:uiPriority="72" w:unhideWhenUsed="0"/>
-    <w:lsdException w:name="Colorful Grid Accent 2" w:semiHidden="0" w:uiPriority="73" w:unhideWhenUsed="0"/>
-    <w:lsdException w:name="Light Shading Accent 3" w:semiHidden="0" w:uiPriority="60" w:unhideWhenUsed="0"/>
-    <w:lsdException w:name="Light List Accent 3" w:semiHidden="0" w:uiPriority="61" w:unhideWhenUsed="0"/>
-    <w:lsdException w:name="Light Grid Accent 3" w:semiHidden="0" w:uiPriority="62" w:unhideWhenUsed="0"/>
-    <w:lsdException w:name="Medium Shading 1 Accent 3" w:semiHidden="0" w:uiPriority="63" w:unhideWhenUsed="0"/>
-    <w:lsdException w:name="Medium Shading 2 Accent 3" w:semiHidden="0" w:uiPriority="64" w:unhideWhenUsed="0"/>
-    <w:lsdException w:name="Medium List 1 Accent 3" w:semiHidden="0" w:uiPriority="65" w:unhideWhenUsed="0"/>
-    <w:lsdException w:name="Medium List 2 Accent 3" w:semiHidden="0" w:uiPriority="66" w:unhideWhenUsed="0"/>
-    <w:lsdException w:name="Medium Grid 1 Accent 3" w:semiHidden="0" w:uiPriority="67" w:unhideWhenUsed="0"/>
-    <w:lsdException w:name="Medium Grid 2 Accent 3" w:semiHidden="0" w:uiPriority="68" w:unhideWhenUsed="0"/>
-    <w:lsdException w:name="Medium Grid 3 Accent 3" w:semiHidden="0" w:uiPriority="69" w:unhideWhenUsed="0"/>
-    <w:lsdException w:name="Dark List Accent 3" w:semiHidden="0" w:uiPriority="70" w:unhideWhenUsed="0"/>
-    <w:lsdException w:name="Colorful Shading Accent 3" w:semiHidden="0" w:uiPriority="71" w:unhideWhenUsed="0"/>
-    <w:lsdException w:name="Colorful List Accent 3" w:semiHidden="0" w:uiPriority="72" w:unhideWhenUsed="0"/>
-    <w:lsdException w:name="Colorful Grid Accent 3" w:semiHidden="0" w:uiPriority="73" w:unhideWhenUsed="0"/>
-    <w:lsdException w:name="Light Shading Accent 4" w:semiHidden="0" w:uiPriority="60" w:unhideWhenUsed="0"/>
-    <w:lsdException w:name="Light List Accent 4" w:semiHidden="0" w:uiPriority="61" w:unhideWhenUsed="0"/>
-    <w:lsdException w:name="Light Grid Accent 4" w:semiHidden="0" w:uiPriority="62" w:unhideWhenUsed="0"/>
-    <w:lsdException w:name="Medium Shading 1 Accent 4" w:semiHidden="0" w:uiPriority="63" w:unhideWhenUsed="0"/>
-    <w:lsdException w:name="Medium Shading 2 Accent 4" w:semiHidden="0" w:uiPriority="64" w:unhideWhenUsed="0"/>
-    <w:lsdException w:name="Medium List 1 Accent 4" w:semiHidden="0" w:uiPriority="65" w:unhideWhenUsed="0"/>
-    <w:lsdException w:name="Medium List 2 Accent 4" w:semiHidden="0" w:uiPriority="66" w:unhideWhenUsed="0"/>
-    <w:lsdException w:name="Medium Grid 1 Accent 4" w:semiHidden="0" w:uiPriority="67" w:unhideWhenUsed="0"/>
-    <w:lsdException w:name="Medium Grid 2 Accent 4" w:semiHidden="0" w:uiPriority="68" w:unhideWhenUsed="0"/>
-    <w:lsdException w:name="Medium Grid 3 Accent 4" w:semiHidden="0" w:uiPriority="69" w:unhideWhenUsed="0"/>
-    <w:lsdException w:name="Dark List Accent 4" w:semiHidden="0" w:uiPriority="70" w:unhideWhenUsed="0"/>
-    <w:lsdException w:name="Colorful Shading Accent 4" w:semiHidden="0" w:uiPriority="71" w:unhideWhenUsed="0"/>
-    <w:lsdException w:name="Colorful List Accent 4" w:semiHidden="0" w:uiPriority="72" w:unhideWhenUsed="0"/>
-    <w:lsdException w:name="Colorful Grid Accent 4" w:semiHidden="0" w:uiPriority="73" w:unhideWhenUsed="0"/>
-    <w:lsdException w:name="Light Shading Accent 5" w:semiHidden="0" w:uiPriority="60" w:unhideWhenUsed="0"/>
-    <w:lsdException w:name="Light List Accent 5" w:semiHidden="0" w:uiPriority="61" w:unhideWhenUsed="0"/>
-    <w:lsdException w:name="Light Grid Accent 5" w:semiHidden="0" w:uiPriority="62" w:unhideWhenUsed="0"/>
-    <w:lsdException w:name="Medium Shading 1 Accent 5" w:semiHidden="0" w:uiPriority="63" w:unhideWhenUsed="0"/>
-    <w:lsdException w:name="Medium Shading 2 Accent 5" w:semiHidden="0" w:uiPriority="64" w:unhideWhenUsed="0"/>
-    <w:lsdException w:name="Medium List 1 Accent 5" w:semiHidden="0" w:uiPriority="65" w:unhideWhenUsed="0"/>
-    <w:lsdException w:name="Medium List 2 Accent 5" w:semiHidden="0" w:uiPriority="66" w:unhideWhenUsed="0"/>
-    <w:lsdException w:name="Medium Grid 1 Accent 5" w:semiHidden="0" w:uiPriority="67" w:unhideWhenUsed="0"/>
-    <w:lsdException w:name="Medium Grid 2 Accent 5" w:semiHidden="0" w:uiPriority="68" w:unhideWhenUsed="0"/>
-    <w:lsdException w:name="Medium Grid 3 Accent 5" w:semiHidden="0" w:uiPriority="69" w:unhideWhenUsed="0"/>
-    <w:lsdException w:name="Dark List Accent 5" w:semiHidden="0" w:uiPriority="70" w:unhideWhenUsed="0"/>
-    <w:lsdException w:name="Colorful Shading Accent 5" w:semiHidden="0" w:uiPriority="71" w:unhideWhenUsed="0"/>
-    <w:lsdException w:name="Colorful List Accent 5" w:semiHidden="0" w:uiPriority="72" w:unhideWhenUsed="0"/>
-    <w:lsdException w:name="Colorful Grid Accent 5" w:semiHidden="0" w:uiPriority="73" w:unhideWhenUsed="0"/>
-    <w:lsdException w:name="Light Shading Accent 6" w:semiHidden="0" w:uiPriority="60" w:unhideWhenUsed="0"/>
-    <w:lsdException w:name="Light List Accent 6" w:semiHidden="0" w:uiPriority="61" w:unhideWhenUsed="0"/>
-    <w:lsdException w:name="Light Grid Accent 6" w:semiHidden="0" w:uiPriority="62" w:unhideWhenUsed="0"/>
-    <w:lsdException w:name="Medium Shading 1 Accent 6" w:semiHidden="0" w:uiPriority="63" w:unhideWhenUsed="0"/>
-    <w:lsdException w:name="Medium Shading 2 Accent 6" w:semiHidden="0" w:uiPriority="64" w:unhideWhenUsed="0"/>
-    <w:lsdException w:name="Medium List 1 Accent 6" w:semiHidden="0" w:uiPriority="65" w:unhideWhenUsed="0"/>
-    <w:lsdException w:name="Medium List 2 Accent 6" w:semiHidden="0" w:uiPriority="66" w:unhideWhenUsed="0"/>
-    <w:lsdException w:name="Medium Grid 1 Accent 6" w:semiHidden="0" w:uiPriority="67" w:unhideWhenUsed="0"/>
-    <w:lsdException w:name="Medium Grid 2 Accent 6" w:semiHidden="0" w:uiPriority="68" w:unhideWhenUsed="0"/>
-    <w:lsdException w:name="Medium Grid 3 Accent 6" w:semiHidden="0" w:uiPriority="69" w:unhideWhenUsed="0"/>
-    <w:lsdException w:name="Dark List Accent 6" w:semiHidden="0" w:uiPriority="70" w:unhideWhenUsed="0"/>
-    <w:lsdException w:name="Colorful Shading Accent 6" w:semiHidden="0" w:uiPriority="71" w:unhideWhenUsed="0"/>
-    <w:lsdException w:name="Colorful List Accent 6" w:semiHidden="0" w:uiPriority="72" w:unhideWhenUsed="0"/>
-    <w:lsdException w:name="Colorful Grid Accent 6" w:semiHidden="0" w:uiPriority="73" w:unhideWhenUsed="0"/>
-    <w:lsdException w:name="Subtle Emphasis" w:semiHidden="0" w:uiPriority="19" w:unhideWhenUsed="0" w:qFormat="1"/>
-    <w:lsdException w:name="Intense Emphasis" w:semiHidden="0" w:uiPriority="21" w:unhideWhenUsed="0" w:qFormat="1"/>
-    <w:lsdException w:name="Subtle Reference" w:semiHidden="0" w:uiPriority="31" w:unhideWhenUsed="0" w:qFormat="1"/>
-    <w:lsdException w:name="Intense Reference" w:semiHidden="0" w:uiPriority="32" w:unhideWhenUsed="0" w:qFormat="1"/>
-    <w:lsdException w:name="Book Title" w:semiHidden="0" w:uiPriority="33" w:unhideWhenUsed="0" w:qFormat="1"/>
-    <w:lsdException w:name="Bibliography" w:uiPriority="37"/>
-    <w:lsdException w:name="TOC Heading" w:uiPriority="39" w:qFormat="1"/>
+  <w:latentStyles w:defLockedState="0" w:defUIPriority="99" w:defSemiHidden="0" w:defUnhideWhenUsed="0" w:defQFormat="0" w:count="375">
+    <w:lsdException w:name="Normal" w:uiPriority="0" w:qFormat="1"/>
+    <w:lsdException w:name="heading 1" w:uiPriority="9" w:qFormat="1"/>
+    <w:lsdException w:name="heading 2" w:semiHidden="1" w:uiPriority="9" w:unhideWhenUsed="1" w:qFormat="1"/>
+    <w:lsdException w:name="heading 3" w:semiHidden="1" w:uiPriority="9" w:unhideWhenUsed="1" w:qFormat="1"/>
+    <w:lsdException w:name="heading 4" w:semiHidden="1" w:uiPriority="9" w:unhideWhenUsed="1" w:qFormat="1"/>
+    <w:lsdException w:name="heading 5" w:semiHidden="1" w:uiPriority="9" w:unhideWhenUsed="1" w:qFormat="1"/>
+    <w:lsdException w:name="heading 6" w:semiHidden="1" w:uiPriority="9" w:unhideWhenUsed="1" w:qFormat="1"/>
+    <w:lsdException w:name="heading 7" w:semiHidden="1" w:uiPriority="9" w:unhideWhenUsed="1" w:qFormat="1"/>
+    <w:lsdException w:name="heading 8" w:semiHidden="1" w:uiPriority="9" w:unhideWhenUsed="1" w:qFormat="1"/>
+    <w:lsdException w:name="heading 9" w:semiHidden="1" w:uiPriority="9" w:unhideWhenUsed="1" w:qFormat="1"/>
+    <w:lsdException w:name="index 1" w:semiHidden="1" w:unhideWhenUsed="1"/>
+    <w:lsdException w:name="index 2" w:semiHidden="1" w:unhideWhenUsed="1"/>
+    <w:lsdException w:name="index 3" w:semiHidden="1" w:unhideWhenUsed="1"/>
+    <w:lsdException w:name="index 4" w:semiHidden="1" w:unhideWhenUsed="1"/>
+    <w:lsdException w:name="index 5" w:semiHidden="1" w:unhideWhenUsed="1"/>
+    <w:lsdException w:name="index 6" w:semiHidden="1" w:unhideWhenUsed="1"/>
+    <w:lsdException w:name="index 7" w:semiHidden="1" w:unhideWhenUsed="1"/>
+    <w:lsdException w:name="index 8" w:semiHidden="1" w:unhideWhenUsed="1"/>
+    <w:lsdException w:name="index 9" w:semiHidden="1" w:unhideWhenUsed="1"/>
+    <w:lsdException w:name="toc 1" w:semiHidden="1" w:uiPriority="39" w:unhideWhenUsed="1"/>
+    <w:lsdException w:name="toc 2" w:semiHidden="1" w:uiPriority="39" w:unhideWhenUsed="1"/>
+    <w:lsdException w:name="toc 3" w:semiHidden="1" w:uiPriority="39" w:unhideWhenUsed="1"/>
+    <w:lsdException w:name="toc 4" w:semiHidden="1" w:uiPriority="39" w:unhideWhenUsed="1"/>
+    <w:lsdException w:name="toc 5" w:semiHidden="1" w:uiPriority="39" w:unhideWhenUsed="1"/>
+    <w:lsdException w:name="toc 6" w:semiHidden="1" w:uiPriority="39" w:unhideWhenUsed="1"/>
+    <w:lsdException w:name="toc 7" w:semiHidden="1" w:uiPriority="39" w:unhideWhenUsed="1"/>
+    <w:lsdException w:name="toc 8" w:semiHidden="1" w:uiPriority="39" w:unhideWhenUsed="1"/>
+    <w:lsdException w:name="toc 9" w:semiHidden="1" w:uiPriority="39" w:unhideWhenUsed="1"/>
+    <w:lsdException w:name="Normal Indent" w:semiHidden="1" w:unhideWhenUsed="1"/>
+    <w:lsdException w:name="footnote text" w:semiHidden="1" w:unhideWhenUsed="1"/>
+    <w:lsdException w:name="annotation text" w:semiHidden="1" w:unhideWhenUsed="1"/>
+    <w:lsdException w:name="header" w:semiHidden="1" w:unhideWhenUsed="1"/>
+    <w:lsdException w:name="footer" w:semiHidden="1" w:unhideWhenUsed="1"/>
+    <w:lsdException w:name="index heading" w:semiHidden="1" w:unhideWhenUsed="1"/>
+    <w:lsdException w:name="caption" w:semiHidden="1" w:uiPriority="35" w:unhideWhenUsed="1" w:qFormat="1"/>
+    <w:lsdException w:name="table of figures" w:semiHidden="1" w:unhideWhenUsed="1"/>
+    <w:lsdException w:name="envelope address" w:semiHidden="1" w:unhideWhenUsed="1"/>
+    <w:lsdException w:name="envelope return" w:semiHidden="1" w:unhideWhenUsed="1"/>
+    <w:lsdException w:name="footnote reference" w:semiHidden="1" w:unhideWhenUsed="1"/>
+    <w:lsdException w:name="annotation reference" w:semiHidden="1" w:unhideWhenUsed="1"/>
+    <w:lsdException w:name="line number" w:semiHidden="1" w:unhideWhenUsed="1"/>
+    <w:lsdException w:name="page number" w:semiHidden="1" w:unhideWhenUsed="1"/>
+    <w:lsdException w:name="endnote reference" w:semiHidden="1" w:unhideWhenUsed="1"/>
+    <w:lsdException w:name="endnote text" w:semiHidden="1" w:unhideWhenUsed="1"/>
+    <w:lsdException w:name="table of authorities" w:semiHidden="1" w:unhideWhenUsed="1"/>
+    <w:lsdException w:name="macro" w:semiHidden="1" w:unhideWhenUsed="1"/>
+    <w:lsdException w:name="toa heading" w:semiHidden="1" w:unhideWhenUsed="1"/>
+    <w:lsdException w:name="List" w:semiHidden="1" w:unhideWhenUsed="1"/>
+    <w:lsdException w:name="List Bullet" w:semiHidden="1" w:unhideWhenUsed="1"/>
+    <w:lsdException w:name="List Number" w:semiHidden="1" w:unhideWhenUsed="1"/>
+    <w:lsdException w:name="List 2" w:semiHidden="1" w:unhideWhenUsed="1"/>
+    <w:lsdException w:name="List 3" w:semiHidden="1" w:unhideWhenUsed="1"/>
+    <w:lsdException w:name="List 4" w:semiHidden="1" w:unhideWhenUsed="1"/>
+    <w:lsdException w:name="List 5" w:semiHidden="1" w:unhideWhenUsed="1"/>
+    <w:lsdException w:name="List Bullet 2" w:semiHidden="1" w:unhideWhenUsed="1"/>
+    <w:lsdException w:name="List Bullet 3" w:semiHidden="1" w:unhideWhenUsed="1"/>
+    <w:lsdException w:name="List Bullet 4" w:semiHidden="1" w:unhideWhenUsed="1"/>
+    <w:lsdException w:name="List Bullet 5" w:semiHidden="1" w:unhideWhenUsed="1"/>
+    <w:lsdException w:name="List Number 2" w:semiHidden="1" w:unhideWhenUsed="1"/>
+    <w:lsdException w:name="List Number 3" w:semiHidden="1" w:unhideWhenUsed="1"/>
+    <w:lsdException w:name="List Number 4" w:semiHidden="1" w:unhideWhenUsed="1"/>
+    <w:lsdException w:name="List Number 5" w:semiHidden="1" w:unhideWhenUsed="1"/>
+    <w:lsdException w:name="Title" w:uiPriority="10" w:qFormat="1"/>
+    <w:lsdException w:name="Closing" w:semiHidden="1" w:unhideWhenUsed="1"/>
+    <w:lsdException w:name="Signature" w:semiHidden="1" w:unhideWhenUsed="1"/>
+    <w:lsdException w:name="Default Paragraph Font" w:semiHidden="1" w:uiPriority="1" w:unhideWhenUsed="1"/>
+    <w:lsdException w:name="Body Text" w:semiHidden="1" w:unhideWhenUsed="1"/>
+    <w:lsdException w:name="Body Text Indent" w:semiHidden="1" w:unhideWhenUsed="1"/>
+    <w:lsdException w:name="List Continue" w:semiHidden="1" w:unhideWhenUsed="1"/>
+    <w:lsdException w:name="List Continue 2" w:semiHidden="1" w:unhideWhenUsed="1"/>
+    <w:lsdException w:name="List Continue 3" w:semiHidden="1" w:unhideWhenUsed="1"/>
+    <w:lsdException w:name="List Continue 4" w:semiHidden="1" w:unhideWhenUsed="1"/>
+    <w:lsdException w:name="List Continue 5" w:semiHidden="1" w:unhideWhenUsed="1"/>
+    <w:lsdException w:name="Message Header" w:semiHidden="1" w:unhideWhenUsed="1"/>
+    <w:lsdException w:name="Subtitle" w:uiPriority="11" w:qFormat="1"/>
+    <w:lsdException w:name="Salutation" w:semiHidden="1" w:unhideWhenUsed="1"/>
+    <w:lsdException w:name="Date" w:semiHidden="1" w:unhideWhenUsed="1"/>
+    <w:lsdException w:name="Body Text First Indent" w:semiHidden="1" w:unhideWhenUsed="1"/>
+    <w:lsdException w:name="Body Text First Indent 2" w:semiHidden="1" w:unhideWhenUsed="1"/>
+    <w:lsdException w:name="Note Heading" w:semiHidden="1" w:unhideWhenUsed="1"/>
+    <w:lsdException w:name="Body Text 2" w:semiHidden="1" w:unhideWhenUsed="1"/>
+    <w:lsdException w:name="Body Text 3" w:semiHidden="1" w:unhideWhenUsed="1"/>
+    <w:lsdException w:name="Body Text Indent 2" w:semiHidden="1" w:unhideWhenUsed="1"/>
+    <w:lsdException w:name="Body Text Indent 3" w:semiHidden="1" w:unhideWhenUsed="1"/>
+    <w:lsdException w:name="Block Text" w:semiHidden="1" w:unhideWhenUsed="1"/>
+    <w:lsdException w:name="Hyperlink" w:semiHidden="1" w:unhideWhenUsed="1"/>
+    <w:lsdException w:name="FollowedHyperlink" w:semiHidden="1" w:unhideWhenUsed="1"/>
+    <w:lsdException w:name="Strong" w:uiPriority="22" w:qFormat="1"/>
+    <w:lsdException w:name="Emphasis" w:uiPriority="20" w:qFormat="1"/>
+    <w:lsdException w:name="Document Map" w:semiHidden="1" w:unhideWhenUsed="1"/>
+    <w:lsdException w:name="Plain Text" w:semiHidden="1" w:unhideWhenUsed="1"/>
+    <w:lsdException w:name="E-mail Signature" w:semiHidden="1" w:unhideWhenUsed="1"/>
+    <w:lsdException w:name="HTML Top of Form" w:semiHidden="1" w:unhideWhenUsed="1"/>
+    <w:lsdException w:name="HTML Bottom of Form" w:semiHidden="1" w:unhideWhenUsed="1"/>
+    <w:lsdException w:name="Normal (Web)" w:semiHidden="1" w:unhideWhenUsed="1"/>
+    <w:lsdException w:name="HTML Acronym" w:semiHidden="1" w:unhideWhenUsed="1"/>
+    <w:lsdException w:name="HTML Address" w:semiHidden="1" w:unhideWhenUsed="1"/>
+    <w:lsdException w:name="HTML Cite" w:semiHidden="1" w:unhideWhenUsed="1"/>
+    <w:lsdException w:name="HTML Code" w:semiHidden="1" w:unhideWhenUsed="1"/>
+    <w:lsdException w:name="HTML Definition" w:semiHidden="1" w:unhideWhenUsed="1"/>
+    <w:lsdException w:name="HTML Keyboard" w:semiHidden="1" w:unhideWhenUsed="1"/>
+    <w:lsdException w:name="HTML Preformatted" w:semiHidden="1" w:unhideWhenUsed="1"/>
+    <w:lsdException w:name="HTML Sample" w:semiHidden="1" w:unhideWhenUsed="1"/>
+    <w:lsdException w:name="HTML Typewriter" w:semiHidden="1" w:unhideWhenUsed="1"/>
+    <w:lsdException w:name="HTML Variable" w:semiHidden="1" w:unhideWhenUsed="1"/>
+    <w:lsdException w:name="Normal Table" w:semiHidden="1" w:unhideWhenUsed="1"/>
+    <w:lsdException w:name="annotation subject" w:semiHidden="1" w:unhideWhenUsed="1"/>
+    <w:lsdException w:name="No List" w:semiHidden="1" w:unhideWhenUsed="1"/>
+    <w:lsdException w:name="Outline List 1" w:semiHidden="1" w:unhideWhenUsed="1"/>
+    <w:lsdException w:name="Outline List 2" w:semiHidden="1" w:unhideWhenUsed="1"/>
+    <w:lsdException w:name="Outline List 3" w:semiHidden="1" w:unhideWhenUsed="1"/>
+    <w:lsdException w:name="Table Simple 1" w:semiHidden="1" w:unhideWhenUsed="1"/>
+    <w:lsdException w:name="Table Simple 2" w:semiHidden="1" w:unhideWhenUsed="1"/>
+    <w:lsdException w:name="Table Simple 3" w:semiHidden="1" w:unhideWhenUsed="1"/>
+    <w:lsdException w:name="Table Classic 1" w:semiHidden="1" w:unhideWhenUsed="1"/>
+    <w:lsdException w:name="Table Classic 2" w:semiHidden="1" w:unhideWhenUsed="1"/>
+    <w:lsdException w:name="Table Classic 3" w:semiHidden="1" w:unhideWhenUsed="1"/>
+    <w:lsdException w:name="Table Classic 4" w:semiHidden="1" w:unhideWhenUsed="1"/>
+    <w:lsdException w:name="Table Colorful 1" w:semiHidden="1" w:unhideWhenUsed="1"/>
+    <w:lsdException w:name="Table Colorful 2" w:semiHidden="1" w:unhideWhenUsed="1"/>
+    <w:lsdException w:name="Table Colorful 3" w:semiHidden="1" w:unhideWhenUsed="1"/>
+    <w:lsdException w:name="Table Columns 1" w:semiHidden="1" w:unhideWhenUsed="1"/>
+    <w:lsdException w:name="Table Columns 2" w:semiHidden="1" w:unhideWhenUsed="1"/>
+    <w:lsdException w:name="Table Columns 3" w:semiHidden="1" w:unhideWhenUsed="1"/>
+    <w:lsdException w:name="Table Columns 4" w:semiHidden="1" w:unhideWhenUsed="1"/>
+    <w:lsdException w:name="Table Columns 5" w:semiHidden="1" w:unhideWhenUsed="1"/>
+    <w:lsdException w:name="Table Grid 1" w:semiHidden="1" w:unhideWhenUsed="1"/>
+    <w:lsdException w:name="Table Grid 2" w:semiHidden="1" w:unhideWhenUsed="1"/>
+    <w:lsdException w:name="Table Grid 3" w:semiHidden="1" w:unhideWhenUsed="1"/>
+    <w:lsdException w:name="Table Grid 4" w:semiHidden="1" w:unhideWhenUsed="1"/>
+    <w:lsdException w:name="Table Grid 5" w:semiHidden="1" w:unhideWhenUsed="1"/>
+    <w:lsdException w:name="Table Grid 6" w:semiHidden="1" w:unhideWhenUsed="1"/>
+    <w:lsdException w:name="Table Grid 7" w:semiHidden="1" w:unhideWhenUsed="1"/>
+    <w:lsdException w:name="Table Grid 8" w:semiHidden="1" w:unhideWhenUsed="1"/>
+    <w:lsdException w:name="Table List 1" w:semiHidden="1" w:unhideWhenUsed="1"/>
+    <w:lsdException w:name="Table List 2" w:semiHidden="1" w:unhideWhenUsed="1"/>
+    <w:lsdException w:name="Table List 3" w:semiHidden="1" w:unhideWhenUsed="1"/>
+    <w:lsdException w:name="Table List 4" w:semiHidden="1" w:unhideWhenUsed="1"/>
+    <w:lsdException w:name="Table List 5" w:semiHidden="1" w:unhideWhenUsed="1"/>
+    <w:lsdException w:name="Table List 6" w:semiHidden="1" w:unhideWhenUsed="1"/>
+    <w:lsdException w:name="Table List 7" w:semiHidden="1" w:unhideWhenUsed="1"/>
+    <w:lsdException w:name="Table List 8" w:semiHidden="1" w:unhideWhenUsed="1"/>
+    <w:lsdException w:name="Table 3D effects 1" w:semiHidden="1" w:unhideWhenUsed="1"/>
+    <w:lsdException w:name="Table 3D effects 2" w:semiHidden="1" w:unhideWhenUsed="1"/>
+    <w:lsdException w:name="Table 3D effects 3" w:semiHidden="1" w:unhideWhenUsed="1"/>
+    <w:lsdException w:name="Table Contemporary" w:semiHidden="1" w:unhideWhenUsed="1"/>
+    <w:lsdException w:name="Table Elegant" w:semiHidden="1" w:unhideWhenUsed="1"/>
+    <w:lsdException w:name="Table Professional" w:semiHidden="1" w:unhideWhenUsed="1"/>
+    <w:lsdException w:name="Table Subtle 1" w:semiHidden="1" w:unhideWhenUsed="1"/>
+    <w:lsdException w:name="Table Subtle 2" w:semiHidden="1" w:unhideWhenUsed="1"/>
+    <w:lsdException w:name="Table Web 1" w:semiHidden="1" w:unhideWhenUsed="1"/>
+    <w:lsdException w:name="Table Web 2" w:semiHidden="1" w:unhideWhenUsed="1"/>
+    <w:lsdException w:name="Table Web 3" w:semiHidden="1" w:unhideWhenUsed="1"/>
+    <w:lsdException w:name="Balloon Text" w:semiHidden="1" w:unhideWhenUsed="1"/>
+    <w:lsdException w:name="Table Grid" w:semiHidden="1" w:uiPriority="59" w:unhideWhenUsed="1"/>
+    <w:lsdException w:name="Table Theme" w:semiHidden="1" w:unhideWhenUsed="1"/>
+    <w:lsdException w:name="Placeholder Text" w:semiHidden="1"/>
+    <w:lsdException w:name="No Spacing" w:uiPriority="1" w:qFormat="1"/>
+    <w:lsdException w:name="Light Shading" w:uiPriority="60"/>
+    <w:lsdException w:name="Light List" w:uiPriority="61"/>
+    <w:lsdException w:name="Light Grid" w:uiPriority="62"/>
+    <w:lsdException w:name="Medium Shading 1" w:uiPriority="63"/>
+    <w:lsdException w:name="Medium Shading 2" w:uiPriority="64"/>
+    <w:lsdException w:name="Medium List 1" w:uiPriority="65"/>
+    <w:lsdException w:name="Medium List 2" w:uiPriority="66"/>
+    <w:lsdException w:name="Medium Grid 1" w:uiPriority="67"/>
+    <w:lsdException w:name="Medium Grid 2" w:uiPriority="68"/>
+    <w:lsdException w:name="Medium Grid 3" w:uiPriority="69"/>
+    <w:lsdException w:name="Dark List" w:uiPriority="70"/>
+    <w:lsdException w:name="Colorful Shading" w:uiPriority="71"/>
+    <w:lsdException w:name="Colorful List" w:uiPriority="72"/>
+    <w:lsdException w:name="Colorful Grid" w:uiPriority="73"/>
+    <w:lsdException w:name="Light Shading Accent 1" w:uiPriority="60"/>
+    <w:lsdException w:name="Light List Accent 1" w:uiPriority="61"/>
+    <w:lsdException w:name="Light Grid Accent 1" w:uiPriority="62"/>
+    <w:lsdException w:name="Medium Shading 1 Accent 1" w:uiPriority="63"/>
+    <w:lsdException w:name="Medium Shading 2 Accent 1" w:uiPriority="64"/>
+    <w:lsdException w:name="Medium List 1 Accent 1" w:uiPriority="65"/>
+    <w:lsdException w:name="Revision" w:semiHidden="1"/>
+    <w:lsdException w:name="List Paragraph" w:uiPriority="34" w:qFormat="1"/>
+    <w:lsdException w:name="Quote" w:uiPriority="29" w:qFormat="1"/>
+    <w:lsdException w:name="Intense Quote" w:uiPriority="30" w:qFormat="1"/>
+    <w:lsdException w:name="Medium List 2 Accent 1" w:uiPriority="66"/>
+    <w:lsdException w:name="Medium Grid 1 Accent 1" w:uiPriority="67"/>
+    <w:lsdException w:name="Medium Grid 2 Accent 1" w:uiPriority="68"/>
+    <w:lsdException w:name="Medium Grid 3 Accent 1" w:uiPriority="69"/>
+    <w:lsdException w:name="Dark List Accent 1" w:uiPriority="70"/>
+    <w:lsdException w:name="Colorful Shading Accent 1" w:uiPriority="71"/>
+    <w:lsdException w:name="Colorful List Accent 1" w:uiPriority="72"/>
+    <w:lsdException w:name="Colorful Grid Accent 1" w:uiPriority="73"/>
+    <w:lsdException w:name="Light Shading Accent 2" w:uiPriority="60"/>
+    <w:lsdException w:name="Light List Accent 2" w:uiPriority="61"/>
+    <w:lsdException w:name="Light Grid Accent 2" w:uiPriority="62"/>
+    <w:lsdException w:name="Medium Shading 1 Accent 2" w:uiPriority="63"/>
+    <w:lsdException w:name="Medium Shading 2 Accent 2" w:uiPriority="64"/>
+    <w:lsdException w:name="Medium List 1 Accent 2" w:uiPriority="65"/>
+    <w:lsdException w:name="Medium List 2 Accent 2" w:uiPriority="66"/>
+    <w:lsdException w:name="Medium Grid 1 Accent 2" w:uiPriority="67"/>
+    <w:lsdException w:name="Medium Grid 2 Accent 2" w:uiPriority="68"/>
+    <w:lsdException w:name="Medium Grid 3 Accent 2" w:uiPriority="69"/>
+    <w:lsdException w:name="Dark List Accent 2" w:uiPriority="70"/>
+    <w:lsdException w:name="Colorful Shading Accent 2" w:uiPriority="71"/>
+    <w:lsdException w:name="Colorful List Accent 2" w:uiPriority="72"/>
+    <w:lsdException w:name="Colorful Grid Accent 2" w:uiPriority="73"/>
+    <w:lsdException w:name="Light Shading Accent 3" w:uiPriority="60"/>
+    <w:lsdException w:name="Light List Accent 3" w:uiPriority="61"/>
+    <w:lsdException w:name="Light Grid Accent 3" w:uiPriority="62"/>
+    <w:lsdException w:name="Medium Shading 1 Accent 3" w:uiPriority="63"/>
+    <w:lsdException w:name="Medium Shading 2 Accent 3" w:uiPriority="64"/>
+    <w:lsdException w:name="Medium List 1 Accent 3" w:uiPriority="65"/>
+    <w:lsdException w:name="Medium List 2 Accent 3" w:uiPriority="66"/>
+    <w:lsdException w:name="Medium Grid 1 Accent 3" w:uiPriority="67"/>
+    <w:lsdException w:name="Medium Grid 2 Accent 3" w:uiPriority="68"/>
+    <w:lsdException w:name="Medium Grid 3 Accent 3" w:uiPriority="69"/>
+    <w:lsdException w:name="Dark List Accent 3" w:uiPriority="70"/>
+    <w:lsdException w:name="Colorful Shading Accent 3" w:uiPriority="71"/>
+    <w:lsdException w:name="Colorful List Accent 3" w:uiPriority="72"/>
+    <w:lsdException w:name="Colorful Grid Accent 3" w:uiPriority="73"/>
+    <w:lsdException w:name="Light Shading Accent 4" w:uiPriority="60"/>
+    <w:lsdException w:name="Light List Accent 4" w:uiPriority="61"/>
+    <w:lsdException w:name="Light Grid Accent 4" w:uiPriority="62"/>
+    <w:lsdException w:name="Medium Shading 1 Accent 4" w:uiPriority="63"/>
+    <w:lsdException w:name="Medium Shading 2 Accent 4" w:uiPriority="64"/>
+    <w:lsdException w:name="Medium List 1 Accent 4" w:uiPriority="65"/>
+    <w:lsdException w:name="Medium List 2 Accent 4" w:uiPriority="66"/>
+    <w:lsdException w:name="Medium Grid 1 Accent 4" w:uiPriority="67"/>
+    <w:lsdException w:name="Medium Grid 2 Accent 4" w:uiPriority="68"/>
+    <w:lsdException w:name="Medium Grid 3 Accent 4" w:uiPriority="69"/>
+    <w:lsdException w:name="Dark List Accent 4" w:uiPriority="70"/>
+    <w:lsdException w:name="Colorful Shading Accent 4" w:uiPriority="71"/>
+    <w:lsdException w:name="Colorful List Accent 4" w:uiPriority="72"/>
+    <w:lsdException w:name="Colorful Grid Accent 4" w:uiPriority="73"/>
+    <w:lsdException w:name="Light Shading Accent 5" w:uiPriority="60"/>
+    <w:lsdException w:name="Light List Accent 5" w:uiPriority="61"/>
+    <w:lsdException w:name="Light Grid Accent 5" w:uiPriority="62"/>
+    <w:lsdException w:name="Medium Shading 1 Accent 5" w:uiPriority="63"/>
+    <w:lsdException w:name="Medium Shading 2 Accent 5" w:uiPriority="64"/>
+    <w:lsdException w:name="Medium List 1 Accent 5" w:uiPriority="65"/>
+    <w:lsdException w:name="Medium List 2 Accent 5" w:uiPriority="66"/>
+    <w:lsdException w:name="Medium Grid 1 Accent 5" w:uiPriority="67"/>
+    <w:lsdException w:name="Medium Grid 2 Accent 5" w:uiPriority="68"/>
+    <w:lsdException w:name="Medium Grid 3 Accent 5" w:uiPriority="69"/>
+    <w:lsdException w:name="Dark List Accent 5" w:uiPriority="70"/>
+    <w:lsdException w:name="Colorful Shading Accent 5" w:uiPriority="71"/>
+    <w:lsdException w:name="Colorful List Accent 5" w:uiPriority="72"/>
+    <w:lsdException w:name="Colorful Grid Accent 5" w:uiPriority="73"/>
+    <w:lsdException w:name="Light Shading Accent 6" w:uiPriority="60"/>
+    <w:lsdException w:name="Light List Accent 6" w:uiPriority="61"/>
+    <w:lsdException w:name="Light Grid Accent 6" w:uiPriority="62"/>
+    <w:lsdException w:name="Medium Shading 1 Accent 6" w:uiPriority="63"/>
+    <w:lsdException w:name="Medium Shading 2 Accent 6" w:uiPriority="64"/>
+    <w:lsdException w:name="Medium List 1 Accent 6" w:uiPriority="65"/>
+    <w:lsdException w:name="Medium List 2 Accent 6" w:uiPriority="66"/>
+    <w:lsdException w:name="Medium Grid 1 Accent 6" w:uiPriority="67"/>
+    <w:lsdException w:name="Medium Grid 2 Accent 6" w:uiPriority="68"/>
+    <w:lsdException w:name="Medium Grid 3 Accent 6" w:uiPriority="69"/>
+    <w:lsdException w:name="Dark List Accent 6" w:uiPriority="70"/>
+    <w:lsdException w:name="Colorful Shading Accent 6" w:uiPriority="71"/>
+    <w:lsdException w:name="Colorful List Accent 6" w:uiPriority="72"/>
+    <w:lsdException w:name="Colorful Grid Accent 6" w:uiPriority="73"/>
+    <w:lsdException w:name="Subtle Emphasis" w:uiPriority="19" w:qFormat="1"/>
+    <w:lsdException w:name="Intense Emphasis" w:uiPriority="21" w:qFormat="1"/>
+    <w:lsdException w:name="Subtle Reference" w:uiPriority="31" w:qFormat="1"/>
+    <w:lsdException w:name="Intense Reference" w:uiPriority="32" w:qFormat="1"/>
+    <w:lsdException w:name="Book Title" w:uiPriority="33" w:qFormat="1"/>
+    <w:lsdException w:name="Bibliography" w:semiHidden="1" w:uiPriority="37" w:unhideWhenUsed="1"/>
+    <w:lsdException w:name="TOC Heading" w:semiHidden="1" w:uiPriority="39" w:unhideWhenUsed="1" w:qFormat="1"/>
+    <w:lsdException w:name="Plain Table 1" w:uiPriority="41"/>
+    <w:lsdException w:name="Plain Table 2" w:uiPriority="42"/>
+    <w:lsdException w:name="Plain Table 3" w:uiPriority="43"/>
+    <w:lsdException w:name="Plain Table 4" w:uiPriority="44"/>
+    <w:lsdException w:name="Plain Table 5" w:uiPriority="45"/>
+    <w:lsdException w:name="Grid Table Light" w:uiPriority="40"/>
+    <w:lsdException w:name="Grid Table 1 Light" w:uiPriority="46"/>
+    <w:lsdException w:name="Grid Table 2" w:uiPriority="47"/>
+    <w:lsdException w:name="Grid Table 3" w:uiPriority="48"/>
+    <w:lsdException w:name="Grid Table 4" w:uiPriority="49"/>
+    <w:lsdException w:name="Grid Table 5 Dark" w:uiPriority="50"/>
+    <w:lsdException w:name="Grid Table 6 Colorful" w:uiPriority="51"/>
+    <w:lsdException w:name="Grid Table 7 Colorful" w:uiPriority="52"/>
+    <w:lsdException w:name="Grid Table 1 Light Accent 1" w:uiPriority="46"/>
+    <w:lsdException w:name="Grid Table 2 Accent 1" w:uiPriority="47"/>
+    <w:lsdException w:name="Grid Table 3 Accent 1" w:uiPriority="48"/>
+    <w:lsdException w:name="Grid Table 4 Accent 1" w:uiPriority="49"/>
+    <w:lsdException w:name="Grid Table 5 Dark Accent 1" w:uiPriority="50"/>
+    <w:lsdException w:name="Grid Table 6 Colorful Accent 1" w:uiPriority="51"/>
+    <w:lsdException w:name="Grid Table 7 Colorful Accent 1" w:uiPriority="52"/>
+    <w:lsdException w:name="Grid Table 1 Light Accent 2" w:uiPriority="46"/>
+    <w:lsdException w:name="Grid Table 2 Accent 2" w:uiPriority="47"/>
+    <w:lsdException w:name="Grid Table 3 Accent 2" w:uiPriority="48"/>
+    <w:lsdException w:name="Grid Table 4 Accent 2" w:uiPriority="49"/>
+    <w:lsdException w:name="Grid Table 5 Dark Accent 2" w:uiPriority="50"/>
+    <w:lsdException w:name="Grid Table 6 Colorful Accent 2" w:uiPriority="51"/>
+    <w:lsdException w:name="Grid Table 7 Colorful Accent 2" w:uiPriority="52"/>
+    <w:lsdException w:name="Grid Table 1 Light Accent 3" w:uiPriority="46"/>
+    <w:lsdException w:name="Grid Table 2 Accent 3" w:uiPriority="47"/>
+    <w:lsdException w:name="Grid Table 3 Accent 3" w:uiPriority="48"/>
+    <w:lsdException w:name="Grid Table 4 Accent 3" w:uiPriority="49"/>
+    <w:lsdException w:name="Grid Table 5 Dark Accent 3" w:uiPriority="50"/>
+    <w:lsdException w:name="Grid Table 6 Colorful Accent 3" w:uiPriority="51"/>
+    <w:lsdException w:name="Grid Table 7 Colorful Accent 3" w:uiPriority="52"/>
+    <w:lsdException w:name="Grid Table 1 Light Accent 4" w:uiPriority="46"/>
+    <w:lsdException w:name="Grid Table 2 Accent 4" w:uiPriority="47"/>
+    <w:lsdException w:name="Grid Table 3 Accent 4" w:uiPriority="48"/>
+    <w:lsdException w:name="Grid Table 4 Accent 4" w:uiPriority="49"/>
+    <w:lsdException w:name="Grid Table 5 Dark Accent 4" w:uiPriority="50"/>
+    <w:lsdException w:name="Grid Table 6 Colorful Accent 4" w:uiPriority="51"/>
+    <w:lsdException w:name="Grid Table 7 Colorful Accent 4" w:uiPriority="52"/>
+    <w:lsdException w:name="Grid Table 1 Light Accent 5" w:uiPriority="46"/>
+    <w:lsdException w:name="Grid Table 2 Accent 5" w:uiPriority="47"/>
+    <w:lsdException w:name="Grid Table 3 Accent 5" w:uiPriority="48"/>
+    <w:lsdException w:name="Grid Table 4 Accent 5" w:uiPriority="49"/>
+    <w:lsdException w:name="Grid Table 5 Dark Accent 5" w:uiPriority="50"/>
+    <w:lsdException w:name="Grid Table 6 Colorful Accent 5" w:uiPriority="51"/>
+    <w:lsdException w:name="Grid Table 7 Colorful Accent 5" w:uiPriority="52"/>
+    <w:lsdException w:name="Grid Table 1 Light Accent 6" w:uiPriority="46"/>
+    <w:lsdException w:name="Grid Table 2 Accent 6" w:uiPriority="47"/>
+    <w:lsdException w:name="Grid Table 3 Accent 6" w:uiPriority="48"/>
+    <w:lsdException w:name="Grid Table 4 Accent 6" w:uiPriority="49"/>
+    <w:lsdException w:name="Grid Table 5 Dark Accent 6" w:uiPriority="50"/>
+    <w:lsdException w:name="Grid Table 6 Colorful Accent 6" w:uiPriority="51"/>
+    <w:lsdException w:name="Grid Table 7 Colorful Accent 6" w:uiPriority="52"/>
+    <w:lsdException w:name="List Table 1 Light" w:uiPriority="46"/>
+    <w:lsdException w:name="List Table 2" w:uiPriority="47"/>
+    <w:lsdException w:name="List Table 3" w:uiPriority="48"/>
+    <w:lsdException w:name="List Table 4" w:uiPriority="49"/>
+    <w:lsdException w:name="List Table 5 Dark" w:uiPriority="50"/>
+    <w:lsdException w:name="List Table 6 Colorful" w:uiPriority="51"/>
+    <w:lsdException w:name="List Table 7 Colorful" w:uiPriority="52"/>
+    <w:lsdException w:name="List Table 1 Light Accent 1" w:uiPriority="46"/>
+    <w:lsdException w:name="List Table 2 Accent 1" w:uiPriority="47"/>
+    <w:lsdException w:name="List Table 3 Accent 1" w:uiPriority="48"/>
+    <w:lsdException w:name="List Table 4 Accent 1" w:uiPriority="49"/>
+    <w:lsdException w:name="List Table 5 Dark Accent 1" w:uiPriority="50"/>
+    <w:lsdException w:name="List Table 6 Colorful Accent 1" w:uiPriority="51"/>
+    <w:lsdException w:name="List Table 7 Colorful Accent 1" w:uiPriority="52"/>
+    <w:lsdException w:name="List Table 1 Light Accent 2" w:uiPriority="46"/>
+    <w:lsdException w:name="List Table 2 Accent 2" w:uiPriority="47"/>
+    <w:lsdException w:name="List Table 3 Accent 2" w:uiPriority="48"/>
+    <w:lsdException w:name="List Table 4 Accent 2" w:uiPriority="49"/>
+    <w:lsdException w:name="List Table 5 Dark Accent 2" w:uiPriority="50"/>
+    <w:lsdException w:name="List Table 6 Colorful Accent 2" w:uiPriority="51"/>
+    <w:lsdException w:name="List Table 7 Colorful Accent 2" w:uiPriority="52"/>
+    <w:lsdException w:name="List Table 1 Light Accent 3" w:uiPriority="46"/>
+    <w:lsdException w:name="List Table 2 Accent 3" w:uiPriority="47"/>
+    <w:lsdException w:name="List Table 3 Accent 3" w:uiPriority="48"/>
+    <w:lsdException w:name="List Table 4 Accent 3" w:uiPriority="49"/>
+    <w:lsdException w:name="List Table 5 Dark Accent 3" w:uiPriority="50"/>
+    <w:lsdException w:name="List Table 6 Colorful Accent 3" w:uiPriority="51"/>
+    <w:lsdException w:name="List Table 7 Colorful Accent 3" w:uiPriority="52"/>
+    <w:lsdException w:name="List Table 1 Light Accent 4" w:uiPriority="46"/>
+    <w:lsdException w:name="List Table 2 Accent 4" w:uiPriority="47"/>
+    <w:lsdException w:name="List Table 3 Accent 4" w:uiPriority="48"/>
+    <w:lsdException w:name="List Table 4 Accent 4" w:uiPriority="49"/>
+    <w:lsdException w:name="List Table 5 Dark Accent 4" w:uiPriority="50"/>
+    <w:lsdException w:name="List Table 6 Colorful Accent 4" w:uiPriority="51"/>
+    <w:lsdException w:name="List Table 7 Colorful Accent 4" w:uiPriority="52"/>
+    <w:lsdException w:name="List Table 1 Light Accent 5" w:uiPriority="46"/>
+    <w:lsdException w:name="List Table 2 Accent 5" w:uiPriority="47"/>
+    <w:lsdException w:name="List Table 3 Accent 5" w:uiPriority="48"/>
+    <w:lsdException w:name="List Table 4 Accent 5" w:uiPriority="49"/>
+    <w:lsdException w:name="List Table 5 Dark Accent 5" w:uiPriority="50"/>
+    <w:lsdException w:name="List Table 6 Colorful Accent 5" w:uiPriority="51"/>
+    <w:lsdException w:name="List Table 7 Colorful Accent 5" w:uiPriority="52"/>
+    <w:lsdException w:name="List Table 1 Light Accent 6" w:uiPriority="46"/>
+    <w:lsdException w:name="List Table 2 Accent 6" w:uiPriority="47"/>
+    <w:lsdException w:name="List Table 3 Accent 6" w:uiPriority="48"/>
+    <w:lsdException w:name="List Table 4 Accent 6" w:uiPriority="49"/>
+    <w:lsdException w:name="List Table 5 Dark Accent 6" w:uiPriority="50"/>
+    <w:lsdException w:name="List Table 6 Colorful Accent 6" w:uiPriority="51"/>
+    <w:lsdException w:name="List Table 7 Colorful Accent 6" w:uiPriority="52"/>
+    <w:lsdException w:name="Mention" w:semiHidden="1" w:unhideWhenUsed="1"/>
+    <w:lsdException w:name="Smart Hyperlink" w:semiHidden="1" w:unhideWhenUsed="1"/>
+    <w:lsdException w:name="Hashtag" w:semiHidden="1" w:unhideWhenUsed="1"/>
+    <w:lsdException w:name="Unresolved Mention" w:semiHidden="1" w:unhideWhenUsed="1"/>
   </w:latentStyles>
-  <w:style w:type="paragraph" w:default="1" w:styleId="Normln">
+  <w:style w:type="paragraph" w:default="1" w:styleId="Normal">
     <w:name w:val="Normal"/>
     <w:qFormat/>
     <w:rsid w:val="00C45701"/>
   </w:style>
-  <w:style w:type="character" w:default="1" w:styleId="Standardnpsmoodstavce">
+  <w:style w:type="character" w:default="1" w:styleId="DefaultParagraphFont">
     <w:name w:val="Default Paragraph Font"/>
     <w:uiPriority w:val="1"/>
     <w:semiHidden/>
     <w:unhideWhenUsed/>
   </w:style>
-  <w:style w:type="table" w:default="1" w:styleId="Normlntabulka">
+  <w:style w:type="table" w:default="1" w:styleId="TableNormal">
     <w:name w:val="Normal Table"/>
     <w:uiPriority w:val="99"/>
     <w:semiHidden/>
     <w:unhideWhenUsed/>
-    <w:qFormat/>
     <w:tblPr>
       <w:tblInd w:w="0" w:type="dxa"/>
       <w:tblCellMar>
@@ -5471,7 +6345,7 @@
       </w:tblCellMar>
     </w:tblPr>
   </w:style>
-  <w:style w:type="numbering" w:default="1" w:styleId="Bezseznamu">
+  <w:style w:type="numbering" w:default="1" w:styleId="NoList">
     <w:name w:val="No List"/>
     <w:uiPriority w:val="99"/>
     <w:semiHidden/>
@@ -5529,7 +6403,7 @@
 </file>
 
 <file path=word/glossary/webSettings.xml><?xml version="1.0" encoding="utf-8"?>
-<w:webSettings xmlns:r="http://schemas.openxmlformats.org/officeDocument/2006/relationships" xmlns:w="http://schemas.openxmlformats.org/wordprocessingml/2006/main">
+<w:webSettings xmlns:mc="http://schemas.openxmlformats.org/markup-compatibility/2006" xmlns:r="http://schemas.openxmlformats.org/officeDocument/2006/relationships" xmlns:w="http://schemas.openxmlformats.org/wordprocessingml/2006/main" xmlns:w14="http://schemas.microsoft.com/office/word/2010/wordml" xmlns:w15="http://schemas.microsoft.com/office/word/2012/wordml" xmlns:w16cid="http://schemas.microsoft.com/office/word/2016/wordml/cid" xmlns:w16se="http://schemas.microsoft.com/office/word/2015/wordml/symex" mc:Ignorable="w14 w15 w16se w16cid">
   <w:optimizeForBrowser/>
 </w:webSettings>
 </file>
@@ -5822,7 +6696,7 @@
 </file>
 
 <file path=customXml/itemProps1.xml><?xml version="1.0" encoding="utf-8"?>
-<ds:datastoreItem xmlns:ds="http://schemas.openxmlformats.org/officeDocument/2006/customXml" ds:itemID="{CD6BF5F0-4C1A-4B14-8A0C-78F7B94484E2}">
+<ds:datastoreItem xmlns:ds="http://schemas.openxmlformats.org/officeDocument/2006/customXml" ds:itemID="{4E1B5DFE-9F0E-4123-88A8-5EC339A829A5}">
   <ds:schemaRefs>
     <ds:schemaRef ds:uri="http://schemas.openxmlformats.org/officeDocument/2006/bibliography"/>
   </ds:schemaRefs>

</xml_diff>

<commit_message>
Added documentation for #3
</commit_message>
<xml_diff>
--- a/dokumentace.docx
+++ b/dokumentace.docx
@@ -1,6 +1,6 @@
 
 <file path=word/document.xml><?xml version="1.0" encoding="utf-8"?>
-<w:document xmlns:wpc="http://schemas.microsoft.com/office/word/2010/wordprocessingCanvas" xmlns:cx="http://schemas.microsoft.com/office/drawing/2014/chartex" xmlns:cx1="http://schemas.microsoft.com/office/drawing/2015/9/8/chartex" xmlns:cx2="http://schemas.microsoft.com/office/drawing/2015/10/21/chartex" xmlns:cx3="http://schemas.microsoft.com/office/drawing/2016/5/9/chartex" xmlns:cx4="http://schemas.microsoft.com/office/drawing/2016/5/10/chartex" xmlns:cx5="http://schemas.microsoft.com/office/drawing/2016/5/11/chartex" xmlns:cx6="http://schemas.microsoft.com/office/drawing/2016/5/12/chartex" xmlns:cx7="http://schemas.microsoft.com/office/drawing/2016/5/13/chartex" xmlns:cx8="http://schemas.microsoft.com/office/drawing/2016/5/14/chartex" xmlns:mc="http://schemas.openxmlformats.org/markup-compatibility/2006" xmlns:aink="http://schemas.microsoft.com/office/drawing/2016/ink" xmlns:am3d="http://schemas.microsoft.com/office/drawing/2017/model3d" xmlns:o="urn:schemas-microsoft-com:office:office" xmlns:r="http://schemas.openxmlformats.org/officeDocument/2006/relationships" xmlns:m="http://schemas.openxmlformats.org/officeDocument/2006/math" xmlns:v="urn:schemas-microsoft-com:vml" xmlns:wp14="http://schemas.microsoft.com/office/word/2010/wordprocessingDrawing" xmlns:wp="http://schemas.openxmlformats.org/drawingml/2006/wordprocessingDrawing" xmlns:w10="urn:schemas-microsoft-com:office:word" xmlns:w="http://schemas.openxmlformats.org/wordprocessingml/2006/main" xmlns:w14="http://schemas.microsoft.com/office/word/2010/wordml" xmlns:w15="http://schemas.microsoft.com/office/word/2012/wordml" xmlns:w16cid="http://schemas.microsoft.com/office/word/2016/wordml/cid" xmlns:w16se="http://schemas.microsoft.com/office/word/2015/wordml/symex" xmlns:wpg="http://schemas.microsoft.com/office/word/2010/wordprocessingGroup" xmlns:wpi="http://schemas.microsoft.com/office/word/2010/wordprocessingInk" xmlns:wne="http://schemas.microsoft.com/office/word/2006/wordml" xmlns:wps="http://schemas.microsoft.com/office/word/2010/wordprocessingShape" mc:Ignorable="w14 w15 w16se w16cid wp14">
+<w:document xmlns:ve="http://schemas.openxmlformats.org/markup-compatibility/2006" xmlns:o="urn:schemas-microsoft-com:office:office" xmlns:r="http://schemas.openxmlformats.org/officeDocument/2006/relationships" xmlns:m="http://schemas.openxmlformats.org/officeDocument/2006/math" xmlns:v="urn:schemas-microsoft-com:vml" xmlns:wp="http://schemas.openxmlformats.org/drawingml/2006/wordprocessingDrawing" xmlns:w10="urn:schemas-microsoft-com:office:word" xmlns:w="http://schemas.openxmlformats.org/wordprocessingml/2006/main" xmlns:wne="http://schemas.microsoft.com/office/word/2006/wordml">
   <w:body>
     <w:sdt>
       <w:sdtPr>
@@ -30,7 +30,7 @@
           <w:tblPr>
             <w:tblW w:w="5175" w:type="pct"/>
             <w:jc w:val="center"/>
-            <w:tblLook w:val="04A0" w:firstRow="1" w:lastRow="0" w:firstColumn="1" w:lastColumn="0" w:noHBand="0" w:noVBand="1"/>
+            <w:tblLook w:val="04A0"/>
           </w:tblPr>
           <w:tblGrid>
             <w:gridCol w:w="9613"/>
@@ -74,7 +74,7 @@
                   </w:tcPr>
                   <w:p>
                     <w:pPr>
-                      <w:pStyle w:val="NoSpacing"/>
+                      <w:pStyle w:val="Bezmezer"/>
                       <w:jc w:val="center"/>
                       <w:rPr>
                         <w:rFonts w:asciiTheme="majorHAnsi" w:eastAsiaTheme="majorEastAsia" w:hAnsiTheme="majorHAnsi" w:cstheme="majorBidi"/>
@@ -107,7 +107,7 @@
               </w:tcPr>
               <w:p>
                 <w:pPr>
-                  <w:pStyle w:val="NoSpacing"/>
+                  <w:pStyle w:val="Bezmezer"/>
                   <w:jc w:val="center"/>
                 </w:pPr>
               </w:p>
@@ -125,7 +125,7 @@
               </w:tcPr>
               <w:p>
                 <w:pPr>
-                  <w:pStyle w:val="NoSpacing"/>
+                  <w:pStyle w:val="Bezmezer"/>
                   <w:jc w:val="center"/>
                   <w:rPr>
                     <w:b/>
@@ -147,7 +147,7 @@
               </w:tcPr>
               <w:p>
                 <w:pPr>
-                  <w:pStyle w:val="NoSpacing"/>
+                  <w:pStyle w:val="Bezmezer"/>
                   <w:jc w:val="center"/>
                   <w:rPr>
                     <w:b/>
@@ -237,7 +237,6 @@
               <w:dataBinding w:prefixMappings="xmlns:ns0='http://schemas.openxmlformats.org/package/2006/metadata/core-properties' xmlns:ns1='http://purl.org/dc/elements/1.1/'" w:xpath="/ns0:coreProperties[1]/ns1:subject[1]" w:storeItemID="{6C3C8BC8-F283-45AE-878A-BAB7291924A1}"/>
               <w:text/>
             </w:sdtPr>
-            <w:sdtEndPr/>
             <w:sdtContent>
               <w:r>
                 <w:rPr>
@@ -261,7 +260,7 @@
           <w:tblPr>
             <w:tblpPr w:leftFromText="187" w:rightFromText="187" w:vertAnchor="page" w:horzAnchor="margin" w:tblpY="13885"/>
             <w:tblW w:w="5000" w:type="pct"/>
-            <w:tblLook w:val="04A0" w:firstRow="1" w:lastRow="0" w:firstColumn="1" w:lastColumn="0" w:noHBand="0" w:noVBand="1"/>
+            <w:tblLook w:val="04A0"/>
           </w:tblPr>
           <w:tblGrid>
             <w:gridCol w:w="9288"/>
@@ -273,7 +272,7 @@
               </w:tcPr>
               <w:p>
                 <w:pPr>
-                  <w:pStyle w:val="NoSpacing"/>
+                  <w:pStyle w:val="Bezmezer"/>
                   <w:rPr>
                     <w:rFonts w:asciiTheme="majorHAnsi" w:hAnsiTheme="majorHAnsi"/>
                     <w:sz w:val="28"/>
@@ -289,7 +288,7 @@
               </w:p>
               <w:p>
                 <w:pPr>
-                  <w:pStyle w:val="NoSpacing"/>
+                  <w:pStyle w:val="Bezmezer"/>
                   <w:jc w:val="right"/>
                   <w:rPr>
                     <w:rFonts w:asciiTheme="majorHAnsi" w:hAnsiTheme="majorHAnsi"/>
@@ -306,7 +305,7 @@
               </w:p>
               <w:p>
                 <w:pPr>
-                  <w:pStyle w:val="NoSpacing"/>
+                  <w:pStyle w:val="Bezmezer"/>
                   <w:jc w:val="right"/>
                   <w:rPr>
                     <w:rFonts w:asciiTheme="majorHAnsi" w:hAnsiTheme="majorHAnsi"/>
@@ -323,7 +322,7 @@
               </w:p>
               <w:p>
                 <w:pPr>
-                  <w:pStyle w:val="NoSpacing"/>
+                  <w:pStyle w:val="Bezmezer"/>
                   <w:jc w:val="right"/>
                   <w:rPr>
                     <w:rFonts w:asciiTheme="majorHAnsi" w:hAnsiTheme="majorHAnsi"/>
@@ -347,7 +346,7 @@
               </w:tcPr>
               <w:p>
                 <w:pPr>
-                  <w:pStyle w:val="NoSpacing"/>
+                  <w:pStyle w:val="Bezmezer"/>
                 </w:pPr>
               </w:p>
             </w:tc>
@@ -359,7 +358,7 @@
               </w:tcPr>
               <w:p>
                 <w:pPr>
-                  <w:pStyle w:val="NoSpacing"/>
+                  <w:pStyle w:val="Bezmezer"/>
                 </w:pPr>
               </w:p>
             </w:tc>
@@ -381,7 +380,6 @@
               <w:dataBinding w:prefixMappings="xmlns:ns0='http://schemas.openxmlformats.org/package/2006/metadata/core-properties' xmlns:ns1='http://purl.org/dc/elements/1.1/'" w:xpath="/ns0:coreProperties[1]/ns1:title[1]" w:storeItemID="{6C3C8BC8-F283-45AE-878A-BAB7291924A1}"/>
               <w:text/>
             </w:sdtPr>
-            <w:sdtEndPr/>
             <w:sdtContent>
               <w:r>
                 <w:rPr>
@@ -404,12 +402,12 @@
         </w:p>
         <w:p>
           <w:pPr>
-            <w:pStyle w:val="Heading1"/>
+            <w:pStyle w:val="Nadpis1"/>
           </w:pPr>
         </w:p>
         <w:p>
           <w:pPr>
-            <w:pStyle w:val="Heading1"/>
+            <w:pStyle w:val="Nadpis1"/>
           </w:pPr>
           <w:r>
             <w:t>1</w:t>
@@ -492,23 +490,7 @@
               <w:color w:val="000000"/>
               <w:szCs w:val="24"/>
             </w:rPr>
-            <w:t xml:space="preserve"> si </w:t>
-          </w:r>
-          <w:proofErr w:type="gramStart"/>
-          <w:r>
-            <w:rPr>
-              <w:color w:val="000000"/>
-              <w:szCs w:val="24"/>
-            </w:rPr>
-            <w:t>spočítali</w:t>
-          </w:r>
-          <w:proofErr w:type="gramEnd"/>
-          <w:r>
-            <w:rPr>
-              <w:color w:val="000000"/>
-              <w:szCs w:val="24"/>
-            </w:rPr>
-            <w:t xml:space="preserve"> kolik nás stálo právě toto „bydlení“, tak určitě dojdeme k nezanedbatelné </w:t>
+            <w:t xml:space="preserve"> si spočítali kolik nás stálo právě toto „bydlení“, tak určitě dojdeme k nezanedbatelné </w:t>
           </w:r>
           <w:r>
             <w:rPr>
@@ -652,12 +634,12 @@
         </w:p>
         <w:p>
           <w:pPr>
-            <w:pStyle w:val="Heading1"/>
+            <w:pStyle w:val="Nadpis1"/>
           </w:pPr>
         </w:p>
         <w:p>
           <w:pPr>
-            <w:pStyle w:val="Heading1"/>
+            <w:pStyle w:val="Nadpis1"/>
           </w:pPr>
           <w:r>
             <w:t>2</w:t>
@@ -703,7 +685,7 @@
         </w:p>
         <w:p>
           <w:pPr>
-            <w:pStyle w:val="ListParagraph"/>
+            <w:pStyle w:val="Odstavecseseznamem"/>
             <w:numPr>
               <w:ilvl w:val="0"/>
               <w:numId w:val="1"/>
@@ -722,7 +704,7 @@
         </w:p>
         <w:p>
           <w:pPr>
-            <w:pStyle w:val="ListParagraph"/>
+            <w:pStyle w:val="Odstavecseseznamem"/>
             <w:numPr>
               <w:ilvl w:val="0"/>
               <w:numId w:val="1"/>
@@ -747,7 +729,7 @@
         </w:p>
         <w:p>
           <w:pPr>
-            <w:pStyle w:val="ListParagraph"/>
+            <w:pStyle w:val="Odstavecseseznamem"/>
             <w:numPr>
               <w:ilvl w:val="0"/>
               <w:numId w:val="1"/>
@@ -772,7 +754,7 @@
         </w:p>
         <w:p>
           <w:pPr>
-            <w:pStyle w:val="ListParagraph"/>
+            <w:pStyle w:val="Odstavecseseznamem"/>
             <w:numPr>
               <w:ilvl w:val="0"/>
               <w:numId w:val="1"/>
@@ -797,7 +779,7 @@
         </w:p>
         <w:p>
           <w:pPr>
-            <w:pStyle w:val="ListParagraph"/>
+            <w:pStyle w:val="Odstavecseseznamem"/>
             <w:numPr>
               <w:ilvl w:val="0"/>
               <w:numId w:val="1"/>
@@ -822,7 +804,7 @@
         </w:p>
         <w:p>
           <w:pPr>
-            <w:pStyle w:val="ListParagraph"/>
+            <w:pStyle w:val="Odstavecseseznamem"/>
             <w:numPr>
               <w:ilvl w:val="0"/>
               <w:numId w:val="1"/>
@@ -847,7 +829,7 @@
         </w:p>
         <w:p>
           <w:pPr>
-            <w:pStyle w:val="ListParagraph"/>
+            <w:pStyle w:val="Odstavecseseznamem"/>
             <w:numPr>
               <w:ilvl w:val="0"/>
               <w:numId w:val="1"/>
@@ -940,7 +922,7 @@
         </w:p>
         <w:p>
           <w:pPr>
-            <w:pStyle w:val="ListParagraph"/>
+            <w:pStyle w:val="Odstavecseseznamem"/>
             <w:numPr>
               <w:ilvl w:val="0"/>
               <w:numId w:val="3"/>
@@ -965,7 +947,7 @@
         </w:p>
         <w:p>
           <w:pPr>
-            <w:pStyle w:val="ListParagraph"/>
+            <w:pStyle w:val="Odstavecseseznamem"/>
             <w:numPr>
               <w:ilvl w:val="0"/>
               <w:numId w:val="3"/>
@@ -990,7 +972,7 @@
         </w:p>
         <w:p>
           <w:pPr>
-            <w:pStyle w:val="ListParagraph"/>
+            <w:pStyle w:val="Odstavecseseznamem"/>
             <w:numPr>
               <w:ilvl w:val="0"/>
               <w:numId w:val="3"/>
@@ -1015,7 +997,7 @@
         </w:p>
         <w:p>
           <w:pPr>
-            <w:pStyle w:val="ListParagraph"/>
+            <w:pStyle w:val="Odstavecseseznamem"/>
             <w:numPr>
               <w:ilvl w:val="0"/>
               <w:numId w:val="3"/>
@@ -1040,7 +1022,7 @@
         </w:p>
         <w:p>
           <w:pPr>
-            <w:pStyle w:val="ListParagraph"/>
+            <w:pStyle w:val="Odstavecseseznamem"/>
             <w:numPr>
               <w:ilvl w:val="0"/>
               <w:numId w:val="3"/>
@@ -1065,7 +1047,7 @@
         </w:p>
         <w:p>
           <w:pPr>
-            <w:pStyle w:val="ListParagraph"/>
+            <w:pStyle w:val="Odstavecseseznamem"/>
             <w:numPr>
               <w:ilvl w:val="0"/>
               <w:numId w:val="3"/>
@@ -1090,7 +1072,7 @@
         </w:p>
         <w:p>
           <w:pPr>
-            <w:pStyle w:val="ListParagraph"/>
+            <w:pStyle w:val="Odstavecseseznamem"/>
             <w:numPr>
               <w:ilvl w:val="0"/>
               <w:numId w:val="3"/>
@@ -1115,7 +1097,7 @@
         </w:p>
         <w:p>
           <w:pPr>
-            <w:pStyle w:val="ListParagraph"/>
+            <w:pStyle w:val="Odstavecseseznamem"/>
             <w:numPr>
               <w:ilvl w:val="0"/>
               <w:numId w:val="3"/>
@@ -1140,7 +1122,7 @@
         </w:p>
         <w:p>
           <w:pPr>
-            <w:pStyle w:val="ListParagraph"/>
+            <w:pStyle w:val="Odstavecseseznamem"/>
             <w:numPr>
               <w:ilvl w:val="0"/>
               <w:numId w:val="3"/>
@@ -1219,7 +1201,7 @@
         </w:p>
         <w:p>
           <w:pPr>
-            <w:pStyle w:val="ListParagraph"/>
+            <w:pStyle w:val="Odstavecseseznamem"/>
             <w:numPr>
               <w:ilvl w:val="0"/>
               <w:numId w:val="4"/>
@@ -1244,7 +1226,7 @@
         </w:p>
         <w:p>
           <w:pPr>
-            <w:pStyle w:val="ListParagraph"/>
+            <w:pStyle w:val="Odstavecseseznamem"/>
             <w:numPr>
               <w:ilvl w:val="0"/>
               <w:numId w:val="4"/>
@@ -1258,7 +1240,6 @@
             <w:rPr>
               <w:szCs w:val="24"/>
             </w:rPr>
-            <w:lastRenderedPageBreak/>
             <w:t>Analýza portálů určených k inzerci realit na prodej</w:t>
           </w:r>
           <w:r>
@@ -1270,7 +1251,7 @@
         </w:p>
         <w:p>
           <w:pPr>
-            <w:pStyle w:val="ListParagraph"/>
+            <w:pStyle w:val="Odstavecseseznamem"/>
             <w:numPr>
               <w:ilvl w:val="0"/>
               <w:numId w:val="4"/>
@@ -1295,7 +1276,7 @@
         </w:p>
         <w:p>
           <w:pPr>
-            <w:pStyle w:val="ListParagraph"/>
+            <w:pStyle w:val="Odstavecseseznamem"/>
             <w:numPr>
               <w:ilvl w:val="0"/>
               <w:numId w:val="4"/>
@@ -1309,6 +1290,7 @@
             <w:rPr>
               <w:szCs w:val="24"/>
             </w:rPr>
+            <w:lastRenderedPageBreak/>
             <w:t>Stanovení aktuálního poměru počet a rozložení pokojů vs. cena</w:t>
           </w:r>
           <w:r>
@@ -1320,7 +1302,7 @@
         </w:p>
         <w:p>
           <w:pPr>
-            <w:pStyle w:val="ListParagraph"/>
+            <w:pStyle w:val="Odstavecseseznamem"/>
             <w:numPr>
               <w:ilvl w:val="0"/>
               <w:numId w:val="4"/>
@@ -1345,7 +1327,7 @@
         </w:p>
         <w:p>
           <w:pPr>
-            <w:pStyle w:val="ListParagraph"/>
+            <w:pStyle w:val="Odstavecseseznamem"/>
             <w:numPr>
               <w:ilvl w:val="0"/>
               <w:numId w:val="4"/>
@@ -1370,7 +1352,7 @@
         </w:p>
         <w:p>
           <w:pPr>
-            <w:pStyle w:val="ListParagraph"/>
+            <w:pStyle w:val="Odstavecseseznamem"/>
             <w:numPr>
               <w:ilvl w:val="0"/>
               <w:numId w:val="4"/>
@@ -1395,7 +1377,7 @@
         </w:p>
         <w:p>
           <w:pPr>
-            <w:pStyle w:val="ListParagraph"/>
+            <w:pStyle w:val="Odstavecseseznamem"/>
             <w:numPr>
               <w:ilvl w:val="0"/>
               <w:numId w:val="4"/>
@@ -1462,7 +1444,7 @@
         </w:p>
         <w:p>
           <w:pPr>
-            <w:pStyle w:val="ListParagraph"/>
+            <w:pStyle w:val="Odstavecseseznamem"/>
             <w:numPr>
               <w:ilvl w:val="0"/>
               <w:numId w:val="5"/>
@@ -1481,7 +1463,7 @@
         </w:p>
         <w:p>
           <w:pPr>
-            <w:pStyle w:val="ListParagraph"/>
+            <w:pStyle w:val="Odstavecseseznamem"/>
             <w:numPr>
               <w:ilvl w:val="0"/>
               <w:numId w:val="5"/>
@@ -1500,7 +1482,7 @@
         </w:p>
         <w:p>
           <w:pPr>
-            <w:pStyle w:val="ListParagraph"/>
+            <w:pStyle w:val="Odstavecseseznamem"/>
             <w:numPr>
               <w:ilvl w:val="0"/>
               <w:numId w:val="5"/>
@@ -1514,26 +1496,12 @@
             <w:rPr>
               <w:szCs w:val="24"/>
             </w:rPr>
-            <w:t xml:space="preserve">Zhodnocení akceptačních kritérií na neutrální </w:t>
-          </w:r>
-          <w:proofErr w:type="spellStart"/>
-          <w:r>
-            <w:rPr>
-              <w:szCs w:val="24"/>
-            </w:rPr>
-            <w:t>půde</w:t>
-          </w:r>
-          <w:proofErr w:type="spellEnd"/>
-          <w:r>
-            <w:rPr>
-              <w:szCs w:val="24"/>
-            </w:rPr>
-            <w:t>.</w:t>
+            <w:t>Zhodnocení akceptačních kritérií na neutrální půde.</w:t>
           </w:r>
         </w:p>
         <w:p>
           <w:pPr>
-            <w:pStyle w:val="ListParagraph"/>
+            <w:pStyle w:val="Odstavecseseznamem"/>
             <w:numPr>
               <w:ilvl w:val="0"/>
               <w:numId w:val="5"/>
@@ -1547,21 +1515,7 @@
             <w:rPr>
               <w:szCs w:val="24"/>
             </w:rPr>
-            <w:t xml:space="preserve">Sestavení </w:t>
-          </w:r>
-          <w:proofErr w:type="spellStart"/>
-          <w:r>
-            <w:rPr>
-              <w:szCs w:val="24"/>
-            </w:rPr>
-            <w:t>prioretizovaného</w:t>
-          </w:r>
-          <w:proofErr w:type="spellEnd"/>
-          <w:r>
-            <w:rPr>
-              <w:szCs w:val="24"/>
-            </w:rPr>
-            <w:t xml:space="preserve"> seznamu zajímavých bytů.</w:t>
+            <w:t>Sestavení prioretizovaného seznamu zajímavých bytů.</w:t>
           </w:r>
         </w:p>
         <w:p>
@@ -1636,7 +1590,7 @@
         </w:p>
         <w:p>
           <w:pPr>
-            <w:pStyle w:val="ListParagraph"/>
+            <w:pStyle w:val="Odstavecseseznamem"/>
             <w:numPr>
               <w:ilvl w:val="0"/>
               <w:numId w:val="6"/>
@@ -1655,7 +1609,7 @@
         </w:p>
         <w:p>
           <w:pPr>
-            <w:pStyle w:val="ListParagraph"/>
+            <w:pStyle w:val="Odstavecseseznamem"/>
             <w:numPr>
               <w:ilvl w:val="0"/>
               <w:numId w:val="6"/>
@@ -1674,7 +1628,7 @@
         </w:p>
         <w:p>
           <w:pPr>
-            <w:pStyle w:val="ListParagraph"/>
+            <w:pStyle w:val="Odstavecseseznamem"/>
             <w:numPr>
               <w:ilvl w:val="0"/>
               <w:numId w:val="6"/>
@@ -1699,7 +1653,7 @@
         </w:p>
         <w:p>
           <w:pPr>
-            <w:pStyle w:val="ListParagraph"/>
+            <w:pStyle w:val="Odstavecseseznamem"/>
             <w:numPr>
               <w:ilvl w:val="0"/>
               <w:numId w:val="6"/>
@@ -1713,35 +1667,7 @@
             <w:rPr>
               <w:szCs w:val="24"/>
             </w:rPr>
-            <w:t>Výběr finálního bytu z </w:t>
-          </w:r>
-          <w:proofErr w:type="spellStart"/>
-          <w:r>
-            <w:rPr>
-              <w:szCs w:val="24"/>
-            </w:rPr>
-            <w:t>prioretizovaného</w:t>
-          </w:r>
-          <w:proofErr w:type="spellEnd"/>
-          <w:r>
-            <w:rPr>
-              <w:szCs w:val="24"/>
-            </w:rPr>
-            <w:t xml:space="preserve"> seznamu </w:t>
-          </w:r>
-          <w:proofErr w:type="spellStart"/>
-          <w:r>
-            <w:rPr>
-              <w:szCs w:val="24"/>
-            </w:rPr>
-            <w:t>zvažovatelných</w:t>
-          </w:r>
-          <w:proofErr w:type="spellEnd"/>
-          <w:r>
-            <w:rPr>
-              <w:szCs w:val="24"/>
-            </w:rPr>
-            <w:t xml:space="preserve"> bytů.</w:t>
+            <w:t>Výběr finálního bytu z prioretizovaného seznamu zvažovatelných bytů.</w:t>
           </w:r>
         </w:p>
         <w:p>
@@ -1802,7 +1728,7 @@
         </w:p>
         <w:p>
           <w:pPr>
-            <w:pStyle w:val="ListParagraph"/>
+            <w:pStyle w:val="Odstavecseseznamem"/>
             <w:numPr>
               <w:ilvl w:val="0"/>
               <w:numId w:val="7"/>
@@ -1827,7 +1753,7 @@
         </w:p>
         <w:p>
           <w:pPr>
-            <w:pStyle w:val="ListParagraph"/>
+            <w:pStyle w:val="Odstavecseseznamem"/>
             <w:numPr>
               <w:ilvl w:val="0"/>
               <w:numId w:val="7"/>
@@ -1852,7 +1778,7 @@
         </w:p>
         <w:p>
           <w:pPr>
-            <w:pStyle w:val="ListParagraph"/>
+            <w:pStyle w:val="Odstavecseseznamem"/>
             <w:numPr>
               <w:ilvl w:val="0"/>
               <w:numId w:val="7"/>
@@ -1919,7 +1845,7 @@
         </w:p>
         <w:p>
           <w:pPr>
-            <w:pStyle w:val="ListParagraph"/>
+            <w:pStyle w:val="Odstavecseseznamem"/>
             <w:numPr>
               <w:ilvl w:val="0"/>
               <w:numId w:val="8"/>
@@ -1950,7 +1876,7 @@
         </w:p>
         <w:p>
           <w:pPr>
-            <w:pStyle w:val="ListParagraph"/>
+            <w:pStyle w:val="Odstavecseseznamem"/>
             <w:numPr>
               <w:ilvl w:val="0"/>
               <w:numId w:val="8"/>
@@ -1975,7 +1901,7 @@
         </w:p>
         <w:p>
           <w:pPr>
-            <w:pStyle w:val="ListParagraph"/>
+            <w:pStyle w:val="Odstavecseseznamem"/>
             <w:numPr>
               <w:ilvl w:val="0"/>
               <w:numId w:val="8"/>
@@ -2042,7 +1968,7 @@
         </w:p>
         <w:p>
           <w:pPr>
-            <w:pStyle w:val="ListParagraph"/>
+            <w:pStyle w:val="Odstavecseseznamem"/>
             <w:numPr>
               <w:ilvl w:val="0"/>
               <w:numId w:val="10"/>
@@ -2056,7 +1982,6 @@
             <w:rPr>
               <w:szCs w:val="24"/>
             </w:rPr>
-            <w:lastRenderedPageBreak/>
             <w:t>Analýza objektů pro preventivní opatření pro minimalizaci rizik spojených s provozem bytu</w:t>
           </w:r>
           <w:r>
@@ -2068,7 +1993,7 @@
         </w:p>
         <w:p>
           <w:pPr>
-            <w:pStyle w:val="ListParagraph"/>
+            <w:pStyle w:val="Odstavecseseznamem"/>
             <w:numPr>
               <w:ilvl w:val="0"/>
               <w:numId w:val="10"/>
@@ -2093,7 +2018,7 @@
         </w:p>
         <w:p>
           <w:pPr>
-            <w:pStyle w:val="ListParagraph"/>
+            <w:pStyle w:val="Odstavecseseznamem"/>
             <w:numPr>
               <w:ilvl w:val="0"/>
               <w:numId w:val="10"/>
@@ -2118,7 +2043,7 @@
         </w:p>
         <w:p>
           <w:pPr>
-            <w:pStyle w:val="ListParagraph"/>
+            <w:pStyle w:val="Odstavecseseznamem"/>
             <w:numPr>
               <w:ilvl w:val="0"/>
               <w:numId w:val="10"/>
@@ -2143,7 +2068,7 @@
         </w:p>
         <w:p>
           <w:pPr>
-            <w:pStyle w:val="ListParagraph"/>
+            <w:pStyle w:val="Odstavecseseznamem"/>
             <w:numPr>
               <w:ilvl w:val="0"/>
               <w:numId w:val="10"/>
@@ -2157,6 +2082,7 @@
             <w:rPr>
               <w:szCs w:val="24"/>
             </w:rPr>
+            <w:lastRenderedPageBreak/>
             <w:t>Uzavření vhodného pojištění</w:t>
           </w:r>
           <w:r>
@@ -2208,12 +2134,12 @@
         </w:p>
         <w:p>
           <w:pPr>
-            <w:pStyle w:val="Heading1"/>
+            <w:pStyle w:val="Nadpis1"/>
           </w:pPr>
         </w:p>
         <w:p>
           <w:pPr>
-            <w:pStyle w:val="Heading1"/>
+            <w:pStyle w:val="Nadpis1"/>
           </w:pPr>
           <w:r>
             <w:t>3</w:t>
@@ -2229,7 +2155,7 @@
     </w:sdt>
     <w:p>
       <w:pPr>
-        <w:pStyle w:val="Heading2"/>
+        <w:pStyle w:val="Nadpis2"/>
       </w:pPr>
       <w:r>
         <w:t xml:space="preserve">Popis procesu </w:t>
@@ -2244,7 +2170,7 @@
     <w:p/>
     <w:p>
       <w:pPr>
-        <w:pStyle w:val="Heading2"/>
+        <w:pStyle w:val="Nadpis2"/>
         <w:rPr>
           <w:i/>
         </w:rPr>
@@ -2284,7 +2210,7 @@
     </w:p>
     <w:p>
       <w:pPr>
-        <w:pStyle w:val="ListParagraph"/>
+        <w:pStyle w:val="Odstavecseseznamem"/>
         <w:numPr>
           <w:ilvl w:val="0"/>
           <w:numId w:val="12"/>
@@ -2297,7 +2223,7 @@
     </w:p>
     <w:p>
       <w:pPr>
-        <w:pStyle w:val="ListParagraph"/>
+        <w:pStyle w:val="Odstavecseseznamem"/>
         <w:numPr>
           <w:ilvl w:val="0"/>
           <w:numId w:val="12"/>
@@ -2310,7 +2236,7 @@
     </w:p>
     <w:p>
       <w:pPr>
-        <w:pStyle w:val="ListParagraph"/>
+        <w:pStyle w:val="Odstavecseseznamem"/>
         <w:numPr>
           <w:ilvl w:val="0"/>
           <w:numId w:val="12"/>
@@ -2421,7 +2347,7 @@
     </w:p>
     <w:p>
       <w:pPr>
-        <w:pStyle w:val="ListParagraph"/>
+        <w:pStyle w:val="Odstavecseseznamem"/>
         <w:numPr>
           <w:ilvl w:val="0"/>
           <w:numId w:val="12"/>
@@ -2434,7 +2360,7 @@
     </w:p>
     <w:p>
       <w:pPr>
-        <w:pStyle w:val="ListParagraph"/>
+        <w:pStyle w:val="Odstavecseseznamem"/>
         <w:numPr>
           <w:ilvl w:val="1"/>
           <w:numId w:val="12"/>
@@ -2447,25 +2373,20 @@
     </w:p>
     <w:p>
       <w:pPr>
-        <w:pStyle w:val="ListParagraph"/>
+        <w:pStyle w:val="Odstavecseseznamem"/>
         <w:numPr>
           <w:ilvl w:val="0"/>
           <w:numId w:val="12"/>
         </w:numPr>
         <w:spacing w:line="360" w:lineRule="auto"/>
       </w:pPr>
-      <w:proofErr w:type="spellStart"/>
-      <w:r>
-        <w:t>Nekorespondence</w:t>
-      </w:r>
-      <w:proofErr w:type="spellEnd"/>
-      <w:r>
-        <w:t xml:space="preserve"> požadavků a dostupných finančních prostředků s reálnou cenou nemovitostí zjištěnou průzkumem trhu</w:t>
-      </w:r>
-    </w:p>
-    <w:p>
-      <w:pPr>
-        <w:pStyle w:val="ListParagraph"/>
+      <w:r>
+        <w:t>Nekorespondence požadavků a dostupných finančních prostředků s reálnou cenou nemovitostí zjištěnou průzkumem trhu</w:t>
+      </w:r>
+    </w:p>
+    <w:p>
+      <w:pPr>
+        <w:pStyle w:val="Odstavecseseznamem"/>
         <w:numPr>
           <w:ilvl w:val="1"/>
           <w:numId w:val="12"/>
@@ -2521,21 +2442,110 @@
         <w:spacing w:line="360" w:lineRule="auto"/>
       </w:pPr>
       <w:r>
+        <w:tab/>
+        <w:t xml:space="preserve">Nejprve proběhne </w:t>
+      </w:r>
+      <w:r>
+        <w:rPr>
+          <w:b/>
+        </w:rPr>
+        <w:t>H</w:t>
+      </w:r>
+      <w:r>
+        <w:rPr>
+          <w:b/>
+        </w:rPr>
+        <w:t>ledání</w:t>
+      </w:r>
+      <w:r>
+        <w:t xml:space="preserve"> </w:t>
+      </w:r>
+      <w:r>
+        <w:rPr>
+          <w:b/>
+        </w:rPr>
+        <w:t>portálů</w:t>
+      </w:r>
+      <w:r>
+        <w:t xml:space="preserve"> </w:t>
+      </w:r>
+      <w:r>
+        <w:rPr>
+          <w:b/>
+        </w:rPr>
+        <w:t>určených</w:t>
+      </w:r>
+      <w:r>
+        <w:t xml:space="preserve"> </w:t>
+      </w:r>
+      <w:r>
+        <w:rPr>
+          <w:b/>
+        </w:rPr>
+        <w:t>k</w:t>
+      </w:r>
+      <w:r>
+        <w:t> </w:t>
+      </w:r>
+      <w:r>
+        <w:rPr>
+          <w:b/>
+        </w:rPr>
+        <w:t>inzerci</w:t>
+      </w:r>
+      <w:r>
+        <w:t xml:space="preserve"> </w:t>
+      </w:r>
+      <w:r>
+        <w:rPr>
+          <w:b/>
+        </w:rPr>
+        <w:t>realit</w:t>
+      </w:r>
+      <w:r>
+        <w:t xml:space="preserve"> </w:t>
+      </w:r>
+      <w:r>
+        <w:rPr>
+          <w:b/>
+        </w:rPr>
+        <w:t>na</w:t>
+      </w:r>
+      <w:r>
+        <w:t xml:space="preserve"> </w:t>
+      </w:r>
+      <w:r>
+        <w:rPr>
+          <w:b/>
+        </w:rPr>
+        <w:t>prodej</w:t>
+      </w:r>
+      <w:r>
+        <w:t xml:space="preserve">. Jako aktér zde vystupuje budoucí vlastník bytu a výsledkem je seznam portálů určených k inzerci realit.  </w:t>
+      </w:r>
+    </w:p>
+    <w:p>
+      <w:pPr>
+        <w:spacing w:line="360" w:lineRule="auto"/>
+      </w:pPr>
+      <w:r>
         <w:lastRenderedPageBreak/>
         <w:tab/>
-        <w:t xml:space="preserve">Nejprve proběhne </w:t>
-      </w:r>
-      <w:r>
-        <w:rPr>
-          <w:b/>
-        </w:rPr>
-        <w:t>H</w:t>
-      </w:r>
-      <w:r>
-        <w:rPr>
-          <w:b/>
-        </w:rPr>
-        <w:t>ledání</w:t>
+      </w:r>
+      <w:r>
+        <w:t xml:space="preserve">Dále následuje </w:t>
+      </w:r>
+      <w:r>
+        <w:rPr>
+          <w:b/>
+        </w:rPr>
+        <w:t>A</w:t>
+      </w:r>
+      <w:r>
+        <w:rPr>
+          <w:b/>
+        </w:rPr>
+        <w:t>nalýza</w:t>
       </w:r>
       <w:r>
         <w:t xml:space="preserve"> </w:t>
@@ -2601,104 +2611,7 @@
         <w:t>prodej</w:t>
       </w:r>
       <w:r>
-        <w:t xml:space="preserve">. Jako aktér zde vystupuje budoucí vlastník bytu a výsledkem je seznam portálů určených k inzerci realit.  </w:t>
-      </w:r>
-    </w:p>
-    <w:p>
-      <w:pPr>
-        <w:spacing w:line="360" w:lineRule="auto"/>
-      </w:pPr>
-      <w:r>
-        <w:tab/>
-      </w:r>
-      <w:r>
-        <w:t xml:space="preserve">Dále následuje </w:t>
-      </w:r>
-      <w:r>
-        <w:rPr>
-          <w:b/>
-        </w:rPr>
-        <w:t>A</w:t>
-      </w:r>
-      <w:r>
-        <w:rPr>
-          <w:b/>
-        </w:rPr>
-        <w:t>nalýza</w:t>
-      </w:r>
-      <w:r>
-        <w:t xml:space="preserve"> </w:t>
-      </w:r>
-      <w:r>
-        <w:rPr>
-          <w:b/>
-        </w:rPr>
-        <w:t>portálů</w:t>
-      </w:r>
-      <w:r>
-        <w:t xml:space="preserve"> </w:t>
-      </w:r>
-      <w:r>
-        <w:rPr>
-          <w:b/>
-        </w:rPr>
-        <w:t>určených</w:t>
-      </w:r>
-      <w:r>
-        <w:t xml:space="preserve"> </w:t>
-      </w:r>
-      <w:r>
-        <w:rPr>
-          <w:b/>
-        </w:rPr>
-        <w:t>k</w:t>
-      </w:r>
-      <w:r>
-        <w:t> </w:t>
-      </w:r>
-      <w:r>
-        <w:rPr>
-          <w:b/>
-        </w:rPr>
-        <w:t>inzerci</w:t>
-      </w:r>
-      <w:r>
-        <w:t xml:space="preserve"> </w:t>
-      </w:r>
-      <w:r>
-        <w:rPr>
-          <w:b/>
-        </w:rPr>
-        <w:t>realit</w:t>
-      </w:r>
-      <w:r>
-        <w:t xml:space="preserve"> </w:t>
-      </w:r>
-      <w:r>
-        <w:rPr>
-          <w:b/>
-        </w:rPr>
-        <w:t>na</w:t>
-      </w:r>
-      <w:r>
-        <w:t xml:space="preserve"> </w:t>
-      </w:r>
-      <w:r>
-        <w:rPr>
-          <w:b/>
-        </w:rPr>
-        <w:t>prodej</w:t>
-      </w:r>
-      <w:r>
-        <w:t xml:space="preserve">. Jako aktér zde vystupuje Odborník na subjekty v oblasti nemovitostí, zdrojem je dokument Best </w:t>
-      </w:r>
-      <w:proofErr w:type="spellStart"/>
-      <w:r>
-        <w:t>practises</w:t>
-      </w:r>
-      <w:proofErr w:type="spellEnd"/>
-      <w:r>
-        <w:t xml:space="preserve"> pro výběr vhodného subjektu a výstupem je Seznam ověřených prodávajících subjektů.</w:t>
+        <w:t>. Jako aktér zde vystupuje Odborník na subjekty v oblasti nemovitostí, zdrojem je dokument Best practises pro výběr vhodného subjektu a výstupem je Seznam ověřených prodávajících subjektů.</w:t>
       </w:r>
     </w:p>
     <w:p>
@@ -2761,15 +2674,7 @@
         <w:t>subjektů</w:t>
       </w:r>
       <w:r>
-        <w:t xml:space="preserve">, které vychází ze seznamu ověřených prodávajících subjektů </w:t>
-      </w:r>
-      <w:proofErr w:type="gramStart"/>
-      <w:r>
-        <w:t>získaným</w:t>
-      </w:r>
-      <w:proofErr w:type="gramEnd"/>
-      <w:r>
-        <w:t xml:space="preserve"> v předchozím procesu. Výsledkem jsou data z aktuálních nabídek procesů.</w:t>
+        <w:t>, které vychází ze seznamu ověřených prodávajících subjektů získaným v předchozím procesu. Výsledkem jsou data z aktuálních nabídek procesů.</w:t>
       </w:r>
     </w:p>
     <w:p>
@@ -3003,7 +2908,7 @@
     <w:p/>
     <w:p>
       <w:pPr>
-        <w:pStyle w:val="Heading2"/>
+        <w:pStyle w:val="Nadpis2"/>
         <w:rPr>
           <w:i/>
         </w:rPr>
@@ -3026,63 +2931,11 @@
         </w:rPr>
         <w:t>bytů</w:t>
       </w:r>
-    </w:p>
-    <w:p/>
-    <w:p>
-      <w:pPr>
-        <w:pStyle w:val="Heading2"/>
-      </w:pPr>
-      <w:r>
-        <w:lastRenderedPageBreak/>
-        <w:t xml:space="preserve">Popis procesu </w:t>
-      </w:r>
       <w:r>
         <w:rPr>
           <w:i/>
         </w:rPr>
-        <w:t>Rozhodování o koupi bytu</w:t>
-      </w:r>
-    </w:p>
-    <w:p/>
-    <w:p>
-      <w:pPr>
-        <w:pStyle w:val="Heading2"/>
-      </w:pPr>
-      <w:r>
-        <w:t xml:space="preserve">Popis procesu </w:t>
-      </w:r>
-      <w:r>
-        <w:rPr>
-          <w:i/>
-        </w:rPr>
-        <w:t>Samotná koupě bytu</w:t>
-      </w:r>
-    </w:p>
-    <w:p/>
-    <w:p>
-      <w:pPr>
-        <w:pStyle w:val="Heading2"/>
-        <w:rPr>
-          <w:i/>
-        </w:rPr>
-      </w:pPr>
-      <w:r>
-        <w:t xml:space="preserve">Popis procesu </w:t>
-      </w:r>
-      <w:r>
-        <w:rPr>
-          <w:i/>
-        </w:rPr>
-        <w:t>Převzetí</w:t>
-      </w:r>
-      <w:r>
-        <w:t xml:space="preserve"> </w:t>
-      </w:r>
-      <w:r>
-        <w:rPr>
-          <w:i/>
-        </w:rPr>
-        <w:t>bytu</w:t>
+        <w:t xml:space="preserve"> </w:t>
       </w:r>
     </w:p>
     <w:p>
@@ -3101,7 +2954,7 @@
     </w:p>
     <w:p>
       <w:pPr>
-        <w:pStyle w:val="ListParagraph"/>
+        <w:pStyle w:val="Odstavecseseznamem"/>
         <w:numPr>
           <w:ilvl w:val="0"/>
           <w:numId w:val="12"/>
@@ -3109,12 +2962,12 @@
         <w:spacing w:line="360" w:lineRule="auto"/>
       </w:pPr>
       <w:r>
-        <w:t>Vlastník bytu,</w:t>
-      </w:r>
-    </w:p>
-    <w:p>
-      <w:pPr>
-        <w:pStyle w:val="ListParagraph"/>
+        <w:t>Majitel bytu</w:t>
+      </w:r>
+    </w:p>
+    <w:p>
+      <w:pPr>
+        <w:pStyle w:val="Odstavecseseznamem"/>
         <w:numPr>
           <w:ilvl w:val="0"/>
           <w:numId w:val="12"/>
@@ -3122,12 +2975,15 @@
         <w:spacing w:line="360" w:lineRule="auto"/>
       </w:pPr>
       <w:r>
-        <w:t>Finanční úředník</w:t>
-      </w:r>
-    </w:p>
-    <w:p>
-      <w:pPr>
-        <w:pStyle w:val="ListParagraph"/>
+        <w:t>pracovník realitní kanceláře</w:t>
+      </w:r>
+      <w:r>
+        <w:t xml:space="preserve">, </w:t>
+      </w:r>
+    </w:p>
+    <w:p>
+      <w:pPr>
+        <w:pStyle w:val="Odstavecseseznamem"/>
         <w:numPr>
           <w:ilvl w:val="0"/>
           <w:numId w:val="12"/>
@@ -3135,12 +2991,116 @@
         <w:spacing w:line="360" w:lineRule="auto"/>
       </w:pPr>
       <w:r>
-        <w:t>Technický odborník</w:t>
-      </w:r>
-    </w:p>
-    <w:p>
-      <w:pPr>
-        <w:pStyle w:val="ListParagraph"/>
+        <w:t>zájemce o byt.</w:t>
+      </w:r>
+    </w:p>
+    <w:p>
+      <w:pPr>
+        <w:spacing w:line="360" w:lineRule="auto"/>
+      </w:pPr>
+      <w:r>
+        <w:rPr>
+          <w:b/>
+        </w:rPr>
+        <w:t>Spouštěcí</w:t>
+      </w:r>
+      <w:r>
+        <w:t xml:space="preserve"> </w:t>
+      </w:r>
+      <w:r>
+        <w:rPr>
+          <w:b/>
+        </w:rPr>
+        <w:t>akce</w:t>
+      </w:r>
+      <w:r>
+        <w:t xml:space="preserve">: Požadavek na </w:t>
+      </w:r>
+      <w:r>
+        <w:t>prohlídku bytu</w:t>
+      </w:r>
+      <w:r>
+        <w:t>.</w:t>
+      </w:r>
+    </w:p>
+    <w:p>
+      <w:pPr>
+        <w:spacing w:line="360" w:lineRule="auto"/>
+      </w:pPr>
+      <w:r>
+        <w:rPr>
+          <w:b/>
+        </w:rPr>
+        <w:t>Vstupy</w:t>
+      </w:r>
+      <w:r>
+        <w:t xml:space="preserve"> </w:t>
+      </w:r>
+      <w:r>
+        <w:rPr>
+          <w:b/>
+        </w:rPr>
+        <w:t>procesu</w:t>
+      </w:r>
+      <w:r>
+        <w:t xml:space="preserve">: </w:t>
+      </w:r>
+      <w:r>
+        <w:t>Smluvená možnost prohlídky bytu.</w:t>
+      </w:r>
+    </w:p>
+    <w:p>
+      <w:pPr>
+        <w:spacing w:line="360" w:lineRule="auto"/>
+      </w:pPr>
+      <w:r>
+        <w:rPr>
+          <w:b/>
+        </w:rPr>
+        <w:t>Výstupy</w:t>
+      </w:r>
+      <w:r>
+        <w:t xml:space="preserve"> </w:t>
+      </w:r>
+      <w:r>
+        <w:rPr>
+          <w:b/>
+        </w:rPr>
+        <w:t>procesu</w:t>
+      </w:r>
+      <w:r>
+        <w:t xml:space="preserve">: </w:t>
+      </w:r>
+      <w:r>
+        <w:t>Rozšířený seznam „zajímavých“ bytů, které mohou být zvažovány k zakoupení.</w:t>
+      </w:r>
+    </w:p>
+    <w:p>
+      <w:pPr>
+        <w:spacing w:line="360" w:lineRule="auto"/>
+      </w:pPr>
+      <w:r>
+        <w:rPr>
+          <w:b/>
+        </w:rPr>
+        <w:t>Rizika</w:t>
+      </w:r>
+      <w:r>
+        <w:t xml:space="preserve"> </w:t>
+      </w:r>
+      <w:r>
+        <w:rPr>
+          <w:b/>
+        </w:rPr>
+        <w:t>procesu</w:t>
+      </w:r>
+      <w:r>
+        <w:t xml:space="preserve">: </w:t>
+      </w:r>
+    </w:p>
+    <w:p>
+      <w:pPr>
+        <w:pStyle w:val="Odstavecseseznamem"/>
         <w:numPr>
           <w:ilvl w:val="0"/>
           <w:numId w:val="12"/>
@@ -3148,118 +3108,29 @@
         <w:spacing w:line="360" w:lineRule="auto"/>
       </w:pPr>
       <w:r>
-        <w:t>Opravář</w:t>
-      </w:r>
-    </w:p>
-    <w:p>
-      <w:pPr>
-        <w:spacing w:line="360" w:lineRule="auto"/>
-      </w:pPr>
-      <w:r>
-        <w:rPr>
-          <w:b/>
-        </w:rPr>
-        <w:t>Spouštěcí</w:t>
-      </w:r>
-      <w:r>
-        <w:t xml:space="preserve"> </w:t>
-      </w:r>
-      <w:r>
-        <w:rPr>
-          <w:b/>
-        </w:rPr>
-        <w:t>akce</w:t>
-      </w:r>
-      <w:r>
-        <w:t>:</w:t>
-      </w:r>
-      <w:r>
-        <w:t xml:space="preserve"> </w:t>
-      </w:r>
-      <w:r>
-        <w:t>Požadavek na převzetí bytu</w:t>
-      </w:r>
-    </w:p>
-    <w:p>
-      <w:pPr>
-        <w:spacing w:line="360" w:lineRule="auto"/>
-      </w:pPr>
-      <w:r>
-        <w:rPr>
-          <w:b/>
-        </w:rPr>
-        <w:t>Vstupy</w:t>
-      </w:r>
-      <w:r>
-        <w:t xml:space="preserve"> </w:t>
-      </w:r>
-      <w:r>
-        <w:rPr>
-          <w:b/>
-        </w:rPr>
-        <w:t>procesu</w:t>
-      </w:r>
-      <w:r>
-        <w:t xml:space="preserve">: </w:t>
-      </w:r>
-      <w:r>
-        <w:t>Zakoupený byt</w:t>
-      </w:r>
-      <w:bookmarkStart w:id="0" w:name="_GoBack"/>
-      <w:bookmarkEnd w:id="0"/>
-    </w:p>
-    <w:p>
-      <w:pPr>
-        <w:spacing w:line="360" w:lineRule="auto"/>
-      </w:pPr>
-      <w:r>
-        <w:rPr>
-          <w:b/>
-        </w:rPr>
-        <w:t>Výstupy</w:t>
-      </w:r>
-      <w:r>
-        <w:t xml:space="preserve"> </w:t>
-      </w:r>
-      <w:r>
-        <w:rPr>
-          <w:b/>
-        </w:rPr>
-        <w:t>procesu</w:t>
-      </w:r>
-      <w:r>
-        <w:t xml:space="preserve">: </w:t>
-      </w:r>
-      <w:r>
-        <w:t>Převzatý byt</w:t>
-      </w:r>
-    </w:p>
-    <w:p>
-      <w:pPr>
-        <w:spacing w:line="360" w:lineRule="auto"/>
-      </w:pPr>
-      <w:r>
-        <w:rPr>
-          <w:b/>
-        </w:rPr>
-        <w:t>Rizika</w:t>
-      </w:r>
-      <w:r>
-        <w:t xml:space="preserve"> </w:t>
-      </w:r>
-      <w:r>
-        <w:rPr>
-          <w:b/>
-        </w:rPr>
-        <w:t>procesu</w:t>
-      </w:r>
-      <w:r>
-        <w:t xml:space="preserve">: </w:t>
-      </w:r>
-    </w:p>
-    <w:p>
-      <w:pPr>
-        <w:pStyle w:val="ListParagraph"/>
+        <w:lastRenderedPageBreak/>
+        <w:t>Kolize volných termínů při domlouvání konkrétní prohlídky</w:t>
+      </w:r>
+    </w:p>
+    <w:p>
+      <w:pPr>
+        <w:pStyle w:val="Odstavecseseznamem"/>
+        <w:numPr>
+          <w:ilvl w:val="1"/>
+          <w:numId w:val="12"/>
+        </w:numPr>
+        <w:spacing w:line="360" w:lineRule="auto"/>
+      </w:pPr>
+      <w:r>
+        <w:t xml:space="preserve">Řešení: </w:t>
+      </w:r>
+      <w:r>
+        <w:t xml:space="preserve">Domluva na nejbližším vhodném termínu. </w:t>
+      </w:r>
+    </w:p>
+    <w:p>
+      <w:pPr>
+        <w:pStyle w:val="Odstavecseseznamem"/>
         <w:numPr>
           <w:ilvl w:val="0"/>
           <w:numId w:val="12"/>
@@ -3267,12 +3138,12 @@
         <w:spacing w:line="360" w:lineRule="auto"/>
       </w:pPr>
       <w:r>
-        <w:t>Nedostatek financí při placení daní</w:t>
-      </w:r>
-    </w:p>
-    <w:p>
-      <w:pPr>
-        <w:pStyle w:val="ListParagraph"/>
+        <w:t>Neinzerované nedostatky a rozdíly oproti inzerci jsou maskovány.</w:t>
+      </w:r>
+    </w:p>
+    <w:p>
+      <w:pPr>
+        <w:pStyle w:val="Odstavecseseznamem"/>
         <w:numPr>
           <w:ilvl w:val="1"/>
           <w:numId w:val="12"/>
@@ -3280,15 +3151,285 @@
         <w:spacing w:line="360" w:lineRule="auto"/>
       </w:pPr>
       <w:r>
-        <w:t>Řešení:</w:t>
-      </w:r>
-      <w:r>
-        <w:t xml:space="preserve"> Nejlepším řešením jsou peníze odložené stranou, protože na daň se nevztahuje hypotéka, další možností je půjčka</w:t>
-      </w:r>
-    </w:p>
-    <w:p>
-      <w:pPr>
-        <w:pStyle w:val="ListParagraph"/>
+        <w:t xml:space="preserve">Řešení: </w:t>
+      </w:r>
+      <w:r>
+        <w:t>Extrémní smysl pro detail a pozornost při revizi zda inzerované vlastnosti bytu odpovídají. Popřípadě více lidí na prohlídce.</w:t>
+      </w:r>
+    </w:p>
+    <w:p>
+      <w:pPr>
+        <w:spacing w:line="360" w:lineRule="auto"/>
+      </w:pPr>
+      <w:r>
+        <w:rPr>
+          <w:b/>
+        </w:rPr>
+        <w:t>Detaily</w:t>
+      </w:r>
+      <w:r>
+        <w:t xml:space="preserve"> </w:t>
+      </w:r>
+      <w:r>
+        <w:rPr>
+          <w:b/>
+        </w:rPr>
+        <w:t>procesu</w:t>
+      </w:r>
+      <w:r>
+        <w:t>:</w:t>
+      </w:r>
+    </w:p>
+    <w:p>
+      <w:pPr>
+        <w:spacing w:line="360" w:lineRule="auto"/>
+      </w:pPr>
+      <w:r>
+        <w:t xml:space="preserve">V moment příchod události </w:t>
+      </w:r>
+      <w:r>
+        <w:rPr>
+          <w:b/>
+        </w:rPr>
+        <w:t>Požadavek na prohlídku bytu</w:t>
+      </w:r>
+      <w:r>
+        <w:t xml:space="preserve"> se posouváme směrem k funkci </w:t>
+      </w:r>
+      <w:r>
+        <w:rPr>
+          <w:b/>
+        </w:rPr>
+        <w:t>Domluvení se na prohlídce</w:t>
+      </w:r>
+      <w:r>
+        <w:t xml:space="preserve">, kdy je stanoven konkrétní termín, ve kterém dojde k prohlídce bytu. V této funkci vystupují aktéři </w:t>
+      </w:r>
+      <w:r>
+        <w:rPr>
+          <w:b/>
+        </w:rPr>
+        <w:t>Zájemce o byt</w:t>
+      </w:r>
+      <w:r>
+        <w:t xml:space="preserve"> a </w:t>
+      </w:r>
+      <w:r>
+        <w:rPr>
+          <w:b/>
+        </w:rPr>
+        <w:t>Pracovník realitní kanceláře</w:t>
+      </w:r>
+      <w:r>
+        <w:t xml:space="preserve">, kteří oba musí najít stejný datum a čas ve svých denních programech, kdy může dojít k prohlídce. Tedy vzniká riziko </w:t>
+      </w:r>
+      <w:r>
+        <w:rPr>
+          <w:b/>
+        </w:rPr>
+        <w:t>Kolize volných termínů</w:t>
+      </w:r>
+      <w:r>
+        <w:t>, kdy se nemohou domluvit na stjeném čase.</w:t>
+      </w:r>
+    </w:p>
+    <w:p>
+      <w:pPr>
+        <w:spacing w:line="360" w:lineRule="auto"/>
+      </w:pPr>
+      <w:r>
+        <w:t xml:space="preserve">V případě úspěšného domluvení se na termínu pokračujeme přechodem do události </w:t>
+      </w:r>
+      <w:r>
+        <w:rPr>
+          <w:b/>
+        </w:rPr>
+        <w:t>Domluvená prohlídka bytu</w:t>
+      </w:r>
+      <w:r>
+        <w:t xml:space="preserve"> a z ní dále do funkce </w:t>
+      </w:r>
+      <w:r>
+        <w:rPr>
+          <w:b/>
+        </w:rPr>
+        <w:t>Účast na prohlídce bytu</w:t>
+      </w:r>
+      <w:r>
+        <w:t xml:space="preserve">, ve které vystupují opět aktéři </w:t>
+      </w:r>
+      <w:r>
+        <w:rPr>
+          <w:b/>
+        </w:rPr>
+        <w:t xml:space="preserve">Zájemce o byt </w:t>
+      </w:r>
+      <w:r>
+        <w:t xml:space="preserve">a </w:t>
+      </w:r>
+      <w:r>
+        <w:rPr>
+          <w:b/>
+        </w:rPr>
+        <w:t>Pracovník realitní kanceláře</w:t>
+      </w:r>
+      <w:r>
+        <w:t xml:space="preserve">. Paralelně k sobě v rámci vykonávání této akce dochází k vykonávání funkcí </w:t>
+      </w:r>
+      <w:r>
+        <w:rPr>
+          <w:b/>
+        </w:rPr>
+        <w:t>Porovnávání inzerovaných parametrů s reálnými parametry</w:t>
+      </w:r>
+      <w:r>
+        <w:t xml:space="preserve"> (kde vzniká riziko </w:t>
+      </w:r>
+      <w:r>
+        <w:rPr>
+          <w:b/>
+        </w:rPr>
+        <w:t>Nedostatky a rozdíly jsou maskovány</w:t>
+      </w:r>
+      <w:r>
+        <w:t xml:space="preserve">) a funkce </w:t>
+      </w:r>
+      <w:r>
+        <w:rPr>
+          <w:b/>
+        </w:rPr>
+        <w:t>Vyplňování formuláře s akceptačními kritérii</w:t>
+      </w:r>
+      <w:r>
+        <w:t xml:space="preserve">, jejíž výstupem je </w:t>
+      </w:r>
+      <w:r>
+        <w:rPr>
+          <w:b/>
+        </w:rPr>
+        <w:t>Vyplněný seznam akceptačních kritérií</w:t>
+      </w:r>
+      <w:r>
+        <w:t xml:space="preserve">. Tyto akce vykonává aktér </w:t>
+      </w:r>
+      <w:r>
+        <w:rPr>
+          <w:b/>
+        </w:rPr>
+        <w:t>Zájemce o byt</w:t>
+      </w:r>
+      <w:r>
+        <w:t xml:space="preserve">. Po úspěšném dokončení těchto dvou paralelních funkcí přecházíme do události </w:t>
+      </w:r>
+      <w:r>
+        <w:rPr>
+          <w:b/>
+        </w:rPr>
+        <w:t>Prohlídka dokončena.</w:t>
+      </w:r>
+    </w:p>
+    <w:p>
+      <w:pPr>
+        <w:spacing w:line="360" w:lineRule="auto"/>
+      </w:pPr>
+      <w:r>
+        <w:t xml:space="preserve">Po dokončení prohlídky (implicitně uvažovaný aktér </w:t>
+      </w:r>
+      <w:r>
+        <w:rPr>
+          <w:b/>
+        </w:rPr>
+        <w:t>Zájemce o byt</w:t>
+      </w:r>
+      <w:r>
+        <w:t xml:space="preserve">) zhodnotí akceptační kritéria na neutrální půdě a dostane se do události </w:t>
+      </w:r>
+      <w:r>
+        <w:rPr>
+          <w:b/>
+        </w:rPr>
+        <w:t>Akceptační kritéria zhodnocena</w:t>
+      </w:r>
+      <w:r>
+        <w:t xml:space="preserve">. Na základě zhodnocení akceptačních kritérií vykoná funkci </w:t>
+      </w:r>
+      <w:r>
+        <w:rPr>
+          <w:b/>
+        </w:rPr>
+        <w:t>Upravení seznamu zajímavých bytů</w:t>
+      </w:r>
+      <w:r>
+        <w:t xml:space="preserve">, jejíž výstupem je právě seznam </w:t>
+      </w:r>
+      <w:r>
+        <w:rPr>
+          <w:b/>
+        </w:rPr>
+        <w:t>Zajímavé byty</w:t>
+      </w:r>
+      <w:r>
+        <w:t>. Byt může být přidán do seznamu zajímavých bytů, nebo nepřidán, což je reprezentováno dvěma událostmi (</w:t>
+      </w:r>
+      <w:r>
+        <w:rPr>
+          <w:b/>
+        </w:rPr>
+        <w:t>Byt přidán do seznamu zajímavých bytů</w:t>
+      </w:r>
+      <w:r>
+        <w:t xml:space="preserve"> a </w:t>
+      </w:r>
+      <w:r>
+        <w:rPr>
+          <w:b/>
+        </w:rPr>
+        <w:t>Byt nepřidán do seznamu zajímavých bytů</w:t>
+      </w:r>
+      <w:r>
+        <w:t xml:space="preserve">). Dále dojde k rozhodnutí zda je třeba provést více prohlídek – a v takovém případě se vracíme na samý začátek procesu prohlídky bytu s jiným vstupem, nebo pokračujeme vykonáváním procesu </w:t>
+      </w:r>
+      <w:r>
+        <w:rPr>
+          <w:b/>
+        </w:rPr>
+        <w:t>Rozhodnutí o koupi bytu</w:t>
+      </w:r>
+      <w:r>
+        <w:t>.</w:t>
+      </w:r>
+    </w:p>
+    <w:p>
+      <w:pPr>
+        <w:pStyle w:val="Nadpis2"/>
+      </w:pPr>
+      <w:r>
+        <w:t xml:space="preserve">Popis procesu </w:t>
+      </w:r>
+      <w:r>
+        <w:rPr>
+          <w:i/>
+        </w:rPr>
+        <w:t>Rozhodování o koupi bytu</w:t>
+      </w:r>
+    </w:p>
+    <w:p>
+      <w:pPr>
+        <w:spacing w:line="360" w:lineRule="auto"/>
+      </w:pPr>
+      <w:r>
+        <w:rPr>
+          <w:b/>
+        </w:rPr>
+        <w:t>Účastníci procesu</w:t>
+      </w:r>
+      <w:r>
+        <w:t xml:space="preserve">: </w:t>
+      </w:r>
+    </w:p>
+    <w:p>
+      <w:pPr>
+        <w:pStyle w:val="Odstavecseseznamem"/>
         <w:numPr>
           <w:ilvl w:val="0"/>
           <w:numId w:val="12"/>
@@ -3296,12 +3437,461 @@
         <w:spacing w:line="360" w:lineRule="auto"/>
       </w:pPr>
       <w:r>
-        <w:t>Nedostatek financí pro opravy technických nedostatků</w:t>
-      </w:r>
-    </w:p>
-    <w:p>
-      <w:pPr>
-        <w:pStyle w:val="ListParagraph"/>
+        <w:t>Z</w:t>
+      </w:r>
+      <w:r>
+        <w:t>ájemce o byt</w:t>
+      </w:r>
+      <w:r>
+        <w:t xml:space="preserve"> (uvažován implicitně).</w:t>
+      </w:r>
+    </w:p>
+    <w:p>
+      <w:pPr>
+        <w:spacing w:line="360" w:lineRule="auto"/>
+      </w:pPr>
+      <w:r>
+        <w:rPr>
+          <w:b/>
+        </w:rPr>
+        <w:lastRenderedPageBreak/>
+        <w:t>Spouštěcí</w:t>
+      </w:r>
+      <w:r>
+        <w:t xml:space="preserve"> </w:t>
+      </w:r>
+      <w:r>
+        <w:rPr>
+          <w:b/>
+        </w:rPr>
+        <w:t>akce</w:t>
+      </w:r>
+      <w:r>
+        <w:t xml:space="preserve">: Požadavek na </w:t>
+      </w:r>
+      <w:r>
+        <w:t>rozhodnutí o koupi bytu.</w:t>
+      </w:r>
+    </w:p>
+    <w:p>
+      <w:pPr>
+        <w:spacing w:line="360" w:lineRule="auto"/>
+      </w:pPr>
+      <w:r>
+        <w:rPr>
+          <w:b/>
+        </w:rPr>
+        <w:t>Vstupy</w:t>
+      </w:r>
+      <w:r>
+        <w:t xml:space="preserve"> </w:t>
+      </w:r>
+      <w:r>
+        <w:rPr>
+          <w:b/>
+        </w:rPr>
+        <w:t>procesu</w:t>
+      </w:r>
+      <w:r>
+        <w:t xml:space="preserve">: </w:t>
+      </w:r>
+      <w:r>
+        <w:t>Hotové prohlídky bytů a seznamy zajímavých bytů.</w:t>
+      </w:r>
+    </w:p>
+    <w:p>
+      <w:pPr>
+        <w:spacing w:line="360" w:lineRule="auto"/>
+      </w:pPr>
+      <w:r>
+        <w:rPr>
+          <w:b/>
+        </w:rPr>
+        <w:t>Výstupy</w:t>
+      </w:r>
+      <w:r>
+        <w:t xml:space="preserve"> </w:t>
+      </w:r>
+      <w:r>
+        <w:rPr>
+          <w:b/>
+        </w:rPr>
+        <w:t>procesu</w:t>
+      </w:r>
+      <w:r>
+        <w:t xml:space="preserve">: </w:t>
+      </w:r>
+      <w:r>
+        <w:t>Rozhodnutí, který byt má být zakoupen.</w:t>
+      </w:r>
+    </w:p>
+    <w:p>
+      <w:pPr>
+        <w:spacing w:line="360" w:lineRule="auto"/>
+      </w:pPr>
+      <w:r>
+        <w:rPr>
+          <w:b/>
+        </w:rPr>
+        <w:t>Rizika</w:t>
+      </w:r>
+      <w:r>
+        <w:t xml:space="preserve"> </w:t>
+      </w:r>
+      <w:r>
+        <w:rPr>
+          <w:b/>
+        </w:rPr>
+        <w:t>procesu</w:t>
+      </w:r>
+      <w:r>
+        <w:t xml:space="preserve">: </w:t>
+      </w:r>
+    </w:p>
+    <w:p>
+      <w:pPr>
+        <w:spacing w:line="360" w:lineRule="auto"/>
+      </w:pPr>
+      <w:r>
+        <w:rPr>
+          <w:b/>
+        </w:rPr>
+        <w:t>Detaily</w:t>
+      </w:r>
+      <w:r>
+        <w:t xml:space="preserve"> </w:t>
+      </w:r>
+      <w:r>
+        <w:rPr>
+          <w:b/>
+        </w:rPr>
+        <w:t>procesu</w:t>
+      </w:r>
+      <w:r>
+        <w:t>:</w:t>
+      </w:r>
+    </w:p>
+    <w:p>
+      <w:pPr>
+        <w:spacing w:line="360" w:lineRule="auto"/>
+      </w:pPr>
+      <w:r>
+        <w:t xml:space="preserve">V moment příchod události </w:t>
+      </w:r>
+      <w:r>
+        <w:rPr>
+          <w:b/>
+        </w:rPr>
+        <w:t>Požadavek na rozhodnutí o koupit bytu</w:t>
+      </w:r>
+      <w:r>
+        <w:t xml:space="preserve"> přecházíme k vykonání funkce </w:t>
+      </w:r>
+      <w:r>
+        <w:rPr>
+          <w:b/>
+        </w:rPr>
+        <w:t>Ověření věcných břemen, exekucí a prodávané osoby</w:t>
+      </w:r>
+      <w:r>
+        <w:t xml:space="preserve">, v níž ověříme, že byt není žádným způsobem závadný. Běh procesu se zde může větvit. V případě, že zjistíme, že </w:t>
+      </w:r>
+      <w:r>
+        <w:rPr>
+          <w:b/>
+        </w:rPr>
+        <w:t>Existují závady</w:t>
+      </w:r>
+      <w:r>
+        <w:t xml:space="preserve">, dojde k provedení funkce </w:t>
+      </w:r>
+      <w:r>
+        <w:rPr>
+          <w:b/>
+        </w:rPr>
+        <w:t>Vyškrtnutí bytu ze seznamu zajímavých bytů</w:t>
+      </w:r>
+      <w:r>
+        <w:t xml:space="preserve">, kde tedy výstupem funkce je upravený seznam </w:t>
+      </w:r>
+      <w:r>
+        <w:rPr>
+          <w:b/>
+        </w:rPr>
+        <w:t>Zajímavé byty</w:t>
+      </w:r>
+      <w:r>
+        <w:t xml:space="preserve">. Po upravení seznamu se vracíme na začátek procesu </w:t>
+      </w:r>
+      <w:r>
+        <w:rPr>
+          <w:b/>
+        </w:rPr>
+        <w:t>Rozhodnutí o koupi bytu</w:t>
+      </w:r>
+      <w:r>
+        <w:t xml:space="preserve">. </w:t>
+      </w:r>
+    </w:p>
+    <w:p>
+      <w:pPr>
+        <w:spacing w:line="360" w:lineRule="auto"/>
+        <w:rPr>
+          <w:b/>
+        </w:rPr>
+      </w:pPr>
+      <w:r>
+        <w:t xml:space="preserve">Na druhou stranu, je-li byt bez závady, pokračujeme vykonáváním funkce </w:t>
+      </w:r>
+      <w:r>
+        <w:rPr>
+          <w:b/>
+        </w:rPr>
+        <w:t>Ověření technických parametrů bytu</w:t>
+      </w:r>
+      <w:r>
+        <w:t xml:space="preserve">, kde opět může dojít k větvení. V případě technických závad opět vyškrtáváme byt ze seznamu </w:t>
+      </w:r>
+      <w:r>
+        <w:rPr>
+          <w:b/>
+        </w:rPr>
+        <w:t>Zajímavé byty</w:t>
+      </w:r>
+      <w:r>
+        <w:t xml:space="preserve">, v případě žádných závad pokračujeme na vykonání funkce </w:t>
+      </w:r>
+      <w:r>
+        <w:rPr>
+          <w:b/>
+        </w:rPr>
+        <w:t>Zvolení bytu jako vhodného</w:t>
+      </w:r>
+      <w:r>
+        <w:t xml:space="preserve">, jehož vstupem je tedy opět seznam </w:t>
+      </w:r>
+      <w:r>
+        <w:rPr>
+          <w:b/>
+        </w:rPr>
+        <w:t>Zajímavé byty</w:t>
+      </w:r>
+      <w:r>
+        <w:t xml:space="preserve"> z nichž je právě procesovaný byt vybrán. Následně je řízení předáno procesu </w:t>
+      </w:r>
+      <w:r>
+        <w:rPr>
+          <w:b/>
+        </w:rPr>
+        <w:t>Samotná koupě bytu</w:t>
+      </w:r>
+      <w:r>
+        <w:t xml:space="preserve">. </w:t>
+      </w:r>
+    </w:p>
+    <w:p>
+      <w:pPr>
+        <w:pStyle w:val="Nadpis2"/>
+      </w:pPr>
+      <w:r>
+        <w:t xml:space="preserve">Popis procesu </w:t>
+      </w:r>
+      <w:r>
+        <w:rPr>
+          <w:i/>
+        </w:rPr>
+        <w:t>Samotná koupě bytu</w:t>
+      </w:r>
+    </w:p>
+    <w:p>
+      <w:pPr>
+        <w:spacing w:line="360" w:lineRule="auto"/>
+      </w:pPr>
+      <w:r>
+        <w:rPr>
+          <w:b/>
+        </w:rPr>
+        <w:t>Účastníci procesu</w:t>
+      </w:r>
+      <w:r>
+        <w:t xml:space="preserve">: </w:t>
+      </w:r>
+    </w:p>
+    <w:p>
+      <w:pPr>
+        <w:pStyle w:val="Odstavecseseznamem"/>
+        <w:numPr>
+          <w:ilvl w:val="0"/>
+          <w:numId w:val="12"/>
+        </w:numPr>
+        <w:spacing w:line="360" w:lineRule="auto"/>
+      </w:pPr>
+      <w:r>
+        <w:t>Zájemce o byt,</w:t>
+      </w:r>
+    </w:p>
+    <w:p>
+      <w:pPr>
+        <w:pStyle w:val="Odstavecseseznamem"/>
+        <w:numPr>
+          <w:ilvl w:val="0"/>
+          <w:numId w:val="12"/>
+        </w:numPr>
+        <w:spacing w:line="360" w:lineRule="auto"/>
+      </w:pPr>
+      <w:r>
+        <w:t>pracovník realitní kanceláře,</w:t>
+      </w:r>
+    </w:p>
+    <w:p>
+      <w:pPr>
+        <w:pStyle w:val="Odstavecseseznamem"/>
+        <w:numPr>
+          <w:ilvl w:val="0"/>
+          <w:numId w:val="12"/>
+        </w:numPr>
+        <w:spacing w:line="360" w:lineRule="auto"/>
+      </w:pPr>
+      <w:r>
+        <w:t>prodejce bytu,</w:t>
+      </w:r>
+    </w:p>
+    <w:p>
+      <w:pPr>
+        <w:pStyle w:val="Odstavecseseznamem"/>
+        <w:numPr>
+          <w:ilvl w:val="0"/>
+          <w:numId w:val="12"/>
+        </w:numPr>
+        <w:spacing w:line="360" w:lineRule="auto"/>
+      </w:pPr>
+      <w:r>
+        <w:t>práva znalý pracovník realitní kanceláře.</w:t>
+      </w:r>
+    </w:p>
+    <w:p>
+      <w:pPr>
+        <w:spacing w:line="360" w:lineRule="auto"/>
+      </w:pPr>
+      <w:r>
+        <w:rPr>
+          <w:b/>
+        </w:rPr>
+        <w:t>Spouštěcí</w:t>
+      </w:r>
+      <w:r>
+        <w:t xml:space="preserve"> </w:t>
+      </w:r>
+      <w:r>
+        <w:rPr>
+          <w:b/>
+        </w:rPr>
+        <w:t>akce</w:t>
+      </w:r>
+      <w:r>
+        <w:t xml:space="preserve">: Požadavek na </w:t>
+      </w:r>
+      <w:r>
+        <w:t>koupi bytu.</w:t>
+      </w:r>
+    </w:p>
+    <w:p>
+      <w:pPr>
+        <w:spacing w:line="360" w:lineRule="auto"/>
+      </w:pPr>
+      <w:r>
+        <w:rPr>
+          <w:b/>
+        </w:rPr>
+        <w:t>Vstupy</w:t>
+      </w:r>
+      <w:r>
+        <w:t xml:space="preserve"> </w:t>
+      </w:r>
+      <w:r>
+        <w:rPr>
+          <w:b/>
+        </w:rPr>
+        <w:t>procesu</w:t>
+      </w:r>
+      <w:r>
+        <w:t xml:space="preserve">: </w:t>
+      </w:r>
+      <w:r>
+        <w:t>Vybraný byt ke koupi</w:t>
+      </w:r>
+      <w:r>
+        <w:t>.</w:t>
+      </w:r>
+    </w:p>
+    <w:p>
+      <w:pPr>
+        <w:spacing w:line="360" w:lineRule="auto"/>
+      </w:pPr>
+      <w:r>
+        <w:rPr>
+          <w:b/>
+        </w:rPr>
+        <w:t>Výstupy</w:t>
+      </w:r>
+      <w:r>
+        <w:t xml:space="preserve"> </w:t>
+      </w:r>
+      <w:r>
+        <w:rPr>
+          <w:b/>
+        </w:rPr>
+        <w:t>procesu</w:t>
+      </w:r>
+      <w:r>
+        <w:t xml:space="preserve">: </w:t>
+      </w:r>
+      <w:r>
+        <w:t>Koupený byt</w:t>
+      </w:r>
+      <w:r>
+        <w:t>.</w:t>
+      </w:r>
+    </w:p>
+    <w:p>
+      <w:pPr>
+        <w:spacing w:line="360" w:lineRule="auto"/>
+      </w:pPr>
+      <w:r>
+        <w:rPr>
+          <w:b/>
+        </w:rPr>
+        <w:t>Rizika</w:t>
+      </w:r>
+      <w:r>
+        <w:t xml:space="preserve"> </w:t>
+      </w:r>
+      <w:r>
+        <w:rPr>
+          <w:b/>
+        </w:rPr>
+        <w:t>procesu</w:t>
+      </w:r>
+      <w:r>
+        <w:t xml:space="preserve">: </w:t>
+      </w:r>
+    </w:p>
+    <w:p>
+      <w:pPr>
+        <w:pStyle w:val="Odstavecseseznamem"/>
+        <w:numPr>
+          <w:ilvl w:val="0"/>
+          <w:numId w:val="12"/>
+        </w:numPr>
+        <w:spacing w:line="360" w:lineRule="auto"/>
+      </w:pPr>
+      <w:r>
+        <w:t>Více zájemců o stejný byt.</w:t>
+      </w:r>
+    </w:p>
+    <w:p>
+      <w:pPr>
+        <w:pStyle w:val="Odstavecseseznamem"/>
         <w:numPr>
           <w:ilvl w:val="1"/>
           <w:numId w:val="12"/>
@@ -3312,121 +3902,12 @@
         <w:t xml:space="preserve">Řešení: </w:t>
       </w:r>
       <w:r>
-        <w:t>Oprava jen nejnutnějších částí</w:t>
-      </w:r>
-    </w:p>
-    <w:p>
-      <w:pPr>
-        <w:spacing w:line="360" w:lineRule="auto"/>
-      </w:pPr>
-      <w:r>
-        <w:rPr>
-          <w:b/>
-        </w:rPr>
-        <w:t>Detaily</w:t>
-      </w:r>
-      <w:r>
-        <w:t xml:space="preserve"> </w:t>
-      </w:r>
-      <w:r>
-        <w:rPr>
-          <w:b/>
-        </w:rPr>
-        <w:t>procesu</w:t>
-      </w:r>
-      <w:r>
-        <w:t>:</w:t>
-      </w:r>
-    </w:p>
-    <w:p>
-      <w:r>
-        <w:t xml:space="preserve">Celý proces je na začátku rozdělen na tři </w:t>
-      </w:r>
-      <w:proofErr w:type="spellStart"/>
-      <w:r>
-        <w:t>podčásti</w:t>
-      </w:r>
-      <w:proofErr w:type="spellEnd"/>
-      <w:r>
-        <w:t xml:space="preserve">, které se musí dokončit zároveň, ale je možné je provádět zároveň. </w:t>
-      </w:r>
-    </w:p>
-    <w:p>
-      <w:r>
-        <w:t>V první části řeší proces kontrolu zaplacení daně z nemovitosti. Do této akce vstupuje jak vlastník bytu, tak hlavně úředník z finančního úřadu. Tok procesu se dělí podle výsledku kontroly. Pokud je kontrola neúspěšná, je nutné daň zaplatit</w:t>
-      </w:r>
-      <w:r>
-        <w:t>. Zde hrozí nedostatek financí. Výsledkem obou větví je přechod do stejného stavu.</w:t>
-      </w:r>
-    </w:p>
-    <w:p>
-      <w:r>
-        <w:t>Druhá část se týká kontroly technického stavu.</w:t>
-      </w:r>
-      <w:r>
-        <w:t xml:space="preserve"> Hlavním aktérem je technický odborník, který pro vlastníka provede kontrolu. Po kontrole opět dochází k dělení procesu. </w:t>
-      </w:r>
-      <w:r>
-        <w:lastRenderedPageBreak/>
-        <w:t>V případě, že byly nalezeny technické nedostatky, je nutné je opravit. V této fázi vstupuje do procesu další aktér, a to opravář. Po dokončení oprav se obě větve opět spojí.</w:t>
-      </w:r>
-    </w:p>
-    <w:p>
-      <w:r>
-        <w:t>Poslední, tedy třetí část, se zabývá kontrolou odečtu energií</w:t>
-      </w:r>
-      <w:r>
-        <w:t xml:space="preserve"> podle seznamu energií k odečtení. Po dokončení třetí </w:t>
-      </w:r>
-      <w:proofErr w:type="spellStart"/>
-      <w:r>
-        <w:t>podčásti</w:t>
-      </w:r>
-      <w:proofErr w:type="spellEnd"/>
-      <w:r>
-        <w:t xml:space="preserve"> hlavního procesu a všech ostatních je možné prohlásit byt za převzatý a přistoupit k zajištění bytu.</w:t>
-      </w:r>
-    </w:p>
-    <w:p>
-      <w:pPr>
-        <w:pStyle w:val="Heading2"/>
-      </w:pPr>
-      <w:r>
-        <w:t xml:space="preserve">Popis procesu </w:t>
-      </w:r>
-      <w:r>
-        <w:rPr>
-          <w:i/>
-        </w:rPr>
-        <w:t>Zajištění</w:t>
-      </w:r>
-      <w:r>
-        <w:t xml:space="preserve"> </w:t>
-      </w:r>
-      <w:r>
-        <w:rPr>
-          <w:i/>
-        </w:rPr>
-        <w:t>bytu</w:t>
-      </w:r>
-    </w:p>
-    <w:p>
-      <w:pPr>
-        <w:spacing w:line="360" w:lineRule="auto"/>
-      </w:pPr>
-      <w:r>
-        <w:rPr>
-          <w:b/>
-        </w:rPr>
-        <w:t>Účastníci procesu</w:t>
-      </w:r>
-      <w:r>
-        <w:t xml:space="preserve">: </w:t>
-      </w:r>
-    </w:p>
-    <w:p>
-      <w:pPr>
-        <w:pStyle w:val="ListParagraph"/>
+        <w:t xml:space="preserve">Stanovit termín podpisu rezervační smlouvy co nejdříve. </w:t>
+      </w:r>
+    </w:p>
+    <w:p>
+      <w:pPr>
+        <w:pStyle w:val="Odstavecseseznamem"/>
         <w:numPr>
           <w:ilvl w:val="0"/>
           <w:numId w:val="12"/>
@@ -3434,12 +3915,29 @@
         <w:spacing w:line="360" w:lineRule="auto"/>
       </w:pPr>
       <w:r>
-        <w:t>Vlastník bytu,</w:t>
-      </w:r>
-    </w:p>
-    <w:p>
-      <w:pPr>
-        <w:pStyle w:val="ListParagraph"/>
+        <w:lastRenderedPageBreak/>
+        <w:t>Smlouva podepsána s jiným zájemcem.</w:t>
+      </w:r>
+    </w:p>
+    <w:p>
+      <w:pPr>
+        <w:pStyle w:val="Odstavecseseznamem"/>
+        <w:numPr>
+          <w:ilvl w:val="1"/>
+          <w:numId w:val="12"/>
+        </w:numPr>
+        <w:spacing w:line="360" w:lineRule="auto"/>
+      </w:pPr>
+      <w:r>
+        <w:t xml:space="preserve">Řešení: </w:t>
+      </w:r>
+      <w:r>
+        <w:t>Co nejdříve zajistit podepsání rezervační smlouvy s realitní kanceláří.</w:t>
+      </w:r>
+    </w:p>
+    <w:p>
+      <w:pPr>
+        <w:pStyle w:val="Odstavecseseznamem"/>
         <w:numPr>
           <w:ilvl w:val="0"/>
           <w:numId w:val="12"/>
@@ -3447,12 +3945,25 @@
         <w:spacing w:line="360" w:lineRule="auto"/>
       </w:pPr>
       <w:r>
-        <w:t>Odborník v oboru preventivních opatření pro minimalizaci rizik spojených s provozem bytu,</w:t>
-      </w:r>
-    </w:p>
-    <w:p>
-      <w:pPr>
-        <w:pStyle w:val="ListParagraph"/>
+        <w:t>Nevyhovující způsob platby.</w:t>
+      </w:r>
+    </w:p>
+    <w:p>
+      <w:pPr>
+        <w:pStyle w:val="Odstavecseseznamem"/>
+        <w:numPr>
+          <w:ilvl w:val="1"/>
+          <w:numId w:val="12"/>
+        </w:numPr>
+        <w:spacing w:line="360" w:lineRule="auto"/>
+      </w:pPr>
+      <w:r>
+        <w:t>Řešení: Domluvit se na způsobu platby ještě před podpisem rezervační smlouvy.</w:t>
+      </w:r>
+    </w:p>
+    <w:p>
+      <w:pPr>
+        <w:pStyle w:val="Odstavecseseznamem"/>
         <w:numPr>
           <w:ilvl w:val="0"/>
           <w:numId w:val="12"/>
@@ -3460,12 +3971,353 @@
         <w:spacing w:line="360" w:lineRule="auto"/>
       </w:pPr>
       <w:r>
-        <w:t>Technik,</w:t>
-      </w:r>
-    </w:p>
-    <w:p>
-      <w:pPr>
-        <w:pStyle w:val="ListParagraph"/>
+        <w:t>Zdržení platby bankou kvůli nezvyklé aktivitě účtu.</w:t>
+      </w:r>
+    </w:p>
+    <w:p>
+      <w:pPr>
+        <w:pStyle w:val="Odstavecseseznamem"/>
+        <w:numPr>
+          <w:ilvl w:val="1"/>
+          <w:numId w:val="12"/>
+        </w:numPr>
+        <w:spacing w:line="360" w:lineRule="auto"/>
+      </w:pPr>
+      <w:r>
+        <w:t>Řešení: Předem avizovat bance typ převodu, ke kterému má v blízké době dojít.</w:t>
+      </w:r>
+    </w:p>
+    <w:p>
+      <w:pPr>
+        <w:spacing w:line="360" w:lineRule="auto"/>
+      </w:pPr>
+      <w:r>
+        <w:rPr>
+          <w:b/>
+        </w:rPr>
+        <w:t>Detaily</w:t>
+      </w:r>
+      <w:r>
+        <w:t xml:space="preserve"> </w:t>
+      </w:r>
+      <w:r>
+        <w:rPr>
+          <w:b/>
+        </w:rPr>
+        <w:t>procesu</w:t>
+      </w:r>
+      <w:r>
+        <w:t>:</w:t>
+      </w:r>
+    </w:p>
+    <w:p>
+      <w:r>
+        <w:t>V moment příchod</w:t>
+      </w:r>
+      <w:r>
+        <w:t xml:space="preserve"> události </w:t>
+      </w:r>
+      <w:r>
+        <w:rPr>
+          <w:b/>
+        </w:rPr>
+        <w:t>Požadavek na koupi bytu</w:t>
+      </w:r>
+      <w:r>
+        <w:t xml:space="preserve"> pokračujeme vykonáváním funkce </w:t>
+      </w:r>
+      <w:r>
+        <w:rPr>
+          <w:b/>
+        </w:rPr>
+        <w:t>Rezervační smlouva s realitní kanceláří</w:t>
+      </w:r>
+      <w:r>
+        <w:t xml:space="preserve">, v rámci níž se aktéři </w:t>
+      </w:r>
+      <w:r>
+        <w:rPr>
+          <w:b/>
+        </w:rPr>
+        <w:t>Pracovník realitní kanceláře</w:t>
+      </w:r>
+      <w:r>
+        <w:t xml:space="preserve"> a </w:t>
+      </w:r>
+      <w:r>
+        <w:rPr>
+          <w:b/>
+        </w:rPr>
+        <w:t>Zájemce o byt</w:t>
+      </w:r>
+      <w:r>
+        <w:t xml:space="preserve"> podílí na podpisu rezervační smlouvy na byt, který je předmětem vyjednávání. Mohou zde vyvstat dvě rizika: </w:t>
+      </w:r>
+      <w:r>
+        <w:rPr>
+          <w:b/>
+        </w:rPr>
+        <w:t>Více zájemců o stejný byt</w:t>
+      </w:r>
+      <w:r>
+        <w:t xml:space="preserve"> a </w:t>
+      </w:r>
+      <w:r>
+        <w:rPr>
+          <w:b/>
+        </w:rPr>
+        <w:t>Smlouva je již podepsána s jiným zájemcem</w:t>
+      </w:r>
+      <w:r>
+        <w:t>.</w:t>
+      </w:r>
+    </w:p>
+    <w:p>
+      <w:r>
+        <w:t xml:space="preserve">Funkce může tedy mít dva výstupy, kdy právě jeden z nich nastane. V případě, že dojde k události </w:t>
+      </w:r>
+      <w:r>
+        <w:rPr>
+          <w:b/>
+        </w:rPr>
+        <w:t>Rezervační smlouva nepodepsána</w:t>
+      </w:r>
+      <w:r>
+        <w:t xml:space="preserve">, je třeba opakovat proces rezervační smlouvy s realitní kanceláří, pravděpodobně i s jiným bytem jakožto předmětem rezervace. Dojde-li k události </w:t>
+      </w:r>
+      <w:r>
+        <w:rPr>
+          <w:b/>
+        </w:rPr>
+        <w:t>Rezervační smlouva podepsána</w:t>
+      </w:r>
+      <w:r>
+        <w:t>, pokračujeme dále.</w:t>
+      </w:r>
+    </w:p>
+    <w:p>
+      <w:r>
+        <w:t xml:space="preserve">Dochází k funkci </w:t>
+      </w:r>
+      <w:r>
+        <w:rPr>
+          <w:b/>
+        </w:rPr>
+        <w:t>Určení způsobu platby a realokace prostředků</w:t>
+      </w:r>
+      <w:r>
+        <w:t>, kdy</w:t>
+      </w:r>
+      <w:r>
+        <w:t xml:space="preserve"> se</w:t>
+      </w:r>
+      <w:r>
+        <w:t xml:space="preserve"> již aktéři </w:t>
+      </w:r>
+      <w:r>
+        <w:rPr>
+          <w:b/>
+        </w:rPr>
+        <w:t>Prodejce bytu</w:t>
+      </w:r>
+      <w:r>
+        <w:rPr>
+          <w:b/>
+        </w:rPr>
+        <w:t xml:space="preserve"> </w:t>
+      </w:r>
+      <w:r>
+        <w:t xml:space="preserve">a </w:t>
+      </w:r>
+      <w:r>
+        <w:rPr>
+          <w:b/>
+        </w:rPr>
+        <w:t>Zájemce o byt</w:t>
+      </w:r>
+      <w:r>
+        <w:t xml:space="preserve"> domlouvají na konkrétních formách, kterými dojde k převodu finančního obnosu. Zájemce bytu pak ještě v tomto kroku vyřeší jakým způsobem dopraví své finanční prostředky na platformu skrze níž bude docházet k platbě.</w:t>
+      </w:r>
+    </w:p>
+    <w:p>
+      <w:r>
+        <w:t xml:space="preserve">Následně nastává událost </w:t>
+      </w:r>
+      <w:r>
+        <w:rPr>
+          <w:b/>
+        </w:rPr>
+        <w:t>Způsob platby určen, prostředky realokovány</w:t>
+      </w:r>
+      <w:r>
+        <w:t xml:space="preserve">, a je pokračováno do funkce </w:t>
+      </w:r>
+      <w:r>
+        <w:rPr>
+          <w:b/>
+        </w:rPr>
+        <w:t>Kontrola smlouvy</w:t>
+      </w:r>
+      <w:r>
+        <w:t xml:space="preserve">, kdy se aktéři </w:t>
+      </w:r>
+      <w:r>
+        <w:rPr>
+          <w:b/>
+        </w:rPr>
+        <w:t>Prodejce bytu</w:t>
+      </w:r>
+      <w:r>
+        <w:t xml:space="preserve"> a </w:t>
+      </w:r>
+      <w:r>
+        <w:rPr>
+          <w:b/>
+        </w:rPr>
+        <w:t>Zájemce o byt</w:t>
+      </w:r>
+      <w:r>
+        <w:t xml:space="preserve"> pouštějí do kontroly, zda smlouva, pravděpodobně poskytována realitní kanceláří obsahuje správné údaje. Vykonávání se zde větví do větve, kdy nastává událost </w:t>
+      </w:r>
+      <w:r>
+        <w:rPr>
+          <w:b/>
+        </w:rPr>
+        <w:t>Nesrovnalosti ve smlouvě nalezeny</w:t>
+      </w:r>
+      <w:r>
+        <w:t xml:space="preserve">, kdy vykonávání dále pokračuje funkcí </w:t>
+      </w:r>
+      <w:r>
+        <w:rPr>
+          <w:b/>
+        </w:rPr>
+        <w:t>Oprava nesrovnalostí ve smlouvě</w:t>
+      </w:r>
+      <w:r>
+        <w:t xml:space="preserve">, po které nastává událost </w:t>
+      </w:r>
+      <w:r>
+        <w:rPr>
+          <w:b/>
+        </w:rPr>
+        <w:t>Nesrovnalosti ve smlouvě odstraněny</w:t>
+      </w:r>
+      <w:r>
+        <w:t xml:space="preserve"> a dochází k opětovnému vykonávání funkce </w:t>
+      </w:r>
+      <w:r>
+        <w:rPr>
+          <w:b/>
+        </w:rPr>
+        <w:t>Kontrola smlouvy.</w:t>
+      </w:r>
+      <w:r>
+        <w:t xml:space="preserve"> Druhá větev, kdy nastává událost </w:t>
+      </w:r>
+      <w:r>
+        <w:rPr>
+          <w:b/>
+        </w:rPr>
+        <w:t>Smlouva je v pořádku</w:t>
+      </w:r>
+      <w:r>
+        <w:t xml:space="preserve">, pokračuje vykonáváním funkce </w:t>
+      </w:r>
+      <w:r>
+        <w:rPr>
+          <w:b/>
+        </w:rPr>
+        <w:t>Podpis smlouvy a provedení platby</w:t>
+      </w:r>
+      <w:r>
+        <w:t xml:space="preserve">, na které se podílí aktéři </w:t>
+      </w:r>
+      <w:r>
+        <w:rPr>
+          <w:b/>
+        </w:rPr>
+        <w:t xml:space="preserve">Zájemce o byt, Prodejce bytu a Práva znalý pracovník realitní kanceláře. </w:t>
+      </w:r>
+      <w:r>
+        <w:t>Vyvstává zde potenciální riziko zablokování a zdržení transakce ze strany banky, kvůli neobvyklému pohybu prostředků na účtu (</w:t>
+      </w:r>
+      <w:r>
+        <w:rPr>
+          <w:b/>
+        </w:rPr>
+        <w:t>Zdržení platby bankou kvůli nezvyklé aktivitě účtu</w:t>
+      </w:r>
+      <w:r>
+        <w:t>).</w:t>
+      </w:r>
+    </w:p>
+    <w:p>
+      <w:r>
+        <w:t xml:space="preserve">Následně nastává událost </w:t>
+      </w:r>
+      <w:r>
+        <w:rPr>
+          <w:b/>
+        </w:rPr>
+        <w:t>Byt zakoupen</w:t>
+      </w:r>
+      <w:r>
+        <w:t xml:space="preserve"> a řízení je předáváno procesu </w:t>
+      </w:r>
+      <w:r>
+        <w:rPr>
+          <w:b/>
+        </w:rPr>
+        <w:t>Převzetí bytu</w:t>
+      </w:r>
+      <w:r>
+        <w:t>.</w:t>
+      </w:r>
+    </w:p>
+    <w:p>
+      <w:pPr>
+        <w:pStyle w:val="Nadpis2"/>
+        <w:rPr>
+          <w:i/>
+        </w:rPr>
+      </w:pPr>
+      <w:r>
+        <w:t xml:space="preserve">Popis procesu </w:t>
+      </w:r>
+      <w:r>
+        <w:rPr>
+          <w:i/>
+        </w:rPr>
+        <w:t>Převzetí</w:t>
+      </w:r>
+      <w:r>
+        <w:t xml:space="preserve"> </w:t>
+      </w:r>
+      <w:r>
+        <w:rPr>
+          <w:i/>
+        </w:rPr>
+        <w:t>bytu</w:t>
+      </w:r>
+    </w:p>
+    <w:p>
+      <w:pPr>
+        <w:spacing w:line="360" w:lineRule="auto"/>
+      </w:pPr>
+      <w:r>
+        <w:rPr>
+          <w:b/>
+        </w:rPr>
+        <w:t>Účastníci procesu</w:t>
+      </w:r>
+      <w:r>
+        <w:t xml:space="preserve">: </w:t>
+      </w:r>
+    </w:p>
+    <w:p>
+      <w:pPr>
+        <w:pStyle w:val="Odstavecseseznamem"/>
         <w:numPr>
           <w:ilvl w:val="0"/>
           <w:numId w:val="12"/>
@@ -3473,12 +4325,12 @@
         <w:spacing w:line="360" w:lineRule="auto"/>
       </w:pPr>
       <w:r>
-        <w:t>Odborník v oblasti pojišťování nemovitostí,</w:t>
-      </w:r>
-    </w:p>
-    <w:p>
-      <w:pPr>
-        <w:pStyle w:val="ListParagraph"/>
+        <w:t>Vlastník bytu,</w:t>
+      </w:r>
+    </w:p>
+    <w:p>
+      <w:pPr>
+        <w:pStyle w:val="Odstavecseseznamem"/>
         <w:numPr>
           <w:ilvl w:val="0"/>
           <w:numId w:val="12"/>
@@ -3486,116 +4338,13 @@
         <w:spacing w:line="360" w:lineRule="auto"/>
       </w:pPr>
       <w:r>
-        <w:t>Pojišťovatel</w:t>
-      </w:r>
-    </w:p>
-    <w:p>
-      <w:pPr>
-        <w:spacing w:line="360" w:lineRule="auto"/>
-      </w:pPr>
-      <w:r>
-        <w:rPr>
-          <w:b/>
-        </w:rPr>
-        <w:t>Spouštěcí</w:t>
-      </w:r>
-      <w:r>
-        <w:t xml:space="preserve"> </w:t>
-      </w:r>
-      <w:r>
-        <w:rPr>
-          <w:b/>
-        </w:rPr>
-        <w:t>akce</w:t>
-      </w:r>
-      <w:r>
-        <w:t>:</w:t>
-      </w:r>
-      <w:r>
-        <w:t xml:space="preserve"> Potřeba zajištění bytu po jeho převzetí</w:t>
-      </w:r>
-      <w:r>
-        <w:t>.</w:t>
-      </w:r>
-    </w:p>
-    <w:p>
-      <w:pPr>
-        <w:spacing w:line="360" w:lineRule="auto"/>
-      </w:pPr>
-      <w:r>
-        <w:rPr>
-          <w:b/>
-        </w:rPr>
-        <w:t>Vstupy</w:t>
-      </w:r>
-      <w:r>
-        <w:t xml:space="preserve"> </w:t>
-      </w:r>
-      <w:r>
-        <w:rPr>
-          <w:b/>
-        </w:rPr>
-        <w:t>procesu</w:t>
-      </w:r>
-      <w:r>
-        <w:t xml:space="preserve">: </w:t>
-      </w:r>
-      <w:r>
-        <w:t>Zakoupený a převzatý byt.</w:t>
-      </w:r>
-    </w:p>
-    <w:p>
-      <w:pPr>
-        <w:spacing w:line="360" w:lineRule="auto"/>
-      </w:pPr>
-      <w:r>
-        <w:rPr>
-          <w:b/>
-        </w:rPr>
-        <w:t>Výstupy</w:t>
-      </w:r>
-      <w:r>
-        <w:t xml:space="preserve"> </w:t>
-      </w:r>
-      <w:r>
-        <w:rPr>
-          <w:b/>
-        </w:rPr>
-        <w:t>procesu</w:t>
-      </w:r>
-      <w:r>
-        <w:t xml:space="preserve">: </w:t>
-      </w:r>
-      <w:r>
-        <w:t>Zajištěný byt.</w:t>
-      </w:r>
-    </w:p>
-    <w:p>
-      <w:pPr>
-        <w:spacing w:line="360" w:lineRule="auto"/>
-      </w:pPr>
-      <w:r>
-        <w:rPr>
-          <w:b/>
-        </w:rPr>
-        <w:t>Rizika</w:t>
-      </w:r>
-      <w:r>
-        <w:t xml:space="preserve"> </w:t>
-      </w:r>
-      <w:r>
-        <w:rPr>
-          <w:b/>
-        </w:rPr>
-        <w:t>procesu</w:t>
-      </w:r>
-      <w:r>
-        <w:t xml:space="preserve">: </w:t>
-      </w:r>
-    </w:p>
-    <w:p>
-      <w:pPr>
-        <w:pStyle w:val="ListParagraph"/>
+        <w:lastRenderedPageBreak/>
+        <w:t>Finanční úředník</w:t>
+      </w:r>
+    </w:p>
+    <w:p>
+      <w:pPr>
+        <w:pStyle w:val="Odstavecseseznamem"/>
         <w:numPr>
           <w:ilvl w:val="0"/>
           <w:numId w:val="12"/>
@@ -3603,12 +4352,141 @@
         <w:spacing w:line="360" w:lineRule="auto"/>
       </w:pPr>
       <w:r>
-        <w:t>Pojišťovací podvod</w:t>
-      </w:r>
-    </w:p>
-    <w:p>
-      <w:pPr>
-        <w:pStyle w:val="ListParagraph"/>
+        <w:t>Technický odborník</w:t>
+      </w:r>
+    </w:p>
+    <w:p>
+      <w:pPr>
+        <w:pStyle w:val="Odstavecseseznamem"/>
+        <w:numPr>
+          <w:ilvl w:val="0"/>
+          <w:numId w:val="12"/>
+        </w:numPr>
+        <w:spacing w:line="360" w:lineRule="auto"/>
+      </w:pPr>
+      <w:r>
+        <w:t>Opravář</w:t>
+      </w:r>
+    </w:p>
+    <w:p>
+      <w:pPr>
+        <w:spacing w:line="360" w:lineRule="auto"/>
+      </w:pPr>
+      <w:r>
+        <w:rPr>
+          <w:b/>
+        </w:rPr>
+        <w:t>Spouštěcí</w:t>
+      </w:r>
+      <w:r>
+        <w:t xml:space="preserve"> </w:t>
+      </w:r>
+      <w:r>
+        <w:rPr>
+          <w:b/>
+        </w:rPr>
+        <w:t>akce</w:t>
+      </w:r>
+      <w:r>
+        <w:t>:</w:t>
+      </w:r>
+      <w:r>
+        <w:t xml:space="preserve"> Požadavek na převzetí bytu</w:t>
+      </w:r>
+    </w:p>
+    <w:p>
+      <w:pPr>
+        <w:spacing w:line="360" w:lineRule="auto"/>
+      </w:pPr>
+      <w:r>
+        <w:rPr>
+          <w:b/>
+        </w:rPr>
+        <w:t>Vstupy</w:t>
+      </w:r>
+      <w:r>
+        <w:t xml:space="preserve"> </w:t>
+      </w:r>
+      <w:r>
+        <w:rPr>
+          <w:b/>
+        </w:rPr>
+        <w:t>procesu</w:t>
+      </w:r>
+      <w:r>
+        <w:t xml:space="preserve">: </w:t>
+      </w:r>
+      <w:r>
+        <w:t>Zakoupený byt</w:t>
+      </w:r>
+      <w:bookmarkStart w:id="0" w:name="_GoBack"/>
+      <w:bookmarkEnd w:id="0"/>
+    </w:p>
+    <w:p>
+      <w:pPr>
+        <w:spacing w:line="360" w:lineRule="auto"/>
+      </w:pPr>
+      <w:r>
+        <w:rPr>
+          <w:b/>
+        </w:rPr>
+        <w:t>Výstupy</w:t>
+      </w:r>
+      <w:r>
+        <w:t xml:space="preserve"> </w:t>
+      </w:r>
+      <w:r>
+        <w:rPr>
+          <w:b/>
+        </w:rPr>
+        <w:t>procesu</w:t>
+      </w:r>
+      <w:r>
+        <w:t xml:space="preserve">: </w:t>
+      </w:r>
+      <w:r>
+        <w:t>Převzatý byt</w:t>
+      </w:r>
+    </w:p>
+    <w:p>
+      <w:pPr>
+        <w:spacing w:line="360" w:lineRule="auto"/>
+      </w:pPr>
+      <w:r>
+        <w:rPr>
+          <w:b/>
+        </w:rPr>
+        <w:t>Rizika</w:t>
+      </w:r>
+      <w:r>
+        <w:t xml:space="preserve"> </w:t>
+      </w:r>
+      <w:r>
+        <w:rPr>
+          <w:b/>
+        </w:rPr>
+        <w:t>procesu</w:t>
+      </w:r>
+      <w:r>
+        <w:t xml:space="preserve">: </w:t>
+      </w:r>
+    </w:p>
+    <w:p>
+      <w:pPr>
+        <w:pStyle w:val="Odstavecseseznamem"/>
+        <w:numPr>
+          <w:ilvl w:val="0"/>
+          <w:numId w:val="12"/>
+        </w:numPr>
+        <w:spacing w:line="360" w:lineRule="auto"/>
+      </w:pPr>
+      <w:r>
+        <w:t>Nedostatek financí při placení daní</w:t>
+      </w:r>
+    </w:p>
+    <w:p>
+      <w:pPr>
+        <w:pStyle w:val="Odstavecseseznamem"/>
         <w:numPr>
           <w:ilvl w:val="1"/>
           <w:numId w:val="12"/>
@@ -3616,15 +4494,15 @@
         <w:spacing w:line="360" w:lineRule="auto"/>
       </w:pPr>
       <w:r>
-        <w:t xml:space="preserve">Řešení: Důkladné </w:t>
-      </w:r>
-      <w:r>
-        <w:t>prostudování pojistné smlouvy, nalezení právníka pro kontrolu</w:t>
-      </w:r>
-    </w:p>
-    <w:p>
-      <w:pPr>
-        <w:pStyle w:val="ListParagraph"/>
+        <w:t>Řešení:</w:t>
+      </w:r>
+      <w:r>
+        <w:t xml:space="preserve"> Nejlepším řešením jsou peníze odložené stranou, protože na daň se nevztahuje hypotéka, další možností je půjčka</w:t>
+      </w:r>
+    </w:p>
+    <w:p>
+      <w:pPr>
+        <w:pStyle w:val="Odstavecseseznamem"/>
         <w:numPr>
           <w:ilvl w:val="0"/>
           <w:numId w:val="12"/>
@@ -3632,15 +4510,12 @@
         <w:spacing w:line="360" w:lineRule="auto"/>
       </w:pPr>
       <w:r>
-        <w:t xml:space="preserve">Nedostatek finančních prostředků pro nákup objektů pro preventivní opatření </w:t>
-      </w:r>
-      <w:r>
-        <w:t>proti rizikům spojených s provozem bytu</w:t>
-      </w:r>
-    </w:p>
-    <w:p>
-      <w:pPr>
-        <w:pStyle w:val="ListParagraph"/>
+        <w:t>Nedostatek financí pro opravy technických nedostatků</w:t>
+      </w:r>
+    </w:p>
+    <w:p>
+      <w:pPr>
+        <w:pStyle w:val="Odstavecseseznamem"/>
         <w:numPr>
           <w:ilvl w:val="1"/>
           <w:numId w:val="12"/>
@@ -3648,6 +4523,323 @@
         <w:spacing w:line="360" w:lineRule="auto"/>
       </w:pPr>
       <w:r>
+        <w:t>Řešení: Oprava jen nejnutnějších částí</w:t>
+      </w:r>
+    </w:p>
+    <w:p>
+      <w:pPr>
+        <w:spacing w:line="360" w:lineRule="auto"/>
+      </w:pPr>
+      <w:r>
+        <w:rPr>
+          <w:b/>
+        </w:rPr>
+        <w:t>Detaily</w:t>
+      </w:r>
+      <w:r>
+        <w:t xml:space="preserve"> </w:t>
+      </w:r>
+      <w:r>
+        <w:rPr>
+          <w:b/>
+        </w:rPr>
+        <w:t>procesu</w:t>
+      </w:r>
+      <w:r>
+        <w:t>:</w:t>
+      </w:r>
+    </w:p>
+    <w:p>
+      <w:r>
+        <w:t xml:space="preserve">Celý proces je na začátku rozdělen na tři podčásti, které se musí dokončit zároveň, ale je možné je provádět zároveň. </w:t>
+      </w:r>
+    </w:p>
+    <w:p>
+      <w:r>
+        <w:t>V první části řeší proces kontrolu zaplacení daně z nemovitosti. Do této akce vstupuje jak vlastník bytu, tak hlavně úředník z finančního úřadu. Tok procesu se dělí podle výsledku kontroly. Pokud je kontrola neúspěšná, je nutné daň zaplatit</w:t>
+      </w:r>
+      <w:r>
+        <w:t>. Zde hrozí nedostatek financí. Výsledkem obou větví je přechod do stejného stavu.</w:t>
+      </w:r>
+    </w:p>
+    <w:p>
+      <w:r>
+        <w:t>Druhá část se týká kontroly technického stavu.</w:t>
+      </w:r>
+      <w:r>
+        <w:t xml:space="preserve"> Hlavním aktérem je technický odborník, který pro vlastníka provede kontrolu. Po kontrole opět dochází k dělení procesu. V případě, že byly nalezeny technické nedostatky, je nutné je opravit. V této fázi vstupuje do procesu další aktér, a to opravář. Po dokončení oprav se obě větve opět spojí.</w:t>
+      </w:r>
+    </w:p>
+    <w:p>
+      <w:r>
+        <w:t>Poslední, tedy třetí část, se zabývá kontrolou odečtu energií</w:t>
+      </w:r>
+      <w:r>
+        <w:t xml:space="preserve"> podle seznamu energií k odečtení. Po dokončení třetí podčásti hlavního procesu a všech ostatních je možné prohlásit byt za převzatý a přistoupit k zajištění bytu.</w:t>
+      </w:r>
+    </w:p>
+    <w:p>
+      <w:pPr>
+        <w:pStyle w:val="Nadpis2"/>
+      </w:pPr>
+      <w:r>
+        <w:t xml:space="preserve">Popis procesu </w:t>
+      </w:r>
+      <w:r>
+        <w:rPr>
+          <w:i/>
+        </w:rPr>
+        <w:t>Zajištění</w:t>
+      </w:r>
+      <w:r>
+        <w:t xml:space="preserve"> </w:t>
+      </w:r>
+      <w:r>
+        <w:rPr>
+          <w:i/>
+        </w:rPr>
+        <w:t>bytu</w:t>
+      </w:r>
+    </w:p>
+    <w:p>
+      <w:pPr>
+        <w:spacing w:line="360" w:lineRule="auto"/>
+      </w:pPr>
+      <w:r>
+        <w:rPr>
+          <w:b/>
+        </w:rPr>
+        <w:t>Účastníci procesu</w:t>
+      </w:r>
+      <w:r>
+        <w:t xml:space="preserve">: </w:t>
+      </w:r>
+    </w:p>
+    <w:p>
+      <w:pPr>
+        <w:pStyle w:val="Odstavecseseznamem"/>
+        <w:numPr>
+          <w:ilvl w:val="0"/>
+          <w:numId w:val="12"/>
+        </w:numPr>
+        <w:spacing w:line="360" w:lineRule="auto"/>
+      </w:pPr>
+      <w:r>
+        <w:t>Vlastník bytu,</w:t>
+      </w:r>
+    </w:p>
+    <w:p>
+      <w:pPr>
+        <w:pStyle w:val="Odstavecseseznamem"/>
+        <w:numPr>
+          <w:ilvl w:val="0"/>
+          <w:numId w:val="12"/>
+        </w:numPr>
+        <w:spacing w:line="360" w:lineRule="auto"/>
+      </w:pPr>
+      <w:r>
+        <w:t>Odborník v oboru preventivních opatření pro minimalizaci rizik spojených s provozem bytu,</w:t>
+      </w:r>
+    </w:p>
+    <w:p>
+      <w:pPr>
+        <w:pStyle w:val="Odstavecseseznamem"/>
+        <w:numPr>
+          <w:ilvl w:val="0"/>
+          <w:numId w:val="12"/>
+        </w:numPr>
+        <w:spacing w:line="360" w:lineRule="auto"/>
+      </w:pPr>
+      <w:r>
+        <w:t>Technik,</w:t>
+      </w:r>
+    </w:p>
+    <w:p>
+      <w:pPr>
+        <w:pStyle w:val="Odstavecseseznamem"/>
+        <w:numPr>
+          <w:ilvl w:val="0"/>
+          <w:numId w:val="12"/>
+        </w:numPr>
+        <w:spacing w:line="360" w:lineRule="auto"/>
+      </w:pPr>
+      <w:r>
+        <w:lastRenderedPageBreak/>
+        <w:t>Odborník v oblasti pojišťování nemovitostí,</w:t>
+      </w:r>
+    </w:p>
+    <w:p>
+      <w:pPr>
+        <w:pStyle w:val="Odstavecseseznamem"/>
+        <w:numPr>
+          <w:ilvl w:val="0"/>
+          <w:numId w:val="12"/>
+        </w:numPr>
+        <w:spacing w:line="360" w:lineRule="auto"/>
+      </w:pPr>
+      <w:r>
+        <w:t>Pojišťovatel</w:t>
+      </w:r>
+    </w:p>
+    <w:p>
+      <w:pPr>
+        <w:spacing w:line="360" w:lineRule="auto"/>
+      </w:pPr>
+      <w:r>
+        <w:rPr>
+          <w:b/>
+        </w:rPr>
+        <w:t>Spouštěcí</w:t>
+      </w:r>
+      <w:r>
+        <w:t xml:space="preserve"> </w:t>
+      </w:r>
+      <w:r>
+        <w:rPr>
+          <w:b/>
+        </w:rPr>
+        <w:t>akce</w:t>
+      </w:r>
+      <w:r>
+        <w:t>:</w:t>
+      </w:r>
+      <w:r>
+        <w:t xml:space="preserve"> Potřeba zajištění bytu po jeho převzetí</w:t>
+      </w:r>
+      <w:r>
+        <w:t>.</w:t>
+      </w:r>
+    </w:p>
+    <w:p>
+      <w:pPr>
+        <w:spacing w:line="360" w:lineRule="auto"/>
+      </w:pPr>
+      <w:r>
+        <w:rPr>
+          <w:b/>
+        </w:rPr>
+        <w:t>Vstupy</w:t>
+      </w:r>
+      <w:r>
+        <w:t xml:space="preserve"> </w:t>
+      </w:r>
+      <w:r>
+        <w:rPr>
+          <w:b/>
+        </w:rPr>
+        <w:t>procesu</w:t>
+      </w:r>
+      <w:r>
+        <w:t xml:space="preserve">: </w:t>
+      </w:r>
+      <w:r>
+        <w:t>Zakoupený a převzatý byt.</w:t>
+      </w:r>
+    </w:p>
+    <w:p>
+      <w:pPr>
+        <w:spacing w:line="360" w:lineRule="auto"/>
+      </w:pPr>
+      <w:r>
+        <w:rPr>
+          <w:b/>
+        </w:rPr>
+        <w:t>Výstupy</w:t>
+      </w:r>
+      <w:r>
+        <w:t xml:space="preserve"> </w:t>
+      </w:r>
+      <w:r>
+        <w:rPr>
+          <w:b/>
+        </w:rPr>
+        <w:t>procesu</w:t>
+      </w:r>
+      <w:r>
+        <w:t xml:space="preserve">: </w:t>
+      </w:r>
+      <w:r>
+        <w:t>Zajištěný byt.</w:t>
+      </w:r>
+    </w:p>
+    <w:p>
+      <w:pPr>
+        <w:spacing w:line="360" w:lineRule="auto"/>
+      </w:pPr>
+      <w:r>
+        <w:rPr>
+          <w:b/>
+        </w:rPr>
+        <w:t>Rizika</w:t>
+      </w:r>
+      <w:r>
+        <w:t xml:space="preserve"> </w:t>
+      </w:r>
+      <w:r>
+        <w:rPr>
+          <w:b/>
+        </w:rPr>
+        <w:t>procesu</w:t>
+      </w:r>
+      <w:r>
+        <w:t xml:space="preserve">: </w:t>
+      </w:r>
+    </w:p>
+    <w:p>
+      <w:pPr>
+        <w:pStyle w:val="Odstavecseseznamem"/>
+        <w:numPr>
+          <w:ilvl w:val="0"/>
+          <w:numId w:val="12"/>
+        </w:numPr>
+        <w:spacing w:line="360" w:lineRule="auto"/>
+      </w:pPr>
+      <w:r>
+        <w:t>Pojišťovací podvod</w:t>
+      </w:r>
+    </w:p>
+    <w:p>
+      <w:pPr>
+        <w:pStyle w:val="Odstavecseseznamem"/>
+        <w:numPr>
+          <w:ilvl w:val="1"/>
+          <w:numId w:val="12"/>
+        </w:numPr>
+        <w:spacing w:line="360" w:lineRule="auto"/>
+      </w:pPr>
+      <w:r>
+        <w:t xml:space="preserve">Řešení: Důkladné </w:t>
+      </w:r>
+      <w:r>
+        <w:t>prostudování pojistné smlouvy, nalezení právníka pro kontrolu</w:t>
+      </w:r>
+    </w:p>
+    <w:p>
+      <w:pPr>
+        <w:pStyle w:val="Odstavecseseznamem"/>
+        <w:numPr>
+          <w:ilvl w:val="0"/>
+          <w:numId w:val="12"/>
+        </w:numPr>
+        <w:spacing w:line="360" w:lineRule="auto"/>
+      </w:pPr>
+      <w:r>
+        <w:t xml:space="preserve">Nedostatek finančních prostředků pro nákup objektů pro preventivní opatření </w:t>
+      </w:r>
+      <w:r>
+        <w:t>proti rizikům spojených s provozem bytu</w:t>
+      </w:r>
+    </w:p>
+    <w:p>
+      <w:pPr>
+        <w:pStyle w:val="Odstavecseseznamem"/>
+        <w:numPr>
+          <w:ilvl w:val="1"/>
+          <w:numId w:val="12"/>
+        </w:numPr>
+        <w:spacing w:line="360" w:lineRule="auto"/>
+      </w:pPr>
+      <w:r>
         <w:t>Řešení: Vyhodnocené nutnosti těchto objektů, případně výběr jen těch nejdůležitějších.</w:t>
       </w:r>
     </w:p>
@@ -3687,7 +4879,6 @@
         <w:spacing w:line="360" w:lineRule="auto"/>
       </w:pPr>
       <w:r>
-        <w:lastRenderedPageBreak/>
         <w:t xml:space="preserve">První větev tedy začne </w:t>
       </w:r>
       <w:r>
@@ -3991,12 +5182,12 @@
     </w:p>
     <w:p>
       <w:pPr>
-        <w:pStyle w:val="Heading1"/>
-      </w:pPr>
-    </w:p>
-    <w:p>
-      <w:pPr>
-        <w:pStyle w:val="Heading1"/>
+        <w:pStyle w:val="Nadpis1"/>
+      </w:pPr>
+    </w:p>
+    <w:p>
+      <w:pPr>
+        <w:pStyle w:val="Nadpis1"/>
       </w:pPr>
       <w:r>
         <w:t>4</w:t>
@@ -4047,8 +5238,8 @@
 </file>
 
 <file path=word/numbering.xml><?xml version="1.0" encoding="utf-8"?>
-<w:numbering xmlns:wpc="http://schemas.microsoft.com/office/word/2010/wordprocessingCanvas" xmlns:cx="http://schemas.microsoft.com/office/drawing/2014/chartex" xmlns:cx1="http://schemas.microsoft.com/office/drawing/2015/9/8/chartex" xmlns:cx2="http://schemas.microsoft.com/office/drawing/2015/10/21/chartex" xmlns:cx3="http://schemas.microsoft.com/office/drawing/2016/5/9/chartex" xmlns:cx4="http://schemas.microsoft.com/office/drawing/2016/5/10/chartex" xmlns:cx5="http://schemas.microsoft.com/office/drawing/2016/5/11/chartex" xmlns:cx6="http://schemas.microsoft.com/office/drawing/2016/5/12/chartex" xmlns:cx7="http://schemas.microsoft.com/office/drawing/2016/5/13/chartex" xmlns:cx8="http://schemas.microsoft.com/office/drawing/2016/5/14/chartex" xmlns:mc="http://schemas.openxmlformats.org/markup-compatibility/2006" xmlns:aink="http://schemas.microsoft.com/office/drawing/2016/ink" xmlns:am3d="http://schemas.microsoft.com/office/drawing/2017/model3d" xmlns:o="urn:schemas-microsoft-com:office:office" xmlns:r="http://schemas.openxmlformats.org/officeDocument/2006/relationships" xmlns:m="http://schemas.openxmlformats.org/officeDocument/2006/math" xmlns:v="urn:schemas-microsoft-com:vml" xmlns:wp14="http://schemas.microsoft.com/office/word/2010/wordprocessingDrawing" xmlns:wp="http://schemas.openxmlformats.org/drawingml/2006/wordprocessingDrawing" xmlns:w10="urn:schemas-microsoft-com:office:word" xmlns:w="http://schemas.openxmlformats.org/wordprocessingml/2006/main" xmlns:w14="http://schemas.microsoft.com/office/word/2010/wordml" xmlns:w15="http://schemas.microsoft.com/office/word/2012/wordml" xmlns:w16cid="http://schemas.microsoft.com/office/word/2016/wordml/cid" xmlns:w16se="http://schemas.microsoft.com/office/word/2015/wordml/symex" xmlns:wpg="http://schemas.microsoft.com/office/word/2010/wordprocessingGroup" xmlns:wpi="http://schemas.microsoft.com/office/word/2010/wordprocessingInk" xmlns:wne="http://schemas.microsoft.com/office/word/2006/wordml" xmlns:wps="http://schemas.microsoft.com/office/word/2010/wordprocessingShape" mc:Ignorable="w14 w15 w16se w16cid wp14">
-  <w:abstractNum w:abstractNumId="0" w15:restartNumberingAfterBreak="0">
+<w:numbering xmlns:ve="http://schemas.openxmlformats.org/markup-compatibility/2006" xmlns:o="urn:schemas-microsoft-com:office:office" xmlns:r="http://schemas.openxmlformats.org/officeDocument/2006/relationships" xmlns:m="http://schemas.openxmlformats.org/officeDocument/2006/math" xmlns:v="urn:schemas-microsoft-com:vml" xmlns:wp="http://schemas.openxmlformats.org/drawingml/2006/wordprocessingDrawing" xmlns:w10="urn:schemas-microsoft-com:office:word" xmlns:w="http://schemas.openxmlformats.org/wordprocessingml/2006/main" xmlns:wne="http://schemas.microsoft.com/office/word/2006/wordml">
+  <w:abstractNum w:abstractNumId="0">
     <w:nsid w:val="0352151A"/>
     <w:multiLevelType w:val="hybridMultilevel"/>
     <w:tmpl w:val="B33CA702"/>
@@ -4161,7 +5352,7 @@
       </w:rPr>
     </w:lvl>
   </w:abstractNum>
-  <w:abstractNum w:abstractNumId="1" w15:restartNumberingAfterBreak="0">
+  <w:abstractNum w:abstractNumId="1">
     <w:nsid w:val="1209178A"/>
     <w:multiLevelType w:val="hybridMultilevel"/>
     <w:tmpl w:val="09288A90"/>
@@ -4250,7 +5441,7 @@
       </w:pPr>
     </w:lvl>
   </w:abstractNum>
-  <w:abstractNum w:abstractNumId="2" w15:restartNumberingAfterBreak="0">
+  <w:abstractNum w:abstractNumId="2">
     <w:nsid w:val="16FA3CFA"/>
     <w:multiLevelType w:val="hybridMultilevel"/>
     <w:tmpl w:val="11B6C3EC"/>
@@ -4339,7 +5530,7 @@
       </w:pPr>
     </w:lvl>
   </w:abstractNum>
-  <w:abstractNum w:abstractNumId="3" w15:restartNumberingAfterBreak="0">
+  <w:abstractNum w:abstractNumId="3">
     <w:nsid w:val="265A7B2F"/>
     <w:multiLevelType w:val="hybridMultilevel"/>
     <w:tmpl w:val="8758CE46"/>
@@ -4428,7 +5619,7 @@
       </w:pPr>
     </w:lvl>
   </w:abstractNum>
-  <w:abstractNum w:abstractNumId="4" w15:restartNumberingAfterBreak="0">
+  <w:abstractNum w:abstractNumId="4">
     <w:nsid w:val="2B1C0236"/>
     <w:multiLevelType w:val="hybridMultilevel"/>
     <w:tmpl w:val="11B6C3EC"/>
@@ -4517,7 +5708,7 @@
       </w:pPr>
     </w:lvl>
   </w:abstractNum>
-  <w:abstractNum w:abstractNumId="5" w15:restartNumberingAfterBreak="0">
+  <w:abstractNum w:abstractNumId="5">
     <w:nsid w:val="3C4D2911"/>
     <w:multiLevelType w:val="hybridMultilevel"/>
     <w:tmpl w:val="09288A90"/>
@@ -4606,7 +5797,7 @@
       </w:pPr>
     </w:lvl>
   </w:abstractNum>
-  <w:abstractNum w:abstractNumId="6" w15:restartNumberingAfterBreak="0">
+  <w:abstractNum w:abstractNumId="6">
     <w:nsid w:val="45755B0B"/>
     <w:multiLevelType w:val="hybridMultilevel"/>
     <w:tmpl w:val="11B6C3EC"/>
@@ -4695,7 +5886,7 @@
       </w:pPr>
     </w:lvl>
   </w:abstractNum>
-  <w:abstractNum w:abstractNumId="7" w15:restartNumberingAfterBreak="0">
+  <w:abstractNum w:abstractNumId="7">
     <w:nsid w:val="47DB7314"/>
     <w:multiLevelType w:val="hybridMultilevel"/>
     <w:tmpl w:val="11B6C3EC"/>
@@ -4784,7 +5975,7 @@
       </w:pPr>
     </w:lvl>
   </w:abstractNum>
-  <w:abstractNum w:abstractNumId="8" w15:restartNumberingAfterBreak="0">
+  <w:abstractNum w:abstractNumId="8">
     <w:nsid w:val="4AA96C85"/>
     <w:multiLevelType w:val="hybridMultilevel"/>
     <w:tmpl w:val="99086930"/>
@@ -4873,7 +6064,7 @@
       </w:pPr>
     </w:lvl>
   </w:abstractNum>
-  <w:abstractNum w:abstractNumId="9" w15:restartNumberingAfterBreak="0">
+  <w:abstractNum w:abstractNumId="9">
     <w:nsid w:val="53BA4CC2"/>
     <w:multiLevelType w:val="hybridMultilevel"/>
     <w:tmpl w:val="09288A90"/>
@@ -4962,7 +6153,7 @@
       </w:pPr>
     </w:lvl>
   </w:abstractNum>
-  <w:abstractNum w:abstractNumId="10" w15:restartNumberingAfterBreak="0">
+  <w:abstractNum w:abstractNumId="10">
     <w:nsid w:val="642B2050"/>
     <w:multiLevelType w:val="hybridMultilevel"/>
     <w:tmpl w:val="11B6C3EC"/>
@@ -5051,7 +6242,7 @@
       </w:pPr>
     </w:lvl>
   </w:abstractNum>
-  <w:abstractNum w:abstractNumId="11" w15:restartNumberingAfterBreak="0">
+  <w:abstractNum w:abstractNumId="11">
     <w:nsid w:val="6CAE18F9"/>
     <w:multiLevelType w:val="hybridMultilevel"/>
     <w:tmpl w:val="23C801CA"/>
@@ -5180,7 +6371,7 @@
 </file>
 
 <file path=word/styles.xml><?xml version="1.0" encoding="utf-8"?>
-<w:styles xmlns:mc="http://schemas.openxmlformats.org/markup-compatibility/2006" xmlns:r="http://schemas.openxmlformats.org/officeDocument/2006/relationships" xmlns:w="http://schemas.openxmlformats.org/wordprocessingml/2006/main" xmlns:w14="http://schemas.microsoft.com/office/word/2010/wordml" xmlns:w15="http://schemas.microsoft.com/office/word/2012/wordml" xmlns:w16cid="http://schemas.microsoft.com/office/word/2016/wordml/cid" xmlns:w16se="http://schemas.microsoft.com/office/word/2015/wordml/symex" mc:Ignorable="w14 w15 w16se w16cid">
+<w:styles xmlns:r="http://schemas.openxmlformats.org/officeDocument/2006/relationships" xmlns:w="http://schemas.openxmlformats.org/wordprocessingml/2006/main">
   <w:docDefaults>
     <w:rPrDefault>
       <w:rPr>
@@ -5196,384 +6387,146 @@
       </w:pPr>
     </w:pPrDefault>
   </w:docDefaults>
-  <w:latentStyles w:defLockedState="0" w:defUIPriority="99" w:defSemiHidden="0" w:defUnhideWhenUsed="0" w:defQFormat="0" w:count="375">
-    <w:lsdException w:name="Normal" w:uiPriority="0" w:qFormat="1"/>
-    <w:lsdException w:name="heading 1" w:uiPriority="9" w:qFormat="1"/>
-    <w:lsdException w:name="heading 2" w:semiHidden="1" w:uiPriority="9" w:unhideWhenUsed="1" w:qFormat="1"/>
-    <w:lsdException w:name="heading 3" w:semiHidden="1" w:uiPriority="9" w:unhideWhenUsed="1" w:qFormat="1"/>
-    <w:lsdException w:name="heading 4" w:semiHidden="1" w:uiPriority="9" w:unhideWhenUsed="1" w:qFormat="1"/>
-    <w:lsdException w:name="heading 5" w:semiHidden="1" w:uiPriority="9" w:unhideWhenUsed="1" w:qFormat="1"/>
-    <w:lsdException w:name="heading 6" w:semiHidden="1" w:uiPriority="9" w:unhideWhenUsed="1" w:qFormat="1"/>
-    <w:lsdException w:name="heading 7" w:semiHidden="1" w:uiPriority="9" w:unhideWhenUsed="1" w:qFormat="1"/>
-    <w:lsdException w:name="heading 8" w:semiHidden="1" w:uiPriority="9" w:unhideWhenUsed="1" w:qFormat="1"/>
-    <w:lsdException w:name="heading 9" w:semiHidden="1" w:uiPriority="9" w:unhideWhenUsed="1" w:qFormat="1"/>
-    <w:lsdException w:name="index 1" w:semiHidden="1" w:unhideWhenUsed="1"/>
-    <w:lsdException w:name="index 2" w:semiHidden="1" w:unhideWhenUsed="1"/>
-    <w:lsdException w:name="index 3" w:semiHidden="1" w:unhideWhenUsed="1"/>
-    <w:lsdException w:name="index 4" w:semiHidden="1" w:unhideWhenUsed="1"/>
-    <w:lsdException w:name="index 5" w:semiHidden="1" w:unhideWhenUsed="1"/>
-    <w:lsdException w:name="index 6" w:semiHidden="1" w:unhideWhenUsed="1"/>
-    <w:lsdException w:name="index 7" w:semiHidden="1" w:unhideWhenUsed="1"/>
-    <w:lsdException w:name="index 8" w:semiHidden="1" w:unhideWhenUsed="1"/>
-    <w:lsdException w:name="index 9" w:semiHidden="1" w:unhideWhenUsed="1"/>
-    <w:lsdException w:name="toc 1" w:semiHidden="1" w:uiPriority="39" w:unhideWhenUsed="1"/>
-    <w:lsdException w:name="toc 2" w:semiHidden="1" w:uiPriority="39" w:unhideWhenUsed="1"/>
-    <w:lsdException w:name="toc 3" w:semiHidden="1" w:uiPriority="39" w:unhideWhenUsed="1"/>
-    <w:lsdException w:name="toc 4" w:semiHidden="1" w:uiPriority="39" w:unhideWhenUsed="1"/>
-    <w:lsdException w:name="toc 5" w:semiHidden="1" w:uiPriority="39" w:unhideWhenUsed="1"/>
-    <w:lsdException w:name="toc 6" w:semiHidden="1" w:uiPriority="39" w:unhideWhenUsed="1"/>
-    <w:lsdException w:name="toc 7" w:semiHidden="1" w:uiPriority="39" w:unhideWhenUsed="1"/>
-    <w:lsdException w:name="toc 8" w:semiHidden="1" w:uiPriority="39" w:unhideWhenUsed="1"/>
-    <w:lsdException w:name="toc 9" w:semiHidden="1" w:uiPriority="39" w:unhideWhenUsed="1"/>
-    <w:lsdException w:name="Normal Indent" w:semiHidden="1" w:unhideWhenUsed="1"/>
-    <w:lsdException w:name="footnote text" w:semiHidden="1" w:unhideWhenUsed="1"/>
-    <w:lsdException w:name="annotation text" w:semiHidden="1" w:unhideWhenUsed="1"/>
-    <w:lsdException w:name="header" w:semiHidden="1" w:unhideWhenUsed="1"/>
-    <w:lsdException w:name="footer" w:semiHidden="1" w:unhideWhenUsed="1"/>
-    <w:lsdException w:name="index heading" w:semiHidden="1" w:unhideWhenUsed="1"/>
-    <w:lsdException w:name="caption" w:semiHidden="1" w:uiPriority="35" w:unhideWhenUsed="1" w:qFormat="1"/>
-    <w:lsdException w:name="table of figures" w:semiHidden="1" w:unhideWhenUsed="1"/>
-    <w:lsdException w:name="envelope address" w:semiHidden="1" w:unhideWhenUsed="1"/>
-    <w:lsdException w:name="envelope return" w:semiHidden="1" w:unhideWhenUsed="1"/>
-    <w:lsdException w:name="footnote reference" w:semiHidden="1" w:unhideWhenUsed="1"/>
-    <w:lsdException w:name="annotation reference" w:semiHidden="1" w:unhideWhenUsed="1"/>
-    <w:lsdException w:name="line number" w:semiHidden="1" w:unhideWhenUsed="1"/>
-    <w:lsdException w:name="page number" w:semiHidden="1" w:unhideWhenUsed="1"/>
-    <w:lsdException w:name="endnote reference" w:semiHidden="1" w:unhideWhenUsed="1"/>
-    <w:lsdException w:name="endnote text" w:semiHidden="1" w:unhideWhenUsed="1"/>
-    <w:lsdException w:name="table of authorities" w:semiHidden="1" w:unhideWhenUsed="1"/>
-    <w:lsdException w:name="macro" w:semiHidden="1" w:unhideWhenUsed="1"/>
-    <w:lsdException w:name="toa heading" w:semiHidden="1" w:unhideWhenUsed="1"/>
-    <w:lsdException w:name="List" w:semiHidden="1" w:unhideWhenUsed="1"/>
-    <w:lsdException w:name="List Bullet" w:semiHidden="1" w:unhideWhenUsed="1"/>
-    <w:lsdException w:name="List Number" w:semiHidden="1" w:unhideWhenUsed="1"/>
-    <w:lsdException w:name="List 2" w:semiHidden="1" w:unhideWhenUsed="1"/>
-    <w:lsdException w:name="List 3" w:semiHidden="1" w:unhideWhenUsed="1"/>
-    <w:lsdException w:name="List 4" w:semiHidden="1" w:unhideWhenUsed="1"/>
-    <w:lsdException w:name="List 5" w:semiHidden="1" w:unhideWhenUsed="1"/>
-    <w:lsdException w:name="List Bullet 2" w:semiHidden="1" w:unhideWhenUsed="1"/>
-    <w:lsdException w:name="List Bullet 3" w:semiHidden="1" w:unhideWhenUsed="1"/>
-    <w:lsdException w:name="List Bullet 4" w:semiHidden="1" w:unhideWhenUsed="1"/>
-    <w:lsdException w:name="List Bullet 5" w:semiHidden="1" w:unhideWhenUsed="1"/>
-    <w:lsdException w:name="List Number 2" w:semiHidden="1" w:unhideWhenUsed="1"/>
-    <w:lsdException w:name="List Number 3" w:semiHidden="1" w:unhideWhenUsed="1"/>
-    <w:lsdException w:name="List Number 4" w:semiHidden="1" w:unhideWhenUsed="1"/>
-    <w:lsdException w:name="List Number 5" w:semiHidden="1" w:unhideWhenUsed="1"/>
-    <w:lsdException w:name="Title" w:uiPriority="10" w:qFormat="1"/>
-    <w:lsdException w:name="Closing" w:semiHidden="1" w:unhideWhenUsed="1"/>
-    <w:lsdException w:name="Signature" w:semiHidden="1" w:unhideWhenUsed="1"/>
-    <w:lsdException w:name="Default Paragraph Font" w:semiHidden="1" w:uiPriority="1" w:unhideWhenUsed="1"/>
-    <w:lsdException w:name="Body Text" w:semiHidden="1" w:unhideWhenUsed="1"/>
-    <w:lsdException w:name="Body Text Indent" w:semiHidden="1" w:unhideWhenUsed="1"/>
-    <w:lsdException w:name="List Continue" w:semiHidden="1" w:unhideWhenUsed="1"/>
-    <w:lsdException w:name="List Continue 2" w:semiHidden="1" w:unhideWhenUsed="1"/>
-    <w:lsdException w:name="List Continue 3" w:semiHidden="1" w:unhideWhenUsed="1"/>
-    <w:lsdException w:name="List Continue 4" w:semiHidden="1" w:unhideWhenUsed="1"/>
-    <w:lsdException w:name="List Continue 5" w:semiHidden="1" w:unhideWhenUsed="1"/>
-    <w:lsdException w:name="Message Header" w:semiHidden="1" w:unhideWhenUsed="1"/>
-    <w:lsdException w:name="Subtitle" w:uiPriority="11" w:qFormat="1"/>
-    <w:lsdException w:name="Salutation" w:semiHidden="1" w:unhideWhenUsed="1"/>
-    <w:lsdException w:name="Date" w:semiHidden="1" w:unhideWhenUsed="1"/>
-    <w:lsdException w:name="Body Text First Indent" w:semiHidden="1" w:unhideWhenUsed="1"/>
-    <w:lsdException w:name="Body Text First Indent 2" w:semiHidden="1" w:unhideWhenUsed="1"/>
-    <w:lsdException w:name="Note Heading" w:semiHidden="1" w:unhideWhenUsed="1"/>
-    <w:lsdException w:name="Body Text 2" w:semiHidden="1" w:unhideWhenUsed="1"/>
-    <w:lsdException w:name="Body Text 3" w:semiHidden="1" w:unhideWhenUsed="1"/>
-    <w:lsdException w:name="Body Text Indent 2" w:semiHidden="1" w:unhideWhenUsed="1"/>
-    <w:lsdException w:name="Body Text Indent 3" w:semiHidden="1" w:unhideWhenUsed="1"/>
-    <w:lsdException w:name="Block Text" w:semiHidden="1" w:unhideWhenUsed="1"/>
-    <w:lsdException w:name="Hyperlink" w:semiHidden="1" w:unhideWhenUsed="1"/>
-    <w:lsdException w:name="FollowedHyperlink" w:semiHidden="1" w:unhideWhenUsed="1"/>
-    <w:lsdException w:name="Strong" w:uiPriority="22" w:qFormat="1"/>
-    <w:lsdException w:name="Emphasis" w:uiPriority="20" w:qFormat="1"/>
-    <w:lsdException w:name="Document Map" w:semiHidden="1" w:unhideWhenUsed="1"/>
-    <w:lsdException w:name="Plain Text" w:semiHidden="1" w:unhideWhenUsed="1"/>
-    <w:lsdException w:name="E-mail Signature" w:semiHidden="1" w:unhideWhenUsed="1"/>
-    <w:lsdException w:name="HTML Top of Form" w:semiHidden="1" w:unhideWhenUsed="1"/>
-    <w:lsdException w:name="HTML Bottom of Form" w:semiHidden="1" w:unhideWhenUsed="1"/>
-    <w:lsdException w:name="Normal (Web)" w:semiHidden="1" w:unhideWhenUsed="1"/>
-    <w:lsdException w:name="HTML Acronym" w:semiHidden="1" w:unhideWhenUsed="1"/>
-    <w:lsdException w:name="HTML Address" w:semiHidden="1" w:unhideWhenUsed="1"/>
-    <w:lsdException w:name="HTML Cite" w:semiHidden="1" w:unhideWhenUsed="1"/>
-    <w:lsdException w:name="HTML Code" w:semiHidden="1" w:unhideWhenUsed="1"/>
-    <w:lsdException w:name="HTML Definition" w:semiHidden="1" w:unhideWhenUsed="1"/>
-    <w:lsdException w:name="HTML Keyboard" w:semiHidden="1" w:unhideWhenUsed="1"/>
-    <w:lsdException w:name="HTML Preformatted" w:semiHidden="1" w:unhideWhenUsed="1"/>
-    <w:lsdException w:name="HTML Sample" w:semiHidden="1" w:unhideWhenUsed="1"/>
-    <w:lsdException w:name="HTML Typewriter" w:semiHidden="1" w:unhideWhenUsed="1"/>
-    <w:lsdException w:name="HTML Variable" w:semiHidden="1" w:unhideWhenUsed="1"/>
-    <w:lsdException w:name="Normal Table" w:semiHidden="1" w:unhideWhenUsed="1"/>
-    <w:lsdException w:name="annotation subject" w:semiHidden="1" w:unhideWhenUsed="1"/>
-    <w:lsdException w:name="No List" w:semiHidden="1" w:unhideWhenUsed="1"/>
-    <w:lsdException w:name="Outline List 1" w:semiHidden="1" w:unhideWhenUsed="1"/>
-    <w:lsdException w:name="Outline List 2" w:semiHidden="1" w:unhideWhenUsed="1"/>
-    <w:lsdException w:name="Outline List 3" w:semiHidden="1" w:unhideWhenUsed="1"/>
-    <w:lsdException w:name="Table Simple 1" w:semiHidden="1" w:unhideWhenUsed="1"/>
-    <w:lsdException w:name="Table Simple 2" w:semiHidden="1" w:unhideWhenUsed="1"/>
-    <w:lsdException w:name="Table Simple 3" w:semiHidden="1" w:unhideWhenUsed="1"/>
-    <w:lsdException w:name="Table Classic 1" w:semiHidden="1" w:unhideWhenUsed="1"/>
-    <w:lsdException w:name="Table Classic 2" w:semiHidden="1" w:unhideWhenUsed="1"/>
-    <w:lsdException w:name="Table Classic 3" w:semiHidden="1" w:unhideWhenUsed="1"/>
-    <w:lsdException w:name="Table Classic 4" w:semiHidden="1" w:unhideWhenUsed="1"/>
-    <w:lsdException w:name="Table Colorful 1" w:semiHidden="1" w:unhideWhenUsed="1"/>
-    <w:lsdException w:name="Table Colorful 2" w:semiHidden="1" w:unhideWhenUsed="1"/>
-    <w:lsdException w:name="Table Colorful 3" w:semiHidden="1" w:unhideWhenUsed="1"/>
-    <w:lsdException w:name="Table Columns 1" w:semiHidden="1" w:unhideWhenUsed="1"/>
-    <w:lsdException w:name="Table Columns 2" w:semiHidden="1" w:unhideWhenUsed="1"/>
-    <w:lsdException w:name="Table Columns 3" w:semiHidden="1" w:unhideWhenUsed="1"/>
-    <w:lsdException w:name="Table Columns 4" w:semiHidden="1" w:unhideWhenUsed="1"/>
-    <w:lsdException w:name="Table Columns 5" w:semiHidden="1" w:unhideWhenUsed="1"/>
-    <w:lsdException w:name="Table Grid 1" w:semiHidden="1" w:unhideWhenUsed="1"/>
-    <w:lsdException w:name="Table Grid 2" w:semiHidden="1" w:unhideWhenUsed="1"/>
-    <w:lsdException w:name="Table Grid 3" w:semiHidden="1" w:unhideWhenUsed="1"/>
-    <w:lsdException w:name="Table Grid 4" w:semiHidden="1" w:unhideWhenUsed="1"/>
-    <w:lsdException w:name="Table Grid 5" w:semiHidden="1" w:unhideWhenUsed="1"/>
-    <w:lsdException w:name="Table Grid 6" w:semiHidden="1" w:unhideWhenUsed="1"/>
-    <w:lsdException w:name="Table Grid 7" w:semiHidden="1" w:unhideWhenUsed="1"/>
-    <w:lsdException w:name="Table Grid 8" w:semiHidden="1" w:unhideWhenUsed="1"/>
-    <w:lsdException w:name="Table List 1" w:semiHidden="1" w:unhideWhenUsed="1"/>
-    <w:lsdException w:name="Table List 2" w:semiHidden="1" w:unhideWhenUsed="1"/>
-    <w:lsdException w:name="Table List 3" w:semiHidden="1" w:unhideWhenUsed="1"/>
-    <w:lsdException w:name="Table List 4" w:semiHidden="1" w:unhideWhenUsed="1"/>
-    <w:lsdException w:name="Table List 5" w:semiHidden="1" w:unhideWhenUsed="1"/>
-    <w:lsdException w:name="Table List 6" w:semiHidden="1" w:unhideWhenUsed="1"/>
-    <w:lsdException w:name="Table List 7" w:semiHidden="1" w:unhideWhenUsed="1"/>
-    <w:lsdException w:name="Table List 8" w:semiHidden="1" w:unhideWhenUsed="1"/>
-    <w:lsdException w:name="Table 3D effects 1" w:semiHidden="1" w:unhideWhenUsed="1"/>
-    <w:lsdException w:name="Table 3D effects 2" w:semiHidden="1" w:unhideWhenUsed="1"/>
-    <w:lsdException w:name="Table 3D effects 3" w:semiHidden="1" w:unhideWhenUsed="1"/>
-    <w:lsdException w:name="Table Contemporary" w:semiHidden="1" w:unhideWhenUsed="1"/>
-    <w:lsdException w:name="Table Elegant" w:semiHidden="1" w:unhideWhenUsed="1"/>
-    <w:lsdException w:name="Table Professional" w:semiHidden="1" w:unhideWhenUsed="1"/>
-    <w:lsdException w:name="Table Subtle 1" w:semiHidden="1" w:unhideWhenUsed="1"/>
-    <w:lsdException w:name="Table Subtle 2" w:semiHidden="1" w:unhideWhenUsed="1"/>
-    <w:lsdException w:name="Table Web 1" w:semiHidden="1" w:unhideWhenUsed="1"/>
-    <w:lsdException w:name="Table Web 2" w:semiHidden="1" w:unhideWhenUsed="1"/>
-    <w:lsdException w:name="Table Web 3" w:semiHidden="1" w:unhideWhenUsed="1"/>
-    <w:lsdException w:name="Balloon Text" w:semiHidden="1" w:unhideWhenUsed="1"/>
-    <w:lsdException w:name="Table Grid" w:semiHidden="1" w:uiPriority="59" w:unhideWhenUsed="1"/>
-    <w:lsdException w:name="Table Theme" w:semiHidden="1" w:unhideWhenUsed="1"/>
-    <w:lsdException w:name="Placeholder Text" w:semiHidden="1"/>
-    <w:lsdException w:name="No Spacing" w:uiPriority="1" w:qFormat="1"/>
-    <w:lsdException w:name="Light Shading" w:uiPriority="60"/>
-    <w:lsdException w:name="Light List" w:uiPriority="61"/>
-    <w:lsdException w:name="Light Grid" w:uiPriority="62"/>
-    <w:lsdException w:name="Medium Shading 1" w:uiPriority="63"/>
-    <w:lsdException w:name="Medium Shading 2" w:uiPriority="64"/>
-    <w:lsdException w:name="Medium List 1" w:uiPriority="65"/>
-    <w:lsdException w:name="Medium List 2" w:uiPriority="66"/>
-    <w:lsdException w:name="Medium Grid 1" w:uiPriority="67"/>
-    <w:lsdException w:name="Medium Grid 2" w:uiPriority="68"/>
-    <w:lsdException w:name="Medium Grid 3" w:uiPriority="69"/>
-    <w:lsdException w:name="Dark List" w:uiPriority="70"/>
-    <w:lsdException w:name="Colorful Shading" w:uiPriority="71"/>
-    <w:lsdException w:name="Colorful List" w:uiPriority="72"/>
-    <w:lsdException w:name="Colorful Grid" w:uiPriority="73"/>
-    <w:lsdException w:name="Light Shading Accent 1" w:uiPriority="60"/>
-    <w:lsdException w:name="Light List Accent 1" w:uiPriority="61"/>
-    <w:lsdException w:name="Light Grid Accent 1" w:uiPriority="62"/>
-    <w:lsdException w:name="Medium Shading 1 Accent 1" w:uiPriority="63"/>
-    <w:lsdException w:name="Medium Shading 2 Accent 1" w:uiPriority="64"/>
-    <w:lsdException w:name="Medium List 1 Accent 1" w:uiPriority="65"/>
-    <w:lsdException w:name="Revision" w:semiHidden="1"/>
-    <w:lsdException w:name="List Paragraph" w:uiPriority="34" w:qFormat="1"/>
-    <w:lsdException w:name="Quote" w:uiPriority="29" w:qFormat="1"/>
-    <w:lsdException w:name="Intense Quote" w:uiPriority="30" w:qFormat="1"/>
-    <w:lsdException w:name="Medium List 2 Accent 1" w:uiPriority="66"/>
-    <w:lsdException w:name="Medium Grid 1 Accent 1" w:uiPriority="67"/>
-    <w:lsdException w:name="Medium Grid 2 Accent 1" w:uiPriority="68"/>
-    <w:lsdException w:name="Medium Grid 3 Accent 1" w:uiPriority="69"/>
-    <w:lsdException w:name="Dark List Accent 1" w:uiPriority="70"/>
-    <w:lsdException w:name="Colorful Shading Accent 1" w:uiPriority="71"/>
-    <w:lsdException w:name="Colorful List Accent 1" w:uiPriority="72"/>
-    <w:lsdException w:name="Colorful Grid Accent 1" w:uiPriority="73"/>
-    <w:lsdException w:name="Light Shading Accent 2" w:uiPriority="60"/>
-    <w:lsdException w:name="Light List Accent 2" w:uiPriority="61"/>
-    <w:lsdException w:name="Light Grid Accent 2" w:uiPriority="62"/>
-    <w:lsdException w:name="Medium Shading 1 Accent 2" w:uiPriority="63"/>
-    <w:lsdException w:name="Medium Shading 2 Accent 2" w:uiPriority="64"/>
-    <w:lsdException w:name="Medium List 1 Accent 2" w:uiPriority="65"/>
-    <w:lsdException w:name="Medium List 2 Accent 2" w:uiPriority="66"/>
-    <w:lsdException w:name="Medium Grid 1 Accent 2" w:uiPriority="67"/>
-    <w:lsdException w:name="Medium Grid 2 Accent 2" w:uiPriority="68"/>
-    <w:lsdException w:name="Medium Grid 3 Accent 2" w:uiPriority="69"/>
-    <w:lsdException w:name="Dark List Accent 2" w:uiPriority="70"/>
-    <w:lsdException w:name="Colorful Shading Accent 2" w:uiPriority="71"/>
-    <w:lsdException w:name="Colorful List Accent 2" w:uiPriority="72"/>
-    <w:lsdException w:name="Colorful Grid Accent 2" w:uiPriority="73"/>
-    <w:lsdException w:name="Light Shading Accent 3" w:uiPriority="60"/>
-    <w:lsdException w:name="Light List Accent 3" w:uiPriority="61"/>
-    <w:lsdException w:name="Light Grid Accent 3" w:uiPriority="62"/>
-    <w:lsdException w:name="Medium Shading 1 Accent 3" w:uiPriority="63"/>
-    <w:lsdException w:name="Medium Shading 2 Accent 3" w:uiPriority="64"/>
-    <w:lsdException w:name="Medium List 1 Accent 3" w:uiPriority="65"/>
-    <w:lsdException w:name="Medium List 2 Accent 3" w:uiPriority="66"/>
-    <w:lsdException w:name="Medium Grid 1 Accent 3" w:uiPriority="67"/>
-    <w:lsdException w:name="Medium Grid 2 Accent 3" w:uiPriority="68"/>
-    <w:lsdException w:name="Medium Grid 3 Accent 3" w:uiPriority="69"/>
-    <w:lsdException w:name="Dark List Accent 3" w:uiPriority="70"/>
-    <w:lsdException w:name="Colorful Shading Accent 3" w:uiPriority="71"/>
-    <w:lsdException w:name="Colorful List Accent 3" w:uiPriority="72"/>
-    <w:lsdException w:name="Colorful Grid Accent 3" w:uiPriority="73"/>
-    <w:lsdException w:name="Light Shading Accent 4" w:uiPriority="60"/>
-    <w:lsdException w:name="Light List Accent 4" w:uiPriority="61"/>
-    <w:lsdException w:name="Light Grid Accent 4" w:uiPriority="62"/>
-    <w:lsdException w:name="Medium Shading 1 Accent 4" w:uiPriority="63"/>
-    <w:lsdException w:name="Medium Shading 2 Accent 4" w:uiPriority="64"/>
-    <w:lsdException w:name="Medium List 1 Accent 4" w:uiPriority="65"/>
-    <w:lsdException w:name="Medium List 2 Accent 4" w:uiPriority="66"/>
-    <w:lsdException w:name="Medium Grid 1 Accent 4" w:uiPriority="67"/>
-    <w:lsdException w:name="Medium Grid 2 Accent 4" w:uiPriority="68"/>
-    <w:lsdException w:name="Medium Grid 3 Accent 4" w:uiPriority="69"/>
-    <w:lsdException w:name="Dark List Accent 4" w:uiPriority="70"/>
-    <w:lsdException w:name="Colorful Shading Accent 4" w:uiPriority="71"/>
-    <w:lsdException w:name="Colorful List Accent 4" w:uiPriority="72"/>
-    <w:lsdException w:name="Colorful Grid Accent 4" w:uiPriority="73"/>
-    <w:lsdException w:name="Light Shading Accent 5" w:uiPriority="60"/>
-    <w:lsdException w:name="Light List Accent 5" w:uiPriority="61"/>
-    <w:lsdException w:name="Light Grid Accent 5" w:uiPriority="62"/>
-    <w:lsdException w:name="Medium Shading 1 Accent 5" w:uiPriority="63"/>
-    <w:lsdException w:name="Medium Shading 2 Accent 5" w:uiPriority="64"/>
-    <w:lsdException w:name="Medium List 1 Accent 5" w:uiPriority="65"/>
-    <w:lsdException w:name="Medium List 2 Accent 5" w:uiPriority="66"/>
-    <w:lsdException w:name="Medium Grid 1 Accent 5" w:uiPriority="67"/>
-    <w:lsdException w:name="Medium Grid 2 Accent 5" w:uiPriority="68"/>
-    <w:lsdException w:name="Medium Grid 3 Accent 5" w:uiPriority="69"/>
-    <w:lsdException w:name="Dark List Accent 5" w:uiPriority="70"/>
-    <w:lsdException w:name="Colorful Shading Accent 5" w:uiPriority="71"/>
-    <w:lsdException w:name="Colorful List Accent 5" w:uiPriority="72"/>
-    <w:lsdException w:name="Colorful Grid Accent 5" w:uiPriority="73"/>
-    <w:lsdException w:name="Light Shading Accent 6" w:uiPriority="60"/>
-    <w:lsdException w:name="Light List Accent 6" w:uiPriority="61"/>
-    <w:lsdException w:name="Light Grid Accent 6" w:uiPriority="62"/>
-    <w:lsdException w:name="Medium Shading 1 Accent 6" w:uiPriority="63"/>
-    <w:lsdException w:name="Medium Shading 2 Accent 6" w:uiPriority="64"/>
-    <w:lsdException w:name="Medium List 1 Accent 6" w:uiPriority="65"/>
-    <w:lsdException w:name="Medium List 2 Accent 6" w:uiPriority="66"/>
-    <w:lsdException w:name="Medium Grid 1 Accent 6" w:uiPriority="67"/>
-    <w:lsdException w:name="Medium Grid 2 Accent 6" w:uiPriority="68"/>
-    <w:lsdException w:name="Medium Grid 3 Accent 6" w:uiPriority="69"/>
-    <w:lsdException w:name="Dark List Accent 6" w:uiPriority="70"/>
-    <w:lsdException w:name="Colorful Shading Accent 6" w:uiPriority="71"/>
-    <w:lsdException w:name="Colorful List Accent 6" w:uiPriority="72"/>
-    <w:lsdException w:name="Colorful Grid Accent 6" w:uiPriority="73"/>
-    <w:lsdException w:name="Subtle Emphasis" w:uiPriority="19" w:qFormat="1"/>
-    <w:lsdException w:name="Intense Emphasis" w:uiPriority="21" w:qFormat="1"/>
-    <w:lsdException w:name="Subtle Reference" w:uiPriority="31" w:qFormat="1"/>
-    <w:lsdException w:name="Intense Reference" w:uiPriority="32" w:qFormat="1"/>
-    <w:lsdException w:name="Book Title" w:uiPriority="33" w:qFormat="1"/>
-    <w:lsdException w:name="Bibliography" w:semiHidden="1" w:uiPriority="37" w:unhideWhenUsed="1"/>
-    <w:lsdException w:name="TOC Heading" w:semiHidden="1" w:uiPriority="39" w:unhideWhenUsed="1" w:qFormat="1"/>
-    <w:lsdException w:name="Plain Table 1" w:uiPriority="41"/>
-    <w:lsdException w:name="Plain Table 2" w:uiPriority="42"/>
-    <w:lsdException w:name="Plain Table 3" w:uiPriority="43"/>
-    <w:lsdException w:name="Plain Table 4" w:uiPriority="44"/>
-    <w:lsdException w:name="Plain Table 5" w:uiPriority="45"/>
-    <w:lsdException w:name="Grid Table Light" w:uiPriority="40"/>
-    <w:lsdException w:name="Grid Table 1 Light" w:uiPriority="46"/>
-    <w:lsdException w:name="Grid Table 2" w:uiPriority="47"/>
-    <w:lsdException w:name="Grid Table 3" w:uiPriority="48"/>
-    <w:lsdException w:name="Grid Table 4" w:uiPriority="49"/>
-    <w:lsdException w:name="Grid Table 5 Dark" w:uiPriority="50"/>
-    <w:lsdException w:name="Grid Table 6 Colorful" w:uiPriority="51"/>
-    <w:lsdException w:name="Grid Table 7 Colorful" w:uiPriority="52"/>
-    <w:lsdException w:name="Grid Table 1 Light Accent 1" w:uiPriority="46"/>
-    <w:lsdException w:name="Grid Table 2 Accent 1" w:uiPriority="47"/>
-    <w:lsdException w:name="Grid Table 3 Accent 1" w:uiPriority="48"/>
-    <w:lsdException w:name="Grid Table 4 Accent 1" w:uiPriority="49"/>
-    <w:lsdException w:name="Grid Table 5 Dark Accent 1" w:uiPriority="50"/>
-    <w:lsdException w:name="Grid Table 6 Colorful Accent 1" w:uiPriority="51"/>
-    <w:lsdException w:name="Grid Table 7 Colorful Accent 1" w:uiPriority="52"/>
-    <w:lsdException w:name="Grid Table 1 Light Accent 2" w:uiPriority="46"/>
-    <w:lsdException w:name="Grid Table 2 Accent 2" w:uiPriority="47"/>
-    <w:lsdException w:name="Grid Table 3 Accent 2" w:uiPriority="48"/>
-    <w:lsdException w:name="Grid Table 4 Accent 2" w:uiPriority="49"/>
-    <w:lsdException w:name="Grid Table 5 Dark Accent 2" w:uiPriority="50"/>
-    <w:lsdException w:name="Grid Table 6 Colorful Accent 2" w:uiPriority="51"/>
-    <w:lsdException w:name="Grid Table 7 Colorful Accent 2" w:uiPriority="52"/>
-    <w:lsdException w:name="Grid Table 1 Light Accent 3" w:uiPriority="46"/>
-    <w:lsdException w:name="Grid Table 2 Accent 3" w:uiPriority="47"/>
-    <w:lsdException w:name="Grid Table 3 Accent 3" w:uiPriority="48"/>
-    <w:lsdException w:name="Grid Table 4 Accent 3" w:uiPriority="49"/>
-    <w:lsdException w:name="Grid Table 5 Dark Accent 3" w:uiPriority="50"/>
-    <w:lsdException w:name="Grid Table 6 Colorful Accent 3" w:uiPriority="51"/>
-    <w:lsdException w:name="Grid Table 7 Colorful Accent 3" w:uiPriority="52"/>
-    <w:lsdException w:name="Grid Table 1 Light Accent 4" w:uiPriority="46"/>
-    <w:lsdException w:name="Grid Table 2 Accent 4" w:uiPriority="47"/>
-    <w:lsdException w:name="Grid Table 3 Accent 4" w:uiPriority="48"/>
-    <w:lsdException w:name="Grid Table 4 Accent 4" w:uiPriority="49"/>
-    <w:lsdException w:name="Grid Table 5 Dark Accent 4" w:uiPriority="50"/>
-    <w:lsdException w:name="Grid Table 6 Colorful Accent 4" w:uiPriority="51"/>
-    <w:lsdException w:name="Grid Table 7 Colorful Accent 4" w:uiPriority="52"/>
-    <w:lsdException w:name="Grid Table 1 Light Accent 5" w:uiPriority="46"/>
-    <w:lsdException w:name="Grid Table 2 Accent 5" w:uiPriority="47"/>
-    <w:lsdException w:name="Grid Table 3 Accent 5" w:uiPriority="48"/>
-    <w:lsdException w:name="Grid Table 4 Accent 5" w:uiPriority="49"/>
-    <w:lsdException w:name="Grid Table 5 Dark Accent 5" w:uiPriority="50"/>
-    <w:lsdException w:name="Grid Table 6 Colorful Accent 5" w:uiPriority="51"/>
-    <w:lsdException w:name="Grid Table 7 Colorful Accent 5" w:uiPriority="52"/>
-    <w:lsdException w:name="Grid Table 1 Light Accent 6" w:uiPriority="46"/>
-    <w:lsdException w:name="Grid Table 2 Accent 6" w:uiPriority="47"/>
-    <w:lsdException w:name="Grid Table 3 Accent 6" w:uiPriority="48"/>
-    <w:lsdException w:name="Grid Table 4 Accent 6" w:uiPriority="49"/>
-    <w:lsdException w:name="Grid Table 5 Dark Accent 6" w:uiPriority="50"/>
-    <w:lsdException w:name="Grid Table 6 Colorful Accent 6" w:uiPriority="51"/>
-    <w:lsdException w:name="Grid Table 7 Colorful Accent 6" w:uiPriority="52"/>
-    <w:lsdException w:name="List Table 1 Light" w:uiPriority="46"/>
-    <w:lsdException w:name="List Table 2" w:uiPriority="47"/>
-    <w:lsdException w:name="List Table 3" w:uiPriority="48"/>
-    <w:lsdException w:name="List Table 4" w:uiPriority="49"/>
-    <w:lsdException w:name="List Table 5 Dark" w:uiPriority="50"/>
-    <w:lsdException w:name="List Table 6 Colorful" w:uiPriority="51"/>
-    <w:lsdException w:name="List Table 7 Colorful" w:uiPriority="52"/>
-    <w:lsdException w:name="List Table 1 Light Accent 1" w:uiPriority="46"/>
-    <w:lsdException w:name="List Table 2 Accent 1" w:uiPriority="47"/>
-    <w:lsdException w:name="List Table 3 Accent 1" w:uiPriority="48"/>
-    <w:lsdException w:name="List Table 4 Accent 1" w:uiPriority="49"/>
-    <w:lsdException w:name="List Table 5 Dark Accent 1" w:uiPriority="50"/>
-    <w:lsdException w:name="List Table 6 Colorful Accent 1" w:uiPriority="51"/>
-    <w:lsdException w:name="List Table 7 Colorful Accent 1" w:uiPriority="52"/>
-    <w:lsdException w:name="List Table 1 Light Accent 2" w:uiPriority="46"/>
-    <w:lsdException w:name="List Table 2 Accent 2" w:uiPriority="47"/>
-    <w:lsdException w:name="List Table 3 Accent 2" w:uiPriority="48"/>
-    <w:lsdException w:name="List Table 4 Accent 2" w:uiPriority="49"/>
-    <w:lsdException w:name="List Table 5 Dark Accent 2" w:uiPriority="50"/>
-    <w:lsdException w:name="List Table 6 Colorful Accent 2" w:uiPriority="51"/>
-    <w:lsdException w:name="List Table 7 Colorful Accent 2" w:uiPriority="52"/>
-    <w:lsdException w:name="List Table 1 Light Accent 3" w:uiPriority="46"/>
-    <w:lsdException w:name="List Table 2 Accent 3" w:uiPriority="47"/>
-    <w:lsdException w:name="List Table 3 Accent 3" w:uiPriority="48"/>
-    <w:lsdException w:name="List Table 4 Accent 3" w:uiPriority="49"/>
-    <w:lsdException w:name="List Table 5 Dark Accent 3" w:uiPriority="50"/>
-    <w:lsdException w:name="List Table 6 Colorful Accent 3" w:uiPriority="51"/>
-    <w:lsdException w:name="List Table 7 Colorful Accent 3" w:uiPriority="52"/>
-    <w:lsdException w:name="List Table 1 Light Accent 4" w:uiPriority="46"/>
-    <w:lsdException w:name="List Table 2 Accent 4" w:uiPriority="47"/>
-    <w:lsdException w:name="List Table 3 Accent 4" w:uiPriority="48"/>
-    <w:lsdException w:name="List Table 4 Accent 4" w:uiPriority="49"/>
-    <w:lsdException w:name="List Table 5 Dark Accent 4" w:uiPriority="50"/>
-    <w:lsdException w:name="List Table 6 Colorful Accent 4" w:uiPriority="51"/>
-    <w:lsdException w:name="List Table 7 Colorful Accent 4" w:uiPriority="52"/>
-    <w:lsdException w:name="List Table 1 Light Accent 5" w:uiPriority="46"/>
-    <w:lsdException w:name="List Table 2 Accent 5" w:uiPriority="47"/>
-    <w:lsdException w:name="List Table 3 Accent 5" w:uiPriority="48"/>
-    <w:lsdException w:name="List Table 4 Accent 5" w:uiPriority="49"/>
-    <w:lsdException w:name="List Table 5 Dark Accent 5" w:uiPriority="50"/>
-    <w:lsdException w:name="List Table 6 Colorful Accent 5" w:uiPriority="51"/>
-    <w:lsdException w:name="List Table 7 Colorful Accent 5" w:uiPriority="52"/>
-    <w:lsdException w:name="List Table 1 Light Accent 6" w:uiPriority="46"/>
-    <w:lsdException w:name="List Table 2 Accent 6" w:uiPriority="47"/>
-    <w:lsdException w:name="List Table 3 Accent 6" w:uiPriority="48"/>
-    <w:lsdException w:name="List Table 4 Accent 6" w:uiPriority="49"/>
-    <w:lsdException w:name="List Table 5 Dark Accent 6" w:uiPriority="50"/>
-    <w:lsdException w:name="List Table 6 Colorful Accent 6" w:uiPriority="51"/>
-    <w:lsdException w:name="List Table 7 Colorful Accent 6" w:uiPriority="52"/>
-    <w:lsdException w:name="Mention" w:semiHidden="1" w:unhideWhenUsed="1"/>
-    <w:lsdException w:name="Smart Hyperlink" w:semiHidden="1" w:unhideWhenUsed="1"/>
-    <w:lsdException w:name="Hashtag" w:semiHidden="1" w:unhideWhenUsed="1"/>
-    <w:lsdException w:name="Unresolved Mention" w:semiHidden="1" w:unhideWhenUsed="1"/>
+  <w:latentStyles w:defLockedState="0" w:defUIPriority="99" w:defSemiHidden="1" w:defUnhideWhenUsed="1" w:defQFormat="0" w:count="267">
+    <w:lsdException w:name="Normal" w:semiHidden="0" w:uiPriority="0" w:unhideWhenUsed="0" w:qFormat="1"/>
+    <w:lsdException w:name="heading 1" w:semiHidden="0" w:uiPriority="9" w:unhideWhenUsed="0" w:qFormat="1"/>
+    <w:lsdException w:name="heading 2" w:uiPriority="9" w:qFormat="1"/>
+    <w:lsdException w:name="heading 3" w:uiPriority="9" w:qFormat="1"/>
+    <w:lsdException w:name="heading 4" w:uiPriority="9" w:qFormat="1"/>
+    <w:lsdException w:name="heading 5" w:uiPriority="9" w:qFormat="1"/>
+    <w:lsdException w:name="heading 6" w:uiPriority="9" w:qFormat="1"/>
+    <w:lsdException w:name="heading 7" w:uiPriority="9" w:qFormat="1"/>
+    <w:lsdException w:name="heading 8" w:uiPriority="9" w:qFormat="1"/>
+    <w:lsdException w:name="heading 9" w:uiPriority="9" w:qFormat="1"/>
+    <w:lsdException w:name="toc 1" w:uiPriority="39"/>
+    <w:lsdException w:name="toc 2" w:uiPriority="39"/>
+    <w:lsdException w:name="toc 3" w:uiPriority="39"/>
+    <w:lsdException w:name="toc 4" w:uiPriority="39"/>
+    <w:lsdException w:name="toc 5" w:uiPriority="39"/>
+    <w:lsdException w:name="toc 6" w:uiPriority="39"/>
+    <w:lsdException w:name="toc 7" w:uiPriority="39"/>
+    <w:lsdException w:name="toc 8" w:uiPriority="39"/>
+    <w:lsdException w:name="toc 9" w:uiPriority="39"/>
+    <w:lsdException w:name="caption" w:uiPriority="35" w:qFormat="1"/>
+    <w:lsdException w:name="Title" w:semiHidden="0" w:uiPriority="10" w:unhideWhenUsed="0" w:qFormat="1"/>
+    <w:lsdException w:name="Default Paragraph Font" w:uiPriority="1"/>
+    <w:lsdException w:name="Subtitle" w:semiHidden="0" w:uiPriority="11" w:unhideWhenUsed="0" w:qFormat="1"/>
+    <w:lsdException w:name="Strong" w:semiHidden="0" w:uiPriority="22" w:unhideWhenUsed="0" w:qFormat="1"/>
+    <w:lsdException w:name="Emphasis" w:semiHidden="0" w:uiPriority="20" w:unhideWhenUsed="0" w:qFormat="1"/>
+    <w:lsdException w:name="Table Grid" w:uiPriority="59"/>
+    <w:lsdException w:name="Placeholder Text" w:unhideWhenUsed="0"/>
+    <w:lsdException w:name="No Spacing" w:semiHidden="0" w:uiPriority="1" w:unhideWhenUsed="0" w:qFormat="1"/>
+    <w:lsdException w:name="Light Shading" w:semiHidden="0" w:uiPriority="60" w:unhideWhenUsed="0"/>
+    <w:lsdException w:name="Light List" w:semiHidden="0" w:uiPriority="61" w:unhideWhenUsed="0"/>
+    <w:lsdException w:name="Light Grid" w:semiHidden="0" w:uiPriority="62" w:unhideWhenUsed="0"/>
+    <w:lsdException w:name="Medium Shading 1" w:semiHidden="0" w:uiPriority="63" w:unhideWhenUsed="0"/>
+    <w:lsdException w:name="Medium Shading 2" w:semiHidden="0" w:uiPriority="64" w:unhideWhenUsed="0"/>
+    <w:lsdException w:name="Medium List 1" w:semiHidden="0" w:uiPriority="65" w:unhideWhenUsed="0"/>
+    <w:lsdException w:name="Medium List 2" w:semiHidden="0" w:uiPriority="66" w:unhideWhenUsed="0"/>
+    <w:lsdException w:name="Medium Grid 1" w:semiHidden="0" w:uiPriority="67" w:unhideWhenUsed="0"/>
+    <w:lsdException w:name="Medium Grid 2" w:semiHidden="0" w:uiPriority="68" w:unhideWhenUsed="0"/>
+    <w:lsdException w:name="Medium Grid 3" w:semiHidden="0" w:uiPriority="69" w:unhideWhenUsed="0"/>
+    <w:lsdException w:name="Dark List" w:semiHidden="0" w:uiPriority="70" w:unhideWhenUsed="0"/>
+    <w:lsdException w:name="Colorful Shading" w:semiHidden="0" w:uiPriority="71" w:unhideWhenUsed="0"/>
+    <w:lsdException w:name="Colorful List" w:semiHidden="0" w:uiPriority="72" w:unhideWhenUsed="0"/>
+    <w:lsdException w:name="Colorful Grid" w:semiHidden="0" w:uiPriority="73" w:unhideWhenUsed="0"/>
+    <w:lsdException w:name="Light Shading Accent 1" w:semiHidden="0" w:uiPriority="60" w:unhideWhenUsed="0"/>
+    <w:lsdException w:name="Light List Accent 1" w:semiHidden="0" w:uiPriority="61" w:unhideWhenUsed="0"/>
+    <w:lsdException w:name="Light Grid Accent 1" w:semiHidden="0" w:uiPriority="62" w:unhideWhenUsed="0"/>
+    <w:lsdException w:name="Medium Shading 1 Accent 1" w:semiHidden="0" w:uiPriority="63" w:unhideWhenUsed="0"/>
+    <w:lsdException w:name="Medium Shading 2 Accent 1" w:semiHidden="0" w:uiPriority="64" w:unhideWhenUsed="0"/>
+    <w:lsdException w:name="Medium List 1 Accent 1" w:semiHidden="0" w:uiPriority="65" w:unhideWhenUsed="0"/>
+    <w:lsdException w:name="Revision" w:unhideWhenUsed="0"/>
+    <w:lsdException w:name="List Paragraph" w:semiHidden="0" w:uiPriority="34" w:unhideWhenUsed="0" w:qFormat="1"/>
+    <w:lsdException w:name="Quote" w:semiHidden="0" w:uiPriority="29" w:unhideWhenUsed="0" w:qFormat="1"/>
+    <w:lsdException w:name="Intense Quote" w:semiHidden="0" w:uiPriority="30" w:unhideWhenUsed="0" w:qFormat="1"/>
+    <w:lsdException w:name="Medium List 2 Accent 1" w:semiHidden="0" w:uiPriority="66" w:unhideWhenUsed="0"/>
+    <w:lsdException w:name="Medium Grid 1 Accent 1" w:semiHidden="0" w:uiPriority="67" w:unhideWhenUsed="0"/>
+    <w:lsdException w:name="Medium Grid 2 Accent 1" w:semiHidden="0" w:uiPriority="68" w:unhideWhenUsed="0"/>
+    <w:lsdException w:name="Medium Grid 3 Accent 1" w:semiHidden="0" w:uiPriority="69" w:unhideWhenUsed="0"/>
+    <w:lsdException w:name="Dark List Accent 1" w:semiHidden="0" w:uiPriority="70" w:unhideWhenUsed="0"/>
+    <w:lsdException w:name="Colorful Shading Accent 1" w:semiHidden="0" w:uiPriority="71" w:unhideWhenUsed="0"/>
+    <w:lsdException w:name="Colorful List Accent 1" w:semiHidden="0" w:uiPriority="72" w:unhideWhenUsed="0"/>
+    <w:lsdException w:name="Colorful Grid Accent 1" w:semiHidden="0" w:uiPriority="73" w:unhideWhenUsed="0"/>
+    <w:lsdException w:name="Light Shading Accent 2" w:semiHidden="0" w:uiPriority="60" w:unhideWhenUsed="0"/>
+    <w:lsdException w:name="Light List Accent 2" w:semiHidden="0" w:uiPriority="61" w:unhideWhenUsed="0"/>
+    <w:lsdException w:name="Light Grid Accent 2" w:semiHidden="0" w:uiPriority="62" w:unhideWhenUsed="0"/>
+    <w:lsdException w:name="Medium Shading 1 Accent 2" w:semiHidden="0" w:uiPriority="63" w:unhideWhenUsed="0"/>
+    <w:lsdException w:name="Medium Shading 2 Accent 2" w:semiHidden="0" w:uiPriority="64" w:unhideWhenUsed="0"/>
+    <w:lsdException w:name="Medium List 1 Accent 2" w:semiHidden="0" w:uiPriority="65" w:unhideWhenUsed="0"/>
+    <w:lsdException w:name="Medium List 2 Accent 2" w:semiHidden="0" w:uiPriority="66" w:unhideWhenUsed="0"/>
+    <w:lsdException w:name="Medium Grid 1 Accent 2" w:semiHidden="0" w:uiPriority="67" w:unhideWhenUsed="0"/>
+    <w:lsdException w:name="Medium Grid 2 Accent 2" w:semiHidden="0" w:uiPriority="68" w:unhideWhenUsed="0"/>
+    <w:lsdException w:name="Medium Grid 3 Accent 2" w:semiHidden="0" w:uiPriority="69" w:unhideWhenUsed="0"/>
+    <w:lsdException w:name="Dark List Accent 2" w:semiHidden="0" w:uiPriority="70" w:unhideWhenUsed="0"/>
+    <w:lsdException w:name="Colorful Shading Accent 2" w:semiHidden="0" w:uiPriority="71" w:unhideWhenUsed="0"/>
+    <w:lsdException w:name="Colorful List Accent 2" w:semiHidden="0" w:uiPriority="72" w:unhideWhenUsed="0"/>
+    <w:lsdException w:name="Colorful Grid Accent 2" w:semiHidden="0" w:uiPriority="73" w:unhideWhenUsed="0"/>
+    <w:lsdException w:name="Light Shading Accent 3" w:semiHidden="0" w:uiPriority="60" w:unhideWhenUsed="0"/>
+    <w:lsdException w:name="Light List Accent 3" w:semiHidden="0" w:uiPriority="61" w:unhideWhenUsed="0"/>
+    <w:lsdException w:name="Light Grid Accent 3" w:semiHidden="0" w:uiPriority="62" w:unhideWhenUsed="0"/>
+    <w:lsdException w:name="Medium Shading 1 Accent 3" w:semiHidden="0" w:uiPriority="63" w:unhideWhenUsed="0"/>
+    <w:lsdException w:name="Medium Shading 2 Accent 3" w:semiHidden="0" w:uiPriority="64" w:unhideWhenUsed="0"/>
+    <w:lsdException w:name="Medium List 1 Accent 3" w:semiHidden="0" w:uiPriority="65" w:unhideWhenUsed="0"/>
+    <w:lsdException w:name="Medium List 2 Accent 3" w:semiHidden="0" w:uiPriority="66" w:unhideWhenUsed="0"/>
+    <w:lsdException w:name="Medium Grid 1 Accent 3" w:semiHidden="0" w:uiPriority="67" w:unhideWhenUsed="0"/>
+    <w:lsdException w:name="Medium Grid 2 Accent 3" w:semiHidden="0" w:uiPriority="68" w:unhideWhenUsed="0"/>
+    <w:lsdException w:name="Medium Grid 3 Accent 3" w:semiHidden="0" w:uiPriority="69" w:unhideWhenUsed="0"/>
+    <w:lsdException w:name="Dark List Accent 3" w:semiHidden="0" w:uiPriority="70" w:unhideWhenUsed="0"/>
+    <w:lsdException w:name="Colorful Shading Accent 3" w:semiHidden="0" w:uiPriority="71" w:unhideWhenUsed="0"/>
+    <w:lsdException w:name="Colorful List Accent 3" w:semiHidden="0" w:uiPriority="72" w:unhideWhenUsed="0"/>
+    <w:lsdException w:name="Colorful Grid Accent 3" w:semiHidden="0" w:uiPriority="73" w:unhideWhenUsed="0"/>
+    <w:lsdException w:name="Light Shading Accent 4" w:semiHidden="0" w:uiPriority="60" w:unhideWhenUsed="0"/>
+    <w:lsdException w:name="Light List Accent 4" w:semiHidden="0" w:uiPriority="61" w:unhideWhenUsed="0"/>
+    <w:lsdException w:name="Light Grid Accent 4" w:semiHidden="0" w:uiPriority="62" w:unhideWhenUsed="0"/>
+    <w:lsdException w:name="Medium Shading 1 Accent 4" w:semiHidden="0" w:uiPriority="63" w:unhideWhenUsed="0"/>
+    <w:lsdException w:name="Medium Shading 2 Accent 4" w:semiHidden="0" w:uiPriority="64" w:unhideWhenUsed="0"/>
+    <w:lsdException w:name="Medium List 1 Accent 4" w:semiHidden="0" w:uiPriority="65" w:unhideWhenUsed="0"/>
+    <w:lsdException w:name="Medium List 2 Accent 4" w:semiHidden="0" w:uiPriority="66" w:unhideWhenUsed="0"/>
+    <w:lsdException w:name="Medium Grid 1 Accent 4" w:semiHidden="0" w:uiPriority="67" w:unhideWhenUsed="0"/>
+    <w:lsdException w:name="Medium Grid 2 Accent 4" w:semiHidden="0" w:uiPriority="68" w:unhideWhenUsed="0"/>
+    <w:lsdException w:name="Medium Grid 3 Accent 4" w:semiHidden="0" w:uiPriority="69" w:unhideWhenUsed="0"/>
+    <w:lsdException w:name="Dark List Accent 4" w:semiHidden="0" w:uiPriority="70" w:unhideWhenUsed="0"/>
+    <w:lsdException w:name="Colorful Shading Accent 4" w:semiHidden="0" w:uiPriority="71" w:unhideWhenUsed="0"/>
+    <w:lsdException w:name="Colorful List Accent 4" w:semiHidden="0" w:uiPriority="72" w:unhideWhenUsed="0"/>
+    <w:lsdException w:name="Colorful Grid Accent 4" w:semiHidden="0" w:uiPriority="73" w:unhideWhenUsed="0"/>
+    <w:lsdException w:name="Light Shading Accent 5" w:semiHidden="0" w:uiPriority="60" w:unhideWhenUsed="0"/>
+    <w:lsdException w:name="Light List Accent 5" w:semiHidden="0" w:uiPriority="61" w:unhideWhenUsed="0"/>
+    <w:lsdException w:name="Light Grid Accent 5" w:semiHidden="0" w:uiPriority="62" w:unhideWhenUsed="0"/>
+    <w:lsdException w:name="Medium Shading 1 Accent 5" w:semiHidden="0" w:uiPriority="63" w:unhideWhenUsed="0"/>
+    <w:lsdException w:name="Medium Shading 2 Accent 5" w:semiHidden="0" w:uiPriority="64" w:unhideWhenUsed="0"/>
+    <w:lsdException w:name="Medium List 1 Accent 5" w:semiHidden="0" w:uiPriority="65" w:unhideWhenUsed="0"/>
+    <w:lsdException w:name="Medium List 2 Accent 5" w:semiHidden="0" w:uiPriority="66" w:unhideWhenUsed="0"/>
+    <w:lsdException w:name="Medium Grid 1 Accent 5" w:semiHidden="0" w:uiPriority="67" w:unhideWhenUsed="0"/>
+    <w:lsdException w:name="Medium Grid 2 Accent 5" w:semiHidden="0" w:uiPriority="68" w:unhideWhenUsed="0"/>
+    <w:lsdException w:name="Medium Grid 3 Accent 5" w:semiHidden="0" w:uiPriority="69" w:unhideWhenUsed="0"/>
+    <w:lsdException w:name="Dark List Accent 5" w:semiHidden="0" w:uiPriority="70" w:unhideWhenUsed="0"/>
+    <w:lsdException w:name="Colorful Shading Accent 5" w:semiHidden="0" w:uiPriority="71" w:unhideWhenUsed="0"/>
+    <w:lsdException w:name="Colorful List Accent 5" w:semiHidden="0" w:uiPriority="72" w:unhideWhenUsed="0"/>
+    <w:lsdException w:name="Colorful Grid Accent 5" w:semiHidden="0" w:uiPriority="73" w:unhideWhenUsed="0"/>
+    <w:lsdException w:name="Light Shading Accent 6" w:semiHidden="0" w:uiPriority="60" w:unhideWhenUsed="0"/>
+    <w:lsdException w:name="Light List Accent 6" w:semiHidden="0" w:uiPriority="61" w:unhideWhenUsed="0"/>
+    <w:lsdException w:name="Light Grid Accent 6" w:semiHidden="0" w:uiPriority="62" w:unhideWhenUsed="0"/>
+    <w:lsdException w:name="Medium Shading 1 Accent 6" w:semiHidden="0" w:uiPriority="63" w:unhideWhenUsed="0"/>
+    <w:lsdException w:name="Medium Shading 2 Accent 6" w:semiHidden="0" w:uiPriority="64" w:unhideWhenUsed="0"/>
+    <w:lsdException w:name="Medium List 1 Accent 6" w:semiHidden="0" w:uiPriority="65" w:unhideWhenUsed="0"/>
+    <w:lsdException w:name="Medium List 2 Accent 6" w:semiHidden="0" w:uiPriority="66" w:unhideWhenUsed="0"/>
+    <w:lsdException w:name="Medium Grid 1 Accent 6" w:semiHidden="0" w:uiPriority="67" w:unhideWhenUsed="0"/>
+    <w:lsdException w:name="Medium Grid 2 Accent 6" w:semiHidden="0" w:uiPriority="68" w:unhideWhenUsed="0"/>
+    <w:lsdException w:name="Medium Grid 3 Accent 6" w:semiHidden="0" w:uiPriority="69" w:unhideWhenUsed="0"/>
+    <w:lsdException w:name="Dark List Accent 6" w:semiHidden="0" w:uiPriority="70" w:unhideWhenUsed="0"/>
+    <w:lsdException w:name="Colorful Shading Accent 6" w:semiHidden="0" w:uiPriority="71" w:unhideWhenUsed="0"/>
+    <w:lsdException w:name="Colorful List Accent 6" w:semiHidden="0" w:uiPriority="72" w:unhideWhenUsed="0"/>
+    <w:lsdException w:name="Colorful Grid Accent 6" w:semiHidden="0" w:uiPriority="73" w:unhideWhenUsed="0"/>
+    <w:lsdException w:name="Subtle Emphasis" w:semiHidden="0" w:uiPriority="19" w:unhideWhenUsed="0" w:qFormat="1"/>
+    <w:lsdException w:name="Intense Emphasis" w:semiHidden="0" w:uiPriority="21" w:unhideWhenUsed="0" w:qFormat="1"/>
+    <w:lsdException w:name="Subtle Reference" w:semiHidden="0" w:uiPriority="31" w:unhideWhenUsed="0" w:qFormat="1"/>
+    <w:lsdException w:name="Intense Reference" w:semiHidden="0" w:uiPriority="32" w:unhideWhenUsed="0" w:qFormat="1"/>
+    <w:lsdException w:name="Book Title" w:semiHidden="0" w:uiPriority="33" w:unhideWhenUsed="0" w:qFormat="1"/>
+    <w:lsdException w:name="Bibliography" w:uiPriority="37"/>
+    <w:lsdException w:name="TOC Heading" w:uiPriority="39" w:qFormat="1"/>
   </w:latentStyles>
-  <w:style w:type="paragraph" w:default="1" w:styleId="Normal">
+  <w:style w:type="paragraph" w:default="1" w:styleId="Normln">
     <w:name w:val="Normal"/>
     <w:qFormat/>
     <w:rsid w:val="00BA1A04"/>
@@ -5581,11 +6534,11 @@
       <w:rFonts w:ascii="Sitka Text" w:hAnsi="Sitka Text"/>
     </w:rPr>
   </w:style>
-  <w:style w:type="paragraph" w:styleId="Heading1">
+  <w:style w:type="paragraph" w:styleId="Nadpis1">
     <w:name w:val="heading 1"/>
-    <w:basedOn w:val="Normal"/>
-    <w:next w:val="Normal"/>
-    <w:link w:val="Heading1Char"/>
+    <w:basedOn w:val="Normln"/>
+    <w:next w:val="Normln"/>
+    <w:link w:val="Nadpis1Char"/>
     <w:uiPriority w:val="9"/>
     <w:qFormat/>
     <w:rsid w:val="00176345"/>
@@ -5604,11 +6557,11 @@
       <w:szCs w:val="28"/>
     </w:rPr>
   </w:style>
-  <w:style w:type="paragraph" w:styleId="Heading2">
+  <w:style w:type="paragraph" w:styleId="Nadpis2">
     <w:name w:val="heading 2"/>
-    <w:basedOn w:val="Normal"/>
-    <w:next w:val="Normal"/>
-    <w:link w:val="Heading2Char"/>
+    <w:basedOn w:val="Normln"/>
+    <w:next w:val="Normln"/>
+    <w:link w:val="Nadpis2Char"/>
     <w:uiPriority w:val="9"/>
     <w:unhideWhenUsed/>
     <w:qFormat/>
@@ -5627,16 +6580,18 @@
       <w:szCs w:val="26"/>
     </w:rPr>
   </w:style>
-  <w:style w:type="character" w:default="1" w:styleId="DefaultParagraphFont">
+  <w:style w:type="character" w:default="1" w:styleId="Standardnpsmoodstavce">
     <w:name w:val="Default Paragraph Font"/>
     <w:uiPriority w:val="1"/>
+    <w:semiHidden/>
     <w:unhideWhenUsed/>
   </w:style>
-  <w:style w:type="table" w:default="1" w:styleId="TableNormal">
+  <w:style w:type="table" w:default="1" w:styleId="Normlntabulka">
     <w:name w:val="Normal Table"/>
     <w:uiPriority w:val="99"/>
     <w:semiHidden/>
     <w:unhideWhenUsed/>
+    <w:qFormat/>
     <w:tblPr>
       <w:tblInd w:w="0" w:type="dxa"/>
       <w:tblCellMar>
@@ -5647,15 +6602,15 @@
       </w:tblCellMar>
     </w:tblPr>
   </w:style>
-  <w:style w:type="numbering" w:default="1" w:styleId="NoList">
+  <w:style w:type="numbering" w:default="1" w:styleId="Bezseznamu">
     <w:name w:val="No List"/>
     <w:uiPriority w:val="99"/>
     <w:semiHidden/>
     <w:unhideWhenUsed/>
   </w:style>
-  <w:style w:type="paragraph" w:styleId="NoSpacing">
+  <w:style w:type="paragraph" w:styleId="Bezmezer">
     <w:name w:val="No Spacing"/>
-    <w:link w:val="NoSpacingChar"/>
+    <w:link w:val="BezmezerChar"/>
     <w:uiPriority w:val="1"/>
     <w:qFormat/>
     <w:rsid w:val="00BA1A04"/>
@@ -5666,20 +6621,20 @@
       <w:rFonts w:ascii="Sitka Text" w:eastAsiaTheme="minorEastAsia" w:hAnsi="Sitka Text"/>
     </w:rPr>
   </w:style>
-  <w:style w:type="character" w:customStyle="1" w:styleId="NoSpacingChar">
-    <w:name w:val="No Spacing Char"/>
-    <w:basedOn w:val="DefaultParagraphFont"/>
-    <w:link w:val="NoSpacing"/>
+  <w:style w:type="character" w:customStyle="1" w:styleId="BezmezerChar">
+    <w:name w:val="Bez mezer Char"/>
+    <w:basedOn w:val="Standardnpsmoodstavce"/>
+    <w:link w:val="Bezmezer"/>
     <w:uiPriority w:val="1"/>
     <w:rsid w:val="00BA1A04"/>
     <w:rPr>
       <w:rFonts w:ascii="Sitka Text" w:eastAsiaTheme="minorEastAsia" w:hAnsi="Sitka Text"/>
     </w:rPr>
   </w:style>
-  <w:style w:type="paragraph" w:styleId="BalloonText">
+  <w:style w:type="paragraph" w:styleId="Textbubliny">
     <w:name w:val="Balloon Text"/>
-    <w:basedOn w:val="Normal"/>
-    <w:link w:val="BalloonTextChar"/>
+    <w:basedOn w:val="Normln"/>
+    <w:link w:val="TextbublinyChar"/>
     <w:uiPriority w:val="99"/>
     <w:semiHidden/>
     <w:unhideWhenUsed/>
@@ -5693,10 +6648,10 @@
       <w:szCs w:val="16"/>
     </w:rPr>
   </w:style>
-  <w:style w:type="character" w:customStyle="1" w:styleId="BalloonTextChar">
-    <w:name w:val="Balloon Text Char"/>
-    <w:basedOn w:val="DefaultParagraphFont"/>
-    <w:link w:val="BalloonText"/>
+  <w:style w:type="character" w:customStyle="1" w:styleId="TextbublinyChar">
+    <w:name w:val="Text bubliny Char"/>
+    <w:basedOn w:val="Standardnpsmoodstavce"/>
+    <w:link w:val="Textbubliny"/>
     <w:uiPriority w:val="99"/>
     <w:semiHidden/>
     <w:rsid w:val="001D0DC0"/>
@@ -5706,10 +6661,10 @@
       <w:szCs w:val="16"/>
     </w:rPr>
   </w:style>
-  <w:style w:type="character" w:customStyle="1" w:styleId="Heading1Char">
-    <w:name w:val="Heading 1 Char"/>
-    <w:basedOn w:val="DefaultParagraphFont"/>
-    <w:link w:val="Heading1"/>
+  <w:style w:type="character" w:customStyle="1" w:styleId="Nadpis1Char">
+    <w:name w:val="Nadpis 1 Char"/>
+    <w:basedOn w:val="Standardnpsmoodstavce"/>
+    <w:link w:val="Nadpis1"/>
     <w:uiPriority w:val="9"/>
     <w:rsid w:val="00176345"/>
     <w:rPr>
@@ -5721,9 +6676,9 @@
       <w:szCs w:val="28"/>
     </w:rPr>
   </w:style>
-  <w:style w:type="paragraph" w:styleId="ListParagraph">
+  <w:style w:type="paragraph" w:styleId="Odstavecseseznamem">
     <w:name w:val="List Paragraph"/>
-    <w:basedOn w:val="Normal"/>
+    <w:basedOn w:val="Normln"/>
     <w:uiPriority w:val="34"/>
     <w:qFormat/>
     <w:rsid w:val="00176345"/>
@@ -5732,10 +6687,10 @@
       <w:contextualSpacing/>
     </w:pPr>
   </w:style>
-  <w:style w:type="character" w:customStyle="1" w:styleId="Heading2Char">
-    <w:name w:val="Heading 2 Char"/>
-    <w:basedOn w:val="DefaultParagraphFont"/>
-    <w:link w:val="Heading2"/>
+  <w:style w:type="character" w:customStyle="1" w:styleId="Nadpis2Char">
+    <w:name w:val="Nadpis 2 Char"/>
+    <w:basedOn w:val="Standardnpsmoodstavce"/>
+    <w:link w:val="Nadpis2"/>
     <w:uiPriority w:val="9"/>
     <w:rsid w:val="00663613"/>
     <w:rPr>
@@ -5750,7 +6705,7 @@
 </file>
 
 <file path=word/glossary/document.xml><?xml version="1.0" encoding="utf-8"?>
-<w:glossaryDocument xmlns:wpc="http://schemas.microsoft.com/office/word/2010/wordprocessingCanvas" xmlns:cx="http://schemas.microsoft.com/office/drawing/2014/chartex" xmlns:cx1="http://schemas.microsoft.com/office/drawing/2015/9/8/chartex" xmlns:cx2="http://schemas.microsoft.com/office/drawing/2015/10/21/chartex" xmlns:cx3="http://schemas.microsoft.com/office/drawing/2016/5/9/chartex" xmlns:cx4="http://schemas.microsoft.com/office/drawing/2016/5/10/chartex" xmlns:cx5="http://schemas.microsoft.com/office/drawing/2016/5/11/chartex" xmlns:cx6="http://schemas.microsoft.com/office/drawing/2016/5/12/chartex" xmlns:cx7="http://schemas.microsoft.com/office/drawing/2016/5/13/chartex" xmlns:cx8="http://schemas.microsoft.com/office/drawing/2016/5/14/chartex" xmlns:mc="http://schemas.openxmlformats.org/markup-compatibility/2006" xmlns:aink="http://schemas.microsoft.com/office/drawing/2016/ink" xmlns:am3d="http://schemas.microsoft.com/office/drawing/2017/model3d" xmlns:o="urn:schemas-microsoft-com:office:office" xmlns:r="http://schemas.openxmlformats.org/officeDocument/2006/relationships" xmlns:m="http://schemas.openxmlformats.org/officeDocument/2006/math" xmlns:v="urn:schemas-microsoft-com:vml" xmlns:wp14="http://schemas.microsoft.com/office/word/2010/wordprocessingDrawing" xmlns:wp="http://schemas.openxmlformats.org/drawingml/2006/wordprocessingDrawing" xmlns:w10="urn:schemas-microsoft-com:office:word" xmlns:w="http://schemas.openxmlformats.org/wordprocessingml/2006/main" xmlns:w14="http://schemas.microsoft.com/office/word/2010/wordml" xmlns:w15="http://schemas.microsoft.com/office/word/2012/wordml" xmlns:w16cid="http://schemas.microsoft.com/office/word/2016/wordml/cid" xmlns:w16se="http://schemas.microsoft.com/office/word/2015/wordml/symex" xmlns:wpg="http://schemas.microsoft.com/office/word/2010/wordprocessingGroup" xmlns:wpi="http://schemas.microsoft.com/office/word/2010/wordprocessingInk" xmlns:wne="http://schemas.microsoft.com/office/word/2006/wordml" xmlns:wps="http://schemas.microsoft.com/office/word/2010/wordprocessingShape" mc:Ignorable="w14 w15 w16se w16cid wp14">
+<w:glossaryDocument xmlns:ve="http://schemas.openxmlformats.org/markup-compatibility/2006" xmlns:o="urn:schemas-microsoft-com:office:office" xmlns:r="http://schemas.openxmlformats.org/officeDocument/2006/relationships" xmlns:m="http://schemas.openxmlformats.org/officeDocument/2006/math" xmlns:v="urn:schemas-microsoft-com:vml" xmlns:wp="http://schemas.openxmlformats.org/drawingml/2006/wordprocessingDrawing" xmlns:w10="urn:schemas-microsoft-com:office:word" xmlns:w="http://schemas.openxmlformats.org/wordprocessingml/2006/main" xmlns:wne="http://schemas.microsoft.com/office/word/2006/wordml">
   <w:docParts>
     <w:docPart>
       <w:docPartPr>
@@ -5782,70 +6737,39 @@
         </w:p>
       </w:docPartBody>
     </w:docPart>
-    <w:docPart>
-      <w:docPartPr>
-        <w:name w:val="878A2C5CBC4C42108EF2DAFAE46999EB"/>
-        <w:category>
-          <w:name w:val="Obecné"/>
-          <w:gallery w:val="placeholder"/>
-        </w:category>
-        <w:types>
-          <w:type w:val="bbPlcHdr"/>
-        </w:types>
-        <w:behaviors>
-          <w:behavior w:val="content"/>
-        </w:behaviors>
-        <w:guid w:val="{2E10D77D-B0B4-42CE-8179-F5AD23B44A16}"/>
-      </w:docPartPr>
-      <w:docPartBody>
-        <w:p>
-          <w:pPr>
-            <w:pStyle w:val="878A2C5CBC4C42108EF2DAFAE46999EB"/>
-          </w:pPr>
-          <w:r>
-            <w:rPr>
-              <w:rFonts w:asciiTheme="majorHAnsi" w:eastAsiaTheme="majorEastAsia" w:hAnsiTheme="majorHAnsi" w:cstheme="majorBidi"/>
-              <w:sz w:val="44"/>
-              <w:szCs w:val="44"/>
-            </w:rPr>
-            <w:t>[Zadejte podtitul dokumentu.]</w:t>
-          </w:r>
-        </w:p>
-      </w:docPartBody>
-    </w:docPart>
   </w:docParts>
 </w:glossaryDocument>
 </file>
 
 <file path=word/glossary/fontTable.xml><?xml version="1.0" encoding="utf-8"?>
-<w:fonts xmlns:mc="http://schemas.openxmlformats.org/markup-compatibility/2006" xmlns:r="http://schemas.openxmlformats.org/officeDocument/2006/relationships" xmlns:w="http://schemas.openxmlformats.org/wordprocessingml/2006/main" xmlns:w14="http://schemas.microsoft.com/office/word/2010/wordml" xmlns:w15="http://schemas.microsoft.com/office/word/2012/wordml" xmlns:w16cid="http://schemas.microsoft.com/office/word/2016/wordml/cid" xmlns:w16se="http://schemas.microsoft.com/office/word/2015/wordml/symex" mc:Ignorable="w14 w15 w16se w16cid">
+<w:fonts xmlns:r="http://schemas.openxmlformats.org/officeDocument/2006/relationships" xmlns:w="http://schemas.openxmlformats.org/wordprocessingml/2006/main">
   <w:font w:name="Sitka Text">
-    <w:panose1 w:val="02000505000000020004"/>
+    <w:altName w:val="Arial"/>
     <w:charset w:val="00"/>
     <w:family w:val="auto"/>
     <w:pitch w:val="variable"/>
-    <w:sig w:usb0="A00002EF" w:usb1="4000204B" w:usb2="00000000" w:usb3="00000000" w:csb0="0000019F" w:csb1="00000000"/>
+    <w:sig w:usb0="00000001" w:usb1="4000204B" w:usb2="00000000" w:usb3="00000000" w:csb0="0000019F" w:csb1="00000000"/>
   </w:font>
   <w:font w:name="Calibri">
     <w:panose1 w:val="020F0502020204030204"/>
-    <w:charset w:val="00"/>
+    <w:charset w:val="EE"/>
     <w:family w:val="swiss"/>
     <w:pitch w:val="variable"/>
-    <w:sig w:usb0="E0002AFF" w:usb1="C000247B" w:usb2="00000009" w:usb3="00000000" w:csb0="000001FF" w:csb1="00000000"/>
+    <w:sig w:usb0="E00002FF" w:usb1="4000ACFF" w:usb2="00000001" w:usb3="00000000" w:csb0="0000019F" w:csb1="00000000"/>
   </w:font>
   <w:font w:name="Times New Roman">
     <w:panose1 w:val="02020603050405020304"/>
-    <w:charset w:val="00"/>
+    <w:charset w:val="EE"/>
     <w:family w:val="roman"/>
     <w:pitch w:val="variable"/>
-    <w:sig w:usb0="E0002EFF" w:usb1="C000785B" w:usb2="00000009" w:usb3="00000000" w:csb0="000001FF" w:csb1="00000000"/>
+    <w:sig w:usb0="E0002AFF" w:usb1="C0007841" w:usb2="00000009" w:usb3="00000000" w:csb0="000001FF" w:csb1="00000000"/>
   </w:font>
   <w:font w:name="Courier New">
     <w:panose1 w:val="02070309020205020404"/>
-    <w:charset w:val="00"/>
+    <w:charset w:val="EE"/>
     <w:family w:val="modern"/>
     <w:pitch w:val="fixed"/>
-    <w:sig w:usb0="E0002EFF" w:usb1="C0007843" w:usb2="00000009" w:usb3="00000000" w:csb0="000001FF" w:csb1="00000000"/>
+    <w:sig w:usb0="E0002AFF" w:usb1="C0007843" w:usb2="00000009" w:usb3="00000000" w:csb0="000001FF" w:csb1="00000000"/>
   </w:font>
   <w:font w:name="Wingdings">
     <w:panose1 w:val="05000000000000000000"/>
@@ -5863,10 +6787,10 @@
   </w:font>
   <w:font w:name="Cambria">
     <w:panose1 w:val="02040503050406030204"/>
-    <w:charset w:val="00"/>
+    <w:charset w:val="EE"/>
     <w:family w:val="roman"/>
     <w:pitch w:val="variable"/>
-    <w:sig w:usb0="E00006FF" w:usb1="400004FF" w:usb2="00000000" w:usb3="00000000" w:csb0="0000019F" w:csb1="00000000"/>
+    <w:sig w:usb0="E00002FF" w:usb1="400004FF" w:usb2="00000000" w:usb3="00000000" w:csb0="0000019F" w:csb1="00000000"/>
   </w:font>
   <w:font w:name="Tahoma">
     <w:panose1 w:val="020B0604030504040204"/>
@@ -5875,26 +6799,17 @@
     <w:pitch w:val="variable"/>
     <w:sig w:usb0="E1002EFF" w:usb1="C000605B" w:usb2="00000029" w:usb3="00000000" w:csb0="000101FF" w:csb1="00000000"/>
   </w:font>
-  <w:font w:name="Calibri Light">
-    <w:panose1 w:val="020F0302020204030204"/>
-    <w:charset w:val="00"/>
-    <w:family w:val="swiss"/>
-    <w:pitch w:val="variable"/>
-    <w:sig w:usb0="E0002AFF" w:usb1="C000247B" w:usb2="00000009" w:usb3="00000000" w:csb0="000001FF" w:csb1="00000000"/>
-  </w:font>
 </w:fonts>
 </file>
 
 <file path=word/glossary/settings.xml><?xml version="1.0" encoding="utf-8"?>
-<w:settings xmlns:mc="http://schemas.openxmlformats.org/markup-compatibility/2006" xmlns:o="urn:schemas-microsoft-com:office:office" xmlns:r="http://schemas.openxmlformats.org/officeDocument/2006/relationships" xmlns:m="http://schemas.openxmlformats.org/officeDocument/2006/math" xmlns:v="urn:schemas-microsoft-com:vml" xmlns:w10="urn:schemas-microsoft-com:office:word" xmlns:w="http://schemas.openxmlformats.org/wordprocessingml/2006/main" xmlns:w14="http://schemas.microsoft.com/office/word/2010/wordml" xmlns:w15="http://schemas.microsoft.com/office/word/2012/wordml" xmlns:w16cid="http://schemas.microsoft.com/office/word/2016/wordml/cid" xmlns:w16se="http://schemas.microsoft.com/office/word/2015/wordml/symex" xmlns:sl="http://schemas.openxmlformats.org/schemaLibrary/2006/main" mc:Ignorable="w14 w15 w16se w16cid">
+<w:settings xmlns:o="urn:schemas-microsoft-com:office:office" xmlns:r="http://schemas.openxmlformats.org/officeDocument/2006/relationships" xmlns:m="http://schemas.openxmlformats.org/officeDocument/2006/math" xmlns:v="urn:schemas-microsoft-com:vml" xmlns:w10="urn:schemas-microsoft-com:office:word" xmlns:w="http://schemas.openxmlformats.org/wordprocessingml/2006/main" xmlns:sl="http://schemas.openxmlformats.org/schemaLibrary/2006/main">
   <w:view w:val="normal"/>
   <w:defaultTabStop w:val="708"/>
   <w:hyphenationZone w:val="425"/>
   <w:characterSpacingControl w:val="doNotCompress"/>
   <w:compat>
     <w:useFELayout/>
-    <w:compatSetting w:name="compatibilityMode" w:uri="http://schemas.microsoft.com/office/word" w:val="12"/>
-    <w:compatSetting w:name="useWord2013TrackBottomHyphenation" w:uri="http://schemas.microsoft.com/office/word" w:val="1"/>
   </w:compat>
   <w:rsids>
     <w:rsidRoot w:val="003D2A44"/>
@@ -5904,12 +6819,13 @@
     <w:rsid w:val="00C45701"/>
     <w:rsid w:val="00C47250"/>
     <w:rsid w:val="00E3367C"/>
+    <w:rsid w:val="00F61AD7"/>
   </w:rsids>
   <m:mathPr>
     <m:mathFont m:val="Cambria Math"/>
     <m:brkBin m:val="before"/>
     <m:brkBinSub m:val="--"/>
-    <m:smallFrac m:val="0"/>
+    <m:smallFrac m:val="off"/>
     <m:dispDef/>
     <m:lMargin m:val="0"/>
     <m:rMargin m:val="0"/>
@@ -5926,7 +6842,7 @@
 </file>
 
 <file path=word/glossary/styles.xml><?xml version="1.0" encoding="utf-8"?>
-<w:styles xmlns:mc="http://schemas.openxmlformats.org/markup-compatibility/2006" xmlns:r="http://schemas.openxmlformats.org/officeDocument/2006/relationships" xmlns:w="http://schemas.openxmlformats.org/wordprocessingml/2006/main" xmlns:w14="http://schemas.microsoft.com/office/word/2010/wordml" xmlns:w15="http://schemas.microsoft.com/office/word/2012/wordml" xmlns:w16cid="http://schemas.microsoft.com/office/word/2016/wordml/cid" xmlns:w16se="http://schemas.microsoft.com/office/word/2015/wordml/symex" mc:Ignorable="w14 w15 w16se w16cid">
+<w:styles xmlns:r="http://schemas.openxmlformats.org/officeDocument/2006/relationships" xmlns:w="http://schemas.openxmlformats.org/wordprocessingml/2006/main">
   <w:docDefaults>
     <w:rPrDefault>
       <w:rPr>
@@ -5942,399 +6858,162 @@
       </w:pPr>
     </w:pPrDefault>
   </w:docDefaults>
-  <w:latentStyles w:defLockedState="0" w:defUIPriority="99" w:defSemiHidden="0" w:defUnhideWhenUsed="0" w:defQFormat="0" w:count="375">
-    <w:lsdException w:name="Normal" w:uiPriority="0" w:qFormat="1"/>
-    <w:lsdException w:name="heading 1" w:uiPriority="9" w:qFormat="1"/>
-    <w:lsdException w:name="heading 2" w:semiHidden="1" w:uiPriority="9" w:unhideWhenUsed="1" w:qFormat="1"/>
-    <w:lsdException w:name="heading 3" w:semiHidden="1" w:uiPriority="9" w:unhideWhenUsed="1" w:qFormat="1"/>
-    <w:lsdException w:name="heading 4" w:semiHidden="1" w:uiPriority="9" w:unhideWhenUsed="1" w:qFormat="1"/>
-    <w:lsdException w:name="heading 5" w:semiHidden="1" w:uiPriority="9" w:unhideWhenUsed="1" w:qFormat="1"/>
-    <w:lsdException w:name="heading 6" w:semiHidden="1" w:uiPriority="9" w:unhideWhenUsed="1" w:qFormat="1"/>
-    <w:lsdException w:name="heading 7" w:semiHidden="1" w:uiPriority="9" w:unhideWhenUsed="1" w:qFormat="1"/>
-    <w:lsdException w:name="heading 8" w:semiHidden="1" w:uiPriority="9" w:unhideWhenUsed="1" w:qFormat="1"/>
-    <w:lsdException w:name="heading 9" w:semiHidden="1" w:uiPriority="9" w:unhideWhenUsed="1" w:qFormat="1"/>
-    <w:lsdException w:name="index 1" w:semiHidden="1" w:unhideWhenUsed="1"/>
-    <w:lsdException w:name="index 2" w:semiHidden="1" w:unhideWhenUsed="1"/>
-    <w:lsdException w:name="index 3" w:semiHidden="1" w:unhideWhenUsed="1"/>
-    <w:lsdException w:name="index 4" w:semiHidden="1" w:unhideWhenUsed="1"/>
-    <w:lsdException w:name="index 5" w:semiHidden="1" w:unhideWhenUsed="1"/>
-    <w:lsdException w:name="index 6" w:semiHidden="1" w:unhideWhenUsed="1"/>
-    <w:lsdException w:name="index 7" w:semiHidden="1" w:unhideWhenUsed="1"/>
-    <w:lsdException w:name="index 8" w:semiHidden="1" w:unhideWhenUsed="1"/>
-    <w:lsdException w:name="index 9" w:semiHidden="1" w:unhideWhenUsed="1"/>
-    <w:lsdException w:name="toc 1" w:semiHidden="1" w:uiPriority="39" w:unhideWhenUsed="1"/>
-    <w:lsdException w:name="toc 2" w:semiHidden="1" w:uiPriority="39" w:unhideWhenUsed="1"/>
-    <w:lsdException w:name="toc 3" w:semiHidden="1" w:uiPriority="39" w:unhideWhenUsed="1"/>
-    <w:lsdException w:name="toc 4" w:semiHidden="1" w:uiPriority="39" w:unhideWhenUsed="1"/>
-    <w:lsdException w:name="toc 5" w:semiHidden="1" w:uiPriority="39" w:unhideWhenUsed="1"/>
-    <w:lsdException w:name="toc 6" w:semiHidden="1" w:uiPriority="39" w:unhideWhenUsed="1"/>
-    <w:lsdException w:name="toc 7" w:semiHidden="1" w:uiPriority="39" w:unhideWhenUsed="1"/>
-    <w:lsdException w:name="toc 8" w:semiHidden="1" w:uiPriority="39" w:unhideWhenUsed="1"/>
-    <w:lsdException w:name="toc 9" w:semiHidden="1" w:uiPriority="39" w:unhideWhenUsed="1"/>
-    <w:lsdException w:name="Normal Indent" w:semiHidden="1" w:unhideWhenUsed="1"/>
-    <w:lsdException w:name="footnote text" w:semiHidden="1" w:unhideWhenUsed="1"/>
-    <w:lsdException w:name="annotation text" w:semiHidden="1" w:unhideWhenUsed="1"/>
-    <w:lsdException w:name="header" w:semiHidden="1" w:unhideWhenUsed="1"/>
-    <w:lsdException w:name="footer" w:semiHidden="1" w:unhideWhenUsed="1"/>
-    <w:lsdException w:name="index heading" w:semiHidden="1" w:unhideWhenUsed="1"/>
-    <w:lsdException w:name="caption" w:semiHidden="1" w:uiPriority="35" w:unhideWhenUsed="1" w:qFormat="1"/>
-    <w:lsdException w:name="table of figures" w:semiHidden="1" w:unhideWhenUsed="1"/>
-    <w:lsdException w:name="envelope address" w:semiHidden="1" w:unhideWhenUsed="1"/>
-    <w:lsdException w:name="envelope return" w:semiHidden="1" w:unhideWhenUsed="1"/>
-    <w:lsdException w:name="footnote reference" w:semiHidden="1" w:unhideWhenUsed="1"/>
-    <w:lsdException w:name="annotation reference" w:semiHidden="1" w:unhideWhenUsed="1"/>
-    <w:lsdException w:name="line number" w:semiHidden="1" w:unhideWhenUsed="1"/>
-    <w:lsdException w:name="page number" w:semiHidden="1" w:unhideWhenUsed="1"/>
-    <w:lsdException w:name="endnote reference" w:semiHidden="1" w:unhideWhenUsed="1"/>
-    <w:lsdException w:name="endnote text" w:semiHidden="1" w:unhideWhenUsed="1"/>
-    <w:lsdException w:name="table of authorities" w:semiHidden="1" w:unhideWhenUsed="1"/>
-    <w:lsdException w:name="macro" w:semiHidden="1" w:unhideWhenUsed="1"/>
-    <w:lsdException w:name="toa heading" w:semiHidden="1" w:unhideWhenUsed="1"/>
-    <w:lsdException w:name="List" w:semiHidden="1" w:unhideWhenUsed="1"/>
-    <w:lsdException w:name="List Bullet" w:semiHidden="1" w:unhideWhenUsed="1"/>
-    <w:lsdException w:name="List Number" w:semiHidden="1" w:unhideWhenUsed="1"/>
-    <w:lsdException w:name="List 2" w:semiHidden="1" w:unhideWhenUsed="1"/>
-    <w:lsdException w:name="List 3" w:semiHidden="1" w:unhideWhenUsed="1"/>
-    <w:lsdException w:name="List 4" w:semiHidden="1" w:unhideWhenUsed="1"/>
-    <w:lsdException w:name="List 5" w:semiHidden="1" w:unhideWhenUsed="1"/>
-    <w:lsdException w:name="List Bullet 2" w:semiHidden="1" w:unhideWhenUsed="1"/>
-    <w:lsdException w:name="List Bullet 3" w:semiHidden="1" w:unhideWhenUsed="1"/>
-    <w:lsdException w:name="List Bullet 4" w:semiHidden="1" w:unhideWhenUsed="1"/>
-    <w:lsdException w:name="List Bullet 5" w:semiHidden="1" w:unhideWhenUsed="1"/>
-    <w:lsdException w:name="List Number 2" w:semiHidden="1" w:unhideWhenUsed="1"/>
-    <w:lsdException w:name="List Number 3" w:semiHidden="1" w:unhideWhenUsed="1"/>
-    <w:lsdException w:name="List Number 4" w:semiHidden="1" w:unhideWhenUsed="1"/>
-    <w:lsdException w:name="List Number 5" w:semiHidden="1" w:unhideWhenUsed="1"/>
-    <w:lsdException w:name="Title" w:uiPriority="10" w:qFormat="1"/>
-    <w:lsdException w:name="Closing" w:semiHidden="1" w:unhideWhenUsed="1"/>
-    <w:lsdException w:name="Signature" w:semiHidden="1" w:unhideWhenUsed="1"/>
-    <w:lsdException w:name="Default Paragraph Font" w:semiHidden="1" w:uiPriority="1" w:unhideWhenUsed="1"/>
-    <w:lsdException w:name="Body Text" w:semiHidden="1" w:unhideWhenUsed="1"/>
-    <w:lsdException w:name="Body Text Indent" w:semiHidden="1" w:unhideWhenUsed="1"/>
-    <w:lsdException w:name="List Continue" w:semiHidden="1" w:unhideWhenUsed="1"/>
-    <w:lsdException w:name="List Continue 2" w:semiHidden="1" w:unhideWhenUsed="1"/>
-    <w:lsdException w:name="List Continue 3" w:semiHidden="1" w:unhideWhenUsed="1"/>
-    <w:lsdException w:name="List Continue 4" w:semiHidden="1" w:unhideWhenUsed="1"/>
-    <w:lsdException w:name="List Continue 5" w:semiHidden="1" w:unhideWhenUsed="1"/>
-    <w:lsdException w:name="Message Header" w:semiHidden="1" w:unhideWhenUsed="1"/>
-    <w:lsdException w:name="Subtitle" w:uiPriority="11" w:qFormat="1"/>
-    <w:lsdException w:name="Salutation" w:semiHidden="1" w:unhideWhenUsed="1"/>
-    <w:lsdException w:name="Date" w:semiHidden="1" w:unhideWhenUsed="1"/>
-    <w:lsdException w:name="Body Text First Indent" w:semiHidden="1" w:unhideWhenUsed="1"/>
-    <w:lsdException w:name="Body Text First Indent 2" w:semiHidden="1" w:unhideWhenUsed="1"/>
-    <w:lsdException w:name="Note Heading" w:semiHidden="1" w:unhideWhenUsed="1"/>
-    <w:lsdException w:name="Body Text 2" w:semiHidden="1" w:unhideWhenUsed="1"/>
-    <w:lsdException w:name="Body Text 3" w:semiHidden="1" w:unhideWhenUsed="1"/>
-    <w:lsdException w:name="Body Text Indent 2" w:semiHidden="1" w:unhideWhenUsed="1"/>
-    <w:lsdException w:name="Body Text Indent 3" w:semiHidden="1" w:unhideWhenUsed="1"/>
-    <w:lsdException w:name="Block Text" w:semiHidden="1" w:unhideWhenUsed="1"/>
-    <w:lsdException w:name="Hyperlink" w:semiHidden="1" w:unhideWhenUsed="1"/>
-    <w:lsdException w:name="FollowedHyperlink" w:semiHidden="1" w:unhideWhenUsed="1"/>
-    <w:lsdException w:name="Strong" w:uiPriority="22" w:qFormat="1"/>
-    <w:lsdException w:name="Emphasis" w:uiPriority="20" w:qFormat="1"/>
-    <w:lsdException w:name="Document Map" w:semiHidden="1" w:unhideWhenUsed="1"/>
-    <w:lsdException w:name="Plain Text" w:semiHidden="1" w:unhideWhenUsed="1"/>
-    <w:lsdException w:name="E-mail Signature" w:semiHidden="1" w:unhideWhenUsed="1"/>
-    <w:lsdException w:name="HTML Top of Form" w:semiHidden="1" w:unhideWhenUsed="1"/>
-    <w:lsdException w:name="HTML Bottom of Form" w:semiHidden="1" w:unhideWhenUsed="1"/>
-    <w:lsdException w:name="Normal (Web)" w:semiHidden="1" w:unhideWhenUsed="1"/>
-    <w:lsdException w:name="HTML Acronym" w:semiHidden="1" w:unhideWhenUsed="1"/>
-    <w:lsdException w:name="HTML Address" w:semiHidden="1" w:unhideWhenUsed="1"/>
-    <w:lsdException w:name="HTML Cite" w:semiHidden="1" w:unhideWhenUsed="1"/>
-    <w:lsdException w:name="HTML Code" w:semiHidden="1" w:unhideWhenUsed="1"/>
-    <w:lsdException w:name="HTML Definition" w:semiHidden="1" w:unhideWhenUsed="1"/>
-    <w:lsdException w:name="HTML Keyboard" w:semiHidden="1" w:unhideWhenUsed="1"/>
-    <w:lsdException w:name="HTML Preformatted" w:semiHidden="1" w:unhideWhenUsed="1"/>
-    <w:lsdException w:name="HTML Sample" w:semiHidden="1" w:unhideWhenUsed="1"/>
-    <w:lsdException w:name="HTML Typewriter" w:semiHidden="1" w:unhideWhenUsed="1"/>
-    <w:lsdException w:name="HTML Variable" w:semiHidden="1" w:unhideWhenUsed="1"/>
-    <w:lsdException w:name="Normal Table" w:semiHidden="1" w:unhideWhenUsed="1"/>
-    <w:lsdException w:name="annotation subject" w:semiHidden="1" w:unhideWhenUsed="1"/>
-    <w:lsdException w:name="No List" w:semiHidden="1" w:unhideWhenUsed="1"/>
-    <w:lsdException w:name="Outline List 1" w:semiHidden="1" w:unhideWhenUsed="1"/>
-    <w:lsdException w:name="Outline List 2" w:semiHidden="1" w:unhideWhenUsed="1"/>
-    <w:lsdException w:name="Outline List 3" w:semiHidden="1" w:unhideWhenUsed="1"/>
-    <w:lsdException w:name="Table Simple 1" w:semiHidden="1" w:unhideWhenUsed="1"/>
-    <w:lsdException w:name="Table Simple 2" w:semiHidden="1" w:unhideWhenUsed="1"/>
-    <w:lsdException w:name="Table Simple 3" w:semiHidden="1" w:unhideWhenUsed="1"/>
-    <w:lsdException w:name="Table Classic 1" w:semiHidden="1" w:unhideWhenUsed="1"/>
-    <w:lsdException w:name="Table Classic 2" w:semiHidden="1" w:unhideWhenUsed="1"/>
-    <w:lsdException w:name="Table Classic 3" w:semiHidden="1" w:unhideWhenUsed="1"/>
-    <w:lsdException w:name="Table Classic 4" w:semiHidden="1" w:unhideWhenUsed="1"/>
-    <w:lsdException w:name="Table Colorful 1" w:semiHidden="1" w:unhideWhenUsed="1"/>
-    <w:lsdException w:name="Table Colorful 2" w:semiHidden="1" w:unhideWhenUsed="1"/>
-    <w:lsdException w:name="Table Colorful 3" w:semiHidden="1" w:unhideWhenUsed="1"/>
-    <w:lsdException w:name="Table Columns 1" w:semiHidden="1" w:unhideWhenUsed="1"/>
-    <w:lsdException w:name="Table Columns 2" w:semiHidden="1" w:unhideWhenUsed="1"/>
-    <w:lsdException w:name="Table Columns 3" w:semiHidden="1" w:unhideWhenUsed="1"/>
-    <w:lsdException w:name="Table Columns 4" w:semiHidden="1" w:unhideWhenUsed="1"/>
-    <w:lsdException w:name="Table Columns 5" w:semiHidden="1" w:unhideWhenUsed="1"/>
-    <w:lsdException w:name="Table Grid 1" w:semiHidden="1" w:unhideWhenUsed="1"/>
-    <w:lsdException w:name="Table Grid 2" w:semiHidden="1" w:unhideWhenUsed="1"/>
-    <w:lsdException w:name="Table Grid 3" w:semiHidden="1" w:unhideWhenUsed="1"/>
-    <w:lsdException w:name="Table Grid 4" w:semiHidden="1" w:unhideWhenUsed="1"/>
-    <w:lsdException w:name="Table Grid 5" w:semiHidden="1" w:unhideWhenUsed="1"/>
-    <w:lsdException w:name="Table Grid 6" w:semiHidden="1" w:unhideWhenUsed="1"/>
-    <w:lsdException w:name="Table Grid 7" w:semiHidden="1" w:unhideWhenUsed="1"/>
-    <w:lsdException w:name="Table Grid 8" w:semiHidden="1" w:unhideWhenUsed="1"/>
-    <w:lsdException w:name="Table List 1" w:semiHidden="1" w:unhideWhenUsed="1"/>
-    <w:lsdException w:name="Table List 2" w:semiHidden="1" w:unhideWhenUsed="1"/>
-    <w:lsdException w:name="Table List 3" w:semiHidden="1" w:unhideWhenUsed="1"/>
-    <w:lsdException w:name="Table List 4" w:semiHidden="1" w:unhideWhenUsed="1"/>
-    <w:lsdException w:name="Table List 5" w:semiHidden="1" w:unhideWhenUsed="1"/>
-    <w:lsdException w:name="Table List 6" w:semiHidden="1" w:unhideWhenUsed="1"/>
-    <w:lsdException w:name="Table List 7" w:semiHidden="1" w:unhideWhenUsed="1"/>
-    <w:lsdException w:name="Table List 8" w:semiHidden="1" w:unhideWhenUsed="1"/>
-    <w:lsdException w:name="Table 3D effects 1" w:semiHidden="1" w:unhideWhenUsed="1"/>
-    <w:lsdException w:name="Table 3D effects 2" w:semiHidden="1" w:unhideWhenUsed="1"/>
-    <w:lsdException w:name="Table 3D effects 3" w:semiHidden="1" w:unhideWhenUsed="1"/>
-    <w:lsdException w:name="Table Contemporary" w:semiHidden="1" w:unhideWhenUsed="1"/>
-    <w:lsdException w:name="Table Elegant" w:semiHidden="1" w:unhideWhenUsed="1"/>
-    <w:lsdException w:name="Table Professional" w:semiHidden="1" w:unhideWhenUsed="1"/>
-    <w:lsdException w:name="Table Subtle 1" w:semiHidden="1" w:unhideWhenUsed="1"/>
-    <w:lsdException w:name="Table Subtle 2" w:semiHidden="1" w:unhideWhenUsed="1"/>
-    <w:lsdException w:name="Table Web 1" w:semiHidden="1" w:unhideWhenUsed="1"/>
-    <w:lsdException w:name="Table Web 2" w:semiHidden="1" w:unhideWhenUsed="1"/>
-    <w:lsdException w:name="Table Web 3" w:semiHidden="1" w:unhideWhenUsed="1"/>
-    <w:lsdException w:name="Balloon Text" w:semiHidden="1" w:unhideWhenUsed="1"/>
-    <w:lsdException w:name="Table Grid" w:semiHidden="1" w:uiPriority="59" w:unhideWhenUsed="1"/>
-    <w:lsdException w:name="Table Theme" w:semiHidden="1" w:unhideWhenUsed="1"/>
-    <w:lsdException w:name="Placeholder Text" w:semiHidden="1"/>
-    <w:lsdException w:name="No Spacing" w:uiPriority="1" w:qFormat="1"/>
-    <w:lsdException w:name="Light Shading" w:uiPriority="60"/>
-    <w:lsdException w:name="Light List" w:uiPriority="61"/>
-    <w:lsdException w:name="Light Grid" w:uiPriority="62"/>
-    <w:lsdException w:name="Medium Shading 1" w:uiPriority="63"/>
-    <w:lsdException w:name="Medium Shading 2" w:uiPriority="64"/>
-    <w:lsdException w:name="Medium List 1" w:uiPriority="65"/>
-    <w:lsdException w:name="Medium List 2" w:uiPriority="66"/>
-    <w:lsdException w:name="Medium Grid 1" w:uiPriority="67"/>
-    <w:lsdException w:name="Medium Grid 2" w:uiPriority="68"/>
-    <w:lsdException w:name="Medium Grid 3" w:uiPriority="69"/>
-    <w:lsdException w:name="Dark List" w:uiPriority="70"/>
-    <w:lsdException w:name="Colorful Shading" w:uiPriority="71"/>
-    <w:lsdException w:name="Colorful List" w:uiPriority="72"/>
-    <w:lsdException w:name="Colorful Grid" w:uiPriority="73"/>
-    <w:lsdException w:name="Light Shading Accent 1" w:uiPriority="60"/>
-    <w:lsdException w:name="Light List Accent 1" w:uiPriority="61"/>
-    <w:lsdException w:name="Light Grid Accent 1" w:uiPriority="62"/>
-    <w:lsdException w:name="Medium Shading 1 Accent 1" w:uiPriority="63"/>
-    <w:lsdException w:name="Medium Shading 2 Accent 1" w:uiPriority="64"/>
-    <w:lsdException w:name="Medium List 1 Accent 1" w:uiPriority="65"/>
-    <w:lsdException w:name="Revision" w:semiHidden="1"/>
-    <w:lsdException w:name="List Paragraph" w:uiPriority="34" w:qFormat="1"/>
-    <w:lsdException w:name="Quote" w:uiPriority="29" w:qFormat="1"/>
-    <w:lsdException w:name="Intense Quote" w:uiPriority="30" w:qFormat="1"/>
-    <w:lsdException w:name="Medium List 2 Accent 1" w:uiPriority="66"/>
-    <w:lsdException w:name="Medium Grid 1 Accent 1" w:uiPriority="67"/>
-    <w:lsdException w:name="Medium Grid 2 Accent 1" w:uiPriority="68"/>
-    <w:lsdException w:name="Medium Grid 3 Accent 1" w:uiPriority="69"/>
-    <w:lsdException w:name="Dark List Accent 1" w:uiPriority="70"/>
-    <w:lsdException w:name="Colorful Shading Accent 1" w:uiPriority="71"/>
-    <w:lsdException w:name="Colorful List Accent 1" w:uiPriority="72"/>
-    <w:lsdException w:name="Colorful Grid Accent 1" w:uiPriority="73"/>
-    <w:lsdException w:name="Light Shading Accent 2" w:uiPriority="60"/>
-    <w:lsdException w:name="Light List Accent 2" w:uiPriority="61"/>
-    <w:lsdException w:name="Light Grid Accent 2" w:uiPriority="62"/>
-    <w:lsdException w:name="Medium Shading 1 Accent 2" w:uiPriority="63"/>
-    <w:lsdException w:name="Medium Shading 2 Accent 2" w:uiPriority="64"/>
-    <w:lsdException w:name="Medium List 1 Accent 2" w:uiPriority="65"/>
-    <w:lsdException w:name="Medium List 2 Accent 2" w:uiPriority="66"/>
-    <w:lsdException w:name="Medium Grid 1 Accent 2" w:uiPriority="67"/>
-    <w:lsdException w:name="Medium Grid 2 Accent 2" w:uiPriority="68"/>
-    <w:lsdException w:name="Medium Grid 3 Accent 2" w:uiPriority="69"/>
-    <w:lsdException w:name="Dark List Accent 2" w:uiPriority="70"/>
-    <w:lsdException w:name="Colorful Shading Accent 2" w:uiPriority="71"/>
-    <w:lsdException w:name="Colorful List Accent 2" w:uiPriority="72"/>
-    <w:lsdException w:name="Colorful Grid Accent 2" w:uiPriority="73"/>
-    <w:lsdException w:name="Light Shading Accent 3" w:uiPriority="60"/>
-    <w:lsdException w:name="Light List Accent 3" w:uiPriority="61"/>
-    <w:lsdException w:name="Light Grid Accent 3" w:uiPriority="62"/>
-    <w:lsdException w:name="Medium Shading 1 Accent 3" w:uiPriority="63"/>
-    <w:lsdException w:name="Medium Shading 2 Accent 3" w:uiPriority="64"/>
-    <w:lsdException w:name="Medium List 1 Accent 3" w:uiPriority="65"/>
-    <w:lsdException w:name="Medium List 2 Accent 3" w:uiPriority="66"/>
-    <w:lsdException w:name="Medium Grid 1 Accent 3" w:uiPriority="67"/>
-    <w:lsdException w:name="Medium Grid 2 Accent 3" w:uiPriority="68"/>
-    <w:lsdException w:name="Medium Grid 3 Accent 3" w:uiPriority="69"/>
-    <w:lsdException w:name="Dark List Accent 3" w:uiPriority="70"/>
-    <w:lsdException w:name="Colorful Shading Accent 3" w:uiPriority="71"/>
-    <w:lsdException w:name="Colorful List Accent 3" w:uiPriority="72"/>
-    <w:lsdException w:name="Colorful Grid Accent 3" w:uiPriority="73"/>
-    <w:lsdException w:name="Light Shading Accent 4" w:uiPriority="60"/>
-    <w:lsdException w:name="Light List Accent 4" w:uiPriority="61"/>
-    <w:lsdException w:name="Light Grid Accent 4" w:uiPriority="62"/>
-    <w:lsdException w:name="Medium Shading 1 Accent 4" w:uiPriority="63"/>
-    <w:lsdException w:name="Medium Shading 2 Accent 4" w:uiPriority="64"/>
-    <w:lsdException w:name="Medium List 1 Accent 4" w:uiPriority="65"/>
-    <w:lsdException w:name="Medium List 2 Accent 4" w:uiPriority="66"/>
-    <w:lsdException w:name="Medium Grid 1 Accent 4" w:uiPriority="67"/>
-    <w:lsdException w:name="Medium Grid 2 Accent 4" w:uiPriority="68"/>
-    <w:lsdException w:name="Medium Grid 3 Accent 4" w:uiPriority="69"/>
-    <w:lsdException w:name="Dark List Accent 4" w:uiPriority="70"/>
-    <w:lsdException w:name="Colorful Shading Accent 4" w:uiPriority="71"/>
-    <w:lsdException w:name="Colorful List Accent 4" w:uiPriority="72"/>
-    <w:lsdException w:name="Colorful Grid Accent 4" w:uiPriority="73"/>
-    <w:lsdException w:name="Light Shading Accent 5" w:uiPriority="60"/>
-    <w:lsdException w:name="Light List Accent 5" w:uiPriority="61"/>
-    <w:lsdException w:name="Light Grid Accent 5" w:uiPriority="62"/>
-    <w:lsdException w:name="Medium Shading 1 Accent 5" w:uiPriority="63"/>
-    <w:lsdException w:name="Medium Shading 2 Accent 5" w:uiPriority="64"/>
-    <w:lsdException w:name="Medium List 1 Accent 5" w:uiPriority="65"/>
-    <w:lsdException w:name="Medium List 2 Accent 5" w:uiPriority="66"/>
-    <w:lsdException w:name="Medium Grid 1 Accent 5" w:uiPriority="67"/>
-    <w:lsdException w:name="Medium Grid 2 Accent 5" w:uiPriority="68"/>
-    <w:lsdException w:name="Medium Grid 3 Accent 5" w:uiPriority="69"/>
-    <w:lsdException w:name="Dark List Accent 5" w:uiPriority="70"/>
-    <w:lsdException w:name="Colorful Shading Accent 5" w:uiPriority="71"/>
-    <w:lsdException w:name="Colorful List Accent 5" w:uiPriority="72"/>
-    <w:lsdException w:name="Colorful Grid Accent 5" w:uiPriority="73"/>
-    <w:lsdException w:name="Light Shading Accent 6" w:uiPriority="60"/>
-    <w:lsdException w:name="Light List Accent 6" w:uiPriority="61"/>
-    <w:lsdException w:name="Light Grid Accent 6" w:uiPriority="62"/>
-    <w:lsdException w:name="Medium Shading 1 Accent 6" w:uiPriority="63"/>
-    <w:lsdException w:name="Medium Shading 2 Accent 6" w:uiPriority="64"/>
-    <w:lsdException w:name="Medium List 1 Accent 6" w:uiPriority="65"/>
-    <w:lsdException w:name="Medium List 2 Accent 6" w:uiPriority="66"/>
-    <w:lsdException w:name="Medium Grid 1 Accent 6" w:uiPriority="67"/>
-    <w:lsdException w:name="Medium Grid 2 Accent 6" w:uiPriority="68"/>
-    <w:lsdException w:name="Medium Grid 3 Accent 6" w:uiPriority="69"/>
-    <w:lsdException w:name="Dark List Accent 6" w:uiPriority="70"/>
-    <w:lsdException w:name="Colorful Shading Accent 6" w:uiPriority="71"/>
-    <w:lsdException w:name="Colorful List Accent 6" w:uiPriority="72"/>
-    <w:lsdException w:name="Colorful Grid Accent 6" w:uiPriority="73"/>
-    <w:lsdException w:name="Subtle Emphasis" w:uiPriority="19" w:qFormat="1"/>
-    <w:lsdException w:name="Intense Emphasis" w:uiPriority="21" w:qFormat="1"/>
-    <w:lsdException w:name="Subtle Reference" w:uiPriority="31" w:qFormat="1"/>
-    <w:lsdException w:name="Intense Reference" w:uiPriority="32" w:qFormat="1"/>
-    <w:lsdException w:name="Book Title" w:uiPriority="33" w:qFormat="1"/>
-    <w:lsdException w:name="Bibliography" w:semiHidden="1" w:uiPriority="37" w:unhideWhenUsed="1"/>
-    <w:lsdException w:name="TOC Heading" w:semiHidden="1" w:uiPriority="39" w:unhideWhenUsed="1" w:qFormat="1"/>
-    <w:lsdException w:name="Plain Table 1" w:uiPriority="41"/>
-    <w:lsdException w:name="Plain Table 2" w:uiPriority="42"/>
-    <w:lsdException w:name="Plain Table 3" w:uiPriority="43"/>
-    <w:lsdException w:name="Plain Table 4" w:uiPriority="44"/>
-    <w:lsdException w:name="Plain Table 5" w:uiPriority="45"/>
-    <w:lsdException w:name="Grid Table Light" w:uiPriority="40"/>
-    <w:lsdException w:name="Grid Table 1 Light" w:uiPriority="46"/>
-    <w:lsdException w:name="Grid Table 2" w:uiPriority="47"/>
-    <w:lsdException w:name="Grid Table 3" w:uiPriority="48"/>
-    <w:lsdException w:name="Grid Table 4" w:uiPriority="49"/>
-    <w:lsdException w:name="Grid Table 5 Dark" w:uiPriority="50"/>
-    <w:lsdException w:name="Grid Table 6 Colorful" w:uiPriority="51"/>
-    <w:lsdException w:name="Grid Table 7 Colorful" w:uiPriority="52"/>
-    <w:lsdException w:name="Grid Table 1 Light Accent 1" w:uiPriority="46"/>
-    <w:lsdException w:name="Grid Table 2 Accent 1" w:uiPriority="47"/>
-    <w:lsdException w:name="Grid Table 3 Accent 1" w:uiPriority="48"/>
-    <w:lsdException w:name="Grid Table 4 Accent 1" w:uiPriority="49"/>
-    <w:lsdException w:name="Grid Table 5 Dark Accent 1" w:uiPriority="50"/>
-    <w:lsdException w:name="Grid Table 6 Colorful Accent 1" w:uiPriority="51"/>
-    <w:lsdException w:name="Grid Table 7 Colorful Accent 1" w:uiPriority="52"/>
-    <w:lsdException w:name="Grid Table 1 Light Accent 2" w:uiPriority="46"/>
-    <w:lsdException w:name="Grid Table 2 Accent 2" w:uiPriority="47"/>
-    <w:lsdException w:name="Grid Table 3 Accent 2" w:uiPriority="48"/>
-    <w:lsdException w:name="Grid Table 4 Accent 2" w:uiPriority="49"/>
-    <w:lsdException w:name="Grid Table 5 Dark Accent 2" w:uiPriority="50"/>
-    <w:lsdException w:name="Grid Table 6 Colorful Accent 2" w:uiPriority="51"/>
-    <w:lsdException w:name="Grid Table 7 Colorful Accent 2" w:uiPriority="52"/>
-    <w:lsdException w:name="Grid Table 1 Light Accent 3" w:uiPriority="46"/>
-    <w:lsdException w:name="Grid Table 2 Accent 3" w:uiPriority="47"/>
-    <w:lsdException w:name="Grid Table 3 Accent 3" w:uiPriority="48"/>
-    <w:lsdException w:name="Grid Table 4 Accent 3" w:uiPriority="49"/>
-    <w:lsdException w:name="Grid Table 5 Dark Accent 3" w:uiPriority="50"/>
-    <w:lsdException w:name="Grid Table 6 Colorful Accent 3" w:uiPriority="51"/>
-    <w:lsdException w:name="Grid Table 7 Colorful Accent 3" w:uiPriority="52"/>
-    <w:lsdException w:name="Grid Table 1 Light Accent 4" w:uiPriority="46"/>
-    <w:lsdException w:name="Grid Table 2 Accent 4" w:uiPriority="47"/>
-    <w:lsdException w:name="Grid Table 3 Accent 4" w:uiPriority="48"/>
-    <w:lsdException w:name="Grid Table 4 Accent 4" w:uiPriority="49"/>
-    <w:lsdException w:name="Grid Table 5 Dark Accent 4" w:uiPriority="50"/>
-    <w:lsdException w:name="Grid Table 6 Colorful Accent 4" w:uiPriority="51"/>
-    <w:lsdException w:name="Grid Table 7 Colorful Accent 4" w:uiPriority="52"/>
-    <w:lsdException w:name="Grid Table 1 Light Accent 5" w:uiPriority="46"/>
-    <w:lsdException w:name="Grid Table 2 Accent 5" w:uiPriority="47"/>
-    <w:lsdException w:name="Grid Table 3 Accent 5" w:uiPriority="48"/>
-    <w:lsdException w:name="Grid Table 4 Accent 5" w:uiPriority="49"/>
-    <w:lsdException w:name="Grid Table 5 Dark Accent 5" w:uiPriority="50"/>
-    <w:lsdException w:name="Grid Table 6 Colorful Accent 5" w:uiPriority="51"/>
-    <w:lsdException w:name="Grid Table 7 Colorful Accent 5" w:uiPriority="52"/>
-    <w:lsdException w:name="Grid Table 1 Light Accent 6" w:uiPriority="46"/>
-    <w:lsdException w:name="Grid Table 2 Accent 6" w:uiPriority="47"/>
-    <w:lsdException w:name="Grid Table 3 Accent 6" w:uiPriority="48"/>
-    <w:lsdException w:name="Grid Table 4 Accent 6" w:uiPriority="49"/>
-    <w:lsdException w:name="Grid Table 5 Dark Accent 6" w:uiPriority="50"/>
-    <w:lsdException w:name="Grid Table 6 Colorful Accent 6" w:uiPriority="51"/>
-    <w:lsdException w:name="Grid Table 7 Colorful Accent 6" w:uiPriority="52"/>
-    <w:lsdException w:name="List Table 1 Light" w:uiPriority="46"/>
-    <w:lsdException w:name="List Table 2" w:uiPriority="47"/>
-    <w:lsdException w:name="List Table 3" w:uiPriority="48"/>
-    <w:lsdException w:name="List Table 4" w:uiPriority="49"/>
-    <w:lsdException w:name="List Table 5 Dark" w:uiPriority="50"/>
-    <w:lsdException w:name="List Table 6 Colorful" w:uiPriority="51"/>
-    <w:lsdException w:name="List Table 7 Colorful" w:uiPriority="52"/>
-    <w:lsdException w:name="List Table 1 Light Accent 1" w:uiPriority="46"/>
-    <w:lsdException w:name="List Table 2 Accent 1" w:uiPriority="47"/>
-    <w:lsdException w:name="List Table 3 Accent 1" w:uiPriority="48"/>
-    <w:lsdException w:name="List Table 4 Accent 1" w:uiPriority="49"/>
-    <w:lsdException w:name="List Table 5 Dark Accent 1" w:uiPriority="50"/>
-    <w:lsdException w:name="List Table 6 Colorful Accent 1" w:uiPriority="51"/>
-    <w:lsdException w:name="List Table 7 Colorful Accent 1" w:uiPriority="52"/>
-    <w:lsdException w:name="List Table 1 Light Accent 2" w:uiPriority="46"/>
-    <w:lsdException w:name="List Table 2 Accent 2" w:uiPriority="47"/>
-    <w:lsdException w:name="List Table 3 Accent 2" w:uiPriority="48"/>
-    <w:lsdException w:name="List Table 4 Accent 2" w:uiPriority="49"/>
-    <w:lsdException w:name="List Table 5 Dark Accent 2" w:uiPriority="50"/>
-    <w:lsdException w:name="List Table 6 Colorful Accent 2" w:uiPriority="51"/>
-    <w:lsdException w:name="List Table 7 Colorful Accent 2" w:uiPriority="52"/>
-    <w:lsdException w:name="List Table 1 Light Accent 3" w:uiPriority="46"/>
-    <w:lsdException w:name="List Table 2 Accent 3" w:uiPriority="47"/>
-    <w:lsdException w:name="List Table 3 Accent 3" w:uiPriority="48"/>
-    <w:lsdException w:name="List Table 4 Accent 3" w:uiPriority="49"/>
-    <w:lsdException w:name="List Table 5 Dark Accent 3" w:uiPriority="50"/>
-    <w:lsdException w:name="List Table 6 Colorful Accent 3" w:uiPriority="51"/>
-    <w:lsdException w:name="List Table 7 Colorful Accent 3" w:uiPriority="52"/>
-    <w:lsdException w:name="List Table 1 Light Accent 4" w:uiPriority="46"/>
-    <w:lsdException w:name="List Table 2 Accent 4" w:uiPriority="47"/>
-    <w:lsdException w:name="List Table 3 Accent 4" w:uiPriority="48"/>
-    <w:lsdException w:name="List Table 4 Accent 4" w:uiPriority="49"/>
-    <w:lsdException w:name="List Table 5 Dark Accent 4" w:uiPriority="50"/>
-    <w:lsdException w:name="List Table 6 Colorful Accent 4" w:uiPriority="51"/>
-    <w:lsdException w:name="List Table 7 Colorful Accent 4" w:uiPriority="52"/>
-    <w:lsdException w:name="List Table 1 Light Accent 5" w:uiPriority="46"/>
-    <w:lsdException w:name="List Table 2 Accent 5" w:uiPriority="47"/>
-    <w:lsdException w:name="List Table 3 Accent 5" w:uiPriority="48"/>
-    <w:lsdException w:name="List Table 4 Accent 5" w:uiPriority="49"/>
-    <w:lsdException w:name="List Table 5 Dark Accent 5" w:uiPriority="50"/>
-    <w:lsdException w:name="List Table 6 Colorful Accent 5" w:uiPriority="51"/>
-    <w:lsdException w:name="List Table 7 Colorful Accent 5" w:uiPriority="52"/>
-    <w:lsdException w:name="List Table 1 Light Accent 6" w:uiPriority="46"/>
-    <w:lsdException w:name="List Table 2 Accent 6" w:uiPriority="47"/>
-    <w:lsdException w:name="List Table 3 Accent 6" w:uiPriority="48"/>
-    <w:lsdException w:name="List Table 4 Accent 6" w:uiPriority="49"/>
-    <w:lsdException w:name="List Table 5 Dark Accent 6" w:uiPriority="50"/>
-    <w:lsdException w:name="List Table 6 Colorful Accent 6" w:uiPriority="51"/>
-    <w:lsdException w:name="List Table 7 Colorful Accent 6" w:uiPriority="52"/>
-    <w:lsdException w:name="Mention" w:semiHidden="1" w:unhideWhenUsed="1"/>
-    <w:lsdException w:name="Smart Hyperlink" w:semiHidden="1" w:unhideWhenUsed="1"/>
-    <w:lsdException w:name="Hashtag" w:semiHidden="1" w:unhideWhenUsed="1"/>
-    <w:lsdException w:name="Unresolved Mention" w:semiHidden="1" w:unhideWhenUsed="1"/>
+  <w:latentStyles w:defLockedState="0" w:defUIPriority="99" w:defSemiHidden="1" w:defUnhideWhenUsed="1" w:defQFormat="0" w:count="267">
+    <w:lsdException w:name="Normal" w:semiHidden="0" w:uiPriority="0" w:unhideWhenUsed="0" w:qFormat="1"/>
+    <w:lsdException w:name="heading 1" w:semiHidden="0" w:uiPriority="9" w:unhideWhenUsed="0" w:qFormat="1"/>
+    <w:lsdException w:name="heading 2" w:uiPriority="9" w:qFormat="1"/>
+    <w:lsdException w:name="heading 3" w:uiPriority="9" w:qFormat="1"/>
+    <w:lsdException w:name="heading 4" w:uiPriority="9" w:qFormat="1"/>
+    <w:lsdException w:name="heading 5" w:uiPriority="9" w:qFormat="1"/>
+    <w:lsdException w:name="heading 6" w:uiPriority="9" w:qFormat="1"/>
+    <w:lsdException w:name="heading 7" w:uiPriority="9" w:qFormat="1"/>
+    <w:lsdException w:name="heading 8" w:uiPriority="9" w:qFormat="1"/>
+    <w:lsdException w:name="heading 9" w:uiPriority="9" w:qFormat="1"/>
+    <w:lsdException w:name="toc 1" w:uiPriority="39"/>
+    <w:lsdException w:name="toc 2" w:uiPriority="39"/>
+    <w:lsdException w:name="toc 3" w:uiPriority="39"/>
+    <w:lsdException w:name="toc 4" w:uiPriority="39"/>
+    <w:lsdException w:name="toc 5" w:uiPriority="39"/>
+    <w:lsdException w:name="toc 6" w:uiPriority="39"/>
+    <w:lsdException w:name="toc 7" w:uiPriority="39"/>
+    <w:lsdException w:name="toc 8" w:uiPriority="39"/>
+    <w:lsdException w:name="toc 9" w:uiPriority="39"/>
+    <w:lsdException w:name="caption" w:uiPriority="35" w:qFormat="1"/>
+    <w:lsdException w:name="Title" w:semiHidden="0" w:uiPriority="10" w:unhideWhenUsed="0" w:qFormat="1"/>
+    <w:lsdException w:name="Default Paragraph Font" w:uiPriority="1"/>
+    <w:lsdException w:name="Subtitle" w:semiHidden="0" w:uiPriority="11" w:unhideWhenUsed="0" w:qFormat="1"/>
+    <w:lsdException w:name="Strong" w:semiHidden="0" w:uiPriority="22" w:unhideWhenUsed="0" w:qFormat="1"/>
+    <w:lsdException w:name="Emphasis" w:semiHidden="0" w:uiPriority="20" w:unhideWhenUsed="0" w:qFormat="1"/>
+    <w:lsdException w:name="Table Grid" w:uiPriority="59"/>
+    <w:lsdException w:name="Placeholder Text" w:unhideWhenUsed="0"/>
+    <w:lsdException w:name="No Spacing" w:semiHidden="0" w:uiPriority="1" w:unhideWhenUsed="0" w:qFormat="1"/>
+    <w:lsdException w:name="Light Shading" w:semiHidden="0" w:uiPriority="60" w:unhideWhenUsed="0"/>
+    <w:lsdException w:name="Light List" w:semiHidden="0" w:uiPriority="61" w:unhideWhenUsed="0"/>
+    <w:lsdException w:name="Light Grid" w:semiHidden="0" w:uiPriority="62" w:unhideWhenUsed="0"/>
+    <w:lsdException w:name="Medium Shading 1" w:semiHidden="0" w:uiPriority="63" w:unhideWhenUsed="0"/>
+    <w:lsdException w:name="Medium Shading 2" w:semiHidden="0" w:uiPriority="64" w:unhideWhenUsed="0"/>
+    <w:lsdException w:name="Medium List 1" w:semiHidden="0" w:uiPriority="65" w:unhideWhenUsed="0"/>
+    <w:lsdException w:name="Medium List 2" w:semiHidden="0" w:uiPriority="66" w:unhideWhenUsed="0"/>
+    <w:lsdException w:name="Medium Grid 1" w:semiHidden="0" w:uiPriority="67" w:unhideWhenUsed="0"/>
+    <w:lsdException w:name="Medium Grid 2" w:semiHidden="0" w:uiPriority="68" w:unhideWhenUsed="0"/>
+    <w:lsdException w:name="Medium Grid 3" w:semiHidden="0" w:uiPriority="69" w:unhideWhenUsed="0"/>
+    <w:lsdException w:name="Dark List" w:semiHidden="0" w:uiPriority="70" w:unhideWhenUsed="0"/>
+    <w:lsdException w:name="Colorful Shading" w:semiHidden="0" w:uiPriority="71" w:unhideWhenUsed="0"/>
+    <w:lsdException w:name="Colorful List" w:semiHidden="0" w:uiPriority="72" w:unhideWhenUsed="0"/>
+    <w:lsdException w:name="Colorful Grid" w:semiHidden="0" w:uiPriority="73" w:unhideWhenUsed="0"/>
+    <w:lsdException w:name="Light Shading Accent 1" w:semiHidden="0" w:uiPriority="60" w:unhideWhenUsed="0"/>
+    <w:lsdException w:name="Light List Accent 1" w:semiHidden="0" w:uiPriority="61" w:unhideWhenUsed="0"/>
+    <w:lsdException w:name="Light Grid Accent 1" w:semiHidden="0" w:uiPriority="62" w:unhideWhenUsed="0"/>
+    <w:lsdException w:name="Medium Shading 1 Accent 1" w:semiHidden="0" w:uiPriority="63" w:unhideWhenUsed="0"/>
+    <w:lsdException w:name="Medium Shading 2 Accent 1" w:semiHidden="0" w:uiPriority="64" w:unhideWhenUsed="0"/>
+    <w:lsdException w:name="Medium List 1 Accent 1" w:semiHidden="0" w:uiPriority="65" w:unhideWhenUsed="0"/>
+    <w:lsdException w:name="Revision" w:unhideWhenUsed="0"/>
+    <w:lsdException w:name="List Paragraph" w:semiHidden="0" w:uiPriority="34" w:unhideWhenUsed="0" w:qFormat="1"/>
+    <w:lsdException w:name="Quote" w:semiHidden="0" w:uiPriority="29" w:unhideWhenUsed="0" w:qFormat="1"/>
+    <w:lsdException w:name="Intense Quote" w:semiHidden="0" w:uiPriority="30" w:unhideWhenUsed="0" w:qFormat="1"/>
+    <w:lsdException w:name="Medium List 2 Accent 1" w:semiHidden="0" w:uiPriority="66" w:unhideWhenUsed="0"/>
+    <w:lsdException w:name="Medium Grid 1 Accent 1" w:semiHidden="0" w:uiPriority="67" w:unhideWhenUsed="0"/>
+    <w:lsdException w:name="Medium Grid 2 Accent 1" w:semiHidden="0" w:uiPriority="68" w:unhideWhenUsed="0"/>
+    <w:lsdException w:name="Medium Grid 3 Accent 1" w:semiHidden="0" w:uiPriority="69" w:unhideWhenUsed="0"/>
+    <w:lsdException w:name="Dark List Accent 1" w:semiHidden="0" w:uiPriority="70" w:unhideWhenUsed="0"/>
+    <w:lsdException w:name="Colorful Shading Accent 1" w:semiHidden="0" w:uiPriority="71" w:unhideWhenUsed="0"/>
+    <w:lsdException w:name="Colorful List Accent 1" w:semiHidden="0" w:uiPriority="72" w:unhideWhenUsed="0"/>
+    <w:lsdException w:name="Colorful Grid Accent 1" w:semiHidden="0" w:uiPriority="73" w:unhideWhenUsed="0"/>
+    <w:lsdException w:name="Light Shading Accent 2" w:semiHidden="0" w:uiPriority="60" w:unhideWhenUsed="0"/>
+    <w:lsdException w:name="Light List Accent 2" w:semiHidden="0" w:uiPriority="61" w:unhideWhenUsed="0"/>
+    <w:lsdException w:name="Light Grid Accent 2" w:semiHidden="0" w:uiPriority="62" w:unhideWhenUsed="0"/>
+    <w:lsdException w:name="Medium Shading 1 Accent 2" w:semiHidden="0" w:uiPriority="63" w:unhideWhenUsed="0"/>
+    <w:lsdException w:name="Medium Shading 2 Accent 2" w:semiHidden="0" w:uiPriority="64" w:unhideWhenUsed="0"/>
+    <w:lsdException w:name="Medium List 1 Accent 2" w:semiHidden="0" w:uiPriority="65" w:unhideWhenUsed="0"/>
+    <w:lsdException w:name="Medium List 2 Accent 2" w:semiHidden="0" w:uiPriority="66" w:unhideWhenUsed="0"/>
+    <w:lsdException w:name="Medium Grid 1 Accent 2" w:semiHidden="0" w:uiPriority="67" w:unhideWhenUsed="0"/>
+    <w:lsdException w:name="Medium Grid 2 Accent 2" w:semiHidden="0" w:uiPriority="68" w:unhideWhenUsed="0"/>
+    <w:lsdException w:name="Medium Grid 3 Accent 2" w:semiHidden="0" w:uiPriority="69" w:unhideWhenUsed="0"/>
+    <w:lsdException w:name="Dark List Accent 2" w:semiHidden="0" w:uiPriority="70" w:unhideWhenUsed="0"/>
+    <w:lsdException w:name="Colorful Shading Accent 2" w:semiHidden="0" w:uiPriority="71" w:unhideWhenUsed="0"/>
+    <w:lsdException w:name="Colorful List Accent 2" w:semiHidden="0" w:uiPriority="72" w:unhideWhenUsed="0"/>
+    <w:lsdException w:name="Colorful Grid Accent 2" w:semiHidden="0" w:uiPriority="73" w:unhideWhenUsed="0"/>
+    <w:lsdException w:name="Light Shading Accent 3" w:semiHidden="0" w:uiPriority="60" w:unhideWhenUsed="0"/>
+    <w:lsdException w:name="Light List Accent 3" w:semiHidden="0" w:uiPriority="61" w:unhideWhenUsed="0"/>
+    <w:lsdException w:name="Light Grid Accent 3" w:semiHidden="0" w:uiPriority="62" w:unhideWhenUsed="0"/>
+    <w:lsdException w:name="Medium Shading 1 Accent 3" w:semiHidden="0" w:uiPriority="63" w:unhideWhenUsed="0"/>
+    <w:lsdException w:name="Medium Shading 2 Accent 3" w:semiHidden="0" w:uiPriority="64" w:unhideWhenUsed="0"/>
+    <w:lsdException w:name="Medium List 1 Accent 3" w:semiHidden="0" w:uiPriority="65" w:unhideWhenUsed="0"/>
+    <w:lsdException w:name="Medium List 2 Accent 3" w:semiHidden="0" w:uiPriority="66" w:unhideWhenUsed="0"/>
+    <w:lsdException w:name="Medium Grid 1 Accent 3" w:semiHidden="0" w:uiPriority="67" w:unhideWhenUsed="0"/>
+    <w:lsdException w:name="Medium Grid 2 Accent 3" w:semiHidden="0" w:uiPriority="68" w:unhideWhenUsed="0"/>
+    <w:lsdException w:name="Medium Grid 3 Accent 3" w:semiHidden="0" w:uiPriority="69" w:unhideWhenUsed="0"/>
+    <w:lsdException w:name="Dark List Accent 3" w:semiHidden="0" w:uiPriority="70" w:unhideWhenUsed="0"/>
+    <w:lsdException w:name="Colorful Shading Accent 3" w:semiHidden="0" w:uiPriority="71" w:unhideWhenUsed="0"/>
+    <w:lsdException w:name="Colorful List Accent 3" w:semiHidden="0" w:uiPriority="72" w:unhideWhenUsed="0"/>
+    <w:lsdException w:name="Colorful Grid Accent 3" w:semiHidden="0" w:uiPriority="73" w:unhideWhenUsed="0"/>
+    <w:lsdException w:name="Light Shading Accent 4" w:semiHidden="0" w:uiPriority="60" w:unhideWhenUsed="0"/>
+    <w:lsdException w:name="Light List Accent 4" w:semiHidden="0" w:uiPriority="61" w:unhideWhenUsed="0"/>
+    <w:lsdException w:name="Light Grid Accent 4" w:semiHidden="0" w:uiPriority="62" w:unhideWhenUsed="0"/>
+    <w:lsdException w:name="Medium Shading 1 Accent 4" w:semiHidden="0" w:uiPriority="63" w:unhideWhenUsed="0"/>
+    <w:lsdException w:name="Medium Shading 2 Accent 4" w:semiHidden="0" w:uiPriority="64" w:unhideWhenUsed="0"/>
+    <w:lsdException w:name="Medium List 1 Accent 4" w:semiHidden="0" w:uiPriority="65" w:unhideWhenUsed="0"/>
+    <w:lsdException w:name="Medium List 2 Accent 4" w:semiHidden="0" w:uiPriority="66" w:unhideWhenUsed="0"/>
+    <w:lsdException w:name="Medium Grid 1 Accent 4" w:semiHidden="0" w:uiPriority="67" w:unhideWhenUsed="0"/>
+    <w:lsdException w:name="Medium Grid 2 Accent 4" w:semiHidden="0" w:uiPriority="68" w:unhideWhenUsed="0"/>
+    <w:lsdException w:name="Medium Grid 3 Accent 4" w:semiHidden="0" w:uiPriority="69" w:unhideWhenUsed="0"/>
+    <w:lsdException w:name="Dark List Accent 4" w:semiHidden="0" w:uiPriority="70" w:unhideWhenUsed="0"/>
+    <w:lsdException w:name="Colorful Shading Accent 4" w:semiHidden="0" w:uiPriority="71" w:unhideWhenUsed="0"/>
+    <w:lsdException w:name="Colorful List Accent 4" w:semiHidden="0" w:uiPriority="72" w:unhideWhenUsed="0"/>
+    <w:lsdException w:name="Colorful Grid Accent 4" w:semiHidden="0" w:uiPriority="73" w:unhideWhenUsed="0"/>
+    <w:lsdException w:name="Light Shading Accent 5" w:semiHidden="0" w:uiPriority="60" w:unhideWhenUsed="0"/>
+    <w:lsdException w:name="Light List Accent 5" w:semiHidden="0" w:uiPriority="61" w:unhideWhenUsed="0"/>
+    <w:lsdException w:name="Light Grid Accent 5" w:semiHidden="0" w:uiPriority="62" w:unhideWhenUsed="0"/>
+    <w:lsdException w:name="Medium Shading 1 Accent 5" w:semiHidden="0" w:uiPriority="63" w:unhideWhenUsed="0"/>
+    <w:lsdException w:name="Medium Shading 2 Accent 5" w:semiHidden="0" w:uiPriority="64" w:unhideWhenUsed="0"/>
+    <w:lsdException w:name="Medium List 1 Accent 5" w:semiHidden="0" w:uiPriority="65" w:unhideWhenUsed="0"/>
+    <w:lsdException w:name="Medium List 2 Accent 5" w:semiHidden="0" w:uiPriority="66" w:unhideWhenUsed="0"/>
+    <w:lsdException w:name="Medium Grid 1 Accent 5" w:semiHidden="0" w:uiPriority="67" w:unhideWhenUsed="0"/>
+    <w:lsdException w:name="Medium Grid 2 Accent 5" w:semiHidden="0" w:uiPriority="68" w:unhideWhenUsed="0"/>
+    <w:lsdException w:name="Medium Grid 3 Accent 5" w:semiHidden="0" w:uiPriority="69" w:unhideWhenUsed="0"/>
+    <w:lsdException w:name="Dark List Accent 5" w:semiHidden="0" w:uiPriority="70" w:unhideWhenUsed="0"/>
+    <w:lsdException w:name="Colorful Shading Accent 5" w:semiHidden="0" w:uiPriority="71" w:unhideWhenUsed="0"/>
+    <w:lsdException w:name="Colorful List Accent 5" w:semiHidden="0" w:uiPriority="72" w:unhideWhenUsed="0"/>
+    <w:lsdException w:name="Colorful Grid Accent 5" w:semiHidden="0" w:uiPriority="73" w:unhideWhenUsed="0"/>
+    <w:lsdException w:name="Light Shading Accent 6" w:semiHidden="0" w:uiPriority="60" w:unhideWhenUsed="0"/>
+    <w:lsdException w:name="Light List Accent 6" w:semiHidden="0" w:uiPriority="61" w:unhideWhenUsed="0"/>
+    <w:lsdException w:name="Light Grid Accent 6" w:semiHidden="0" w:uiPriority="62" w:unhideWhenUsed="0"/>
+    <w:lsdException w:name="Medium Shading 1 Accent 6" w:semiHidden="0" w:uiPriority="63" w:unhideWhenUsed="0"/>
+    <w:lsdException w:name="Medium Shading 2 Accent 6" w:semiHidden="0" w:uiPriority="64" w:unhideWhenUsed="0"/>
+    <w:lsdException w:name="Medium List 1 Accent 6" w:semiHidden="0" w:uiPriority="65" w:unhideWhenUsed="0"/>
+    <w:lsdException w:name="Medium List 2 Accent 6" w:semiHidden="0" w:uiPriority="66" w:unhideWhenUsed="0"/>
+    <w:lsdException w:name="Medium Grid 1 Accent 6" w:semiHidden="0" w:uiPriority="67" w:unhideWhenUsed="0"/>
+    <w:lsdException w:name="Medium Grid 2 Accent 6" w:semiHidden="0" w:uiPriority="68" w:unhideWhenUsed="0"/>
+    <w:lsdException w:name="Medium Grid 3 Accent 6" w:semiHidden="0" w:uiPriority="69" w:unhideWhenUsed="0"/>
+    <w:lsdException w:name="Dark List Accent 6" w:semiHidden="0" w:uiPriority="70" w:unhideWhenUsed="0"/>
+    <w:lsdException w:name="Colorful Shading Accent 6" w:semiHidden="0" w:uiPriority="71" w:unhideWhenUsed="0"/>
+    <w:lsdException w:name="Colorful List Accent 6" w:semiHidden="0" w:uiPriority="72" w:unhideWhenUsed="0"/>
+    <w:lsdException w:name="Colorful Grid Accent 6" w:semiHidden="0" w:uiPriority="73" w:unhideWhenUsed="0"/>
+    <w:lsdException w:name="Subtle Emphasis" w:semiHidden="0" w:uiPriority="19" w:unhideWhenUsed="0" w:qFormat="1"/>
+    <w:lsdException w:name="Intense Emphasis" w:semiHidden="0" w:uiPriority="21" w:unhideWhenUsed="0" w:qFormat="1"/>
+    <w:lsdException w:name="Subtle Reference" w:semiHidden="0" w:uiPriority="31" w:unhideWhenUsed="0" w:qFormat="1"/>
+    <w:lsdException w:name="Intense Reference" w:semiHidden="0" w:uiPriority="32" w:unhideWhenUsed="0" w:qFormat="1"/>
+    <w:lsdException w:name="Book Title" w:semiHidden="0" w:uiPriority="33" w:unhideWhenUsed="0" w:qFormat="1"/>
+    <w:lsdException w:name="Bibliography" w:uiPriority="37"/>
+    <w:lsdException w:name="TOC Heading" w:uiPriority="39" w:qFormat="1"/>
   </w:latentStyles>
-  <w:style w:type="paragraph" w:default="1" w:styleId="Normal">
+  <w:style w:type="paragraph" w:default="1" w:styleId="Normln">
     <w:name w:val="Normal"/>
     <w:qFormat/>
     <w:rsid w:val="00C45701"/>
   </w:style>
-  <w:style w:type="character" w:default="1" w:styleId="DefaultParagraphFont">
+  <w:style w:type="character" w:default="1" w:styleId="Standardnpsmoodstavce">
     <w:name w:val="Default Paragraph Font"/>
     <w:uiPriority w:val="1"/>
     <w:semiHidden/>
     <w:unhideWhenUsed/>
   </w:style>
-  <w:style w:type="table" w:default="1" w:styleId="TableNormal">
+  <w:style w:type="table" w:default="1" w:styleId="Normlntabulka">
     <w:name w:val="Normal Table"/>
     <w:uiPriority w:val="99"/>
     <w:semiHidden/>
     <w:unhideWhenUsed/>
+    <w:qFormat/>
     <w:tblPr>
       <w:tblInd w:w="0" w:type="dxa"/>
       <w:tblCellMar>
@@ -6345,7 +7024,7 @@
       </w:tblCellMar>
     </w:tblPr>
   </w:style>
-  <w:style w:type="numbering" w:default="1" w:styleId="NoList">
+  <w:style w:type="numbering" w:default="1" w:styleId="Bezseznamu">
     <w:name w:val="No List"/>
     <w:uiPriority w:val="99"/>
     <w:semiHidden/>
@@ -6403,7 +7082,7 @@
 </file>
 
 <file path=word/glossary/webSettings.xml><?xml version="1.0" encoding="utf-8"?>
-<w:webSettings xmlns:mc="http://schemas.openxmlformats.org/markup-compatibility/2006" xmlns:r="http://schemas.openxmlformats.org/officeDocument/2006/relationships" xmlns:w="http://schemas.openxmlformats.org/wordprocessingml/2006/main" xmlns:w14="http://schemas.microsoft.com/office/word/2010/wordml" xmlns:w15="http://schemas.microsoft.com/office/word/2012/wordml" xmlns:w16cid="http://schemas.microsoft.com/office/word/2016/wordml/cid" xmlns:w16se="http://schemas.microsoft.com/office/word/2015/wordml/symex" mc:Ignorable="w14 w15 w16se w16cid">
+<w:webSettings xmlns:r="http://schemas.openxmlformats.org/officeDocument/2006/relationships" xmlns:w="http://schemas.openxmlformats.org/wordprocessingml/2006/main">
   <w:optimizeForBrowser/>
 </w:webSettings>
 </file>
@@ -6696,7 +7375,7 @@
 </file>
 
 <file path=customXml/itemProps1.xml><?xml version="1.0" encoding="utf-8"?>
-<ds:datastoreItem xmlns:ds="http://schemas.openxmlformats.org/officeDocument/2006/customXml" ds:itemID="{4E1B5DFE-9F0E-4123-88A8-5EC339A829A5}">
+<ds:datastoreItem xmlns:ds="http://schemas.openxmlformats.org/officeDocument/2006/customXml" ds:itemID="{550CE924-8888-4A7F-A64E-A8E65904A513}">
   <ds:schemaRefs>
     <ds:schemaRef ds:uri="http://schemas.openxmlformats.org/officeDocument/2006/bibliography"/>
   </ds:schemaRefs>

</xml_diff>

<commit_message>
Fixed - We now have 40 activities, total.
</commit_message>
<xml_diff>
--- a/dokumentace.docx
+++ b/dokumentace.docx
@@ -1,6 +1,6 @@
 
 <file path=word/document.xml><?xml version="1.0" encoding="utf-8"?>
-<w:document xmlns:wpc="http://schemas.microsoft.com/office/word/2010/wordprocessingCanvas" xmlns:cx="http://schemas.microsoft.com/office/drawing/2014/chartex" xmlns:cx1="http://schemas.microsoft.com/office/drawing/2015/9/8/chartex" xmlns:cx2="http://schemas.microsoft.com/office/drawing/2015/10/21/chartex" xmlns:cx3="http://schemas.microsoft.com/office/drawing/2016/5/9/chartex" xmlns:cx4="http://schemas.microsoft.com/office/drawing/2016/5/10/chartex" xmlns:cx5="http://schemas.microsoft.com/office/drawing/2016/5/11/chartex" xmlns:cx6="http://schemas.microsoft.com/office/drawing/2016/5/12/chartex" xmlns:cx7="http://schemas.microsoft.com/office/drawing/2016/5/13/chartex" xmlns:cx8="http://schemas.microsoft.com/office/drawing/2016/5/14/chartex" xmlns:mc="http://schemas.openxmlformats.org/markup-compatibility/2006" xmlns:aink="http://schemas.microsoft.com/office/drawing/2016/ink" xmlns:am3d="http://schemas.microsoft.com/office/drawing/2017/model3d" xmlns:o="urn:schemas-microsoft-com:office:office" xmlns:r="http://schemas.openxmlformats.org/officeDocument/2006/relationships" xmlns:m="http://schemas.openxmlformats.org/officeDocument/2006/math" xmlns:v="urn:schemas-microsoft-com:vml" xmlns:wp14="http://schemas.microsoft.com/office/word/2010/wordprocessingDrawing" xmlns:wp="http://schemas.openxmlformats.org/drawingml/2006/wordprocessingDrawing" xmlns:w10="urn:schemas-microsoft-com:office:word" xmlns:w="http://schemas.openxmlformats.org/wordprocessingml/2006/main" xmlns:w14="http://schemas.microsoft.com/office/word/2010/wordml" xmlns:w15="http://schemas.microsoft.com/office/word/2012/wordml" xmlns:w16cid="http://schemas.microsoft.com/office/word/2016/wordml/cid" xmlns:w16se="http://schemas.microsoft.com/office/word/2015/wordml/symex" xmlns:wpg="http://schemas.microsoft.com/office/word/2010/wordprocessingGroup" xmlns:wpi="http://schemas.microsoft.com/office/word/2010/wordprocessingInk" xmlns:wne="http://schemas.microsoft.com/office/word/2006/wordml" xmlns:wps="http://schemas.microsoft.com/office/word/2010/wordprocessingShape" mc:Ignorable="w14 w15 w16se w16cid wp14">
+<w:document xmlns:ve="http://schemas.openxmlformats.org/markup-compatibility/2006" xmlns:o="urn:schemas-microsoft-com:office:office" xmlns:r="http://schemas.openxmlformats.org/officeDocument/2006/relationships" xmlns:m="http://schemas.openxmlformats.org/officeDocument/2006/math" xmlns:v="urn:schemas-microsoft-com:vml" xmlns:wp="http://schemas.openxmlformats.org/drawingml/2006/wordprocessingDrawing" xmlns:w10="urn:schemas-microsoft-com:office:word" xmlns:w="http://schemas.openxmlformats.org/wordprocessingml/2006/main" xmlns:wne="http://schemas.microsoft.com/office/word/2006/wordml">
   <w:body>
     <w:sdt>
       <w:sdtPr>
@@ -30,7 +30,7 @@
           <w:tblPr>
             <w:tblW w:w="5175" w:type="pct"/>
             <w:jc w:val="center"/>
-            <w:tblLook w:val="04A0" w:firstRow="1" w:lastRow="0" w:firstColumn="1" w:lastColumn="0" w:noHBand="0" w:noVBand="1"/>
+            <w:tblLook w:val="04A0"/>
           </w:tblPr>
           <w:tblGrid>
             <w:gridCol w:w="9613"/>
@@ -74,7 +74,7 @@
                   </w:tcPr>
                   <w:p>
                     <w:pPr>
-                      <w:pStyle w:val="NoSpacing"/>
+                      <w:pStyle w:val="Bezmezer"/>
                       <w:jc w:val="center"/>
                       <w:rPr>
                         <w:rFonts w:asciiTheme="majorHAnsi" w:eastAsiaTheme="majorEastAsia" w:hAnsiTheme="majorHAnsi" w:cstheme="majorBidi"/>
@@ -107,7 +107,7 @@
               </w:tcPr>
               <w:p>
                 <w:pPr>
-                  <w:pStyle w:val="NoSpacing"/>
+                  <w:pStyle w:val="Bezmezer"/>
                   <w:jc w:val="center"/>
                 </w:pPr>
               </w:p>
@@ -125,7 +125,7 @@
               </w:tcPr>
               <w:p>
                 <w:pPr>
-                  <w:pStyle w:val="NoSpacing"/>
+                  <w:pStyle w:val="Bezmezer"/>
                   <w:jc w:val="center"/>
                   <w:rPr>
                     <w:b/>
@@ -147,7 +147,7 @@
               </w:tcPr>
               <w:p>
                 <w:pPr>
-                  <w:pStyle w:val="NoSpacing"/>
+                  <w:pStyle w:val="Bezmezer"/>
                   <w:jc w:val="center"/>
                   <w:rPr>
                     <w:b/>
@@ -234,7 +234,6 @@
               <w:dataBinding w:prefixMappings="xmlns:ns0='http://schemas.openxmlformats.org/package/2006/metadata/core-properties' xmlns:ns1='http://purl.org/dc/elements/1.1/'" w:xpath="/ns0:coreProperties[1]/ns1:subject[1]" w:storeItemID="{6C3C8BC8-F283-45AE-878A-BAB7291924A1}"/>
               <w:text/>
             </w:sdtPr>
-            <w:sdtEndPr/>
             <w:sdtContent>
               <w:r>
                 <w:rPr>
@@ -258,7 +257,7 @@
           <w:tblPr>
             <w:tblpPr w:leftFromText="187" w:rightFromText="187" w:vertAnchor="page" w:horzAnchor="margin" w:tblpY="13885"/>
             <w:tblW w:w="5000" w:type="pct"/>
-            <w:tblLook w:val="04A0" w:firstRow="1" w:lastRow="0" w:firstColumn="1" w:lastColumn="0" w:noHBand="0" w:noVBand="1"/>
+            <w:tblLook w:val="04A0"/>
           </w:tblPr>
           <w:tblGrid>
             <w:gridCol w:w="9288"/>
@@ -270,7 +269,7 @@
               </w:tcPr>
               <w:p>
                 <w:pPr>
-                  <w:pStyle w:val="NoSpacing"/>
+                  <w:pStyle w:val="Bezmezer"/>
                   <w:rPr>
                     <w:rFonts w:asciiTheme="majorHAnsi" w:hAnsiTheme="majorHAnsi"/>
                     <w:sz w:val="28"/>
@@ -286,7 +285,7 @@
               </w:p>
               <w:p>
                 <w:pPr>
-                  <w:pStyle w:val="NoSpacing"/>
+                  <w:pStyle w:val="Bezmezer"/>
                   <w:jc w:val="right"/>
                   <w:rPr>
                     <w:rFonts w:asciiTheme="majorHAnsi" w:hAnsiTheme="majorHAnsi"/>
@@ -303,7 +302,7 @@
               </w:p>
               <w:p>
                 <w:pPr>
-                  <w:pStyle w:val="NoSpacing"/>
+                  <w:pStyle w:val="Bezmezer"/>
                   <w:jc w:val="right"/>
                   <w:rPr>
                     <w:rFonts w:asciiTheme="majorHAnsi" w:hAnsiTheme="majorHAnsi"/>
@@ -320,7 +319,7 @@
               </w:p>
               <w:p>
                 <w:pPr>
-                  <w:pStyle w:val="NoSpacing"/>
+                  <w:pStyle w:val="Bezmezer"/>
                   <w:jc w:val="right"/>
                   <w:rPr>
                     <w:rFonts w:asciiTheme="majorHAnsi" w:hAnsiTheme="majorHAnsi"/>
@@ -344,7 +343,7 @@
               </w:tcPr>
               <w:p>
                 <w:pPr>
-                  <w:pStyle w:val="NoSpacing"/>
+                  <w:pStyle w:val="Bezmezer"/>
                 </w:pPr>
               </w:p>
             </w:tc>
@@ -356,7 +355,7 @@
               </w:tcPr>
               <w:p>
                 <w:pPr>
-                  <w:pStyle w:val="NoSpacing"/>
+                  <w:pStyle w:val="Bezmezer"/>
                 </w:pPr>
               </w:p>
             </w:tc>
@@ -378,7 +377,6 @@
               <w:dataBinding w:prefixMappings="xmlns:ns0='http://schemas.openxmlformats.org/package/2006/metadata/core-properties' xmlns:ns1='http://purl.org/dc/elements/1.1/'" w:xpath="/ns0:coreProperties[1]/ns1:title[1]" w:storeItemID="{6C3C8BC8-F283-45AE-878A-BAB7291924A1}"/>
               <w:text/>
             </w:sdtPr>
-            <w:sdtEndPr/>
             <w:sdtContent>
               <w:r>
                 <w:rPr>
@@ -401,12 +399,12 @@
         </w:p>
         <w:p>
           <w:pPr>
-            <w:pStyle w:val="Heading1"/>
+            <w:pStyle w:val="Nadpis1"/>
           </w:pPr>
         </w:p>
         <w:p>
           <w:pPr>
-            <w:pStyle w:val="Heading1"/>
+            <w:pStyle w:val="Nadpis1"/>
           </w:pPr>
           <w:r>
             <w:t>1</w:t>
@@ -463,6 +461,7 @@
             </w:rPr>
             <w:t xml:space="preserve"> Tento proces nás jako tým zaujal z důvodu jeho aktuálnosti a využitelnosti. Co nevidět budeme (snad) absolventi a s tím souvisí i konec studentských let, kdy bydlíme na kolejích, případně na privátech spolu s našimi spolužáky a kamarády za jistý měsíční paušál. </w:t>
           </w:r>
+          <w:proofErr w:type="gramStart"/>
           <w:r>
             <w:rPr>
               <w:color w:val="000000"/>
@@ -477,6 +476,7 @@
             </w:rPr>
             <w:t>dybychom</w:t>
           </w:r>
+          <w:proofErr w:type="gramEnd"/>
           <w:r>
             <w:rPr>
               <w:color w:val="000000"/>
@@ -489,7 +489,7 @@
               <w:color w:val="000000"/>
               <w:szCs w:val="24"/>
             </w:rPr>
-            <w:t xml:space="preserve"> si </w:t>
+            <w:t xml:space="preserve"> si spočítali kolik nás </w:t>
           </w:r>
           <w:proofErr w:type="gramStart"/>
           <w:r>
@@ -497,7 +497,7 @@
               <w:color w:val="000000"/>
               <w:szCs w:val="24"/>
             </w:rPr>
-            <w:t>spočítali</w:t>
+            <w:t>stálo</w:t>
           </w:r>
           <w:proofErr w:type="gramEnd"/>
           <w:r>
@@ -505,7 +505,7 @@
               <w:color w:val="000000"/>
               <w:szCs w:val="24"/>
             </w:rPr>
-            <w:t xml:space="preserve"> kolik nás stálo právě toto „bydlení“, tak určitě dojdeme k nezanedbatelné </w:t>
+            <w:t xml:space="preserve"> právě toto „bydlení“, tak určitě dojdeme k nezanedbatelné </w:t>
           </w:r>
           <w:r>
             <w:rPr>
@@ -649,12 +649,12 @@
         </w:p>
         <w:p>
           <w:pPr>
-            <w:pStyle w:val="Heading1"/>
+            <w:pStyle w:val="Nadpis1"/>
           </w:pPr>
         </w:p>
         <w:p>
           <w:pPr>
-            <w:pStyle w:val="Heading1"/>
+            <w:pStyle w:val="Nadpis1"/>
           </w:pPr>
           <w:r>
             <w:t>2</w:t>
@@ -700,7 +700,7 @@
         </w:p>
         <w:p>
           <w:pPr>
-            <w:pStyle w:val="ListParagraph"/>
+            <w:pStyle w:val="Odstavecseseznamem"/>
             <w:numPr>
               <w:ilvl w:val="0"/>
               <w:numId w:val="1"/>
@@ -719,7 +719,7 @@
         </w:p>
         <w:p>
           <w:pPr>
-            <w:pStyle w:val="ListParagraph"/>
+            <w:pStyle w:val="Odstavecseseznamem"/>
             <w:numPr>
               <w:ilvl w:val="0"/>
               <w:numId w:val="1"/>
@@ -744,7 +744,7 @@
         </w:p>
         <w:p>
           <w:pPr>
-            <w:pStyle w:val="ListParagraph"/>
+            <w:pStyle w:val="Odstavecseseznamem"/>
             <w:numPr>
               <w:ilvl w:val="0"/>
               <w:numId w:val="1"/>
@@ -769,7 +769,7 @@
         </w:p>
         <w:p>
           <w:pPr>
-            <w:pStyle w:val="ListParagraph"/>
+            <w:pStyle w:val="Odstavecseseznamem"/>
             <w:numPr>
               <w:ilvl w:val="0"/>
               <w:numId w:val="1"/>
@@ -794,7 +794,7 @@
         </w:p>
         <w:p>
           <w:pPr>
-            <w:pStyle w:val="ListParagraph"/>
+            <w:pStyle w:val="Odstavecseseznamem"/>
             <w:numPr>
               <w:ilvl w:val="0"/>
               <w:numId w:val="1"/>
@@ -819,7 +819,7 @@
         </w:p>
         <w:p>
           <w:pPr>
-            <w:pStyle w:val="ListParagraph"/>
+            <w:pStyle w:val="Odstavecseseznamem"/>
             <w:numPr>
               <w:ilvl w:val="0"/>
               <w:numId w:val="1"/>
@@ -844,7 +844,7 @@
         </w:p>
         <w:p>
           <w:pPr>
-            <w:pStyle w:val="ListParagraph"/>
+            <w:pStyle w:val="Odstavecseseznamem"/>
             <w:numPr>
               <w:ilvl w:val="0"/>
               <w:numId w:val="1"/>
@@ -937,7 +937,7 @@
         </w:p>
         <w:p>
           <w:pPr>
-            <w:pStyle w:val="ListParagraph"/>
+            <w:pStyle w:val="Odstavecseseznamem"/>
             <w:numPr>
               <w:ilvl w:val="0"/>
               <w:numId w:val="3"/>
@@ -962,7 +962,7 @@
         </w:p>
         <w:p>
           <w:pPr>
-            <w:pStyle w:val="ListParagraph"/>
+            <w:pStyle w:val="Odstavecseseznamem"/>
             <w:numPr>
               <w:ilvl w:val="0"/>
               <w:numId w:val="3"/>
@@ -987,7 +987,7 @@
         </w:p>
         <w:p>
           <w:pPr>
-            <w:pStyle w:val="ListParagraph"/>
+            <w:pStyle w:val="Odstavecseseznamem"/>
             <w:numPr>
               <w:ilvl w:val="0"/>
               <w:numId w:val="3"/>
@@ -1012,7 +1012,7 @@
         </w:p>
         <w:p>
           <w:pPr>
-            <w:pStyle w:val="ListParagraph"/>
+            <w:pStyle w:val="Odstavecseseznamem"/>
             <w:numPr>
               <w:ilvl w:val="0"/>
               <w:numId w:val="3"/>
@@ -1037,7 +1037,7 @@
         </w:p>
         <w:p>
           <w:pPr>
-            <w:pStyle w:val="ListParagraph"/>
+            <w:pStyle w:val="Odstavecseseznamem"/>
             <w:numPr>
               <w:ilvl w:val="0"/>
               <w:numId w:val="3"/>
@@ -1062,7 +1062,7 @@
         </w:p>
         <w:p>
           <w:pPr>
-            <w:pStyle w:val="ListParagraph"/>
+            <w:pStyle w:val="Odstavecseseznamem"/>
             <w:numPr>
               <w:ilvl w:val="0"/>
               <w:numId w:val="3"/>
@@ -1087,7 +1087,7 @@
         </w:p>
         <w:p>
           <w:pPr>
-            <w:pStyle w:val="ListParagraph"/>
+            <w:pStyle w:val="Odstavecseseznamem"/>
             <w:numPr>
               <w:ilvl w:val="0"/>
               <w:numId w:val="3"/>
@@ -1112,7 +1112,7 @@
         </w:p>
         <w:p>
           <w:pPr>
-            <w:pStyle w:val="ListParagraph"/>
+            <w:pStyle w:val="Odstavecseseznamem"/>
             <w:numPr>
               <w:ilvl w:val="0"/>
               <w:numId w:val="3"/>
@@ -1137,7 +1137,7 @@
         </w:p>
         <w:p>
           <w:pPr>
-            <w:pStyle w:val="ListParagraph"/>
+            <w:pStyle w:val="Odstavecseseznamem"/>
             <w:numPr>
               <w:ilvl w:val="0"/>
               <w:numId w:val="3"/>
@@ -1216,7 +1216,7 @@
         </w:p>
         <w:p>
           <w:pPr>
-            <w:pStyle w:val="ListParagraph"/>
+            <w:pStyle w:val="Odstavecseseznamem"/>
             <w:numPr>
               <w:ilvl w:val="0"/>
               <w:numId w:val="4"/>
@@ -1241,7 +1241,7 @@
         </w:p>
         <w:p>
           <w:pPr>
-            <w:pStyle w:val="ListParagraph"/>
+            <w:pStyle w:val="Odstavecseseznamem"/>
             <w:numPr>
               <w:ilvl w:val="0"/>
               <w:numId w:val="4"/>
@@ -1255,7 +1255,6 @@
             <w:rPr>
               <w:szCs w:val="24"/>
             </w:rPr>
-            <w:lastRenderedPageBreak/>
             <w:t>Analýza portálů určených k inzerci realit na prodej</w:t>
           </w:r>
           <w:r>
@@ -1267,7 +1266,7 @@
         </w:p>
         <w:p>
           <w:pPr>
-            <w:pStyle w:val="ListParagraph"/>
+            <w:pStyle w:val="Odstavecseseznamem"/>
             <w:numPr>
               <w:ilvl w:val="0"/>
               <w:numId w:val="4"/>
@@ -1292,7 +1291,7 @@
         </w:p>
         <w:p>
           <w:pPr>
-            <w:pStyle w:val="ListParagraph"/>
+            <w:pStyle w:val="Odstavecseseznamem"/>
             <w:numPr>
               <w:ilvl w:val="0"/>
               <w:numId w:val="4"/>
@@ -1306,6 +1305,7 @@
             <w:rPr>
               <w:szCs w:val="24"/>
             </w:rPr>
+            <w:lastRenderedPageBreak/>
             <w:t>Stanovení aktuálního poměru počet a rozložení pokojů vs. cena</w:t>
           </w:r>
           <w:r>
@@ -1317,7 +1317,7 @@
         </w:p>
         <w:p>
           <w:pPr>
-            <w:pStyle w:val="ListParagraph"/>
+            <w:pStyle w:val="Odstavecseseznamem"/>
             <w:numPr>
               <w:ilvl w:val="0"/>
               <w:numId w:val="4"/>
@@ -1342,7 +1342,7 @@
         </w:p>
         <w:p>
           <w:pPr>
-            <w:pStyle w:val="ListParagraph"/>
+            <w:pStyle w:val="Odstavecseseznamem"/>
             <w:numPr>
               <w:ilvl w:val="0"/>
               <w:numId w:val="4"/>
@@ -1367,7 +1367,7 @@
         </w:p>
         <w:p>
           <w:pPr>
-            <w:pStyle w:val="ListParagraph"/>
+            <w:pStyle w:val="Odstavecseseznamem"/>
             <w:numPr>
               <w:ilvl w:val="0"/>
               <w:numId w:val="4"/>
@@ -1392,7 +1392,7 @@
         </w:p>
         <w:p>
           <w:pPr>
-            <w:pStyle w:val="ListParagraph"/>
+            <w:pStyle w:val="Odstavecseseznamem"/>
             <w:numPr>
               <w:ilvl w:val="0"/>
               <w:numId w:val="4"/>
@@ -1459,7 +1459,7 @@
         </w:p>
         <w:p>
           <w:pPr>
-            <w:pStyle w:val="ListParagraph"/>
+            <w:pStyle w:val="Odstavecseseznamem"/>
             <w:numPr>
               <w:ilvl w:val="0"/>
               <w:numId w:val="5"/>
@@ -1478,7 +1478,7 @@
         </w:p>
         <w:p>
           <w:pPr>
-            <w:pStyle w:val="ListParagraph"/>
+            <w:pStyle w:val="Odstavecseseznamem"/>
             <w:numPr>
               <w:ilvl w:val="0"/>
               <w:numId w:val="5"/>
@@ -1497,7 +1497,7 @@
         </w:p>
         <w:p>
           <w:pPr>
-            <w:pStyle w:val="ListParagraph"/>
+            <w:pStyle w:val="Odstavecseseznamem"/>
             <w:numPr>
               <w:ilvl w:val="0"/>
               <w:numId w:val="5"/>
@@ -1511,16 +1511,14 @@
             <w:rPr>
               <w:szCs w:val="24"/>
             </w:rPr>
-            <w:t xml:space="preserve">Zhodnocení akceptačních kritérií na neutrální </w:t>
-          </w:r>
-          <w:proofErr w:type="spellStart"/>
-          <w:r>
-            <w:rPr>
-              <w:szCs w:val="24"/>
-            </w:rPr>
-            <w:t>půde</w:t>
-          </w:r>
-          <w:proofErr w:type="spellEnd"/>
+            <w:t>Zhodnocení akceptačních kritérií na neutrální půd</w:t>
+          </w:r>
+          <w:r>
+            <w:rPr>
+              <w:szCs w:val="24"/>
+            </w:rPr>
+            <w:t>ě</w:t>
+          </w:r>
           <w:r>
             <w:rPr>
               <w:szCs w:val="24"/>
@@ -1530,7 +1528,7 @@
         </w:p>
         <w:p>
           <w:pPr>
-            <w:pStyle w:val="ListParagraph"/>
+            <w:pStyle w:val="Odstavecseseznamem"/>
             <w:numPr>
               <w:ilvl w:val="0"/>
               <w:numId w:val="5"/>
@@ -1633,7 +1631,7 @@
         </w:p>
         <w:p>
           <w:pPr>
-            <w:pStyle w:val="ListParagraph"/>
+            <w:pStyle w:val="Odstavecseseznamem"/>
             <w:numPr>
               <w:ilvl w:val="0"/>
               <w:numId w:val="6"/>
@@ -1647,12 +1645,24 @@
             <w:rPr>
               <w:szCs w:val="24"/>
             </w:rPr>
-            <w:t>Prověření existence věcných břemen, exekučních řízení a prodávající osoby.</w:t>
+            <w:t>Pro</w:t>
+          </w:r>
+          <w:r>
+            <w:rPr>
+              <w:szCs w:val="24"/>
+            </w:rPr>
+            <w:t>věření existence věcných břemen</w:t>
+          </w:r>
+          <w:r>
+            <w:rPr>
+              <w:szCs w:val="24"/>
+            </w:rPr>
+            <w:t>.</w:t>
           </w:r>
         </w:p>
         <w:p>
           <w:pPr>
-            <w:pStyle w:val="ListParagraph"/>
+            <w:pStyle w:val="Odstavecseseznamem"/>
             <w:numPr>
               <w:ilvl w:val="0"/>
               <w:numId w:val="6"/>
@@ -1666,12 +1676,12 @@
             <w:rPr>
               <w:szCs w:val="24"/>
             </w:rPr>
-            <w:t>Ověření technických parametrů (vlhkost v bytě, stáří bytu, výměra, energetická náročnost).</w:t>
+            <w:t>Prověření existence exekučních řízení.</w:t>
           </w:r>
         </w:p>
         <w:p>
           <w:pPr>
-            <w:pStyle w:val="ListParagraph"/>
+            <w:pStyle w:val="Odstavecseseznamem"/>
             <w:numPr>
               <w:ilvl w:val="0"/>
               <w:numId w:val="6"/>
@@ -1685,18 +1695,12 @@
             <w:rPr>
               <w:szCs w:val="24"/>
             </w:rPr>
-            <w:t>Průzkum okolí bytu</w:t>
-          </w:r>
-          <w:r>
-            <w:rPr>
-              <w:szCs w:val="24"/>
-            </w:rPr>
-            <w:t xml:space="preserve"> (nejbližší kulturní centra, obchody, potenciálně nevyhovující sousedi, nebo zdroje hluku).</w:t>
+            <w:t>Prověření prodávající osoby.</w:t>
           </w:r>
         </w:p>
         <w:p>
           <w:pPr>
-            <w:pStyle w:val="ListParagraph"/>
+            <w:pStyle w:val="Odstavecseseznamem"/>
             <w:numPr>
               <w:ilvl w:val="0"/>
               <w:numId w:val="6"/>
@@ -1710,6 +1714,88 @@
             <w:rPr>
               <w:szCs w:val="24"/>
             </w:rPr>
+            <w:t>Ověření technických parametrů (vlhkost v bytě, energetická náročnost).</w:t>
+          </w:r>
+        </w:p>
+        <w:p>
+          <w:pPr>
+            <w:pStyle w:val="Odstavecseseznamem"/>
+            <w:numPr>
+              <w:ilvl w:val="0"/>
+              <w:numId w:val="6"/>
+            </w:numPr>
+            <w:spacing w:line="360" w:lineRule="auto"/>
+            <w:rPr>
+              <w:szCs w:val="24"/>
+            </w:rPr>
+          </w:pPr>
+          <w:r>
+            <w:rPr>
+              <w:szCs w:val="24"/>
+            </w:rPr>
+            <w:t>Ověření stáří bytu.</w:t>
+          </w:r>
+        </w:p>
+        <w:p>
+          <w:pPr>
+            <w:pStyle w:val="Odstavecseseznamem"/>
+            <w:numPr>
+              <w:ilvl w:val="0"/>
+              <w:numId w:val="6"/>
+            </w:numPr>
+            <w:spacing w:line="360" w:lineRule="auto"/>
+            <w:rPr>
+              <w:szCs w:val="24"/>
+            </w:rPr>
+          </w:pPr>
+          <w:r>
+            <w:rPr>
+              <w:szCs w:val="24"/>
+            </w:rPr>
+            <w:t xml:space="preserve">Ověření výměry bytu. </w:t>
+          </w:r>
+        </w:p>
+        <w:p>
+          <w:pPr>
+            <w:pStyle w:val="Odstavecseseznamem"/>
+            <w:numPr>
+              <w:ilvl w:val="0"/>
+              <w:numId w:val="6"/>
+            </w:numPr>
+            <w:spacing w:line="360" w:lineRule="auto"/>
+            <w:rPr>
+              <w:szCs w:val="24"/>
+            </w:rPr>
+          </w:pPr>
+          <w:r>
+            <w:rPr>
+              <w:szCs w:val="24"/>
+            </w:rPr>
+            <w:t>Průzkum okolí bytu</w:t>
+          </w:r>
+          <w:r>
+            <w:rPr>
+              <w:szCs w:val="24"/>
+            </w:rPr>
+            <w:t xml:space="preserve"> (nejbližší kulturní centra, obchody, potenciálně nevyhovující sousedi, nebo zdroje hluku).</w:t>
+          </w:r>
+        </w:p>
+        <w:p>
+          <w:pPr>
+            <w:pStyle w:val="Odstavecseseznamem"/>
+            <w:numPr>
+              <w:ilvl w:val="0"/>
+              <w:numId w:val="6"/>
+            </w:numPr>
+            <w:spacing w:line="360" w:lineRule="auto"/>
+            <w:rPr>
+              <w:szCs w:val="24"/>
+            </w:rPr>
+          </w:pPr>
+          <w:r>
+            <w:rPr>
+              <w:szCs w:val="24"/>
+            </w:rPr>
             <w:t>Výběr finálního bytu z </w:t>
           </w:r>
           <w:proofErr w:type="spellStart"/>
@@ -1799,7 +1885,7 @@
         </w:p>
         <w:p>
           <w:pPr>
-            <w:pStyle w:val="ListParagraph"/>
+            <w:pStyle w:val="Odstavecseseznamem"/>
             <w:numPr>
               <w:ilvl w:val="0"/>
               <w:numId w:val="7"/>
@@ -1824,7 +1910,7 @@
         </w:p>
         <w:p>
           <w:pPr>
-            <w:pStyle w:val="ListParagraph"/>
+            <w:pStyle w:val="Odstavecseseznamem"/>
             <w:numPr>
               <w:ilvl w:val="0"/>
               <w:numId w:val="7"/>
@@ -1849,7 +1935,7 @@
         </w:p>
         <w:p>
           <w:pPr>
-            <w:pStyle w:val="ListParagraph"/>
+            <w:pStyle w:val="Odstavecseseznamem"/>
             <w:numPr>
               <w:ilvl w:val="0"/>
               <w:numId w:val="7"/>
@@ -1916,7 +2002,7 @@
         </w:p>
         <w:p>
           <w:pPr>
-            <w:pStyle w:val="ListParagraph"/>
+            <w:pStyle w:val="Odstavecseseznamem"/>
             <w:numPr>
               <w:ilvl w:val="0"/>
               <w:numId w:val="8"/>
@@ -1947,7 +2033,7 @@
         </w:p>
         <w:p>
           <w:pPr>
-            <w:pStyle w:val="ListParagraph"/>
+            <w:pStyle w:val="Odstavecseseznamem"/>
             <w:numPr>
               <w:ilvl w:val="0"/>
               <w:numId w:val="8"/>
@@ -1972,7 +2058,7 @@
         </w:p>
         <w:p>
           <w:pPr>
-            <w:pStyle w:val="ListParagraph"/>
+            <w:pStyle w:val="Odstavecseseznamem"/>
             <w:numPr>
               <w:ilvl w:val="0"/>
               <w:numId w:val="8"/>
@@ -2039,7 +2125,7 @@
         </w:p>
         <w:p>
           <w:pPr>
-            <w:pStyle w:val="ListParagraph"/>
+            <w:pStyle w:val="Odstavecseseznamem"/>
             <w:numPr>
               <w:ilvl w:val="0"/>
               <w:numId w:val="10"/>
@@ -2053,7 +2139,6 @@
             <w:rPr>
               <w:szCs w:val="24"/>
             </w:rPr>
-            <w:lastRenderedPageBreak/>
             <w:t>Analýza objektů pro preventivní opatření pro minimalizaci rizik spojených s provozem bytu</w:t>
           </w:r>
           <w:r>
@@ -2065,7 +2150,7 @@
         </w:p>
         <w:p>
           <w:pPr>
-            <w:pStyle w:val="ListParagraph"/>
+            <w:pStyle w:val="Odstavecseseznamem"/>
             <w:numPr>
               <w:ilvl w:val="0"/>
               <w:numId w:val="10"/>
@@ -2079,6 +2164,7 @@
             <w:rPr>
               <w:szCs w:val="24"/>
             </w:rPr>
+            <w:lastRenderedPageBreak/>
             <w:t>Nákup objektů pro realizaci preventivních opatření</w:t>
           </w:r>
           <w:r>
@@ -2090,7 +2176,7 @@
         </w:p>
         <w:p>
           <w:pPr>
-            <w:pStyle w:val="ListParagraph"/>
+            <w:pStyle w:val="Odstavecseseznamem"/>
             <w:numPr>
               <w:ilvl w:val="0"/>
               <w:numId w:val="10"/>
@@ -2115,7 +2201,7 @@
         </w:p>
         <w:p>
           <w:pPr>
-            <w:pStyle w:val="ListParagraph"/>
+            <w:pStyle w:val="Odstavecseseznamem"/>
             <w:numPr>
               <w:ilvl w:val="0"/>
               <w:numId w:val="10"/>
@@ -2140,7 +2226,7 @@
         </w:p>
         <w:p>
           <w:pPr>
-            <w:pStyle w:val="ListParagraph"/>
+            <w:pStyle w:val="Odstavecseseznamem"/>
             <w:numPr>
               <w:ilvl w:val="0"/>
               <w:numId w:val="10"/>
@@ -2205,12 +2291,12 @@
         </w:p>
         <w:p>
           <w:pPr>
-            <w:pStyle w:val="Heading1"/>
+            <w:pStyle w:val="Nadpis1"/>
           </w:pPr>
         </w:p>
         <w:p>
           <w:pPr>
-            <w:pStyle w:val="Heading1"/>
+            <w:pStyle w:val="Nadpis1"/>
           </w:pPr>
           <w:r>
             <w:t>3</w:t>
@@ -2226,7 +2312,7 @@
     </w:sdt>
     <w:p>
       <w:pPr>
-        <w:pStyle w:val="Heading2"/>
+        <w:pStyle w:val="Nadpis2"/>
       </w:pPr>
       <w:r>
         <w:t xml:space="preserve">Popis procesu </w:t>
@@ -2254,7 +2340,7 @@
     </w:p>
     <w:p>
       <w:pPr>
-        <w:pStyle w:val="ListParagraph"/>
+        <w:pStyle w:val="Odstavecseseznamem"/>
         <w:numPr>
           <w:ilvl w:val="0"/>
           <w:numId w:val="12"/>
@@ -2413,7 +2499,7 @@
     </w:p>
     <w:p>
       <w:pPr>
-        <w:pStyle w:val="Heading2"/>
+        <w:pStyle w:val="Nadpis2"/>
         <w:rPr>
           <w:i/>
         </w:rPr>
@@ -2453,7 +2539,7 @@
     </w:p>
     <w:p>
       <w:pPr>
-        <w:pStyle w:val="ListParagraph"/>
+        <w:pStyle w:val="Odstavecseseznamem"/>
         <w:numPr>
           <w:ilvl w:val="0"/>
           <w:numId w:val="12"/>
@@ -2466,7 +2552,7 @@
     </w:p>
     <w:p>
       <w:pPr>
-        <w:pStyle w:val="ListParagraph"/>
+        <w:pStyle w:val="Odstavecseseznamem"/>
         <w:numPr>
           <w:ilvl w:val="0"/>
           <w:numId w:val="12"/>
@@ -2479,7 +2565,7 @@
     </w:p>
     <w:p>
       <w:pPr>
-        <w:pStyle w:val="ListParagraph"/>
+        <w:pStyle w:val="Odstavecseseznamem"/>
         <w:numPr>
           <w:ilvl w:val="0"/>
           <w:numId w:val="12"/>
@@ -2570,7 +2656,6 @@
         <w:rPr>
           <w:b/>
         </w:rPr>
-        <w:lastRenderedPageBreak/>
         <w:t>Rizika</w:t>
       </w:r>
       <w:r>
@@ -2591,7 +2676,7 @@
     </w:p>
     <w:p>
       <w:pPr>
-        <w:pStyle w:val="ListParagraph"/>
+        <w:pStyle w:val="Odstavecseseznamem"/>
         <w:numPr>
           <w:ilvl w:val="0"/>
           <w:numId w:val="12"/>
@@ -2599,12 +2684,13 @@
         <w:spacing w:line="360" w:lineRule="auto"/>
       </w:pPr>
       <w:r>
+        <w:lastRenderedPageBreak/>
         <w:t>Nedostatečná loajalita odborníka v oblasti prodeje nemovitostí</w:t>
       </w:r>
     </w:p>
     <w:p>
       <w:pPr>
-        <w:pStyle w:val="ListParagraph"/>
+        <w:pStyle w:val="Odstavecseseznamem"/>
         <w:numPr>
           <w:ilvl w:val="1"/>
           <w:numId w:val="12"/>
@@ -2617,7 +2703,7 @@
     </w:p>
     <w:p>
       <w:pPr>
-        <w:pStyle w:val="ListParagraph"/>
+        <w:pStyle w:val="Odstavecseseznamem"/>
         <w:numPr>
           <w:ilvl w:val="0"/>
           <w:numId w:val="12"/>
@@ -2635,7 +2721,7 @@
     </w:p>
     <w:p>
       <w:pPr>
-        <w:pStyle w:val="ListParagraph"/>
+        <w:pStyle w:val="Odstavecseseznamem"/>
         <w:numPr>
           <w:ilvl w:val="1"/>
           <w:numId w:val="12"/>
@@ -2859,10 +2945,18 @@
         <w:t>prodej</w:t>
       </w:r>
       <w:r>
-        <w:t xml:space="preserve">. Jako aktér zde vystupuje Odborník na subjekty v oblasti nemovitostí, zdrojem je dokument Best </w:t>
+        <w:t xml:space="preserve">. Jako aktér zde vystupuje Odborník na subjekty v oblasti nemovitostí, zdrojem je dokument </w:t>
       </w:r>
       <w:proofErr w:type="spellStart"/>
       <w:r>
+        <w:t>Best</w:t>
+      </w:r>
+      <w:proofErr w:type="spellEnd"/>
+      <w:r>
+        <w:t xml:space="preserve"> </w:t>
+      </w:r>
+      <w:proofErr w:type="spellStart"/>
+      <w:r>
         <w:t>practises</w:t>
       </w:r>
       <w:proofErr w:type="spellEnd"/>
@@ -2930,15 +3024,7 @@
         <w:t>subjektů</w:t>
       </w:r>
       <w:r>
-        <w:t xml:space="preserve">, které vychází ze seznamu ověřených prodávajících subjektů </w:t>
-      </w:r>
-      <w:proofErr w:type="gramStart"/>
-      <w:r>
-        <w:t>získaným</w:t>
-      </w:r>
-      <w:proofErr w:type="gramEnd"/>
-      <w:r>
-        <w:t xml:space="preserve"> v předchozím procesu. Výsledkem jsou data z aktuálních nabídek procesů.</w:t>
+        <w:t>, které vychází ze seznamu ověřených prodávajících subjektů získaným v předchozím procesu. Výsledkem jsou data z aktuálních nabídek procesů.</w:t>
       </w:r>
     </w:p>
     <w:p>
@@ -3121,7 +3207,6 @@
         <w:ind w:firstLine="708"/>
       </w:pPr>
       <w:r>
-        <w:lastRenderedPageBreak/>
         <w:t xml:space="preserve">Po nalezení vhodného objektu ke koupi je spuštěn proces </w:t>
       </w:r>
       <w:r>
@@ -3174,12 +3259,13 @@
     </w:p>
     <w:p>
       <w:pPr>
-        <w:pStyle w:val="Heading2"/>
+        <w:pStyle w:val="Nadpis2"/>
         <w:rPr>
           <w:i/>
         </w:rPr>
       </w:pPr>
       <w:r>
+        <w:lastRenderedPageBreak/>
         <w:t xml:space="preserve">Popis procesu </w:t>
       </w:r>
       <w:r>
@@ -3220,7 +3306,7 @@
     </w:p>
     <w:p>
       <w:pPr>
-        <w:pStyle w:val="ListParagraph"/>
+        <w:pStyle w:val="Odstavecseseznamem"/>
         <w:numPr>
           <w:ilvl w:val="0"/>
           <w:numId w:val="12"/>
@@ -3233,7 +3319,7 @@
     </w:p>
     <w:p>
       <w:pPr>
-        <w:pStyle w:val="ListParagraph"/>
+        <w:pStyle w:val="Odstavecseseznamem"/>
         <w:numPr>
           <w:ilvl w:val="0"/>
           <w:numId w:val="12"/>
@@ -3249,7 +3335,7 @@
     </w:p>
     <w:p>
       <w:pPr>
-        <w:pStyle w:val="ListParagraph"/>
+        <w:pStyle w:val="Odstavecseseznamem"/>
         <w:numPr>
           <w:ilvl w:val="0"/>
           <w:numId w:val="12"/>
@@ -3366,7 +3452,7 @@
     </w:p>
     <w:p>
       <w:pPr>
-        <w:pStyle w:val="ListParagraph"/>
+        <w:pStyle w:val="Odstavecseseznamem"/>
         <w:numPr>
           <w:ilvl w:val="0"/>
           <w:numId w:val="12"/>
@@ -3379,7 +3465,7 @@
     </w:p>
     <w:p>
       <w:pPr>
-        <w:pStyle w:val="ListParagraph"/>
+        <w:pStyle w:val="Odstavecseseznamem"/>
         <w:numPr>
           <w:ilvl w:val="1"/>
           <w:numId w:val="12"/>
@@ -3395,7 +3481,7 @@
     </w:p>
     <w:p>
       <w:pPr>
-        <w:pStyle w:val="ListParagraph"/>
+        <w:pStyle w:val="Odstavecseseznamem"/>
         <w:numPr>
           <w:ilvl w:val="0"/>
           <w:numId w:val="12"/>
@@ -3408,7 +3494,7 @@
     </w:p>
     <w:p>
       <w:pPr>
-        <w:pStyle w:val="ListParagraph"/>
+        <w:pStyle w:val="Odstavecseseznamem"/>
         <w:numPr>
           <w:ilvl w:val="1"/>
           <w:numId w:val="12"/>
@@ -3419,265 +3505,257 @@
         <w:t xml:space="preserve">Řešení: </w:t>
       </w:r>
       <w:r>
-        <w:t xml:space="preserve">Extrémní smysl pro detail a pozornost při </w:t>
+        <w:t>Extrémní smysl pro detail a pozornost při revizi zda inzerované vlastnosti bytu odpovídají. Popřípadě více lidí na prohlídce.</w:t>
+      </w:r>
+    </w:p>
+    <w:p>
+      <w:pPr>
+        <w:spacing w:line="360" w:lineRule="auto"/>
+      </w:pPr>
+      <w:r>
+        <w:rPr>
+          <w:b/>
+        </w:rPr>
+        <w:t>Detaily</w:t>
+      </w:r>
+      <w:r>
+        <w:t xml:space="preserve"> </w:t>
+      </w:r>
+      <w:r>
+        <w:rPr>
+          <w:b/>
+        </w:rPr>
+        <w:t>procesu</w:t>
+      </w:r>
+      <w:r>
+        <w:t>:</w:t>
+      </w:r>
+    </w:p>
+    <w:p>
+      <w:pPr>
+        <w:spacing w:line="360" w:lineRule="auto"/>
+      </w:pPr>
+      <w:r>
+        <w:t xml:space="preserve">V moment příchod události </w:t>
+      </w:r>
+      <w:r>
+        <w:rPr>
+          <w:b/>
+        </w:rPr>
+        <w:t>Požadavek na prohlídku bytu</w:t>
+      </w:r>
+      <w:r>
+        <w:t xml:space="preserve"> se posouváme směrem k funkci </w:t>
+      </w:r>
+      <w:r>
+        <w:rPr>
+          <w:b/>
+        </w:rPr>
+        <w:t>Domluvení se na prohlídce</w:t>
+      </w:r>
+      <w:r>
+        <w:t xml:space="preserve">, kdy je stanoven konkrétní termín, ve kterém dojde k prohlídce bytu. V této funkci vystupují aktéři </w:t>
+      </w:r>
+      <w:r>
+        <w:rPr>
+          <w:b/>
+        </w:rPr>
+        <w:t>Zájemce o byt</w:t>
+      </w:r>
+      <w:r>
+        <w:t xml:space="preserve"> a </w:t>
+      </w:r>
+      <w:r>
+        <w:rPr>
+          <w:b/>
+        </w:rPr>
+        <w:t>Pracovník realitní kanceláře</w:t>
+      </w:r>
+      <w:r>
+        <w:t xml:space="preserve">, kteří oba musí najít stejný datum a čas ve svých denních programech, kdy může dojít k prohlídce. Tedy vzniká riziko </w:t>
+      </w:r>
+      <w:r>
+        <w:rPr>
+          <w:b/>
+        </w:rPr>
+        <w:t>Kolize volných termínů</w:t>
+      </w:r>
+      <w:r>
+        <w:t xml:space="preserve">, kdy se nemohou domluvit na </w:t>
+      </w:r>
+      <w:proofErr w:type="spellStart"/>
+      <w:r>
+        <w:t>stjeném</w:t>
+      </w:r>
+      <w:proofErr w:type="spellEnd"/>
+      <w:r>
+        <w:t xml:space="preserve"> čase.</w:t>
+      </w:r>
+    </w:p>
+    <w:p>
+      <w:pPr>
+        <w:spacing w:line="360" w:lineRule="auto"/>
+      </w:pPr>
+      <w:r>
+        <w:t xml:space="preserve">V případě úspěšného domluvení se na termínu pokračujeme přechodem do události </w:t>
+      </w:r>
+      <w:r>
+        <w:rPr>
+          <w:b/>
+        </w:rPr>
+        <w:t>Domluvená prohlídka bytu</w:t>
+      </w:r>
+      <w:r>
+        <w:t xml:space="preserve"> a z ní dále do funkce </w:t>
+      </w:r>
+      <w:r>
+        <w:rPr>
+          <w:b/>
+        </w:rPr>
+        <w:t>Účast na prohlídce bytu</w:t>
+      </w:r>
+      <w:r>
+        <w:t xml:space="preserve">, ve které vystupují opět aktéři </w:t>
+      </w:r>
+      <w:r>
+        <w:rPr>
+          <w:b/>
+        </w:rPr>
+        <w:t xml:space="preserve">Zájemce o byt </w:t>
+      </w:r>
+      <w:r>
+        <w:t xml:space="preserve">a </w:t>
+      </w:r>
+      <w:r>
+        <w:rPr>
+          <w:b/>
+        </w:rPr>
+        <w:t>Pracovník realitní kanceláře</w:t>
+      </w:r>
+      <w:r>
+        <w:t xml:space="preserve">. Paralelně k sobě v rámci vykonávání této akce dochází k vykonávání funkcí </w:t>
+      </w:r>
+      <w:r>
+        <w:rPr>
+          <w:b/>
+        </w:rPr>
+        <w:t>Porovnávání inzerovaných parametrů s reálnými parametry</w:t>
+      </w:r>
+      <w:r>
+        <w:t xml:space="preserve"> (kde vzniká riziko </w:t>
+      </w:r>
+      <w:r>
+        <w:rPr>
+          <w:b/>
+        </w:rPr>
+        <w:t>Nedostatky a rozdíly jsou maskovány</w:t>
+      </w:r>
+      <w:r>
+        <w:t xml:space="preserve">) a funkce </w:t>
+      </w:r>
+      <w:r>
+        <w:rPr>
+          <w:b/>
+        </w:rPr>
+        <w:t>Vyplňování formuláře s akceptačními kritérii</w:t>
+      </w:r>
+      <w:r>
+        <w:t xml:space="preserve">, jejíž výstupem je </w:t>
+      </w:r>
+      <w:r>
+        <w:rPr>
+          <w:b/>
+        </w:rPr>
+        <w:t>Vyplněný seznam akceptačních kritérií</w:t>
+      </w:r>
+      <w:r>
+        <w:t xml:space="preserve">. Tyto akce vykonává aktér </w:t>
+      </w:r>
+      <w:r>
+        <w:rPr>
+          <w:b/>
+        </w:rPr>
+        <w:t>Zájemce o byt</w:t>
+      </w:r>
+      <w:r>
+        <w:t xml:space="preserve">. Po úspěšném dokončení těchto dvou paralelních funkcí přecházíme do události </w:t>
+      </w:r>
+      <w:r>
+        <w:rPr>
+          <w:b/>
+        </w:rPr>
+        <w:t>Prohlídka dokončena.</w:t>
+      </w:r>
+    </w:p>
+    <w:p>
+      <w:pPr>
+        <w:spacing w:line="360" w:lineRule="auto"/>
+      </w:pPr>
+      <w:r>
+        <w:lastRenderedPageBreak/>
+        <w:t xml:space="preserve">Po dokončení prohlídky (implicitně uvažovaný aktér </w:t>
+      </w:r>
+      <w:r>
+        <w:rPr>
+          <w:b/>
+        </w:rPr>
+        <w:t>Zájemce o byt</w:t>
+      </w:r>
+      <w:r>
+        <w:t xml:space="preserve">) zhodnotí akceptační kritéria na neutrální půdě a dostane se do události </w:t>
+      </w:r>
+      <w:r>
+        <w:rPr>
+          <w:b/>
+        </w:rPr>
+        <w:t>Akceptační kritéria zhodnocena</w:t>
+      </w:r>
+      <w:r>
+        <w:t xml:space="preserve">. Na základě zhodnocení akceptačních kritérií vykoná funkci </w:t>
+      </w:r>
+      <w:r>
+        <w:rPr>
+          <w:b/>
+        </w:rPr>
+        <w:t>Upravení seznamu zajímavých bytů</w:t>
+      </w:r>
+      <w:r>
+        <w:t xml:space="preserve">, jejíž výstupem je právě seznam </w:t>
+      </w:r>
+      <w:r>
+        <w:rPr>
+          <w:b/>
+        </w:rPr>
+        <w:t>Zajímavé byty</w:t>
+      </w:r>
+      <w:r>
+        <w:t>. Byt může být přidán do seznamu zajímavých bytů, nebo nepřidán, což je reprezentováno dvěma událostmi (</w:t>
+      </w:r>
+      <w:r>
+        <w:rPr>
+          <w:b/>
+        </w:rPr>
+        <w:t>Byt přidán do seznamu zajímavých bytů</w:t>
+      </w:r>
+      <w:r>
+        <w:t xml:space="preserve"> a </w:t>
+      </w:r>
+      <w:r>
+        <w:rPr>
+          <w:b/>
+        </w:rPr>
+        <w:t>Byt nepřidán do seznamu zajímavých bytů</w:t>
+      </w:r>
+      <w:r>
+        <w:t>). Dále dojde k </w:t>
       </w:r>
       <w:proofErr w:type="gramStart"/>
       <w:r>
-        <w:t>revizi</w:t>
+        <w:t>rozhodnutí zda</w:t>
       </w:r>
       <w:proofErr w:type="gramEnd"/>
       <w:r>
-        <w:t xml:space="preserve"> zda inzerované vlastnosti bytu odpovídají. Popřípadě více lidí na prohlídce.</w:t>
-      </w:r>
-    </w:p>
-    <w:p>
-      <w:pPr>
-        <w:spacing w:line="360" w:lineRule="auto"/>
-      </w:pPr>
-      <w:r>
-        <w:rPr>
-          <w:b/>
-        </w:rPr>
-        <w:t>Detaily</w:t>
-      </w:r>
-      <w:r>
-        <w:t xml:space="preserve"> </w:t>
-      </w:r>
-      <w:r>
-        <w:rPr>
-          <w:b/>
-        </w:rPr>
-        <w:t>procesu</w:t>
-      </w:r>
-      <w:r>
-        <w:t>:</w:t>
-      </w:r>
-    </w:p>
-    <w:p>
-      <w:pPr>
-        <w:spacing w:line="360" w:lineRule="auto"/>
-      </w:pPr>
-      <w:r>
-        <w:t xml:space="preserve">V moment příchod události </w:t>
-      </w:r>
-      <w:r>
-        <w:rPr>
-          <w:b/>
-        </w:rPr>
-        <w:t>Požadavek na prohlídku bytu</w:t>
-      </w:r>
-      <w:r>
-        <w:t xml:space="preserve"> se posouváme směrem k funkci </w:t>
-      </w:r>
-      <w:r>
-        <w:rPr>
-          <w:b/>
-        </w:rPr>
-        <w:t>Domluvení se na prohlídce</w:t>
-      </w:r>
-      <w:r>
-        <w:t xml:space="preserve">, kdy je stanoven konkrétní termín, ve kterém dojde k prohlídce bytu. V této funkci vystupují aktéři </w:t>
-      </w:r>
-      <w:r>
-        <w:rPr>
-          <w:b/>
-        </w:rPr>
-        <w:t>Zájemce o byt</w:t>
-      </w:r>
-      <w:r>
-        <w:t xml:space="preserve"> a </w:t>
-      </w:r>
-      <w:r>
-        <w:rPr>
-          <w:b/>
-        </w:rPr>
-        <w:t>Pracovník realitní kanceláře</w:t>
-      </w:r>
-      <w:r>
-        <w:t xml:space="preserve">, kteří oba musí najít stejný datum a čas ve svých denních programech, kdy může dojít k prohlídce. Tedy vzniká riziko </w:t>
-      </w:r>
-      <w:r>
-        <w:rPr>
-          <w:b/>
-        </w:rPr>
-        <w:t>Kolize volných termínů</w:t>
-      </w:r>
-      <w:r>
-        <w:t xml:space="preserve">, kdy se nemohou domluvit na </w:t>
-      </w:r>
-      <w:proofErr w:type="spellStart"/>
-      <w:r>
-        <w:t>stjeném</w:t>
-      </w:r>
-      <w:proofErr w:type="spellEnd"/>
-      <w:r>
-        <w:t xml:space="preserve"> čase.</w:t>
-      </w:r>
-    </w:p>
-    <w:p>
-      <w:pPr>
-        <w:spacing w:line="360" w:lineRule="auto"/>
-      </w:pPr>
-      <w:r>
-        <w:lastRenderedPageBreak/>
-        <w:t xml:space="preserve">V případě úspěšného domluvení se na termínu pokračujeme přechodem do události </w:t>
-      </w:r>
-      <w:r>
-        <w:rPr>
-          <w:b/>
-        </w:rPr>
-        <w:t>Domluvená prohlídka bytu</w:t>
-      </w:r>
-      <w:r>
-        <w:t xml:space="preserve"> a z ní dále do funkce </w:t>
-      </w:r>
-      <w:r>
-        <w:rPr>
-          <w:b/>
-        </w:rPr>
-        <w:t>Účast na prohlídce bytu</w:t>
-      </w:r>
-      <w:r>
-        <w:t xml:space="preserve">, ve které vystupují opět aktéři </w:t>
-      </w:r>
-      <w:r>
-        <w:rPr>
-          <w:b/>
-        </w:rPr>
-        <w:t xml:space="preserve">Zájemce o byt </w:t>
-      </w:r>
-      <w:r>
-        <w:t xml:space="preserve">a </w:t>
-      </w:r>
-      <w:r>
-        <w:rPr>
-          <w:b/>
-        </w:rPr>
-        <w:t>Pracovník realitní kanceláře</w:t>
-      </w:r>
-      <w:r>
-        <w:t xml:space="preserve">. Paralelně k sobě v rámci vykonávání této akce dochází k vykonávání funkcí </w:t>
-      </w:r>
-      <w:r>
-        <w:rPr>
-          <w:b/>
-        </w:rPr>
-        <w:t>Porovnávání inzerovaných parametrů s reálnými parametry</w:t>
-      </w:r>
-      <w:r>
-        <w:t xml:space="preserve"> (kde vzniká riziko </w:t>
-      </w:r>
-      <w:r>
-        <w:rPr>
-          <w:b/>
-        </w:rPr>
-        <w:t>Nedostatky a rozdíly jsou maskovány</w:t>
-      </w:r>
-      <w:r>
-        <w:t xml:space="preserve">) a funkce </w:t>
-      </w:r>
-      <w:r>
-        <w:rPr>
-          <w:b/>
-        </w:rPr>
-        <w:t>Vyplňování formuláře s akceptačními kritérii</w:t>
-      </w:r>
-      <w:r>
-        <w:t xml:space="preserve">, jejíž výstupem je </w:t>
-      </w:r>
-      <w:r>
-        <w:rPr>
-          <w:b/>
-        </w:rPr>
-        <w:t>Vyplněný seznam akceptačních kritérií</w:t>
-      </w:r>
-      <w:r>
-        <w:t xml:space="preserve">. Tyto akce vykonává aktér </w:t>
-      </w:r>
-      <w:r>
-        <w:rPr>
-          <w:b/>
-        </w:rPr>
-        <w:t>Zájemce o byt</w:t>
-      </w:r>
-      <w:r>
-        <w:t xml:space="preserve">. Po úspěšném dokončení těchto dvou paralelních funkcí přecházíme do události </w:t>
-      </w:r>
-      <w:r>
-        <w:rPr>
-          <w:b/>
-        </w:rPr>
-        <w:t>Prohlídka dokončena.</w:t>
-      </w:r>
-    </w:p>
-    <w:p>
-      <w:pPr>
-        <w:spacing w:line="360" w:lineRule="auto"/>
-      </w:pPr>
-      <w:r>
-        <w:t xml:space="preserve">Po dokončení prohlídky (implicitně uvažovaný aktér </w:t>
-      </w:r>
-      <w:r>
-        <w:rPr>
-          <w:b/>
-        </w:rPr>
-        <w:t>Zájemce o byt</w:t>
-      </w:r>
-      <w:r>
-        <w:t xml:space="preserve">) zhodnotí akceptační kritéria na neutrální půdě a dostane se do události </w:t>
-      </w:r>
-      <w:r>
-        <w:rPr>
-          <w:b/>
-        </w:rPr>
-        <w:t>Akceptační kritéria zhodnocena</w:t>
-      </w:r>
-      <w:r>
-        <w:t xml:space="preserve">. Na základě zhodnocení akceptačních kritérií vykoná funkci </w:t>
-      </w:r>
-      <w:r>
-        <w:rPr>
-          <w:b/>
-        </w:rPr>
-        <w:t>Upravení seznamu zajímavých bytů</w:t>
-      </w:r>
-      <w:r>
-        <w:t xml:space="preserve">, jejíž výstupem je právě seznam </w:t>
-      </w:r>
-      <w:r>
-        <w:rPr>
-          <w:b/>
-        </w:rPr>
-        <w:t>Zajímavé byty</w:t>
-      </w:r>
-      <w:r>
-        <w:t>. Byt může být přidán do seznamu zajímavých bytů, nebo nepřidán, což je reprezentováno dvěma událostmi (</w:t>
-      </w:r>
-      <w:r>
-        <w:rPr>
-          <w:b/>
-        </w:rPr>
-        <w:t>Byt přidán do seznamu zajímavých bytů</w:t>
-      </w:r>
-      <w:r>
-        <w:t xml:space="preserve"> a </w:t>
-      </w:r>
-      <w:r>
-        <w:rPr>
-          <w:b/>
-        </w:rPr>
-        <w:t>Byt nepřidán do seznamu zajímavých bytů</w:t>
-      </w:r>
-      <w:r>
-        <w:t>). Dále dojde k </w:t>
-      </w:r>
-      <w:proofErr w:type="gramStart"/>
-      <w:r>
-        <w:t>rozhodnutí</w:t>
-      </w:r>
-      <w:proofErr w:type="gramEnd"/>
-      <w:r>
-        <w:t xml:space="preserve"> zda je třeba provést více prohlídek – a v takovém případě se vracíme na samý začátek procesu prohlídky bytu s jiným vstupem, nebo pokračujeme vykonáváním procesu </w:t>
+        <w:t xml:space="preserve"> je třeba provést více prohlídek – a v takovém případě se vracíme na samý začátek procesu prohlídky bytu s jiným vstupem, nebo pokračujeme vykonáváním procesu </w:t>
       </w:r>
       <w:r>
         <w:rPr>
@@ -3691,7 +3769,7 @@
     </w:p>
     <w:p>
       <w:pPr>
-        <w:pStyle w:val="Heading2"/>
+        <w:pStyle w:val="Nadpis2"/>
       </w:pPr>
       <w:r>
         <w:t xml:space="preserve">Popis procesu </w:t>
@@ -3719,7 +3797,7 @@
     </w:p>
     <w:p>
       <w:pPr>
-        <w:pStyle w:val="ListParagraph"/>
+        <w:pStyle w:val="Odstavecseseznamem"/>
         <w:numPr>
           <w:ilvl w:val="0"/>
           <w:numId w:val="12"/>
@@ -3883,126 +3961,131 @@
         <w:t>Ověření věcných břemen, exekucí a prodávané osoby</w:t>
       </w:r>
       <w:r>
-        <w:t xml:space="preserve">, v níž ověříme, že byt není žádným způsobem závadný. Běh procesu se zde může větvit. </w:t>
-      </w:r>
+        <w:t xml:space="preserve">, v níž ověříme, že byt není žádným způsobem závadný. Běh procesu se zde může větvit. V případě, že zjistíme, že </w:t>
+      </w:r>
+      <w:r>
+        <w:rPr>
+          <w:b/>
+        </w:rPr>
+        <w:t>Existují závady</w:t>
+      </w:r>
+      <w:r>
+        <w:t xml:space="preserve">, dojde k provedení funkce </w:t>
+      </w:r>
+      <w:r>
+        <w:rPr>
+          <w:b/>
+        </w:rPr>
+        <w:t>Vyškrtnutí bytu ze seznamu zajímavých bytů</w:t>
+      </w:r>
+      <w:r>
+        <w:t xml:space="preserve">, kde tedy výstupem funkce je upravený seznam </w:t>
+      </w:r>
+      <w:r>
+        <w:rPr>
+          <w:b/>
+        </w:rPr>
+        <w:t>Zajímavé byty</w:t>
+      </w:r>
+      <w:r>
+        <w:t xml:space="preserve">. Po upravení seznamu se vracíme na začátek procesu </w:t>
+      </w:r>
+      <w:r>
+        <w:rPr>
+          <w:b/>
+        </w:rPr>
+        <w:t>Rozhodnutí o koupi bytu</w:t>
+      </w:r>
+      <w:r>
+        <w:t xml:space="preserve">. </w:t>
+      </w:r>
+    </w:p>
+    <w:p>
+      <w:pPr>
+        <w:spacing w:line="360" w:lineRule="auto"/>
+        <w:rPr>
+          <w:b/>
+        </w:rPr>
+      </w:pPr>
+      <w:r>
+        <w:t xml:space="preserve">Na druhou stranu, je-li byt bez závady, pokračujeme vykonáváním funkce </w:t>
+      </w:r>
+      <w:r>
+        <w:rPr>
+          <w:b/>
+        </w:rPr>
+        <w:t>Ověření technických parametrů bytu</w:t>
+      </w:r>
+      <w:r>
+        <w:t xml:space="preserve">, kde opět může dojít k větvení. V případě technických závad opět </w:t>
+      </w:r>
+      <w:proofErr w:type="gramStart"/>
+      <w:r>
+        <w:t>vyškrtáváme</w:t>
+      </w:r>
+      <w:proofErr w:type="gramEnd"/>
+      <w:r>
+        <w:t xml:space="preserve"> byt ze seznamu </w:t>
+      </w:r>
+      <w:r>
+        <w:rPr>
+          <w:b/>
+        </w:rPr>
+        <w:t xml:space="preserve">Zajímavé </w:t>
+      </w:r>
+      <w:proofErr w:type="gramStart"/>
+      <w:r>
+        <w:rPr>
+          <w:b/>
+        </w:rPr>
+        <w:t>byty</w:t>
+      </w:r>
+      <w:proofErr w:type="gramEnd"/>
+      <w:r>
+        <w:t xml:space="preserve">, v případě žádných závad pokračujeme na vykonání funkce </w:t>
+      </w:r>
+      <w:r>
+        <w:rPr>
+          <w:b/>
+        </w:rPr>
+        <w:t>Zvolení bytu jako vhodného</w:t>
+      </w:r>
+      <w:r>
+        <w:t xml:space="preserve">, jehož vstupem je tedy opět seznam </w:t>
+      </w:r>
+      <w:r>
+        <w:rPr>
+          <w:b/>
+        </w:rPr>
+        <w:t>Zajímavé byty</w:t>
+      </w:r>
+      <w:r>
+        <w:t xml:space="preserve"> z nichž je právě procesovaný byt vybrán. Následně je řízení předáno procesu </w:t>
+      </w:r>
+      <w:r>
+        <w:rPr>
+          <w:b/>
+        </w:rPr>
+        <w:t>Samotná koupě bytu</w:t>
+      </w:r>
+      <w:r>
+        <w:t xml:space="preserve">. </w:t>
+      </w:r>
+    </w:p>
+    <w:p>
+      <w:pPr>
+        <w:pStyle w:val="Nadpis2"/>
+      </w:pPr>
       <w:r>
         <w:lastRenderedPageBreak/>
-        <w:t xml:space="preserve">V případě, že zjistíme, že </w:t>
-      </w:r>
-      <w:r>
-        <w:rPr>
-          <w:b/>
-        </w:rPr>
-        <w:t>Existují závady</w:t>
-      </w:r>
-      <w:r>
-        <w:t xml:space="preserve">, dojde k provedení funkce </w:t>
-      </w:r>
-      <w:r>
-        <w:rPr>
-          <w:b/>
-        </w:rPr>
-        <w:t>Vyškrtnutí bytu ze seznamu zajímavých bytů</w:t>
-      </w:r>
-      <w:r>
-        <w:t xml:space="preserve">, kde tedy výstupem funkce je upravený seznam </w:t>
-      </w:r>
-      <w:r>
-        <w:rPr>
-          <w:b/>
-        </w:rPr>
-        <w:t>Zajímavé byty</w:t>
-      </w:r>
-      <w:r>
-        <w:t xml:space="preserve">. Po upravení seznamu se vracíme na začátek procesu </w:t>
-      </w:r>
-      <w:r>
-        <w:rPr>
-          <w:b/>
-        </w:rPr>
-        <w:t>Rozhodnutí o koupi bytu</w:t>
-      </w:r>
-      <w:r>
-        <w:t xml:space="preserve">. </w:t>
-      </w:r>
-    </w:p>
-    <w:p>
-      <w:pPr>
-        <w:spacing w:line="360" w:lineRule="auto"/>
-        <w:rPr>
-          <w:b/>
-        </w:rPr>
-      </w:pPr>
-      <w:r>
-        <w:t xml:space="preserve">Na druhou stranu, je-li byt bez závady, pokračujeme vykonáváním funkce </w:t>
-      </w:r>
-      <w:r>
-        <w:rPr>
-          <w:b/>
-        </w:rPr>
-        <w:t>Ověření technických parametrů bytu</w:t>
-      </w:r>
-      <w:r>
-        <w:t xml:space="preserve">, kde opět může dojít k větvení. V případě technických závad opět vyškrtáváme byt ze seznamu </w:t>
-      </w:r>
-      <w:r>
-        <w:rPr>
-          <w:b/>
-        </w:rPr>
-        <w:t>Zajímavé byty</w:t>
-      </w:r>
-      <w:r>
-        <w:t xml:space="preserve">, v případě žádných závad pokračujeme na vykonání funkce </w:t>
-      </w:r>
-      <w:r>
-        <w:rPr>
-          <w:b/>
-        </w:rPr>
-        <w:t>Zvolení bytu jako vhodného</w:t>
-      </w:r>
-      <w:r>
-        <w:t xml:space="preserve">, jehož vstupem je tedy opět seznam </w:t>
-      </w:r>
-      <w:r>
-        <w:rPr>
-          <w:b/>
-        </w:rPr>
-        <w:t xml:space="preserve">Zajímavé </w:t>
-      </w:r>
-      <w:proofErr w:type="gramStart"/>
-      <w:r>
-        <w:rPr>
-          <w:b/>
-        </w:rPr>
-        <w:t>byty</w:t>
-      </w:r>
-      <w:proofErr w:type="gramEnd"/>
-      <w:r>
-        <w:t xml:space="preserve"> z nichž je právě procesovaný byt vybrán. Následně je řízení předáno procesu </w:t>
-      </w:r>
-      <w:r>
-        <w:rPr>
-          <w:b/>
+        <w:t xml:space="preserve">Popis procesu </w:t>
+      </w:r>
+      <w:r>
+        <w:rPr>
+          <w:i/>
         </w:rPr>
         <w:t>Samotná koupě bytu</w:t>
       </w:r>
-      <w:r>
-        <w:t xml:space="preserve">. </w:t>
-      </w:r>
-    </w:p>
-    <w:p>
-      <w:pPr>
-        <w:pStyle w:val="Heading2"/>
-      </w:pPr>
-      <w:r>
-        <w:t xml:space="preserve">Popis procesu </w:t>
-      </w:r>
-      <w:r>
-        <w:rPr>
-          <w:i/>
-        </w:rPr>
-        <w:t>Samotná koupě bytu</w:t>
-      </w:r>
     </w:p>
     <w:p>
       <w:pPr>
@@ -4020,7 +4103,7 @@
     </w:p>
     <w:p>
       <w:pPr>
-        <w:pStyle w:val="ListParagraph"/>
+        <w:pStyle w:val="Odstavecseseznamem"/>
         <w:numPr>
           <w:ilvl w:val="0"/>
           <w:numId w:val="12"/>
@@ -4033,7 +4116,7 @@
     </w:p>
     <w:p>
       <w:pPr>
-        <w:pStyle w:val="ListParagraph"/>
+        <w:pStyle w:val="Odstavecseseznamem"/>
         <w:numPr>
           <w:ilvl w:val="0"/>
           <w:numId w:val="12"/>
@@ -4046,7 +4129,7 @@
     </w:p>
     <w:p>
       <w:pPr>
-        <w:pStyle w:val="ListParagraph"/>
+        <w:pStyle w:val="Odstavecseseznamem"/>
         <w:numPr>
           <w:ilvl w:val="0"/>
           <w:numId w:val="12"/>
@@ -4059,7 +4142,7 @@
     </w:p>
     <w:p>
       <w:pPr>
-        <w:pStyle w:val="ListParagraph"/>
+        <w:pStyle w:val="Odstavecseseznamem"/>
         <w:numPr>
           <w:ilvl w:val="0"/>
           <w:numId w:val="12"/>
@@ -4179,7 +4262,7 @@
     </w:p>
     <w:p>
       <w:pPr>
-        <w:pStyle w:val="ListParagraph"/>
+        <w:pStyle w:val="Odstavecseseznamem"/>
         <w:numPr>
           <w:ilvl w:val="0"/>
           <w:numId w:val="12"/>
@@ -4192,7 +4275,7 @@
     </w:p>
     <w:p>
       <w:pPr>
-        <w:pStyle w:val="ListParagraph"/>
+        <w:pStyle w:val="Odstavecseseznamem"/>
         <w:numPr>
           <w:ilvl w:val="1"/>
           <w:numId w:val="12"/>
@@ -4208,7 +4291,7 @@
     </w:p>
     <w:p>
       <w:pPr>
-        <w:pStyle w:val="ListParagraph"/>
+        <w:pStyle w:val="Odstavecseseznamem"/>
         <w:numPr>
           <w:ilvl w:val="0"/>
           <w:numId w:val="12"/>
@@ -4221,7 +4304,7 @@
     </w:p>
     <w:p>
       <w:pPr>
-        <w:pStyle w:val="ListParagraph"/>
+        <w:pStyle w:val="Odstavecseseznamem"/>
         <w:numPr>
           <w:ilvl w:val="1"/>
           <w:numId w:val="12"/>
@@ -4237,7 +4320,7 @@
     </w:p>
     <w:p>
       <w:pPr>
-        <w:pStyle w:val="ListParagraph"/>
+        <w:pStyle w:val="Odstavecseseznamem"/>
         <w:numPr>
           <w:ilvl w:val="0"/>
           <w:numId w:val="12"/>
@@ -4250,7 +4333,7 @@
     </w:p>
     <w:p>
       <w:pPr>
-        <w:pStyle w:val="ListParagraph"/>
+        <w:pStyle w:val="Odstavecseseznamem"/>
         <w:numPr>
           <w:ilvl w:val="1"/>
           <w:numId w:val="12"/>
@@ -4263,7 +4346,7 @@
     </w:p>
     <w:p>
       <w:pPr>
-        <w:pStyle w:val="ListParagraph"/>
+        <w:pStyle w:val="Odstavecseseznamem"/>
         <w:numPr>
           <w:ilvl w:val="0"/>
           <w:numId w:val="12"/>
@@ -4276,7 +4359,7 @@
     </w:p>
     <w:p>
       <w:pPr>
-        <w:pStyle w:val="ListParagraph"/>
+        <w:pStyle w:val="Odstavecseseznamem"/>
         <w:numPr>
           <w:ilvl w:val="1"/>
           <w:numId w:val="12"/>
@@ -4284,71 +4367,205 @@
         <w:spacing w:line="360" w:lineRule="auto"/>
       </w:pPr>
       <w:r>
+        <w:t>Řešení: Předem avizovat bance typ převodu, ke kterému má v blízké době dojít.</w:t>
+      </w:r>
+    </w:p>
+    <w:p>
+      <w:pPr>
+        <w:spacing w:line="360" w:lineRule="auto"/>
+      </w:pPr>
+      <w:r>
+        <w:rPr>
+          <w:b/>
+        </w:rPr>
+        <w:t>Detaily</w:t>
+      </w:r>
+      <w:r>
+        <w:t xml:space="preserve"> </w:t>
+      </w:r>
+      <w:r>
+        <w:rPr>
+          <w:b/>
+        </w:rPr>
+        <w:t>procesu</w:t>
+      </w:r>
+      <w:r>
+        <w:t>:</w:t>
+      </w:r>
+    </w:p>
+    <w:p>
+      <w:r>
+        <w:t>V moment příchod</w:t>
+      </w:r>
+      <w:r>
+        <w:t xml:space="preserve"> události </w:t>
+      </w:r>
+      <w:r>
+        <w:rPr>
+          <w:b/>
+        </w:rPr>
+        <w:t>Požadavek na koupi bytu</w:t>
+      </w:r>
+      <w:r>
+        <w:t xml:space="preserve"> pokračujeme vykonáváním funkce </w:t>
+      </w:r>
+      <w:r>
+        <w:rPr>
+          <w:b/>
+        </w:rPr>
+        <w:t>Rezervační smlouva s realitní kanceláří</w:t>
+      </w:r>
+      <w:r>
+        <w:t xml:space="preserve">, v rámci níž se aktéři </w:t>
+      </w:r>
+      <w:r>
+        <w:rPr>
+          <w:b/>
+        </w:rPr>
+        <w:t>Pracovník realitní kanceláře</w:t>
+      </w:r>
+      <w:r>
+        <w:t xml:space="preserve"> a </w:t>
+      </w:r>
+      <w:r>
+        <w:rPr>
+          <w:b/>
+        </w:rPr>
+        <w:t>Zájemce o byt</w:t>
+      </w:r>
+      <w:r>
+        <w:t xml:space="preserve"> podílí na podpisu rezervační smlouvy na byt, který je předmětem vyjednávání. Mohou zde vyvstat dvě rizika: </w:t>
+      </w:r>
+      <w:r>
+        <w:rPr>
+          <w:b/>
+        </w:rPr>
+        <w:t>Více zájemců o stejný byt</w:t>
+      </w:r>
+      <w:r>
+        <w:t xml:space="preserve"> a </w:t>
+      </w:r>
+      <w:r>
+        <w:rPr>
+          <w:b/>
+        </w:rPr>
+        <w:t>Smlouva je již podepsána s jiným zájemcem</w:t>
+      </w:r>
+      <w:r>
+        <w:t>.</w:t>
+      </w:r>
+    </w:p>
+    <w:p>
+      <w:r>
+        <w:t xml:space="preserve">Funkce může tedy mít dva výstupy, kdy právě jeden z nich nastane. V případě, že dojde k události </w:t>
+      </w:r>
+      <w:r>
+        <w:rPr>
+          <w:b/>
+        </w:rPr>
+        <w:t>Rezervační smlouva nepodepsána</w:t>
+      </w:r>
+      <w:r>
+        <w:t xml:space="preserve">, je třeba opakovat proces rezervační smlouvy s realitní kanceláří, pravděpodobně i s jiným bytem jakožto předmětem rezervace. Dojde-li k události </w:t>
+      </w:r>
+      <w:r>
+        <w:rPr>
+          <w:b/>
+        </w:rPr>
+        <w:t>Rezervační smlouva podepsána</w:t>
+      </w:r>
+      <w:r>
+        <w:t>, pokračujeme dále.</w:t>
+      </w:r>
+    </w:p>
+    <w:p>
+      <w:r>
+        <w:t xml:space="preserve">Dochází k funkci </w:t>
+      </w:r>
+      <w:r>
+        <w:rPr>
+          <w:b/>
+        </w:rPr>
+        <w:t>Určení způsobu platby a realokace prostředků</w:t>
+      </w:r>
+      <w:r>
+        <w:t>, kdy</w:t>
+      </w:r>
+      <w:r>
+        <w:t xml:space="preserve"> se</w:t>
+      </w:r>
+      <w:r>
+        <w:t xml:space="preserve"> již aktéři </w:t>
+      </w:r>
+      <w:r>
+        <w:rPr>
+          <w:b/>
+        </w:rPr>
+        <w:t>Prodejce bytu</w:t>
+      </w:r>
+      <w:r>
+        <w:rPr>
+          <w:b/>
+        </w:rPr>
+        <w:t xml:space="preserve"> </w:t>
+      </w:r>
+      <w:r>
+        <w:t xml:space="preserve">a </w:t>
+      </w:r>
+      <w:r>
+        <w:rPr>
+          <w:b/>
+        </w:rPr>
+        <w:t>Zájemce o byt</w:t>
+      </w:r>
+      <w:r>
+        <w:t xml:space="preserve"> domlouvají na konkrétních formách, kterými dojde k převodu finančního obnosu. Zájemce bytu pak ještě v tomto kroku </w:t>
+      </w:r>
+      <w:proofErr w:type="gramStart"/>
+      <w:r>
+        <w:t>vyřeší jakým</w:t>
+      </w:r>
+      <w:proofErr w:type="gramEnd"/>
+      <w:r>
+        <w:t xml:space="preserve"> způsobem dopraví své finanční prostředky na platformu skrze níž bude docházet k platbě.</w:t>
+      </w:r>
+    </w:p>
+    <w:p>
+      <w:r>
         <w:lastRenderedPageBreak/>
-        <w:t>Řešení: Předem avizovat bance typ převodu, ke kterému má v blízké době dojít.</w:t>
-      </w:r>
-    </w:p>
-    <w:p>
-      <w:pPr>
-        <w:spacing w:line="360" w:lineRule="auto"/>
-      </w:pPr>
-      <w:r>
-        <w:rPr>
-          <w:b/>
-        </w:rPr>
-        <w:t>Detaily</w:t>
-      </w:r>
-      <w:r>
-        <w:t xml:space="preserve"> </w:t>
-      </w:r>
-      <w:r>
-        <w:rPr>
-          <w:b/>
-        </w:rPr>
-        <w:t>procesu</w:t>
-      </w:r>
-      <w:r>
-        <w:t>:</w:t>
-      </w:r>
-    </w:p>
-    <w:p>
-      <w:r>
-        <w:t>V moment příchod</w:t>
-      </w:r>
-      <w:r>
-        <w:t xml:space="preserve"> události </w:t>
-      </w:r>
-      <w:r>
-        <w:rPr>
-          <w:b/>
-        </w:rPr>
-        <w:t>Požadavek na koupi bytu</w:t>
-      </w:r>
-      <w:r>
-        <w:t xml:space="preserve"> pokračujeme vykonáváním funkce </w:t>
-      </w:r>
-      <w:r>
-        <w:rPr>
-          <w:b/>
-        </w:rPr>
-        <w:t>Rezervační smlouva s realitní kanceláří</w:t>
-      </w:r>
-      <w:r>
-        <w:t>, v </w:t>
-      </w:r>
-      <w:proofErr w:type="gramStart"/>
-      <w:r>
-        <w:t>rámci</w:t>
-      </w:r>
-      <w:proofErr w:type="gramEnd"/>
-      <w:r>
-        <w:t xml:space="preserve"> níž se aktéři </w:t>
-      </w:r>
-      <w:r>
-        <w:rPr>
-          <w:b/>
-        </w:rPr>
-        <w:t>Pracovník realitní kanceláře</w:t>
+        <w:t xml:space="preserve">Následně nastává událost </w:t>
+      </w:r>
+      <w:r>
+        <w:rPr>
+          <w:b/>
+        </w:rPr>
+        <w:t xml:space="preserve">Způsob platby určen, prostředky </w:t>
+      </w:r>
+      <w:proofErr w:type="spellStart"/>
+      <w:r>
+        <w:rPr>
+          <w:b/>
+        </w:rPr>
+        <w:t>realokovány</w:t>
+      </w:r>
+      <w:proofErr w:type="spellEnd"/>
+      <w:r>
+        <w:t xml:space="preserve">, a je pokračováno do funkce </w:t>
+      </w:r>
+      <w:r>
+        <w:rPr>
+          <w:b/>
+        </w:rPr>
+        <w:t>Kontrola smlouvy</w:t>
+      </w:r>
+      <w:r>
+        <w:t xml:space="preserve">, kdy se aktéři </w:t>
+      </w:r>
+      <w:r>
+        <w:rPr>
+          <w:b/>
+        </w:rPr>
+        <w:t>Prodejce bytu</w:t>
       </w:r>
       <w:r>
         <w:t xml:space="preserve"> a </w:t>
@@ -4360,249 +4577,107 @@
         <w:t>Zájemce o byt</w:t>
       </w:r>
       <w:r>
-        <w:t xml:space="preserve"> podílí na podpisu rezervační smlouvy na byt, který je předmětem vyjednávání. Mohou zde vyvstat dvě rizika: </w:t>
-      </w:r>
-      <w:r>
-        <w:rPr>
-          <w:b/>
-        </w:rPr>
-        <w:t>Více zájemců o stejný byt</w:t>
-      </w:r>
-      <w:r>
-        <w:t xml:space="preserve"> a </w:t>
-      </w:r>
-      <w:r>
-        <w:rPr>
-          <w:b/>
-        </w:rPr>
-        <w:t>Smlouva je již podepsána s jiným zájemcem</w:t>
+        <w:t xml:space="preserve"> pouštějí do kontroly, zda smlouva, pravděpodobně poskytována realitní kanceláří obsahuje správné údaje. Vykonávání se zde větví do větve, kdy nastává událost </w:t>
+      </w:r>
+      <w:r>
+        <w:rPr>
+          <w:b/>
+        </w:rPr>
+        <w:t>Nesrovnalosti ve smlouvě nalezeny</w:t>
+      </w:r>
+      <w:r>
+        <w:t xml:space="preserve">, kdy vykonávání dále pokračuje funkcí </w:t>
+      </w:r>
+      <w:r>
+        <w:rPr>
+          <w:b/>
+        </w:rPr>
+        <w:t>Oprava nesrovnalostí ve smlouvě</w:t>
+      </w:r>
+      <w:r>
+        <w:t xml:space="preserve">, po které nastává událost </w:t>
+      </w:r>
+      <w:r>
+        <w:rPr>
+          <w:b/>
+        </w:rPr>
+        <w:t>Nesrovnalosti ve smlouvě odstraněny</w:t>
+      </w:r>
+      <w:r>
+        <w:t xml:space="preserve"> a dochází k opětovnému vykonávání funkce </w:t>
+      </w:r>
+      <w:r>
+        <w:rPr>
+          <w:b/>
+        </w:rPr>
+        <w:t>Kontrola smlouvy.</w:t>
+      </w:r>
+      <w:r>
+        <w:t xml:space="preserve"> Druhá větev, kdy nastává událost </w:t>
+      </w:r>
+      <w:r>
+        <w:rPr>
+          <w:b/>
+        </w:rPr>
+        <w:t>Smlouva je v pořádku</w:t>
+      </w:r>
+      <w:r>
+        <w:t xml:space="preserve">, pokračuje vykonáváním funkce </w:t>
+      </w:r>
+      <w:r>
+        <w:rPr>
+          <w:b/>
+        </w:rPr>
+        <w:t>Podpis smlouvy a provedení platby</w:t>
+      </w:r>
+      <w:r>
+        <w:t xml:space="preserve">, na které se podílí aktéři </w:t>
+      </w:r>
+      <w:r>
+        <w:rPr>
+          <w:b/>
+        </w:rPr>
+        <w:t xml:space="preserve">Zájemce o byt, Prodejce bytu a Práva znalý pracovník realitní kanceláře. </w:t>
+      </w:r>
+      <w:r>
+        <w:t>Vyvstává zde potenciální riziko zablokování a zdržení transakce ze strany banky, kvůli neobvyklému pohybu prostředků na účtu (</w:t>
+      </w:r>
+      <w:r>
+        <w:rPr>
+          <w:b/>
+        </w:rPr>
+        <w:t>Zdržení platby bankou kvůli nezvyklé aktivitě účtu</w:t>
+      </w:r>
+      <w:r>
+        <w:t>).</w:t>
+      </w:r>
+    </w:p>
+    <w:p>
+      <w:r>
+        <w:t xml:space="preserve">Následně nastává událost </w:t>
+      </w:r>
+      <w:r>
+        <w:rPr>
+          <w:b/>
+        </w:rPr>
+        <w:t>Byt zakoupen</w:t>
+      </w:r>
+      <w:r>
+        <w:t xml:space="preserve"> a řízení je předáváno procesu </w:t>
+      </w:r>
+      <w:r>
+        <w:rPr>
+          <w:b/>
+        </w:rPr>
+        <w:t>Převzetí bytu</w:t>
       </w:r>
       <w:r>
         <w:t>.</w:t>
       </w:r>
     </w:p>
     <w:p>
-      <w:r>
-        <w:t xml:space="preserve">Funkce může tedy mít dva výstupy, kdy právě jeden z nich nastane. V případě, že dojde k události </w:t>
-      </w:r>
-      <w:r>
-        <w:rPr>
-          <w:b/>
-        </w:rPr>
-        <w:t>Rezervační smlouva nepodepsána</w:t>
-      </w:r>
-      <w:r>
-        <w:t xml:space="preserve">, je třeba opakovat proces rezervační smlouvy s realitní kanceláří, pravděpodobně i s jiným bytem jakožto předmětem rezervace. Dojde-li k události </w:t>
-      </w:r>
-      <w:r>
-        <w:rPr>
-          <w:b/>
-        </w:rPr>
-        <w:t>Rezervační smlouva podepsána</w:t>
-      </w:r>
-      <w:r>
-        <w:t>, pokračujeme dále.</w:t>
-      </w:r>
-    </w:p>
-    <w:p>
-      <w:r>
-        <w:t xml:space="preserve">Dochází k funkci </w:t>
-      </w:r>
-      <w:r>
-        <w:rPr>
-          <w:b/>
-        </w:rPr>
-        <w:t>Určení způsobu platby a realokace prostředků</w:t>
-      </w:r>
-      <w:r>
-        <w:t>, kdy</w:t>
-      </w:r>
-      <w:r>
-        <w:t xml:space="preserve"> se</w:t>
-      </w:r>
-      <w:r>
-        <w:t xml:space="preserve"> již aktéři </w:t>
-      </w:r>
-      <w:r>
-        <w:rPr>
-          <w:b/>
-        </w:rPr>
-        <w:t>Prodejce bytu</w:t>
-      </w:r>
-      <w:r>
-        <w:rPr>
-          <w:b/>
-        </w:rPr>
-        <w:t xml:space="preserve"> </w:t>
-      </w:r>
-      <w:r>
-        <w:t xml:space="preserve">a </w:t>
-      </w:r>
-      <w:r>
-        <w:rPr>
-          <w:b/>
-        </w:rPr>
-        <w:t>Zájemce o byt</w:t>
-      </w:r>
-      <w:r>
-        <w:t xml:space="preserve"> domlouvají na konkrétních formách, kterými dojde k převodu finančního obnosu. Zájemce bytu pak ještě v tomto kroku vyřeší jakým způsobem dopraví své finanční prostředky na </w:t>
-      </w:r>
-      <w:proofErr w:type="gramStart"/>
-      <w:r>
-        <w:t>platformu</w:t>
-      </w:r>
-      <w:proofErr w:type="gramEnd"/>
-      <w:r>
-        <w:t xml:space="preserve"> skrze níž bude docházet k platbě.</w:t>
-      </w:r>
-    </w:p>
-    <w:p>
-      <w:r>
-        <w:t xml:space="preserve">Následně nastává událost </w:t>
-      </w:r>
-      <w:r>
-        <w:rPr>
-          <w:b/>
-        </w:rPr>
-        <w:t xml:space="preserve">Způsob platby určen, prostředky </w:t>
-      </w:r>
-      <w:proofErr w:type="spellStart"/>
-      <w:r>
-        <w:rPr>
-          <w:b/>
-        </w:rPr>
-        <w:t>realokovány</w:t>
-      </w:r>
-      <w:proofErr w:type="spellEnd"/>
-      <w:r>
-        <w:t xml:space="preserve">, a je pokračováno do funkce </w:t>
-      </w:r>
-      <w:r>
-        <w:rPr>
-          <w:b/>
-        </w:rPr>
-        <w:t>Kontrola smlouvy</w:t>
-      </w:r>
-      <w:r>
-        <w:t xml:space="preserve">, kdy se aktéři </w:t>
-      </w:r>
-      <w:r>
-        <w:rPr>
-          <w:b/>
-        </w:rPr>
-        <w:t>Prodejce bytu</w:t>
-      </w:r>
-      <w:r>
-        <w:t xml:space="preserve"> a </w:t>
-      </w:r>
-      <w:r>
-        <w:rPr>
-          <w:b/>
-        </w:rPr>
-        <w:t>Zájemce o byt</w:t>
-      </w:r>
-      <w:r>
-        <w:t xml:space="preserve"> pouštějí do kontroly, zda smlouva, pravděpodobně poskytována realitní kanceláří obsahuje správné údaje. Vykonávání se zde větví do větve, kdy nastává událost </w:t>
-      </w:r>
-      <w:r>
-        <w:rPr>
-          <w:b/>
-        </w:rPr>
-        <w:t>Nesrovnalosti ve smlouvě nalezeny</w:t>
-      </w:r>
-      <w:r>
-        <w:t xml:space="preserve">, kdy vykonávání dále pokračuje funkcí </w:t>
-      </w:r>
-      <w:r>
-        <w:rPr>
-          <w:b/>
-        </w:rPr>
-        <w:t>Oprava nesrovnalostí ve smlouvě</w:t>
-      </w:r>
-      <w:r>
-        <w:t xml:space="preserve">, po které nastává událost </w:t>
-      </w:r>
-      <w:r>
-        <w:rPr>
-          <w:b/>
-        </w:rPr>
-        <w:t>Nesrovnalosti ve smlouvě odstraněny</w:t>
-      </w:r>
-      <w:r>
-        <w:t xml:space="preserve"> a dochází k opětovnému vykonávání funkce </w:t>
-      </w:r>
-      <w:r>
-        <w:rPr>
-          <w:b/>
-        </w:rPr>
-        <w:t>Kontrola smlouvy.</w:t>
-      </w:r>
-      <w:r>
-        <w:t xml:space="preserve"> Druhá větev, kdy nastává událost </w:t>
-      </w:r>
-      <w:r>
-        <w:rPr>
-          <w:b/>
-        </w:rPr>
-        <w:t>Smlouva je v pořádku</w:t>
-      </w:r>
-      <w:r>
-        <w:t xml:space="preserve">, pokračuje vykonáváním funkce </w:t>
-      </w:r>
-      <w:r>
-        <w:rPr>
-          <w:b/>
-        </w:rPr>
-        <w:t>Podpis smlouvy a provedení platby</w:t>
-      </w:r>
-      <w:r>
-        <w:t xml:space="preserve">, na které se podílí aktéři </w:t>
-      </w:r>
-      <w:r>
-        <w:rPr>
-          <w:b/>
-        </w:rPr>
-        <w:t xml:space="preserve">Zájemce o byt, Prodejce bytu a Práva znalý pracovník realitní kanceláře. </w:t>
-      </w:r>
-      <w:r>
-        <w:t>Vyvstává zde potenciální riziko zablokování a zdržení transakce ze strany banky, kvůli neobvyklému pohybu prostředků na účtu (</w:t>
-      </w:r>
-      <w:r>
-        <w:rPr>
-          <w:b/>
-        </w:rPr>
-        <w:t>Zdržení platby bankou kvůli nezvyklé aktivitě účtu</w:t>
-      </w:r>
-      <w:r>
-        <w:t>).</w:t>
-      </w:r>
-    </w:p>
-    <w:p>
-      <w:r>
-        <w:t xml:space="preserve">Následně nastává událost </w:t>
-      </w:r>
-      <w:r>
-        <w:rPr>
-          <w:b/>
-        </w:rPr>
-        <w:t>Byt zakoupen</w:t>
-      </w:r>
-      <w:r>
-        <w:t xml:space="preserve"> a řízení je předáváno procesu </w:t>
-      </w:r>
-      <w:r>
-        <w:rPr>
-          <w:b/>
-        </w:rPr>
-        <w:t>Převzetí bytu</w:t>
-      </w:r>
-      <w:r>
-        <w:t>.</w:t>
-      </w:r>
-    </w:p>
-    <w:p>
-      <w:pPr>
-        <w:pStyle w:val="Heading2"/>
+      <w:pPr>
+        <w:pStyle w:val="Nadpis2"/>
         <w:rPr>
           <w:i/>
         </w:rPr>
@@ -4642,7 +4717,7 @@
     </w:p>
     <w:p>
       <w:pPr>
-        <w:pStyle w:val="ListParagraph"/>
+        <w:pStyle w:val="Odstavecseseznamem"/>
         <w:numPr>
           <w:ilvl w:val="0"/>
           <w:numId w:val="12"/>
@@ -4655,7 +4730,7 @@
     </w:p>
     <w:p>
       <w:pPr>
-        <w:pStyle w:val="ListParagraph"/>
+        <w:pStyle w:val="Odstavecseseznamem"/>
         <w:numPr>
           <w:ilvl w:val="0"/>
           <w:numId w:val="12"/>
@@ -4668,7 +4743,7 @@
     </w:p>
     <w:p>
       <w:pPr>
-        <w:pStyle w:val="ListParagraph"/>
+        <w:pStyle w:val="Odstavecseseznamem"/>
         <w:numPr>
           <w:ilvl w:val="0"/>
           <w:numId w:val="12"/>
@@ -4681,7 +4756,7 @@
     </w:p>
     <w:p>
       <w:pPr>
-        <w:pStyle w:val="ListParagraph"/>
+        <w:pStyle w:val="Odstavecseseznamem"/>
         <w:numPr>
           <w:ilvl w:val="0"/>
           <w:numId w:val="12"/>
@@ -4689,7 +4764,6 @@
         <w:spacing w:line="360" w:lineRule="auto"/>
       </w:pPr>
       <w:r>
-        <w:lastRenderedPageBreak/>
         <w:t>Opravář</w:t>
       </w:r>
     </w:p>
@@ -4796,7 +4870,7 @@
     </w:p>
     <w:p>
       <w:pPr>
-        <w:pStyle w:val="ListParagraph"/>
+        <w:pStyle w:val="Odstavecseseznamem"/>
         <w:numPr>
           <w:ilvl w:val="0"/>
           <w:numId w:val="12"/>
@@ -4809,7 +4883,7 @@
     </w:p>
     <w:p>
       <w:pPr>
-        <w:pStyle w:val="ListParagraph"/>
+        <w:pStyle w:val="Odstavecseseznamem"/>
         <w:numPr>
           <w:ilvl w:val="1"/>
           <w:numId w:val="12"/>
@@ -4825,7 +4899,7 @@
     </w:p>
     <w:p>
       <w:pPr>
-        <w:pStyle w:val="ListParagraph"/>
+        <w:pStyle w:val="Odstavecseseznamem"/>
         <w:numPr>
           <w:ilvl w:val="0"/>
           <w:numId w:val="12"/>
@@ -4838,7 +4912,7 @@
     </w:p>
     <w:p>
       <w:pPr>
-        <w:pStyle w:val="ListParagraph"/>
+        <w:pStyle w:val="Odstavecseseznamem"/>
         <w:numPr>
           <w:ilvl w:val="1"/>
           <w:numId w:val="12"/>
@@ -4887,7 +4961,11 @@
     </w:p>
     <w:p>
       <w:r>
-        <w:t>V první části řeší proces kontrolu zaplacení daně z nemovitosti. Do této akce vstupuje jak vlastník bytu, tak hlavně úředník z finančního úřadu. Tok procesu se dělí podle výsledku kontroly. Pokud je kontrola neúspěšná, je nutné daň zaplatit</w:t>
+        <w:t xml:space="preserve">V první části řeší proces kontrolu zaplacení daně z nemovitosti. Do této akce vstupuje jak vlastník bytu, tak hlavně úředník z finančního úřadu. Tok procesu se dělí podle výsledku </w:t>
+      </w:r>
+      <w:r>
+        <w:lastRenderedPageBreak/>
+        <w:t>kontroly. Pokud je kontrola neúspěšná, je nutné daň zaplatit</w:t>
       </w:r>
       <w:r>
         <w:t>. Zde hrozí nedostatek financí. Výsledkem obou větví je přechod do stejného stavu.</w:t>
@@ -4919,7 +4997,7 @@
     </w:p>
     <w:p>
       <w:pPr>
-        <w:pStyle w:val="Heading2"/>
+        <w:pStyle w:val="Nadpis2"/>
       </w:pPr>
       <w:r>
         <w:t xml:space="preserve">Popis procesu </w:t>
@@ -4956,7 +5034,7 @@
     </w:p>
     <w:p>
       <w:pPr>
-        <w:pStyle w:val="ListParagraph"/>
+        <w:pStyle w:val="Odstavecseseznamem"/>
         <w:numPr>
           <w:ilvl w:val="0"/>
           <w:numId w:val="12"/>
@@ -4969,7 +5047,7 @@
     </w:p>
     <w:p>
       <w:pPr>
-        <w:pStyle w:val="ListParagraph"/>
+        <w:pStyle w:val="Odstavecseseznamem"/>
         <w:numPr>
           <w:ilvl w:val="0"/>
           <w:numId w:val="12"/>
@@ -4982,7 +5060,7 @@
     </w:p>
     <w:p>
       <w:pPr>
-        <w:pStyle w:val="ListParagraph"/>
+        <w:pStyle w:val="Odstavecseseznamem"/>
         <w:numPr>
           <w:ilvl w:val="0"/>
           <w:numId w:val="12"/>
@@ -4990,13 +5068,12 @@
         <w:spacing w:line="360" w:lineRule="auto"/>
       </w:pPr>
       <w:r>
-        <w:lastRenderedPageBreak/>
         <w:t>Technik,</w:t>
       </w:r>
     </w:p>
     <w:p>
       <w:pPr>
-        <w:pStyle w:val="ListParagraph"/>
+        <w:pStyle w:val="Odstavecseseznamem"/>
         <w:numPr>
           <w:ilvl w:val="0"/>
           <w:numId w:val="12"/>
@@ -5009,7 +5086,7 @@
     </w:p>
     <w:p>
       <w:pPr>
-        <w:pStyle w:val="ListParagraph"/>
+        <w:pStyle w:val="Odstavecseseznamem"/>
         <w:numPr>
           <w:ilvl w:val="0"/>
           <w:numId w:val="12"/>
@@ -5126,7 +5203,7 @@
     </w:p>
     <w:p>
       <w:pPr>
-        <w:pStyle w:val="ListParagraph"/>
+        <w:pStyle w:val="Odstavecseseznamem"/>
         <w:numPr>
           <w:ilvl w:val="0"/>
           <w:numId w:val="12"/>
@@ -5139,7 +5216,7 @@
     </w:p>
     <w:p>
       <w:pPr>
-        <w:pStyle w:val="ListParagraph"/>
+        <w:pStyle w:val="Odstavecseseznamem"/>
         <w:numPr>
           <w:ilvl w:val="1"/>
           <w:numId w:val="12"/>
@@ -5155,7 +5232,7 @@
     </w:p>
     <w:p>
       <w:pPr>
-        <w:pStyle w:val="ListParagraph"/>
+        <w:pStyle w:val="Odstavecseseznamem"/>
         <w:numPr>
           <w:ilvl w:val="0"/>
           <w:numId w:val="12"/>
@@ -5171,7 +5248,7 @@
     </w:p>
     <w:p>
       <w:pPr>
-        <w:pStyle w:val="ListParagraph"/>
+        <w:pStyle w:val="Odstavecseseznamem"/>
         <w:numPr>
           <w:ilvl w:val="1"/>
           <w:numId w:val="12"/>
@@ -5218,6 +5295,7 @@
         <w:spacing w:line="360" w:lineRule="auto"/>
       </w:pPr>
       <w:r>
+        <w:lastRenderedPageBreak/>
         <w:t xml:space="preserve">První větev tedy začne </w:t>
       </w:r>
       <w:r>
@@ -5410,7 +5488,6 @@
         <w:spacing w:line="360" w:lineRule="auto"/>
       </w:pPr>
       <w:r>
-        <w:lastRenderedPageBreak/>
         <w:t xml:space="preserve">Druhá větev začíná procesem </w:t>
       </w:r>
       <w:r>
@@ -5522,12 +5599,12 @@
     </w:p>
     <w:p>
       <w:pPr>
-        <w:pStyle w:val="Heading1"/>
-      </w:pPr>
-    </w:p>
-    <w:p>
-      <w:pPr>
-        <w:pStyle w:val="Heading1"/>
+        <w:pStyle w:val="Nadpis1"/>
+      </w:pPr>
+    </w:p>
+    <w:p>
+      <w:pPr>
+        <w:pStyle w:val="Nadpis1"/>
       </w:pPr>
       <w:r>
         <w:t>4</w:t>
@@ -5578,8 +5655,8 @@
 </file>
 
 <file path=word/numbering.xml><?xml version="1.0" encoding="utf-8"?>
-<w:numbering xmlns:wpc="http://schemas.microsoft.com/office/word/2010/wordprocessingCanvas" xmlns:cx="http://schemas.microsoft.com/office/drawing/2014/chartex" xmlns:cx1="http://schemas.microsoft.com/office/drawing/2015/9/8/chartex" xmlns:cx2="http://schemas.microsoft.com/office/drawing/2015/10/21/chartex" xmlns:cx3="http://schemas.microsoft.com/office/drawing/2016/5/9/chartex" xmlns:cx4="http://schemas.microsoft.com/office/drawing/2016/5/10/chartex" xmlns:cx5="http://schemas.microsoft.com/office/drawing/2016/5/11/chartex" xmlns:cx6="http://schemas.microsoft.com/office/drawing/2016/5/12/chartex" xmlns:cx7="http://schemas.microsoft.com/office/drawing/2016/5/13/chartex" xmlns:cx8="http://schemas.microsoft.com/office/drawing/2016/5/14/chartex" xmlns:mc="http://schemas.openxmlformats.org/markup-compatibility/2006" xmlns:aink="http://schemas.microsoft.com/office/drawing/2016/ink" xmlns:am3d="http://schemas.microsoft.com/office/drawing/2017/model3d" xmlns:o="urn:schemas-microsoft-com:office:office" xmlns:r="http://schemas.openxmlformats.org/officeDocument/2006/relationships" xmlns:m="http://schemas.openxmlformats.org/officeDocument/2006/math" xmlns:v="urn:schemas-microsoft-com:vml" xmlns:wp14="http://schemas.microsoft.com/office/word/2010/wordprocessingDrawing" xmlns:wp="http://schemas.openxmlformats.org/drawingml/2006/wordprocessingDrawing" xmlns:w10="urn:schemas-microsoft-com:office:word" xmlns:w="http://schemas.openxmlformats.org/wordprocessingml/2006/main" xmlns:w14="http://schemas.microsoft.com/office/word/2010/wordml" xmlns:w15="http://schemas.microsoft.com/office/word/2012/wordml" xmlns:w16cid="http://schemas.microsoft.com/office/word/2016/wordml/cid" xmlns:w16se="http://schemas.microsoft.com/office/word/2015/wordml/symex" xmlns:wpg="http://schemas.microsoft.com/office/word/2010/wordprocessingGroup" xmlns:wpi="http://schemas.microsoft.com/office/word/2010/wordprocessingInk" xmlns:wne="http://schemas.microsoft.com/office/word/2006/wordml" xmlns:wps="http://schemas.microsoft.com/office/word/2010/wordprocessingShape" mc:Ignorable="w14 w15 w16se w16cid wp14">
-  <w:abstractNum w:abstractNumId="0" w15:restartNumberingAfterBreak="0">
+<w:numbering xmlns:ve="http://schemas.openxmlformats.org/markup-compatibility/2006" xmlns:o="urn:schemas-microsoft-com:office:office" xmlns:r="http://schemas.openxmlformats.org/officeDocument/2006/relationships" xmlns:m="http://schemas.openxmlformats.org/officeDocument/2006/math" xmlns:v="urn:schemas-microsoft-com:vml" xmlns:wp="http://schemas.openxmlformats.org/drawingml/2006/wordprocessingDrawing" xmlns:w10="urn:schemas-microsoft-com:office:word" xmlns:w="http://schemas.openxmlformats.org/wordprocessingml/2006/main" xmlns:wne="http://schemas.microsoft.com/office/word/2006/wordml">
+  <w:abstractNum w:abstractNumId="0">
     <w:nsid w:val="0352151A"/>
     <w:multiLevelType w:val="hybridMultilevel"/>
     <w:tmpl w:val="B33CA702"/>
@@ -5692,7 +5769,7 @@
       </w:rPr>
     </w:lvl>
   </w:abstractNum>
-  <w:abstractNum w:abstractNumId="1" w15:restartNumberingAfterBreak="0">
+  <w:abstractNum w:abstractNumId="1">
     <w:nsid w:val="1209178A"/>
     <w:multiLevelType w:val="hybridMultilevel"/>
     <w:tmpl w:val="09288A90"/>
@@ -5781,7 +5858,7 @@
       </w:pPr>
     </w:lvl>
   </w:abstractNum>
-  <w:abstractNum w:abstractNumId="2" w15:restartNumberingAfterBreak="0">
+  <w:abstractNum w:abstractNumId="2">
     <w:nsid w:val="16FA3CFA"/>
     <w:multiLevelType w:val="hybridMultilevel"/>
     <w:tmpl w:val="11B6C3EC"/>
@@ -5870,7 +5947,7 @@
       </w:pPr>
     </w:lvl>
   </w:abstractNum>
-  <w:abstractNum w:abstractNumId="3" w15:restartNumberingAfterBreak="0">
+  <w:abstractNum w:abstractNumId="3">
     <w:nsid w:val="265A7B2F"/>
     <w:multiLevelType w:val="hybridMultilevel"/>
     <w:tmpl w:val="8758CE46"/>
@@ -5959,7 +6036,7 @@
       </w:pPr>
     </w:lvl>
   </w:abstractNum>
-  <w:abstractNum w:abstractNumId="4" w15:restartNumberingAfterBreak="0">
+  <w:abstractNum w:abstractNumId="4">
     <w:nsid w:val="2B1C0236"/>
     <w:multiLevelType w:val="hybridMultilevel"/>
     <w:tmpl w:val="11B6C3EC"/>
@@ -6048,7 +6125,7 @@
       </w:pPr>
     </w:lvl>
   </w:abstractNum>
-  <w:abstractNum w:abstractNumId="5" w15:restartNumberingAfterBreak="0">
+  <w:abstractNum w:abstractNumId="5">
     <w:nsid w:val="3C4D2911"/>
     <w:multiLevelType w:val="hybridMultilevel"/>
     <w:tmpl w:val="09288A90"/>
@@ -6137,7 +6214,7 @@
       </w:pPr>
     </w:lvl>
   </w:abstractNum>
-  <w:abstractNum w:abstractNumId="6" w15:restartNumberingAfterBreak="0">
+  <w:abstractNum w:abstractNumId="6">
     <w:nsid w:val="45755B0B"/>
     <w:multiLevelType w:val="hybridMultilevel"/>
     <w:tmpl w:val="11B6C3EC"/>
@@ -6226,7 +6303,7 @@
       </w:pPr>
     </w:lvl>
   </w:abstractNum>
-  <w:abstractNum w:abstractNumId="7" w15:restartNumberingAfterBreak="0">
+  <w:abstractNum w:abstractNumId="7">
     <w:nsid w:val="47DB7314"/>
     <w:multiLevelType w:val="hybridMultilevel"/>
     <w:tmpl w:val="11B6C3EC"/>
@@ -6315,7 +6392,7 @@
       </w:pPr>
     </w:lvl>
   </w:abstractNum>
-  <w:abstractNum w:abstractNumId="8" w15:restartNumberingAfterBreak="0">
+  <w:abstractNum w:abstractNumId="8">
     <w:nsid w:val="4AA96C85"/>
     <w:multiLevelType w:val="hybridMultilevel"/>
     <w:tmpl w:val="99086930"/>
@@ -6404,7 +6481,7 @@
       </w:pPr>
     </w:lvl>
   </w:abstractNum>
-  <w:abstractNum w:abstractNumId="9" w15:restartNumberingAfterBreak="0">
+  <w:abstractNum w:abstractNumId="9">
     <w:nsid w:val="53BA4CC2"/>
     <w:multiLevelType w:val="hybridMultilevel"/>
     <w:tmpl w:val="09288A90"/>
@@ -6493,7 +6570,7 @@
       </w:pPr>
     </w:lvl>
   </w:abstractNum>
-  <w:abstractNum w:abstractNumId="10" w15:restartNumberingAfterBreak="0">
+  <w:abstractNum w:abstractNumId="10">
     <w:nsid w:val="642B2050"/>
     <w:multiLevelType w:val="hybridMultilevel"/>
     <w:tmpl w:val="11B6C3EC"/>
@@ -6582,7 +6659,7 @@
       </w:pPr>
     </w:lvl>
   </w:abstractNum>
-  <w:abstractNum w:abstractNumId="11" w15:restartNumberingAfterBreak="0">
+  <w:abstractNum w:abstractNumId="11">
     <w:nsid w:val="6CAE18F9"/>
     <w:multiLevelType w:val="hybridMultilevel"/>
     <w:tmpl w:val="23C801CA"/>
@@ -6711,7 +6788,7 @@
 </file>
 
 <file path=word/styles.xml><?xml version="1.0" encoding="utf-8"?>
-<w:styles xmlns:mc="http://schemas.openxmlformats.org/markup-compatibility/2006" xmlns:r="http://schemas.openxmlformats.org/officeDocument/2006/relationships" xmlns:w="http://schemas.openxmlformats.org/wordprocessingml/2006/main" xmlns:w14="http://schemas.microsoft.com/office/word/2010/wordml" xmlns:w15="http://schemas.microsoft.com/office/word/2012/wordml" xmlns:w16cid="http://schemas.microsoft.com/office/word/2016/wordml/cid" xmlns:w16se="http://schemas.microsoft.com/office/word/2015/wordml/symex" mc:Ignorable="w14 w15 w16se w16cid">
+<w:styles xmlns:r="http://schemas.openxmlformats.org/officeDocument/2006/relationships" xmlns:w="http://schemas.openxmlformats.org/wordprocessingml/2006/main">
   <w:docDefaults>
     <w:rPrDefault>
       <w:rPr>
@@ -6727,384 +6804,146 @@
       </w:pPr>
     </w:pPrDefault>
   </w:docDefaults>
-  <w:latentStyles w:defLockedState="0" w:defUIPriority="99" w:defSemiHidden="0" w:defUnhideWhenUsed="0" w:defQFormat="0" w:count="375">
-    <w:lsdException w:name="Normal" w:uiPriority="0" w:qFormat="1"/>
-    <w:lsdException w:name="heading 1" w:uiPriority="9" w:qFormat="1"/>
-    <w:lsdException w:name="heading 2" w:semiHidden="1" w:uiPriority="9" w:unhideWhenUsed="1" w:qFormat="1"/>
-    <w:lsdException w:name="heading 3" w:semiHidden="1" w:uiPriority="9" w:unhideWhenUsed="1" w:qFormat="1"/>
-    <w:lsdException w:name="heading 4" w:semiHidden="1" w:uiPriority="9" w:unhideWhenUsed="1" w:qFormat="1"/>
-    <w:lsdException w:name="heading 5" w:semiHidden="1" w:uiPriority="9" w:unhideWhenUsed="1" w:qFormat="1"/>
-    <w:lsdException w:name="heading 6" w:semiHidden="1" w:uiPriority="9" w:unhideWhenUsed="1" w:qFormat="1"/>
-    <w:lsdException w:name="heading 7" w:semiHidden="1" w:uiPriority="9" w:unhideWhenUsed="1" w:qFormat="1"/>
-    <w:lsdException w:name="heading 8" w:semiHidden="1" w:uiPriority="9" w:unhideWhenUsed="1" w:qFormat="1"/>
-    <w:lsdException w:name="heading 9" w:semiHidden="1" w:uiPriority="9" w:unhideWhenUsed="1" w:qFormat="1"/>
-    <w:lsdException w:name="index 1" w:semiHidden="1" w:unhideWhenUsed="1"/>
-    <w:lsdException w:name="index 2" w:semiHidden="1" w:unhideWhenUsed="1"/>
-    <w:lsdException w:name="index 3" w:semiHidden="1" w:unhideWhenUsed="1"/>
-    <w:lsdException w:name="index 4" w:semiHidden="1" w:unhideWhenUsed="1"/>
-    <w:lsdException w:name="index 5" w:semiHidden="1" w:unhideWhenUsed="1"/>
-    <w:lsdException w:name="index 6" w:semiHidden="1" w:unhideWhenUsed="1"/>
-    <w:lsdException w:name="index 7" w:semiHidden="1" w:unhideWhenUsed="1"/>
-    <w:lsdException w:name="index 8" w:semiHidden="1" w:unhideWhenUsed="1"/>
-    <w:lsdException w:name="index 9" w:semiHidden="1" w:unhideWhenUsed="1"/>
-    <w:lsdException w:name="toc 1" w:semiHidden="1" w:uiPriority="39" w:unhideWhenUsed="1"/>
-    <w:lsdException w:name="toc 2" w:semiHidden="1" w:uiPriority="39" w:unhideWhenUsed="1"/>
-    <w:lsdException w:name="toc 3" w:semiHidden="1" w:uiPriority="39" w:unhideWhenUsed="1"/>
-    <w:lsdException w:name="toc 4" w:semiHidden="1" w:uiPriority="39" w:unhideWhenUsed="1"/>
-    <w:lsdException w:name="toc 5" w:semiHidden="1" w:uiPriority="39" w:unhideWhenUsed="1"/>
-    <w:lsdException w:name="toc 6" w:semiHidden="1" w:uiPriority="39" w:unhideWhenUsed="1"/>
-    <w:lsdException w:name="toc 7" w:semiHidden="1" w:uiPriority="39" w:unhideWhenUsed="1"/>
-    <w:lsdException w:name="toc 8" w:semiHidden="1" w:uiPriority="39" w:unhideWhenUsed="1"/>
-    <w:lsdException w:name="toc 9" w:semiHidden="1" w:uiPriority="39" w:unhideWhenUsed="1"/>
-    <w:lsdException w:name="Normal Indent" w:semiHidden="1" w:unhideWhenUsed="1"/>
-    <w:lsdException w:name="footnote text" w:semiHidden="1" w:unhideWhenUsed="1"/>
-    <w:lsdException w:name="annotation text" w:semiHidden="1" w:unhideWhenUsed="1"/>
-    <w:lsdException w:name="header" w:semiHidden="1" w:unhideWhenUsed="1"/>
-    <w:lsdException w:name="footer" w:semiHidden="1" w:unhideWhenUsed="1"/>
-    <w:lsdException w:name="index heading" w:semiHidden="1" w:unhideWhenUsed="1"/>
-    <w:lsdException w:name="caption" w:semiHidden="1" w:uiPriority="35" w:unhideWhenUsed="1" w:qFormat="1"/>
-    <w:lsdException w:name="table of figures" w:semiHidden="1" w:unhideWhenUsed="1"/>
-    <w:lsdException w:name="envelope address" w:semiHidden="1" w:unhideWhenUsed="1"/>
-    <w:lsdException w:name="envelope return" w:semiHidden="1" w:unhideWhenUsed="1"/>
-    <w:lsdException w:name="footnote reference" w:semiHidden="1" w:unhideWhenUsed="1"/>
-    <w:lsdException w:name="annotation reference" w:semiHidden="1" w:unhideWhenUsed="1"/>
-    <w:lsdException w:name="line number" w:semiHidden="1" w:unhideWhenUsed="1"/>
-    <w:lsdException w:name="page number" w:semiHidden="1" w:unhideWhenUsed="1"/>
-    <w:lsdException w:name="endnote reference" w:semiHidden="1" w:unhideWhenUsed="1"/>
-    <w:lsdException w:name="endnote text" w:semiHidden="1" w:unhideWhenUsed="1"/>
-    <w:lsdException w:name="table of authorities" w:semiHidden="1" w:unhideWhenUsed="1"/>
-    <w:lsdException w:name="macro" w:semiHidden="1" w:unhideWhenUsed="1"/>
-    <w:lsdException w:name="toa heading" w:semiHidden="1" w:unhideWhenUsed="1"/>
-    <w:lsdException w:name="List" w:semiHidden="1" w:unhideWhenUsed="1"/>
-    <w:lsdException w:name="List Bullet" w:semiHidden="1" w:unhideWhenUsed="1"/>
-    <w:lsdException w:name="List Number" w:semiHidden="1" w:unhideWhenUsed="1"/>
-    <w:lsdException w:name="List 2" w:semiHidden="1" w:unhideWhenUsed="1"/>
-    <w:lsdException w:name="List 3" w:semiHidden="1" w:unhideWhenUsed="1"/>
-    <w:lsdException w:name="List 4" w:semiHidden="1" w:unhideWhenUsed="1"/>
-    <w:lsdException w:name="List 5" w:semiHidden="1" w:unhideWhenUsed="1"/>
-    <w:lsdException w:name="List Bullet 2" w:semiHidden="1" w:unhideWhenUsed="1"/>
-    <w:lsdException w:name="List Bullet 3" w:semiHidden="1" w:unhideWhenUsed="1"/>
-    <w:lsdException w:name="List Bullet 4" w:semiHidden="1" w:unhideWhenUsed="1"/>
-    <w:lsdException w:name="List Bullet 5" w:semiHidden="1" w:unhideWhenUsed="1"/>
-    <w:lsdException w:name="List Number 2" w:semiHidden="1" w:unhideWhenUsed="1"/>
-    <w:lsdException w:name="List Number 3" w:semiHidden="1" w:unhideWhenUsed="1"/>
-    <w:lsdException w:name="List Number 4" w:semiHidden="1" w:unhideWhenUsed="1"/>
-    <w:lsdException w:name="List Number 5" w:semiHidden="1" w:unhideWhenUsed="1"/>
-    <w:lsdException w:name="Title" w:uiPriority="10" w:qFormat="1"/>
-    <w:lsdException w:name="Closing" w:semiHidden="1" w:unhideWhenUsed="1"/>
-    <w:lsdException w:name="Signature" w:semiHidden="1" w:unhideWhenUsed="1"/>
-    <w:lsdException w:name="Default Paragraph Font" w:semiHidden="1" w:uiPriority="1" w:unhideWhenUsed="1"/>
-    <w:lsdException w:name="Body Text" w:semiHidden="1" w:unhideWhenUsed="1"/>
-    <w:lsdException w:name="Body Text Indent" w:semiHidden="1" w:unhideWhenUsed="1"/>
-    <w:lsdException w:name="List Continue" w:semiHidden="1" w:unhideWhenUsed="1"/>
-    <w:lsdException w:name="List Continue 2" w:semiHidden="1" w:unhideWhenUsed="1"/>
-    <w:lsdException w:name="List Continue 3" w:semiHidden="1" w:unhideWhenUsed="1"/>
-    <w:lsdException w:name="List Continue 4" w:semiHidden="1" w:unhideWhenUsed="1"/>
-    <w:lsdException w:name="List Continue 5" w:semiHidden="1" w:unhideWhenUsed="1"/>
-    <w:lsdException w:name="Message Header" w:semiHidden="1" w:unhideWhenUsed="1"/>
-    <w:lsdException w:name="Subtitle" w:uiPriority="11" w:qFormat="1"/>
-    <w:lsdException w:name="Salutation" w:semiHidden="1" w:unhideWhenUsed="1"/>
-    <w:lsdException w:name="Date" w:semiHidden="1" w:unhideWhenUsed="1"/>
-    <w:lsdException w:name="Body Text First Indent" w:semiHidden="1" w:unhideWhenUsed="1"/>
-    <w:lsdException w:name="Body Text First Indent 2" w:semiHidden="1" w:unhideWhenUsed="1"/>
-    <w:lsdException w:name="Note Heading" w:semiHidden="1" w:unhideWhenUsed="1"/>
-    <w:lsdException w:name="Body Text 2" w:semiHidden="1" w:unhideWhenUsed="1"/>
-    <w:lsdException w:name="Body Text 3" w:semiHidden="1" w:unhideWhenUsed="1"/>
-    <w:lsdException w:name="Body Text Indent 2" w:semiHidden="1" w:unhideWhenUsed="1"/>
-    <w:lsdException w:name="Body Text Indent 3" w:semiHidden="1" w:unhideWhenUsed="1"/>
-    <w:lsdException w:name="Block Text" w:semiHidden="1" w:unhideWhenUsed="1"/>
-    <w:lsdException w:name="Hyperlink" w:semiHidden="1" w:unhideWhenUsed="1"/>
-    <w:lsdException w:name="FollowedHyperlink" w:semiHidden="1" w:unhideWhenUsed="1"/>
-    <w:lsdException w:name="Strong" w:uiPriority="22" w:qFormat="1"/>
-    <w:lsdException w:name="Emphasis" w:uiPriority="20" w:qFormat="1"/>
-    <w:lsdException w:name="Document Map" w:semiHidden="1" w:unhideWhenUsed="1"/>
-    <w:lsdException w:name="Plain Text" w:semiHidden="1" w:unhideWhenUsed="1"/>
-    <w:lsdException w:name="E-mail Signature" w:semiHidden="1" w:unhideWhenUsed="1"/>
-    <w:lsdException w:name="HTML Top of Form" w:semiHidden="1" w:unhideWhenUsed="1"/>
-    <w:lsdException w:name="HTML Bottom of Form" w:semiHidden="1" w:unhideWhenUsed="1"/>
-    <w:lsdException w:name="Normal (Web)" w:semiHidden="1" w:unhideWhenUsed="1"/>
-    <w:lsdException w:name="HTML Acronym" w:semiHidden="1" w:unhideWhenUsed="1"/>
-    <w:lsdException w:name="HTML Address" w:semiHidden="1" w:unhideWhenUsed="1"/>
-    <w:lsdException w:name="HTML Cite" w:semiHidden="1" w:unhideWhenUsed="1"/>
-    <w:lsdException w:name="HTML Code" w:semiHidden="1" w:unhideWhenUsed="1"/>
-    <w:lsdException w:name="HTML Definition" w:semiHidden="1" w:unhideWhenUsed="1"/>
-    <w:lsdException w:name="HTML Keyboard" w:semiHidden="1" w:unhideWhenUsed="1"/>
-    <w:lsdException w:name="HTML Preformatted" w:semiHidden="1" w:unhideWhenUsed="1"/>
-    <w:lsdException w:name="HTML Sample" w:semiHidden="1" w:unhideWhenUsed="1"/>
-    <w:lsdException w:name="HTML Typewriter" w:semiHidden="1" w:unhideWhenUsed="1"/>
-    <w:lsdException w:name="HTML Variable" w:semiHidden="1" w:unhideWhenUsed="1"/>
-    <w:lsdException w:name="Normal Table" w:semiHidden="1" w:unhideWhenUsed="1"/>
-    <w:lsdException w:name="annotation subject" w:semiHidden="1" w:unhideWhenUsed="1"/>
-    <w:lsdException w:name="No List" w:semiHidden="1" w:unhideWhenUsed="1"/>
-    <w:lsdException w:name="Outline List 1" w:semiHidden="1" w:unhideWhenUsed="1"/>
-    <w:lsdException w:name="Outline List 2" w:semiHidden="1" w:unhideWhenUsed="1"/>
-    <w:lsdException w:name="Outline List 3" w:semiHidden="1" w:unhideWhenUsed="1"/>
-    <w:lsdException w:name="Table Simple 1" w:semiHidden="1" w:unhideWhenUsed="1"/>
-    <w:lsdException w:name="Table Simple 2" w:semiHidden="1" w:unhideWhenUsed="1"/>
-    <w:lsdException w:name="Table Simple 3" w:semiHidden="1" w:unhideWhenUsed="1"/>
-    <w:lsdException w:name="Table Classic 1" w:semiHidden="1" w:unhideWhenUsed="1"/>
-    <w:lsdException w:name="Table Classic 2" w:semiHidden="1" w:unhideWhenUsed="1"/>
-    <w:lsdException w:name="Table Classic 3" w:semiHidden="1" w:unhideWhenUsed="1"/>
-    <w:lsdException w:name="Table Classic 4" w:semiHidden="1" w:unhideWhenUsed="1"/>
-    <w:lsdException w:name="Table Colorful 1" w:semiHidden="1" w:unhideWhenUsed="1"/>
-    <w:lsdException w:name="Table Colorful 2" w:semiHidden="1" w:unhideWhenUsed="1"/>
-    <w:lsdException w:name="Table Colorful 3" w:semiHidden="1" w:unhideWhenUsed="1"/>
-    <w:lsdException w:name="Table Columns 1" w:semiHidden="1" w:unhideWhenUsed="1"/>
-    <w:lsdException w:name="Table Columns 2" w:semiHidden="1" w:unhideWhenUsed="1"/>
-    <w:lsdException w:name="Table Columns 3" w:semiHidden="1" w:unhideWhenUsed="1"/>
-    <w:lsdException w:name="Table Columns 4" w:semiHidden="1" w:unhideWhenUsed="1"/>
-    <w:lsdException w:name="Table Columns 5" w:semiHidden="1" w:unhideWhenUsed="1"/>
-    <w:lsdException w:name="Table Grid 1" w:semiHidden="1" w:unhideWhenUsed="1"/>
-    <w:lsdException w:name="Table Grid 2" w:semiHidden="1" w:unhideWhenUsed="1"/>
-    <w:lsdException w:name="Table Grid 3" w:semiHidden="1" w:unhideWhenUsed="1"/>
-    <w:lsdException w:name="Table Grid 4" w:semiHidden="1" w:unhideWhenUsed="1"/>
-    <w:lsdException w:name="Table Grid 5" w:semiHidden="1" w:unhideWhenUsed="1"/>
-    <w:lsdException w:name="Table Grid 6" w:semiHidden="1" w:unhideWhenUsed="1"/>
-    <w:lsdException w:name="Table Grid 7" w:semiHidden="1" w:unhideWhenUsed="1"/>
-    <w:lsdException w:name="Table Grid 8" w:semiHidden="1" w:unhideWhenUsed="1"/>
-    <w:lsdException w:name="Table List 1" w:semiHidden="1" w:unhideWhenUsed="1"/>
-    <w:lsdException w:name="Table List 2" w:semiHidden="1" w:unhideWhenUsed="1"/>
-    <w:lsdException w:name="Table List 3" w:semiHidden="1" w:unhideWhenUsed="1"/>
-    <w:lsdException w:name="Table List 4" w:semiHidden="1" w:unhideWhenUsed="1"/>
-    <w:lsdException w:name="Table List 5" w:semiHidden="1" w:unhideWhenUsed="1"/>
-    <w:lsdException w:name="Table List 6" w:semiHidden="1" w:unhideWhenUsed="1"/>
-    <w:lsdException w:name="Table List 7" w:semiHidden="1" w:unhideWhenUsed="1"/>
-    <w:lsdException w:name="Table List 8" w:semiHidden="1" w:unhideWhenUsed="1"/>
-    <w:lsdException w:name="Table 3D effects 1" w:semiHidden="1" w:unhideWhenUsed="1"/>
-    <w:lsdException w:name="Table 3D effects 2" w:semiHidden="1" w:unhideWhenUsed="1"/>
-    <w:lsdException w:name="Table 3D effects 3" w:semiHidden="1" w:unhideWhenUsed="1"/>
-    <w:lsdException w:name="Table Contemporary" w:semiHidden="1" w:unhideWhenUsed="1"/>
-    <w:lsdException w:name="Table Elegant" w:semiHidden="1" w:unhideWhenUsed="1"/>
-    <w:lsdException w:name="Table Professional" w:semiHidden="1" w:unhideWhenUsed="1"/>
-    <w:lsdException w:name="Table Subtle 1" w:semiHidden="1" w:unhideWhenUsed="1"/>
-    <w:lsdException w:name="Table Subtle 2" w:semiHidden="1" w:unhideWhenUsed="1"/>
-    <w:lsdException w:name="Table Web 1" w:semiHidden="1" w:unhideWhenUsed="1"/>
-    <w:lsdException w:name="Table Web 2" w:semiHidden="1" w:unhideWhenUsed="1"/>
-    <w:lsdException w:name="Table Web 3" w:semiHidden="1" w:unhideWhenUsed="1"/>
-    <w:lsdException w:name="Balloon Text" w:semiHidden="1" w:unhideWhenUsed="1"/>
-    <w:lsdException w:name="Table Grid" w:semiHidden="1" w:uiPriority="59" w:unhideWhenUsed="1"/>
-    <w:lsdException w:name="Table Theme" w:semiHidden="1" w:unhideWhenUsed="1"/>
-    <w:lsdException w:name="Placeholder Text" w:semiHidden="1"/>
-    <w:lsdException w:name="No Spacing" w:uiPriority="1" w:qFormat="1"/>
-    <w:lsdException w:name="Light Shading" w:uiPriority="60"/>
-    <w:lsdException w:name="Light List" w:uiPriority="61"/>
-    <w:lsdException w:name="Light Grid" w:uiPriority="62"/>
-    <w:lsdException w:name="Medium Shading 1" w:uiPriority="63"/>
-    <w:lsdException w:name="Medium Shading 2" w:uiPriority="64"/>
-    <w:lsdException w:name="Medium List 1" w:uiPriority="65"/>
-    <w:lsdException w:name="Medium List 2" w:uiPriority="66"/>
-    <w:lsdException w:name="Medium Grid 1" w:uiPriority="67"/>
-    <w:lsdException w:name="Medium Grid 2" w:uiPriority="68"/>
-    <w:lsdException w:name="Medium Grid 3" w:uiPriority="69"/>
-    <w:lsdException w:name="Dark List" w:uiPriority="70"/>
-    <w:lsdException w:name="Colorful Shading" w:uiPriority="71"/>
-    <w:lsdException w:name="Colorful List" w:uiPriority="72"/>
-    <w:lsdException w:name="Colorful Grid" w:uiPriority="73"/>
-    <w:lsdException w:name="Light Shading Accent 1" w:uiPriority="60"/>
-    <w:lsdException w:name="Light List Accent 1" w:uiPriority="61"/>
-    <w:lsdException w:name="Light Grid Accent 1" w:uiPriority="62"/>
-    <w:lsdException w:name="Medium Shading 1 Accent 1" w:uiPriority="63"/>
-    <w:lsdException w:name="Medium Shading 2 Accent 1" w:uiPriority="64"/>
-    <w:lsdException w:name="Medium List 1 Accent 1" w:uiPriority="65"/>
-    <w:lsdException w:name="Revision" w:semiHidden="1"/>
-    <w:lsdException w:name="List Paragraph" w:uiPriority="34" w:qFormat="1"/>
-    <w:lsdException w:name="Quote" w:uiPriority="29" w:qFormat="1"/>
-    <w:lsdException w:name="Intense Quote" w:uiPriority="30" w:qFormat="1"/>
-    <w:lsdException w:name="Medium List 2 Accent 1" w:uiPriority="66"/>
-    <w:lsdException w:name="Medium Grid 1 Accent 1" w:uiPriority="67"/>
-    <w:lsdException w:name="Medium Grid 2 Accent 1" w:uiPriority="68"/>
-    <w:lsdException w:name="Medium Grid 3 Accent 1" w:uiPriority="69"/>
-    <w:lsdException w:name="Dark List Accent 1" w:uiPriority="70"/>
-    <w:lsdException w:name="Colorful Shading Accent 1" w:uiPriority="71"/>
-    <w:lsdException w:name="Colorful List Accent 1" w:uiPriority="72"/>
-    <w:lsdException w:name="Colorful Grid Accent 1" w:uiPriority="73"/>
-    <w:lsdException w:name="Light Shading Accent 2" w:uiPriority="60"/>
-    <w:lsdException w:name="Light List Accent 2" w:uiPriority="61"/>
-    <w:lsdException w:name="Light Grid Accent 2" w:uiPriority="62"/>
-    <w:lsdException w:name="Medium Shading 1 Accent 2" w:uiPriority="63"/>
-    <w:lsdException w:name="Medium Shading 2 Accent 2" w:uiPriority="64"/>
-    <w:lsdException w:name="Medium List 1 Accent 2" w:uiPriority="65"/>
-    <w:lsdException w:name="Medium List 2 Accent 2" w:uiPriority="66"/>
-    <w:lsdException w:name="Medium Grid 1 Accent 2" w:uiPriority="67"/>
-    <w:lsdException w:name="Medium Grid 2 Accent 2" w:uiPriority="68"/>
-    <w:lsdException w:name="Medium Grid 3 Accent 2" w:uiPriority="69"/>
-    <w:lsdException w:name="Dark List Accent 2" w:uiPriority="70"/>
-    <w:lsdException w:name="Colorful Shading Accent 2" w:uiPriority="71"/>
-    <w:lsdException w:name="Colorful List Accent 2" w:uiPriority="72"/>
-    <w:lsdException w:name="Colorful Grid Accent 2" w:uiPriority="73"/>
-    <w:lsdException w:name="Light Shading Accent 3" w:uiPriority="60"/>
-    <w:lsdException w:name="Light List Accent 3" w:uiPriority="61"/>
-    <w:lsdException w:name="Light Grid Accent 3" w:uiPriority="62"/>
-    <w:lsdException w:name="Medium Shading 1 Accent 3" w:uiPriority="63"/>
-    <w:lsdException w:name="Medium Shading 2 Accent 3" w:uiPriority="64"/>
-    <w:lsdException w:name="Medium List 1 Accent 3" w:uiPriority="65"/>
-    <w:lsdException w:name="Medium List 2 Accent 3" w:uiPriority="66"/>
-    <w:lsdException w:name="Medium Grid 1 Accent 3" w:uiPriority="67"/>
-    <w:lsdException w:name="Medium Grid 2 Accent 3" w:uiPriority="68"/>
-    <w:lsdException w:name="Medium Grid 3 Accent 3" w:uiPriority="69"/>
-    <w:lsdException w:name="Dark List Accent 3" w:uiPriority="70"/>
-    <w:lsdException w:name="Colorful Shading Accent 3" w:uiPriority="71"/>
-    <w:lsdException w:name="Colorful List Accent 3" w:uiPriority="72"/>
-    <w:lsdException w:name="Colorful Grid Accent 3" w:uiPriority="73"/>
-    <w:lsdException w:name="Light Shading Accent 4" w:uiPriority="60"/>
-    <w:lsdException w:name="Light List Accent 4" w:uiPriority="61"/>
-    <w:lsdException w:name="Light Grid Accent 4" w:uiPriority="62"/>
-    <w:lsdException w:name="Medium Shading 1 Accent 4" w:uiPriority="63"/>
-    <w:lsdException w:name="Medium Shading 2 Accent 4" w:uiPriority="64"/>
-    <w:lsdException w:name="Medium List 1 Accent 4" w:uiPriority="65"/>
-    <w:lsdException w:name="Medium List 2 Accent 4" w:uiPriority="66"/>
-    <w:lsdException w:name="Medium Grid 1 Accent 4" w:uiPriority="67"/>
-    <w:lsdException w:name="Medium Grid 2 Accent 4" w:uiPriority="68"/>
-    <w:lsdException w:name="Medium Grid 3 Accent 4" w:uiPriority="69"/>
-    <w:lsdException w:name="Dark List Accent 4" w:uiPriority="70"/>
-    <w:lsdException w:name="Colorful Shading Accent 4" w:uiPriority="71"/>
-    <w:lsdException w:name="Colorful List Accent 4" w:uiPriority="72"/>
-    <w:lsdException w:name="Colorful Grid Accent 4" w:uiPriority="73"/>
-    <w:lsdException w:name="Light Shading Accent 5" w:uiPriority="60"/>
-    <w:lsdException w:name="Light List Accent 5" w:uiPriority="61"/>
-    <w:lsdException w:name="Light Grid Accent 5" w:uiPriority="62"/>
-    <w:lsdException w:name="Medium Shading 1 Accent 5" w:uiPriority="63"/>
-    <w:lsdException w:name="Medium Shading 2 Accent 5" w:uiPriority="64"/>
-    <w:lsdException w:name="Medium List 1 Accent 5" w:uiPriority="65"/>
-    <w:lsdException w:name="Medium List 2 Accent 5" w:uiPriority="66"/>
-    <w:lsdException w:name="Medium Grid 1 Accent 5" w:uiPriority="67"/>
-    <w:lsdException w:name="Medium Grid 2 Accent 5" w:uiPriority="68"/>
-    <w:lsdException w:name="Medium Grid 3 Accent 5" w:uiPriority="69"/>
-    <w:lsdException w:name="Dark List Accent 5" w:uiPriority="70"/>
-    <w:lsdException w:name="Colorful Shading Accent 5" w:uiPriority="71"/>
-    <w:lsdException w:name="Colorful List Accent 5" w:uiPriority="72"/>
-    <w:lsdException w:name="Colorful Grid Accent 5" w:uiPriority="73"/>
-    <w:lsdException w:name="Light Shading Accent 6" w:uiPriority="60"/>
-    <w:lsdException w:name="Light List Accent 6" w:uiPriority="61"/>
-    <w:lsdException w:name="Light Grid Accent 6" w:uiPriority="62"/>
-    <w:lsdException w:name="Medium Shading 1 Accent 6" w:uiPriority="63"/>
-    <w:lsdException w:name="Medium Shading 2 Accent 6" w:uiPriority="64"/>
-    <w:lsdException w:name="Medium List 1 Accent 6" w:uiPriority="65"/>
-    <w:lsdException w:name="Medium List 2 Accent 6" w:uiPriority="66"/>
-    <w:lsdException w:name="Medium Grid 1 Accent 6" w:uiPriority="67"/>
-    <w:lsdException w:name="Medium Grid 2 Accent 6" w:uiPriority="68"/>
-    <w:lsdException w:name="Medium Grid 3 Accent 6" w:uiPriority="69"/>
-    <w:lsdException w:name="Dark List Accent 6" w:uiPriority="70"/>
-    <w:lsdException w:name="Colorful Shading Accent 6" w:uiPriority="71"/>
-    <w:lsdException w:name="Colorful List Accent 6" w:uiPriority="72"/>
-    <w:lsdException w:name="Colorful Grid Accent 6" w:uiPriority="73"/>
-    <w:lsdException w:name="Subtle Emphasis" w:uiPriority="19" w:qFormat="1"/>
-    <w:lsdException w:name="Intense Emphasis" w:uiPriority="21" w:qFormat="1"/>
-    <w:lsdException w:name="Subtle Reference" w:uiPriority="31" w:qFormat="1"/>
-    <w:lsdException w:name="Intense Reference" w:uiPriority="32" w:qFormat="1"/>
-    <w:lsdException w:name="Book Title" w:uiPriority="33" w:qFormat="1"/>
-    <w:lsdException w:name="Bibliography" w:semiHidden="1" w:uiPriority="37" w:unhideWhenUsed="1"/>
-    <w:lsdException w:name="TOC Heading" w:semiHidden="1" w:uiPriority="39" w:unhideWhenUsed="1" w:qFormat="1"/>
-    <w:lsdException w:name="Plain Table 1" w:uiPriority="41"/>
-    <w:lsdException w:name="Plain Table 2" w:uiPriority="42"/>
-    <w:lsdException w:name="Plain Table 3" w:uiPriority="43"/>
-    <w:lsdException w:name="Plain Table 4" w:uiPriority="44"/>
-    <w:lsdException w:name="Plain Table 5" w:uiPriority="45"/>
-    <w:lsdException w:name="Grid Table Light" w:uiPriority="40"/>
-    <w:lsdException w:name="Grid Table 1 Light" w:uiPriority="46"/>
-    <w:lsdException w:name="Grid Table 2" w:uiPriority="47"/>
-    <w:lsdException w:name="Grid Table 3" w:uiPriority="48"/>
-    <w:lsdException w:name="Grid Table 4" w:uiPriority="49"/>
-    <w:lsdException w:name="Grid Table 5 Dark" w:uiPriority="50"/>
-    <w:lsdException w:name="Grid Table 6 Colorful" w:uiPriority="51"/>
-    <w:lsdException w:name="Grid Table 7 Colorful" w:uiPriority="52"/>
-    <w:lsdException w:name="Grid Table 1 Light Accent 1" w:uiPriority="46"/>
-    <w:lsdException w:name="Grid Table 2 Accent 1" w:uiPriority="47"/>
-    <w:lsdException w:name="Grid Table 3 Accent 1" w:uiPriority="48"/>
-    <w:lsdException w:name="Grid Table 4 Accent 1" w:uiPriority="49"/>
-    <w:lsdException w:name="Grid Table 5 Dark Accent 1" w:uiPriority="50"/>
-    <w:lsdException w:name="Grid Table 6 Colorful Accent 1" w:uiPriority="51"/>
-    <w:lsdException w:name="Grid Table 7 Colorful Accent 1" w:uiPriority="52"/>
-    <w:lsdException w:name="Grid Table 1 Light Accent 2" w:uiPriority="46"/>
-    <w:lsdException w:name="Grid Table 2 Accent 2" w:uiPriority="47"/>
-    <w:lsdException w:name="Grid Table 3 Accent 2" w:uiPriority="48"/>
-    <w:lsdException w:name="Grid Table 4 Accent 2" w:uiPriority="49"/>
-    <w:lsdException w:name="Grid Table 5 Dark Accent 2" w:uiPriority="50"/>
-    <w:lsdException w:name="Grid Table 6 Colorful Accent 2" w:uiPriority="51"/>
-    <w:lsdException w:name="Grid Table 7 Colorful Accent 2" w:uiPriority="52"/>
-    <w:lsdException w:name="Grid Table 1 Light Accent 3" w:uiPriority="46"/>
-    <w:lsdException w:name="Grid Table 2 Accent 3" w:uiPriority="47"/>
-    <w:lsdException w:name="Grid Table 3 Accent 3" w:uiPriority="48"/>
-    <w:lsdException w:name="Grid Table 4 Accent 3" w:uiPriority="49"/>
-    <w:lsdException w:name="Grid Table 5 Dark Accent 3" w:uiPriority="50"/>
-    <w:lsdException w:name="Grid Table 6 Colorful Accent 3" w:uiPriority="51"/>
-    <w:lsdException w:name="Grid Table 7 Colorful Accent 3" w:uiPriority="52"/>
-    <w:lsdException w:name="Grid Table 1 Light Accent 4" w:uiPriority="46"/>
-    <w:lsdException w:name="Grid Table 2 Accent 4" w:uiPriority="47"/>
-    <w:lsdException w:name="Grid Table 3 Accent 4" w:uiPriority="48"/>
-    <w:lsdException w:name="Grid Table 4 Accent 4" w:uiPriority="49"/>
-    <w:lsdException w:name="Grid Table 5 Dark Accent 4" w:uiPriority="50"/>
-    <w:lsdException w:name="Grid Table 6 Colorful Accent 4" w:uiPriority="51"/>
-    <w:lsdException w:name="Grid Table 7 Colorful Accent 4" w:uiPriority="52"/>
-    <w:lsdException w:name="Grid Table 1 Light Accent 5" w:uiPriority="46"/>
-    <w:lsdException w:name="Grid Table 2 Accent 5" w:uiPriority="47"/>
-    <w:lsdException w:name="Grid Table 3 Accent 5" w:uiPriority="48"/>
-    <w:lsdException w:name="Grid Table 4 Accent 5" w:uiPriority="49"/>
-    <w:lsdException w:name="Grid Table 5 Dark Accent 5" w:uiPriority="50"/>
-    <w:lsdException w:name="Grid Table 6 Colorful Accent 5" w:uiPriority="51"/>
-    <w:lsdException w:name="Grid Table 7 Colorful Accent 5" w:uiPriority="52"/>
-    <w:lsdException w:name="Grid Table 1 Light Accent 6" w:uiPriority="46"/>
-    <w:lsdException w:name="Grid Table 2 Accent 6" w:uiPriority="47"/>
-    <w:lsdException w:name="Grid Table 3 Accent 6" w:uiPriority="48"/>
-    <w:lsdException w:name="Grid Table 4 Accent 6" w:uiPriority="49"/>
-    <w:lsdException w:name="Grid Table 5 Dark Accent 6" w:uiPriority="50"/>
-    <w:lsdException w:name="Grid Table 6 Colorful Accent 6" w:uiPriority="51"/>
-    <w:lsdException w:name="Grid Table 7 Colorful Accent 6" w:uiPriority="52"/>
-    <w:lsdException w:name="List Table 1 Light" w:uiPriority="46"/>
-    <w:lsdException w:name="List Table 2" w:uiPriority="47"/>
-    <w:lsdException w:name="List Table 3" w:uiPriority="48"/>
-    <w:lsdException w:name="List Table 4" w:uiPriority="49"/>
-    <w:lsdException w:name="List Table 5 Dark" w:uiPriority="50"/>
-    <w:lsdException w:name="List Table 6 Colorful" w:uiPriority="51"/>
-    <w:lsdException w:name="List Table 7 Colorful" w:uiPriority="52"/>
-    <w:lsdException w:name="List Table 1 Light Accent 1" w:uiPriority="46"/>
-    <w:lsdException w:name="List Table 2 Accent 1" w:uiPriority="47"/>
-    <w:lsdException w:name="List Table 3 Accent 1" w:uiPriority="48"/>
-    <w:lsdException w:name="List Table 4 Accent 1" w:uiPriority="49"/>
-    <w:lsdException w:name="List Table 5 Dark Accent 1" w:uiPriority="50"/>
-    <w:lsdException w:name="List Table 6 Colorful Accent 1" w:uiPriority="51"/>
-    <w:lsdException w:name="List Table 7 Colorful Accent 1" w:uiPriority="52"/>
-    <w:lsdException w:name="List Table 1 Light Accent 2" w:uiPriority="46"/>
-    <w:lsdException w:name="List Table 2 Accent 2" w:uiPriority="47"/>
-    <w:lsdException w:name="List Table 3 Accent 2" w:uiPriority="48"/>
-    <w:lsdException w:name="List Table 4 Accent 2" w:uiPriority="49"/>
-    <w:lsdException w:name="List Table 5 Dark Accent 2" w:uiPriority="50"/>
-    <w:lsdException w:name="List Table 6 Colorful Accent 2" w:uiPriority="51"/>
-    <w:lsdException w:name="List Table 7 Colorful Accent 2" w:uiPriority="52"/>
-    <w:lsdException w:name="List Table 1 Light Accent 3" w:uiPriority="46"/>
-    <w:lsdException w:name="List Table 2 Accent 3" w:uiPriority="47"/>
-    <w:lsdException w:name="List Table 3 Accent 3" w:uiPriority="48"/>
-    <w:lsdException w:name="List Table 4 Accent 3" w:uiPriority="49"/>
-    <w:lsdException w:name="List Table 5 Dark Accent 3" w:uiPriority="50"/>
-    <w:lsdException w:name="List Table 6 Colorful Accent 3" w:uiPriority="51"/>
-    <w:lsdException w:name="List Table 7 Colorful Accent 3" w:uiPriority="52"/>
-    <w:lsdException w:name="List Table 1 Light Accent 4" w:uiPriority="46"/>
-    <w:lsdException w:name="List Table 2 Accent 4" w:uiPriority="47"/>
-    <w:lsdException w:name="List Table 3 Accent 4" w:uiPriority="48"/>
-    <w:lsdException w:name="List Table 4 Accent 4" w:uiPriority="49"/>
-    <w:lsdException w:name="List Table 5 Dark Accent 4" w:uiPriority="50"/>
-    <w:lsdException w:name="List Table 6 Colorful Accent 4" w:uiPriority="51"/>
-    <w:lsdException w:name="List Table 7 Colorful Accent 4" w:uiPriority="52"/>
-    <w:lsdException w:name="List Table 1 Light Accent 5" w:uiPriority="46"/>
-    <w:lsdException w:name="List Table 2 Accent 5" w:uiPriority="47"/>
-    <w:lsdException w:name="List Table 3 Accent 5" w:uiPriority="48"/>
-    <w:lsdException w:name="List Table 4 Accent 5" w:uiPriority="49"/>
-    <w:lsdException w:name="List Table 5 Dark Accent 5" w:uiPriority="50"/>
-    <w:lsdException w:name="List Table 6 Colorful Accent 5" w:uiPriority="51"/>
-    <w:lsdException w:name="List Table 7 Colorful Accent 5" w:uiPriority="52"/>
-    <w:lsdException w:name="List Table 1 Light Accent 6" w:uiPriority="46"/>
-    <w:lsdException w:name="List Table 2 Accent 6" w:uiPriority="47"/>
-    <w:lsdException w:name="List Table 3 Accent 6" w:uiPriority="48"/>
-    <w:lsdException w:name="List Table 4 Accent 6" w:uiPriority="49"/>
-    <w:lsdException w:name="List Table 5 Dark Accent 6" w:uiPriority="50"/>
-    <w:lsdException w:name="List Table 6 Colorful Accent 6" w:uiPriority="51"/>
-    <w:lsdException w:name="List Table 7 Colorful Accent 6" w:uiPriority="52"/>
-    <w:lsdException w:name="Mention" w:semiHidden="1" w:unhideWhenUsed="1"/>
-    <w:lsdException w:name="Smart Hyperlink" w:semiHidden="1" w:unhideWhenUsed="1"/>
-    <w:lsdException w:name="Hashtag" w:semiHidden="1" w:unhideWhenUsed="1"/>
-    <w:lsdException w:name="Unresolved Mention" w:semiHidden="1" w:unhideWhenUsed="1"/>
+  <w:latentStyles w:defLockedState="0" w:defUIPriority="99" w:defSemiHidden="1" w:defUnhideWhenUsed="1" w:defQFormat="0" w:count="267">
+    <w:lsdException w:name="Normal" w:semiHidden="0" w:uiPriority="0" w:unhideWhenUsed="0" w:qFormat="1"/>
+    <w:lsdException w:name="heading 1" w:semiHidden="0" w:uiPriority="9" w:unhideWhenUsed="0" w:qFormat="1"/>
+    <w:lsdException w:name="heading 2" w:uiPriority="9" w:qFormat="1"/>
+    <w:lsdException w:name="heading 3" w:uiPriority="9" w:qFormat="1"/>
+    <w:lsdException w:name="heading 4" w:uiPriority="9" w:qFormat="1"/>
+    <w:lsdException w:name="heading 5" w:uiPriority="9" w:qFormat="1"/>
+    <w:lsdException w:name="heading 6" w:uiPriority="9" w:qFormat="1"/>
+    <w:lsdException w:name="heading 7" w:uiPriority="9" w:qFormat="1"/>
+    <w:lsdException w:name="heading 8" w:uiPriority="9" w:qFormat="1"/>
+    <w:lsdException w:name="heading 9" w:uiPriority="9" w:qFormat="1"/>
+    <w:lsdException w:name="toc 1" w:uiPriority="39"/>
+    <w:lsdException w:name="toc 2" w:uiPriority="39"/>
+    <w:lsdException w:name="toc 3" w:uiPriority="39"/>
+    <w:lsdException w:name="toc 4" w:uiPriority="39"/>
+    <w:lsdException w:name="toc 5" w:uiPriority="39"/>
+    <w:lsdException w:name="toc 6" w:uiPriority="39"/>
+    <w:lsdException w:name="toc 7" w:uiPriority="39"/>
+    <w:lsdException w:name="toc 8" w:uiPriority="39"/>
+    <w:lsdException w:name="toc 9" w:uiPriority="39"/>
+    <w:lsdException w:name="caption" w:uiPriority="35" w:qFormat="1"/>
+    <w:lsdException w:name="Title" w:semiHidden="0" w:uiPriority="10" w:unhideWhenUsed="0" w:qFormat="1"/>
+    <w:lsdException w:name="Default Paragraph Font" w:uiPriority="1"/>
+    <w:lsdException w:name="Subtitle" w:semiHidden="0" w:uiPriority="11" w:unhideWhenUsed="0" w:qFormat="1"/>
+    <w:lsdException w:name="Strong" w:semiHidden="0" w:uiPriority="22" w:unhideWhenUsed="0" w:qFormat="1"/>
+    <w:lsdException w:name="Emphasis" w:semiHidden="0" w:uiPriority="20" w:unhideWhenUsed="0" w:qFormat="1"/>
+    <w:lsdException w:name="Table Grid" w:uiPriority="59"/>
+    <w:lsdException w:name="Placeholder Text" w:unhideWhenUsed="0"/>
+    <w:lsdException w:name="No Spacing" w:semiHidden="0" w:uiPriority="1" w:unhideWhenUsed="0" w:qFormat="1"/>
+    <w:lsdException w:name="Light Shading" w:semiHidden="0" w:uiPriority="60" w:unhideWhenUsed="0"/>
+    <w:lsdException w:name="Light List" w:semiHidden="0" w:uiPriority="61" w:unhideWhenUsed="0"/>
+    <w:lsdException w:name="Light Grid" w:semiHidden="0" w:uiPriority="62" w:unhideWhenUsed="0"/>
+    <w:lsdException w:name="Medium Shading 1" w:semiHidden="0" w:uiPriority="63" w:unhideWhenUsed="0"/>
+    <w:lsdException w:name="Medium Shading 2" w:semiHidden="0" w:uiPriority="64" w:unhideWhenUsed="0"/>
+    <w:lsdException w:name="Medium List 1" w:semiHidden="0" w:uiPriority="65" w:unhideWhenUsed="0"/>
+    <w:lsdException w:name="Medium List 2" w:semiHidden="0" w:uiPriority="66" w:unhideWhenUsed="0"/>
+    <w:lsdException w:name="Medium Grid 1" w:semiHidden="0" w:uiPriority="67" w:unhideWhenUsed="0"/>
+    <w:lsdException w:name="Medium Grid 2" w:semiHidden="0" w:uiPriority="68" w:unhideWhenUsed="0"/>
+    <w:lsdException w:name="Medium Grid 3" w:semiHidden="0" w:uiPriority="69" w:unhideWhenUsed="0"/>
+    <w:lsdException w:name="Dark List" w:semiHidden="0" w:uiPriority="70" w:unhideWhenUsed="0"/>
+    <w:lsdException w:name="Colorful Shading" w:semiHidden="0" w:uiPriority="71" w:unhideWhenUsed="0"/>
+    <w:lsdException w:name="Colorful List" w:semiHidden="0" w:uiPriority="72" w:unhideWhenUsed="0"/>
+    <w:lsdException w:name="Colorful Grid" w:semiHidden="0" w:uiPriority="73" w:unhideWhenUsed="0"/>
+    <w:lsdException w:name="Light Shading Accent 1" w:semiHidden="0" w:uiPriority="60" w:unhideWhenUsed="0"/>
+    <w:lsdException w:name="Light List Accent 1" w:semiHidden="0" w:uiPriority="61" w:unhideWhenUsed="0"/>
+    <w:lsdException w:name="Light Grid Accent 1" w:semiHidden="0" w:uiPriority="62" w:unhideWhenUsed="0"/>
+    <w:lsdException w:name="Medium Shading 1 Accent 1" w:semiHidden="0" w:uiPriority="63" w:unhideWhenUsed="0"/>
+    <w:lsdException w:name="Medium Shading 2 Accent 1" w:semiHidden="0" w:uiPriority="64" w:unhideWhenUsed="0"/>
+    <w:lsdException w:name="Medium List 1 Accent 1" w:semiHidden="0" w:uiPriority="65" w:unhideWhenUsed="0"/>
+    <w:lsdException w:name="Revision" w:unhideWhenUsed="0"/>
+    <w:lsdException w:name="List Paragraph" w:semiHidden="0" w:uiPriority="34" w:unhideWhenUsed="0" w:qFormat="1"/>
+    <w:lsdException w:name="Quote" w:semiHidden="0" w:uiPriority="29" w:unhideWhenUsed="0" w:qFormat="1"/>
+    <w:lsdException w:name="Intense Quote" w:semiHidden="0" w:uiPriority="30" w:unhideWhenUsed="0" w:qFormat="1"/>
+    <w:lsdException w:name="Medium List 2 Accent 1" w:semiHidden="0" w:uiPriority="66" w:unhideWhenUsed="0"/>
+    <w:lsdException w:name="Medium Grid 1 Accent 1" w:semiHidden="0" w:uiPriority="67" w:unhideWhenUsed="0"/>
+    <w:lsdException w:name="Medium Grid 2 Accent 1" w:semiHidden="0" w:uiPriority="68" w:unhideWhenUsed="0"/>
+    <w:lsdException w:name="Medium Grid 3 Accent 1" w:semiHidden="0" w:uiPriority="69" w:unhideWhenUsed="0"/>
+    <w:lsdException w:name="Dark List Accent 1" w:semiHidden="0" w:uiPriority="70" w:unhideWhenUsed="0"/>
+    <w:lsdException w:name="Colorful Shading Accent 1" w:semiHidden="0" w:uiPriority="71" w:unhideWhenUsed="0"/>
+    <w:lsdException w:name="Colorful List Accent 1" w:semiHidden="0" w:uiPriority="72" w:unhideWhenUsed="0"/>
+    <w:lsdException w:name="Colorful Grid Accent 1" w:semiHidden="0" w:uiPriority="73" w:unhideWhenUsed="0"/>
+    <w:lsdException w:name="Light Shading Accent 2" w:semiHidden="0" w:uiPriority="60" w:unhideWhenUsed="0"/>
+    <w:lsdException w:name="Light List Accent 2" w:semiHidden="0" w:uiPriority="61" w:unhideWhenUsed="0"/>
+    <w:lsdException w:name="Light Grid Accent 2" w:semiHidden="0" w:uiPriority="62" w:unhideWhenUsed="0"/>
+    <w:lsdException w:name="Medium Shading 1 Accent 2" w:semiHidden="0" w:uiPriority="63" w:unhideWhenUsed="0"/>
+    <w:lsdException w:name="Medium Shading 2 Accent 2" w:semiHidden="0" w:uiPriority="64" w:unhideWhenUsed="0"/>
+    <w:lsdException w:name="Medium List 1 Accent 2" w:semiHidden="0" w:uiPriority="65" w:unhideWhenUsed="0"/>
+    <w:lsdException w:name="Medium List 2 Accent 2" w:semiHidden="0" w:uiPriority="66" w:unhideWhenUsed="0"/>
+    <w:lsdException w:name="Medium Grid 1 Accent 2" w:semiHidden="0" w:uiPriority="67" w:unhideWhenUsed="0"/>
+    <w:lsdException w:name="Medium Grid 2 Accent 2" w:semiHidden="0" w:uiPriority="68" w:unhideWhenUsed="0"/>
+    <w:lsdException w:name="Medium Grid 3 Accent 2" w:semiHidden="0" w:uiPriority="69" w:unhideWhenUsed="0"/>
+    <w:lsdException w:name="Dark List Accent 2" w:semiHidden="0" w:uiPriority="70" w:unhideWhenUsed="0"/>
+    <w:lsdException w:name="Colorful Shading Accent 2" w:semiHidden="0" w:uiPriority="71" w:unhideWhenUsed="0"/>
+    <w:lsdException w:name="Colorful List Accent 2" w:semiHidden="0" w:uiPriority="72" w:unhideWhenUsed="0"/>
+    <w:lsdException w:name="Colorful Grid Accent 2" w:semiHidden="0" w:uiPriority="73" w:unhideWhenUsed="0"/>
+    <w:lsdException w:name="Light Shading Accent 3" w:semiHidden="0" w:uiPriority="60" w:unhideWhenUsed="0"/>
+    <w:lsdException w:name="Light List Accent 3" w:semiHidden="0" w:uiPriority="61" w:unhideWhenUsed="0"/>
+    <w:lsdException w:name="Light Grid Accent 3" w:semiHidden="0" w:uiPriority="62" w:unhideWhenUsed="0"/>
+    <w:lsdException w:name="Medium Shading 1 Accent 3" w:semiHidden="0" w:uiPriority="63" w:unhideWhenUsed="0"/>
+    <w:lsdException w:name="Medium Shading 2 Accent 3" w:semiHidden="0" w:uiPriority="64" w:unhideWhenUsed="0"/>
+    <w:lsdException w:name="Medium List 1 Accent 3" w:semiHidden="0" w:uiPriority="65" w:unhideWhenUsed="0"/>
+    <w:lsdException w:name="Medium List 2 Accent 3" w:semiHidden="0" w:uiPriority="66" w:unhideWhenUsed="0"/>
+    <w:lsdException w:name="Medium Grid 1 Accent 3" w:semiHidden="0" w:uiPriority="67" w:unhideWhenUsed="0"/>
+    <w:lsdException w:name="Medium Grid 2 Accent 3" w:semiHidden="0" w:uiPriority="68" w:unhideWhenUsed="0"/>
+    <w:lsdException w:name="Medium Grid 3 Accent 3" w:semiHidden="0" w:uiPriority="69" w:unhideWhenUsed="0"/>
+    <w:lsdException w:name="Dark List Accent 3" w:semiHidden="0" w:uiPriority="70" w:unhideWhenUsed="0"/>
+    <w:lsdException w:name="Colorful Shading Accent 3" w:semiHidden="0" w:uiPriority="71" w:unhideWhenUsed="0"/>
+    <w:lsdException w:name="Colorful List Accent 3" w:semiHidden="0" w:uiPriority="72" w:unhideWhenUsed="0"/>
+    <w:lsdException w:name="Colorful Grid Accent 3" w:semiHidden="0" w:uiPriority="73" w:unhideWhenUsed="0"/>
+    <w:lsdException w:name="Light Shading Accent 4" w:semiHidden="0" w:uiPriority="60" w:unhideWhenUsed="0"/>
+    <w:lsdException w:name="Light List Accent 4" w:semiHidden="0" w:uiPriority="61" w:unhideWhenUsed="0"/>
+    <w:lsdException w:name="Light Grid Accent 4" w:semiHidden="0" w:uiPriority="62" w:unhideWhenUsed="0"/>
+    <w:lsdException w:name="Medium Shading 1 Accent 4" w:semiHidden="0" w:uiPriority="63" w:unhideWhenUsed="0"/>
+    <w:lsdException w:name="Medium Shading 2 Accent 4" w:semiHidden="0" w:uiPriority="64" w:unhideWhenUsed="0"/>
+    <w:lsdException w:name="Medium List 1 Accent 4" w:semiHidden="0" w:uiPriority="65" w:unhideWhenUsed="0"/>
+    <w:lsdException w:name="Medium List 2 Accent 4" w:semiHidden="0" w:uiPriority="66" w:unhideWhenUsed="0"/>
+    <w:lsdException w:name="Medium Grid 1 Accent 4" w:semiHidden="0" w:uiPriority="67" w:unhideWhenUsed="0"/>
+    <w:lsdException w:name="Medium Grid 2 Accent 4" w:semiHidden="0" w:uiPriority="68" w:unhideWhenUsed="0"/>
+    <w:lsdException w:name="Medium Grid 3 Accent 4" w:semiHidden="0" w:uiPriority="69" w:unhideWhenUsed="0"/>
+    <w:lsdException w:name="Dark List Accent 4" w:semiHidden="0" w:uiPriority="70" w:unhideWhenUsed="0"/>
+    <w:lsdException w:name="Colorful Shading Accent 4" w:semiHidden="0" w:uiPriority="71" w:unhideWhenUsed="0"/>
+    <w:lsdException w:name="Colorful List Accent 4" w:semiHidden="0" w:uiPriority="72" w:unhideWhenUsed="0"/>
+    <w:lsdException w:name="Colorful Grid Accent 4" w:semiHidden="0" w:uiPriority="73" w:unhideWhenUsed="0"/>
+    <w:lsdException w:name="Light Shading Accent 5" w:semiHidden="0" w:uiPriority="60" w:unhideWhenUsed="0"/>
+    <w:lsdException w:name="Light List Accent 5" w:semiHidden="0" w:uiPriority="61" w:unhideWhenUsed="0"/>
+    <w:lsdException w:name="Light Grid Accent 5" w:semiHidden="0" w:uiPriority="62" w:unhideWhenUsed="0"/>
+    <w:lsdException w:name="Medium Shading 1 Accent 5" w:semiHidden="0" w:uiPriority="63" w:unhideWhenUsed="0"/>
+    <w:lsdException w:name="Medium Shading 2 Accent 5" w:semiHidden="0" w:uiPriority="64" w:unhideWhenUsed="0"/>
+    <w:lsdException w:name="Medium List 1 Accent 5" w:semiHidden="0" w:uiPriority="65" w:unhideWhenUsed="0"/>
+    <w:lsdException w:name="Medium List 2 Accent 5" w:semiHidden="0" w:uiPriority="66" w:unhideWhenUsed="0"/>
+    <w:lsdException w:name="Medium Grid 1 Accent 5" w:semiHidden="0" w:uiPriority="67" w:unhideWhenUsed="0"/>
+    <w:lsdException w:name="Medium Grid 2 Accent 5" w:semiHidden="0" w:uiPriority="68" w:unhideWhenUsed="0"/>
+    <w:lsdException w:name="Medium Grid 3 Accent 5" w:semiHidden="0" w:uiPriority="69" w:unhideWhenUsed="0"/>
+    <w:lsdException w:name="Dark List Accent 5" w:semiHidden="0" w:uiPriority="70" w:unhideWhenUsed="0"/>
+    <w:lsdException w:name="Colorful Shading Accent 5" w:semiHidden="0" w:uiPriority="71" w:unhideWhenUsed="0"/>
+    <w:lsdException w:name="Colorful List Accent 5" w:semiHidden="0" w:uiPriority="72" w:unhideWhenUsed="0"/>
+    <w:lsdException w:name="Colorful Grid Accent 5" w:semiHidden="0" w:uiPriority="73" w:unhideWhenUsed="0"/>
+    <w:lsdException w:name="Light Shading Accent 6" w:semiHidden="0" w:uiPriority="60" w:unhideWhenUsed="0"/>
+    <w:lsdException w:name="Light List Accent 6" w:semiHidden="0" w:uiPriority="61" w:unhideWhenUsed="0"/>
+    <w:lsdException w:name="Light Grid Accent 6" w:semiHidden="0" w:uiPriority="62" w:unhideWhenUsed="0"/>
+    <w:lsdException w:name="Medium Shading 1 Accent 6" w:semiHidden="0" w:uiPriority="63" w:unhideWhenUsed="0"/>
+    <w:lsdException w:name="Medium Shading 2 Accent 6" w:semiHidden="0" w:uiPriority="64" w:unhideWhenUsed="0"/>
+    <w:lsdException w:name="Medium List 1 Accent 6" w:semiHidden="0" w:uiPriority="65" w:unhideWhenUsed="0"/>
+    <w:lsdException w:name="Medium List 2 Accent 6" w:semiHidden="0" w:uiPriority="66" w:unhideWhenUsed="0"/>
+    <w:lsdException w:name="Medium Grid 1 Accent 6" w:semiHidden="0" w:uiPriority="67" w:unhideWhenUsed="0"/>
+    <w:lsdException w:name="Medium Grid 2 Accent 6" w:semiHidden="0" w:uiPriority="68" w:unhideWhenUsed="0"/>
+    <w:lsdException w:name="Medium Grid 3 Accent 6" w:semiHidden="0" w:uiPriority="69" w:unhideWhenUsed="0"/>
+    <w:lsdException w:name="Dark List Accent 6" w:semiHidden="0" w:uiPriority="70" w:unhideWhenUsed="0"/>
+    <w:lsdException w:name="Colorful Shading Accent 6" w:semiHidden="0" w:uiPriority="71" w:unhideWhenUsed="0"/>
+    <w:lsdException w:name="Colorful List Accent 6" w:semiHidden="0" w:uiPriority="72" w:unhideWhenUsed="0"/>
+    <w:lsdException w:name="Colorful Grid Accent 6" w:semiHidden="0" w:uiPriority="73" w:unhideWhenUsed="0"/>
+    <w:lsdException w:name="Subtle Emphasis" w:semiHidden="0" w:uiPriority="19" w:unhideWhenUsed="0" w:qFormat="1"/>
+    <w:lsdException w:name="Intense Emphasis" w:semiHidden="0" w:uiPriority="21" w:unhideWhenUsed="0" w:qFormat="1"/>
+    <w:lsdException w:name="Subtle Reference" w:semiHidden="0" w:uiPriority="31" w:unhideWhenUsed="0" w:qFormat="1"/>
+    <w:lsdException w:name="Intense Reference" w:semiHidden="0" w:uiPriority="32" w:unhideWhenUsed="0" w:qFormat="1"/>
+    <w:lsdException w:name="Book Title" w:semiHidden="0" w:uiPriority="33" w:unhideWhenUsed="0" w:qFormat="1"/>
+    <w:lsdException w:name="Bibliography" w:uiPriority="37"/>
+    <w:lsdException w:name="TOC Heading" w:uiPriority="39" w:qFormat="1"/>
   </w:latentStyles>
-  <w:style w:type="paragraph" w:default="1" w:styleId="Normal">
+  <w:style w:type="paragraph" w:default="1" w:styleId="Normln">
     <w:name w:val="Normal"/>
     <w:qFormat/>
     <w:rsid w:val="00BA1A04"/>
@@ -7112,11 +6951,11 @@
       <w:rFonts w:ascii="Sitka Text" w:hAnsi="Sitka Text"/>
     </w:rPr>
   </w:style>
-  <w:style w:type="paragraph" w:styleId="Heading1">
+  <w:style w:type="paragraph" w:styleId="Nadpis1">
     <w:name w:val="heading 1"/>
-    <w:basedOn w:val="Normal"/>
-    <w:next w:val="Normal"/>
-    <w:link w:val="Heading1Char"/>
+    <w:basedOn w:val="Normln"/>
+    <w:next w:val="Normln"/>
+    <w:link w:val="Nadpis1Char"/>
     <w:uiPriority w:val="9"/>
     <w:qFormat/>
     <w:rsid w:val="00176345"/>
@@ -7135,11 +6974,11 @@
       <w:szCs w:val="28"/>
     </w:rPr>
   </w:style>
-  <w:style w:type="paragraph" w:styleId="Heading2">
+  <w:style w:type="paragraph" w:styleId="Nadpis2">
     <w:name w:val="heading 2"/>
-    <w:basedOn w:val="Normal"/>
-    <w:next w:val="Normal"/>
-    <w:link w:val="Heading2Char"/>
+    <w:basedOn w:val="Normln"/>
+    <w:next w:val="Normln"/>
+    <w:link w:val="Nadpis2Char"/>
     <w:uiPriority w:val="9"/>
     <w:unhideWhenUsed/>
     <w:qFormat/>
@@ -7158,17 +6997,18 @@
       <w:szCs w:val="26"/>
     </w:rPr>
   </w:style>
-  <w:style w:type="character" w:default="1" w:styleId="DefaultParagraphFont">
+  <w:style w:type="character" w:default="1" w:styleId="Standardnpsmoodstavce">
     <w:name w:val="Default Paragraph Font"/>
     <w:uiPriority w:val="1"/>
     <w:semiHidden/>
     <w:unhideWhenUsed/>
   </w:style>
-  <w:style w:type="table" w:default="1" w:styleId="TableNormal">
+  <w:style w:type="table" w:default="1" w:styleId="Normlntabulka">
     <w:name w:val="Normal Table"/>
     <w:uiPriority w:val="99"/>
     <w:semiHidden/>
     <w:unhideWhenUsed/>
+    <w:qFormat/>
     <w:tblPr>
       <w:tblInd w:w="0" w:type="dxa"/>
       <w:tblCellMar>
@@ -7179,15 +7019,15 @@
       </w:tblCellMar>
     </w:tblPr>
   </w:style>
-  <w:style w:type="numbering" w:default="1" w:styleId="NoList">
+  <w:style w:type="numbering" w:default="1" w:styleId="Bezseznamu">
     <w:name w:val="No List"/>
     <w:uiPriority w:val="99"/>
     <w:semiHidden/>
     <w:unhideWhenUsed/>
   </w:style>
-  <w:style w:type="paragraph" w:styleId="NoSpacing">
+  <w:style w:type="paragraph" w:styleId="Bezmezer">
     <w:name w:val="No Spacing"/>
-    <w:link w:val="NoSpacingChar"/>
+    <w:link w:val="BezmezerChar"/>
     <w:uiPriority w:val="1"/>
     <w:qFormat/>
     <w:rsid w:val="00BA1A04"/>
@@ -7198,20 +7038,20 @@
       <w:rFonts w:ascii="Sitka Text" w:eastAsiaTheme="minorEastAsia" w:hAnsi="Sitka Text"/>
     </w:rPr>
   </w:style>
-  <w:style w:type="character" w:customStyle="1" w:styleId="NoSpacingChar">
-    <w:name w:val="No Spacing Char"/>
-    <w:basedOn w:val="DefaultParagraphFont"/>
-    <w:link w:val="NoSpacing"/>
+  <w:style w:type="character" w:customStyle="1" w:styleId="BezmezerChar">
+    <w:name w:val="Bez mezer Char"/>
+    <w:basedOn w:val="Standardnpsmoodstavce"/>
+    <w:link w:val="Bezmezer"/>
     <w:uiPriority w:val="1"/>
     <w:rsid w:val="00BA1A04"/>
     <w:rPr>
       <w:rFonts w:ascii="Sitka Text" w:eastAsiaTheme="minorEastAsia" w:hAnsi="Sitka Text"/>
     </w:rPr>
   </w:style>
-  <w:style w:type="paragraph" w:styleId="BalloonText">
+  <w:style w:type="paragraph" w:styleId="Textbubliny">
     <w:name w:val="Balloon Text"/>
-    <w:basedOn w:val="Normal"/>
-    <w:link w:val="BalloonTextChar"/>
+    <w:basedOn w:val="Normln"/>
+    <w:link w:val="TextbublinyChar"/>
     <w:uiPriority w:val="99"/>
     <w:semiHidden/>
     <w:unhideWhenUsed/>
@@ -7225,10 +7065,10 @@
       <w:szCs w:val="16"/>
     </w:rPr>
   </w:style>
-  <w:style w:type="character" w:customStyle="1" w:styleId="BalloonTextChar">
-    <w:name w:val="Balloon Text Char"/>
-    <w:basedOn w:val="DefaultParagraphFont"/>
-    <w:link w:val="BalloonText"/>
+  <w:style w:type="character" w:customStyle="1" w:styleId="TextbublinyChar">
+    <w:name w:val="Text bubliny Char"/>
+    <w:basedOn w:val="Standardnpsmoodstavce"/>
+    <w:link w:val="Textbubliny"/>
     <w:uiPriority w:val="99"/>
     <w:semiHidden/>
     <w:rsid w:val="001D0DC0"/>
@@ -7238,10 +7078,10 @@
       <w:szCs w:val="16"/>
     </w:rPr>
   </w:style>
-  <w:style w:type="character" w:customStyle="1" w:styleId="Heading1Char">
-    <w:name w:val="Heading 1 Char"/>
-    <w:basedOn w:val="DefaultParagraphFont"/>
-    <w:link w:val="Heading1"/>
+  <w:style w:type="character" w:customStyle="1" w:styleId="Nadpis1Char">
+    <w:name w:val="Nadpis 1 Char"/>
+    <w:basedOn w:val="Standardnpsmoodstavce"/>
+    <w:link w:val="Nadpis1"/>
     <w:uiPriority w:val="9"/>
     <w:rsid w:val="00176345"/>
     <w:rPr>
@@ -7253,9 +7093,9 @@
       <w:szCs w:val="28"/>
     </w:rPr>
   </w:style>
-  <w:style w:type="paragraph" w:styleId="ListParagraph">
+  <w:style w:type="paragraph" w:styleId="Odstavecseseznamem">
     <w:name w:val="List Paragraph"/>
-    <w:basedOn w:val="Normal"/>
+    <w:basedOn w:val="Normln"/>
     <w:uiPriority w:val="34"/>
     <w:qFormat/>
     <w:rsid w:val="00176345"/>
@@ -7264,10 +7104,10 @@
       <w:contextualSpacing/>
     </w:pPr>
   </w:style>
-  <w:style w:type="character" w:customStyle="1" w:styleId="Heading2Char">
-    <w:name w:val="Heading 2 Char"/>
-    <w:basedOn w:val="DefaultParagraphFont"/>
-    <w:link w:val="Heading2"/>
+  <w:style w:type="character" w:customStyle="1" w:styleId="Nadpis2Char">
+    <w:name w:val="Nadpis 2 Char"/>
+    <w:basedOn w:val="Standardnpsmoodstavce"/>
+    <w:link w:val="Nadpis2"/>
     <w:uiPriority w:val="9"/>
     <w:rsid w:val="00663613"/>
     <w:rPr>
@@ -7282,47 +7122,15 @@
 </file>
 
 <file path=word/glossary/document.xml><?xml version="1.0" encoding="utf-8"?>
-<w:glossaryDocument xmlns:wpc="http://schemas.microsoft.com/office/word/2010/wordprocessingCanvas" xmlns:cx="http://schemas.microsoft.com/office/drawing/2014/chartex" xmlns:cx1="http://schemas.microsoft.com/office/drawing/2015/9/8/chartex" xmlns:cx2="http://schemas.microsoft.com/office/drawing/2015/10/21/chartex" xmlns:cx3="http://schemas.microsoft.com/office/drawing/2016/5/9/chartex" xmlns:cx4="http://schemas.microsoft.com/office/drawing/2016/5/10/chartex" xmlns:cx5="http://schemas.microsoft.com/office/drawing/2016/5/11/chartex" xmlns:cx6="http://schemas.microsoft.com/office/drawing/2016/5/12/chartex" xmlns:cx7="http://schemas.microsoft.com/office/drawing/2016/5/13/chartex" xmlns:cx8="http://schemas.microsoft.com/office/drawing/2016/5/14/chartex" xmlns:mc="http://schemas.openxmlformats.org/markup-compatibility/2006" xmlns:aink="http://schemas.microsoft.com/office/drawing/2016/ink" xmlns:am3d="http://schemas.microsoft.com/office/drawing/2017/model3d" xmlns:o="urn:schemas-microsoft-com:office:office" xmlns:r="http://schemas.openxmlformats.org/officeDocument/2006/relationships" xmlns:m="http://schemas.openxmlformats.org/officeDocument/2006/math" xmlns:v="urn:schemas-microsoft-com:vml" xmlns:wp14="http://schemas.microsoft.com/office/word/2010/wordprocessingDrawing" xmlns:wp="http://schemas.openxmlformats.org/drawingml/2006/wordprocessingDrawing" xmlns:w10="urn:schemas-microsoft-com:office:word" xmlns:w="http://schemas.openxmlformats.org/wordprocessingml/2006/main" xmlns:w14="http://schemas.microsoft.com/office/word/2010/wordml" xmlns:w15="http://schemas.microsoft.com/office/word/2012/wordml" xmlns:w16cid="http://schemas.microsoft.com/office/word/2016/wordml/cid" xmlns:w16se="http://schemas.microsoft.com/office/word/2015/wordml/symex" xmlns:wpg="http://schemas.microsoft.com/office/word/2010/wordprocessingGroup" xmlns:wpi="http://schemas.microsoft.com/office/word/2010/wordprocessingInk" xmlns:wne="http://schemas.microsoft.com/office/word/2006/wordml" xmlns:wps="http://schemas.microsoft.com/office/word/2010/wordprocessingShape" mc:Ignorable="w14 w15 w16se w16cid wp14">
-  <w:docParts>
-    <w:docPart>
-      <w:docPartPr>
-        <w:name w:val="813B5DD3AA234251A84267F129B77DB7"/>
-        <w:category>
-          <w:name w:val="Obecné"/>
-          <w:gallery w:val="placeholder"/>
-        </w:category>
-        <w:types>
-          <w:type w:val="bbPlcHdr"/>
-        </w:types>
-        <w:behaviors>
-          <w:behavior w:val="content"/>
-        </w:behaviors>
-        <w:guid w:val="{62B02C73-5D3D-478A-8F6E-3CA4A140F740}"/>
-      </w:docPartPr>
-      <w:docPartBody>
-        <w:p>
-          <w:pPr>
-            <w:pStyle w:val="813B5DD3AA234251A84267F129B77DB7"/>
-          </w:pPr>
-          <w:r>
-            <w:rPr>
-              <w:rFonts w:asciiTheme="majorHAnsi" w:eastAsiaTheme="majorEastAsia" w:hAnsiTheme="majorHAnsi" w:cstheme="majorBidi"/>
-              <w:caps/>
-            </w:rPr>
-            <w:t>[Zadejte název společnosti.]</w:t>
-          </w:r>
-        </w:p>
-      </w:docPartBody>
-    </w:docPart>
-  </w:docParts>
+<w:glossaryDocument xmlns:ve="http://schemas.openxmlformats.org/markup-compatibility/2006" xmlns:o="urn:schemas-microsoft-com:office:office" xmlns:r="http://schemas.openxmlformats.org/officeDocument/2006/relationships" xmlns:m="http://schemas.openxmlformats.org/officeDocument/2006/math" xmlns:v="urn:schemas-microsoft-com:vml" xmlns:wp="http://schemas.openxmlformats.org/drawingml/2006/wordprocessingDrawing" xmlns:w10="urn:schemas-microsoft-com:office:word" xmlns:w="http://schemas.openxmlformats.org/wordprocessingml/2006/main" xmlns:wne="http://schemas.microsoft.com/office/word/2006/wordml">
+  <w:docParts/>
 </w:glossaryDocument>
 </file>
 
 <file path=word/glossary/fontTable.xml><?xml version="1.0" encoding="utf-8"?>
-<w:fonts xmlns:mc="http://schemas.openxmlformats.org/markup-compatibility/2006" xmlns:r="http://schemas.openxmlformats.org/officeDocument/2006/relationships" xmlns:w="http://schemas.openxmlformats.org/wordprocessingml/2006/main" xmlns:w14="http://schemas.microsoft.com/office/word/2010/wordml" xmlns:w15="http://schemas.microsoft.com/office/word/2012/wordml" xmlns:w16cid="http://schemas.microsoft.com/office/word/2016/wordml/cid" xmlns:w16se="http://schemas.microsoft.com/office/word/2015/wordml/symex" mc:Ignorable="w14 w15 w16se w16cid">
+<w:fonts xmlns:r="http://schemas.openxmlformats.org/officeDocument/2006/relationships" xmlns:w="http://schemas.openxmlformats.org/wordprocessingml/2006/main">
   <w:font w:name="Sitka Text">
     <w:altName w:val="Arial"/>
-    <w:panose1 w:val="02000505000000020004"/>
     <w:charset w:val="00"/>
     <w:family w:val="auto"/>
     <w:pitch w:val="variable"/>
@@ -7330,24 +7138,24 @@
   </w:font>
   <w:font w:name="Calibri">
     <w:panose1 w:val="020F0502020204030204"/>
-    <w:charset w:val="00"/>
+    <w:charset w:val="EE"/>
     <w:family w:val="swiss"/>
     <w:pitch w:val="variable"/>
-    <w:sig w:usb0="E0002AFF" w:usb1="C000247B" w:usb2="00000009" w:usb3="00000000" w:csb0="000001FF" w:csb1="00000000"/>
+    <w:sig w:usb0="E00002FF" w:usb1="4000ACFF" w:usb2="00000001" w:usb3="00000000" w:csb0="0000019F" w:csb1="00000000"/>
   </w:font>
   <w:font w:name="Times New Roman">
     <w:panose1 w:val="02020603050405020304"/>
-    <w:charset w:val="00"/>
+    <w:charset w:val="EE"/>
     <w:family w:val="roman"/>
     <w:pitch w:val="variable"/>
-    <w:sig w:usb0="E0002EFF" w:usb1="C000785B" w:usb2="00000009" w:usb3="00000000" w:csb0="000001FF" w:csb1="00000000"/>
+    <w:sig w:usb0="E0002AFF" w:usb1="C0007841" w:usb2="00000009" w:usb3="00000000" w:csb0="000001FF" w:csb1="00000000"/>
   </w:font>
   <w:font w:name="Courier New">
     <w:panose1 w:val="02070309020205020404"/>
-    <w:charset w:val="00"/>
+    <w:charset w:val="EE"/>
     <w:family w:val="modern"/>
     <w:pitch w:val="fixed"/>
-    <w:sig w:usb0="E0002EFF" w:usb1="C0007843" w:usb2="00000009" w:usb3="00000000" w:csb0="000001FF" w:csb1="00000000"/>
+    <w:sig w:usb0="E0002AFF" w:usb1="C0007843" w:usb2="00000009" w:usb3="00000000" w:csb0="000001FF" w:csb1="00000000"/>
   </w:font>
   <w:font w:name="Wingdings">
     <w:panose1 w:val="05000000000000000000"/>
@@ -7365,10 +7173,10 @@
   </w:font>
   <w:font w:name="Cambria">
     <w:panose1 w:val="02040503050406030204"/>
-    <w:charset w:val="00"/>
+    <w:charset w:val="EE"/>
     <w:family w:val="roman"/>
     <w:pitch w:val="variable"/>
-    <w:sig w:usb0="E00006FF" w:usb1="400004FF" w:usb2="00000000" w:usb3="00000000" w:csb0="0000019F" w:csb1="00000000"/>
+    <w:sig w:usb0="E00002FF" w:usb1="400004FF" w:usb2="00000000" w:usb3="00000000" w:csb0="0000019F" w:csb1="00000000"/>
   </w:font>
   <w:font w:name="Tahoma">
     <w:panose1 w:val="020B0604030504040204"/>
@@ -7377,26 +7185,17 @@
     <w:pitch w:val="variable"/>
     <w:sig w:usb0="E1002EFF" w:usb1="C000605B" w:usb2="00000029" w:usb3="00000000" w:csb0="000101FF" w:csb1="00000000"/>
   </w:font>
-  <w:font w:name="Calibri Light">
-    <w:panose1 w:val="020F0302020204030204"/>
-    <w:charset w:val="00"/>
-    <w:family w:val="swiss"/>
-    <w:pitch w:val="variable"/>
-    <w:sig w:usb0="E0002AFF" w:usb1="C000247B" w:usb2="00000009" w:usb3="00000000" w:csb0="000001FF" w:csb1="00000000"/>
-  </w:font>
 </w:fonts>
 </file>
 
 <file path=word/glossary/settings.xml><?xml version="1.0" encoding="utf-8"?>
-<w:settings xmlns:mc="http://schemas.openxmlformats.org/markup-compatibility/2006" xmlns:o="urn:schemas-microsoft-com:office:office" xmlns:r="http://schemas.openxmlformats.org/officeDocument/2006/relationships" xmlns:m="http://schemas.openxmlformats.org/officeDocument/2006/math" xmlns:v="urn:schemas-microsoft-com:vml" xmlns:w10="urn:schemas-microsoft-com:office:word" xmlns:w="http://schemas.openxmlformats.org/wordprocessingml/2006/main" xmlns:w14="http://schemas.microsoft.com/office/word/2010/wordml" xmlns:w15="http://schemas.microsoft.com/office/word/2012/wordml" xmlns:w16cid="http://schemas.microsoft.com/office/word/2016/wordml/cid" xmlns:w16se="http://schemas.microsoft.com/office/word/2015/wordml/symex" xmlns:sl="http://schemas.openxmlformats.org/schemaLibrary/2006/main" mc:Ignorable="w14 w15 w16se w16cid">
+<w:settings xmlns:o="urn:schemas-microsoft-com:office:office" xmlns:r="http://schemas.openxmlformats.org/officeDocument/2006/relationships" xmlns:m="http://schemas.openxmlformats.org/officeDocument/2006/math" xmlns:v="urn:schemas-microsoft-com:vml" xmlns:w10="urn:schemas-microsoft-com:office:word" xmlns:w="http://schemas.openxmlformats.org/wordprocessingml/2006/main" xmlns:sl="http://schemas.openxmlformats.org/schemaLibrary/2006/main">
   <w:view w:val="normal"/>
   <w:defaultTabStop w:val="708"/>
   <w:hyphenationZone w:val="425"/>
   <w:characterSpacingControl w:val="doNotCompress"/>
   <w:compat>
     <w:useFELayout/>
-    <w:compatSetting w:name="compatibilityMode" w:uri="http://schemas.microsoft.com/office/word" w:val="12"/>
-    <w:compatSetting w:name="useWord2013TrackBottomHyphenation" w:uri="http://schemas.microsoft.com/office/word" w:val="1"/>
   </w:compat>
   <w:rsids>
     <w:rsidRoot w:val="003D2A44"/>
@@ -7407,13 +7206,14 @@
     <w:rsid w:val="00C47250"/>
     <w:rsid w:val="00D568B0"/>
     <w:rsid w:val="00E3367C"/>
+    <w:rsid w:val="00E34A8F"/>
     <w:rsid w:val="00F61AD7"/>
   </w:rsids>
   <m:mathPr>
     <m:mathFont m:val="Cambria Math"/>
     <m:brkBin m:val="before"/>
     <m:brkBinSub m:val="--"/>
-    <m:smallFrac m:val="0"/>
+    <m:smallFrac m:val="off"/>
     <m:dispDef/>
     <m:lMargin m:val="0"/>
     <m:rMargin m:val="0"/>
@@ -7430,7 +7230,7 @@
 </file>
 
 <file path=word/glossary/styles.xml><?xml version="1.0" encoding="utf-8"?>
-<w:styles xmlns:mc="http://schemas.openxmlformats.org/markup-compatibility/2006" xmlns:r="http://schemas.openxmlformats.org/officeDocument/2006/relationships" xmlns:w="http://schemas.openxmlformats.org/wordprocessingml/2006/main" xmlns:w14="http://schemas.microsoft.com/office/word/2010/wordml" xmlns:w15="http://schemas.microsoft.com/office/word/2012/wordml" xmlns:w16cid="http://schemas.microsoft.com/office/word/2016/wordml/cid" xmlns:w16se="http://schemas.microsoft.com/office/word/2015/wordml/symex" mc:Ignorable="w14 w15 w16se w16cid">
+<w:styles xmlns:r="http://schemas.openxmlformats.org/officeDocument/2006/relationships" xmlns:w="http://schemas.openxmlformats.org/wordprocessingml/2006/main">
   <w:docDefaults>
     <w:rPrDefault>
       <w:rPr>
@@ -7446,399 +7246,162 @@
       </w:pPr>
     </w:pPrDefault>
   </w:docDefaults>
-  <w:latentStyles w:defLockedState="0" w:defUIPriority="99" w:defSemiHidden="0" w:defUnhideWhenUsed="0" w:defQFormat="0" w:count="375">
-    <w:lsdException w:name="Normal" w:uiPriority="0" w:qFormat="1"/>
-    <w:lsdException w:name="heading 1" w:uiPriority="9" w:qFormat="1"/>
-    <w:lsdException w:name="heading 2" w:semiHidden="1" w:uiPriority="9" w:unhideWhenUsed="1" w:qFormat="1"/>
-    <w:lsdException w:name="heading 3" w:semiHidden="1" w:uiPriority="9" w:unhideWhenUsed="1" w:qFormat="1"/>
-    <w:lsdException w:name="heading 4" w:semiHidden="1" w:uiPriority="9" w:unhideWhenUsed="1" w:qFormat="1"/>
-    <w:lsdException w:name="heading 5" w:semiHidden="1" w:uiPriority="9" w:unhideWhenUsed="1" w:qFormat="1"/>
-    <w:lsdException w:name="heading 6" w:semiHidden="1" w:uiPriority="9" w:unhideWhenUsed="1" w:qFormat="1"/>
-    <w:lsdException w:name="heading 7" w:semiHidden="1" w:uiPriority="9" w:unhideWhenUsed="1" w:qFormat="1"/>
-    <w:lsdException w:name="heading 8" w:semiHidden="1" w:uiPriority="9" w:unhideWhenUsed="1" w:qFormat="1"/>
-    <w:lsdException w:name="heading 9" w:semiHidden="1" w:uiPriority="9" w:unhideWhenUsed="1" w:qFormat="1"/>
-    <w:lsdException w:name="index 1" w:semiHidden="1" w:unhideWhenUsed="1"/>
-    <w:lsdException w:name="index 2" w:semiHidden="1" w:unhideWhenUsed="1"/>
-    <w:lsdException w:name="index 3" w:semiHidden="1" w:unhideWhenUsed="1"/>
-    <w:lsdException w:name="index 4" w:semiHidden="1" w:unhideWhenUsed="1"/>
-    <w:lsdException w:name="index 5" w:semiHidden="1" w:unhideWhenUsed="1"/>
-    <w:lsdException w:name="index 6" w:semiHidden="1" w:unhideWhenUsed="1"/>
-    <w:lsdException w:name="index 7" w:semiHidden="1" w:unhideWhenUsed="1"/>
-    <w:lsdException w:name="index 8" w:semiHidden="1" w:unhideWhenUsed="1"/>
-    <w:lsdException w:name="index 9" w:semiHidden="1" w:unhideWhenUsed="1"/>
-    <w:lsdException w:name="toc 1" w:semiHidden="1" w:uiPriority="39" w:unhideWhenUsed="1"/>
-    <w:lsdException w:name="toc 2" w:semiHidden="1" w:uiPriority="39" w:unhideWhenUsed="1"/>
-    <w:lsdException w:name="toc 3" w:semiHidden="1" w:uiPriority="39" w:unhideWhenUsed="1"/>
-    <w:lsdException w:name="toc 4" w:semiHidden="1" w:uiPriority="39" w:unhideWhenUsed="1"/>
-    <w:lsdException w:name="toc 5" w:semiHidden="1" w:uiPriority="39" w:unhideWhenUsed="1"/>
-    <w:lsdException w:name="toc 6" w:semiHidden="1" w:uiPriority="39" w:unhideWhenUsed="1"/>
-    <w:lsdException w:name="toc 7" w:semiHidden="1" w:uiPriority="39" w:unhideWhenUsed="1"/>
-    <w:lsdException w:name="toc 8" w:semiHidden="1" w:uiPriority="39" w:unhideWhenUsed="1"/>
-    <w:lsdException w:name="toc 9" w:semiHidden="1" w:uiPriority="39" w:unhideWhenUsed="1"/>
-    <w:lsdException w:name="Normal Indent" w:semiHidden="1" w:unhideWhenUsed="1"/>
-    <w:lsdException w:name="footnote text" w:semiHidden="1" w:unhideWhenUsed="1"/>
-    <w:lsdException w:name="annotation text" w:semiHidden="1" w:unhideWhenUsed="1"/>
-    <w:lsdException w:name="header" w:semiHidden="1" w:unhideWhenUsed="1"/>
-    <w:lsdException w:name="footer" w:semiHidden="1" w:unhideWhenUsed="1"/>
-    <w:lsdException w:name="index heading" w:semiHidden="1" w:unhideWhenUsed="1"/>
-    <w:lsdException w:name="caption" w:semiHidden="1" w:uiPriority="35" w:unhideWhenUsed="1" w:qFormat="1"/>
-    <w:lsdException w:name="table of figures" w:semiHidden="1" w:unhideWhenUsed="1"/>
-    <w:lsdException w:name="envelope address" w:semiHidden="1" w:unhideWhenUsed="1"/>
-    <w:lsdException w:name="envelope return" w:semiHidden="1" w:unhideWhenUsed="1"/>
-    <w:lsdException w:name="footnote reference" w:semiHidden="1" w:unhideWhenUsed="1"/>
-    <w:lsdException w:name="annotation reference" w:semiHidden="1" w:unhideWhenUsed="1"/>
-    <w:lsdException w:name="line number" w:semiHidden="1" w:unhideWhenUsed="1"/>
-    <w:lsdException w:name="page number" w:semiHidden="1" w:unhideWhenUsed="1"/>
-    <w:lsdException w:name="endnote reference" w:semiHidden="1" w:unhideWhenUsed="1"/>
-    <w:lsdException w:name="endnote text" w:semiHidden="1" w:unhideWhenUsed="1"/>
-    <w:lsdException w:name="table of authorities" w:semiHidden="1" w:unhideWhenUsed="1"/>
-    <w:lsdException w:name="macro" w:semiHidden="1" w:unhideWhenUsed="1"/>
-    <w:lsdException w:name="toa heading" w:semiHidden="1" w:unhideWhenUsed="1"/>
-    <w:lsdException w:name="List" w:semiHidden="1" w:unhideWhenUsed="1"/>
-    <w:lsdException w:name="List Bullet" w:semiHidden="1" w:unhideWhenUsed="1"/>
-    <w:lsdException w:name="List Number" w:semiHidden="1" w:unhideWhenUsed="1"/>
-    <w:lsdException w:name="List 2" w:semiHidden="1" w:unhideWhenUsed="1"/>
-    <w:lsdException w:name="List 3" w:semiHidden="1" w:unhideWhenUsed="1"/>
-    <w:lsdException w:name="List 4" w:semiHidden="1" w:unhideWhenUsed="1"/>
-    <w:lsdException w:name="List 5" w:semiHidden="1" w:unhideWhenUsed="1"/>
-    <w:lsdException w:name="List Bullet 2" w:semiHidden="1" w:unhideWhenUsed="1"/>
-    <w:lsdException w:name="List Bullet 3" w:semiHidden="1" w:unhideWhenUsed="1"/>
-    <w:lsdException w:name="List Bullet 4" w:semiHidden="1" w:unhideWhenUsed="1"/>
-    <w:lsdException w:name="List Bullet 5" w:semiHidden="1" w:unhideWhenUsed="1"/>
-    <w:lsdException w:name="List Number 2" w:semiHidden="1" w:unhideWhenUsed="1"/>
-    <w:lsdException w:name="List Number 3" w:semiHidden="1" w:unhideWhenUsed="1"/>
-    <w:lsdException w:name="List Number 4" w:semiHidden="1" w:unhideWhenUsed="1"/>
-    <w:lsdException w:name="List Number 5" w:semiHidden="1" w:unhideWhenUsed="1"/>
-    <w:lsdException w:name="Title" w:uiPriority="10" w:qFormat="1"/>
-    <w:lsdException w:name="Closing" w:semiHidden="1" w:unhideWhenUsed="1"/>
-    <w:lsdException w:name="Signature" w:semiHidden="1" w:unhideWhenUsed="1"/>
-    <w:lsdException w:name="Default Paragraph Font" w:semiHidden="1" w:uiPriority="1" w:unhideWhenUsed="1"/>
-    <w:lsdException w:name="Body Text" w:semiHidden="1" w:unhideWhenUsed="1"/>
-    <w:lsdException w:name="Body Text Indent" w:semiHidden="1" w:unhideWhenUsed="1"/>
-    <w:lsdException w:name="List Continue" w:semiHidden="1" w:unhideWhenUsed="1"/>
-    <w:lsdException w:name="List Continue 2" w:semiHidden="1" w:unhideWhenUsed="1"/>
-    <w:lsdException w:name="List Continue 3" w:semiHidden="1" w:unhideWhenUsed="1"/>
-    <w:lsdException w:name="List Continue 4" w:semiHidden="1" w:unhideWhenUsed="1"/>
-    <w:lsdException w:name="List Continue 5" w:semiHidden="1" w:unhideWhenUsed="1"/>
-    <w:lsdException w:name="Message Header" w:semiHidden="1" w:unhideWhenUsed="1"/>
-    <w:lsdException w:name="Subtitle" w:uiPriority="11" w:qFormat="1"/>
-    <w:lsdException w:name="Salutation" w:semiHidden="1" w:unhideWhenUsed="1"/>
-    <w:lsdException w:name="Date" w:semiHidden="1" w:unhideWhenUsed="1"/>
-    <w:lsdException w:name="Body Text First Indent" w:semiHidden="1" w:unhideWhenUsed="1"/>
-    <w:lsdException w:name="Body Text First Indent 2" w:semiHidden="1" w:unhideWhenUsed="1"/>
-    <w:lsdException w:name="Note Heading" w:semiHidden="1" w:unhideWhenUsed="1"/>
-    <w:lsdException w:name="Body Text 2" w:semiHidden="1" w:unhideWhenUsed="1"/>
-    <w:lsdException w:name="Body Text 3" w:semiHidden="1" w:unhideWhenUsed="1"/>
-    <w:lsdException w:name="Body Text Indent 2" w:semiHidden="1" w:unhideWhenUsed="1"/>
-    <w:lsdException w:name="Body Text Indent 3" w:semiHidden="1" w:unhideWhenUsed="1"/>
-    <w:lsdException w:name="Block Text" w:semiHidden="1" w:unhideWhenUsed="1"/>
-    <w:lsdException w:name="Hyperlink" w:semiHidden="1" w:unhideWhenUsed="1"/>
-    <w:lsdException w:name="FollowedHyperlink" w:semiHidden="1" w:unhideWhenUsed="1"/>
-    <w:lsdException w:name="Strong" w:uiPriority="22" w:qFormat="1"/>
-    <w:lsdException w:name="Emphasis" w:uiPriority="20" w:qFormat="1"/>
-    <w:lsdException w:name="Document Map" w:semiHidden="1" w:unhideWhenUsed="1"/>
-    <w:lsdException w:name="Plain Text" w:semiHidden="1" w:unhideWhenUsed="1"/>
-    <w:lsdException w:name="E-mail Signature" w:semiHidden="1" w:unhideWhenUsed="1"/>
-    <w:lsdException w:name="HTML Top of Form" w:semiHidden="1" w:unhideWhenUsed="1"/>
-    <w:lsdException w:name="HTML Bottom of Form" w:semiHidden="1" w:unhideWhenUsed="1"/>
-    <w:lsdException w:name="Normal (Web)" w:semiHidden="1" w:unhideWhenUsed="1"/>
-    <w:lsdException w:name="HTML Acronym" w:semiHidden="1" w:unhideWhenUsed="1"/>
-    <w:lsdException w:name="HTML Address" w:semiHidden="1" w:unhideWhenUsed="1"/>
-    <w:lsdException w:name="HTML Cite" w:semiHidden="1" w:unhideWhenUsed="1"/>
-    <w:lsdException w:name="HTML Code" w:semiHidden="1" w:unhideWhenUsed="1"/>
-    <w:lsdException w:name="HTML Definition" w:semiHidden="1" w:unhideWhenUsed="1"/>
-    <w:lsdException w:name="HTML Keyboard" w:semiHidden="1" w:unhideWhenUsed="1"/>
-    <w:lsdException w:name="HTML Preformatted" w:semiHidden="1" w:unhideWhenUsed="1"/>
-    <w:lsdException w:name="HTML Sample" w:semiHidden="1" w:unhideWhenUsed="1"/>
-    <w:lsdException w:name="HTML Typewriter" w:semiHidden="1" w:unhideWhenUsed="1"/>
-    <w:lsdException w:name="HTML Variable" w:semiHidden="1" w:unhideWhenUsed="1"/>
-    <w:lsdException w:name="Normal Table" w:semiHidden="1" w:unhideWhenUsed="1"/>
-    <w:lsdException w:name="annotation subject" w:semiHidden="1" w:unhideWhenUsed="1"/>
-    <w:lsdException w:name="No List" w:semiHidden="1" w:unhideWhenUsed="1"/>
-    <w:lsdException w:name="Outline List 1" w:semiHidden="1" w:unhideWhenUsed="1"/>
-    <w:lsdException w:name="Outline List 2" w:semiHidden="1" w:unhideWhenUsed="1"/>
-    <w:lsdException w:name="Outline List 3" w:semiHidden="1" w:unhideWhenUsed="1"/>
-    <w:lsdException w:name="Table Simple 1" w:semiHidden="1" w:unhideWhenUsed="1"/>
-    <w:lsdException w:name="Table Simple 2" w:semiHidden="1" w:unhideWhenUsed="1"/>
-    <w:lsdException w:name="Table Simple 3" w:semiHidden="1" w:unhideWhenUsed="1"/>
-    <w:lsdException w:name="Table Classic 1" w:semiHidden="1" w:unhideWhenUsed="1"/>
-    <w:lsdException w:name="Table Classic 2" w:semiHidden="1" w:unhideWhenUsed="1"/>
-    <w:lsdException w:name="Table Classic 3" w:semiHidden="1" w:unhideWhenUsed="1"/>
-    <w:lsdException w:name="Table Classic 4" w:semiHidden="1" w:unhideWhenUsed="1"/>
-    <w:lsdException w:name="Table Colorful 1" w:semiHidden="1" w:unhideWhenUsed="1"/>
-    <w:lsdException w:name="Table Colorful 2" w:semiHidden="1" w:unhideWhenUsed="1"/>
-    <w:lsdException w:name="Table Colorful 3" w:semiHidden="1" w:unhideWhenUsed="1"/>
-    <w:lsdException w:name="Table Columns 1" w:semiHidden="1" w:unhideWhenUsed="1"/>
-    <w:lsdException w:name="Table Columns 2" w:semiHidden="1" w:unhideWhenUsed="1"/>
-    <w:lsdException w:name="Table Columns 3" w:semiHidden="1" w:unhideWhenUsed="1"/>
-    <w:lsdException w:name="Table Columns 4" w:semiHidden="1" w:unhideWhenUsed="1"/>
-    <w:lsdException w:name="Table Columns 5" w:semiHidden="1" w:unhideWhenUsed="1"/>
-    <w:lsdException w:name="Table Grid 1" w:semiHidden="1" w:unhideWhenUsed="1"/>
-    <w:lsdException w:name="Table Grid 2" w:semiHidden="1" w:unhideWhenUsed="1"/>
-    <w:lsdException w:name="Table Grid 3" w:semiHidden="1" w:unhideWhenUsed="1"/>
-    <w:lsdException w:name="Table Grid 4" w:semiHidden="1" w:unhideWhenUsed="1"/>
-    <w:lsdException w:name="Table Grid 5" w:semiHidden="1" w:unhideWhenUsed="1"/>
-    <w:lsdException w:name="Table Grid 6" w:semiHidden="1" w:unhideWhenUsed="1"/>
-    <w:lsdException w:name="Table Grid 7" w:semiHidden="1" w:unhideWhenUsed="1"/>
-    <w:lsdException w:name="Table Grid 8" w:semiHidden="1" w:unhideWhenUsed="1"/>
-    <w:lsdException w:name="Table List 1" w:semiHidden="1" w:unhideWhenUsed="1"/>
-    <w:lsdException w:name="Table List 2" w:semiHidden="1" w:unhideWhenUsed="1"/>
-    <w:lsdException w:name="Table List 3" w:semiHidden="1" w:unhideWhenUsed="1"/>
-    <w:lsdException w:name="Table List 4" w:semiHidden="1" w:unhideWhenUsed="1"/>
-    <w:lsdException w:name="Table List 5" w:semiHidden="1" w:unhideWhenUsed="1"/>
-    <w:lsdException w:name="Table List 6" w:semiHidden="1" w:unhideWhenUsed="1"/>
-    <w:lsdException w:name="Table List 7" w:semiHidden="1" w:unhideWhenUsed="1"/>
-    <w:lsdException w:name="Table List 8" w:semiHidden="1" w:unhideWhenUsed="1"/>
-    <w:lsdException w:name="Table 3D effects 1" w:semiHidden="1" w:unhideWhenUsed="1"/>
-    <w:lsdException w:name="Table 3D effects 2" w:semiHidden="1" w:unhideWhenUsed="1"/>
-    <w:lsdException w:name="Table 3D effects 3" w:semiHidden="1" w:unhideWhenUsed="1"/>
-    <w:lsdException w:name="Table Contemporary" w:semiHidden="1" w:unhideWhenUsed="1"/>
-    <w:lsdException w:name="Table Elegant" w:semiHidden="1" w:unhideWhenUsed="1"/>
-    <w:lsdException w:name="Table Professional" w:semiHidden="1" w:unhideWhenUsed="1"/>
-    <w:lsdException w:name="Table Subtle 1" w:semiHidden="1" w:unhideWhenUsed="1"/>
-    <w:lsdException w:name="Table Subtle 2" w:semiHidden="1" w:unhideWhenUsed="1"/>
-    <w:lsdException w:name="Table Web 1" w:semiHidden="1" w:unhideWhenUsed="1"/>
-    <w:lsdException w:name="Table Web 2" w:semiHidden="1" w:unhideWhenUsed="1"/>
-    <w:lsdException w:name="Table Web 3" w:semiHidden="1" w:unhideWhenUsed="1"/>
-    <w:lsdException w:name="Balloon Text" w:semiHidden="1" w:unhideWhenUsed="1"/>
-    <w:lsdException w:name="Table Grid" w:semiHidden="1" w:uiPriority="59" w:unhideWhenUsed="1"/>
-    <w:lsdException w:name="Table Theme" w:semiHidden="1" w:unhideWhenUsed="1"/>
-    <w:lsdException w:name="Placeholder Text" w:semiHidden="1"/>
-    <w:lsdException w:name="No Spacing" w:uiPriority="1" w:qFormat="1"/>
-    <w:lsdException w:name="Light Shading" w:uiPriority="60"/>
-    <w:lsdException w:name="Light List" w:uiPriority="61"/>
-    <w:lsdException w:name="Light Grid" w:uiPriority="62"/>
-    <w:lsdException w:name="Medium Shading 1" w:uiPriority="63"/>
-    <w:lsdException w:name="Medium Shading 2" w:uiPriority="64"/>
-    <w:lsdException w:name="Medium List 1" w:uiPriority="65"/>
-    <w:lsdException w:name="Medium List 2" w:uiPriority="66"/>
-    <w:lsdException w:name="Medium Grid 1" w:uiPriority="67"/>
-    <w:lsdException w:name="Medium Grid 2" w:uiPriority="68"/>
-    <w:lsdException w:name="Medium Grid 3" w:uiPriority="69"/>
-    <w:lsdException w:name="Dark List" w:uiPriority="70"/>
-    <w:lsdException w:name="Colorful Shading" w:uiPriority="71"/>
-    <w:lsdException w:name="Colorful List" w:uiPriority="72"/>
-    <w:lsdException w:name="Colorful Grid" w:uiPriority="73"/>
-    <w:lsdException w:name="Light Shading Accent 1" w:uiPriority="60"/>
-    <w:lsdException w:name="Light List Accent 1" w:uiPriority="61"/>
-    <w:lsdException w:name="Light Grid Accent 1" w:uiPriority="62"/>
-    <w:lsdException w:name="Medium Shading 1 Accent 1" w:uiPriority="63"/>
-    <w:lsdException w:name="Medium Shading 2 Accent 1" w:uiPriority="64"/>
-    <w:lsdException w:name="Medium List 1 Accent 1" w:uiPriority="65"/>
-    <w:lsdException w:name="Revision" w:semiHidden="1"/>
-    <w:lsdException w:name="List Paragraph" w:uiPriority="34" w:qFormat="1"/>
-    <w:lsdException w:name="Quote" w:uiPriority="29" w:qFormat="1"/>
-    <w:lsdException w:name="Intense Quote" w:uiPriority="30" w:qFormat="1"/>
-    <w:lsdException w:name="Medium List 2 Accent 1" w:uiPriority="66"/>
-    <w:lsdException w:name="Medium Grid 1 Accent 1" w:uiPriority="67"/>
-    <w:lsdException w:name="Medium Grid 2 Accent 1" w:uiPriority="68"/>
-    <w:lsdException w:name="Medium Grid 3 Accent 1" w:uiPriority="69"/>
-    <w:lsdException w:name="Dark List Accent 1" w:uiPriority="70"/>
-    <w:lsdException w:name="Colorful Shading Accent 1" w:uiPriority="71"/>
-    <w:lsdException w:name="Colorful List Accent 1" w:uiPriority="72"/>
-    <w:lsdException w:name="Colorful Grid Accent 1" w:uiPriority="73"/>
-    <w:lsdException w:name="Light Shading Accent 2" w:uiPriority="60"/>
-    <w:lsdException w:name="Light List Accent 2" w:uiPriority="61"/>
-    <w:lsdException w:name="Light Grid Accent 2" w:uiPriority="62"/>
-    <w:lsdException w:name="Medium Shading 1 Accent 2" w:uiPriority="63"/>
-    <w:lsdException w:name="Medium Shading 2 Accent 2" w:uiPriority="64"/>
-    <w:lsdException w:name="Medium List 1 Accent 2" w:uiPriority="65"/>
-    <w:lsdException w:name="Medium List 2 Accent 2" w:uiPriority="66"/>
-    <w:lsdException w:name="Medium Grid 1 Accent 2" w:uiPriority="67"/>
-    <w:lsdException w:name="Medium Grid 2 Accent 2" w:uiPriority="68"/>
-    <w:lsdException w:name="Medium Grid 3 Accent 2" w:uiPriority="69"/>
-    <w:lsdException w:name="Dark List Accent 2" w:uiPriority="70"/>
-    <w:lsdException w:name="Colorful Shading Accent 2" w:uiPriority="71"/>
-    <w:lsdException w:name="Colorful List Accent 2" w:uiPriority="72"/>
-    <w:lsdException w:name="Colorful Grid Accent 2" w:uiPriority="73"/>
-    <w:lsdException w:name="Light Shading Accent 3" w:uiPriority="60"/>
-    <w:lsdException w:name="Light List Accent 3" w:uiPriority="61"/>
-    <w:lsdException w:name="Light Grid Accent 3" w:uiPriority="62"/>
-    <w:lsdException w:name="Medium Shading 1 Accent 3" w:uiPriority="63"/>
-    <w:lsdException w:name="Medium Shading 2 Accent 3" w:uiPriority="64"/>
-    <w:lsdException w:name="Medium List 1 Accent 3" w:uiPriority="65"/>
-    <w:lsdException w:name="Medium List 2 Accent 3" w:uiPriority="66"/>
-    <w:lsdException w:name="Medium Grid 1 Accent 3" w:uiPriority="67"/>
-    <w:lsdException w:name="Medium Grid 2 Accent 3" w:uiPriority="68"/>
-    <w:lsdException w:name="Medium Grid 3 Accent 3" w:uiPriority="69"/>
-    <w:lsdException w:name="Dark List Accent 3" w:uiPriority="70"/>
-    <w:lsdException w:name="Colorful Shading Accent 3" w:uiPriority="71"/>
-    <w:lsdException w:name="Colorful List Accent 3" w:uiPriority="72"/>
-    <w:lsdException w:name="Colorful Grid Accent 3" w:uiPriority="73"/>
-    <w:lsdException w:name="Light Shading Accent 4" w:uiPriority="60"/>
-    <w:lsdException w:name="Light List Accent 4" w:uiPriority="61"/>
-    <w:lsdException w:name="Light Grid Accent 4" w:uiPriority="62"/>
-    <w:lsdException w:name="Medium Shading 1 Accent 4" w:uiPriority="63"/>
-    <w:lsdException w:name="Medium Shading 2 Accent 4" w:uiPriority="64"/>
-    <w:lsdException w:name="Medium List 1 Accent 4" w:uiPriority="65"/>
-    <w:lsdException w:name="Medium List 2 Accent 4" w:uiPriority="66"/>
-    <w:lsdException w:name="Medium Grid 1 Accent 4" w:uiPriority="67"/>
-    <w:lsdException w:name="Medium Grid 2 Accent 4" w:uiPriority="68"/>
-    <w:lsdException w:name="Medium Grid 3 Accent 4" w:uiPriority="69"/>
-    <w:lsdException w:name="Dark List Accent 4" w:uiPriority="70"/>
-    <w:lsdException w:name="Colorful Shading Accent 4" w:uiPriority="71"/>
-    <w:lsdException w:name="Colorful List Accent 4" w:uiPriority="72"/>
-    <w:lsdException w:name="Colorful Grid Accent 4" w:uiPriority="73"/>
-    <w:lsdException w:name="Light Shading Accent 5" w:uiPriority="60"/>
-    <w:lsdException w:name="Light List Accent 5" w:uiPriority="61"/>
-    <w:lsdException w:name="Light Grid Accent 5" w:uiPriority="62"/>
-    <w:lsdException w:name="Medium Shading 1 Accent 5" w:uiPriority="63"/>
-    <w:lsdException w:name="Medium Shading 2 Accent 5" w:uiPriority="64"/>
-    <w:lsdException w:name="Medium List 1 Accent 5" w:uiPriority="65"/>
-    <w:lsdException w:name="Medium List 2 Accent 5" w:uiPriority="66"/>
-    <w:lsdException w:name="Medium Grid 1 Accent 5" w:uiPriority="67"/>
-    <w:lsdException w:name="Medium Grid 2 Accent 5" w:uiPriority="68"/>
-    <w:lsdException w:name="Medium Grid 3 Accent 5" w:uiPriority="69"/>
-    <w:lsdException w:name="Dark List Accent 5" w:uiPriority="70"/>
-    <w:lsdException w:name="Colorful Shading Accent 5" w:uiPriority="71"/>
-    <w:lsdException w:name="Colorful List Accent 5" w:uiPriority="72"/>
-    <w:lsdException w:name="Colorful Grid Accent 5" w:uiPriority="73"/>
-    <w:lsdException w:name="Light Shading Accent 6" w:uiPriority="60"/>
-    <w:lsdException w:name="Light List Accent 6" w:uiPriority="61"/>
-    <w:lsdException w:name="Light Grid Accent 6" w:uiPriority="62"/>
-    <w:lsdException w:name="Medium Shading 1 Accent 6" w:uiPriority="63"/>
-    <w:lsdException w:name="Medium Shading 2 Accent 6" w:uiPriority="64"/>
-    <w:lsdException w:name="Medium List 1 Accent 6" w:uiPriority="65"/>
-    <w:lsdException w:name="Medium List 2 Accent 6" w:uiPriority="66"/>
-    <w:lsdException w:name="Medium Grid 1 Accent 6" w:uiPriority="67"/>
-    <w:lsdException w:name="Medium Grid 2 Accent 6" w:uiPriority="68"/>
-    <w:lsdException w:name="Medium Grid 3 Accent 6" w:uiPriority="69"/>
-    <w:lsdException w:name="Dark List Accent 6" w:uiPriority="70"/>
-    <w:lsdException w:name="Colorful Shading Accent 6" w:uiPriority="71"/>
-    <w:lsdException w:name="Colorful List Accent 6" w:uiPriority="72"/>
-    <w:lsdException w:name="Colorful Grid Accent 6" w:uiPriority="73"/>
-    <w:lsdException w:name="Subtle Emphasis" w:uiPriority="19" w:qFormat="1"/>
-    <w:lsdException w:name="Intense Emphasis" w:uiPriority="21" w:qFormat="1"/>
-    <w:lsdException w:name="Subtle Reference" w:uiPriority="31" w:qFormat="1"/>
-    <w:lsdException w:name="Intense Reference" w:uiPriority="32" w:qFormat="1"/>
-    <w:lsdException w:name="Book Title" w:uiPriority="33" w:qFormat="1"/>
-    <w:lsdException w:name="Bibliography" w:semiHidden="1" w:uiPriority="37" w:unhideWhenUsed="1"/>
-    <w:lsdException w:name="TOC Heading" w:semiHidden="1" w:uiPriority="39" w:unhideWhenUsed="1" w:qFormat="1"/>
-    <w:lsdException w:name="Plain Table 1" w:uiPriority="41"/>
-    <w:lsdException w:name="Plain Table 2" w:uiPriority="42"/>
-    <w:lsdException w:name="Plain Table 3" w:uiPriority="43"/>
-    <w:lsdException w:name="Plain Table 4" w:uiPriority="44"/>
-    <w:lsdException w:name="Plain Table 5" w:uiPriority="45"/>
-    <w:lsdException w:name="Grid Table Light" w:uiPriority="40"/>
-    <w:lsdException w:name="Grid Table 1 Light" w:uiPriority="46"/>
-    <w:lsdException w:name="Grid Table 2" w:uiPriority="47"/>
-    <w:lsdException w:name="Grid Table 3" w:uiPriority="48"/>
-    <w:lsdException w:name="Grid Table 4" w:uiPriority="49"/>
-    <w:lsdException w:name="Grid Table 5 Dark" w:uiPriority="50"/>
-    <w:lsdException w:name="Grid Table 6 Colorful" w:uiPriority="51"/>
-    <w:lsdException w:name="Grid Table 7 Colorful" w:uiPriority="52"/>
-    <w:lsdException w:name="Grid Table 1 Light Accent 1" w:uiPriority="46"/>
-    <w:lsdException w:name="Grid Table 2 Accent 1" w:uiPriority="47"/>
-    <w:lsdException w:name="Grid Table 3 Accent 1" w:uiPriority="48"/>
-    <w:lsdException w:name="Grid Table 4 Accent 1" w:uiPriority="49"/>
-    <w:lsdException w:name="Grid Table 5 Dark Accent 1" w:uiPriority="50"/>
-    <w:lsdException w:name="Grid Table 6 Colorful Accent 1" w:uiPriority="51"/>
-    <w:lsdException w:name="Grid Table 7 Colorful Accent 1" w:uiPriority="52"/>
-    <w:lsdException w:name="Grid Table 1 Light Accent 2" w:uiPriority="46"/>
-    <w:lsdException w:name="Grid Table 2 Accent 2" w:uiPriority="47"/>
-    <w:lsdException w:name="Grid Table 3 Accent 2" w:uiPriority="48"/>
-    <w:lsdException w:name="Grid Table 4 Accent 2" w:uiPriority="49"/>
-    <w:lsdException w:name="Grid Table 5 Dark Accent 2" w:uiPriority="50"/>
-    <w:lsdException w:name="Grid Table 6 Colorful Accent 2" w:uiPriority="51"/>
-    <w:lsdException w:name="Grid Table 7 Colorful Accent 2" w:uiPriority="52"/>
-    <w:lsdException w:name="Grid Table 1 Light Accent 3" w:uiPriority="46"/>
-    <w:lsdException w:name="Grid Table 2 Accent 3" w:uiPriority="47"/>
-    <w:lsdException w:name="Grid Table 3 Accent 3" w:uiPriority="48"/>
-    <w:lsdException w:name="Grid Table 4 Accent 3" w:uiPriority="49"/>
-    <w:lsdException w:name="Grid Table 5 Dark Accent 3" w:uiPriority="50"/>
-    <w:lsdException w:name="Grid Table 6 Colorful Accent 3" w:uiPriority="51"/>
-    <w:lsdException w:name="Grid Table 7 Colorful Accent 3" w:uiPriority="52"/>
-    <w:lsdException w:name="Grid Table 1 Light Accent 4" w:uiPriority="46"/>
-    <w:lsdException w:name="Grid Table 2 Accent 4" w:uiPriority="47"/>
-    <w:lsdException w:name="Grid Table 3 Accent 4" w:uiPriority="48"/>
-    <w:lsdException w:name="Grid Table 4 Accent 4" w:uiPriority="49"/>
-    <w:lsdException w:name="Grid Table 5 Dark Accent 4" w:uiPriority="50"/>
-    <w:lsdException w:name="Grid Table 6 Colorful Accent 4" w:uiPriority="51"/>
-    <w:lsdException w:name="Grid Table 7 Colorful Accent 4" w:uiPriority="52"/>
-    <w:lsdException w:name="Grid Table 1 Light Accent 5" w:uiPriority="46"/>
-    <w:lsdException w:name="Grid Table 2 Accent 5" w:uiPriority="47"/>
-    <w:lsdException w:name="Grid Table 3 Accent 5" w:uiPriority="48"/>
-    <w:lsdException w:name="Grid Table 4 Accent 5" w:uiPriority="49"/>
-    <w:lsdException w:name="Grid Table 5 Dark Accent 5" w:uiPriority="50"/>
-    <w:lsdException w:name="Grid Table 6 Colorful Accent 5" w:uiPriority="51"/>
-    <w:lsdException w:name="Grid Table 7 Colorful Accent 5" w:uiPriority="52"/>
-    <w:lsdException w:name="Grid Table 1 Light Accent 6" w:uiPriority="46"/>
-    <w:lsdException w:name="Grid Table 2 Accent 6" w:uiPriority="47"/>
-    <w:lsdException w:name="Grid Table 3 Accent 6" w:uiPriority="48"/>
-    <w:lsdException w:name="Grid Table 4 Accent 6" w:uiPriority="49"/>
-    <w:lsdException w:name="Grid Table 5 Dark Accent 6" w:uiPriority="50"/>
-    <w:lsdException w:name="Grid Table 6 Colorful Accent 6" w:uiPriority="51"/>
-    <w:lsdException w:name="Grid Table 7 Colorful Accent 6" w:uiPriority="52"/>
-    <w:lsdException w:name="List Table 1 Light" w:uiPriority="46"/>
-    <w:lsdException w:name="List Table 2" w:uiPriority="47"/>
-    <w:lsdException w:name="List Table 3" w:uiPriority="48"/>
-    <w:lsdException w:name="List Table 4" w:uiPriority="49"/>
-    <w:lsdException w:name="List Table 5 Dark" w:uiPriority="50"/>
-    <w:lsdException w:name="List Table 6 Colorful" w:uiPriority="51"/>
-    <w:lsdException w:name="List Table 7 Colorful" w:uiPriority="52"/>
-    <w:lsdException w:name="List Table 1 Light Accent 1" w:uiPriority="46"/>
-    <w:lsdException w:name="List Table 2 Accent 1" w:uiPriority="47"/>
-    <w:lsdException w:name="List Table 3 Accent 1" w:uiPriority="48"/>
-    <w:lsdException w:name="List Table 4 Accent 1" w:uiPriority="49"/>
-    <w:lsdException w:name="List Table 5 Dark Accent 1" w:uiPriority="50"/>
-    <w:lsdException w:name="List Table 6 Colorful Accent 1" w:uiPriority="51"/>
-    <w:lsdException w:name="List Table 7 Colorful Accent 1" w:uiPriority="52"/>
-    <w:lsdException w:name="List Table 1 Light Accent 2" w:uiPriority="46"/>
-    <w:lsdException w:name="List Table 2 Accent 2" w:uiPriority="47"/>
-    <w:lsdException w:name="List Table 3 Accent 2" w:uiPriority="48"/>
-    <w:lsdException w:name="List Table 4 Accent 2" w:uiPriority="49"/>
-    <w:lsdException w:name="List Table 5 Dark Accent 2" w:uiPriority="50"/>
-    <w:lsdException w:name="List Table 6 Colorful Accent 2" w:uiPriority="51"/>
-    <w:lsdException w:name="List Table 7 Colorful Accent 2" w:uiPriority="52"/>
-    <w:lsdException w:name="List Table 1 Light Accent 3" w:uiPriority="46"/>
-    <w:lsdException w:name="List Table 2 Accent 3" w:uiPriority="47"/>
-    <w:lsdException w:name="List Table 3 Accent 3" w:uiPriority="48"/>
-    <w:lsdException w:name="List Table 4 Accent 3" w:uiPriority="49"/>
-    <w:lsdException w:name="List Table 5 Dark Accent 3" w:uiPriority="50"/>
-    <w:lsdException w:name="List Table 6 Colorful Accent 3" w:uiPriority="51"/>
-    <w:lsdException w:name="List Table 7 Colorful Accent 3" w:uiPriority="52"/>
-    <w:lsdException w:name="List Table 1 Light Accent 4" w:uiPriority="46"/>
-    <w:lsdException w:name="List Table 2 Accent 4" w:uiPriority="47"/>
-    <w:lsdException w:name="List Table 3 Accent 4" w:uiPriority="48"/>
-    <w:lsdException w:name="List Table 4 Accent 4" w:uiPriority="49"/>
-    <w:lsdException w:name="List Table 5 Dark Accent 4" w:uiPriority="50"/>
-    <w:lsdException w:name="List Table 6 Colorful Accent 4" w:uiPriority="51"/>
-    <w:lsdException w:name="List Table 7 Colorful Accent 4" w:uiPriority="52"/>
-    <w:lsdException w:name="List Table 1 Light Accent 5" w:uiPriority="46"/>
-    <w:lsdException w:name="List Table 2 Accent 5" w:uiPriority="47"/>
-    <w:lsdException w:name="List Table 3 Accent 5" w:uiPriority="48"/>
-    <w:lsdException w:name="List Table 4 Accent 5" w:uiPriority="49"/>
-    <w:lsdException w:name="List Table 5 Dark Accent 5" w:uiPriority="50"/>
-    <w:lsdException w:name="List Table 6 Colorful Accent 5" w:uiPriority="51"/>
-    <w:lsdException w:name="List Table 7 Colorful Accent 5" w:uiPriority="52"/>
-    <w:lsdException w:name="List Table 1 Light Accent 6" w:uiPriority="46"/>
-    <w:lsdException w:name="List Table 2 Accent 6" w:uiPriority="47"/>
-    <w:lsdException w:name="List Table 3 Accent 6" w:uiPriority="48"/>
-    <w:lsdException w:name="List Table 4 Accent 6" w:uiPriority="49"/>
-    <w:lsdException w:name="List Table 5 Dark Accent 6" w:uiPriority="50"/>
-    <w:lsdException w:name="List Table 6 Colorful Accent 6" w:uiPriority="51"/>
-    <w:lsdException w:name="List Table 7 Colorful Accent 6" w:uiPriority="52"/>
-    <w:lsdException w:name="Mention" w:semiHidden="1" w:unhideWhenUsed="1"/>
-    <w:lsdException w:name="Smart Hyperlink" w:semiHidden="1" w:unhideWhenUsed="1"/>
-    <w:lsdException w:name="Hashtag" w:semiHidden="1" w:unhideWhenUsed="1"/>
-    <w:lsdException w:name="Unresolved Mention" w:semiHidden="1" w:unhideWhenUsed="1"/>
+  <w:latentStyles w:defLockedState="0" w:defUIPriority="99" w:defSemiHidden="1" w:defUnhideWhenUsed="1" w:defQFormat="0" w:count="267">
+    <w:lsdException w:name="Normal" w:semiHidden="0" w:uiPriority="0" w:unhideWhenUsed="0" w:qFormat="1"/>
+    <w:lsdException w:name="heading 1" w:semiHidden="0" w:uiPriority="9" w:unhideWhenUsed="0" w:qFormat="1"/>
+    <w:lsdException w:name="heading 2" w:uiPriority="9" w:qFormat="1"/>
+    <w:lsdException w:name="heading 3" w:uiPriority="9" w:qFormat="1"/>
+    <w:lsdException w:name="heading 4" w:uiPriority="9" w:qFormat="1"/>
+    <w:lsdException w:name="heading 5" w:uiPriority="9" w:qFormat="1"/>
+    <w:lsdException w:name="heading 6" w:uiPriority="9" w:qFormat="1"/>
+    <w:lsdException w:name="heading 7" w:uiPriority="9" w:qFormat="1"/>
+    <w:lsdException w:name="heading 8" w:uiPriority="9" w:qFormat="1"/>
+    <w:lsdException w:name="heading 9" w:uiPriority="9" w:qFormat="1"/>
+    <w:lsdException w:name="toc 1" w:uiPriority="39"/>
+    <w:lsdException w:name="toc 2" w:uiPriority="39"/>
+    <w:lsdException w:name="toc 3" w:uiPriority="39"/>
+    <w:lsdException w:name="toc 4" w:uiPriority="39"/>
+    <w:lsdException w:name="toc 5" w:uiPriority="39"/>
+    <w:lsdException w:name="toc 6" w:uiPriority="39"/>
+    <w:lsdException w:name="toc 7" w:uiPriority="39"/>
+    <w:lsdException w:name="toc 8" w:uiPriority="39"/>
+    <w:lsdException w:name="toc 9" w:uiPriority="39"/>
+    <w:lsdException w:name="caption" w:uiPriority="35" w:qFormat="1"/>
+    <w:lsdException w:name="Title" w:semiHidden="0" w:uiPriority="10" w:unhideWhenUsed="0" w:qFormat="1"/>
+    <w:lsdException w:name="Default Paragraph Font" w:uiPriority="1"/>
+    <w:lsdException w:name="Subtitle" w:semiHidden="0" w:uiPriority="11" w:unhideWhenUsed="0" w:qFormat="1"/>
+    <w:lsdException w:name="Strong" w:semiHidden="0" w:uiPriority="22" w:unhideWhenUsed="0" w:qFormat="1"/>
+    <w:lsdException w:name="Emphasis" w:semiHidden="0" w:uiPriority="20" w:unhideWhenUsed="0" w:qFormat="1"/>
+    <w:lsdException w:name="Table Grid" w:uiPriority="59"/>
+    <w:lsdException w:name="Placeholder Text" w:unhideWhenUsed="0"/>
+    <w:lsdException w:name="No Spacing" w:semiHidden="0" w:uiPriority="1" w:unhideWhenUsed="0" w:qFormat="1"/>
+    <w:lsdException w:name="Light Shading" w:semiHidden="0" w:uiPriority="60" w:unhideWhenUsed="0"/>
+    <w:lsdException w:name="Light List" w:semiHidden="0" w:uiPriority="61" w:unhideWhenUsed="0"/>
+    <w:lsdException w:name="Light Grid" w:semiHidden="0" w:uiPriority="62" w:unhideWhenUsed="0"/>
+    <w:lsdException w:name="Medium Shading 1" w:semiHidden="0" w:uiPriority="63" w:unhideWhenUsed="0"/>
+    <w:lsdException w:name="Medium Shading 2" w:semiHidden="0" w:uiPriority="64" w:unhideWhenUsed="0"/>
+    <w:lsdException w:name="Medium List 1" w:semiHidden="0" w:uiPriority="65" w:unhideWhenUsed="0"/>
+    <w:lsdException w:name="Medium List 2" w:semiHidden="0" w:uiPriority="66" w:unhideWhenUsed="0"/>
+    <w:lsdException w:name="Medium Grid 1" w:semiHidden="0" w:uiPriority="67" w:unhideWhenUsed="0"/>
+    <w:lsdException w:name="Medium Grid 2" w:semiHidden="0" w:uiPriority="68" w:unhideWhenUsed="0"/>
+    <w:lsdException w:name="Medium Grid 3" w:semiHidden="0" w:uiPriority="69" w:unhideWhenUsed="0"/>
+    <w:lsdException w:name="Dark List" w:semiHidden="0" w:uiPriority="70" w:unhideWhenUsed="0"/>
+    <w:lsdException w:name="Colorful Shading" w:semiHidden="0" w:uiPriority="71" w:unhideWhenUsed="0"/>
+    <w:lsdException w:name="Colorful List" w:semiHidden="0" w:uiPriority="72" w:unhideWhenUsed="0"/>
+    <w:lsdException w:name="Colorful Grid" w:semiHidden="0" w:uiPriority="73" w:unhideWhenUsed="0"/>
+    <w:lsdException w:name="Light Shading Accent 1" w:semiHidden="0" w:uiPriority="60" w:unhideWhenUsed="0"/>
+    <w:lsdException w:name="Light List Accent 1" w:semiHidden="0" w:uiPriority="61" w:unhideWhenUsed="0"/>
+    <w:lsdException w:name="Light Grid Accent 1" w:semiHidden="0" w:uiPriority="62" w:unhideWhenUsed="0"/>
+    <w:lsdException w:name="Medium Shading 1 Accent 1" w:semiHidden="0" w:uiPriority="63" w:unhideWhenUsed="0"/>
+    <w:lsdException w:name="Medium Shading 2 Accent 1" w:semiHidden="0" w:uiPriority="64" w:unhideWhenUsed="0"/>
+    <w:lsdException w:name="Medium List 1 Accent 1" w:semiHidden="0" w:uiPriority="65" w:unhideWhenUsed="0"/>
+    <w:lsdException w:name="Revision" w:unhideWhenUsed="0"/>
+    <w:lsdException w:name="List Paragraph" w:semiHidden="0" w:uiPriority="34" w:unhideWhenUsed="0" w:qFormat="1"/>
+    <w:lsdException w:name="Quote" w:semiHidden="0" w:uiPriority="29" w:unhideWhenUsed="0" w:qFormat="1"/>
+    <w:lsdException w:name="Intense Quote" w:semiHidden="0" w:uiPriority="30" w:unhideWhenUsed="0" w:qFormat="1"/>
+    <w:lsdException w:name="Medium List 2 Accent 1" w:semiHidden="0" w:uiPriority="66" w:unhideWhenUsed="0"/>
+    <w:lsdException w:name="Medium Grid 1 Accent 1" w:semiHidden="0" w:uiPriority="67" w:unhideWhenUsed="0"/>
+    <w:lsdException w:name="Medium Grid 2 Accent 1" w:semiHidden="0" w:uiPriority="68" w:unhideWhenUsed="0"/>
+    <w:lsdException w:name="Medium Grid 3 Accent 1" w:semiHidden="0" w:uiPriority="69" w:unhideWhenUsed="0"/>
+    <w:lsdException w:name="Dark List Accent 1" w:semiHidden="0" w:uiPriority="70" w:unhideWhenUsed="0"/>
+    <w:lsdException w:name="Colorful Shading Accent 1" w:semiHidden="0" w:uiPriority="71" w:unhideWhenUsed="0"/>
+    <w:lsdException w:name="Colorful List Accent 1" w:semiHidden="0" w:uiPriority="72" w:unhideWhenUsed="0"/>
+    <w:lsdException w:name="Colorful Grid Accent 1" w:semiHidden="0" w:uiPriority="73" w:unhideWhenUsed="0"/>
+    <w:lsdException w:name="Light Shading Accent 2" w:semiHidden="0" w:uiPriority="60" w:unhideWhenUsed="0"/>
+    <w:lsdException w:name="Light List Accent 2" w:semiHidden="0" w:uiPriority="61" w:unhideWhenUsed="0"/>
+    <w:lsdException w:name="Light Grid Accent 2" w:semiHidden="0" w:uiPriority="62" w:unhideWhenUsed="0"/>
+    <w:lsdException w:name="Medium Shading 1 Accent 2" w:semiHidden="0" w:uiPriority="63" w:unhideWhenUsed="0"/>
+    <w:lsdException w:name="Medium Shading 2 Accent 2" w:semiHidden="0" w:uiPriority="64" w:unhideWhenUsed="0"/>
+    <w:lsdException w:name="Medium List 1 Accent 2" w:semiHidden="0" w:uiPriority="65" w:unhideWhenUsed="0"/>
+    <w:lsdException w:name="Medium List 2 Accent 2" w:semiHidden="0" w:uiPriority="66" w:unhideWhenUsed="0"/>
+    <w:lsdException w:name="Medium Grid 1 Accent 2" w:semiHidden="0" w:uiPriority="67" w:unhideWhenUsed="0"/>
+    <w:lsdException w:name="Medium Grid 2 Accent 2" w:semiHidden="0" w:uiPriority="68" w:unhideWhenUsed="0"/>
+    <w:lsdException w:name="Medium Grid 3 Accent 2" w:semiHidden="0" w:uiPriority="69" w:unhideWhenUsed="0"/>
+    <w:lsdException w:name="Dark List Accent 2" w:semiHidden="0" w:uiPriority="70" w:unhideWhenUsed="0"/>
+    <w:lsdException w:name="Colorful Shading Accent 2" w:semiHidden="0" w:uiPriority="71" w:unhideWhenUsed="0"/>
+    <w:lsdException w:name="Colorful List Accent 2" w:semiHidden="0" w:uiPriority="72" w:unhideWhenUsed="0"/>
+    <w:lsdException w:name="Colorful Grid Accent 2" w:semiHidden="0" w:uiPriority="73" w:unhideWhenUsed="0"/>
+    <w:lsdException w:name="Light Shading Accent 3" w:semiHidden="0" w:uiPriority="60" w:unhideWhenUsed="0"/>
+    <w:lsdException w:name="Light List Accent 3" w:semiHidden="0" w:uiPriority="61" w:unhideWhenUsed="0"/>
+    <w:lsdException w:name="Light Grid Accent 3" w:semiHidden="0" w:uiPriority="62" w:unhideWhenUsed="0"/>
+    <w:lsdException w:name="Medium Shading 1 Accent 3" w:semiHidden="0" w:uiPriority="63" w:unhideWhenUsed="0"/>
+    <w:lsdException w:name="Medium Shading 2 Accent 3" w:semiHidden="0" w:uiPriority="64" w:unhideWhenUsed="0"/>
+    <w:lsdException w:name="Medium List 1 Accent 3" w:semiHidden="0" w:uiPriority="65" w:unhideWhenUsed="0"/>
+    <w:lsdException w:name="Medium List 2 Accent 3" w:semiHidden="0" w:uiPriority="66" w:unhideWhenUsed="0"/>
+    <w:lsdException w:name="Medium Grid 1 Accent 3" w:semiHidden="0" w:uiPriority="67" w:unhideWhenUsed="0"/>
+    <w:lsdException w:name="Medium Grid 2 Accent 3" w:semiHidden="0" w:uiPriority="68" w:unhideWhenUsed="0"/>
+    <w:lsdException w:name="Medium Grid 3 Accent 3" w:semiHidden="0" w:uiPriority="69" w:unhideWhenUsed="0"/>
+    <w:lsdException w:name="Dark List Accent 3" w:semiHidden="0" w:uiPriority="70" w:unhideWhenUsed="0"/>
+    <w:lsdException w:name="Colorful Shading Accent 3" w:semiHidden="0" w:uiPriority="71" w:unhideWhenUsed="0"/>
+    <w:lsdException w:name="Colorful List Accent 3" w:semiHidden="0" w:uiPriority="72" w:unhideWhenUsed="0"/>
+    <w:lsdException w:name="Colorful Grid Accent 3" w:semiHidden="0" w:uiPriority="73" w:unhideWhenUsed="0"/>
+    <w:lsdException w:name="Light Shading Accent 4" w:semiHidden="0" w:uiPriority="60" w:unhideWhenUsed="0"/>
+    <w:lsdException w:name="Light List Accent 4" w:semiHidden="0" w:uiPriority="61" w:unhideWhenUsed="0"/>
+    <w:lsdException w:name="Light Grid Accent 4" w:semiHidden="0" w:uiPriority="62" w:unhideWhenUsed="0"/>
+    <w:lsdException w:name="Medium Shading 1 Accent 4" w:semiHidden="0" w:uiPriority="63" w:unhideWhenUsed="0"/>
+    <w:lsdException w:name="Medium Shading 2 Accent 4" w:semiHidden="0" w:uiPriority="64" w:unhideWhenUsed="0"/>
+    <w:lsdException w:name="Medium List 1 Accent 4" w:semiHidden="0" w:uiPriority="65" w:unhideWhenUsed="0"/>
+    <w:lsdException w:name="Medium List 2 Accent 4" w:semiHidden="0" w:uiPriority="66" w:unhideWhenUsed="0"/>
+    <w:lsdException w:name="Medium Grid 1 Accent 4" w:semiHidden="0" w:uiPriority="67" w:unhideWhenUsed="0"/>
+    <w:lsdException w:name="Medium Grid 2 Accent 4" w:semiHidden="0" w:uiPriority="68" w:unhideWhenUsed="0"/>
+    <w:lsdException w:name="Medium Grid 3 Accent 4" w:semiHidden="0" w:uiPriority="69" w:unhideWhenUsed="0"/>
+    <w:lsdException w:name="Dark List Accent 4" w:semiHidden="0" w:uiPriority="70" w:unhideWhenUsed="0"/>
+    <w:lsdException w:name="Colorful Shading Accent 4" w:semiHidden="0" w:uiPriority="71" w:unhideWhenUsed="0"/>
+    <w:lsdException w:name="Colorful List Accent 4" w:semiHidden="0" w:uiPriority="72" w:unhideWhenUsed="0"/>
+    <w:lsdException w:name="Colorful Grid Accent 4" w:semiHidden="0" w:uiPriority="73" w:unhideWhenUsed="0"/>
+    <w:lsdException w:name="Light Shading Accent 5" w:semiHidden="0" w:uiPriority="60" w:unhideWhenUsed="0"/>
+    <w:lsdException w:name="Light List Accent 5" w:semiHidden="0" w:uiPriority="61" w:unhideWhenUsed="0"/>
+    <w:lsdException w:name="Light Grid Accent 5" w:semiHidden="0" w:uiPriority="62" w:unhideWhenUsed="0"/>
+    <w:lsdException w:name="Medium Shading 1 Accent 5" w:semiHidden="0" w:uiPriority="63" w:unhideWhenUsed="0"/>
+    <w:lsdException w:name="Medium Shading 2 Accent 5" w:semiHidden="0" w:uiPriority="64" w:unhideWhenUsed="0"/>
+    <w:lsdException w:name="Medium List 1 Accent 5" w:semiHidden="0" w:uiPriority="65" w:unhideWhenUsed="0"/>
+    <w:lsdException w:name="Medium List 2 Accent 5" w:semiHidden="0" w:uiPriority="66" w:unhideWhenUsed="0"/>
+    <w:lsdException w:name="Medium Grid 1 Accent 5" w:semiHidden="0" w:uiPriority="67" w:unhideWhenUsed="0"/>
+    <w:lsdException w:name="Medium Grid 2 Accent 5" w:semiHidden="0" w:uiPriority="68" w:unhideWhenUsed="0"/>
+    <w:lsdException w:name="Medium Grid 3 Accent 5" w:semiHidden="0" w:uiPriority="69" w:unhideWhenUsed="0"/>
+    <w:lsdException w:name="Dark List Accent 5" w:semiHidden="0" w:uiPriority="70" w:unhideWhenUsed="0"/>
+    <w:lsdException w:name="Colorful Shading Accent 5" w:semiHidden="0" w:uiPriority="71" w:unhideWhenUsed="0"/>
+    <w:lsdException w:name="Colorful List Accent 5" w:semiHidden="0" w:uiPriority="72" w:unhideWhenUsed="0"/>
+    <w:lsdException w:name="Colorful Grid Accent 5" w:semiHidden="0" w:uiPriority="73" w:unhideWhenUsed="0"/>
+    <w:lsdException w:name="Light Shading Accent 6" w:semiHidden="0" w:uiPriority="60" w:unhideWhenUsed="0"/>
+    <w:lsdException w:name="Light List Accent 6" w:semiHidden="0" w:uiPriority="61" w:unhideWhenUsed="0"/>
+    <w:lsdException w:name="Light Grid Accent 6" w:semiHidden="0" w:uiPriority="62" w:unhideWhenUsed="0"/>
+    <w:lsdException w:name="Medium Shading 1 Accent 6" w:semiHidden="0" w:uiPriority="63" w:unhideWhenUsed="0"/>
+    <w:lsdException w:name="Medium Shading 2 Accent 6" w:semiHidden="0" w:uiPriority="64" w:unhideWhenUsed="0"/>
+    <w:lsdException w:name="Medium List 1 Accent 6" w:semiHidden="0" w:uiPriority="65" w:unhideWhenUsed="0"/>
+    <w:lsdException w:name="Medium List 2 Accent 6" w:semiHidden="0" w:uiPriority="66" w:unhideWhenUsed="0"/>
+    <w:lsdException w:name="Medium Grid 1 Accent 6" w:semiHidden="0" w:uiPriority="67" w:unhideWhenUsed="0"/>
+    <w:lsdException w:name="Medium Grid 2 Accent 6" w:semiHidden="0" w:uiPriority="68" w:unhideWhenUsed="0"/>
+    <w:lsdException w:name="Medium Grid 3 Accent 6" w:semiHidden="0" w:uiPriority="69" w:unhideWhenUsed="0"/>
+    <w:lsdException w:name="Dark List Accent 6" w:semiHidden="0" w:uiPriority="70" w:unhideWhenUsed="0"/>
+    <w:lsdException w:name="Colorful Shading Accent 6" w:semiHidden="0" w:uiPriority="71" w:unhideWhenUsed="0"/>
+    <w:lsdException w:name="Colorful List Accent 6" w:semiHidden="0" w:uiPriority="72" w:unhideWhenUsed="0"/>
+    <w:lsdException w:name="Colorful Grid Accent 6" w:semiHidden="0" w:uiPriority="73" w:unhideWhenUsed="0"/>
+    <w:lsdException w:name="Subtle Emphasis" w:semiHidden="0" w:uiPriority="19" w:unhideWhenUsed="0" w:qFormat="1"/>
+    <w:lsdException w:name="Intense Emphasis" w:semiHidden="0" w:uiPriority="21" w:unhideWhenUsed="0" w:qFormat="1"/>
+    <w:lsdException w:name="Subtle Reference" w:semiHidden="0" w:uiPriority="31" w:unhideWhenUsed="0" w:qFormat="1"/>
+    <w:lsdException w:name="Intense Reference" w:semiHidden="0" w:uiPriority="32" w:unhideWhenUsed="0" w:qFormat="1"/>
+    <w:lsdException w:name="Book Title" w:semiHidden="0" w:uiPriority="33" w:unhideWhenUsed="0" w:qFormat="1"/>
+    <w:lsdException w:name="Bibliography" w:uiPriority="37"/>
+    <w:lsdException w:name="TOC Heading" w:uiPriority="39" w:qFormat="1"/>
   </w:latentStyles>
-  <w:style w:type="paragraph" w:default="1" w:styleId="Normal">
+  <w:style w:type="paragraph" w:default="1" w:styleId="Normln">
     <w:name w:val="Normal"/>
     <w:qFormat/>
     <w:rsid w:val="00C45701"/>
   </w:style>
-  <w:style w:type="character" w:default="1" w:styleId="DefaultParagraphFont">
+  <w:style w:type="character" w:default="1" w:styleId="Standardnpsmoodstavce">
     <w:name w:val="Default Paragraph Font"/>
     <w:uiPriority w:val="1"/>
     <w:semiHidden/>
     <w:unhideWhenUsed/>
   </w:style>
-  <w:style w:type="table" w:default="1" w:styleId="TableNormal">
+  <w:style w:type="table" w:default="1" w:styleId="Normlntabulka">
     <w:name w:val="Normal Table"/>
     <w:uiPriority w:val="99"/>
     <w:semiHidden/>
     <w:unhideWhenUsed/>
+    <w:qFormat/>
     <w:tblPr>
       <w:tblInd w:w="0" w:type="dxa"/>
       <w:tblCellMar>
@@ -7849,7 +7412,7 @@
       </w:tblCellMar>
     </w:tblPr>
   </w:style>
-  <w:style w:type="numbering" w:default="1" w:styleId="NoList">
+  <w:style w:type="numbering" w:default="1" w:styleId="Bezseznamu">
     <w:name w:val="No List"/>
     <w:uiPriority w:val="99"/>
     <w:semiHidden/>
@@ -7907,7 +7470,7 @@
 </file>
 
 <file path=word/glossary/webSettings.xml><?xml version="1.0" encoding="utf-8"?>
-<w:webSettings xmlns:mc="http://schemas.openxmlformats.org/markup-compatibility/2006" xmlns:r="http://schemas.openxmlformats.org/officeDocument/2006/relationships" xmlns:w="http://schemas.openxmlformats.org/wordprocessingml/2006/main" xmlns:w14="http://schemas.microsoft.com/office/word/2010/wordml" xmlns:w15="http://schemas.microsoft.com/office/word/2012/wordml" xmlns:w16cid="http://schemas.microsoft.com/office/word/2016/wordml/cid" xmlns:w16se="http://schemas.microsoft.com/office/word/2015/wordml/symex" mc:Ignorable="w14 w15 w16se w16cid">
+<w:webSettings xmlns:r="http://schemas.openxmlformats.org/officeDocument/2006/relationships" xmlns:w="http://schemas.openxmlformats.org/wordprocessingml/2006/main">
   <w:optimizeForBrowser/>
 </w:webSettings>
 </file>
@@ -8200,7 +7763,7 @@
 </file>
 
 <file path=customXml/itemProps1.xml><?xml version="1.0" encoding="utf-8"?>
-<ds:datastoreItem xmlns:ds="http://schemas.openxmlformats.org/officeDocument/2006/customXml" ds:itemID="{33FB096F-8E7E-485D-8475-3723422AD1F5}">
+<ds:datastoreItem xmlns:ds="http://schemas.openxmlformats.org/officeDocument/2006/customXml" ds:itemID="{0216535C-D514-4380-A546-1354E682B4BF}">
   <ds:schemaRefs>
     <ds:schemaRef ds:uri="http://schemas.openxmlformats.org/officeDocument/2006/bibliography"/>
   </ds:schemaRefs>

</xml_diff>